<commit_message>
🚑 website build error
</commit_message>
<xml_diff>
--- a/_manuscript/index.docx
+++ b/_manuscript/index.docx
@@ -1971,7 +1971,20 @@
         <w:t xml:space="preserve"> </w:t>
       </w:r>
       <w:r>
-        <w:t xml:space="preserve">(Jennifer A. Dunne et al. 2008)</w:t>
+        <w:t xml:space="preserve">(</w:t>
+      </w:r>
+      <w:r>
+        <w:rPr>
+          <w:iCs/>
+          <w:i/>
+        </w:rPr>
+        <w:t xml:space="preserve">e.g.,</w:t>
+      </w:r>
+      <w:r>
+        <w:t xml:space="preserve"> </w:t>
+      </w:r>
+      <w:r>
+        <w:t xml:space="preserve">Jennifer A. Dunne et al. 2008)</w:t>
       </w:r>
       <w:r>
         <w:t xml:space="preserve">, or a combination of published and grey literature</w:t>
@@ -2490,12 +2503,12 @@
               <w:tblLayout w:type="fixed"/>
             </w:tblPr>
             <w:tblGrid>
-              <w:gridCol w:w="866"/>
-              <w:gridCol w:w="2722"/>
-              <w:gridCol w:w="680"/>
-              <w:gridCol w:w="804"/>
-              <w:gridCol w:w="928"/>
-              <w:gridCol w:w="1918"/>
+              <w:gridCol w:w="1182"/>
+              <w:gridCol w:w="2600"/>
+              <w:gridCol w:w="650"/>
+              <w:gridCol w:w="768"/>
+              <w:gridCol w:w="886"/>
+              <w:gridCol w:w="1832"/>
             </w:tblGrid>
             <w:tr>
               <w:trPr>
@@ -3083,7 +3096,7 @@
                     <w:jc w:val="center"/>
                   </w:pPr>
                   <w:r>
-                    <w:t xml:space="preserve">Interactions can be inferred by a mechanistic framework</w:t>
+                    <w:t xml:space="preserve">Interactions can be inferred by a mechanistic framework/relationships</w:t>
                   </w:r>
                 </w:p>
               </w:tc>
@@ -3153,7 +3166,7 @@
                     <w:jc w:val="center"/>
                   </w:pPr>
                   <w:r>
-                    <w:t xml:space="preserve">Interactions can be predicted by learning the relationship between interactions and ecologically relevant</w:t>
+                    <w:t xml:space="preserve">Interactions can be predicted by learning the relationship between interactions and ecologically relevant predictors</w:t>
                   </w:r>
                 </w:p>
               </w:tc>

</xml_diff>

<commit_message>
🧑‍🌾 It aint much but it's honest work
</commit_message>
<xml_diff>
--- a/_manuscript/index.docx
+++ b/_manuscript/index.docx
@@ -81,7 +81,7 @@
         <w:pStyle w:val="Date"/>
       </w:pPr>
       <w:r>
-        <w:t xml:space="preserve">2024-03-26</w:t>
+        <w:t xml:space="preserve">2024-03-27</w:t>
       </w:r>
     </w:p>
     <w:p>
@@ -1432,7 +1432,31 @@
         <w:t xml:space="preserve"> </w:t>
       </w:r>
       <w:r>
-        <w:t xml:space="preserve">In the context of network generating models this is perhaps the most well known family of models. Essentially these models can be viewed as being based on the idea of resource partitioning and that the number of links scale with species richness (linear link scaling). That is there is some sort of hierarchical feeding based on how a</w:t>
+        <w:t xml:space="preserve">Based on the idea that networks follow a trophic hierarchy and that species interactions can be determined using a single dimension (the</w:t>
+      </w:r>
+      <w:r>
+        <w:t xml:space="preserve"> </w:t>
+      </w:r>
+      <w:r>
+        <w:t xml:space="preserve">“</w:t>
+      </w:r>
+      <w:r>
+        <w:t xml:space="preserve">niche axis</w:t>
+      </w:r>
+      <w:r>
+        <w:t xml:space="preserve">”</w:t>
+      </w:r>
+      <w:r>
+        <w:t xml:space="preserve">)</w:t>
+      </w:r>
+      <w:r>
+        <w:t xml:space="preserve"> </w:t>
+      </w:r>
+      <w:r>
+        <w:t xml:space="preserve">(Allesina, Alonso, and Pascual 2008)</w:t>
+      </w:r>
+      <w:r>
+        <w:t xml:space="preserve">. Essentially these models can be viewed as being based on the idea of resource partitioning (niches) along a one-dimensional resource and that the number of links scale with species richness (linear link scaling). That is there is some sort of hierarchical feeding based on how a</w:t>
       </w:r>
       <w:r>
         <w:t xml:space="preserve"> </w:t>
@@ -1532,7 +1556,19 @@
         <w:t xml:space="preserve"> </w:t>
       </w:r>
       <w:r>
-        <w:t xml:space="preserve">of a species. Broadly, all species are randomly assigned a</w:t>
+        <w:t xml:space="preserve">of a species. See also probabilistic niche model</w:t>
+      </w:r>
+      <w:r>
+        <w:t xml:space="preserve"> </w:t>
+      </w:r>
+      <w:r>
+        <w:t xml:space="preserve">(Williams, Anandanadesan, and Purves 2010)</w:t>
+      </w:r>
+      <w:r>
+        <w:t xml:space="preserve"> </w:t>
+      </w:r>
+      <w:r>
+        <w:t xml:space="preserve">Broadly, all species are randomly assigned a</w:t>
       </w:r>
       <w:r>
         <w:t xml:space="preserve"> </w:t>
@@ -1557,6 +1593,9 @@
       </w:r>
       <w:r>
         <w:t xml:space="preserve">(Cattin et al. 2004)</w:t>
+      </w:r>
+      <w:r>
+        <w:t xml:space="preserve">, which adds some component of phylogenetic clustering/signal… so not a single dimension?</w:t>
       </w:r>
       <w:r>
         <w:t xml:space="preserve"> </w:t>
@@ -1781,6 +1820,25 @@
       <w:r>
         <w:t xml:space="preserve">Desjardins-Proulx et al. 2017)</w:t>
       </w:r>
+      <w:r>
+        <w:t xml:space="preserve">, and Bayesian models</w:t>
+      </w:r>
+      <w:r>
+        <w:t xml:space="preserve">(</w:t>
+      </w:r>
+      <w:r>
+        <w:rPr>
+          <w:iCs/>
+          <w:i/>
+        </w:rPr>
+        <w:t xml:space="preserve">e.g.,</w:t>
+      </w:r>
+      <w:r>
+        <w:t xml:space="preserve"> </w:t>
+      </w:r>
+      <w:r>
+        <w:t xml:space="preserve">Eklöf, Tang, and Allesina 2013; Cirtwill et al. 2019)</w:t>
+      </w:r>
     </w:p>
     <w:p>
       <w:pPr>
@@ -1821,7 +1879,7 @@
         <w:t xml:space="preserve"> </w:t>
       </w:r>
       <w:r>
-        <w:t xml:space="preserve">presents a specific use case that is based on transfer learning and the idea that interactions are evolutionarily conserved and that we can use known networks, and this evolutionary relationship to predict interactions for a given species pool.</w:t>
+        <w:t xml:space="preserve">uses a transfer learning framework (specifically using a random dot product graph for embedding) based around the idea that interactions are evolutionarily conserved and that we can use known networks, and phylogenetic relationships, to predict interactions for a given species pool.</w:t>
       </w:r>
       <w:r>
         <w:t xml:space="preserve"> </w:t>
@@ -2172,7 +2230,6 @@
           <w:ilvl w:val="0"/>
           <w:numId w:val="1005"/>
         </w:numPr>
-        <w:pStyle w:val="Compact"/>
       </w:pPr>
       <w:r>
         <w:t xml:space="preserve">Maybe look at some of the historic papers that compare some of the</w:t>
@@ -2188,6 +2245,72 @@
       </w:r>
       <w:r>
         <w:t xml:space="preserve">’</w:t>
+      </w:r>
+    </w:p>
+    <w:p>
+      <w:pPr>
+        <w:numPr>
+          <w:ilvl w:val="0"/>
+          <w:numId w:val="1005"/>
+        </w:numPr>
+      </w:pPr>
+      <w:r>
+        <w:t xml:space="preserve">See also</w:t>
+      </w:r>
+      <w:r>
+        <w:t xml:space="preserve"> </w:t>
+      </w:r>
+      <w:r>
+        <w:t xml:space="preserve">Allesina, Alonso, and Pascual (2008)</w:t>
+      </w:r>
+      <w:r>
+        <w:t xml:space="preserve"> </w:t>
+      </w:r>
+      <w:r>
+        <w:t xml:space="preserve">and the likelihood function that they use for model selection</w:t>
+      </w:r>
+    </w:p>
+    <w:p>
+      <w:pPr>
+        <w:numPr>
+          <w:ilvl w:val="0"/>
+          <w:numId w:val="1005"/>
+        </w:numPr>
+      </w:pPr>
+      <w:r>
+        <w:t xml:space="preserve">Look at</w:t>
+      </w:r>
+      <w:r>
+        <w:t xml:space="preserve"> </w:t>
+      </w:r>
+      <w:r>
+        <w:t xml:space="preserve">Vermaat, Dunne, and Gilbert (2009)</w:t>
+      </w:r>
+    </w:p>
+    <w:p>
+      <w:pPr>
+        <w:pStyle w:val="BlockText"/>
+      </w:pPr>
+      <w:r>
+        <w:t xml:space="preserve">“</w:t>
+      </w:r>
+      <w:r>
+        <w:t xml:space="preserve">Possibly, the most striking caveat of the use of summary statistics is that it cannot tell us whether or not a model is able to fully replicate empirical networks.</w:t>
+      </w:r>
+      <w:r>
+        <w:t xml:space="preserve">”</w:t>
+      </w:r>
+      <w:r>
+        <w:t xml:space="preserve"> </w:t>
+      </w:r>
+      <w:r>
+        <w:t xml:space="preserve">-</w:t>
+      </w:r>
+      <w:r>
+        <w:t xml:space="preserve"> </w:t>
+      </w:r>
+      <w:r>
+        <w:t xml:space="preserve">Allesina, Alonso, and Pascual (2008)</w:t>
       </w:r>
     </w:p>
     <w:bookmarkEnd w:id="26"/>
@@ -2293,8 +2416,8 @@
     <w:p>
       <w:pPr>
         <w:numPr>
-          <w:ilvl w:val="0"/>
-          <w:numId w:val="1006"/>
+          <w:ilvl w:val="1"/>
+          <w:numId w:val="1007"/>
         </w:numPr>
       </w:pPr>
       <w:r>
@@ -2304,8 +2427,8 @@
     <w:p>
       <w:pPr>
         <w:numPr>
-          <w:ilvl w:val="0"/>
-          <w:numId w:val="1006"/>
+          <w:ilvl w:val="1"/>
+          <w:numId w:val="1007"/>
         </w:numPr>
       </w:pPr>
       <w:r>
@@ -2315,8 +2438,8 @@
     <w:p>
       <w:pPr>
         <w:numPr>
-          <w:ilvl w:val="0"/>
-          <w:numId w:val="1006"/>
+          <w:ilvl w:val="1"/>
+          <w:numId w:val="1007"/>
         </w:numPr>
       </w:pPr>
       <w:r>
@@ -2503,12 +2626,13 @@
               <w:tblLayout w:type="fixed"/>
             </w:tblPr>
             <w:tblGrid>
-              <w:gridCol w:w="1182"/>
-              <w:gridCol w:w="2600"/>
-              <w:gridCol w:w="650"/>
-              <w:gridCol w:w="768"/>
-              <w:gridCol w:w="886"/>
-              <w:gridCol w:w="1832"/>
+              <w:gridCol w:w="1131"/>
+              <w:gridCol w:w="1131"/>
+              <w:gridCol w:w="1131"/>
+              <w:gridCol w:w="1131"/>
+              <w:gridCol w:w="1131"/>
+              <w:gridCol w:w="1131"/>
+              <w:gridCol w:w="1131"/>
             </w:tblGrid>
             <w:tr>
               <w:trPr>
@@ -2550,6 +2674,19 @@
                   </w:pPr>
                   <w:r>
                     <w:t xml:space="preserve">Predicts</w:t>
+                  </w:r>
+                </w:p>
+              </w:tc>
+              <w:tc>
+                <w:tcPr/>
+                <w:p>
+                  <w:pPr>
+                    <w:pStyle w:val="Compact"/>
+                    <w:jc w:val="left"/>
+                    <w:jc w:val="center"/>
+                  </w:pPr>
+                  <w:r>
+                    <w:t xml:space="preserve">Outcome (these terms could be better…)</w:t>
                   </w:r>
                 </w:p>
               </w:tc>
@@ -2628,7 +2765,7 @@
                     <w:jc w:val="center"/>
                   </w:pPr>
                   <w:r>
-                    <w:t xml:space="preserve">Interactions occur randomly</w:t>
+                    <w:t xml:space="preserve">Network structure is random</w:t>
                   </w:r>
                 </w:p>
               </w:tc>
@@ -2642,6 +2779,19 @@
                   </w:pPr>
                   <w:r>
                     <w:t xml:space="preserve">network</w:t>
+                  </w:r>
+                </w:p>
+              </w:tc>
+              <w:tc>
+                <w:tcPr/>
+                <w:p>
+                  <w:pPr>
+                    <w:pStyle w:val="Compact"/>
+                    <w:jc w:val="left"/>
+                    <w:jc w:val="center"/>
+                  </w:pPr>
+                  <w:r>
+                    <w:t xml:space="preserve">random</w:t>
                   </w:r>
                 </w:p>
               </w:tc>
@@ -2708,25 +2858,7 @@
                     <w:jc w:val="center"/>
                   </w:pPr>
                   <w:r>
-                    <w:t xml:space="preserve">Interactions are</w:t>
-                  </w:r>
-                  <w:r>
-                    <w:t xml:space="preserve"> </w:t>
-                  </w:r>
-                  <w:r>
-                    <w:t xml:space="preserve">‘</w:t>
-                  </w:r>
-                  <w:r>
-                    <w:t xml:space="preserve">random</w:t>
-                  </w:r>
-                  <w:r>
-                    <w:t xml:space="preserve">’</w:t>
-                  </w:r>
-                  <w:r>
-                    <w:t xml:space="preserve"> </w:t>
-                  </w:r>
-                  <w:r>
-                    <w:t xml:space="preserve">but species abundance plays a role</w:t>
+                    <w:t xml:space="preserve">Network structure is random, but species abundance plays a role</w:t>
                   </w:r>
                 </w:p>
               </w:tc>
@@ -2741,6 +2873,14 @@
                   <w:r>
                     <w:t xml:space="preserve">network</w:t>
                   </w:r>
+                </w:p>
+              </w:tc>
+              <w:tc>
+                <w:tcPr/>
+                <w:p>
+                  <w:pPr>
+                    <w:pStyle w:val="Compact"/>
+                  </w:pPr>
                 </w:p>
               </w:tc>
               <w:tc>
@@ -2783,7 +2923,7 @@
                     <w:jc w:val="center"/>
                   </w:pPr>
                   <w:r>
-                    <w:t xml:space="preserve">resource</w:t>
+                    <w:t xml:space="preserve">interval</w:t>
                   </w:r>
                 </w:p>
               </w:tc>
@@ -2796,7 +2936,19 @@
                     <w:jc w:val="center"/>
                   </w:pPr>
                   <w:r>
-                    <w:t xml:space="preserve">Interactions are resource constrained (trophic pyramid)</w:t>
+                    <w:t xml:space="preserve">Networks are interval, can be ordered on a</w:t>
+                  </w:r>
+                  <w:r>
+                    <w:t xml:space="preserve"> </w:t>
+                  </w:r>
+                  <w:r>
+                    <w:t xml:space="preserve">‘</w:t>
+                  </w:r>
+                  <w:r>
+                    <w:t xml:space="preserve">niche axis</w:t>
+                  </w:r>
+                  <w:r>
+                    <w:t xml:space="preserve">’</w:t>
                   </w:r>
                 </w:p>
               </w:tc>
@@ -2810,6 +2962,25 @@
                   </w:pPr>
                   <w:r>
                     <w:t xml:space="preserve">network</w:t>
+                  </w:r>
+                </w:p>
+              </w:tc>
+              <w:tc>
+                <w:tcPr/>
+                <w:p>
+                  <w:pPr>
+                    <w:pStyle w:val="Compact"/>
+                    <w:jc w:val="left"/>
+                    <w:jc w:val="center"/>
+                  </w:pPr>
+                  <w:r>
+                    <w:t xml:space="preserve">‘</w:t>
+                  </w:r>
+                  <w:r>
+                    <w:t xml:space="preserve">random</w:t>
+                  </w:r>
+                  <w:r>
+                    <w:t xml:space="preserve">’</w:t>
                   </w:r>
                 </w:p>
               </w:tc>
@@ -2908,6 +3079,25 @@
                 <w:p>
                   <w:pPr>
                     <w:pStyle w:val="Compact"/>
+                    <w:jc w:val="left"/>
+                    <w:jc w:val="center"/>
+                  </w:pPr>
+                  <w:r>
+                    <w:t xml:space="preserve">‘</w:t>
+                  </w:r>
+                  <w:r>
+                    <w:t xml:space="preserve">random</w:t>
+                  </w:r>
+                  <w:r>
+                    <w:t xml:space="preserve">’</w:t>
+                  </w:r>
+                </w:p>
+              </w:tc>
+              <w:tc>
+                <w:tcPr/>
+                <w:p>
+                  <w:pPr>
+                    <w:pStyle w:val="Compact"/>
                   </w:pPr>
                 </w:p>
               </w:tc>
@@ -2961,6 +3151,19 @@
                   <w:pPr>
                     <w:pStyle w:val="Compact"/>
                   </w:pPr>
+                </w:p>
+              </w:tc>
+              <w:tc>
+                <w:tcPr/>
+                <w:p>
+                  <w:pPr>
+                    <w:pStyle w:val="Compact"/>
+                    <w:jc w:val="left"/>
+                    <w:jc w:val="center"/>
+                  </w:pPr>
+                  <w:r>
+                    <w:t xml:space="preserve">deterministic</w:t>
+                  </w:r>
                 </w:p>
               </w:tc>
               <w:tc>
@@ -3043,6 +3246,19 @@
                 <w:p>
                   <w:pPr>
                     <w:pStyle w:val="Compact"/>
+                    <w:jc w:val="left"/>
+                    <w:jc w:val="center"/>
+                  </w:pPr>
+                  <w:r>
+                    <w:t xml:space="preserve">deterministic</w:t>
+                  </w:r>
+                </w:p>
+              </w:tc>
+              <w:tc>
+                <w:tcPr/>
+                <w:p>
+                  <w:pPr>
+                    <w:pStyle w:val="Compact"/>
                   </w:pPr>
                 </w:p>
               </w:tc>
@@ -3068,7 +3284,7 @@
                     <w:jc w:val="center"/>
                   </w:pPr>
                   <w:r>
-                    <w:t xml:space="preserve">yes (network)</w:t>
+                    <w:t xml:space="preserve">yes (network, ecological proxy)</w:t>
                   </w:r>
                 </w:p>
               </w:tc>
@@ -3110,6 +3326,19 @@
                   </w:pPr>
                   <w:r>
                     <w:t xml:space="preserve">interactions</w:t>
+                  </w:r>
+                </w:p>
+              </w:tc>
+              <w:tc>
+                <w:tcPr/>
+                <w:p>
+                  <w:pPr>
+                    <w:pStyle w:val="Compact"/>
+                    <w:jc w:val="left"/>
+                    <w:jc w:val="center"/>
+                  </w:pPr>
+                  <w:r>
+                    <w:t xml:space="preserve">deterministic</w:t>
                   </w:r>
                 </w:p>
               </w:tc>
@@ -3188,6 +3417,19 @@
                 <w:p>
                   <w:pPr>
                     <w:pStyle w:val="Compact"/>
+                    <w:jc w:val="left"/>
+                    <w:jc w:val="center"/>
+                  </w:pPr>
+                  <w:r>
+                    <w:t xml:space="preserve">deterministic</w:t>
+                  </w:r>
+                </w:p>
+              </w:tc>
+              <w:tc>
+                <w:tcPr/>
+                <w:p>
+                  <w:pPr>
+                    <w:pStyle w:val="Compact"/>
                   </w:pPr>
                 </w:p>
               </w:tc>
@@ -3218,6 +3460,91 @@
                 </w:p>
               </w:tc>
             </w:tr>
+            <w:tr>
+              <w:tc>
+                <w:tcPr/>
+                <w:p>
+                  <w:pPr>
+                    <w:pStyle w:val="Compact"/>
+                    <w:jc w:val="left"/>
+                    <w:jc w:val="center"/>
+                  </w:pPr>
+                  <w:r>
+                    <w:t xml:space="preserve">expert knowledge</w:t>
+                  </w:r>
+                </w:p>
+              </w:tc>
+              <w:tc>
+                <w:tcPr/>
+                <w:p>
+                  <w:pPr>
+                    <w:pStyle w:val="Compact"/>
+                    <w:jc w:val="left"/>
+                    <w:jc w:val="center"/>
+                  </w:pPr>
+                  <w:r>
+                    <w:t xml:space="preserve">‘</w:t>
+                  </w:r>
+                  <w:r>
+                    <w:t xml:space="preserve">Boots on the ground</w:t>
+                  </w:r>
+                  <w:r>
+                    <w:t xml:space="preserve">’</w:t>
+                  </w:r>
+                  <w:r>
+                    <w:t xml:space="preserve"> </w:t>
+                  </w:r>
+                  <w:r>
+                    <w:t xml:space="preserve">ecological knowledge and observations</w:t>
+                  </w:r>
+                </w:p>
+              </w:tc>
+              <w:tc>
+                <w:tcPr/>
+                <w:p>
+                  <w:pPr>
+                    <w:pStyle w:val="Compact"/>
+                    <w:jc w:val="left"/>
+                    <w:jc w:val="center"/>
+                  </w:pPr>
+                  <w:r>
+                    <w:t xml:space="preserve">interactions</w:t>
+                  </w:r>
+                </w:p>
+              </w:tc>
+              <w:tc>
+                <w:tcPr/>
+                <w:p>
+                  <w:pPr>
+                    <w:pStyle w:val="Compact"/>
+                  </w:pPr>
+                </w:p>
+              </w:tc>
+              <w:tc>
+                <w:tcPr/>
+                <w:p>
+                  <w:pPr>
+                    <w:pStyle w:val="Compact"/>
+                  </w:pPr>
+                </w:p>
+              </w:tc>
+              <w:tc>
+                <w:tcPr/>
+                <w:p>
+                  <w:pPr>
+                    <w:pStyle w:val="Compact"/>
+                  </w:pPr>
+                </w:p>
+              </w:tc>
+              <w:tc>
+                <w:tcPr/>
+                <w:p>
+                  <w:pPr>
+                    <w:pStyle w:val="Compact"/>
+                  </w:pPr>
+                </w:p>
+              </w:tc>
+            </w:tr>
           </w:tbl>
           <w:bookmarkEnd w:id="29"/>
           <w:p/>
@@ -3238,7 +3565,7 @@
       <w:pPr>
         <w:numPr>
           <w:ilvl w:val="0"/>
-          <w:numId w:val="1007"/>
+          <w:numId w:val="1008"/>
         </w:numPr>
       </w:pPr>
       <w:r>
@@ -3249,7 +3576,7 @@
       <w:pPr>
         <w:numPr>
           <w:ilvl w:val="0"/>
-          <w:numId w:val="1007"/>
+          <w:numId w:val="1008"/>
         </w:numPr>
       </w:pPr>
       <w:r>
@@ -3462,7 +3789,7 @@
       <w:pPr>
         <w:numPr>
           <w:ilvl w:val="0"/>
-          <w:numId w:val="1008"/>
+          <w:numId w:val="1009"/>
         </w:numPr>
         <w:pStyle w:val="Compact"/>
       </w:pPr>
@@ -3492,7 +3819,7 @@
       <w:pPr>
         <w:numPr>
           <w:ilvl w:val="0"/>
-          <w:numId w:val="1008"/>
+          <w:numId w:val="1009"/>
         </w:numPr>
         <w:pStyle w:val="Compact"/>
       </w:pPr>
@@ -3504,7 +3831,7 @@
       <w:pPr>
         <w:numPr>
           <w:ilvl w:val="0"/>
-          <w:numId w:val="1008"/>
+          <w:numId w:val="1009"/>
         </w:numPr>
         <w:pStyle w:val="Compact"/>
       </w:pPr>
@@ -3560,150 +3887,11 @@
       <w:pPr>
         <w:numPr>
           <w:ilvl w:val="0"/>
-          <w:numId w:val="1009"/>
+          <w:numId w:val="1010"/>
         </w:numPr>
       </w:pPr>
       <w:r>
         <w:t xml:space="preserve">connectance, nestedness (Bastolla et al., 2009), modularity (Barber, 2007), asymmetry (Delmas et al., 2018), and Jaccard network dissimilarity (Canard et al., 2014)</w:t>
-      </w:r>
-    </w:p>
-    <w:p>
-      <w:pPr>
-        <w:numPr>
-          <w:ilvl w:val="0"/>
-          <w:numId w:val="1009"/>
-        </w:numPr>
-      </w:pPr>
-      <w:r>
-        <w:rPr>
-          <w:iCs/>
-          <w:i/>
-        </w:rPr>
-        <w:t xml:space="preserve">Shape:</w:t>
-      </w:r>
-      <w:r>
-        <w:t xml:space="preserve"> </w:t>
-      </w:r>
-      <w:r>
-        <w:t xml:space="preserve">do the models construct tall</w:t>
-      </w:r>
-      <w:r>
-        <w:t xml:space="preserve"> </w:t>
-      </w:r>
-      <w:r>
-        <w:t xml:space="preserve">‘</w:t>
-      </w:r>
-      <w:r>
-        <w:t xml:space="preserve">pencil</w:t>
-      </w:r>
-      <w:r>
-        <w:t xml:space="preserve">’</w:t>
-      </w:r>
-      <w:r>
-        <w:t xml:space="preserve"> </w:t>
-      </w:r>
-      <w:r>
-        <w:t xml:space="preserve">vs flat</w:t>
-      </w:r>
-      <w:r>
-        <w:t xml:space="preserve"> </w:t>
-      </w:r>
-      <w:r>
-        <w:t xml:space="preserve">‘</w:t>
-      </w:r>
-      <w:r>
-        <w:t xml:space="preserve">pancake</w:t>
-      </w:r>
-      <w:r>
-        <w:t xml:space="preserve">’</w:t>
-      </w:r>
-      <w:r>
-        <w:t xml:space="preserve"> </w:t>
-      </w:r>
-      <w:r>
-        <w:t xml:space="preserve">networks (Beckerman 2024, pers comms), generality/vulnerability, chain length (?)</w:t>
-      </w:r>
-    </w:p>
-    <w:p>
-      <w:pPr>
-        <w:numPr>
-          <w:ilvl w:val="0"/>
-          <w:numId w:val="1009"/>
-        </w:numPr>
-      </w:pPr>
-      <w:r>
-        <w:rPr>
-          <w:iCs/>
-          <w:i/>
-        </w:rPr>
-        <w:t xml:space="preserve">Structure:</w:t>
-      </w:r>
-      <w:r>
-        <w:t xml:space="preserve"> </w:t>
-      </w:r>
-      <w:r>
-        <w:t xml:space="preserve">Predicting</w:t>
-      </w:r>
-      <w:r>
-        <w:t xml:space="preserve"> </w:t>
-      </w:r>
-      <w:r>
-        <w:t xml:space="preserve">‘</w:t>
-      </w:r>
-      <w:r>
-        <w:t xml:space="preserve">structure</w:t>
-      </w:r>
-      <w:r>
-        <w:t xml:space="preserve">’</w:t>
-      </w:r>
-      <w:r>
-        <w:t xml:space="preserve"> </w:t>
-      </w:r>
-      <w:r>
-        <w:t xml:space="preserve">- SVD</w:t>
-      </w:r>
-      <w:r>
-        <w:t xml:space="preserve"> </w:t>
-      </w:r>
-      <w:r>
-        <w:t xml:space="preserve">(Strydom, Dalla Riva, and Poisot 2021)</w:t>
-      </w:r>
-      <w:r>
-        <w:t xml:space="preserve"> </w:t>
-      </w:r>
-      <w:r>
-        <w:t xml:space="preserve">but maybe something like nestedness as well (?)</w:t>
-      </w:r>
-    </w:p>
-    <w:p>
-      <w:pPr>
-        <w:numPr>
-          <w:ilvl w:val="0"/>
-          <w:numId w:val="1009"/>
-        </w:numPr>
-      </w:pPr>
-      <w:r>
-        <w:rPr>
-          <w:iCs/>
-          <w:i/>
-        </w:rPr>
-        <w:t xml:space="preserve">Links:</w:t>
-      </w:r>
-      <w:r>
-        <w:t xml:space="preserve"> </w:t>
-      </w:r>
-      <w:r>
-        <w:t xml:space="preserve">are the number of links preserved (most network predicting models are to some extend link constrained but useful to see)</w:t>
-      </w:r>
-    </w:p>
-    <w:bookmarkEnd w:id="33"/>
-    <w:bookmarkStart w:id="34" w:name="interaction-models"/>
-    <w:p>
-      <w:pPr>
-        <w:pStyle w:val="Heading4"/>
-      </w:pPr>
-      <w:r>
-        <w:t xml:space="preserve">4.3.2 Interaction models</w:t>
       </w:r>
     </w:p>
     <w:p>
@@ -3712,43 +3900,55 @@
           <w:ilvl w:val="0"/>
           <w:numId w:val="1010"/>
         </w:numPr>
-        <w:pStyle w:val="Compact"/>
-      </w:pPr>
-      <w:r>
-        <w:t xml:space="preserve">Based on</w:t>
-      </w:r>
-      <w:r>
-        <w:t xml:space="preserve"> </w:t>
-      </w:r>
-      <w:r>
-        <w:t xml:space="preserve">Poisot (2023)</w:t>
-      </w:r>
-      <w:r>
-        <w:t xml:space="preserve">:</w:t>
-      </w:r>
-    </w:p>
-    <w:p>
-      <w:pPr>
-        <w:numPr>
-          <w:ilvl w:val="1"/>
-          <w:numId w:val="1011"/>
-        </w:numPr>
-        <w:pStyle w:val="Compact"/>
-      </w:pPr>
-      <w:r>
-        <w:t xml:space="preserve">Precision-Recall (PR-AUC) - performance</w:t>
-      </w:r>
-    </w:p>
-    <w:p>
-      <w:pPr>
-        <w:numPr>
-          <w:ilvl w:val="1"/>
-          <w:numId w:val="1011"/>
-        </w:numPr>
-        <w:pStyle w:val="Compact"/>
-      </w:pPr>
-      <w:r>
-        <w:t xml:space="preserve">Matthews correlation coefficient (MCC) - accuracy</w:t>
+      </w:pPr>
+      <w:r>
+        <w:rPr>
+          <w:iCs/>
+          <w:i/>
+        </w:rPr>
+        <w:t xml:space="preserve">Shape:</w:t>
+      </w:r>
+      <w:r>
+        <w:t xml:space="preserve"> </w:t>
+      </w:r>
+      <w:r>
+        <w:t xml:space="preserve">do the models construct tall</w:t>
+      </w:r>
+      <w:r>
+        <w:t xml:space="preserve"> </w:t>
+      </w:r>
+      <w:r>
+        <w:t xml:space="preserve">‘</w:t>
+      </w:r>
+      <w:r>
+        <w:t xml:space="preserve">pencil</w:t>
+      </w:r>
+      <w:r>
+        <w:t xml:space="preserve">’</w:t>
+      </w:r>
+      <w:r>
+        <w:t xml:space="preserve"> </w:t>
+      </w:r>
+      <w:r>
+        <w:t xml:space="preserve">vs flat</w:t>
+      </w:r>
+      <w:r>
+        <w:t xml:space="preserve"> </w:t>
+      </w:r>
+      <w:r>
+        <w:t xml:space="preserve">‘</w:t>
+      </w:r>
+      <w:r>
+        <w:t xml:space="preserve">pancake</w:t>
+      </w:r>
+      <w:r>
+        <w:t xml:space="preserve">’</w:t>
+      </w:r>
+      <w:r>
+        <w:t xml:space="preserve"> </w:t>
+      </w:r>
+      <w:r>
+        <w:t xml:space="preserve">networks (Beckerman 2024, pers comms), generality/vulnerability, chain length (?)</w:t>
       </w:r>
     </w:p>
     <w:p>
@@ -3757,99 +3957,180 @@
           <w:ilvl w:val="0"/>
           <w:numId w:val="1010"/>
         </w:numPr>
-        <w:pStyle w:val="Compact"/>
-      </w:pPr>
-      <w:r>
-        <w:t xml:space="preserve">Maybe same measures we use for the network models</w:t>
-      </w:r>
-    </w:p>
-    <w:bookmarkEnd w:id="34"/>
-    <w:bookmarkStart w:id="35" w:name="pva-action-plan"/>
-    <w:p>
-      <w:pPr>
-        <w:pStyle w:val="Heading4"/>
-      </w:pPr>
-      <w:r>
-        <w:t xml:space="preserve">4.3.3 PVA (action plan)</w:t>
+      </w:pPr>
+      <w:r>
+        <w:rPr>
+          <w:iCs/>
+          <w:i/>
+        </w:rPr>
+        <w:t xml:space="preserve">Structure:</w:t>
+      </w:r>
+      <w:r>
+        <w:t xml:space="preserve"> </w:t>
+      </w:r>
+      <w:r>
+        <w:t xml:space="preserve">Predicting</w:t>
+      </w:r>
+      <w:r>
+        <w:t xml:space="preserve"> </w:t>
+      </w:r>
+      <w:r>
+        <w:t xml:space="preserve">‘</w:t>
+      </w:r>
+      <w:r>
+        <w:t xml:space="preserve">structure</w:t>
+      </w:r>
+      <w:r>
+        <w:t xml:space="preserve">’</w:t>
+      </w:r>
+      <w:r>
+        <w:t xml:space="preserve"> </w:t>
+      </w:r>
+      <w:r>
+        <w:t xml:space="preserve">- SVD</w:t>
+      </w:r>
+      <w:r>
+        <w:t xml:space="preserve"> </w:t>
+      </w:r>
+      <w:r>
+        <w:t xml:space="preserve">(Strydom, Dalla Riva, and Poisot 2021)</w:t>
+      </w:r>
+      <w:r>
+        <w:t xml:space="preserve"> </w:t>
+      </w:r>
+      <w:r>
+        <w:t xml:space="preserve">but maybe something like nestedness as well (?)</w:t>
       </w:r>
     </w:p>
     <w:p>
       <w:pPr>
         <w:numPr>
           <w:ilvl w:val="0"/>
+          <w:numId w:val="1010"/>
+        </w:numPr>
+      </w:pPr>
+      <w:r>
+        <w:rPr>
+          <w:iCs/>
+          <w:i/>
+        </w:rPr>
+        <w:t xml:space="preserve">Links:</w:t>
+      </w:r>
+      <w:r>
+        <w:t xml:space="preserve"> </w:t>
+      </w:r>
+      <w:r>
+        <w:t xml:space="preserve">are the number of links preserved (most network predicting models are to some extend link constrained but useful to see)</w:t>
+      </w:r>
+    </w:p>
+    <w:bookmarkEnd w:id="33"/>
+    <w:bookmarkStart w:id="34" w:name="interaction-models"/>
+    <w:p>
+      <w:pPr>
+        <w:pStyle w:val="Heading4"/>
+      </w:pPr>
+      <w:r>
+        <w:t xml:space="preserve">4.3.2 Interaction models</w:t>
+      </w:r>
+    </w:p>
+    <w:p>
+      <w:pPr>
+        <w:numPr>
+          <w:ilvl w:val="0"/>
+          <w:numId w:val="1011"/>
+        </w:numPr>
+        <w:pStyle w:val="Compact"/>
+      </w:pPr>
+      <w:r>
+        <w:t xml:space="preserve">Based on</w:t>
+      </w:r>
+      <w:r>
+        <w:t xml:space="preserve"> </w:t>
+      </w:r>
+      <w:r>
+        <w:t xml:space="preserve">Poisot (2023)</w:t>
+      </w:r>
+      <w:r>
+        <w:t xml:space="preserve">:</w:t>
+      </w:r>
+    </w:p>
+    <w:p>
+      <w:pPr>
+        <w:numPr>
+          <w:ilvl w:val="1"/>
           <w:numId w:val="1012"/>
         </w:numPr>
         <w:pStyle w:val="Compact"/>
       </w:pPr>
       <w:r>
-        <w:t xml:space="preserve">Shortlist/finalise the different topo generators</w:t>
+        <w:t xml:space="preserve">Precision-Recall (PR-AUC) - performance</w:t>
       </w:r>
     </w:p>
     <w:p>
       <w:pPr>
         <w:numPr>
-          <w:ilvl w:val="0"/>
+          <w:ilvl w:val="1"/>
           <w:numId w:val="1012"/>
         </w:numPr>
         <w:pStyle w:val="Compact"/>
       </w:pPr>
       <w:r>
-        <w:t xml:space="preserve">collate/translate into</w:t>
-      </w:r>
-      <w:r>
-        <w:t xml:space="preserve"> </w:t>
-      </w:r>
-      <w:r>
-        <w:rPr>
-          <w:rStyle w:val="VerbatimChar"/>
-        </w:rPr>
-        <w:t xml:space="preserve">Julia</w:t>
+        <w:t xml:space="preserve">Matthews correlation coefficient (MCC) - accuracy</w:t>
       </w:r>
     </w:p>
     <w:p>
       <w:pPr>
         <w:numPr>
-          <w:ilvl w:val="1"/>
+          <w:ilvl w:val="0"/>
+          <w:numId w:val="1011"/>
+        </w:numPr>
+        <w:pStyle w:val="Compact"/>
+      </w:pPr>
+      <w:r>
+        <w:t xml:space="preserve">Maybe same measures we use for the network models</w:t>
+      </w:r>
+    </w:p>
+    <w:bookmarkEnd w:id="34"/>
+    <w:bookmarkStart w:id="35" w:name="pva-action-plan"/>
+    <w:p>
+      <w:pPr>
+        <w:pStyle w:val="Heading4"/>
+      </w:pPr>
+      <w:r>
+        <w:t xml:space="preserve">4.3.3 PVA (action plan)</w:t>
+      </w:r>
+    </w:p>
+    <w:p>
+      <w:pPr>
+        <w:numPr>
+          <w:ilvl w:val="0"/>
           <w:numId w:val="1013"/>
         </w:numPr>
         <w:pStyle w:val="Compact"/>
       </w:pPr>
       <w:r>
-        <w:rPr>
-          <w:iCs/>
-          <w:i/>
-        </w:rPr>
-        <w:t xml:space="preserve">e.g.,</w:t>
-      </w:r>
-      <w:r>
-        <w:t xml:space="preserve"> </w:t>
-      </w:r>
-      <w:r>
-        <w:t xml:space="preserve">some models wil be in SpeciesInteractionNetworks.jl (new EcoNet); I know (parts of) the transfer learning stuff is and the niche model</w:t>
+        <w:t xml:space="preserve">Shortlist/finalise the different topo generators</w:t>
       </w:r>
     </w:p>
     <w:p>
       <w:pPr>
         <w:numPr>
-          <w:ilvl w:val="1"/>
+          <w:ilvl w:val="0"/>
           <w:numId w:val="1013"/>
         </w:numPr>
         <w:pStyle w:val="Compact"/>
       </w:pPr>
       <w:r>
-        <w:t xml:space="preserve">others will need to be coded out (the more simpler models should be easier)</w:t>
-      </w:r>
-    </w:p>
-    <w:p>
-      <w:pPr>
-        <w:numPr>
-          <w:ilvl w:val="0"/>
-          <w:numId w:val="1012"/>
-        </w:numPr>
-        <w:pStyle w:val="Compact"/>
-      </w:pPr>
-      <w:r>
-        <w:t xml:space="preserve">Curate networks for the different datasets/scenarios we select - I feel like there might be some scenarios that we can’t do all models for all datasets but maybe I’m being a pessimist.</w:t>
+        <w:t xml:space="preserve">collate/translate into</w:t>
+      </w:r>
+      <w:r>
+        <w:t xml:space="preserve"> </w:t>
+      </w:r>
+      <w:r>
+        <w:rPr>
+          <w:rStyle w:val="VerbatimChar"/>
+        </w:rPr>
+        <w:t xml:space="preserve">Julia</w:t>
       </w:r>
     </w:p>
     <w:p>
@@ -3861,103 +4142,17 @@
         <w:pStyle w:val="Compact"/>
       </w:pPr>
       <w:r>
-        <w:t xml:space="preserve">Need to also think about where one might find the additional data for some of the models…</w:t>
-      </w:r>
-    </w:p>
-    <w:p>
-      <w:pPr>
-        <w:numPr>
-          <w:ilvl w:val="2"/>
-          <w:numId w:val="1015"/>
-        </w:numPr>
-        <w:pStyle w:val="Compact"/>
-      </w:pPr>
-      <w:r>
-        <w:t xml:space="preserve">Body size:</w:t>
-      </w:r>
-      <w:r>
-        <w:t xml:space="preserve"> </w:t>
-      </w:r>
-      <w:r>
-        <w:t xml:space="preserve">Herberstein et al. (2022)</w:t>
-      </w:r>
-      <w:r>
-        <w:t xml:space="preserve"> </w:t>
-      </w:r>
-      <w:r>
-        <w:t xml:space="preserve">- Although maybe Andrew has strong thotsTM RE the one true body size database to rule them all…</w:t>
-      </w:r>
-    </w:p>
-    <w:p>
-      <w:pPr>
-        <w:numPr>
-          <w:ilvl w:val="2"/>
-          <w:numId w:val="1015"/>
-        </w:numPr>
-        <w:pStyle w:val="Compact"/>
-      </w:pPr>
-      <w:r>
-        <w:t xml:space="preserve">Other trait sources:</w:t>
-      </w:r>
-      <w:r>
-        <w:t xml:space="preserve"> </w:t>
-      </w:r>
-      <w:r>
-        <w:t xml:space="preserve">Wilman et al. (2014)</w:t>
-      </w:r>
-      <w:r>
-        <w:t xml:space="preserve"> </w:t>
-      </w:r>
-      <w:r>
-        <w:t xml:space="preserve">and</w:t>
-      </w:r>
-      <w:r>
-        <w:t xml:space="preserve"> </w:t>
-      </w:r>
-      <w:r>
-        <w:t xml:space="preserve">Jones et al. (2009)</w:t>
-      </w:r>
-    </w:p>
-    <w:p>
-      <w:pPr>
-        <w:numPr>
-          <w:ilvl w:val="2"/>
-          <w:numId w:val="1015"/>
-        </w:numPr>
-        <w:pStyle w:val="Compact"/>
-      </w:pPr>
-      <w:r>
-        <w:t xml:space="preserve">This is where we’ll get the paleo traits from if I’m correct</w:t>
-      </w:r>
-      <w:r>
-        <w:t xml:space="preserve"> </w:t>
-      </w:r>
-      <w:r>
-        <w:t xml:space="preserve">Bambach, Bush, and Erwin (2007)</w:t>
-      </w:r>
-    </w:p>
-    <w:p>
-      <w:pPr>
-        <w:numPr>
-          <w:ilvl w:val="2"/>
-          <w:numId w:val="1015"/>
-        </w:numPr>
-        <w:pStyle w:val="Compact"/>
-      </w:pPr>
-      <w:r>
-        <w:t xml:space="preserve">Phylogeny stuff:</w:t>
-      </w:r>
-      <w:r>
-        <w:t xml:space="preserve"> </w:t>
-      </w:r>
-      <w:r>
-        <w:t xml:space="preserve">Upham, Esselstyn, and Jetz (2019)</w:t>
-      </w:r>
-      <w:r>
-        <w:t xml:space="preserve"> </w:t>
-      </w:r>
-      <w:r>
-        <w:t xml:space="preserve">(what we used for TL but its only mammals…) but I’m sure there will be others</w:t>
+        <w:rPr>
+          <w:iCs/>
+          <w:i/>
+        </w:rPr>
+        <w:t xml:space="preserve">e.g.,</w:t>
+      </w:r>
+      <w:r>
+        <w:t xml:space="preserve"> </w:t>
+      </w:r>
+      <w:r>
+        <w:t xml:space="preserve">some models wil be in SpeciesInteractionNetworks.jl (new EcoNet); I know (parts of) the transfer learning stuff is and the niche model</w:t>
       </w:r>
     </w:p>
     <w:p>
@@ -3969,49 +4164,181 @@
         <w:pStyle w:val="Compact"/>
       </w:pPr>
       <w:r>
-        <w:t xml:space="preserve">Also limitation of scope…</w:t>
-      </w:r>
-      <w:r>
-        <w:t xml:space="preserve"> </w:t>
-      </w:r>
-      <w:r>
-        <w:rPr>
-          <w:iCs/>
-          <w:i/>
-        </w:rPr>
-        <w:t xml:space="preserve">e.g.,</w:t>
-      </w:r>
-      <w:r>
-        <w:t xml:space="preserve"> </w:t>
-      </w:r>
-      <w:r>
-        <w:t xml:space="preserve">do we even dare to think about including plants/basal producers (see</w:t>
-      </w:r>
-      <w:r>
-        <w:t xml:space="preserve"> </w:t>
-      </w:r>
-      <w:r>
-        <w:rPr>
-          <w:iCs/>
-          <w:i/>
-        </w:rPr>
-        <w:t xml:space="preserve">e.g.,</w:t>
-      </w:r>
-      <w:r>
-        <w:t xml:space="preserve"> </w:t>
-      </w:r>
-      <w:r>
-        <w:t xml:space="preserve">Valdovinos et al. (2023)</w:t>
-      </w:r>
-      <w:r>
-        <w:t xml:space="preserve">)</w:t>
+        <w:t xml:space="preserve">others will need to be coded out (the more simpler models should be easier)</w:t>
+      </w:r>
+    </w:p>
+    <w:p>
+      <w:pPr>
+        <w:numPr>
+          <w:ilvl w:val="0"/>
+          <w:numId w:val="1013"/>
+        </w:numPr>
+        <w:pStyle w:val="Compact"/>
+      </w:pPr>
+      <w:r>
+        <w:t xml:space="preserve">Curate networks for the different datasets/scenarios we select - I feel like there might be some scenarios that we can’t do all models for all datasets but maybe I’m being a pessimist.</w:t>
       </w:r>
     </w:p>
     <w:p>
       <w:pPr>
         <w:numPr>
           <w:ilvl w:val="1"/>
-          <w:numId w:val="1014"/>
+          <w:numId w:val="1015"/>
+        </w:numPr>
+        <w:pStyle w:val="Compact"/>
+      </w:pPr>
+      <w:r>
+        <w:t xml:space="preserve">Need to also think about where one might find the additional data for some of the models…</w:t>
+      </w:r>
+    </w:p>
+    <w:p>
+      <w:pPr>
+        <w:numPr>
+          <w:ilvl w:val="2"/>
+          <w:numId w:val="1016"/>
+        </w:numPr>
+        <w:pStyle w:val="Compact"/>
+      </w:pPr>
+      <w:r>
+        <w:t xml:space="preserve">Body size:</w:t>
+      </w:r>
+      <w:r>
+        <w:t xml:space="preserve"> </w:t>
+      </w:r>
+      <w:r>
+        <w:t xml:space="preserve">Herberstein et al. (2022)</w:t>
+      </w:r>
+      <w:r>
+        <w:t xml:space="preserve"> </w:t>
+      </w:r>
+      <w:r>
+        <w:t xml:space="preserve">- Although maybe Andrew has strong thotsTM RE the one true body size database to rule them all…</w:t>
+      </w:r>
+    </w:p>
+    <w:p>
+      <w:pPr>
+        <w:numPr>
+          <w:ilvl w:val="2"/>
+          <w:numId w:val="1016"/>
+        </w:numPr>
+        <w:pStyle w:val="Compact"/>
+      </w:pPr>
+      <w:r>
+        <w:t xml:space="preserve">Other trait sources:</w:t>
+      </w:r>
+      <w:r>
+        <w:t xml:space="preserve"> </w:t>
+      </w:r>
+      <w:r>
+        <w:t xml:space="preserve">Wilman et al. (2014)</w:t>
+      </w:r>
+      <w:r>
+        <w:t xml:space="preserve"> </w:t>
+      </w:r>
+      <w:r>
+        <w:t xml:space="preserve">and</w:t>
+      </w:r>
+      <w:r>
+        <w:t xml:space="preserve"> </w:t>
+      </w:r>
+      <w:r>
+        <w:t xml:space="preserve">Jones et al. (2009)</w:t>
+      </w:r>
+    </w:p>
+    <w:p>
+      <w:pPr>
+        <w:numPr>
+          <w:ilvl w:val="2"/>
+          <w:numId w:val="1016"/>
+        </w:numPr>
+        <w:pStyle w:val="Compact"/>
+      </w:pPr>
+      <w:r>
+        <w:t xml:space="preserve">This is where we’ll get the paleo traits from if I’m correct</w:t>
+      </w:r>
+      <w:r>
+        <w:t xml:space="preserve"> </w:t>
+      </w:r>
+      <w:r>
+        <w:t xml:space="preserve">Bambach, Bush, and Erwin (2007)</w:t>
+      </w:r>
+    </w:p>
+    <w:p>
+      <w:pPr>
+        <w:numPr>
+          <w:ilvl w:val="2"/>
+          <w:numId w:val="1016"/>
+        </w:numPr>
+        <w:pStyle w:val="Compact"/>
+      </w:pPr>
+      <w:r>
+        <w:t xml:space="preserve">Phylogeny stuff:</w:t>
+      </w:r>
+      <w:r>
+        <w:t xml:space="preserve"> </w:t>
+      </w:r>
+      <w:r>
+        <w:t xml:space="preserve">Upham, Esselstyn, and Jetz (2019)</w:t>
+      </w:r>
+      <w:r>
+        <w:t xml:space="preserve"> </w:t>
+      </w:r>
+      <w:r>
+        <w:t xml:space="preserve">(what we used for TL but its only mammals…) but I’m sure there will be others</w:t>
+      </w:r>
+    </w:p>
+    <w:p>
+      <w:pPr>
+        <w:numPr>
+          <w:ilvl w:val="1"/>
+          <w:numId w:val="1015"/>
+        </w:numPr>
+        <w:pStyle w:val="Compact"/>
+      </w:pPr>
+      <w:r>
+        <w:t xml:space="preserve">Also limitation of scope…</w:t>
+      </w:r>
+      <w:r>
+        <w:t xml:space="preserve"> </w:t>
+      </w:r>
+      <w:r>
+        <w:rPr>
+          <w:iCs/>
+          <w:i/>
+        </w:rPr>
+        <w:t xml:space="preserve">e.g.,</w:t>
+      </w:r>
+      <w:r>
+        <w:t xml:space="preserve"> </w:t>
+      </w:r>
+      <w:r>
+        <w:t xml:space="preserve">do we even dare to think about including plants/basal producers (see</w:t>
+      </w:r>
+      <w:r>
+        <w:t xml:space="preserve"> </w:t>
+      </w:r>
+      <w:r>
+        <w:rPr>
+          <w:iCs/>
+          <w:i/>
+        </w:rPr>
+        <w:t xml:space="preserve">e.g.,</w:t>
+      </w:r>
+      <w:r>
+        <w:t xml:space="preserve"> </w:t>
+      </w:r>
+      <w:r>
+        <w:t xml:space="preserve">Valdovinos et al. (2023)</w:t>
+      </w:r>
+      <w:r>
+        <w:t xml:space="preserve">)</w:t>
+      </w:r>
+    </w:p>
+    <w:p>
+      <w:pPr>
+        <w:numPr>
+          <w:ilvl w:val="1"/>
+          <w:numId w:val="1015"/>
         </w:numPr>
         <w:pStyle w:val="Compact"/>
       </w:pPr>
@@ -4022,7 +4349,7 @@
     <w:bookmarkEnd w:id="35"/>
     <w:bookmarkEnd w:id="36"/>
     <w:bookmarkEnd w:id="37"/>
-    <w:bookmarkStart w:id="45" w:name="results"/>
+    <w:bookmarkStart w:id="48" w:name="results"/>
     <w:p>
       <w:pPr>
         <w:pStyle w:val="Heading2"/>
@@ -4057,7 +4384,7 @@
         <w:t xml:space="preserve">also highlights how structural models really only work for small communities</w:t>
       </w:r>
     </w:p>
-    <w:bookmarkStart w:id="38" w:name="qualitative-stuff"/>
+    <w:bookmarkStart w:id="41" w:name="qualitative-stuff"/>
     <w:p>
       <w:pPr>
         <w:pStyle w:val="Heading3"/>
@@ -4078,7 +4405,7 @@
       <w:pPr>
         <w:numPr>
           <w:ilvl w:val="0"/>
-          <w:numId w:val="1016"/>
+          <w:numId w:val="1017"/>
         </w:numPr>
         <w:pStyle w:val="Compact"/>
       </w:pPr>
@@ -4106,7 +4433,7 @@
       <w:pPr>
         <w:numPr>
           <w:ilvl w:val="0"/>
-          <w:numId w:val="1016"/>
+          <w:numId w:val="1017"/>
         </w:numPr>
         <w:pStyle w:val="Compact"/>
       </w:pPr>
@@ -4160,7 +4487,7 @@
       <w:pPr>
         <w:numPr>
           <w:ilvl w:val="0"/>
-          <w:numId w:val="1016"/>
+          <w:numId w:val="1017"/>
         </w:numPr>
         <w:pStyle w:val="Compact"/>
       </w:pPr>
@@ -4168,8 +4495,63 @@
         <w:t xml:space="preserve">computational costs</w:t>
       </w:r>
     </w:p>
-    <w:bookmarkEnd w:id="38"/>
-    <w:bookmarkStart w:id="44" w:name="quantitative-stuff"/>
+    <w:p>
+      <w:pPr>
+        <w:pStyle w:val="CaptionedFigure"/>
+      </w:pPr>
+      <w:r>
+        <w:drawing>
+          <wp:inline>
+            <wp:extent cx="5334000" cy="3725758"/>
+            <wp:effectExtent b="0" l="0" r="0" t="0"/>
+            <wp:docPr descr="I still haven’t given up on a sort of venn diagram idea but maybe it going to be more of a venn-flow chart hybrid…" title="" id="39" name="Picture"/>
+            <a:graphic>
+              <a:graphicData uri="http://schemas.openxmlformats.org/drawingml/2006/picture">
+                <pic:pic>
+                  <pic:nvPicPr>
+                    <pic:cNvPr descr="images/model_venn.png" id="40" name="Picture"/>
+                    <pic:cNvPicPr>
+                      <a:picLocks noChangeArrowheads="1" noChangeAspect="1"/>
+                    </pic:cNvPicPr>
+                  </pic:nvPicPr>
+                  <pic:blipFill>
+                    <a:blip r:embed="rId38"/>
+                    <a:stretch>
+                      <a:fillRect/>
+                    </a:stretch>
+                  </pic:blipFill>
+                  <pic:spPr bwMode="auto">
+                    <a:xfrm>
+                      <a:off x="0" y="0"/>
+                      <a:ext cx="5334000" cy="3725758"/>
+                    </a:xfrm>
+                    <a:prstGeom prst="rect">
+                      <a:avLst/>
+                    </a:prstGeom>
+                    <a:noFill/>
+                    <a:ln w="9525">
+                      <a:noFill/>
+                      <a:headEnd/>
+                      <a:tailEnd/>
+                    </a:ln>
+                  </pic:spPr>
+                </pic:pic>
+              </a:graphicData>
+            </a:graphic>
+          </wp:inline>
+        </w:drawing>
+      </w:r>
+    </w:p>
+    <w:p>
+      <w:pPr>
+        <w:pStyle w:val="ImageCaption"/>
+      </w:pPr>
+      <w:r>
+        <w:t xml:space="preserve">I still haven’t given up on a sort of venn diagram idea but maybe it going to be more of a venn-flow chart hybrid…</w:t>
+      </w:r>
+    </w:p>
+    <w:bookmarkEnd w:id="41"/>
+    <w:bookmarkStart w:id="47" w:name="quantitative-stuff"/>
     <w:p>
       <w:pPr>
         <w:pStyle w:val="Heading3"/>
@@ -4192,7 +4574,7 @@
       <w:tr>
         <w:tc>
           <w:tcPr/>
-          <w:bookmarkStart w:id="42" w:name="fig-topology"/>
+          <w:bookmarkStart w:id="45" w:name="fig-topology"/>
           <w:p>
             <w:pPr>
               <w:pStyle w:val="Compact"/>
@@ -4203,18 +4585,18 @@
                 <wp:inline>
                   <wp:extent cx="5334000" cy="3810000"/>
                   <wp:effectExtent b="0" l="0" r="0" t="0"/>
-                  <wp:docPr descr="" title="" id="40" name="Picture"/>
+                  <wp:docPr descr="" title="" id="43" name="Picture"/>
                   <a:graphic>
                     <a:graphicData uri="http://schemas.openxmlformats.org/drawingml/2006/picture">
                       <pic:pic>
                         <pic:nvPicPr>
-                          <pic:cNvPr descr="index_files/figure-docx/notebooks-model_quantitative-fig-topology-output-1.png" id="41" name="Picture"/>
+                          <pic:cNvPr descr="index_files/figure-docx/notebooks-model_quantitative-fig-topology-output-1.png" id="44" name="Picture"/>
                           <pic:cNvPicPr>
                             <a:picLocks noChangeArrowheads="1" noChangeAspect="1"/>
                           </pic:cNvPicPr>
                         </pic:nvPicPr>
                         <pic:blipFill>
-                          <a:blip r:embed="rId39"/>
+                          <a:blip r:embed="rId42"/>
                           <a:stretch>
                             <a:fillRect/>
                           </a:stretch>
@@ -4288,7 +4670,7 @@
               <w:t xml:space="preserve">are basal AFAIK</w:t>
             </w:r>
           </w:p>
-          <w:bookmarkEnd w:id="42"/>
+          <w:bookmarkEnd w:id="45"/>
         </w:tc>
       </w:tr>
     </w:tbl>
@@ -4308,7 +4690,7 @@
         </w:rPr>
         <w:t xml:space="preserve"> </w:t>
       </w:r>
-      <w:hyperlink r:id="rId43">
+      <w:hyperlink r:id="rId46">
         <w:r>
           <w:rPr>
             <w:rStyle w:val="Hyperlink"/>
@@ -4326,128 +4708,15 @@
         <w:t xml:space="preserve">This might actually be an awful way to try and summarise the data but rolling with it for now…</w:t>
       </w:r>
     </w:p>
-    <w:bookmarkEnd w:id="44"/>
-    <w:bookmarkEnd w:id="45"/>
-    <w:bookmarkStart w:id="46" w:name="discussion"/>
+    <w:bookmarkEnd w:id="47"/>
+    <w:bookmarkEnd w:id="48"/>
+    <w:bookmarkStart w:id="49" w:name="discussion"/>
     <w:p>
       <w:pPr>
         <w:pStyle w:val="Heading2"/>
       </w:pPr>
       <w:r>
         <w:t xml:space="preserve">6 Discussion</w:t>
-      </w:r>
-    </w:p>
-    <w:p>
-      <w:pPr>
-        <w:numPr>
-          <w:ilvl w:val="0"/>
-          <w:numId w:val="1017"/>
-        </w:numPr>
-      </w:pPr>
-      <w:r>
-        <w:t xml:space="preserve">I think a big take home will (hopefully) be how different approaches do better in different situations and so you as an end user need to take this into consideration and pick accordingly. I think</w:t>
-      </w:r>
-      <w:r>
-        <w:t xml:space="preserve"> </w:t>
-      </w:r>
-      <w:r>
-        <w:t xml:space="preserve">Petchey et al. (2011)</w:t>
-      </w:r>
-      <w:r>
-        <w:t xml:space="preserve"> </w:t>
-      </w:r>
-      <w:r>
-        <w:t xml:space="preserve">might have (and share) some thoughts on this (thanks Andrew). I feel like I need to look at</w:t>
-      </w:r>
-      <w:r>
-        <w:t xml:space="preserve"> </w:t>
-      </w:r>
-      <w:r>
-        <w:t xml:space="preserve">Berlow, Brose, and Martinez (2008)</w:t>
-      </w:r>
-      <w:r>
-        <w:t xml:space="preserve"> </w:t>
-      </w:r>
-      <w:r>
-        <w:t xml:space="preserve">but maybe not exactly in this context but vaguely adjacent.</w:t>
-      </w:r>
-    </w:p>
-    <w:p>
-      <w:pPr>
-        <w:numPr>
-          <w:ilvl w:val="0"/>
-          <w:numId w:val="1017"/>
-        </w:numPr>
-      </w:pPr>
-      <w:r>
-        <w:t xml:space="preserve">An interesting thing to also think about (and arguably it will be addressed based on some of the other thoughts and ideas) is data dependant and data independent</w:t>
-      </w:r>
-      <w:r>
-        <w:t xml:space="preserve"> </w:t>
-      </w:r>
-      <w:r>
-        <w:t xml:space="preserve">‘</w:t>
-      </w:r>
-      <w:r>
-        <w:t xml:space="preserve">parametrisation</w:t>
-      </w:r>
-      <w:r>
-        <w:t xml:space="preserve">’</w:t>
-      </w:r>
-      <w:r>
-        <w:t xml:space="preserve"> </w:t>
-      </w:r>
-      <w:r>
-        <w:t xml:space="preserve">of the models…</w:t>
-      </w:r>
-    </w:p>
-    <w:p>
-      <w:pPr>
-        <w:numPr>
-          <w:ilvl w:val="0"/>
-          <w:numId w:val="1017"/>
-        </w:numPr>
-      </w:pPr>
-      <w:r>
-        <w:t xml:space="preserve">Why do interaction models do so badly at predicting structure? Nuance of metaweb vs realisation but also time? At the core of it interaction models are trained on existing interaction data; this is data that are most likely closer to a metaweb than a local realisation even if they are being inventoried at a small scale.</w:t>
-      </w:r>
-    </w:p>
-    <w:p>
-      <w:pPr>
-        <w:pStyle w:val="BlockText"/>
-      </w:pPr>
-      <w:r>
-        <w:rPr>
-          <w:iCs/>
-          <w:i/>
-        </w:rPr>
-        <w:t xml:space="preserve">“</w:t>
-      </w:r>
-      <w:r>
-        <w:rPr>
-          <w:iCs/>
-          <w:i/>
-        </w:rPr>
-        <w:t xml:space="preserve">we highlight an interesting paradox: the models with the best performance measures are not necessarily the models with the closest reconstructed network structure.</w:t>
-      </w:r>
-      <w:r>
-        <w:rPr>
-          <w:iCs/>
-          <w:i/>
-        </w:rPr>
-        <w:t xml:space="preserve">”</w:t>
-      </w:r>
-      <w:r>
-        <w:t xml:space="preserve"> </w:t>
-      </w:r>
-      <w:r>
-        <w:t xml:space="preserve">-</w:t>
-      </w:r>
-      <w:r>
-        <w:t xml:space="preserve"> </w:t>
-      </w:r>
-      <w:r>
-        <w:t xml:space="preserve">Poisot (2023)</w:t>
       </w:r>
     </w:p>
     <w:p>
@@ -4458,17 +4727,31 @@
         </w:numPr>
       </w:pPr>
       <w:r>
-        <w:rPr>
-          <w:iCs/>
-          <w:i/>
-        </w:rPr>
-        <w:t xml:space="preserve">Do we need network models to predict interactions and interaction models to predict structure?</w:t>
-      </w:r>
-      <w:r>
-        <w:t xml:space="preserve"> </w:t>
-      </w:r>
-      <w:r>
-        <w:t xml:space="preserve">(lets not think about that too hard or I might just have to sit in silence for a while…)</w:t>
+        <w:t xml:space="preserve">I think a big take home will (hopefully) be how different approaches do better in different situations and so you as an end user need to take this into consideration and pick accordingly. I think</w:t>
+      </w:r>
+      <w:r>
+        <w:t xml:space="preserve"> </w:t>
+      </w:r>
+      <w:r>
+        <w:t xml:space="preserve">Petchey et al. (2011)</w:t>
+      </w:r>
+      <w:r>
+        <w:t xml:space="preserve"> </w:t>
+      </w:r>
+      <w:r>
+        <w:t xml:space="preserve">might have (and share) some thoughts on this (thanks Andrew). I feel like I need to look at</w:t>
+      </w:r>
+      <w:r>
+        <w:t xml:space="preserve"> </w:t>
+      </w:r>
+      <w:r>
+        <w:t xml:space="preserve">Berlow, Brose, and Martinez (2008)</w:t>
+      </w:r>
+      <w:r>
+        <w:t xml:space="preserve"> </w:t>
+      </w:r>
+      <w:r>
+        <w:t xml:space="preserve">but maybe not exactly in this context but vaguely adjacent.</w:t>
       </w:r>
     </w:p>
     <w:p>
@@ -4479,7 +4762,25 @@
         </w:numPr>
       </w:pPr>
       <w:r>
-        <w:t xml:space="preserve">It will be interesting to bring up the idea that if a model is missing a specific pairwise link but doing well at the structural level then when does it matter?</w:t>
+        <w:t xml:space="preserve">An interesting thing to also think about (and arguably it will be addressed based on some of the other thoughts and ideas) is data dependant and data independent</w:t>
+      </w:r>
+      <w:r>
+        <w:t xml:space="preserve"> </w:t>
+      </w:r>
+      <w:r>
+        <w:t xml:space="preserve">‘</w:t>
+      </w:r>
+      <w:r>
+        <w:t xml:space="preserve">parametrisation</w:t>
+      </w:r>
+      <w:r>
+        <w:t xml:space="preserve">’</w:t>
+      </w:r>
+      <w:r>
+        <w:t xml:space="preserve"> </w:t>
+      </w:r>
+      <w:r>
+        <w:t xml:space="preserve">of the models…</w:t>
       </w:r>
     </w:p>
     <w:p>
@@ -4487,6 +4788,87 @@
         <w:numPr>
           <w:ilvl w:val="0"/>
           <w:numId w:val="1018"/>
+        </w:numPr>
+      </w:pPr>
+      <w:r>
+        <w:t xml:space="preserve">Why do interaction models do so badly at predicting structure? Nuance of metaweb vs realisation but also time? At the core of it interaction models are trained on existing interaction data; this is data that are most likely closer to a metaweb than a local realisation even if they are being inventoried at a small scale.</w:t>
+      </w:r>
+    </w:p>
+    <w:p>
+      <w:pPr>
+        <w:pStyle w:val="BlockText"/>
+      </w:pPr>
+      <w:r>
+        <w:rPr>
+          <w:iCs/>
+          <w:i/>
+        </w:rPr>
+        <w:t xml:space="preserve">“</w:t>
+      </w:r>
+      <w:r>
+        <w:rPr>
+          <w:iCs/>
+          <w:i/>
+        </w:rPr>
+        <w:t xml:space="preserve">we highlight an interesting paradox: the models with the best performance measures are not necessarily the models with the closest reconstructed network structure.</w:t>
+      </w:r>
+      <w:r>
+        <w:rPr>
+          <w:iCs/>
+          <w:i/>
+        </w:rPr>
+        <w:t xml:space="preserve">”</w:t>
+      </w:r>
+      <w:r>
+        <w:t xml:space="preserve"> </w:t>
+      </w:r>
+      <w:r>
+        <w:t xml:space="preserve">-</w:t>
+      </w:r>
+      <w:r>
+        <w:t xml:space="preserve"> </w:t>
+      </w:r>
+      <w:r>
+        <w:t xml:space="preserve">Poisot (2023)</w:t>
+      </w:r>
+    </w:p>
+    <w:p>
+      <w:pPr>
+        <w:numPr>
+          <w:ilvl w:val="0"/>
+          <w:numId w:val="1019"/>
+        </w:numPr>
+      </w:pPr>
+      <w:r>
+        <w:rPr>
+          <w:iCs/>
+          <w:i/>
+        </w:rPr>
+        <w:t xml:space="preserve">Do we need network models to predict interactions and interaction models to predict structure?</w:t>
+      </w:r>
+      <w:r>
+        <w:t xml:space="preserve"> </w:t>
+      </w:r>
+      <w:r>
+        <w:t xml:space="preserve">(lets not think about that too hard or I might just have to sit in silence for a while…)</w:t>
+      </w:r>
+    </w:p>
+    <w:p>
+      <w:pPr>
+        <w:numPr>
+          <w:ilvl w:val="0"/>
+          <w:numId w:val="1019"/>
+        </w:numPr>
+      </w:pPr>
+      <w:r>
+        <w:t xml:space="preserve">It will be interesting to bring up the idea that if a model is missing a specific pairwise link but doing well at the structural level then when does it matter?</w:t>
+      </w:r>
+    </w:p>
+    <w:p>
+      <w:pPr>
+        <w:numPr>
+          <w:ilvl w:val="0"/>
+          <w:numId w:val="1019"/>
         </w:numPr>
       </w:pPr>
       <w:r>
@@ -4507,8 +4889,8 @@
         <w:t xml:space="preserve">)</w:t>
       </w:r>
     </w:p>
-    <w:bookmarkEnd w:id="46"/>
-    <w:bookmarkStart w:id="131" w:name="references"/>
+    <w:bookmarkEnd w:id="49"/>
+    <w:bookmarkStart w:id="144" w:name="references"/>
     <w:p>
       <w:pPr>
         <w:pStyle w:val="Heading2"/>
@@ -4533,7 +4915,7 @@
         </w:rPr>
         <w:t xml:space="preserve"> </w:t>
       </w:r>
-      <w:hyperlink r:id="rId43">
+      <w:hyperlink r:id="rId46">
         <w:r>
           <w:rPr>
             <w:rStyle w:val="Hyperlink"/>
@@ -4543,13 +4925,80 @@
         </w:r>
       </w:hyperlink>
     </w:p>
-    <w:bookmarkStart w:id="130" w:name="refs"/>
-    <w:bookmarkStart w:id="48" w:name="ref-bambachAutecologyFillingEcospace2007"/>
+    <w:bookmarkStart w:id="143" w:name="refs"/>
+    <w:bookmarkStart w:id="51" w:name="ref-allesinaGeneralModelFood2008"/>
     <w:p>
       <w:pPr>
         <w:pStyle w:val="Bibliography"/>
       </w:pPr>
       <w:r>
+        <w:t xml:space="preserve">Allesina, Stefano, David Alonso, and Mercedes Pascual. 2008.</w:t>
+      </w:r>
+      <w:r>
+        <w:t xml:space="preserve"> </w:t>
+      </w:r>
+      <w:r>
+        <w:t xml:space="preserve">“A</w:t>
+      </w:r>
+      <w:r>
+        <w:t xml:space="preserve"> </w:t>
+      </w:r>
+      <w:r>
+        <w:t xml:space="preserve">General Model</w:t>
+      </w:r>
+      <w:r>
+        <w:t xml:space="preserve"> </w:t>
+      </w:r>
+      <w:r>
+        <w:t xml:space="preserve">for</w:t>
+      </w:r>
+      <w:r>
+        <w:t xml:space="preserve"> </w:t>
+      </w:r>
+      <w:r>
+        <w:t xml:space="preserve">Food Web Structure</w:t>
+      </w:r>
+      <w:r>
+        <w:t xml:space="preserve">.”</w:t>
+      </w:r>
+      <w:r>
+        <w:t xml:space="preserve"> </w:t>
+      </w:r>
+      <w:r>
+        <w:rPr>
+          <w:iCs/>
+          <w:i/>
+        </w:rPr>
+        <w:t xml:space="preserve">Science</w:t>
+      </w:r>
+      <w:r>
+        <w:t xml:space="preserve"> </w:t>
+      </w:r>
+      <w:r>
+        <w:t xml:space="preserve">320 (5876): 658–61.</w:t>
+      </w:r>
+      <w:r>
+        <w:t xml:space="preserve"> </w:t>
+      </w:r>
+      <w:hyperlink r:id="rId50">
+        <w:r>
+          <w:rPr>
+            <w:rStyle w:val="Hyperlink"/>
+          </w:rPr>
+          <w:t xml:space="preserve">https://doi.org/10.1126/science.1156269</w:t>
+        </w:r>
+      </w:hyperlink>
+      <w:r>
+        <w:t xml:space="preserve">.</w:t>
+      </w:r>
+    </w:p>
+    <w:bookmarkEnd w:id="51"/>
+    <w:bookmarkStart w:id="53" w:name="ref-bambachAutecologyFillingEcospace2007"/>
+    <w:p>
+      <w:pPr>
+        <w:pStyle w:val="Bibliography"/>
+      </w:pPr>
+      <w:r>
         <w:t xml:space="preserve">Bambach, Richard K., Andrew M. Bush, and Douglas H. Erwin. 2007.</w:t>
       </w:r>
       <w:r>
@@ -4607,7 +5056,7 @@
       <w:r>
         <w:t xml:space="preserve"> </w:t>
       </w:r>
-      <w:hyperlink r:id="rId47">
+      <w:hyperlink r:id="rId52">
         <w:r>
           <w:rPr>
             <w:rStyle w:val="Hyperlink"/>
@@ -4619,8 +5068,8 @@
         <w:t xml:space="preserve">.</w:t>
       </w:r>
     </w:p>
-    <w:bookmarkEnd w:id="48"/>
-    <w:bookmarkStart w:id="50" w:name="ref-banvilleWhatConstrainsFood2023"/>
+    <w:bookmarkEnd w:id="53"/>
+    <w:bookmarkStart w:id="55" w:name="ref-banvilleWhatConstrainsFood2023"/>
     <w:p>
       <w:pPr>
         <w:pStyle w:val="Bibliography"/>
@@ -4665,7 +5114,7 @@
       <w:r>
         <w:t xml:space="preserve"> </w:t>
       </w:r>
-      <w:hyperlink r:id="rId49">
+      <w:hyperlink r:id="rId54">
         <w:r>
           <w:rPr>
             <w:rStyle w:val="Hyperlink"/>
@@ -4677,8 +5126,8 @@
         <w:t xml:space="preserve">.</w:t>
       </w:r>
     </w:p>
-    <w:bookmarkEnd w:id="50"/>
-    <w:bookmarkStart w:id="52" w:name="Xf46d66f38296066c1100d9812a6303bc71ed153"/>
+    <w:bookmarkEnd w:id="55"/>
+    <w:bookmarkStart w:id="57" w:name="Xf46d66f38296066c1100d9812a6303bc71ed153"/>
     <w:p>
       <w:pPr>
         <w:pStyle w:val="Bibliography"/>
@@ -4711,7 +5160,7 @@
       <w:r>
         <w:t xml:space="preserve"> </w:t>
       </w:r>
-      <w:hyperlink r:id="rId51">
+      <w:hyperlink r:id="rId56">
         <w:r>
           <w:rPr>
             <w:rStyle w:val="Hyperlink"/>
@@ -4723,8 +5172,8 @@
         <w:t xml:space="preserve">.</w:t>
       </w:r>
     </w:p>
-    <w:bookmarkEnd w:id="52"/>
-    <w:bookmarkStart w:id="54" w:name="ref-beckermanForagingBiologyPredicts2006"/>
+    <w:bookmarkEnd w:id="57"/>
+    <w:bookmarkStart w:id="59" w:name="ref-beckermanForagingBiologyPredicts2006"/>
     <w:p>
       <w:pPr>
         <w:pStyle w:val="Bibliography"/>
@@ -4757,7 +5206,7 @@
       <w:r>
         <w:t xml:space="preserve"> </w:t>
       </w:r>
-      <w:hyperlink r:id="rId53">
+      <w:hyperlink r:id="rId58">
         <w:r>
           <w:rPr>
             <w:rStyle w:val="Hyperlink"/>
@@ -4769,8 +5218,8 @@
         <w:t xml:space="preserve">.</w:t>
       </w:r>
     </w:p>
-    <w:bookmarkEnd w:id="54"/>
-    <w:bookmarkStart w:id="56" w:name="ref-berlowGoldilocksFactorFood2008"/>
+    <w:bookmarkEnd w:id="59"/>
+    <w:bookmarkStart w:id="61" w:name="ref-berlowGoldilocksFactorFood2008"/>
     <w:p>
       <w:pPr>
         <w:pStyle w:val="Bibliography"/>
@@ -4824,7 +5273,7 @@
       <w:r>
         <w:t xml:space="preserve"> </w:t>
       </w:r>
-      <w:hyperlink r:id="rId55">
+      <w:hyperlink r:id="rId60">
         <w:r>
           <w:rPr>
             <w:rStyle w:val="Hyperlink"/>
@@ -4836,8 +5285,8 @@
         <w:t xml:space="preserve">.</w:t>
       </w:r>
     </w:p>
-    <w:bookmarkEnd w:id="56"/>
-    <w:bookmarkStart w:id="58" w:name="ref-caronTraitmatchingModelsPredict2024"/>
+    <w:bookmarkEnd w:id="61"/>
+    <w:bookmarkStart w:id="63" w:name="ref-caronTraitmatchingModelsPredict2024"/>
     <w:p>
       <w:pPr>
         <w:pStyle w:val="Bibliography"/>
@@ -4870,7 +5319,7 @@
       <w:r>
         <w:t xml:space="preserve"> </w:t>
       </w:r>
-      <w:hyperlink r:id="rId57">
+      <w:hyperlink r:id="rId62">
         <w:r>
           <w:rPr>
             <w:rStyle w:val="Hyperlink"/>
@@ -4882,8 +5331,8 @@
         <w:t xml:space="preserve">.</w:t>
       </w:r>
     </w:p>
-    <w:bookmarkEnd w:id="58"/>
-    <w:bookmarkStart w:id="60" w:name="ref-caronAddressingEltonianShortfall2022"/>
+    <w:bookmarkEnd w:id="63"/>
+    <w:bookmarkStart w:id="65" w:name="ref-caronAddressingEltonianShortfall2022"/>
     <w:p>
       <w:pPr>
         <w:pStyle w:val="Bibliography"/>
@@ -4928,7 +5377,7 @@
       <w:r>
         <w:t xml:space="preserve"> </w:t>
       </w:r>
-      <w:hyperlink r:id="rId59">
+      <w:hyperlink r:id="rId64">
         <w:r>
           <w:rPr>
             <w:rStyle w:val="Hyperlink"/>
@@ -4940,8 +5389,8 @@
         <w:t xml:space="preserve">.</w:t>
       </w:r>
     </w:p>
-    <w:bookmarkEnd w:id="60"/>
-    <w:bookmarkStart w:id="62" w:name="X5c779d5ad003a7245ae62c5694cc82a24ffb865"/>
+    <w:bookmarkEnd w:id="65"/>
+    <w:bookmarkStart w:id="67" w:name="X5c779d5ad003a7245ae62c5694cc82a24ffb865"/>
     <w:p>
       <w:pPr>
         <w:pStyle w:val="Bibliography"/>
@@ -4974,7 +5423,7 @@
       <w:r>
         <w:t xml:space="preserve"> </w:t>
       </w:r>
-      <w:hyperlink r:id="rId61">
+      <w:hyperlink r:id="rId66">
         <w:r>
           <w:rPr>
             <w:rStyle w:val="Hyperlink"/>
@@ -4986,13 +5435,59 @@
         <w:t xml:space="preserve">.</w:t>
       </w:r>
     </w:p>
-    <w:bookmarkEnd w:id="62"/>
-    <w:bookmarkStart w:id="63" w:name="ref-cohenCommunityFoodWebs1990"/>
+    <w:bookmarkEnd w:id="67"/>
+    <w:bookmarkStart w:id="69" w:name="Xb1d8b6b275822be1886d160023287af73cce966"/>
     <w:p>
       <w:pPr>
         <w:pStyle w:val="Bibliography"/>
       </w:pPr>
       <w:r>
+        <w:t xml:space="preserve">Cirtwill, Alyssa R., Anna Eklf, Tomas Roslin, Kate Wootton, and Dominique Gravel. 2019.</w:t>
+      </w:r>
+      <w:r>
+        <w:t xml:space="preserve"> </w:t>
+      </w:r>
+      <w:r>
+        <w:t xml:space="preserve">“A Quantitative Framework for Investigating the Reliability of Empirical Network Construction.”</w:t>
+      </w:r>
+      <w:r>
+        <w:t xml:space="preserve"> </w:t>
+      </w:r>
+      <w:r>
+        <w:rPr>
+          <w:iCs/>
+          <w:i/>
+        </w:rPr>
+        <w:t xml:space="preserve">Methods in Ecology and Evolution</w:t>
+      </w:r>
+      <w:r>
+        <w:t xml:space="preserve"> </w:t>
+      </w:r>
+      <w:r>
+        <w:t xml:space="preserve">0 (ja).</w:t>
+      </w:r>
+      <w:r>
+        <w:t xml:space="preserve"> </w:t>
+      </w:r>
+      <w:hyperlink r:id="rId68">
+        <w:r>
+          <w:rPr>
+            <w:rStyle w:val="Hyperlink"/>
+          </w:rPr>
+          <w:t xml:space="preserve">https://doi.org/10.1111/2041-210X.13180</w:t>
+        </w:r>
+      </w:hyperlink>
+      <w:r>
+        <w:t xml:space="preserve">.</w:t>
+      </w:r>
+    </w:p>
+    <w:bookmarkEnd w:id="69"/>
+    <w:bookmarkStart w:id="70" w:name="ref-cohenCommunityFoodWebs1990"/>
+    <w:p>
+      <w:pPr>
+        <w:pStyle w:val="Bibliography"/>
+      </w:pPr>
+      <w:r>
         <w:t xml:space="preserve">Cohen, Joel E, Frederic Briand, and Charles Newman. 1990.</w:t>
       </w:r>
       <w:r>
@@ -5072,8 +5567,8 @@
         <w:t xml:space="preserve">. Biomathematics. Berlin Heidelberg: Springer-Verlag.</w:t>
       </w:r>
     </w:p>
-    <w:bookmarkEnd w:id="63"/>
-    <w:bookmarkStart w:id="65" w:name="ref-cohenStochasticTheoryCommunity1985"/>
+    <w:bookmarkEnd w:id="70"/>
+    <w:bookmarkStart w:id="72" w:name="ref-cohenStochasticTheoryCommunity1985"/>
     <w:p>
       <w:pPr>
         <w:pStyle w:val="Bibliography"/>
@@ -5127,7 +5622,7 @@
       <w:r>
         <w:t xml:space="preserve"> </w:t>
       </w:r>
-      <w:hyperlink r:id="rId64">
+      <w:hyperlink r:id="rId71">
         <w:r>
           <w:rPr>
             <w:rStyle w:val="Hyperlink"/>
@@ -5139,8 +5634,8 @@
         <w:t xml:space="preserve">.</w:t>
       </w:r>
     </w:p>
-    <w:bookmarkEnd w:id="65"/>
-    <w:bookmarkStart w:id="67" w:name="ref-deangelisModelTropicInteraction1975"/>
+    <w:bookmarkEnd w:id="72"/>
+    <w:bookmarkStart w:id="74" w:name="ref-deangelisModelTropicInteraction1975"/>
     <w:p>
       <w:pPr>
         <w:pStyle w:val="Bibliography"/>
@@ -5194,7 +5689,7 @@
       <w:r>
         <w:t xml:space="preserve"> </w:t>
       </w:r>
-      <w:hyperlink r:id="rId66">
+      <w:hyperlink r:id="rId73">
         <w:r>
           <w:rPr>
             <w:rStyle w:val="Hyperlink"/>
@@ -5206,8 +5701,8 @@
         <w:t xml:space="preserve">.</w:t>
       </w:r>
     </w:p>
-    <w:bookmarkEnd w:id="67"/>
-    <w:bookmarkStart w:id="69" w:name="Xbdf894eb48feca28c76080dbbbcbceedf5db43e"/>
+    <w:bookmarkEnd w:id="74"/>
+    <w:bookmarkStart w:id="76" w:name="Xbdf894eb48feca28c76080dbbbcbceedf5db43e"/>
     <w:p>
       <w:pPr>
         <w:pStyle w:val="Bibliography"/>
@@ -5252,7 +5747,7 @@
       <w:r>
         <w:t xml:space="preserve"> </w:t>
       </w:r>
-      <w:hyperlink r:id="rId68">
+      <w:hyperlink r:id="rId75">
         <w:r>
           <w:rPr>
             <w:rStyle w:val="Hyperlink"/>
@@ -5264,8 +5759,8 @@
         <w:t xml:space="preserve">.</w:t>
       </w:r>
     </w:p>
-    <w:bookmarkEnd w:id="69"/>
-    <w:bookmarkStart w:id="70" w:name="ref-dunneNetworkStructureFood2006"/>
+    <w:bookmarkEnd w:id="76"/>
+    <w:bookmarkStart w:id="77" w:name="ref-dunneNetworkStructureFood2006"/>
     <w:p>
       <w:pPr>
         <w:pStyle w:val="Bibliography"/>
@@ -5348,8 +5843,8 @@
         <w:t xml:space="preserve">, edited by Jennifer A Dunne and Mercedes Pascual, 27–86. Oxford University Press.</w:t>
       </w:r>
     </w:p>
-    <w:bookmarkEnd w:id="70"/>
-    <w:bookmarkStart w:id="72" w:name="ref-dunneCompilationNetworkAnalyses2008"/>
+    <w:bookmarkEnd w:id="77"/>
+    <w:bookmarkStart w:id="79" w:name="ref-dunneCompilationNetworkAnalyses2008"/>
     <w:p>
       <w:pPr>
         <w:pStyle w:val="Bibliography"/>
@@ -5403,7 +5898,7 @@
       <w:r>
         <w:t xml:space="preserve"> </w:t>
       </w:r>
-      <w:hyperlink r:id="rId71">
+      <w:hyperlink r:id="rId78">
         <w:r>
           <w:rPr>
             <w:rStyle w:val="Hyperlink"/>
@@ -5415,13 +5910,77 @@
         <w:t xml:space="preserve">.</w:t>
       </w:r>
     </w:p>
-    <w:bookmarkEnd w:id="72"/>
-    <w:bookmarkStart w:id="74" w:name="ref-erdosRandomGraphs1959"/>
+    <w:bookmarkEnd w:id="79"/>
+    <w:bookmarkStart w:id="81" w:name="ref-eklofSecondaryExtinctionsFood2013"/>
     <w:p>
       <w:pPr>
         <w:pStyle w:val="Bibliography"/>
       </w:pPr>
       <w:r>
+        <w:t xml:space="preserve">Eklöf, Anna, Si Tang, and Stefano Allesina. 2013.</w:t>
+      </w:r>
+      <w:r>
+        <w:t xml:space="preserve"> </w:t>
+      </w:r>
+      <w:r>
+        <w:t xml:space="preserve">“Secondary Extinctions in Food Webs: A</w:t>
+      </w:r>
+      <w:r>
+        <w:t xml:space="preserve"> </w:t>
+      </w:r>
+      <w:r>
+        <w:t xml:space="preserve">Bayesian</w:t>
+      </w:r>
+      <w:r>
+        <w:t xml:space="preserve"> </w:t>
+      </w:r>
+      <w:r>
+        <w:t xml:space="preserve">Network Approach.”</w:t>
+      </w:r>
+      <w:r>
+        <w:t xml:space="preserve"> </w:t>
+      </w:r>
+      <w:r>
+        <w:t xml:space="preserve">Edited by Jessica Metcalf.</w:t>
+      </w:r>
+      <w:r>
+        <w:t xml:space="preserve"> </w:t>
+      </w:r>
+      <w:r>
+        <w:rPr>
+          <w:iCs/>
+          <w:i/>
+        </w:rPr>
+        <w:t xml:space="preserve">Methods in Ecology and Evolution</w:t>
+      </w:r>
+      <w:r>
+        <w:t xml:space="preserve"> </w:t>
+      </w:r>
+      <w:r>
+        <w:t xml:space="preserve">4 (8): 760–70.</w:t>
+      </w:r>
+      <w:r>
+        <w:t xml:space="preserve"> </w:t>
+      </w:r>
+      <w:hyperlink r:id="rId80">
+        <w:r>
+          <w:rPr>
+            <w:rStyle w:val="Hyperlink"/>
+          </w:rPr>
+          <w:t xml:space="preserve">https://doi.org/10.1111/2041-210X.12062</w:t>
+        </w:r>
+      </w:hyperlink>
+      <w:r>
+        <w:t xml:space="preserve">.</w:t>
+      </w:r>
+    </w:p>
+    <w:bookmarkEnd w:id="81"/>
+    <w:bookmarkStart w:id="83" w:name="ref-erdosRandomGraphs1959"/>
+    <w:p>
+      <w:pPr>
+        <w:pStyle w:val="Bibliography"/>
+      </w:pPr>
+      <w:r>
         <w:t xml:space="preserve">Erdős, Paul, and Alfréd Rényi. 1959.</w:t>
       </w:r>
       <w:r>
@@ -5455,7 +6014,7 @@
       <w:r>
         <w:t xml:space="preserve"> </w:t>
       </w:r>
-      <w:hyperlink r:id="rId73">
+      <w:hyperlink r:id="rId82">
         <w:r>
           <w:rPr>
             <w:rStyle w:val="Hyperlink"/>
@@ -5467,8 +6026,8 @@
         <w:t xml:space="preserve">.</w:t>
       </w:r>
     </w:p>
-    <w:bookmarkEnd w:id="74"/>
-    <w:bookmarkStart w:id="76" w:name="ref-fortunaHabitatLossStructure2006"/>
+    <w:bookmarkEnd w:id="83"/>
+    <w:bookmarkStart w:id="85" w:name="ref-fortunaHabitatLossStructure2006"/>
     <w:p>
       <w:pPr>
         <w:pStyle w:val="Bibliography"/>
@@ -5513,7 +6072,7 @@
       <w:r>
         <w:t xml:space="preserve"> </w:t>
       </w:r>
-      <w:hyperlink r:id="rId75">
+      <w:hyperlink r:id="rId84">
         <w:r>
           <w:rPr>
             <w:rStyle w:val="Hyperlink"/>
@@ -5525,8 +6084,8 @@
         <w:t xml:space="preserve">.</w:t>
       </w:r>
     </w:p>
-    <w:bookmarkEnd w:id="76"/>
-    <w:bookmarkStart w:id="78" w:name="ref-gravelInferringFoodWeb2013"/>
+    <w:bookmarkEnd w:id="85"/>
+    <w:bookmarkStart w:id="87" w:name="ref-gravelInferringFoodWeb2013"/>
     <w:p>
       <w:pPr>
         <w:pStyle w:val="Bibliography"/>
@@ -5559,7 +6118,7 @@
       <w:r>
         <w:t xml:space="preserve"> </w:t>
       </w:r>
-      <w:hyperlink r:id="rId77">
+      <w:hyperlink r:id="rId86">
         <w:r>
           <w:rPr>
             <w:rStyle w:val="Hyperlink"/>
@@ -5571,8 +6130,8 @@
         <w:t xml:space="preserve">.</w:t>
       </w:r>
     </w:p>
-    <w:bookmarkEnd w:id="78"/>
-    <w:bookmarkStart w:id="80" w:name="X71df985a3947d16253b3f31bba0a0cf887d8f0b"/>
+    <w:bookmarkEnd w:id="87"/>
+    <w:bookmarkStart w:id="89" w:name="X71df985a3947d16253b3f31bba0a0cf887d8f0b"/>
     <w:p>
       <w:pPr>
         <w:pStyle w:val="Bibliography"/>
@@ -5614,7 +6173,7 @@
       <w:r>
         <w:t xml:space="preserve"> </w:t>
       </w:r>
-      <w:hyperlink r:id="rId79">
+      <w:hyperlink r:id="rId88">
         <w:r>
           <w:rPr>
             <w:rStyle w:val="Hyperlink"/>
@@ -5626,8 +6185,8 @@
         <w:t xml:space="preserve">.</w:t>
       </w:r>
     </w:p>
-    <w:bookmarkEnd w:id="80"/>
-    <w:bookmarkStart w:id="82" w:name="X86d653ee97d7a95323716d8e0c0300171c8d8cb"/>
+    <w:bookmarkEnd w:id="89"/>
+    <w:bookmarkStart w:id="91" w:name="X86d653ee97d7a95323716d8e0c0300171c8d8cb"/>
     <w:p>
       <w:pPr>
         <w:pStyle w:val="Bibliography"/>
@@ -5666,7 +6225,7 @@
       <w:r>
         <w:t xml:space="preserve"> </w:t>
       </w:r>
-      <w:hyperlink r:id="rId81">
+      <w:hyperlink r:id="rId90">
         <w:r>
           <w:rPr>
             <w:rStyle w:val="Hyperlink"/>
@@ -5678,8 +6237,8 @@
         <w:t xml:space="preserve">.</w:t>
       </w:r>
     </w:p>
-    <w:bookmarkEnd w:id="82"/>
-    <w:bookmarkStart w:id="84" w:name="Xf53c03f1c3fea4e4289657cbb0682f5f23e8b1d"/>
+    <w:bookmarkEnd w:id="91"/>
+    <w:bookmarkStart w:id="93" w:name="Xf53c03f1c3fea4e4289657cbb0682f5f23e8b1d"/>
     <w:p>
       <w:pPr>
         <w:pStyle w:val="Bibliography"/>
@@ -5721,7 +6280,7 @@
       <w:r>
         <w:t xml:space="preserve"> </w:t>
       </w:r>
-      <w:hyperlink r:id="rId83">
+      <w:hyperlink r:id="rId92">
         <w:r>
           <w:rPr>
             <w:rStyle w:val="Hyperlink"/>
@@ -5733,8 +6292,8 @@
         <w:t xml:space="preserve">.</w:t>
       </w:r>
     </w:p>
-    <w:bookmarkEnd w:id="84"/>
-    <w:bookmarkStart w:id="86" w:name="X2d6834cb08966b7d5da0c61c80079bb46b07a34"/>
+    <w:bookmarkEnd w:id="93"/>
+    <w:bookmarkStart w:id="95" w:name="X2d6834cb08966b7d5da0c61c80079bb46b07a34"/>
     <w:p>
       <w:pPr>
         <w:pStyle w:val="Bibliography"/>
@@ -5764,7 +6323,7 @@
       <w:r>
         <w:t xml:space="preserve"> </w:t>
       </w:r>
-      <w:hyperlink r:id="rId85">
+      <w:hyperlink r:id="rId94">
         <w:r>
           <w:rPr>
             <w:rStyle w:val="Hyperlink"/>
@@ -5776,8 +6335,8 @@
         <w:t xml:space="preserve">.</w:t>
       </w:r>
     </w:p>
-    <w:bookmarkEnd w:id="86"/>
-    <w:bookmarkStart w:id="88" w:name="ref-llewelynPredictingPredatorPrey2023"/>
+    <w:bookmarkEnd w:id="95"/>
+    <w:bookmarkStart w:id="97" w:name="ref-llewelynPredictingPredatorPrey2023"/>
     <w:p>
       <w:pPr>
         <w:pStyle w:val="Bibliography"/>
@@ -5810,7 +6369,7 @@
       <w:r>
         <w:t xml:space="preserve"> </w:t>
       </w:r>
-      <w:hyperlink r:id="rId87">
+      <w:hyperlink r:id="rId96">
         <w:r>
           <w:rPr>
             <w:rStyle w:val="Hyperlink"/>
@@ -5822,8 +6381,8 @@
         <w:t xml:space="preserve">.</w:t>
       </w:r>
     </w:p>
-    <w:bookmarkEnd w:id="88"/>
-    <w:bookmarkStart w:id="90" w:name="X159b3081d161fe48d811a7a266284af476e9565"/>
+    <w:bookmarkEnd w:id="97"/>
+    <w:bookmarkStart w:id="99" w:name="X159b3081d161fe48d811a7a266284af476e9565"/>
     <w:p>
       <w:pPr>
         <w:pStyle w:val="Bibliography"/>
@@ -5889,7 +6448,7 @@
       <w:r>
         <w:t xml:space="preserve"> </w:t>
       </w:r>
-      <w:hyperlink r:id="rId89">
+      <w:hyperlink r:id="rId98">
         <w:r>
           <w:rPr>
             <w:rStyle w:val="Hyperlink"/>
@@ -5901,8 +6460,8 @@
         <w:t xml:space="preserve">.</w:t>
       </w:r>
     </w:p>
-    <w:bookmarkEnd w:id="90"/>
-    <w:bookmarkStart w:id="92" w:name="X9a5602d39772ae027b885bf5c9cb3d36ba71c0c"/>
+    <w:bookmarkEnd w:id="99"/>
+    <w:bookmarkStart w:id="101" w:name="X9a5602d39772ae027b885bf5c9cb3d36ba71c0c"/>
     <w:p>
       <w:pPr>
         <w:pStyle w:val="Bibliography"/>
@@ -5935,7 +6494,7 @@
       <w:r>
         <w:t xml:space="preserve"> </w:t>
       </w:r>
-      <w:hyperlink r:id="rId91">
+      <w:hyperlink r:id="rId100">
         <w:r>
           <w:rPr>
             <w:rStyle w:val="Hyperlink"/>
@@ -5947,8 +6506,8 @@
         <w:t xml:space="preserve">.</w:t>
       </w:r>
     </w:p>
-    <w:bookmarkEnd w:id="92"/>
-    <w:bookmarkStart w:id="93" w:name="ref-newmanNetworksIntroduction2010"/>
+    <w:bookmarkEnd w:id="101"/>
+    <w:bookmarkStart w:id="102" w:name="ref-newmanNetworksIntroduction2010"/>
     <w:p>
       <w:pPr>
         <w:pStyle w:val="Bibliography"/>
@@ -5998,8 +6557,8 @@
         <w:t xml:space="preserve">. New York, NY: Oxford University Press.</w:t>
       </w:r>
     </w:p>
-    <w:bookmarkEnd w:id="93"/>
-    <w:bookmarkStart w:id="95" w:name="ref-petcheySizeForagingFood2008"/>
+    <w:bookmarkEnd w:id="102"/>
+    <w:bookmarkStart w:id="104" w:name="ref-petcheySizeForagingFood2008"/>
     <w:p>
       <w:pPr>
         <w:pStyle w:val="Bibliography"/>
@@ -6032,7 +6591,7 @@
       <w:r>
         <w:t xml:space="preserve"> </w:t>
       </w:r>
-      <w:hyperlink r:id="rId94">
+      <w:hyperlink r:id="rId103">
         <w:r>
           <w:rPr>
             <w:rStyle w:val="Hyperlink"/>
@@ -6044,8 +6603,8 @@
         <w:t xml:space="preserve">.</w:t>
       </w:r>
     </w:p>
-    <w:bookmarkEnd w:id="95"/>
-    <w:bookmarkStart w:id="97" w:name="ref-petcheyFitEfficiencyBiology2011"/>
+    <w:bookmarkEnd w:id="104"/>
+    <w:bookmarkStart w:id="106" w:name="ref-petcheyFitEfficiencyBiology2011"/>
     <w:p>
       <w:pPr>
         <w:pStyle w:val="Bibliography"/>
@@ -6090,7 +6649,7 @@
       <w:r>
         <w:t xml:space="preserve"> </w:t>
       </w:r>
-      <w:hyperlink r:id="rId96">
+      <w:hyperlink r:id="rId105">
         <w:r>
           <w:rPr>
             <w:rStyle w:val="Hyperlink"/>
@@ -6102,8 +6661,8 @@
         <w:t xml:space="preserve">.</w:t>
       </w:r>
     </w:p>
-    <w:bookmarkEnd w:id="97"/>
-    <w:bookmarkStart w:id="99" w:name="X023758d2a089016cd8f0c9d2421079cf7d062ff"/>
+    <w:bookmarkEnd w:id="106"/>
+    <w:bookmarkStart w:id="108" w:name="X023758d2a089016cd8f0c9d2421079cf7d062ff"/>
     <w:p>
       <w:pPr>
         <w:pStyle w:val="Bibliography"/>
@@ -6136,7 +6695,7 @@
       <w:r>
         <w:t xml:space="preserve"> </w:t>
       </w:r>
-      <w:hyperlink r:id="rId98">
+      <w:hyperlink r:id="rId107">
         <w:r>
           <w:rPr>
             <w:rStyle w:val="Hyperlink"/>
@@ -6148,8 +6707,8 @@
         <w:t xml:space="preserve">.</w:t>
       </w:r>
     </w:p>
-    <w:bookmarkEnd w:id="99"/>
-    <w:bookmarkStart w:id="101" w:name="ref-poisotGlobalKnowledgeGaps2021"/>
+    <w:bookmarkEnd w:id="108"/>
+    <w:bookmarkStart w:id="110" w:name="ref-poisotGlobalKnowledgeGaps2021"/>
     <w:p>
       <w:pPr>
         <w:pStyle w:val="Bibliography"/>
@@ -6182,7 +6741,7 @@
       <w:r>
         <w:t xml:space="preserve"> </w:t>
       </w:r>
-      <w:hyperlink r:id="rId100">
+      <w:hyperlink r:id="rId109">
         <w:r>
           <w:rPr>
             <w:rStyle w:val="Hyperlink"/>
@@ -6194,8 +6753,8 @@
         <w:t xml:space="preserve">.</w:t>
       </w:r>
     </w:p>
-    <w:bookmarkEnd w:id="101"/>
-    <w:bookmarkStart w:id="103" w:name="ref-poisotSpeciesWhyEcological2015"/>
+    <w:bookmarkEnd w:id="110"/>
+    <w:bookmarkStart w:id="112" w:name="ref-poisotSpeciesWhyEcological2015"/>
     <w:p>
       <w:pPr>
         <w:pStyle w:val="Bibliography"/>
@@ -6228,7 +6787,7 @@
       <w:r>
         <w:t xml:space="preserve"> </w:t>
       </w:r>
-      <w:hyperlink r:id="rId102">
+      <w:hyperlink r:id="rId111">
         <w:r>
           <w:rPr>
             <w:rStyle w:val="Hyperlink"/>
@@ -6240,8 +6799,8 @@
         <w:t xml:space="preserve">.</w:t>
       </w:r>
     </w:p>
-    <w:bookmarkEnd w:id="103"/>
-    <w:bookmarkStart w:id="105" w:name="ref-pomeranzInferringPredatorPrey2019"/>
+    <w:bookmarkEnd w:id="112"/>
+    <w:bookmarkStart w:id="114" w:name="ref-pomeranzInferringPredatorPrey2019"/>
     <w:p>
       <w:pPr>
         <w:pStyle w:val="Bibliography"/>
@@ -6274,7 +6833,7 @@
       <w:r>
         <w:t xml:space="preserve"> </w:t>
       </w:r>
-      <w:hyperlink r:id="rId104">
+      <w:hyperlink r:id="rId113">
         <w:r>
           <w:rPr>
             <w:rStyle w:val="Hyperlink"/>
@@ -6286,8 +6845,8 @@
         <w:t xml:space="preserve">.</w:t>
       </w:r>
     </w:p>
-    <w:bookmarkEnd w:id="105"/>
-    <w:bookmarkStart w:id="107" w:name="ref-rohrModelingFoodWebs2010"/>
+    <w:bookmarkEnd w:id="114"/>
+    <w:bookmarkStart w:id="116" w:name="ref-rohrModelingFoodWebs2010"/>
     <w:p>
       <w:pPr>
         <w:pStyle w:val="Bibliography"/>
@@ -6338,7 +6897,7 @@
       <w:r>
         <w:t xml:space="preserve"> </w:t>
       </w:r>
-      <w:hyperlink r:id="rId106">
+      <w:hyperlink r:id="rId115">
         <w:r>
           <w:rPr>
             <w:rStyle w:val="Hyperlink"/>
@@ -6350,8 +6909,8 @@
         <w:t xml:space="preserve">.</w:t>
       </w:r>
     </w:p>
-    <w:bookmarkEnd w:id="107"/>
-    <w:bookmarkStart w:id="109" w:name="X0fb50f1746fa9d2b24f89ed5bfe6ae1a2f58cc2"/>
+    <w:bookmarkEnd w:id="116"/>
+    <w:bookmarkStart w:id="118" w:name="X0fb50f1746fa9d2b24f89ed5bfe6ae1a2f58cc2"/>
     <w:p>
       <w:pPr>
         <w:pStyle w:val="Bibliography"/>
@@ -6374,7 +6933,7 @@
       <w:r>
         <w:t xml:space="preserve"> </w:t>
       </w:r>
-      <w:hyperlink r:id="rId108">
+      <w:hyperlink r:id="rId117">
         <w:r>
           <w:rPr>
             <w:rStyle w:val="Hyperlink"/>
@@ -6386,8 +6945,8 @@
         <w:t xml:space="preserve">.</w:t>
       </w:r>
     </w:p>
-    <w:bookmarkEnd w:id="109"/>
-    <w:bookmarkStart w:id="111" w:name="ref-strydomFoodWebReconstruction2022"/>
+    <w:bookmarkEnd w:id="118"/>
+    <w:bookmarkStart w:id="120" w:name="ref-strydomFoodWebReconstruction2022"/>
     <w:p>
       <w:pPr>
         <w:pStyle w:val="Bibliography"/>
@@ -6420,7 +6979,7 @@
       <w:r>
         <w:t xml:space="preserve"> </w:t>
       </w:r>
-      <w:hyperlink r:id="rId110">
+      <w:hyperlink r:id="rId119">
         <w:r>
           <w:rPr>
             <w:rStyle w:val="Hyperlink"/>
@@ -6432,8 +6991,8 @@
         <w:t xml:space="preserve">.</w:t>
       </w:r>
     </w:p>
-    <w:bookmarkEnd w:id="111"/>
-    <w:bookmarkStart w:id="113" w:name="ref-strydomGraphEmbeddingTransfer2023"/>
+    <w:bookmarkEnd w:id="120"/>
+    <w:bookmarkStart w:id="122" w:name="ref-strydomGraphEmbeddingTransfer2023"/>
     <w:p>
       <w:pPr>
         <w:pStyle w:val="Bibliography"/>
@@ -6466,7 +7025,7 @@
       <w:r>
         <w:t xml:space="preserve"> </w:t>
       </w:r>
-      <w:hyperlink r:id="rId112">
+      <w:hyperlink r:id="rId121">
         <w:r>
           <w:rPr>
             <w:rStyle w:val="Hyperlink"/>
@@ -6478,8 +7037,8 @@
         <w:t xml:space="preserve">.</w:t>
       </w:r>
     </w:p>
-    <w:bookmarkEnd w:id="113"/>
-    <w:bookmarkStart w:id="115" w:name="ref-strydomRoadmapPredictingSpecies2021"/>
+    <w:bookmarkEnd w:id="122"/>
+    <w:bookmarkStart w:id="124" w:name="ref-strydomRoadmapPredictingSpecies2021"/>
     <w:p>
       <w:pPr>
         <w:pStyle w:val="Bibliography"/>
@@ -6512,7 +7071,7 @@
       <w:r>
         <w:t xml:space="preserve"> </w:t>
       </w:r>
-      <w:hyperlink r:id="rId114">
+      <w:hyperlink r:id="rId123">
         <w:r>
           <w:rPr>
             <w:rStyle w:val="Hyperlink"/>
@@ -6524,8 +7083,8 @@
         <w:t xml:space="preserve">.</w:t>
       </w:r>
     </w:p>
-    <w:bookmarkEnd w:id="115"/>
-    <w:bookmarkStart w:id="117" w:name="ref-strydomSVDEntropyReveals2021"/>
+    <w:bookmarkEnd w:id="124"/>
+    <w:bookmarkStart w:id="126" w:name="ref-strydomSVDEntropyReveals2021"/>
     <w:p>
       <w:pPr>
         <w:pStyle w:val="Bibliography"/>
@@ -6588,7 +7147,7 @@
       <w:r>
         <w:t xml:space="preserve"> </w:t>
       </w:r>
-      <w:hyperlink r:id="rId116">
+      <w:hyperlink r:id="rId125">
         <w:r>
           <w:rPr>
             <w:rStyle w:val="Hyperlink"/>
@@ -6600,8 +7159,8 @@
         <w:t xml:space="preserve">.</w:t>
       </w:r>
     </w:p>
-    <w:bookmarkEnd w:id="117"/>
-    <w:bookmarkStart w:id="119" w:name="ref-uphamInferringMammalTree2019"/>
+    <w:bookmarkEnd w:id="126"/>
+    <w:bookmarkStart w:id="128" w:name="ref-uphamInferringMammalTree2019"/>
     <w:p>
       <w:pPr>
         <w:pStyle w:val="Bibliography"/>
@@ -6646,7 +7205,7 @@
       <w:r>
         <w:t xml:space="preserve"> </w:t>
       </w:r>
-      <w:hyperlink r:id="rId118">
+      <w:hyperlink r:id="rId127">
         <w:r>
           <w:rPr>
             <w:rStyle w:val="Hyperlink"/>
@@ -6658,8 +7217,8 @@
         <w:t xml:space="preserve">.</w:t>
       </w:r>
     </w:p>
-    <w:bookmarkEnd w:id="119"/>
-    <w:bookmarkStart w:id="121" w:name="X2cae758a57fb7b500a696ee22ace3d032a23796"/>
+    <w:bookmarkEnd w:id="128"/>
+    <w:bookmarkStart w:id="130" w:name="X2cae758a57fb7b500a696ee22ace3d032a23796"/>
     <w:p>
       <w:pPr>
         <w:pStyle w:val="Bibliography"/>
@@ -6692,7 +7251,7 @@
       <w:r>
         <w:t xml:space="preserve"> </w:t>
       </w:r>
-      <w:hyperlink r:id="rId120">
+      <w:hyperlink r:id="rId129">
         <w:r>
           <w:rPr>
             <w:rStyle w:val="Hyperlink"/>
@@ -6704,13 +7263,162 @@
         <w:t xml:space="preserve">.</w:t>
       </w:r>
     </w:p>
-    <w:bookmarkEnd w:id="121"/>
-    <w:bookmarkStart w:id="123" w:name="ref-williamsSimpleRulesYield2000"/>
+    <w:bookmarkEnd w:id="130"/>
+    <w:bookmarkStart w:id="132" w:name="ref-vermaatMajorDimensionsFoodweb2009"/>
     <w:p>
       <w:pPr>
         <w:pStyle w:val="Bibliography"/>
       </w:pPr>
       <w:r>
+        <w:t xml:space="preserve">Vermaat, Jan E, Jennifer A Dunne, and Alison J Gilbert. 2009.</w:t>
+      </w:r>
+      <w:r>
+        <w:t xml:space="preserve"> </w:t>
+      </w:r>
+      <w:r>
+        <w:t xml:space="preserve">“Major Dimensions in Food-Web Structure Properties.”</w:t>
+      </w:r>
+      <w:r>
+        <w:t xml:space="preserve"> </w:t>
+      </w:r>
+      <w:r>
+        <w:rPr>
+          <w:iCs/>
+          <w:i/>
+        </w:rPr>
+        <w:t xml:space="preserve">Ecology</w:t>
+      </w:r>
+      <w:r>
+        <w:t xml:space="preserve"> </w:t>
+      </w:r>
+      <w:r>
+        <w:t xml:space="preserve">90 (1): 278–82.</w:t>
+      </w:r>
+      <w:r>
+        <w:t xml:space="preserve"> </w:t>
+      </w:r>
+      <w:hyperlink r:id="rId131">
+        <w:r>
+          <w:rPr>
+            <w:rStyle w:val="Hyperlink"/>
+          </w:rPr>
+          <w:t xml:space="preserve">https://www.ncbi.nlm.nih.gov/pubmed/19294932</w:t>
+        </w:r>
+      </w:hyperlink>
+      <w:r>
+        <w:t xml:space="preserve">.</w:t>
+      </w:r>
+    </w:p>
+    <w:bookmarkEnd w:id="132"/>
+    <w:bookmarkStart w:id="134" w:name="ref-williamsProbabilisticNicheModel2010"/>
+    <w:p>
+      <w:pPr>
+        <w:pStyle w:val="Bibliography"/>
+      </w:pPr>
+      <w:r>
+        <w:t xml:space="preserve">Williams, Richard J., Ananthi Anandanadesan, and Drew Purves. 2010.</w:t>
+      </w:r>
+      <w:r>
+        <w:t xml:space="preserve"> </w:t>
+      </w:r>
+      <w:r>
+        <w:t xml:space="preserve">“The</w:t>
+      </w:r>
+      <w:r>
+        <w:t xml:space="preserve"> </w:t>
+      </w:r>
+      <w:r>
+        <w:t xml:space="preserve">Probabilistic Niche Model Reveals</w:t>
+      </w:r>
+      <w:r>
+        <w:t xml:space="preserve"> </w:t>
+      </w:r>
+      <w:r>
+        <w:t xml:space="preserve">the</w:t>
+      </w:r>
+      <w:r>
+        <w:t xml:space="preserve"> </w:t>
+      </w:r>
+      <w:r>
+        <w:t xml:space="preserve">Niche Structure</w:t>
+      </w:r>
+      <w:r>
+        <w:t xml:space="preserve"> </w:t>
+      </w:r>
+      <w:r>
+        <w:t xml:space="preserve">and</w:t>
+      </w:r>
+      <w:r>
+        <w:t xml:space="preserve"> </w:t>
+      </w:r>
+      <w:r>
+        <w:t xml:space="preserve">Role</w:t>
+      </w:r>
+      <w:r>
+        <w:t xml:space="preserve"> </w:t>
+      </w:r>
+      <w:r>
+        <w:t xml:space="preserve">of</w:t>
+      </w:r>
+      <w:r>
+        <w:t xml:space="preserve"> </w:t>
+      </w:r>
+      <w:r>
+        <w:t xml:space="preserve">Body Size</w:t>
+      </w:r>
+      <w:r>
+        <w:t xml:space="preserve"> </w:t>
+      </w:r>
+      <w:r>
+        <w:t xml:space="preserve">in a</w:t>
+      </w:r>
+      <w:r>
+        <w:t xml:space="preserve"> </w:t>
+      </w:r>
+      <w:r>
+        <w:t xml:space="preserve">Complex Food Web</w:t>
+      </w:r>
+      <w:r>
+        <w:t xml:space="preserve">.”</w:t>
+      </w:r>
+      <w:r>
+        <w:t xml:space="preserve"> </w:t>
+      </w:r>
+      <w:r>
+        <w:rPr>
+          <w:iCs/>
+          <w:i/>
+        </w:rPr>
+        <w:t xml:space="preserve">PLOS ONE</w:t>
+      </w:r>
+      <w:r>
+        <w:t xml:space="preserve"> </w:t>
+      </w:r>
+      <w:r>
+        <w:t xml:space="preserve">5 (8): e12092.</w:t>
+      </w:r>
+      <w:r>
+        <w:t xml:space="preserve"> </w:t>
+      </w:r>
+      <w:hyperlink r:id="rId133">
+        <w:r>
+          <w:rPr>
+            <w:rStyle w:val="Hyperlink"/>
+          </w:rPr>
+          <w:t xml:space="preserve">https://doi.org/10.1371/journal.pone.0012092</w:t>
+        </w:r>
+      </w:hyperlink>
+      <w:r>
+        <w:t xml:space="preserve">.</w:t>
+      </w:r>
+    </w:p>
+    <w:bookmarkEnd w:id="134"/>
+    <w:bookmarkStart w:id="136" w:name="ref-williamsSimpleRulesYield2000"/>
+    <w:p>
+      <w:pPr>
+        <w:pStyle w:val="Bibliography"/>
+      </w:pPr>
+      <w:r>
         <w:t xml:space="preserve">Williams, Richard J., and Neo D. Martinez. 2000.</w:t>
       </w:r>
       <w:r>
@@ -6738,7 +7446,7 @@
       <w:r>
         <w:t xml:space="preserve"> </w:t>
       </w:r>
-      <w:hyperlink r:id="rId122">
+      <w:hyperlink r:id="rId135">
         <w:r>
           <w:rPr>
             <w:rStyle w:val="Hyperlink"/>
@@ -6750,8 +7458,8 @@
         <w:t xml:space="preserve">.</w:t>
       </w:r>
     </w:p>
-    <w:bookmarkEnd w:id="123"/>
-    <w:bookmarkStart w:id="125" w:name="ref-williamsSuccessItsLimits2008"/>
+    <w:bookmarkEnd w:id="136"/>
+    <w:bookmarkStart w:id="138" w:name="ref-williamsSuccessItsLimits2008"/>
     <w:p>
       <w:pPr>
         <w:pStyle w:val="Bibliography"/>
@@ -6784,7 +7492,7 @@
       <w:r>
         <w:t xml:space="preserve"> </w:t>
       </w:r>
-      <w:hyperlink r:id="rId124">
+      <w:hyperlink r:id="rId137">
         <w:r>
           <w:rPr>
             <w:rStyle w:val="Hyperlink"/>
@@ -6796,8 +7504,8 @@
         <w:t xml:space="preserve">.</w:t>
       </w:r>
     </w:p>
-    <w:bookmarkEnd w:id="125"/>
-    <w:bookmarkStart w:id="127" w:name="X3fc2d14386dedf5f1ba7e24ee00e41a20bbf03b"/>
+    <w:bookmarkEnd w:id="138"/>
+    <w:bookmarkStart w:id="140" w:name="X3fc2d14386dedf5f1ba7e24ee00e41a20bbf03b"/>
     <w:p>
       <w:pPr>
         <w:pStyle w:val="Bibliography"/>
@@ -6851,7 +7559,7 @@
       <w:r>
         <w:t xml:space="preserve"> </w:t>
       </w:r>
-      <w:hyperlink r:id="rId126">
+      <w:hyperlink r:id="rId139">
         <w:r>
           <w:rPr>
             <w:rStyle w:val="Hyperlink"/>
@@ -6863,8 +7571,8 @@
         <w:t xml:space="preserve">.</w:t>
       </w:r>
     </w:p>
-    <w:bookmarkEnd w:id="127"/>
-    <w:bookmarkStart w:id="129" w:name="X88f1d6f63b0836bbf1d6ae3f885d8fb9f247ff3"/>
+    <w:bookmarkEnd w:id="140"/>
+    <w:bookmarkStart w:id="142" w:name="X88f1d6f63b0836bbf1d6ae3f885d8fb9f247ff3"/>
     <w:p>
       <w:pPr>
         <w:pStyle w:val="Bibliography"/>
@@ -6918,7 +7626,7 @@
       <w:r>
         <w:t xml:space="preserve"> </w:t>
       </w:r>
-      <w:hyperlink r:id="rId128">
+      <w:hyperlink r:id="rId141">
         <w:r>
           <w:rPr>
             <w:rStyle w:val="Hyperlink"/>
@@ -6930,9 +7638,9 @@
         <w:t xml:space="preserve">.</w:t>
       </w:r>
     </w:p>
-    <w:bookmarkEnd w:id="129"/>
-    <w:bookmarkEnd w:id="130"/>
-    <w:bookmarkEnd w:id="131"/>
+    <w:bookmarkEnd w:id="142"/>
+    <w:bookmarkEnd w:id="143"/>
+    <w:bookmarkEnd w:id="144"/>
     <w:sectPr/>
   </w:body>
 </w:document>
@@ -7237,6 +7945,9 @@
     <w:abstractNumId w:val="991"/>
   </w:num>
   <w:num w:numId="1012">
+    <w:abstractNumId w:val="991"/>
+  </w:num>
+  <w:num w:numId="1013">
     <w:abstractNumId w:val="99411"/>
     <w:lvlOverride w:ilvl="0">
       <w:startOverride w:val="1"/>
@@ -7266,9 +7977,6 @@
       <w:startOverride w:val="1"/>
     </w:lvlOverride>
   </w:num>
-  <w:num w:numId="1013">
-    <w:abstractNumId w:val="991"/>
-  </w:num>
   <w:num w:numId="1014">
     <w:abstractNumId w:val="991"/>
   </w:num>
@@ -7282,6 +7990,9 @@
     <w:abstractNumId w:val="991"/>
   </w:num>
   <w:num w:numId="1018">
+    <w:abstractNumId w:val="991"/>
+  </w:num>
+  <w:num w:numId="1019">
     <w:abstractNumId w:val="991"/>
   </w:num>
 </w:numbering>

</xml_diff>

<commit_message>
♻️ change to Z scores
</commit_message>
<xml_diff>
--- a/_manuscript/index.docx
+++ b/_manuscript/index.docx
@@ -81,7 +81,7 @@
         <w:pStyle w:val="Date"/>
       </w:pPr>
       <w:r>
-        <w:t xml:space="preserve">2024-03-27</w:t>
+        <w:t xml:space="preserve">2024-03-28</w:t>
       </w:r>
     </w:p>
     <w:p>
@@ -1824,6 +1824,9 @@
         <w:t xml:space="preserve">, and Bayesian models</w:t>
       </w:r>
       <w:r>
+        <w:t xml:space="preserve"> </w:t>
+      </w:r>
+      <w:r>
         <w:t xml:space="preserve">(</w:t>
       </w:r>
       <w:r>
@@ -2461,6 +2464,67 @@
       </w:r>
       <w:r>
         <w:t xml:space="preserve">”</w:t>
+      </w:r>
+    </w:p>
+    <w:p>
+      <w:pPr>
+        <w:numPr>
+          <w:ilvl w:val="0"/>
+          <w:numId w:val="1006"/>
+        </w:numPr>
+      </w:pPr>
+      <w:r>
+        <w:t xml:space="preserve">Maybe also looking at how well a model can recover</w:t>
+      </w:r>
+      <w:r>
+        <w:t xml:space="preserve"> </w:t>
+      </w:r>
+      <w:r>
+        <w:t xml:space="preserve">‘</w:t>
+      </w:r>
+      <w:r>
+        <w:t xml:space="preserve">missing links</w:t>
+      </w:r>
+      <w:r>
+        <w:t xml:space="preserve">’</w:t>
+      </w:r>
+      <w:r>
+        <w:t xml:space="preserve"> </w:t>
+      </w:r>
+      <w:r>
+        <w:rPr>
+          <w:iCs/>
+          <w:i/>
+        </w:rPr>
+        <w:t xml:space="preserve">i.e.,</w:t>
+      </w:r>
+      <w:r>
+        <w:t xml:space="preserve"> </w:t>
+      </w:r>
+      <w:r>
+        <w:t xml:space="preserve">false negatives</w:t>
+      </w:r>
+      <w:r>
+        <w:t xml:space="preserve"> </w:t>
+      </w:r>
+      <w:r>
+        <w:rPr>
+          <w:iCs/>
+          <w:i/>
+        </w:rPr>
+        <w:t xml:space="preserve">sensu</w:t>
+      </w:r>
+      <w:r>
+        <w:t xml:space="preserve"> </w:t>
+      </w:r>
+      <w:r>
+        <w:t xml:space="preserve">what we did in</w:t>
+      </w:r>
+      <w:r>
+        <w:t xml:space="preserve"> </w:t>
+      </w:r>
+      <w:r>
+        <w:t xml:space="preserve">Strydom et al. (2022)</w:t>
       </w:r>
     </w:p>
     <w:p>
@@ -4590,7 +4654,7 @@
                     <a:graphicData uri="http://schemas.openxmlformats.org/drawingml/2006/picture">
                       <pic:pic>
                         <pic:nvPicPr>
-                          <pic:cNvPr descr="index_files/figure-docx/notebooks-model_quantitative-fig-topology-output-1.png" id="44" name="Picture"/>
+                          <pic:cNvPr descr="index_files/figure-docx/notebooks-model_quantitative-fig-topology-output-2.png" id="44" name="Picture"/>
                           <pic:cNvPicPr>
                             <a:picLocks noChangeArrowheads="1" noChangeAspect="1"/>
                           </pic:cNvPicPr>
@@ -4633,7 +4697,7 @@
               <w:pStyle w:val="ImageCaption"/>
             </w:pPr>
             <w:r>
-              <w:t xml:space="preserve">Figure 2: Real vs observed values for network summary statistics. Note here that</w:t>
+              <w:t xml:space="preserve">Figure 2: Z-scores for network summary statistics. Note here that</w:t>
             </w:r>
             <w:r>
               <w:t xml:space="preserve"> </w:t>
@@ -4667,7 +4731,25 @@
               <w:t xml:space="preserve"> </w:t>
             </w:r>
             <w:r>
-              <w:t xml:space="preserve">are basal AFAIK</w:t>
+              <w:t xml:space="preserve">are basal, for</w:t>
+            </w:r>
+            <w:r>
+              <w:t xml:space="preserve"> </w:t>
+            </w:r>
+            <w:r>
+              <w:t xml:space="preserve">‘</w:t>
+            </w:r>
+            <w:r>
+              <w:t xml:space="preserve">top</w:t>
+            </w:r>
+            <w:r>
+              <w:t xml:space="preserve">’</w:t>
+            </w:r>
+            <w:r>
+              <w:t xml:space="preserve"> </w:t>
+            </w:r>
+            <w:r>
+              <w:t xml:space="preserve">species it is the same except vulnerability is used. I am aware that there are no Z scores for some of the Random models and am looking into it</w:t>
             </w:r>
           </w:p>
           <w:bookmarkEnd w:id="45"/>

</xml_diff>

<commit_message>
🐰 problems for future Tanya after easter
</commit_message>
<xml_diff>
--- a/_manuscript/index.docx
+++ b/_manuscript/index.docx
@@ -4697,7 +4697,22 @@
               <w:pStyle w:val="ImageCaption"/>
             </w:pPr>
             <w:r>
-              <w:t xml:space="preserve">Figure 2: Z-scores for network summary statistics. Note here that</w:t>
+              <w:t xml:space="preserve">Figure 2: Z-scores for network summary statistics. Negative Z-scores indicate a (mean) value greater than expected. The magnitude of Z-score probably also tells us how</w:t>
+            </w:r>
+            <w:r>
+              <w:t xml:space="preserve"> </w:t>
+            </w:r>
+            <w:r>
+              <w:t xml:space="preserve">‘</w:t>
+            </w:r>
+            <w:r>
+              <w:t xml:space="preserve">variable</w:t>
+            </w:r>
+            <w:r>
+              <w:t xml:space="preserve">’</w:t>
+            </w:r>
+            <w:r>
+              <w:t xml:space="preserve">/constrained the model is… Note here that</w:t>
             </w:r>
             <w:r>
               <w:t xml:space="preserve"> </w:t>

</xml_diff>

<commit_message>
🐺 add data scavenging
</commit_message>
<xml_diff>
--- a/_manuscript/index.docx
+++ b/_manuscript/index.docx
@@ -81,7 +81,7 @@
         <w:pStyle w:val="Date"/>
       </w:pPr>
       <w:r>
-        <w:t xml:space="preserve">2024-03-28</w:t>
+        <w:t xml:space="preserve">2024-04-02</w:t>
       </w:r>
     </w:p>
     <w:p>
@@ -2071,6 +2071,128 @@
       </w:r>
       <w:r>
         <w:t xml:space="preserve">.</w:t>
+      </w:r>
+    </w:p>
+    <w:p>
+      <w:pPr>
+        <w:pStyle w:val="BodyText"/>
+      </w:pPr>
+      <w:r>
+        <w:rPr>
+          <w:bCs/>
+          <w:b/>
+        </w:rPr>
+        <w:t xml:space="preserve">Data scavenging:</w:t>
+      </w:r>
+      <w:r>
+        <w:t xml:space="preserve"> </w:t>
+      </w:r>
+      <w:r>
+        <w:t xml:space="preserve">There are also a lot of published</w:t>
+      </w:r>
+      <w:r>
+        <w:t xml:space="preserve"> </w:t>
+      </w:r>
+      <w:r>
+        <w:rPr>
+          <w:iCs/>
+          <w:i/>
+        </w:rPr>
+        <w:t xml:space="preserve">interaction</w:t>
+      </w:r>
+      <w:r>
+        <w:t xml:space="preserve"> </w:t>
+      </w:r>
+      <w:r>
+        <w:t xml:space="preserve">data that are publicly available</w:t>
+      </w:r>
+      <w:r>
+        <w:t xml:space="preserve"> </w:t>
+      </w:r>
+      <w:r>
+        <w:rPr>
+          <w:iCs/>
+          <w:i/>
+        </w:rPr>
+        <w:t xml:space="preserve">e.g.,</w:t>
+      </w:r>
+      <w:r>
+        <w:t xml:space="preserve"> </w:t>
+      </w:r>
+      <w:r>
+        <w:t xml:space="preserve">the Global Biotic Interactions (GloBI) database</w:t>
+      </w:r>
+      <w:r>
+        <w:t xml:space="preserve"> </w:t>
+      </w:r>
+      <w:r>
+        <w:t xml:space="preserve">(Poelen, Simons, and Mungall 2014)</w:t>
+      </w:r>
+      <w:r>
+        <w:t xml:space="preserve"> </w:t>
+      </w:r>
+      <w:r>
+        <w:t xml:space="preserve">and these can also be used to construct an interaction network by mining these sources to look for interactions for specific species pairs. This is done by matching species pairs against those within a dataset of trophic interactions to determine if an interaction is present or absent between the two species</w:t>
+      </w:r>
+      <w:r>
+        <w:t xml:space="preserve"> </w:t>
+      </w:r>
+      <w:r>
+        <w:t xml:space="preserve">(</w:t>
+      </w:r>
+      <w:r>
+        <w:rPr>
+          <w:iCs/>
+          <w:i/>
+        </w:rPr>
+        <w:t xml:space="preserve">e.g.,</w:t>
+      </w:r>
+      <w:r>
+        <w:t xml:space="preserve"> </w:t>
+      </w:r>
+      <w:r>
+        <w:t xml:space="preserve">the WebBuilder tool developed by Gray et al. 2015)</w:t>
+      </w:r>
+      <w:r>
+        <w:t xml:space="preserve">. It is important to note that this methodology is only going to be able to infer observations that have been recorded in the field, and given the relative scarcity [</w:t>
+      </w:r>
+      <w:r>
+        <w:rPr>
+          <w:iCs/>
+          <w:i/>
+        </w:rPr>
+        <w:t xml:space="preserve">I say</w:t>
+      </w:r>
+      <w:r>
+        <w:rPr>
+          <w:iCs/>
+          <w:i/>
+        </w:rPr>
+        <w:t xml:space="preserve"> </w:t>
+      </w:r>
+      <w:r>
+        <w:rPr>
+          <w:iCs/>
+          <w:i/>
+        </w:rPr>
+        <w:t xml:space="preserve">Poisot et al. (2021)</w:t>
+      </w:r>
+      <w:r>
+        <w:rPr>
+          <w:iCs/>
+          <w:i/>
+        </w:rPr>
+        <w:t xml:space="preserve"> </w:t>
+      </w:r>
+      <w:r>
+        <w:rPr>
+          <w:iCs/>
+          <w:i/>
+        </w:rPr>
+        <w:t xml:space="preserve">but that’s more an overview of complete networks but one can also get pairwise interactions from these types of data so I feel like its okay?</w:t>
+      </w:r>
+      <w:r>
+        <w:t xml:space="preserve">] and localised sampling of these types of datasets it is very likely that there will be many false negatives (missing pairwise interactions) using this approach.</w:t>
       </w:r>
     </w:p>
     <w:bookmarkEnd w:id="25"/>
@@ -4987,7 +5109,7 @@
       </w:r>
     </w:p>
     <w:bookmarkEnd w:id="49"/>
-    <w:bookmarkStart w:id="144" w:name="references"/>
+    <w:bookmarkStart w:id="148" w:name="references"/>
     <w:p>
       <w:pPr>
         <w:pStyle w:val="Heading2"/>
@@ -5022,7 +5144,7 @@
         </w:r>
       </w:hyperlink>
     </w:p>
-    <w:bookmarkStart w:id="143" w:name="refs"/>
+    <w:bookmarkStart w:id="147" w:name="refs"/>
     <w:bookmarkStart w:id="51" w:name="ref-allesinaGeneralModelFood2008"/>
     <w:p>
       <w:pPr>
@@ -6228,12 +6350,70 @@
       </w:r>
     </w:p>
     <w:bookmarkEnd w:id="87"/>
-    <w:bookmarkStart w:id="89" w:name="X71df985a3947d16253b3f31bba0a0cf887d8f0b"/>
+    <w:bookmarkStart w:id="89" w:name="ref-grayJoiningDotsAutomated2015"/>
     <w:p>
       <w:pPr>
         <w:pStyle w:val="Bibliography"/>
       </w:pPr>
       <w:r>
+        <w:t xml:space="preserve">Gray, Clare, David H. Figueroa, Lawrence N. Hudson, Athen Ma, Dan Perkins, and Guy Woodward. 2015.</w:t>
+      </w:r>
+      <w:r>
+        <w:t xml:space="preserve"> </w:t>
+      </w:r>
+      <w:r>
+        <w:t xml:space="preserve">“Joining the Dots:</w:t>
+      </w:r>
+      <w:r>
+        <w:t xml:space="preserve"> </w:t>
+      </w:r>
+      <w:r>
+        <w:t xml:space="preserve">An</w:t>
+      </w:r>
+      <w:r>
+        <w:t xml:space="preserve"> </w:t>
+      </w:r>
+      <w:r>
+        <w:t xml:space="preserve">Automated Method for Constructing Food Webs from Compendia of Published Interactions.”</w:t>
+      </w:r>
+      <w:r>
+        <w:t xml:space="preserve"> </w:t>
+      </w:r>
+      <w:r>
+        <w:rPr>
+          <w:iCs/>
+          <w:i/>
+        </w:rPr>
+        <w:t xml:space="preserve">Food Webs</w:t>
+      </w:r>
+      <w:r>
+        <w:t xml:space="preserve"> </w:t>
+      </w:r>
+      <w:r>
+        <w:t xml:space="preserve">5 (December): 11–20.</w:t>
+      </w:r>
+      <w:r>
+        <w:t xml:space="preserve"> </w:t>
+      </w:r>
+      <w:hyperlink r:id="rId88">
+        <w:r>
+          <w:rPr>
+            <w:rStyle w:val="Hyperlink"/>
+          </w:rPr>
+          <w:t xml:space="preserve">https://doi.org/10.1016/j.fooweb.2015.09.001</w:t>
+        </w:r>
+      </w:hyperlink>
+      <w:r>
+        <w:t xml:space="preserve">.</w:t>
+      </w:r>
+    </w:p>
+    <w:bookmarkEnd w:id="89"/>
+    <w:bookmarkStart w:id="91" w:name="X71df985a3947d16253b3f31bba0a0cf887d8f0b"/>
+    <w:p>
+      <w:pPr>
+        <w:pStyle w:val="Bibliography"/>
+      </w:pPr>
+      <w:r>
         <w:t xml:space="preserve">Herberstein, Marie E., Donald James McLean, Elizabeth Lowe, Jonas O. Wolff, Md Kawsar Khan, Kaitlyn Smith, Andrew P. Allen, et al. 2022.</w:t>
       </w:r>
       <w:r>
@@ -6270,7 +6450,7 @@
       <w:r>
         <w:t xml:space="preserve"> </w:t>
       </w:r>
-      <w:hyperlink r:id="rId88">
+      <w:hyperlink r:id="rId90">
         <w:r>
           <w:rPr>
             <w:rStyle w:val="Hyperlink"/>
@@ -6282,8 +6462,8 @@
         <w:t xml:space="preserve">.</w:t>
       </w:r>
     </w:p>
-    <w:bookmarkEnd w:id="89"/>
-    <w:bookmarkStart w:id="91" w:name="X86d653ee97d7a95323716d8e0c0300171c8d8cb"/>
+    <w:bookmarkEnd w:id="91"/>
+    <w:bookmarkStart w:id="93" w:name="X86d653ee97d7a95323716d8e0c0300171c8d8cb"/>
     <w:p>
       <w:pPr>
         <w:pStyle w:val="Bibliography"/>
@@ -6322,7 +6502,7 @@
       <w:r>
         <w:t xml:space="preserve"> </w:t>
       </w:r>
-      <w:hyperlink r:id="rId90">
+      <w:hyperlink r:id="rId92">
         <w:r>
           <w:rPr>
             <w:rStyle w:val="Hyperlink"/>
@@ -6334,8 +6514,8 @@
         <w:t xml:space="preserve">.</w:t>
       </w:r>
     </w:p>
-    <w:bookmarkEnd w:id="91"/>
-    <w:bookmarkStart w:id="93" w:name="Xf53c03f1c3fea4e4289657cbb0682f5f23e8b1d"/>
+    <w:bookmarkEnd w:id="93"/>
+    <w:bookmarkStart w:id="95" w:name="Xf53c03f1c3fea4e4289657cbb0682f5f23e8b1d"/>
     <w:p>
       <w:pPr>
         <w:pStyle w:val="Bibliography"/>
@@ -6377,7 +6557,7 @@
       <w:r>
         <w:t xml:space="preserve"> </w:t>
       </w:r>
-      <w:hyperlink r:id="rId92">
+      <w:hyperlink r:id="rId94">
         <w:r>
           <w:rPr>
             <w:rStyle w:val="Hyperlink"/>
@@ -6389,8 +6569,8 @@
         <w:t xml:space="preserve">.</w:t>
       </w:r>
     </w:p>
-    <w:bookmarkEnd w:id="93"/>
-    <w:bookmarkStart w:id="95" w:name="X2d6834cb08966b7d5da0c61c80079bb46b07a34"/>
+    <w:bookmarkEnd w:id="95"/>
+    <w:bookmarkStart w:id="97" w:name="X2d6834cb08966b7d5da0c61c80079bb46b07a34"/>
     <w:p>
       <w:pPr>
         <w:pStyle w:val="Bibliography"/>
@@ -6420,7 +6600,7 @@
       <w:r>
         <w:t xml:space="preserve"> </w:t>
       </w:r>
-      <w:hyperlink r:id="rId94">
+      <w:hyperlink r:id="rId96">
         <w:r>
           <w:rPr>
             <w:rStyle w:val="Hyperlink"/>
@@ -6432,8 +6612,8 @@
         <w:t xml:space="preserve">.</w:t>
       </w:r>
     </w:p>
-    <w:bookmarkEnd w:id="95"/>
-    <w:bookmarkStart w:id="97" w:name="ref-llewelynPredictingPredatorPrey2023"/>
+    <w:bookmarkEnd w:id="97"/>
+    <w:bookmarkStart w:id="99" w:name="ref-llewelynPredictingPredatorPrey2023"/>
     <w:p>
       <w:pPr>
         <w:pStyle w:val="Bibliography"/>
@@ -6466,7 +6646,7 @@
       <w:r>
         <w:t xml:space="preserve"> </w:t>
       </w:r>
-      <w:hyperlink r:id="rId96">
+      <w:hyperlink r:id="rId98">
         <w:r>
           <w:rPr>
             <w:rStyle w:val="Hyperlink"/>
@@ -6478,8 +6658,8 @@
         <w:t xml:space="preserve">.</w:t>
       </w:r>
     </w:p>
-    <w:bookmarkEnd w:id="97"/>
-    <w:bookmarkStart w:id="99" w:name="X159b3081d161fe48d811a7a266284af476e9565"/>
+    <w:bookmarkEnd w:id="99"/>
+    <w:bookmarkStart w:id="101" w:name="X159b3081d161fe48d811a7a266284af476e9565"/>
     <w:p>
       <w:pPr>
         <w:pStyle w:val="Bibliography"/>
@@ -6545,7 +6725,7 @@
       <w:r>
         <w:t xml:space="preserve"> </w:t>
       </w:r>
-      <w:hyperlink r:id="rId98">
+      <w:hyperlink r:id="rId100">
         <w:r>
           <w:rPr>
             <w:rStyle w:val="Hyperlink"/>
@@ -6557,8 +6737,8 @@
         <w:t xml:space="preserve">.</w:t>
       </w:r>
     </w:p>
-    <w:bookmarkEnd w:id="99"/>
-    <w:bookmarkStart w:id="101" w:name="X9a5602d39772ae027b885bf5c9cb3d36ba71c0c"/>
+    <w:bookmarkEnd w:id="101"/>
+    <w:bookmarkStart w:id="103" w:name="X9a5602d39772ae027b885bf5c9cb3d36ba71c0c"/>
     <w:p>
       <w:pPr>
         <w:pStyle w:val="Bibliography"/>
@@ -6591,7 +6771,7 @@
       <w:r>
         <w:t xml:space="preserve"> </w:t>
       </w:r>
-      <w:hyperlink r:id="rId100">
+      <w:hyperlink r:id="rId102">
         <w:r>
           <w:rPr>
             <w:rStyle w:val="Hyperlink"/>
@@ -6603,8 +6783,8 @@
         <w:t xml:space="preserve">.</w:t>
       </w:r>
     </w:p>
-    <w:bookmarkEnd w:id="101"/>
-    <w:bookmarkStart w:id="102" w:name="ref-newmanNetworksIntroduction2010"/>
+    <w:bookmarkEnd w:id="103"/>
+    <w:bookmarkStart w:id="104" w:name="ref-newmanNetworksIntroduction2010"/>
     <w:p>
       <w:pPr>
         <w:pStyle w:val="Bibliography"/>
@@ -6654,8 +6834,8 @@
         <w:t xml:space="preserve">. New York, NY: Oxford University Press.</w:t>
       </w:r>
     </w:p>
-    <w:bookmarkEnd w:id="102"/>
-    <w:bookmarkStart w:id="104" w:name="ref-petcheySizeForagingFood2008"/>
+    <w:bookmarkEnd w:id="104"/>
+    <w:bookmarkStart w:id="106" w:name="ref-petcheySizeForagingFood2008"/>
     <w:p>
       <w:pPr>
         <w:pStyle w:val="Bibliography"/>
@@ -6688,7 +6868,7 @@
       <w:r>
         <w:t xml:space="preserve"> </w:t>
       </w:r>
-      <w:hyperlink r:id="rId103">
+      <w:hyperlink r:id="rId105">
         <w:r>
           <w:rPr>
             <w:rStyle w:val="Hyperlink"/>
@@ -6700,8 +6880,8 @@
         <w:t xml:space="preserve">.</w:t>
       </w:r>
     </w:p>
-    <w:bookmarkEnd w:id="104"/>
-    <w:bookmarkStart w:id="106" w:name="ref-petcheyFitEfficiencyBiology2011"/>
+    <w:bookmarkEnd w:id="106"/>
+    <w:bookmarkStart w:id="108" w:name="ref-petcheyFitEfficiencyBiology2011"/>
     <w:p>
       <w:pPr>
         <w:pStyle w:val="Bibliography"/>
@@ -6746,7 +6926,7 @@
       <w:r>
         <w:t xml:space="preserve"> </w:t>
       </w:r>
-      <w:hyperlink r:id="rId105">
+      <w:hyperlink r:id="rId107">
         <w:r>
           <w:rPr>
             <w:rStyle w:val="Hyperlink"/>
@@ -6758,13 +6938,71 @@
         <w:t xml:space="preserve">.</w:t>
       </w:r>
     </w:p>
-    <w:bookmarkEnd w:id="106"/>
-    <w:bookmarkStart w:id="108" w:name="X023758d2a089016cd8f0c9d2421079cf7d062ff"/>
+    <w:bookmarkEnd w:id="108"/>
+    <w:bookmarkStart w:id="110" w:name="ref-poelenGlobalBioticInteractions2014"/>
     <w:p>
       <w:pPr>
         <w:pStyle w:val="Bibliography"/>
       </w:pPr>
       <w:r>
+        <w:t xml:space="preserve">Poelen, Jorrit H., James D. Simons, and Chris J. Mungall. 2014.</w:t>
+      </w:r>
+      <w:r>
+        <w:t xml:space="preserve"> </w:t>
+      </w:r>
+      <w:r>
+        <w:t xml:space="preserve">“Global Biotic Interactions:</w:t>
+      </w:r>
+      <w:r>
+        <w:t xml:space="preserve"> </w:t>
+      </w:r>
+      <w:r>
+        <w:t xml:space="preserve">An</w:t>
+      </w:r>
+      <w:r>
+        <w:t xml:space="preserve"> </w:t>
+      </w:r>
+      <w:r>
+        <w:t xml:space="preserve">Open Infrastructure to Share and Analyze Species-Interaction Datasets.”</w:t>
+      </w:r>
+      <w:r>
+        <w:t xml:space="preserve"> </w:t>
+      </w:r>
+      <w:r>
+        <w:rPr>
+          <w:iCs/>
+          <w:i/>
+        </w:rPr>
+        <w:t xml:space="preserve">Ecological Informatics</w:t>
+      </w:r>
+      <w:r>
+        <w:t xml:space="preserve"> </w:t>
+      </w:r>
+      <w:r>
+        <w:t xml:space="preserve">24 (November): 148–59.</w:t>
+      </w:r>
+      <w:r>
+        <w:t xml:space="preserve"> </w:t>
+      </w:r>
+      <w:hyperlink r:id="rId109">
+        <w:r>
+          <w:rPr>
+            <w:rStyle w:val="Hyperlink"/>
+          </w:rPr>
+          <w:t xml:space="preserve">https://doi.org/10.1016/j.ecoinf.2014.08.005</w:t>
+        </w:r>
+      </w:hyperlink>
+      <w:r>
+        <w:t xml:space="preserve">.</w:t>
+      </w:r>
+    </w:p>
+    <w:bookmarkEnd w:id="110"/>
+    <w:bookmarkStart w:id="112" w:name="X023758d2a089016cd8f0c9d2421079cf7d062ff"/>
+    <w:p>
+      <w:pPr>
+        <w:pStyle w:val="Bibliography"/>
+      </w:pPr>
+      <w:r>
         <w:t xml:space="preserve">Poisot, Timothée. 2023.</w:t>
       </w:r>
       <w:r>
@@ -6792,7 +7030,7 @@
       <w:r>
         <w:t xml:space="preserve"> </w:t>
       </w:r>
-      <w:hyperlink r:id="rId107">
+      <w:hyperlink r:id="rId111">
         <w:r>
           <w:rPr>
             <w:rStyle w:val="Hyperlink"/>
@@ -6804,8 +7042,8 @@
         <w:t xml:space="preserve">.</w:t>
       </w:r>
     </w:p>
-    <w:bookmarkEnd w:id="108"/>
-    <w:bookmarkStart w:id="110" w:name="ref-poisotGlobalKnowledgeGaps2021"/>
+    <w:bookmarkEnd w:id="112"/>
+    <w:bookmarkStart w:id="114" w:name="ref-poisotGlobalKnowledgeGaps2021"/>
     <w:p>
       <w:pPr>
         <w:pStyle w:val="Bibliography"/>
@@ -6838,7 +7076,7 @@
       <w:r>
         <w:t xml:space="preserve"> </w:t>
       </w:r>
-      <w:hyperlink r:id="rId109">
+      <w:hyperlink r:id="rId113">
         <w:r>
           <w:rPr>
             <w:rStyle w:val="Hyperlink"/>
@@ -6850,8 +7088,8 @@
         <w:t xml:space="preserve">.</w:t>
       </w:r>
     </w:p>
-    <w:bookmarkEnd w:id="110"/>
-    <w:bookmarkStart w:id="112" w:name="ref-poisotSpeciesWhyEcological2015"/>
+    <w:bookmarkEnd w:id="114"/>
+    <w:bookmarkStart w:id="116" w:name="ref-poisotSpeciesWhyEcological2015"/>
     <w:p>
       <w:pPr>
         <w:pStyle w:val="Bibliography"/>
@@ -6884,7 +7122,7 @@
       <w:r>
         <w:t xml:space="preserve"> </w:t>
       </w:r>
-      <w:hyperlink r:id="rId111">
+      <w:hyperlink r:id="rId115">
         <w:r>
           <w:rPr>
             <w:rStyle w:val="Hyperlink"/>
@@ -6896,8 +7134,8 @@
         <w:t xml:space="preserve">.</w:t>
       </w:r>
     </w:p>
-    <w:bookmarkEnd w:id="112"/>
-    <w:bookmarkStart w:id="114" w:name="ref-pomeranzInferringPredatorPrey2019"/>
+    <w:bookmarkEnd w:id="116"/>
+    <w:bookmarkStart w:id="118" w:name="ref-pomeranzInferringPredatorPrey2019"/>
     <w:p>
       <w:pPr>
         <w:pStyle w:val="Bibliography"/>
@@ -6930,7 +7168,7 @@
       <w:r>
         <w:t xml:space="preserve"> </w:t>
       </w:r>
-      <w:hyperlink r:id="rId113">
+      <w:hyperlink r:id="rId117">
         <w:r>
           <w:rPr>
             <w:rStyle w:val="Hyperlink"/>
@@ -6942,8 +7180,8 @@
         <w:t xml:space="preserve">.</w:t>
       </w:r>
     </w:p>
-    <w:bookmarkEnd w:id="114"/>
-    <w:bookmarkStart w:id="116" w:name="ref-rohrModelingFoodWebs2010"/>
+    <w:bookmarkEnd w:id="118"/>
+    <w:bookmarkStart w:id="120" w:name="ref-rohrModelingFoodWebs2010"/>
     <w:p>
       <w:pPr>
         <w:pStyle w:val="Bibliography"/>
@@ -6994,7 +7232,7 @@
       <w:r>
         <w:t xml:space="preserve"> </w:t>
       </w:r>
-      <w:hyperlink r:id="rId115">
+      <w:hyperlink r:id="rId119">
         <w:r>
           <w:rPr>
             <w:rStyle w:val="Hyperlink"/>
@@ -7006,8 +7244,8 @@
         <w:t xml:space="preserve">.</w:t>
       </w:r>
     </w:p>
-    <w:bookmarkEnd w:id="116"/>
-    <w:bookmarkStart w:id="118" w:name="X0fb50f1746fa9d2b24f89ed5bfe6ae1a2f58cc2"/>
+    <w:bookmarkEnd w:id="120"/>
+    <w:bookmarkStart w:id="122" w:name="X0fb50f1746fa9d2b24f89ed5bfe6ae1a2f58cc2"/>
     <w:p>
       <w:pPr>
         <w:pStyle w:val="Bibliography"/>
@@ -7030,7 +7268,7 @@
       <w:r>
         <w:t xml:space="preserve"> </w:t>
       </w:r>
-      <w:hyperlink r:id="rId117">
+      <w:hyperlink r:id="rId121">
         <w:r>
           <w:rPr>
             <w:rStyle w:val="Hyperlink"/>
@@ -7042,8 +7280,8 @@
         <w:t xml:space="preserve">.</w:t>
       </w:r>
     </w:p>
-    <w:bookmarkEnd w:id="118"/>
-    <w:bookmarkStart w:id="120" w:name="ref-strydomFoodWebReconstruction2022"/>
+    <w:bookmarkEnd w:id="122"/>
+    <w:bookmarkStart w:id="124" w:name="ref-strydomFoodWebReconstruction2022"/>
     <w:p>
       <w:pPr>
         <w:pStyle w:val="Bibliography"/>
@@ -7076,7 +7314,7 @@
       <w:r>
         <w:t xml:space="preserve"> </w:t>
       </w:r>
-      <w:hyperlink r:id="rId119">
+      <w:hyperlink r:id="rId123">
         <w:r>
           <w:rPr>
             <w:rStyle w:val="Hyperlink"/>
@@ -7088,8 +7326,8 @@
         <w:t xml:space="preserve">.</w:t>
       </w:r>
     </w:p>
-    <w:bookmarkEnd w:id="120"/>
-    <w:bookmarkStart w:id="122" w:name="ref-strydomGraphEmbeddingTransfer2023"/>
+    <w:bookmarkEnd w:id="124"/>
+    <w:bookmarkStart w:id="126" w:name="ref-strydomGraphEmbeddingTransfer2023"/>
     <w:p>
       <w:pPr>
         <w:pStyle w:val="Bibliography"/>
@@ -7122,7 +7360,7 @@
       <w:r>
         <w:t xml:space="preserve"> </w:t>
       </w:r>
-      <w:hyperlink r:id="rId121">
+      <w:hyperlink r:id="rId125">
         <w:r>
           <w:rPr>
             <w:rStyle w:val="Hyperlink"/>
@@ -7134,8 +7372,8 @@
         <w:t xml:space="preserve">.</w:t>
       </w:r>
     </w:p>
-    <w:bookmarkEnd w:id="122"/>
-    <w:bookmarkStart w:id="124" w:name="ref-strydomRoadmapPredictingSpecies2021"/>
+    <w:bookmarkEnd w:id="126"/>
+    <w:bookmarkStart w:id="128" w:name="ref-strydomRoadmapPredictingSpecies2021"/>
     <w:p>
       <w:pPr>
         <w:pStyle w:val="Bibliography"/>
@@ -7168,7 +7406,7 @@
       <w:r>
         <w:t xml:space="preserve"> </w:t>
       </w:r>
-      <w:hyperlink r:id="rId123">
+      <w:hyperlink r:id="rId127">
         <w:r>
           <w:rPr>
             <w:rStyle w:val="Hyperlink"/>
@@ -7180,8 +7418,8 @@
         <w:t xml:space="preserve">.</w:t>
       </w:r>
     </w:p>
-    <w:bookmarkEnd w:id="124"/>
-    <w:bookmarkStart w:id="126" w:name="ref-strydomSVDEntropyReveals2021"/>
+    <w:bookmarkEnd w:id="128"/>
+    <w:bookmarkStart w:id="130" w:name="ref-strydomSVDEntropyReveals2021"/>
     <w:p>
       <w:pPr>
         <w:pStyle w:val="Bibliography"/>
@@ -7244,7 +7482,7 @@
       <w:r>
         <w:t xml:space="preserve"> </w:t>
       </w:r>
-      <w:hyperlink r:id="rId125">
+      <w:hyperlink r:id="rId129">
         <w:r>
           <w:rPr>
             <w:rStyle w:val="Hyperlink"/>
@@ -7256,8 +7494,8 @@
         <w:t xml:space="preserve">.</w:t>
       </w:r>
     </w:p>
-    <w:bookmarkEnd w:id="126"/>
-    <w:bookmarkStart w:id="128" w:name="ref-uphamInferringMammalTree2019"/>
+    <w:bookmarkEnd w:id="130"/>
+    <w:bookmarkStart w:id="132" w:name="ref-uphamInferringMammalTree2019"/>
     <w:p>
       <w:pPr>
         <w:pStyle w:val="Bibliography"/>
@@ -7302,7 +7540,7 @@
       <w:r>
         <w:t xml:space="preserve"> </w:t>
       </w:r>
-      <w:hyperlink r:id="rId127">
+      <w:hyperlink r:id="rId131">
         <w:r>
           <w:rPr>
             <w:rStyle w:val="Hyperlink"/>
@@ -7314,8 +7552,8 @@
         <w:t xml:space="preserve">.</w:t>
       </w:r>
     </w:p>
-    <w:bookmarkEnd w:id="128"/>
-    <w:bookmarkStart w:id="130" w:name="X2cae758a57fb7b500a696ee22ace3d032a23796"/>
+    <w:bookmarkEnd w:id="132"/>
+    <w:bookmarkStart w:id="134" w:name="X2cae758a57fb7b500a696ee22ace3d032a23796"/>
     <w:p>
       <w:pPr>
         <w:pStyle w:val="Bibliography"/>
@@ -7348,7 +7586,7 @@
       <w:r>
         <w:t xml:space="preserve"> </w:t>
       </w:r>
-      <w:hyperlink r:id="rId129">
+      <w:hyperlink r:id="rId133">
         <w:r>
           <w:rPr>
             <w:rStyle w:val="Hyperlink"/>
@@ -7360,8 +7598,8 @@
         <w:t xml:space="preserve">.</w:t>
       </w:r>
     </w:p>
-    <w:bookmarkEnd w:id="130"/>
-    <w:bookmarkStart w:id="132" w:name="ref-vermaatMajorDimensionsFoodweb2009"/>
+    <w:bookmarkEnd w:id="134"/>
+    <w:bookmarkStart w:id="136" w:name="ref-vermaatMajorDimensionsFoodweb2009"/>
     <w:p>
       <w:pPr>
         <w:pStyle w:val="Bibliography"/>
@@ -7394,7 +7632,7 @@
       <w:r>
         <w:t xml:space="preserve"> </w:t>
       </w:r>
-      <w:hyperlink r:id="rId131">
+      <w:hyperlink r:id="rId135">
         <w:r>
           <w:rPr>
             <w:rStyle w:val="Hyperlink"/>
@@ -7406,8 +7644,8 @@
         <w:t xml:space="preserve">.</w:t>
       </w:r>
     </w:p>
-    <w:bookmarkEnd w:id="132"/>
-    <w:bookmarkStart w:id="134" w:name="ref-williamsProbabilisticNicheModel2010"/>
+    <w:bookmarkEnd w:id="136"/>
+    <w:bookmarkStart w:id="138" w:name="ref-williamsProbabilisticNicheModel2010"/>
     <w:p>
       <w:pPr>
         <w:pStyle w:val="Bibliography"/>
@@ -7497,7 +7735,7 @@
       <w:r>
         <w:t xml:space="preserve"> </w:t>
       </w:r>
-      <w:hyperlink r:id="rId133">
+      <w:hyperlink r:id="rId137">
         <w:r>
           <w:rPr>
             <w:rStyle w:val="Hyperlink"/>
@@ -7509,8 +7747,8 @@
         <w:t xml:space="preserve">.</w:t>
       </w:r>
     </w:p>
-    <w:bookmarkEnd w:id="134"/>
-    <w:bookmarkStart w:id="136" w:name="ref-williamsSimpleRulesYield2000"/>
+    <w:bookmarkEnd w:id="138"/>
+    <w:bookmarkStart w:id="140" w:name="ref-williamsSimpleRulesYield2000"/>
     <w:p>
       <w:pPr>
         <w:pStyle w:val="Bibliography"/>
@@ -7543,7 +7781,7 @@
       <w:r>
         <w:t xml:space="preserve"> </w:t>
       </w:r>
-      <w:hyperlink r:id="rId135">
+      <w:hyperlink r:id="rId139">
         <w:r>
           <w:rPr>
             <w:rStyle w:val="Hyperlink"/>
@@ -7555,8 +7793,8 @@
         <w:t xml:space="preserve">.</w:t>
       </w:r>
     </w:p>
-    <w:bookmarkEnd w:id="136"/>
-    <w:bookmarkStart w:id="138" w:name="ref-williamsSuccessItsLimits2008"/>
+    <w:bookmarkEnd w:id="140"/>
+    <w:bookmarkStart w:id="142" w:name="ref-williamsSuccessItsLimits2008"/>
     <w:p>
       <w:pPr>
         <w:pStyle w:val="Bibliography"/>
@@ -7589,7 +7827,7 @@
       <w:r>
         <w:t xml:space="preserve"> </w:t>
       </w:r>
-      <w:hyperlink r:id="rId137">
+      <w:hyperlink r:id="rId141">
         <w:r>
           <w:rPr>
             <w:rStyle w:val="Hyperlink"/>
@@ -7601,8 +7839,8 @@
         <w:t xml:space="preserve">.</w:t>
       </w:r>
     </w:p>
-    <w:bookmarkEnd w:id="138"/>
-    <w:bookmarkStart w:id="140" w:name="X3fc2d14386dedf5f1ba7e24ee00e41a20bbf03b"/>
+    <w:bookmarkEnd w:id="142"/>
+    <w:bookmarkStart w:id="144" w:name="X3fc2d14386dedf5f1ba7e24ee00e41a20bbf03b"/>
     <w:p>
       <w:pPr>
         <w:pStyle w:val="Bibliography"/>
@@ -7656,7 +7894,7 @@
       <w:r>
         <w:t xml:space="preserve"> </w:t>
       </w:r>
-      <w:hyperlink r:id="rId139">
+      <w:hyperlink r:id="rId143">
         <w:r>
           <w:rPr>
             <w:rStyle w:val="Hyperlink"/>
@@ -7668,8 +7906,8 @@
         <w:t xml:space="preserve">.</w:t>
       </w:r>
     </w:p>
-    <w:bookmarkEnd w:id="140"/>
-    <w:bookmarkStart w:id="142" w:name="X88f1d6f63b0836bbf1d6ae3f885d8fb9f247ff3"/>
+    <w:bookmarkEnd w:id="144"/>
+    <w:bookmarkStart w:id="146" w:name="X88f1d6f63b0836bbf1d6ae3f885d8fb9f247ff3"/>
     <w:p>
       <w:pPr>
         <w:pStyle w:val="Bibliography"/>
@@ -7723,7 +7961,7 @@
       <w:r>
         <w:t xml:space="preserve"> </w:t>
       </w:r>
-      <w:hyperlink r:id="rId141">
+      <w:hyperlink r:id="rId145">
         <w:r>
           <w:rPr>
             <w:rStyle w:val="Hyperlink"/>
@@ -7735,9 +7973,9 @@
         <w:t xml:space="preserve">.</w:t>
       </w:r>
     </w:p>
-    <w:bookmarkEnd w:id="142"/>
-    <w:bookmarkEnd w:id="143"/>
-    <w:bookmarkEnd w:id="144"/>
+    <w:bookmarkEnd w:id="146"/>
+    <w:bookmarkEnd w:id="147"/>
+    <w:bookmarkEnd w:id="148"/>
     <w:sectPr/>
   </w:body>
 </w:document>

</xml_diff>

<commit_message>
♻️ expanded the methods-y bits a bit
</commit_message>
<xml_diff>
--- a/_manuscript/index.docx
+++ b/_manuscript/index.docx
@@ -3369,7 +3369,7 @@
                     <w:jc w:val="center"/>
                   </w:pPr>
                   <w:r>
-                    <w:t xml:space="preserve">binary</w:t>
+                    <w:t xml:space="preserve">quantitative</w:t>
                   </w:r>
                 </w:p>
               </w:tc>
@@ -3731,6 +3731,84 @@
                 </w:p>
               </w:tc>
             </w:tr>
+            <w:tr>
+              <w:tc>
+                <w:tcPr/>
+                <w:p>
+                  <w:pPr>
+                    <w:pStyle w:val="Compact"/>
+                    <w:jc w:val="left"/>
+                    <w:jc w:val="center"/>
+                  </w:pPr>
+                  <w:r>
+                    <w:t xml:space="preserve">data scavenging</w:t>
+                  </w:r>
+                </w:p>
+              </w:tc>
+              <w:tc>
+                <w:tcPr/>
+                <w:p>
+                  <w:pPr>
+                    <w:pStyle w:val="Compact"/>
+                    <w:jc w:val="left"/>
+                    <w:jc w:val="center"/>
+                  </w:pPr>
+                  <w:r>
+                    <w:t xml:space="preserve">Webscraping to create networks from online databases</w:t>
+                  </w:r>
+                </w:p>
+              </w:tc>
+              <w:tc>
+                <w:tcPr/>
+                <w:p>
+                  <w:pPr>
+                    <w:pStyle w:val="Compact"/>
+                    <w:jc w:val="left"/>
+                    <w:jc w:val="center"/>
+                  </w:pPr>
+                  <w:r>
+                    <w:t xml:space="preserve">interactions</w:t>
+                  </w:r>
+                </w:p>
+              </w:tc>
+              <w:tc>
+                <w:tcPr/>
+                <w:p>
+                  <w:pPr>
+                    <w:pStyle w:val="Compact"/>
+                  </w:pPr>
+                </w:p>
+              </w:tc>
+              <w:tc>
+                <w:tcPr/>
+                <w:p>
+                  <w:pPr>
+                    <w:pStyle w:val="Compact"/>
+                  </w:pPr>
+                </w:p>
+              </w:tc>
+              <w:tc>
+                <w:tcPr/>
+                <w:p>
+                  <w:pPr>
+                    <w:pStyle w:val="Compact"/>
+                  </w:pPr>
+                </w:p>
+              </w:tc>
+              <w:tc>
+                <w:tcPr/>
+                <w:p>
+                  <w:pPr>
+                    <w:pStyle w:val="Compact"/>
+                    <w:jc w:val="left"/>
+                    <w:jc w:val="center"/>
+                  </w:pPr>
+                  <w:r>
+                    <w:t xml:space="preserve">yes (online, published databases)</w:t>
+                  </w:r>
+                </w:p>
+              </w:tc>
+            </w:tr>
           </w:tbl>
           <w:bookmarkEnd w:id="29"/>
           <w:p/>
@@ -4834,59 +4912,7 @@
               <w:t xml:space="preserve">’</w:t>
             </w:r>
             <w:r>
-              <w:t xml:space="preserve">/constrained the model is… Note here that</w:t>
-            </w:r>
-            <w:r>
-              <w:t xml:space="preserve"> </w:t>
-            </w:r>
-            <w:r>
-              <w:t xml:space="preserve">‘</w:t>
-            </w:r>
-            <w:r>
-              <w:t xml:space="preserve">basal</w:t>
-            </w:r>
-            <w:r>
-              <w:t xml:space="preserve">’</w:t>
-            </w:r>
-            <w:r>
-              <w:t xml:space="preserve"> </w:t>
-            </w:r>
-            <w:r>
-              <w:t xml:space="preserve">is calculated as the proportion of species that have a generality value of zero</w:t>
-            </w:r>
-            <w:r>
-              <w:t xml:space="preserve"> </w:t>
-            </w:r>
-            <w:r>
-              <w:rPr>
-                <w:iCs/>
-                <w:i/>
-              </w:rPr>
-              <w:t xml:space="preserve">i.e.,</w:t>
-            </w:r>
-            <w:r>
-              <w:t xml:space="preserve"> </w:t>
-            </w:r>
-            <w:r>
-              <w:t xml:space="preserve">are basal, for</w:t>
-            </w:r>
-            <w:r>
-              <w:t xml:space="preserve"> </w:t>
-            </w:r>
-            <w:r>
-              <w:t xml:space="preserve">‘</w:t>
-            </w:r>
-            <w:r>
-              <w:t xml:space="preserve">top</w:t>
-            </w:r>
-            <w:r>
-              <w:t xml:space="preserve">’</w:t>
-            </w:r>
-            <w:r>
-              <w:t xml:space="preserve"> </w:t>
-            </w:r>
-            <w:r>
-              <w:t xml:space="preserve">species it is the same except vulnerability is used. I am aware that there are no Z scores for some of the Random models and am looking into it</w:t>
+              <w:t xml:space="preserve">/constrained the model is… I am aware that there are no Z scores for some of the Random models and am looking into it</w:t>
             </w:r>
           </w:p>
           <w:bookmarkEnd w:id="45"/>

</xml_diff>

<commit_message>
:sparkles: some expansion on model families
</commit_message>
<xml_diff>
--- a/_manuscript/index.docx
+++ b/_manuscript/index.docx
@@ -81,7 +81,7 @@
         <w:pStyle w:val="Date"/>
       </w:pPr>
       <w:r>
-        <w:t xml:space="preserve">2024-04-02</w:t>
+        <w:t xml:space="preserve">2024-04-04</w:t>
       </w:r>
     </w:p>
     <w:p>
@@ -1910,7 +1910,22 @@
         <w:t xml:space="preserve"> </w:t>
       </w:r>
       <w:r>
-        <w:t xml:space="preserve">Here I envision models that present an</w:t>
+        <w:t xml:space="preserve">Interactions are determined by a series of</w:t>
+      </w:r>
+      <w:r>
+        <w:t xml:space="preserve"> </w:t>
+      </w:r>
+      <w:r>
+        <w:t xml:space="preserve">‘</w:t>
+      </w:r>
+      <w:r>
+        <w:t xml:space="preserve">feeding rules</w:t>
+      </w:r>
+      <w:r>
+        <w:t xml:space="preserve">’</w:t>
+      </w:r>
+      <w:r>
+        <w:t xml:space="preserve">, whereby the interaction between a species pair will only occur if all feeding rules are met. These rules are determined on an</w:t>
       </w:r>
       <w:r>
         <w:t xml:space="preserve"> </w:t>
@@ -1926,55 +1941,80 @@
         <w:t xml:space="preserve"> </w:t>
       </w:r>
       <w:r>
-        <w:t xml:space="preserve">set of rules that determines feeding links between species; specifically based on species traits. That is, there is an element of</w:t>
-      </w:r>
-      <w:r>
-        <w:t xml:space="preserve"> </w:t>
-      </w:r>
-      <w:r>
-        <w:t xml:space="preserve">‘</w:t>
-      </w:r>
-      <w:r>
-        <w:t xml:space="preserve">expert knowledge</w:t>
-      </w:r>
-      <w:r>
-        <w:t xml:space="preserve">’</w:t>
-      </w:r>
-      <w:r>
-        <w:t xml:space="preserve"> </w:t>
-      </w:r>
-      <w:r>
-        <w:t xml:space="preserve">that also comes into play… Something like PFIM</w:t>
-      </w:r>
-      <w:r>
-        <w:t xml:space="preserve"> </w:t>
-      </w:r>
-      <w:r>
-        <w:t xml:space="preserve">(Shaw et al. 2024)</w:t>
-      </w:r>
-      <w:r>
-        <w:t xml:space="preserve"> </w:t>
-      </w:r>
-      <w:r>
-        <w:t xml:space="preserve">is what I imagine fitting in here…</w:t>
-      </w:r>
-    </w:p>
-    <w:p>
-      <w:pPr>
-        <w:pStyle w:val="BodyText"/>
-      </w:pPr>
+        <w:t xml:space="preserve">basis using expert/ecological knowledge to determine the underlying feeding hierarchy using ecological proxies</w:t>
+      </w:r>
+      <w:r>
+        <w:t xml:space="preserve"> </w:t>
+      </w:r>
+      <w:r>
+        <w:t xml:space="preserve">(Morales-Castilla et al. 2015)</w:t>
+      </w:r>
+      <w:r>
+        <w:t xml:space="preserve">. For example the PFIM Paleo Foodweb Inference Model</w:t>
+      </w:r>
+      <w:r>
+        <w:t xml:space="preserve"> </w:t>
+      </w:r>
+      <w:r>
+        <w:t xml:space="preserve">(PFIM, Shaw et al. 2024)</w:t>
+      </w:r>
+      <w:r>
+        <w:t xml:space="preserve"> </w:t>
+      </w:r>
+      <w:r>
+        <w:t xml:space="preserve">uses a series of rules for a set of trait categories (such as habitat and body size) to determine if an interaction can occur between a species pair. What sets this family of models apart from</w:t>
+      </w:r>
+      <w:r>
+        <w:t xml:space="preserve"> </w:t>
+      </w:r>
       <w:r>
         <w:rPr>
           <w:bCs/>
           <w:b/>
         </w:rPr>
+        <w:t xml:space="preserve">expert knowledge</w:t>
+      </w:r>
+      <w:r>
+        <w:t xml:space="preserve"> </w:t>
+      </w:r>
+      <w:r>
+        <w:t xml:space="preserve">ones is that there is a formalisation of the feeding rules and thus there is some ability to transfer these rules to different communities.</w:t>
+      </w:r>
+    </w:p>
+    <w:p>
+      <w:pPr>
+        <w:pStyle w:val="BodyText"/>
+      </w:pPr>
+      <w:r>
+        <w:rPr>
+          <w:bCs/>
+          <w:b/>
+        </w:rPr>
         <w:t xml:space="preserve">Expert knowledge:</w:t>
       </w:r>
       <w:r>
         <w:t xml:space="preserve"> </w:t>
       </w:r>
       <w:r>
-        <w:t xml:space="preserve">Not so much about empirical observations but more the idea of using human power/knowledge to create an assemblage of interactions for a specific community. This can include empirical data but can also make use of knowledge about ecological features (such as traits or co-occurrence) and how those can function as proxies for interactions</w:t>
+        <w:t xml:space="preserve">Not so much about empirical observations but more the value of</w:t>
+      </w:r>
+      <w:r>
+        <w:t xml:space="preserve"> </w:t>
+      </w:r>
+      <w:r>
+        <w:t xml:space="preserve">‘</w:t>
+      </w:r>
+      <w:r>
+        <w:t xml:space="preserve">local</w:t>
+      </w:r>
+      <w:r>
+        <w:t xml:space="preserve">’</w:t>
+      </w:r>
+      <w:r>
+        <w:t xml:space="preserve"> </w:t>
+      </w:r>
+      <w:r>
+        <w:t xml:space="preserve">knowledge and having specific individuals sitting around a table and assigning a value of how confident they are that a specific species pair are likely to interact</w:t>
       </w:r>
       <w:r>
         <w:t xml:space="preserve"> </w:t>
@@ -1993,34 +2033,13 @@
         <w:t xml:space="preserve"> </w:t>
       </w:r>
       <w:r>
-        <w:t xml:space="preserve">Morales-Castilla et al. 2015)</w:t>
-      </w:r>
-      <w:r>
-        <w:t xml:space="preserve">. Or alternatively the value of</w:t>
-      </w:r>
-      <w:r>
-        <w:t xml:space="preserve"> </w:t>
-      </w:r>
-      <w:r>
-        <w:t xml:space="preserve">‘</w:t>
-      </w:r>
-      <w:r>
-        <w:t xml:space="preserve">local</w:t>
-      </w:r>
-      <w:r>
-        <w:t xml:space="preserve">’</w:t>
-      </w:r>
-      <w:r>
-        <w:t xml:space="preserve"> </w:t>
-      </w:r>
-      <w:r>
-        <w:t xml:space="preserve">knowledge and having specific individuals sitting around a table and assigning a value of how confident they are that a specific species pair are likely to interact</w:t>
-      </w:r>
-      <w:r>
-        <w:t xml:space="preserve"> </w:t>
-      </w:r>
-      <w:r>
-        <w:t xml:space="preserve">(</w:t>
+        <w:t xml:space="preserve">Jennifer A. Dunne et al. 2008)</w:t>
+      </w:r>
+      <w:r>
+        <w:t xml:space="preserve">, this has the added advantage that interactions can be scored in a more categorical as opposed to binary fashion,</w:t>
+      </w:r>
+      <w:r>
+        <w:t xml:space="preserve"> </w:t>
       </w:r>
       <w:r>
         <w:rPr>
@@ -2033,32 +2052,13 @@
         <w:t xml:space="preserve"> </w:t>
       </w:r>
       <w:r>
-        <w:t xml:space="preserve">Jennifer A. Dunne et al. 2008)</w:t>
-      </w:r>
-      <w:r>
-        <w:t xml:space="preserve">, or a combination of published and grey literature</w:t>
-      </w:r>
-      <w:r>
-        <w:t xml:space="preserve"> </w:t>
-      </w:r>
-      <w:r>
-        <w:t xml:space="preserve">(</w:t>
-      </w:r>
-      <w:r>
-        <w:rPr>
-          <w:iCs/>
-          <w:i/>
-        </w:rPr>
-        <w:t xml:space="preserve">e.g.,</w:t>
-      </w:r>
-      <w:r>
-        <w:t xml:space="preserve"> </w:t>
-      </w:r>
-      <w:r>
-        <w:t xml:space="preserve">Maiorano et al. 2020)</w:t>
-      </w:r>
-      <w:r>
-        <w:t xml:space="preserve">.</w:t>
+        <w:t xml:space="preserve">Maiorano et al. (2020)</w:t>
+      </w:r>
+      <w:r>
+        <w:t xml:space="preserve"> </w:t>
+      </w:r>
+      <w:r>
+        <w:t xml:space="preserve">score interactions as either obligate (typical food resources) or occasional (opportunistic feeding) interactions.</w:t>
       </w:r>
     </w:p>
     <w:p>
@@ -2764,14 +2764,14 @@
               <w:tblLayout w:type="fixed"/>
             </w:tblPr>
             <w:tblGrid>
-              <w:gridCol w:w="749"/>
-              <w:gridCol w:w="1498"/>
-              <w:gridCol w:w="1391"/>
-              <w:gridCol w:w="749"/>
-              <w:gridCol w:w="856"/>
-              <w:gridCol w:w="856"/>
-              <w:gridCol w:w="749"/>
-              <w:gridCol w:w="1070"/>
+              <w:gridCol w:w="990"/>
+              <w:gridCol w:w="990"/>
+              <w:gridCol w:w="990"/>
+              <w:gridCol w:w="880"/>
+              <w:gridCol w:w="990"/>
+              <w:gridCol w:w="990"/>
+              <w:gridCol w:w="990"/>
+              <w:gridCol w:w="1100"/>
             </w:tblGrid>
             <w:tr>
               <w:trPr>
@@ -2838,7 +2838,7 @@
                     <w:jc w:val="center"/>
                   </w:pPr>
                   <w:r>
-                    <w:t xml:space="preserve">Outcome</w:t>
+                    <w:t xml:space="preserve">Assembly</w:t>
                   </w:r>
                 </w:p>
               </w:tc>
@@ -3058,7 +3058,12 @@
                 <w:p>
                   <w:pPr>
                     <w:pStyle w:val="Compact"/>
+                    <w:jc w:val="left"/>
+                    <w:jc w:val="center"/>
                   </w:pPr>
+                  <w:r>
+                    <w:t xml:space="preserve">mass effect</w:t>
+                  </w:r>
                 </w:p>
               </w:tc>
               <w:tc>
@@ -3381,7 +3386,7 @@
                     <w:jc w:val="center"/>
                   </w:pPr>
                   <w:r>
-                    <w:t xml:space="preserve">deterministic</w:t>
+                    <w:t xml:space="preserve">quantitative(?)</w:t>
                   </w:r>
                 </w:p>
               </w:tc>
@@ -3475,7 +3480,7 @@
                     <w:jc w:val="center"/>
                   </w:pPr>
                   <w:r>
-                    <w:t xml:space="preserve">interactions</w:t>
+                    <w:t xml:space="preserve">interactions (but structurally constrained?)</w:t>
                   </w:r>
                 </w:p>
               </w:tc>
@@ -3590,7 +3595,7 @@
                     <w:jc w:val="center"/>
                   </w:pPr>
                   <w:r>
-                    <w:t xml:space="preserve">deterministic</w:t>
+                    <w:t xml:space="preserve">mechanistic</w:t>
                   </w:r>
                 </w:p>
               </w:tc>
@@ -3681,7 +3686,7 @@
                     <w:jc w:val="center"/>
                   </w:pPr>
                   <w:r>
-                    <w:t xml:space="preserve">deterministic</w:t>
+                    <w:t xml:space="preserve">statistical</w:t>
                   </w:r>
                 </w:p>
               </w:tc>
@@ -3780,7 +3785,18 @@
                 <w:p>
                   <w:pPr>
                     <w:pStyle w:val="Compact"/>
+                    <w:jc w:val="left"/>
+                    <w:jc w:val="center"/>
                   </w:pPr>
+                  <w:r>
+                    <w:t xml:space="preserve">‘</w:t>
+                  </w:r>
+                  <w:r>
+                    <w:t xml:space="preserve">mechanistic</w:t>
+                  </w:r>
+                  <w:r>
+                    <w:t xml:space="preserve">’</w:t>
+                  </w:r>
                 </w:p>
               </w:tc>
               <w:tc>
@@ -4372,6 +4388,39 @@
         <w:t xml:space="preserve">are the number of links preserved (most network predicting models are to some extend link constrained but useful to see)</w:t>
       </w:r>
     </w:p>
+    <w:p>
+      <w:pPr>
+        <w:numPr>
+          <w:ilvl w:val="0"/>
+          <w:numId w:val="1010"/>
+        </w:numPr>
+      </w:pPr>
+      <w:r>
+        <w:rPr>
+          <w:iCs/>
+          <w:i/>
+        </w:rPr>
+        <w:t xml:space="preserve">Motifs:</w:t>
+      </w:r>
+      <w:r>
+        <w:t xml:space="preserve"> </w:t>
+      </w:r>
+      <w:r>
+        <w:t xml:space="preserve">Staniczenko et al. (2010)</w:t>
+      </w:r>
+      <w:r>
+        <w:t xml:space="preserve"> </w:t>
+      </w:r>
+      <w:r>
+        <w:t xml:space="preserve">uses S1, S2, S4, S5 from</w:t>
+      </w:r>
+      <w:r>
+        <w:t xml:space="preserve"> </w:t>
+      </w:r>
+      <w:r>
+        <w:t xml:space="preserve">Stouffer et al. (2007)</w:t>
+      </w:r>
+    </w:p>
     <w:bookmarkEnd w:id="33"/>
     <w:bookmarkStart w:id="34" w:name="interaction-models"/>
     <w:p>
@@ -5220,7 +5269,7 @@
       </w:r>
     </w:p>
     <w:bookmarkEnd w:id="49"/>
-    <w:bookmarkStart w:id="148" w:name="references"/>
+    <w:bookmarkStart w:id="152" w:name="references"/>
     <w:p>
       <w:pPr>
         <w:pStyle w:val="Heading2"/>
@@ -5255,7 +5304,7 @@
         </w:r>
       </w:hyperlink>
     </w:p>
-    <w:bookmarkStart w:id="147" w:name="refs"/>
+    <w:bookmarkStart w:id="151" w:name="refs"/>
     <w:bookmarkStart w:id="51" w:name="ref-allesinaGeneralModelFood2008"/>
     <w:p>
       <w:pPr>
@@ -7392,12 +7441,104 @@
       </w:r>
     </w:p>
     <w:bookmarkEnd w:id="122"/>
-    <w:bookmarkStart w:id="124" w:name="ref-strydomFoodWebReconstruction2022"/>
+    <w:bookmarkStart w:id="124" w:name="X03e9e0a0d566f92bb17f572b5d8593be755e14a"/>
     <w:p>
       <w:pPr>
         <w:pStyle w:val="Bibliography"/>
       </w:pPr>
       <w:r>
+        <w:t xml:space="preserve">Staniczenko, Phillip P. A., Owen T. Lewis, Nick S. Jones, and Felix Reed-Tsochas. 2010.</w:t>
+      </w:r>
+      <w:r>
+        <w:t xml:space="preserve"> </w:t>
+      </w:r>
+      <w:r>
+        <w:t xml:space="preserve">“Structural Dynamics and Robustness of Food Webs.”</w:t>
+      </w:r>
+      <w:r>
+        <w:t xml:space="preserve"> </w:t>
+      </w:r>
+      <w:r>
+        <w:rPr>
+          <w:iCs/>
+          <w:i/>
+        </w:rPr>
+        <w:t xml:space="preserve">Ecology Letters</w:t>
+      </w:r>
+      <w:r>
+        <w:t xml:space="preserve"> </w:t>
+      </w:r>
+      <w:r>
+        <w:t xml:space="preserve">13 (7): 891–99.</w:t>
+      </w:r>
+      <w:r>
+        <w:t xml:space="preserve"> </w:t>
+      </w:r>
+      <w:hyperlink r:id="rId123">
+        <w:r>
+          <w:rPr>
+            <w:rStyle w:val="Hyperlink"/>
+          </w:rPr>
+          <w:t xml:space="preserve">https://doi.org/10.1111/j.1461-0248.2010.01485.x</w:t>
+        </w:r>
+      </w:hyperlink>
+      <w:r>
+        <w:t xml:space="preserve">.</w:t>
+      </w:r>
+    </w:p>
+    <w:bookmarkEnd w:id="124"/>
+    <w:bookmarkStart w:id="126" w:name="ref-stoufferEvidenceExistenceRobust2007"/>
+    <w:p>
+      <w:pPr>
+        <w:pStyle w:val="Bibliography"/>
+      </w:pPr>
+      <w:r>
+        <w:t xml:space="preserve">Stouffer, Daniel B, Juan Camacho, Wenxin Jiang, and Luís A Nunes Amaral. 2007.</w:t>
+      </w:r>
+      <w:r>
+        <w:t xml:space="preserve"> </w:t>
+      </w:r>
+      <w:r>
+        <w:t xml:space="preserve">“Evidence for the Existence of a Robust Pattern of Prey Selection in Food Webs.”</w:t>
+      </w:r>
+      <w:r>
+        <w:t xml:space="preserve"> </w:t>
+      </w:r>
+      <w:r>
+        <w:rPr>
+          <w:iCs/>
+          <w:i/>
+        </w:rPr>
+        <w:t xml:space="preserve">Proceedings of the Royal Society B: Biological Sciences</w:t>
+      </w:r>
+      <w:r>
+        <w:t xml:space="preserve"> </w:t>
+      </w:r>
+      <w:r>
+        <w:t xml:space="preserve">274 (1621): 1931–40.</w:t>
+      </w:r>
+      <w:r>
+        <w:t xml:space="preserve"> </w:t>
+      </w:r>
+      <w:hyperlink r:id="rId125">
+        <w:r>
+          <w:rPr>
+            <w:rStyle w:val="Hyperlink"/>
+          </w:rPr>
+          <w:t xml:space="preserve">https://doi.org/10.1098/rspb.2007.0571</w:t>
+        </w:r>
+      </w:hyperlink>
+      <w:r>
+        <w:t xml:space="preserve">.</w:t>
+      </w:r>
+    </w:p>
+    <w:bookmarkEnd w:id="126"/>
+    <w:bookmarkStart w:id="128" w:name="ref-strydomFoodWebReconstruction2022"/>
+    <w:p>
+      <w:pPr>
+        <w:pStyle w:val="Bibliography"/>
+      </w:pPr>
+      <w:r>
         <w:t xml:space="preserve">Strydom, Tanya, Salomé Bouskila, Francis Banville, Ceres Barros, Dominique Caron, Maxwell J. Farrell, Marie-Josée Fortin, et al. 2022.</w:t>
       </w:r>
       <w:r>
@@ -7425,7 +7566,7 @@
       <w:r>
         <w:t xml:space="preserve"> </w:t>
       </w:r>
-      <w:hyperlink r:id="rId123">
+      <w:hyperlink r:id="rId127">
         <w:r>
           <w:rPr>
             <w:rStyle w:val="Hyperlink"/>
@@ -7437,8 +7578,8 @@
         <w:t xml:space="preserve">.</w:t>
       </w:r>
     </w:p>
-    <w:bookmarkEnd w:id="124"/>
-    <w:bookmarkStart w:id="126" w:name="ref-strydomGraphEmbeddingTransfer2023"/>
+    <w:bookmarkEnd w:id="128"/>
+    <w:bookmarkStart w:id="130" w:name="ref-strydomGraphEmbeddingTransfer2023"/>
     <w:p>
       <w:pPr>
         <w:pStyle w:val="Bibliography"/>
@@ -7471,7 +7612,7 @@
       <w:r>
         <w:t xml:space="preserve"> </w:t>
       </w:r>
-      <w:hyperlink r:id="rId125">
+      <w:hyperlink r:id="rId129">
         <w:r>
           <w:rPr>
             <w:rStyle w:val="Hyperlink"/>
@@ -7483,8 +7624,8 @@
         <w:t xml:space="preserve">.</w:t>
       </w:r>
     </w:p>
-    <w:bookmarkEnd w:id="126"/>
-    <w:bookmarkStart w:id="128" w:name="ref-strydomRoadmapPredictingSpecies2021"/>
+    <w:bookmarkEnd w:id="130"/>
+    <w:bookmarkStart w:id="132" w:name="ref-strydomRoadmapPredictingSpecies2021"/>
     <w:p>
       <w:pPr>
         <w:pStyle w:val="Bibliography"/>
@@ -7517,7 +7658,7 @@
       <w:r>
         <w:t xml:space="preserve"> </w:t>
       </w:r>
-      <w:hyperlink r:id="rId127">
+      <w:hyperlink r:id="rId131">
         <w:r>
           <w:rPr>
             <w:rStyle w:val="Hyperlink"/>
@@ -7529,8 +7670,8 @@
         <w:t xml:space="preserve">.</w:t>
       </w:r>
     </w:p>
-    <w:bookmarkEnd w:id="128"/>
-    <w:bookmarkStart w:id="130" w:name="ref-strydomSVDEntropyReveals2021"/>
+    <w:bookmarkEnd w:id="132"/>
+    <w:bookmarkStart w:id="134" w:name="ref-strydomSVDEntropyReveals2021"/>
     <w:p>
       <w:pPr>
         <w:pStyle w:val="Bibliography"/>
@@ -7593,7 +7734,7 @@
       <w:r>
         <w:t xml:space="preserve"> </w:t>
       </w:r>
-      <w:hyperlink r:id="rId129">
+      <w:hyperlink r:id="rId133">
         <w:r>
           <w:rPr>
             <w:rStyle w:val="Hyperlink"/>
@@ -7605,8 +7746,8 @@
         <w:t xml:space="preserve">.</w:t>
       </w:r>
     </w:p>
-    <w:bookmarkEnd w:id="130"/>
-    <w:bookmarkStart w:id="132" w:name="ref-uphamInferringMammalTree2019"/>
+    <w:bookmarkEnd w:id="134"/>
+    <w:bookmarkStart w:id="136" w:name="ref-uphamInferringMammalTree2019"/>
     <w:p>
       <w:pPr>
         <w:pStyle w:val="Bibliography"/>
@@ -7651,7 +7792,7 @@
       <w:r>
         <w:t xml:space="preserve"> </w:t>
       </w:r>
-      <w:hyperlink r:id="rId131">
+      <w:hyperlink r:id="rId135">
         <w:r>
           <w:rPr>
             <w:rStyle w:val="Hyperlink"/>
@@ -7663,8 +7804,8 @@
         <w:t xml:space="preserve">.</w:t>
       </w:r>
     </w:p>
-    <w:bookmarkEnd w:id="132"/>
-    <w:bookmarkStart w:id="134" w:name="X2cae758a57fb7b500a696ee22ace3d032a23796"/>
+    <w:bookmarkEnd w:id="136"/>
+    <w:bookmarkStart w:id="138" w:name="X2cae758a57fb7b500a696ee22ace3d032a23796"/>
     <w:p>
       <w:pPr>
         <w:pStyle w:val="Bibliography"/>
@@ -7697,7 +7838,7 @@
       <w:r>
         <w:t xml:space="preserve"> </w:t>
       </w:r>
-      <w:hyperlink r:id="rId133">
+      <w:hyperlink r:id="rId137">
         <w:r>
           <w:rPr>
             <w:rStyle w:val="Hyperlink"/>
@@ -7709,8 +7850,8 @@
         <w:t xml:space="preserve">.</w:t>
       </w:r>
     </w:p>
-    <w:bookmarkEnd w:id="134"/>
-    <w:bookmarkStart w:id="136" w:name="ref-vermaatMajorDimensionsFoodweb2009"/>
+    <w:bookmarkEnd w:id="138"/>
+    <w:bookmarkStart w:id="140" w:name="ref-vermaatMajorDimensionsFoodweb2009"/>
     <w:p>
       <w:pPr>
         <w:pStyle w:val="Bibliography"/>
@@ -7743,7 +7884,7 @@
       <w:r>
         <w:t xml:space="preserve"> </w:t>
       </w:r>
-      <w:hyperlink r:id="rId135">
+      <w:hyperlink r:id="rId139">
         <w:r>
           <w:rPr>
             <w:rStyle w:val="Hyperlink"/>
@@ -7755,8 +7896,8 @@
         <w:t xml:space="preserve">.</w:t>
       </w:r>
     </w:p>
-    <w:bookmarkEnd w:id="136"/>
-    <w:bookmarkStart w:id="138" w:name="ref-williamsProbabilisticNicheModel2010"/>
+    <w:bookmarkEnd w:id="140"/>
+    <w:bookmarkStart w:id="142" w:name="ref-williamsProbabilisticNicheModel2010"/>
     <w:p>
       <w:pPr>
         <w:pStyle w:val="Bibliography"/>
@@ -7846,7 +7987,7 @@
       <w:r>
         <w:t xml:space="preserve"> </w:t>
       </w:r>
-      <w:hyperlink r:id="rId137">
+      <w:hyperlink r:id="rId141">
         <w:r>
           <w:rPr>
             <w:rStyle w:val="Hyperlink"/>
@@ -7858,8 +7999,8 @@
         <w:t xml:space="preserve">.</w:t>
       </w:r>
     </w:p>
-    <w:bookmarkEnd w:id="138"/>
-    <w:bookmarkStart w:id="140" w:name="ref-williamsSimpleRulesYield2000"/>
+    <w:bookmarkEnd w:id="142"/>
+    <w:bookmarkStart w:id="144" w:name="ref-williamsSimpleRulesYield2000"/>
     <w:p>
       <w:pPr>
         <w:pStyle w:val="Bibliography"/>
@@ -7892,7 +8033,7 @@
       <w:r>
         <w:t xml:space="preserve"> </w:t>
       </w:r>
-      <w:hyperlink r:id="rId139">
+      <w:hyperlink r:id="rId143">
         <w:r>
           <w:rPr>
             <w:rStyle w:val="Hyperlink"/>
@@ -7904,8 +8045,8 @@
         <w:t xml:space="preserve">.</w:t>
       </w:r>
     </w:p>
-    <w:bookmarkEnd w:id="140"/>
-    <w:bookmarkStart w:id="142" w:name="ref-williamsSuccessItsLimits2008"/>
+    <w:bookmarkEnd w:id="144"/>
+    <w:bookmarkStart w:id="146" w:name="ref-williamsSuccessItsLimits2008"/>
     <w:p>
       <w:pPr>
         <w:pStyle w:val="Bibliography"/>
@@ -7938,7 +8079,7 @@
       <w:r>
         <w:t xml:space="preserve"> </w:t>
       </w:r>
-      <w:hyperlink r:id="rId141">
+      <w:hyperlink r:id="rId145">
         <w:r>
           <w:rPr>
             <w:rStyle w:val="Hyperlink"/>
@@ -7950,8 +8091,8 @@
         <w:t xml:space="preserve">.</w:t>
       </w:r>
     </w:p>
-    <w:bookmarkEnd w:id="142"/>
-    <w:bookmarkStart w:id="144" w:name="X3fc2d14386dedf5f1ba7e24ee00e41a20bbf03b"/>
+    <w:bookmarkEnd w:id="146"/>
+    <w:bookmarkStart w:id="148" w:name="X3fc2d14386dedf5f1ba7e24ee00e41a20bbf03b"/>
     <w:p>
       <w:pPr>
         <w:pStyle w:val="Bibliography"/>
@@ -8005,7 +8146,7 @@
       <w:r>
         <w:t xml:space="preserve"> </w:t>
       </w:r>
-      <w:hyperlink r:id="rId143">
+      <w:hyperlink r:id="rId147">
         <w:r>
           <w:rPr>
             <w:rStyle w:val="Hyperlink"/>
@@ -8017,8 +8158,8 @@
         <w:t xml:space="preserve">.</w:t>
       </w:r>
     </w:p>
-    <w:bookmarkEnd w:id="144"/>
-    <w:bookmarkStart w:id="146" w:name="X88f1d6f63b0836bbf1d6ae3f885d8fb9f247ff3"/>
+    <w:bookmarkEnd w:id="148"/>
+    <w:bookmarkStart w:id="150" w:name="X88f1d6f63b0836bbf1d6ae3f885d8fb9f247ff3"/>
     <w:p>
       <w:pPr>
         <w:pStyle w:val="Bibliography"/>
@@ -8072,7 +8213,7 @@
       <w:r>
         <w:t xml:space="preserve"> </w:t>
       </w:r>
-      <w:hyperlink r:id="rId145">
+      <w:hyperlink r:id="rId149">
         <w:r>
           <w:rPr>
             <w:rStyle w:val="Hyperlink"/>
@@ -8084,9 +8225,9 @@
         <w:t xml:space="preserve">.</w:t>
       </w:r>
     </w:p>
-    <w:bookmarkEnd w:id="146"/>
-    <w:bookmarkEnd w:id="147"/>
-    <w:bookmarkEnd w:id="148"/>
+    <w:bookmarkEnd w:id="150"/>
+    <w:bookmarkEnd w:id="151"/>
+    <w:bookmarkEnd w:id="152"/>
     <w:sectPr/>
   </w:body>
 </w:document>

</xml_diff>

<commit_message>
:sparkles: add new motif results
</commit_message>
<xml_diff>
--- a/_manuscript/index.docx
+++ b/_manuscript/index.docx
@@ -2767,11 +2767,11 @@
               <w:gridCol w:w="990"/>
               <w:gridCol w:w="990"/>
               <w:gridCol w:w="990"/>
-              <w:gridCol w:w="880"/>
               <w:gridCol w:w="990"/>
               <w:gridCol w:w="990"/>
               <w:gridCol w:w="990"/>
-              <w:gridCol w:w="1100"/>
+              <w:gridCol w:w="990"/>
+              <w:gridCol w:w="990"/>
             </w:tblGrid>
             <w:tr>
               <w:trPr>
@@ -4421,6 +4421,50 @@
         <w:t xml:space="preserve">Stouffer et al. (2007)</w:t>
       </w:r>
     </w:p>
+    <w:p>
+      <w:pPr>
+        <w:numPr>
+          <w:ilvl w:val="1"/>
+          <w:numId w:val="1011"/>
+        </w:numPr>
+      </w:pPr>
+      <w:r>
+        <w:t xml:space="preserve">S1: Number of linear chains</w:t>
+      </w:r>
+    </w:p>
+    <w:p>
+      <w:pPr>
+        <w:numPr>
+          <w:ilvl w:val="1"/>
+          <w:numId w:val="1011"/>
+        </w:numPr>
+      </w:pPr>
+      <w:r>
+        <w:t xml:space="preserve">S2: Number of omnivory motifs</w:t>
+      </w:r>
+    </w:p>
+    <w:p>
+      <w:pPr>
+        <w:numPr>
+          <w:ilvl w:val="1"/>
+          <w:numId w:val="1011"/>
+        </w:numPr>
+      </w:pPr>
+      <w:r>
+        <w:t xml:space="preserve">S4: Number of apparent competition motifs</w:t>
+      </w:r>
+    </w:p>
+    <w:p>
+      <w:pPr>
+        <w:numPr>
+          <w:ilvl w:val="1"/>
+          <w:numId w:val="1011"/>
+        </w:numPr>
+      </w:pPr>
+      <w:r>
+        <w:t xml:space="preserve">S5: Number of direct competition motifs</w:t>
+      </w:r>
+    </w:p>
     <w:bookmarkEnd w:id="33"/>
     <w:bookmarkStart w:id="34" w:name="interaction-models"/>
     <w:p>
@@ -4435,146 +4479,100 @@
       <w:pPr>
         <w:numPr>
           <w:ilvl w:val="0"/>
-          <w:numId w:val="1011"/>
-        </w:numPr>
-        <w:pStyle w:val="Compact"/>
-      </w:pPr>
-      <w:r>
-        <w:t xml:space="preserve">Based on</w:t>
-      </w:r>
-      <w:r>
-        <w:t xml:space="preserve"> </w:t>
-      </w:r>
-      <w:r>
-        <w:t xml:space="preserve">Poisot (2023)</w:t>
-      </w:r>
-      <w:r>
-        <w:t xml:space="preserve">:</w:t>
-      </w:r>
-    </w:p>
-    <w:p>
-      <w:pPr>
-        <w:numPr>
-          <w:ilvl w:val="1"/>
           <w:numId w:val="1012"/>
         </w:numPr>
         <w:pStyle w:val="Compact"/>
       </w:pPr>
       <w:r>
-        <w:t xml:space="preserve">Precision-Recall (PR-AUC) - performance</w:t>
+        <w:t xml:space="preserve">Based on</w:t>
+      </w:r>
+      <w:r>
+        <w:t xml:space="preserve"> </w:t>
+      </w:r>
+      <w:r>
+        <w:t xml:space="preserve">Poisot (2023)</w:t>
+      </w:r>
+      <w:r>
+        <w:t xml:space="preserve">:</w:t>
       </w:r>
     </w:p>
     <w:p>
       <w:pPr>
         <w:numPr>
           <w:ilvl w:val="1"/>
+          <w:numId w:val="1013"/>
+        </w:numPr>
+        <w:pStyle w:val="Compact"/>
+      </w:pPr>
+      <w:r>
+        <w:t xml:space="preserve">Precision-Recall (PR-AUC) - performance</w:t>
+      </w:r>
+    </w:p>
+    <w:p>
+      <w:pPr>
+        <w:numPr>
+          <w:ilvl w:val="1"/>
+          <w:numId w:val="1013"/>
+        </w:numPr>
+        <w:pStyle w:val="Compact"/>
+      </w:pPr>
+      <w:r>
+        <w:t xml:space="preserve">Matthews correlation coefficient (MCC) - accuracy</w:t>
+      </w:r>
+    </w:p>
+    <w:p>
+      <w:pPr>
+        <w:numPr>
+          <w:ilvl w:val="0"/>
           <w:numId w:val="1012"/>
         </w:numPr>
         <w:pStyle w:val="Compact"/>
       </w:pPr>
       <w:r>
-        <w:t xml:space="preserve">Matthews correlation coefficient (MCC) - accuracy</w:t>
+        <w:t xml:space="preserve">Maybe same measures we use for the network models</w:t>
+      </w:r>
+    </w:p>
+    <w:bookmarkEnd w:id="34"/>
+    <w:bookmarkStart w:id="35" w:name="pva-action-plan"/>
+    <w:p>
+      <w:pPr>
+        <w:pStyle w:val="Heading4"/>
+      </w:pPr>
+      <w:r>
+        <w:t xml:space="preserve">4.3.3 PVA (action plan)</w:t>
       </w:r>
     </w:p>
     <w:p>
       <w:pPr>
         <w:numPr>
           <w:ilvl w:val="0"/>
-          <w:numId w:val="1011"/>
-        </w:numPr>
-        <w:pStyle w:val="Compact"/>
-      </w:pPr>
-      <w:r>
-        <w:t xml:space="preserve">Maybe same measures we use for the network models</w:t>
-      </w:r>
-    </w:p>
-    <w:bookmarkEnd w:id="34"/>
-    <w:bookmarkStart w:id="35" w:name="pva-action-plan"/>
-    <w:p>
-      <w:pPr>
-        <w:pStyle w:val="Heading4"/>
-      </w:pPr>
-      <w:r>
-        <w:t xml:space="preserve">4.3.3 PVA (action plan)</w:t>
-      </w:r>
-    </w:p>
-    <w:p>
-      <w:pPr>
-        <w:numPr>
-          <w:ilvl w:val="0"/>
-          <w:numId w:val="1013"/>
-        </w:numPr>
-        <w:pStyle w:val="Compact"/>
-      </w:pPr>
-      <w:r>
-        <w:t xml:space="preserve">Shortlist/finalise the different topo generators</w:t>
-      </w:r>
-    </w:p>
-    <w:p>
-      <w:pPr>
-        <w:numPr>
-          <w:ilvl w:val="0"/>
-          <w:numId w:val="1013"/>
-        </w:numPr>
-        <w:pStyle w:val="Compact"/>
-      </w:pPr>
-      <w:r>
-        <w:t xml:space="preserve">collate/translate into</w:t>
-      </w:r>
-      <w:r>
-        <w:t xml:space="preserve"> </w:t>
-      </w:r>
-      <w:r>
-        <w:rPr>
-          <w:rStyle w:val="VerbatimChar"/>
-        </w:rPr>
-        <w:t xml:space="preserve">Julia</w:t>
-      </w:r>
-    </w:p>
-    <w:p>
-      <w:pPr>
-        <w:numPr>
-          <w:ilvl w:val="1"/>
           <w:numId w:val="1014"/>
         </w:numPr>
         <w:pStyle w:val="Compact"/>
       </w:pPr>
       <w:r>
-        <w:rPr>
-          <w:iCs/>
-          <w:i/>
-        </w:rPr>
-        <w:t xml:space="preserve">e.g.,</w:t>
-      </w:r>
-      <w:r>
-        <w:t xml:space="preserve"> </w:t>
-      </w:r>
-      <w:r>
-        <w:t xml:space="preserve">some models wil be in SpeciesInteractionNetworks.jl (new EcoNet); I know (parts of) the transfer learning stuff is and the niche model</w:t>
+        <w:t xml:space="preserve">Shortlist/finalise the different topo generators</w:t>
       </w:r>
     </w:p>
     <w:p>
       <w:pPr>
         <w:numPr>
-          <w:ilvl w:val="1"/>
+          <w:ilvl w:val="0"/>
           <w:numId w:val="1014"/>
         </w:numPr>
         <w:pStyle w:val="Compact"/>
       </w:pPr>
       <w:r>
-        <w:t xml:space="preserve">others will need to be coded out (the more simpler models should be easier)</w:t>
-      </w:r>
-    </w:p>
-    <w:p>
-      <w:pPr>
-        <w:numPr>
-          <w:ilvl w:val="0"/>
-          <w:numId w:val="1013"/>
-        </w:numPr>
-        <w:pStyle w:val="Compact"/>
-      </w:pPr>
-      <w:r>
-        <w:t xml:space="preserve">Curate networks for the different datasets/scenarios we select - I feel like there might be some scenarios that we can’t do all models for all datasets but maybe I’m being a pessimist.</w:t>
+        <w:t xml:space="preserve">collate/translate into</w:t>
+      </w:r>
+      <w:r>
+        <w:t xml:space="preserve"> </w:t>
+      </w:r>
+      <w:r>
+        <w:rPr>
+          <w:rStyle w:val="VerbatimChar"/>
+        </w:rPr>
+        <w:t xml:space="preserve">Julia</w:t>
       </w:r>
     </w:p>
     <w:p>
@@ -4586,103 +4584,17 @@
         <w:pStyle w:val="Compact"/>
       </w:pPr>
       <w:r>
-        <w:t xml:space="preserve">Need to also think about where one might find the additional data for some of the models…</w:t>
-      </w:r>
-    </w:p>
-    <w:p>
-      <w:pPr>
-        <w:numPr>
-          <w:ilvl w:val="2"/>
-          <w:numId w:val="1016"/>
-        </w:numPr>
-        <w:pStyle w:val="Compact"/>
-      </w:pPr>
-      <w:r>
-        <w:t xml:space="preserve">Body size:</w:t>
-      </w:r>
-      <w:r>
-        <w:t xml:space="preserve"> </w:t>
-      </w:r>
-      <w:r>
-        <w:t xml:space="preserve">Herberstein et al. (2022)</w:t>
-      </w:r>
-      <w:r>
-        <w:t xml:space="preserve"> </w:t>
-      </w:r>
-      <w:r>
-        <w:t xml:space="preserve">- Although maybe Andrew has strong thotsTM RE the one true body size database to rule them all…</w:t>
-      </w:r>
-    </w:p>
-    <w:p>
-      <w:pPr>
-        <w:numPr>
-          <w:ilvl w:val="2"/>
-          <w:numId w:val="1016"/>
-        </w:numPr>
-        <w:pStyle w:val="Compact"/>
-      </w:pPr>
-      <w:r>
-        <w:t xml:space="preserve">Other trait sources:</w:t>
-      </w:r>
-      <w:r>
-        <w:t xml:space="preserve"> </w:t>
-      </w:r>
-      <w:r>
-        <w:t xml:space="preserve">Wilman et al. (2014)</w:t>
-      </w:r>
-      <w:r>
-        <w:t xml:space="preserve"> </w:t>
-      </w:r>
-      <w:r>
-        <w:t xml:space="preserve">and</w:t>
-      </w:r>
-      <w:r>
-        <w:t xml:space="preserve"> </w:t>
-      </w:r>
-      <w:r>
-        <w:t xml:space="preserve">Jones et al. (2009)</w:t>
-      </w:r>
-    </w:p>
-    <w:p>
-      <w:pPr>
-        <w:numPr>
-          <w:ilvl w:val="2"/>
-          <w:numId w:val="1016"/>
-        </w:numPr>
-        <w:pStyle w:val="Compact"/>
-      </w:pPr>
-      <w:r>
-        <w:t xml:space="preserve">This is where we’ll get the paleo traits from if I’m correct</w:t>
-      </w:r>
-      <w:r>
-        <w:t xml:space="preserve"> </w:t>
-      </w:r>
-      <w:r>
-        <w:t xml:space="preserve">Bambach, Bush, and Erwin (2007)</w:t>
-      </w:r>
-    </w:p>
-    <w:p>
-      <w:pPr>
-        <w:numPr>
-          <w:ilvl w:val="2"/>
-          <w:numId w:val="1016"/>
-        </w:numPr>
-        <w:pStyle w:val="Compact"/>
-      </w:pPr>
-      <w:r>
-        <w:t xml:space="preserve">Phylogeny stuff:</w:t>
-      </w:r>
-      <w:r>
-        <w:t xml:space="preserve"> </w:t>
-      </w:r>
-      <w:r>
-        <w:t xml:space="preserve">Upham, Esselstyn, and Jetz (2019)</w:t>
-      </w:r>
-      <w:r>
-        <w:t xml:space="preserve"> </w:t>
-      </w:r>
-      <w:r>
-        <w:t xml:space="preserve">(what we used for TL but its only mammals…) but I’m sure there will be others</w:t>
+        <w:rPr>
+          <w:iCs/>
+          <w:i/>
+        </w:rPr>
+        <w:t xml:space="preserve">e.g.,</w:t>
+      </w:r>
+      <w:r>
+        <w:t xml:space="preserve"> </w:t>
+      </w:r>
+      <w:r>
+        <w:t xml:space="preserve">some models wil be in SpeciesInteractionNetworks.jl (new EcoNet); I know (parts of) the transfer learning stuff is and the niche model</w:t>
       </w:r>
     </w:p>
     <w:p>
@@ -4694,49 +4606,181 @@
         <w:pStyle w:val="Compact"/>
       </w:pPr>
       <w:r>
-        <w:t xml:space="preserve">Also limitation of scope…</w:t>
-      </w:r>
-      <w:r>
-        <w:t xml:space="preserve"> </w:t>
-      </w:r>
-      <w:r>
-        <w:rPr>
-          <w:iCs/>
-          <w:i/>
-        </w:rPr>
-        <w:t xml:space="preserve">e.g.,</w:t>
-      </w:r>
-      <w:r>
-        <w:t xml:space="preserve"> </w:t>
-      </w:r>
-      <w:r>
-        <w:t xml:space="preserve">do we even dare to think about including plants/basal producers (see</w:t>
-      </w:r>
-      <w:r>
-        <w:t xml:space="preserve"> </w:t>
-      </w:r>
-      <w:r>
-        <w:rPr>
-          <w:iCs/>
-          <w:i/>
-        </w:rPr>
-        <w:t xml:space="preserve">e.g.,</w:t>
-      </w:r>
-      <w:r>
-        <w:t xml:space="preserve"> </w:t>
-      </w:r>
-      <w:r>
-        <w:t xml:space="preserve">Valdovinos et al. (2023)</w:t>
-      </w:r>
-      <w:r>
-        <w:t xml:space="preserve">)</w:t>
+        <w:t xml:space="preserve">others will need to be coded out (the more simpler models should be easier)</w:t>
+      </w:r>
+    </w:p>
+    <w:p>
+      <w:pPr>
+        <w:numPr>
+          <w:ilvl w:val="0"/>
+          <w:numId w:val="1014"/>
+        </w:numPr>
+        <w:pStyle w:val="Compact"/>
+      </w:pPr>
+      <w:r>
+        <w:t xml:space="preserve">Curate networks for the different datasets/scenarios we select - I feel like there might be some scenarios that we can’t do all models for all datasets but maybe I’m being a pessimist.</w:t>
       </w:r>
     </w:p>
     <w:p>
       <w:pPr>
         <w:numPr>
           <w:ilvl w:val="1"/>
-          <w:numId w:val="1015"/>
+          <w:numId w:val="1016"/>
+        </w:numPr>
+        <w:pStyle w:val="Compact"/>
+      </w:pPr>
+      <w:r>
+        <w:t xml:space="preserve">Need to also think about where one might find the additional data for some of the models…</w:t>
+      </w:r>
+    </w:p>
+    <w:p>
+      <w:pPr>
+        <w:numPr>
+          <w:ilvl w:val="2"/>
+          <w:numId w:val="1017"/>
+        </w:numPr>
+        <w:pStyle w:val="Compact"/>
+      </w:pPr>
+      <w:r>
+        <w:t xml:space="preserve">Body size:</w:t>
+      </w:r>
+      <w:r>
+        <w:t xml:space="preserve"> </w:t>
+      </w:r>
+      <w:r>
+        <w:t xml:space="preserve">Herberstein et al. (2022)</w:t>
+      </w:r>
+      <w:r>
+        <w:t xml:space="preserve"> </w:t>
+      </w:r>
+      <w:r>
+        <w:t xml:space="preserve">- Although maybe Andrew has strong thotsTM RE the one true body size database to rule them all…</w:t>
+      </w:r>
+    </w:p>
+    <w:p>
+      <w:pPr>
+        <w:numPr>
+          <w:ilvl w:val="2"/>
+          <w:numId w:val="1017"/>
+        </w:numPr>
+        <w:pStyle w:val="Compact"/>
+      </w:pPr>
+      <w:r>
+        <w:t xml:space="preserve">Other trait sources:</w:t>
+      </w:r>
+      <w:r>
+        <w:t xml:space="preserve"> </w:t>
+      </w:r>
+      <w:r>
+        <w:t xml:space="preserve">Wilman et al. (2014)</w:t>
+      </w:r>
+      <w:r>
+        <w:t xml:space="preserve"> </w:t>
+      </w:r>
+      <w:r>
+        <w:t xml:space="preserve">and</w:t>
+      </w:r>
+      <w:r>
+        <w:t xml:space="preserve"> </w:t>
+      </w:r>
+      <w:r>
+        <w:t xml:space="preserve">Jones et al. (2009)</w:t>
+      </w:r>
+    </w:p>
+    <w:p>
+      <w:pPr>
+        <w:numPr>
+          <w:ilvl w:val="2"/>
+          <w:numId w:val="1017"/>
+        </w:numPr>
+        <w:pStyle w:val="Compact"/>
+      </w:pPr>
+      <w:r>
+        <w:t xml:space="preserve">This is where we’ll get the paleo traits from if I’m correct</w:t>
+      </w:r>
+      <w:r>
+        <w:t xml:space="preserve"> </w:t>
+      </w:r>
+      <w:r>
+        <w:t xml:space="preserve">Bambach, Bush, and Erwin (2007)</w:t>
+      </w:r>
+    </w:p>
+    <w:p>
+      <w:pPr>
+        <w:numPr>
+          <w:ilvl w:val="2"/>
+          <w:numId w:val="1017"/>
+        </w:numPr>
+        <w:pStyle w:val="Compact"/>
+      </w:pPr>
+      <w:r>
+        <w:t xml:space="preserve">Phylogeny stuff:</w:t>
+      </w:r>
+      <w:r>
+        <w:t xml:space="preserve"> </w:t>
+      </w:r>
+      <w:r>
+        <w:t xml:space="preserve">Upham, Esselstyn, and Jetz (2019)</w:t>
+      </w:r>
+      <w:r>
+        <w:t xml:space="preserve"> </w:t>
+      </w:r>
+      <w:r>
+        <w:t xml:space="preserve">(what we used for TL but its only mammals…) but I’m sure there will be others</w:t>
+      </w:r>
+    </w:p>
+    <w:p>
+      <w:pPr>
+        <w:numPr>
+          <w:ilvl w:val="1"/>
+          <w:numId w:val="1016"/>
+        </w:numPr>
+        <w:pStyle w:val="Compact"/>
+      </w:pPr>
+      <w:r>
+        <w:t xml:space="preserve">Also limitation of scope…</w:t>
+      </w:r>
+      <w:r>
+        <w:t xml:space="preserve"> </w:t>
+      </w:r>
+      <w:r>
+        <w:rPr>
+          <w:iCs/>
+          <w:i/>
+        </w:rPr>
+        <w:t xml:space="preserve">e.g.,</w:t>
+      </w:r>
+      <w:r>
+        <w:t xml:space="preserve"> </w:t>
+      </w:r>
+      <w:r>
+        <w:t xml:space="preserve">do we even dare to think about including plants/basal producers (see</w:t>
+      </w:r>
+      <w:r>
+        <w:t xml:space="preserve"> </w:t>
+      </w:r>
+      <w:r>
+        <w:rPr>
+          <w:iCs/>
+          <w:i/>
+        </w:rPr>
+        <w:t xml:space="preserve">e.g.,</w:t>
+      </w:r>
+      <w:r>
+        <w:t xml:space="preserve"> </w:t>
+      </w:r>
+      <w:r>
+        <w:t xml:space="preserve">Valdovinos et al. (2023)</w:t>
+      </w:r>
+      <w:r>
+        <w:t xml:space="preserve">)</w:t>
+      </w:r>
+    </w:p>
+    <w:p>
+      <w:pPr>
+        <w:numPr>
+          <w:ilvl w:val="1"/>
+          <w:numId w:val="1016"/>
         </w:numPr>
         <w:pStyle w:val="Compact"/>
       </w:pPr>
@@ -4803,7 +4847,7 @@
       <w:pPr>
         <w:numPr>
           <w:ilvl w:val="0"/>
-          <w:numId w:val="1017"/>
+          <w:numId w:val="1018"/>
         </w:numPr>
         <w:pStyle w:val="Compact"/>
       </w:pPr>
@@ -4831,7 +4875,7 @@
       <w:pPr>
         <w:numPr>
           <w:ilvl w:val="0"/>
-          <w:numId w:val="1017"/>
+          <w:numId w:val="1018"/>
         </w:numPr>
         <w:pStyle w:val="Compact"/>
       </w:pPr>
@@ -4885,7 +4929,7 @@
       <w:pPr>
         <w:numPr>
           <w:ilvl w:val="0"/>
-          <w:numId w:val="1017"/>
+          <w:numId w:val="1018"/>
         </w:numPr>
         <w:pStyle w:val="Compact"/>
       </w:pPr>
@@ -5031,7 +5075,16 @@
               <w:pStyle w:val="ImageCaption"/>
             </w:pPr>
             <w:r>
-              <w:t xml:space="preserve">Figure 2: Z-scores for network summary statistics. Negative Z-scores indicate a (mean) value greater than expected. The magnitude of Z-score probably also tells us how</w:t>
+              <w:t xml:space="preserve">Figure 2: Z-scores for network summary statistics. Negative Z-scores indicate a (mean) value greater than expected. S1 - S5 represent the different motif structures identified in @</w:t>
+            </w:r>
+            <w:r>
+              <w:t xml:space="preserve">Stouffer et al. (2007)</w:t>
+            </w:r>
+            <w:r>
+              <w:t xml:space="preserve"> </w:t>
+            </w:r>
+            <w:r>
+              <w:t xml:space="preserve">The magnitude of Z-score probably also tells us how</w:t>
             </w:r>
             <w:r>
               <w:t xml:space="preserve"> </w:t>
@@ -5102,7 +5155,7 @@
       <w:pPr>
         <w:numPr>
           <w:ilvl w:val="0"/>
-          <w:numId w:val="1018"/>
+          <w:numId w:val="1019"/>
         </w:numPr>
       </w:pPr>
       <w:r>
@@ -5131,84 +5184,6 @@
       </w:r>
       <w:r>
         <w:t xml:space="preserve">but maybe not exactly in this context but vaguely adjacent.</w:t>
-      </w:r>
-    </w:p>
-    <w:p>
-      <w:pPr>
-        <w:numPr>
-          <w:ilvl w:val="0"/>
-          <w:numId w:val="1018"/>
-        </w:numPr>
-      </w:pPr>
-      <w:r>
-        <w:t xml:space="preserve">An interesting thing to also think about (and arguably it will be addressed based on some of the other thoughts and ideas) is data dependant and data independent</w:t>
-      </w:r>
-      <w:r>
-        <w:t xml:space="preserve"> </w:t>
-      </w:r>
-      <w:r>
-        <w:t xml:space="preserve">‘</w:t>
-      </w:r>
-      <w:r>
-        <w:t xml:space="preserve">parametrisation</w:t>
-      </w:r>
-      <w:r>
-        <w:t xml:space="preserve">’</w:t>
-      </w:r>
-      <w:r>
-        <w:t xml:space="preserve"> </w:t>
-      </w:r>
-      <w:r>
-        <w:t xml:space="preserve">of the models…</w:t>
-      </w:r>
-    </w:p>
-    <w:p>
-      <w:pPr>
-        <w:numPr>
-          <w:ilvl w:val="0"/>
-          <w:numId w:val="1018"/>
-        </w:numPr>
-      </w:pPr>
-      <w:r>
-        <w:t xml:space="preserve">Why do interaction models do so badly at predicting structure? Nuance of metaweb vs realisation but also time? At the core of it interaction models are trained on existing interaction data; this is data that are most likely closer to a metaweb than a local realisation even if they are being inventoried at a small scale.</w:t>
-      </w:r>
-    </w:p>
-    <w:p>
-      <w:pPr>
-        <w:pStyle w:val="BlockText"/>
-      </w:pPr>
-      <w:r>
-        <w:rPr>
-          <w:iCs/>
-          <w:i/>
-        </w:rPr>
-        <w:t xml:space="preserve">“</w:t>
-      </w:r>
-      <w:r>
-        <w:rPr>
-          <w:iCs/>
-          <w:i/>
-        </w:rPr>
-        <w:t xml:space="preserve">we highlight an interesting paradox: the models with the best performance measures are not necessarily the models with the closest reconstructed network structure.</w:t>
-      </w:r>
-      <w:r>
-        <w:rPr>
-          <w:iCs/>
-          <w:i/>
-        </w:rPr>
-        <w:t xml:space="preserve">”</w:t>
-      </w:r>
-      <w:r>
-        <w:t xml:space="preserve"> </w:t>
-      </w:r>
-      <w:r>
-        <w:t xml:space="preserve">-</w:t>
-      </w:r>
-      <w:r>
-        <w:t xml:space="preserve"> </w:t>
-      </w:r>
-      <w:r>
-        <w:t xml:space="preserve">Poisot (2023)</w:t>
       </w:r>
     </w:p>
     <w:p>
@@ -5219,17 +5194,25 @@
         </w:numPr>
       </w:pPr>
       <w:r>
-        <w:rPr>
-          <w:iCs/>
-          <w:i/>
-        </w:rPr>
-        <w:t xml:space="preserve">Do we need network models to predict interactions and interaction models to predict structure?</w:t>
-      </w:r>
-      <w:r>
-        <w:t xml:space="preserve"> </w:t>
-      </w:r>
-      <w:r>
-        <w:t xml:space="preserve">(lets not think about that too hard or I might just have to sit in silence for a while…)</w:t>
+        <w:t xml:space="preserve">An interesting thing to also think about (and arguably it will be addressed based on some of the other thoughts and ideas) is data dependant and data independent</w:t>
+      </w:r>
+      <w:r>
+        <w:t xml:space="preserve"> </w:t>
+      </w:r>
+      <w:r>
+        <w:t xml:space="preserve">‘</w:t>
+      </w:r>
+      <w:r>
+        <w:t xml:space="preserve">parametrisation</w:t>
+      </w:r>
+      <w:r>
+        <w:t xml:space="preserve">’</w:t>
+      </w:r>
+      <w:r>
+        <w:t xml:space="preserve"> </w:t>
+      </w:r>
+      <w:r>
+        <w:t xml:space="preserve">of the models…</w:t>
       </w:r>
     </w:p>
     <w:p>
@@ -5240,14 +5223,84 @@
         </w:numPr>
       </w:pPr>
       <w:r>
-        <w:t xml:space="preserve">It will be interesting to bring up the idea that if a model is missing a specific pairwise link but doing well at the structural level then when does it matter?</w:t>
+        <w:t xml:space="preserve">Why do interaction models do so badly at predicting structure? Nuance of metaweb vs realisation but also time? At the core of it interaction models are trained on existing interaction data; this is data that are most likely closer to a metaweb than a local realisation even if they are being inventoried at a small scale.</w:t>
+      </w:r>
+    </w:p>
+    <w:p>
+      <w:pPr>
+        <w:pStyle w:val="BlockText"/>
+      </w:pPr>
+      <w:r>
+        <w:rPr>
+          <w:iCs/>
+          <w:i/>
+        </w:rPr>
+        <w:t xml:space="preserve">“</w:t>
+      </w:r>
+      <w:r>
+        <w:rPr>
+          <w:iCs/>
+          <w:i/>
+        </w:rPr>
+        <w:t xml:space="preserve">we highlight an interesting paradox: the models with the best performance measures are not necessarily the models with the closest reconstructed network structure.</w:t>
+      </w:r>
+      <w:r>
+        <w:rPr>
+          <w:iCs/>
+          <w:i/>
+        </w:rPr>
+        <w:t xml:space="preserve">”</w:t>
+      </w:r>
+      <w:r>
+        <w:t xml:space="preserve"> </w:t>
+      </w:r>
+      <w:r>
+        <w:t xml:space="preserve">-</w:t>
+      </w:r>
+      <w:r>
+        <w:t xml:space="preserve"> </w:t>
+      </w:r>
+      <w:r>
+        <w:t xml:space="preserve">Poisot (2023)</w:t>
       </w:r>
     </w:p>
     <w:p>
       <w:pPr>
         <w:numPr>
           <w:ilvl w:val="0"/>
-          <w:numId w:val="1019"/>
+          <w:numId w:val="1020"/>
+        </w:numPr>
+      </w:pPr>
+      <w:r>
+        <w:rPr>
+          <w:iCs/>
+          <w:i/>
+        </w:rPr>
+        <w:t xml:space="preserve">Do we need network models to predict interactions and interaction models to predict structure?</w:t>
+      </w:r>
+      <w:r>
+        <w:t xml:space="preserve"> </w:t>
+      </w:r>
+      <w:r>
+        <w:t xml:space="preserve">(lets not think about that too hard or I might just have to sit in silence for a while…)</w:t>
+      </w:r>
+    </w:p>
+    <w:p>
+      <w:pPr>
+        <w:numPr>
+          <w:ilvl w:val="0"/>
+          <w:numId w:val="1020"/>
+        </w:numPr>
+      </w:pPr>
+      <w:r>
+        <w:t xml:space="preserve">It will be interesting to bring up the idea that if a model is missing a specific pairwise link but doing well at the structural level then when does it matter?</w:t>
+      </w:r>
+    </w:p>
+    <w:p>
+      <w:pPr>
+        <w:numPr>
+          <w:ilvl w:val="0"/>
+          <w:numId w:val="1020"/>
         </w:numPr>
       </w:pPr>
       <w:r>
@@ -8535,6 +8588,9 @@
     <w:abstractNumId w:val="991"/>
   </w:num>
   <w:num w:numId="1013">
+    <w:abstractNumId w:val="991"/>
+  </w:num>
+  <w:num w:numId="1014">
     <w:abstractNumId w:val="99411"/>
     <w:lvlOverride w:ilvl="0">
       <w:startOverride w:val="1"/>
@@ -8564,9 +8620,6 @@
       <w:startOverride w:val="1"/>
     </w:lvlOverride>
   </w:num>
-  <w:num w:numId="1014">
-    <w:abstractNumId w:val="991"/>
-  </w:num>
   <w:num w:numId="1015">
     <w:abstractNumId w:val="991"/>
   </w:num>
@@ -8580,6 +8633,9 @@
     <w:abstractNumId w:val="991"/>
   </w:num>
   <w:num w:numId="1019">
+    <w:abstractNumId w:val="991"/>
+  </w:num>
+  <w:num w:numId="1020">
     <w:abstractNumId w:val="991"/>
   </w:num>
 </w:numbering>

</xml_diff>

<commit_message>
:sparkles: new null model results
</commit_message>
<xml_diff>
--- a/_manuscript/index.docx
+++ b/_manuscript/index.docx
@@ -2943,7 +2943,7 @@
                     <w:jc w:val="center"/>
                   </w:pPr>
                   <w:r>
-                    <w:t xml:space="preserve">network</w:t>
+                    <w:t xml:space="preserve">artificial? network</w:t>
                   </w:r>
                 </w:p>
               </w:tc>
@@ -5099,7 +5099,7 @@
               <w:t xml:space="preserve">’</w:t>
             </w:r>
             <w:r>
-              <w:t xml:space="preserve">/constrained the model is… I am aware that there are no Z scores for some of the Random models and am looking into it</w:t>
+              <w:t xml:space="preserve">/constrained the model is…</w:t>
             </w:r>
           </w:p>
           <w:bookmarkEnd w:id="45"/>

</xml_diff>

<commit_message>
🙊 add Jennifer as author
</commit_message>
<xml_diff>
--- a/_manuscript/index.docx
+++ b/_manuscript/index.docx
@@ -47,6 +47,26 @@
         <w:pStyle w:val="Author"/>
       </w:pPr>
       <w:r>
+        <w:t xml:space="preserve">Jennifer</w:t>
+      </w:r>
+      <w:r>
+        <w:t xml:space="preserve"> </w:t>
+      </w:r>
+      <w:r>
+        <w:t xml:space="preserve">A.</w:t>
+      </w:r>
+      <w:r>
+        <w:t xml:space="preserve"> </w:t>
+      </w:r>
+      <w:r>
+        <w:t xml:space="preserve">Dunne</w:t>
+      </w:r>
+    </w:p>
+    <w:p>
+      <w:pPr>
+        <w:pStyle w:val="Author"/>
+      </w:pPr>
+      <w:r>
         <w:t xml:space="preserve">Timothée</w:t>
       </w:r>
       <w:r>
@@ -81,7 +101,7 @@
         <w:pStyle w:val="Date"/>
       </w:pPr>
       <w:r>
-        <w:t xml:space="preserve">2024-04-04</w:t>
+        <w:t xml:space="preserve">2024-04-05</w:t>
       </w:r>
     </w:p>
     <w:p>

</xml_diff>

<commit_message>
🧪 played around a bit with the methods
</commit_message>
<xml_diff>
--- a/_manuscript/index.docx
+++ b/_manuscript/index.docx
@@ -101,7 +101,7 @@
         <w:pStyle w:val="Date"/>
       </w:pPr>
       <w:r>
-        <w:t xml:space="preserve">2024-04-05</w:t>
+        <w:t xml:space="preserve">2024-04-08</w:t>
       </w:r>
     </w:p>
     <w:p>
@@ -2698,7 +2698,7 @@
     </w:p>
     <w:bookmarkEnd w:id="27"/>
     <w:bookmarkEnd w:id="28"/>
-    <w:bookmarkStart w:id="37" w:name="sec-data-methods"/>
+    <w:bookmarkStart w:id="39" w:name="sec-data-methods"/>
     <w:p>
       <w:pPr>
         <w:pStyle w:val="Heading2"/>
@@ -2784,14 +2784,14 @@
               <w:tblLayout w:type="fixed"/>
             </w:tblPr>
             <w:tblGrid>
-              <w:gridCol w:w="990"/>
-              <w:gridCol w:w="990"/>
-              <w:gridCol w:w="990"/>
-              <w:gridCol w:w="990"/>
-              <w:gridCol w:w="990"/>
-              <w:gridCol w:w="990"/>
-              <w:gridCol w:w="990"/>
-              <w:gridCol w:w="990"/>
+              <w:gridCol w:w="867"/>
+              <w:gridCol w:w="976"/>
+              <w:gridCol w:w="976"/>
+              <w:gridCol w:w="976"/>
+              <w:gridCol w:w="1735"/>
+              <w:gridCol w:w="759"/>
+              <w:gridCol w:w="867"/>
+              <w:gridCol w:w="759"/>
             </w:tblGrid>
             <w:tr>
               <w:trPr>
@@ -2858,6 +2858,19 @@
                     <w:jc w:val="center"/>
                   </w:pPr>
                   <w:r>
+                    <w:t xml:space="preserve">Needs (minimum)</w:t>
+                  </w:r>
+                </w:p>
+              </w:tc>
+              <w:tc>
+                <w:tcPr/>
+                <w:p>
+                  <w:pPr>
+                    <w:pStyle w:val="Compact"/>
+                    <w:jc w:val="left"/>
+                    <w:jc w:val="center"/>
+                  </w:pPr>
+                  <w:r>
                     <w:t xml:space="preserve">Assembly</w:t>
                   </w:r>
                 </w:p>
@@ -2885,31 +2898,6 @@
                   </w:pPr>
                   <w:r>
                     <w:t xml:space="preserve">Interaction</w:t>
-                  </w:r>
-                </w:p>
-              </w:tc>
-              <w:tc>
-                <w:tcPr/>
-                <w:p>
-                  <w:pPr>
-                    <w:pStyle w:val="Compact"/>
-                    <w:jc w:val="left"/>
-                    <w:jc w:val="center"/>
-                  </w:pPr>
-                  <w:r>
-                    <w:t xml:space="preserve">‘</w:t>
-                  </w:r>
-                  <w:r>
-                    <w:t xml:space="preserve">Real world</w:t>
-                  </w:r>
-                  <w:r>
-                    <w:t xml:space="preserve">’</w:t>
-                  </w:r>
-                  <w:r>
-                    <w:t xml:space="preserve"> </w:t>
-                  </w:r>
-                  <w:r>
-                    <w:t xml:space="preserve">data</w:t>
                   </w:r>
                 </w:p>
               </w:tc>
@@ -2976,6 +2964,19 @@
                     <w:jc w:val="center"/>
                   </w:pPr>
                   <w:r>
+                    <w:t xml:space="preserve">network (species agnostic)</w:t>
+                  </w:r>
+                </w:p>
+              </w:tc>
+              <w:tc>
+                <w:tcPr/>
+                <w:p>
+                  <w:pPr>
+                    <w:pStyle w:val="Compact"/>
+                    <w:jc w:val="left"/>
+                    <w:jc w:val="center"/>
+                  </w:pPr>
+                  <w:r>
                     <w:t xml:space="preserve">random</w:t>
                   </w:r>
                 </w:p>
@@ -3003,19 +3004,6 @@
                   </w:pPr>
                   <w:r>
                     <w:t xml:space="preserve">binary</w:t>
-                  </w:r>
-                </w:p>
-              </w:tc>
-              <w:tc>
-                <w:tcPr/>
-                <w:p>
-                  <w:pPr>
-                    <w:pStyle w:val="Compact"/>
-                    <w:jc w:val="left"/>
-                    <w:jc w:val="center"/>
-                  </w:pPr>
-                  <w:r>
-                    <w:t xml:space="preserve">no</w:t>
                   </w:r>
                 </w:p>
               </w:tc>
@@ -3082,24 +3070,8 @@
                     <w:jc w:val="center"/>
                   </w:pPr>
                   <w:r>
-                    <w:t xml:space="preserve">mass effect</w:t>
+                    <w:t xml:space="preserve">abundance, number of links</w:t>
                   </w:r>
-                </w:p>
-              </w:tc>
-              <w:tc>
-                <w:tcPr/>
-                <w:p>
-                  <w:pPr>
-                    <w:pStyle w:val="Compact"/>
-                  </w:pPr>
-                </w:p>
-              </w:tc>
-              <w:tc>
-                <w:tcPr/>
-                <w:p>
-                  <w:pPr>
-                    <w:pStyle w:val="Compact"/>
-                  </w:pPr>
                 </w:p>
               </w:tc>
               <w:tc>
@@ -3111,8 +3083,29 @@
                     <w:jc w:val="center"/>
                   </w:pPr>
                   <w:r>
-                    <w:t xml:space="preserve">abundance</w:t>
+                    <w:t xml:space="preserve">mass effect</w:t>
                   </w:r>
+                </w:p>
+              </w:tc>
+              <w:tc>
+                <w:tcPr/>
+                <w:p>
+                  <w:pPr>
+                    <w:pStyle w:val="Compact"/>
+                    <w:jc w:val="left"/>
+                    <w:jc w:val="center"/>
+                  </w:pPr>
+                  <w:r>
+                    <w:t xml:space="preserve">link</w:t>
+                  </w:r>
+                </w:p>
+              </w:tc>
+              <w:tc>
+                <w:tcPr/>
+                <w:p>
+                  <w:pPr>
+                    <w:pStyle w:val="Compact"/>
+                  </w:pPr>
                 </w:p>
               </w:tc>
             </w:tr>
@@ -3185,6 +3178,19 @@
                     <w:jc w:val="center"/>
                   </w:pPr>
                   <w:r>
+                    <w:t xml:space="preserve">richness, connectance</w:t>
+                  </w:r>
+                </w:p>
+              </w:tc>
+              <w:tc>
+                <w:tcPr/>
+                <w:p>
+                  <w:pPr>
+                    <w:pStyle w:val="Compact"/>
+                    <w:jc w:val="left"/>
+                    <w:jc w:val="center"/>
+                  </w:pPr>
+                  <w:r>
                     <w:t xml:space="preserve">‘</w:t>
                   </w:r>
                   <w:r>
@@ -3218,19 +3224,6 @@
                   </w:pPr>
                   <w:r>
                     <w:t xml:space="preserve">binary</w:t>
-                  </w:r>
-                </w:p>
-              </w:tc>
-              <w:tc>
-                <w:tcPr/>
-                <w:p>
-                  <w:pPr>
-                    <w:pStyle w:val="Compact"/>
-                    <w:jc w:val="left"/>
-                    <w:jc w:val="center"/>
-                  </w:pPr>
-                  <w:r>
-                    <w:t xml:space="preserve">no</w:t>
                   </w:r>
                 </w:p>
               </w:tc>
@@ -3303,6 +3296,19 @@
                     <w:jc w:val="center"/>
                   </w:pPr>
                   <w:r>
+                    <w:t xml:space="preserve">network (species agnostic)</w:t>
+                  </w:r>
+                </w:p>
+              </w:tc>
+              <w:tc>
+                <w:tcPr/>
+                <w:p>
+                  <w:pPr>
+                    <w:pStyle w:val="Compact"/>
+                    <w:jc w:val="left"/>
+                    <w:jc w:val="center"/>
+                  </w:pPr>
+                  <w:r>
                     <w:t xml:space="preserve">‘</w:t>
                   </w:r>
                   <w:r>
@@ -3311,14 +3317,6 @@
                   <w:r>
                     <w:t xml:space="preserve">’</w:t>
                   </w:r>
-                </w:p>
-              </w:tc>
-              <w:tc>
-                <w:tcPr/>
-                <w:p>
-                  <w:pPr>
-                    <w:pStyle w:val="Compact"/>
-                  </w:pPr>
                 </w:p>
               </w:tc>
               <w:tc>
@@ -3406,7 +3404,20 @@
                     <w:jc w:val="center"/>
                   </w:pPr>
                   <w:r>
-                    <w:t xml:space="preserve">quantitative(?)</w:t>
+                    <w:t xml:space="preserve">connectance, body size, abundance</w:t>
+                  </w:r>
+                </w:p>
+              </w:tc>
+              <w:tc>
+                <w:tcPr/>
+                <w:p>
+                  <w:pPr>
+                    <w:pStyle w:val="Compact"/>
+                    <w:jc w:val="left"/>
+                    <w:jc w:val="center"/>
+                  </w:pPr>
+                  <w:r>
+                    <w:t xml:space="preserve">quantitative</w:t>
                   </w:r>
                 </w:p>
               </w:tc>
@@ -3428,19 +3439,6 @@
                   </w:pPr>
                   <w:r>
                     <w:t xml:space="preserve">quantitative</w:t>
-                  </w:r>
-                </w:p>
-              </w:tc>
-              <w:tc>
-                <w:tcPr/>
-                <w:p>
-                  <w:pPr>
-                    <w:pStyle w:val="Compact"/>
-                    <w:jc w:val="left"/>
-                    <w:jc w:val="center"/>
-                  </w:pPr>
-                  <w:r>
-                    <w:t xml:space="preserve">yes (body size, …)</w:t>
                   </w:r>
                 </w:p>
               </w:tc>
@@ -3509,6 +3507,19 @@
                 <w:p>
                   <w:pPr>
                     <w:pStyle w:val="Compact"/>
+                    <w:jc w:val="left"/>
+                    <w:jc w:val="center"/>
+                  </w:pPr>
+                  <w:r>
+                    <w:t xml:space="preserve">interactions, phylogenetic tree, list of target species (species pool)</w:t>
+                  </w:r>
+                </w:p>
+              </w:tc>
+              <w:tc>
+                <w:tcPr/>
+                <w:p>
+                  <w:pPr>
+                    <w:pStyle w:val="Compact"/>
                   </w:pPr>
                 </w:p>
               </w:tc>
@@ -3530,19 +3541,6 @@
                   </w:pPr>
                   <w:r>
                     <w:t xml:space="preserve">probabilistic</w:t>
-                  </w:r>
-                </w:p>
-              </w:tc>
-              <w:tc>
-                <w:tcPr/>
-                <w:p>
-                  <w:pPr>
-                    <w:pStyle w:val="Compact"/>
-                    <w:jc w:val="left"/>
-                    <w:jc w:val="center"/>
-                  </w:pPr>
-                  <w:r>
-                    <w:t xml:space="preserve">yes (network, ecological proxy)</w:t>
                   </w:r>
                 </w:p>
               </w:tc>
@@ -3615,6 +3613,19 @@
                     <w:jc w:val="center"/>
                   </w:pPr>
                   <w:r>
+                    <w:t xml:space="preserve">prior (expert) knowledge of trait hierarchy/relationships, traits, list of target species (species pool)</w:t>
+                  </w:r>
+                </w:p>
+              </w:tc>
+              <w:tc>
+                <w:tcPr/>
+                <w:p>
+                  <w:pPr>
+                    <w:pStyle w:val="Compact"/>
+                    <w:jc w:val="left"/>
+                    <w:jc w:val="center"/>
+                  </w:pPr>
+                  <w:r>
                     <w:t xml:space="preserve">mechanistic</w:t>
                   </w:r>
                 </w:p>
@@ -3633,19 +3644,6 @@
                   <w:pPr>
                     <w:pStyle w:val="Compact"/>
                   </w:pPr>
-                </w:p>
-              </w:tc>
-              <w:tc>
-                <w:tcPr/>
-                <w:p>
-                  <w:pPr>
-                    <w:pStyle w:val="Compact"/>
-                    <w:jc w:val="left"/>
-                    <w:jc w:val="center"/>
-                  </w:pPr>
-                  <w:r>
-                    <w:t xml:space="preserve">yes (expert knowledge, trait)</w:t>
-                  </w:r>
                 </w:p>
               </w:tc>
             </w:tr>
@@ -3706,6 +3704,19 @@
                     <w:jc w:val="center"/>
                   </w:pPr>
                   <w:r>
+                    <w:t xml:space="preserve">interactions, traits, list of target species (species pool)</w:t>
+                  </w:r>
+                </w:p>
+              </w:tc>
+              <w:tc>
+                <w:tcPr/>
+                <w:p>
+                  <w:pPr>
+                    <w:pStyle w:val="Compact"/>
+                    <w:jc w:val="left"/>
+                    <w:jc w:val="center"/>
+                  </w:pPr>
+                  <w:r>
                     <w:t xml:space="preserve">statistical</w:t>
                   </w:r>
                 </w:p>
@@ -3724,19 +3735,6 @@
                   <w:pPr>
                     <w:pStyle w:val="Compact"/>
                   </w:pPr>
-                </w:p>
-              </w:tc>
-              <w:tc>
-                <w:tcPr/>
-                <w:p>
-                  <w:pPr>
-                    <w:pStyle w:val="Compact"/>
-                    <w:jc w:val="left"/>
-                    <w:jc w:val="center"/>
-                  </w:pPr>
-                  <w:r>
-                    <w:t xml:space="preserve">yes (interactions, trait)</w:t>
-                  </w:r>
                 </w:p>
               </w:tc>
             </w:tr>
@@ -3809,6 +3807,19 @@
                     <w:jc w:val="center"/>
                   </w:pPr>
                   <w:r>
+                    <w:t xml:space="preserve">list of target species (species pool)</w:t>
+                  </w:r>
+                </w:p>
+              </w:tc>
+              <w:tc>
+                <w:tcPr/>
+                <w:p>
+                  <w:pPr>
+                    <w:pStyle w:val="Compact"/>
+                    <w:jc w:val="left"/>
+                    <w:jc w:val="center"/>
+                  </w:pPr>
+                  <w:r>
                     <w:t xml:space="preserve">‘</w:t>
                   </w:r>
                   <w:r>
@@ -3817,14 +3828,6 @@
                   <w:r>
                     <w:t xml:space="preserve">’</w:t>
                   </w:r>
-                </w:p>
-              </w:tc>
-              <w:tc>
-                <w:tcPr/>
-                <w:p>
-                  <w:pPr>
-                    <w:pStyle w:val="Compact"/>
-                  </w:pPr>
                 </w:p>
               </w:tc>
               <w:tc>
@@ -3897,7 +3900,12 @@
                 <w:p>
                   <w:pPr>
                     <w:pStyle w:val="Compact"/>
+                    <w:jc w:val="left"/>
+                    <w:jc w:val="center"/>
                   </w:pPr>
+                  <w:r>
+                    <w:t xml:space="preserve">list of target species (species pool)</w:t>
+                  </w:r>
                 </w:p>
               </w:tc>
               <w:tc>
@@ -3921,12 +3929,7 @@
                 <w:p>
                   <w:pPr>
                     <w:pStyle w:val="Compact"/>
-                    <w:jc w:val="left"/>
-                    <w:jc w:val="center"/>
                   </w:pPr>
-                  <w:r>
-                    <w:t xml:space="preserve">yes (online, published databases)</w:t>
-                  </w:r>
                 </w:p>
               </w:tc>
             </w:tr>
@@ -3937,7 +3940,7 @@
       </w:tr>
     </w:tbl>
     <w:bookmarkEnd w:id="30"/>
-    <w:bookmarkStart w:id="31" w:name="datasets-used"/>
+    <w:bookmarkStart w:id="33" w:name="datasets-used"/>
     <w:p>
       <w:pPr>
         <w:pStyle w:val="Heading3"/>
@@ -3946,28 +3949,167 @@
         <w:t xml:space="preserve">4.2 Datasets used</w:t>
       </w:r>
     </w:p>
-    <w:p>
-      <w:pPr>
-        <w:numPr>
-          <w:ilvl w:val="0"/>
-          <w:numId w:val="1008"/>
-        </w:numPr>
-      </w:pPr>
-      <w:r>
-        <w:t xml:space="preserve">For network models makes sense to drop datasets from Mangal</w:t>
-      </w:r>
-    </w:p>
-    <w:p>
-      <w:pPr>
-        <w:numPr>
-          <w:ilvl w:val="0"/>
-          <w:numId w:val="1008"/>
-        </w:numPr>
-      </w:pPr>
+    <w:bookmarkStart w:id="31" w:name="mangal-networks"/>
+    <w:p>
+      <w:pPr>
+        <w:pStyle w:val="Heading4"/>
+      </w:pPr>
+      <w:r>
+        <w:t xml:space="preserve">4.2.1 Mangal networks</w:t>
+      </w:r>
+    </w:p>
+    <w:p>
+      <w:pPr>
+        <w:pStyle w:val="FirstParagraph"/>
+      </w:pPr>
+      <w:r>
+        <w:t xml:space="preserve">We queried the Mangal</w:t>
+      </w:r>
+      <w:r>
+        <w:t xml:space="preserve"> </w:t>
+      </w:r>
+      <w:r>
+        <w:t xml:space="preserve">(Poisot et al. 2016)</w:t>
+      </w:r>
+      <w:r>
+        <w:t xml:space="preserve"> </w:t>
+      </w:r>
+      <w:r>
+        <w:t xml:space="preserve">database and extracted a total of</w:t>
+      </w:r>
+      <w:r>
+        <w:t xml:space="preserve"> </w:t>
+      </w:r>
+      <w:r>
+        <w:rPr>
+          <w:bCs/>
+          <w:b/>
+        </w:rPr>
+        <w:t xml:space="preserve">TODO</w:t>
+      </w:r>
+      <w:r>
+        <w:t xml:space="preserve"> </w:t>
+      </w:r>
+      <w:r>
+        <w:t xml:space="preserve">networks.</w:t>
+      </w:r>
+      <w:r>
+        <w:t xml:space="preserve"> </w:t>
+      </w:r>
+      <w:r>
+        <w:rPr>
+          <w:iCs/>
+          <w:i/>
+        </w:rPr>
+        <w:t xml:space="preserve">Some sort of summary as to the geographic/taxonomic range??</w:t>
+      </w:r>
+      <w:r>
+        <w:t xml:space="preserve"> </w:t>
+      </w:r>
+      <w:r>
+        <w:t xml:space="preserve">Although these networks represent a high volume of interaction data they do not have accompanying</w:t>
+      </w:r>
+      <w:r>
+        <w:t xml:space="preserve"> </w:t>
+      </w:r>
       <w:r>
         <w:t xml:space="preserve">‘</w:t>
       </w:r>
       <w:r>
+        <w:t xml:space="preserve">metadata</w:t>
+      </w:r>
+      <w:r>
+        <w:t xml:space="preserve">’</w:t>
+      </w:r>
+      <w:r>
+        <w:t xml:space="preserve"> </w:t>
+      </w:r>
+      <w:r>
+        <w:t xml:space="preserve">that we would need for some of the more data-hungry model families (</w:t>
+      </w:r>
+      <w:r>
+        <w:rPr>
+          <w:iCs/>
+          <w:i/>
+        </w:rPr>
+        <w:t xml:space="preserve">e.g.,</w:t>
+      </w:r>
+      <w:r>
+        <w:t xml:space="preserve"> </w:t>
+      </w:r>
+      <w:r>
+        <w:t xml:space="preserve">local abundance), the Mangal networks were used to provide the</w:t>
+      </w:r>
+      <w:r>
+        <w:t xml:space="preserve"> </w:t>
+      </w:r>
+      <w:r>
+        <w:t xml:space="preserve">‘</w:t>
+      </w:r>
+      <w:r>
+        <w:t xml:space="preserve">starting values</w:t>
+      </w:r>
+      <w:r>
+        <w:t xml:space="preserve">’</w:t>
+      </w:r>
+      <w:r>
+        <w:t xml:space="preserve"> </w:t>
+      </w:r>
+      <w:r>
+        <w:t xml:space="preserve">for the random, resource, and generative families. This allows us to generate a large number of different networks that we can use to compare and contrast the performance of the various model families (see</w:t>
+      </w:r>
+      <w:r>
+        <w:t xml:space="preserve"> </w:t>
+      </w:r>
+      <w:hyperlink w:anchor="sec-model-benchmarking">
+        <w:r>
+          <w:rPr>
+            <w:rStyle w:val="Hyperlink"/>
+          </w:rPr>
+          <w:t xml:space="preserve">Section 4.3</w:t>
+        </w:r>
+      </w:hyperlink>
+      <w:r>
+        <w:t xml:space="preserve"> </w:t>
+      </w:r>
+      <w:r>
+        <w:t xml:space="preserve">for a more detailed breakdown). For each network from Mangal we generated</w:t>
+      </w:r>
+      <w:r>
+        <w:t xml:space="preserve"> </w:t>
+      </w:r>
+      <w:r>
+        <w:rPr>
+          <w:bCs/>
+          <w:b/>
+        </w:rPr>
+        <w:t xml:space="preserve">TODO</w:t>
+      </w:r>
+      <w:r>
+        <w:t xml:space="preserve"> </w:t>
+      </w:r>
+      <w:r>
+        <w:t xml:space="preserve">versions of that network using each model family.</w:t>
+      </w:r>
+    </w:p>
+    <w:bookmarkEnd w:id="31"/>
+    <w:bookmarkStart w:id="32" w:name="empirical-networks"/>
+    <w:p>
+      <w:pPr>
+        <w:pStyle w:val="Heading4"/>
+      </w:pPr>
+      <w:r>
+        <w:t xml:space="preserve">4.2.2 Empirical networks</w:t>
+      </w:r>
+    </w:p>
+    <w:p>
+      <w:pPr>
+        <w:pStyle w:val="FirstParagraph"/>
+      </w:pPr>
+      <w:r>
+        <w:t xml:space="preserve">‘</w:t>
+      </w:r>
+      <w:r>
         <w:t xml:space="preserve">Elite</w:t>
       </w:r>
       <w:r>
@@ -4108,14 +4250,15 @@
         <w:t xml:space="preserve">work. Because 1) it gives the paleo-centric methods their moment in the sun and 2) I think it also brings up the interesting question of can we use modern structure to predict past ones?</w:t>
       </w:r>
     </w:p>
-    <w:bookmarkEnd w:id="31"/>
-    <w:bookmarkStart w:id="36" w:name="model-comparison"/>
+    <w:bookmarkEnd w:id="32"/>
+    <w:bookmarkEnd w:id="33"/>
+    <w:bookmarkStart w:id="38" w:name="sec-model-benchmarking"/>
     <w:p>
       <w:pPr>
         <w:pStyle w:val="Heading3"/>
       </w:pPr>
       <w:r>
-        <w:t xml:space="preserve">4.3 Model comparison</w:t>
+        <w:t xml:space="preserve">4.3 Model benchmarking</w:t>
       </w:r>
     </w:p>
     <w:p>
@@ -4128,7 +4271,7 @@
       <w:r>
         <w:t xml:space="preserve"> </w:t>
       </w:r>
-      <w:hyperlink r:id="rId32">
+      <w:hyperlink r:id="rId34">
         <w:r>
           <w:rPr>
             <w:rStyle w:val="Hyperlink"/>
@@ -4174,7 +4317,7 @@
       <w:pPr>
         <w:numPr>
           <w:ilvl w:val="0"/>
-          <w:numId w:val="1009"/>
+          <w:numId w:val="1008"/>
         </w:numPr>
         <w:pStyle w:val="Compact"/>
       </w:pPr>
@@ -4204,7 +4347,7 @@
       <w:pPr>
         <w:numPr>
           <w:ilvl w:val="0"/>
-          <w:numId w:val="1009"/>
+          <w:numId w:val="1008"/>
         </w:numPr>
         <w:pStyle w:val="Compact"/>
       </w:pPr>
@@ -4216,7 +4359,7 @@
       <w:pPr>
         <w:numPr>
           <w:ilvl w:val="0"/>
-          <w:numId w:val="1009"/>
+          <w:numId w:val="1008"/>
         </w:numPr>
         <w:pStyle w:val="Compact"/>
       </w:pPr>
@@ -4240,7 +4383,7 @@
         <w:t xml:space="preserve">weighted) links are the way</w:t>
       </w:r>
     </w:p>
-    <w:bookmarkStart w:id="33" w:name="network-models"/>
+    <w:bookmarkStart w:id="35" w:name="network-models"/>
     <w:p>
       <w:pPr>
         <w:pStyle w:val="Heading4"/>
@@ -4272,327 +4415,373 @@
       <w:pPr>
         <w:numPr>
           <w:ilvl w:val="0"/>
+          <w:numId w:val="1009"/>
+        </w:numPr>
+      </w:pPr>
+      <w:r>
+        <w:t xml:space="preserve">connectance, nestedness (Bastolla et al., 2009), modularity (Barber, 2007), asymmetry (Delmas et al., 2018), and Jaccard network dissimilarity (Canard et al., 2014)</w:t>
+      </w:r>
+    </w:p>
+    <w:p>
+      <w:pPr>
+        <w:numPr>
+          <w:ilvl w:val="0"/>
+          <w:numId w:val="1009"/>
+        </w:numPr>
+      </w:pPr>
+      <w:r>
+        <w:rPr>
+          <w:iCs/>
+          <w:i/>
+        </w:rPr>
+        <w:t xml:space="preserve">Shape:</w:t>
+      </w:r>
+      <w:r>
+        <w:t xml:space="preserve"> </w:t>
+      </w:r>
+      <w:r>
+        <w:t xml:space="preserve">do the models construct tall</w:t>
+      </w:r>
+      <w:r>
+        <w:t xml:space="preserve"> </w:t>
+      </w:r>
+      <w:r>
+        <w:t xml:space="preserve">‘</w:t>
+      </w:r>
+      <w:r>
+        <w:t xml:space="preserve">pencil</w:t>
+      </w:r>
+      <w:r>
+        <w:t xml:space="preserve">’</w:t>
+      </w:r>
+      <w:r>
+        <w:t xml:space="preserve"> </w:t>
+      </w:r>
+      <w:r>
+        <w:t xml:space="preserve">vs flat</w:t>
+      </w:r>
+      <w:r>
+        <w:t xml:space="preserve"> </w:t>
+      </w:r>
+      <w:r>
+        <w:t xml:space="preserve">‘</w:t>
+      </w:r>
+      <w:r>
+        <w:t xml:space="preserve">pancake</w:t>
+      </w:r>
+      <w:r>
+        <w:t xml:space="preserve">’</w:t>
+      </w:r>
+      <w:r>
+        <w:t xml:space="preserve"> </w:t>
+      </w:r>
+      <w:r>
+        <w:t xml:space="preserve">networks (Beckerman 2024, pers comms), generality/vulnerability, chain length (?)</w:t>
+      </w:r>
+    </w:p>
+    <w:p>
+      <w:pPr>
+        <w:numPr>
+          <w:ilvl w:val="0"/>
+          <w:numId w:val="1009"/>
+        </w:numPr>
+      </w:pPr>
+      <w:r>
+        <w:rPr>
+          <w:iCs/>
+          <w:i/>
+        </w:rPr>
+        <w:t xml:space="preserve">Structure:</w:t>
+      </w:r>
+      <w:r>
+        <w:t xml:space="preserve"> </w:t>
+      </w:r>
+      <w:r>
+        <w:t xml:space="preserve">Predicting</w:t>
+      </w:r>
+      <w:r>
+        <w:t xml:space="preserve"> </w:t>
+      </w:r>
+      <w:r>
+        <w:t xml:space="preserve">‘</w:t>
+      </w:r>
+      <w:r>
+        <w:t xml:space="preserve">structure</w:t>
+      </w:r>
+      <w:r>
+        <w:t xml:space="preserve">’</w:t>
+      </w:r>
+      <w:r>
+        <w:t xml:space="preserve"> </w:t>
+      </w:r>
+      <w:r>
+        <w:t xml:space="preserve">- SVD</w:t>
+      </w:r>
+      <w:r>
+        <w:t xml:space="preserve"> </w:t>
+      </w:r>
+      <w:r>
+        <w:t xml:space="preserve">(Strydom, Dalla Riva, and Poisot 2021)</w:t>
+      </w:r>
+      <w:r>
+        <w:t xml:space="preserve"> </w:t>
+      </w:r>
+      <w:r>
+        <w:t xml:space="preserve">but maybe something like nestedness as well (?)</w:t>
+      </w:r>
+    </w:p>
+    <w:p>
+      <w:pPr>
+        <w:numPr>
+          <w:ilvl w:val="0"/>
+          <w:numId w:val="1009"/>
+        </w:numPr>
+      </w:pPr>
+      <w:r>
+        <w:rPr>
+          <w:iCs/>
+          <w:i/>
+        </w:rPr>
+        <w:t xml:space="preserve">Links:</w:t>
+      </w:r>
+      <w:r>
+        <w:t xml:space="preserve"> </w:t>
+      </w:r>
+      <w:r>
+        <w:t xml:space="preserve">are the number of links preserved (most network predicting models are to some extend link constrained but useful to see)</w:t>
+      </w:r>
+    </w:p>
+    <w:p>
+      <w:pPr>
+        <w:numPr>
+          <w:ilvl w:val="0"/>
+          <w:numId w:val="1009"/>
+        </w:numPr>
+      </w:pPr>
+      <w:r>
+        <w:rPr>
+          <w:iCs/>
+          <w:i/>
+        </w:rPr>
+        <w:t xml:space="preserve">Motifs:</w:t>
+      </w:r>
+      <w:r>
+        <w:t xml:space="preserve"> </w:t>
+      </w:r>
+      <w:r>
+        <w:t xml:space="preserve">Staniczenko et al. (2010)</w:t>
+      </w:r>
+      <w:r>
+        <w:t xml:space="preserve"> </w:t>
+      </w:r>
+      <w:r>
+        <w:t xml:space="preserve">uses S1, S2, S4, S5 from</w:t>
+      </w:r>
+      <w:r>
+        <w:t xml:space="preserve"> </w:t>
+      </w:r>
+      <w:r>
+        <w:t xml:space="preserve">Stouffer et al. (2007)</w:t>
+      </w:r>
+    </w:p>
+    <w:p>
+      <w:pPr>
+        <w:numPr>
+          <w:ilvl w:val="1"/>
           <w:numId w:val="1010"/>
         </w:numPr>
       </w:pPr>
       <w:r>
-        <w:t xml:space="preserve">connectance, nestedness (Bastolla et al., 2009), modularity (Barber, 2007), asymmetry (Delmas et al., 2018), and Jaccard network dissimilarity (Canard et al., 2014)</w:t>
+        <w:t xml:space="preserve">S1: Number of linear chains</w:t>
+      </w:r>
+    </w:p>
+    <w:p>
+      <w:pPr>
+        <w:numPr>
+          <w:ilvl w:val="1"/>
+          <w:numId w:val="1010"/>
+        </w:numPr>
+      </w:pPr>
+      <w:r>
+        <w:t xml:space="preserve">S2: Number of omnivory motifs</w:t>
+      </w:r>
+    </w:p>
+    <w:p>
+      <w:pPr>
+        <w:numPr>
+          <w:ilvl w:val="1"/>
+          <w:numId w:val="1010"/>
+        </w:numPr>
+      </w:pPr>
+      <w:r>
+        <w:t xml:space="preserve">S4: Number of apparent competition motifs</w:t>
+      </w:r>
+    </w:p>
+    <w:p>
+      <w:pPr>
+        <w:numPr>
+          <w:ilvl w:val="1"/>
+          <w:numId w:val="1010"/>
+        </w:numPr>
+      </w:pPr>
+      <w:r>
+        <w:t xml:space="preserve">S5: Number of direct competition motifs</w:t>
+      </w:r>
+    </w:p>
+    <w:bookmarkEnd w:id="35"/>
+    <w:bookmarkStart w:id="36" w:name="interaction-models"/>
+    <w:p>
+      <w:pPr>
+        <w:pStyle w:val="Heading4"/>
+      </w:pPr>
+      <w:r>
+        <w:t xml:space="preserve">4.3.2 Interaction models</w:t>
       </w:r>
     </w:p>
     <w:p>
       <w:pPr>
         <w:numPr>
           <w:ilvl w:val="0"/>
-          <w:numId w:val="1010"/>
+          <w:numId w:val="1011"/>
         </w:numPr>
-      </w:pPr>
-      <w:r>
-        <w:rPr>
-          <w:iCs/>
-          <w:i/>
-        </w:rPr>
-        <w:t xml:space="preserve">Shape:</w:t>
-      </w:r>
-      <w:r>
-        <w:t xml:space="preserve"> </w:t>
-      </w:r>
-      <w:r>
-        <w:t xml:space="preserve">do the models construct tall</w:t>
-      </w:r>
-      <w:r>
-        <w:t xml:space="preserve"> </w:t>
-      </w:r>
-      <w:r>
-        <w:t xml:space="preserve">‘</w:t>
-      </w:r>
-      <w:r>
-        <w:t xml:space="preserve">pencil</w:t>
-      </w:r>
-      <w:r>
-        <w:t xml:space="preserve">’</w:t>
-      </w:r>
-      <w:r>
-        <w:t xml:space="preserve"> </w:t>
-      </w:r>
-      <w:r>
-        <w:t xml:space="preserve">vs flat</w:t>
-      </w:r>
-      <w:r>
-        <w:t xml:space="preserve"> </w:t>
-      </w:r>
-      <w:r>
-        <w:t xml:space="preserve">‘</w:t>
-      </w:r>
-      <w:r>
-        <w:t xml:space="preserve">pancake</w:t>
-      </w:r>
-      <w:r>
-        <w:t xml:space="preserve">’</w:t>
-      </w:r>
-      <w:r>
-        <w:t xml:space="preserve"> </w:t>
-      </w:r>
-      <w:r>
-        <w:t xml:space="preserve">networks (Beckerman 2024, pers comms), generality/vulnerability, chain length (?)</w:t>
-      </w:r>
-    </w:p>
-    <w:p>
-      <w:pPr>
-        <w:numPr>
-          <w:ilvl w:val="0"/>
-          <w:numId w:val="1010"/>
-        </w:numPr>
-      </w:pPr>
-      <w:r>
-        <w:rPr>
-          <w:iCs/>
-          <w:i/>
-        </w:rPr>
-        <w:t xml:space="preserve">Structure:</w:t>
-      </w:r>
-      <w:r>
-        <w:t xml:space="preserve"> </w:t>
-      </w:r>
-      <w:r>
-        <w:t xml:space="preserve">Predicting</w:t>
-      </w:r>
-      <w:r>
-        <w:t xml:space="preserve"> </w:t>
-      </w:r>
-      <w:r>
-        <w:t xml:space="preserve">‘</w:t>
-      </w:r>
-      <w:r>
-        <w:t xml:space="preserve">structure</w:t>
-      </w:r>
-      <w:r>
-        <w:t xml:space="preserve">’</w:t>
-      </w:r>
-      <w:r>
-        <w:t xml:space="preserve"> </w:t>
-      </w:r>
-      <w:r>
-        <w:t xml:space="preserve">- SVD</w:t>
-      </w:r>
-      <w:r>
-        <w:t xml:space="preserve"> </w:t>
-      </w:r>
-      <w:r>
-        <w:t xml:space="preserve">(Strydom, Dalla Riva, and Poisot 2021)</w:t>
-      </w:r>
-      <w:r>
-        <w:t xml:space="preserve"> </w:t>
-      </w:r>
-      <w:r>
-        <w:t xml:space="preserve">but maybe something like nestedness as well (?)</w:t>
-      </w:r>
-    </w:p>
-    <w:p>
-      <w:pPr>
-        <w:numPr>
-          <w:ilvl w:val="0"/>
-          <w:numId w:val="1010"/>
-        </w:numPr>
-      </w:pPr>
-      <w:r>
-        <w:rPr>
-          <w:iCs/>
-          <w:i/>
-        </w:rPr>
-        <w:t xml:space="preserve">Links:</w:t>
-      </w:r>
-      <w:r>
-        <w:t xml:space="preserve"> </w:t>
-      </w:r>
-      <w:r>
-        <w:t xml:space="preserve">are the number of links preserved (most network predicting models are to some extend link constrained but useful to see)</w:t>
-      </w:r>
-    </w:p>
-    <w:p>
-      <w:pPr>
-        <w:numPr>
-          <w:ilvl w:val="0"/>
-          <w:numId w:val="1010"/>
-        </w:numPr>
-      </w:pPr>
-      <w:r>
-        <w:rPr>
-          <w:iCs/>
-          <w:i/>
-        </w:rPr>
-        <w:t xml:space="preserve">Motifs:</w:t>
-      </w:r>
-      <w:r>
-        <w:t xml:space="preserve"> </w:t>
-      </w:r>
-      <w:r>
-        <w:t xml:space="preserve">Staniczenko et al. (2010)</w:t>
-      </w:r>
-      <w:r>
-        <w:t xml:space="preserve"> </w:t>
-      </w:r>
-      <w:r>
-        <w:t xml:space="preserve">uses S1, S2, S4, S5 from</w:t>
-      </w:r>
-      <w:r>
-        <w:t xml:space="preserve"> </w:t>
-      </w:r>
-      <w:r>
-        <w:t xml:space="preserve">Stouffer et al. (2007)</w:t>
+        <w:pStyle w:val="Compact"/>
+      </w:pPr>
+      <w:r>
+        <w:t xml:space="preserve">Based on</w:t>
+      </w:r>
+      <w:r>
+        <w:t xml:space="preserve"> </w:t>
+      </w:r>
+      <w:r>
+        <w:t xml:space="preserve">Poisot (2023)</w:t>
+      </w:r>
+      <w:r>
+        <w:t xml:space="preserve">:</w:t>
       </w:r>
     </w:p>
     <w:p>
       <w:pPr>
         <w:numPr>
           <w:ilvl w:val="1"/>
-          <w:numId w:val="1011"/>
-        </w:numPr>
-      </w:pPr>
-      <w:r>
-        <w:t xml:space="preserve">S1: Number of linear chains</w:t>
-      </w:r>
-    </w:p>
-    <w:p>
-      <w:pPr>
-        <w:numPr>
-          <w:ilvl w:val="1"/>
-          <w:numId w:val="1011"/>
-        </w:numPr>
-      </w:pPr>
-      <w:r>
-        <w:t xml:space="preserve">S2: Number of omnivory motifs</w:t>
-      </w:r>
-    </w:p>
-    <w:p>
-      <w:pPr>
-        <w:numPr>
-          <w:ilvl w:val="1"/>
-          <w:numId w:val="1011"/>
-        </w:numPr>
-      </w:pPr>
-      <w:r>
-        <w:t xml:space="preserve">S4: Number of apparent competition motifs</w:t>
-      </w:r>
-    </w:p>
-    <w:p>
-      <w:pPr>
-        <w:numPr>
-          <w:ilvl w:val="1"/>
-          <w:numId w:val="1011"/>
-        </w:numPr>
-      </w:pPr>
-      <w:r>
-        <w:t xml:space="preserve">S5: Number of direct competition motifs</w:t>
-      </w:r>
-    </w:p>
-    <w:bookmarkEnd w:id="33"/>
-    <w:bookmarkStart w:id="34" w:name="interaction-models"/>
-    <w:p>
-      <w:pPr>
-        <w:pStyle w:val="Heading4"/>
-      </w:pPr>
-      <w:r>
-        <w:t xml:space="preserve">4.3.2 Interaction models</w:t>
-      </w:r>
-    </w:p>
-    <w:p>
-      <w:pPr>
-        <w:numPr>
-          <w:ilvl w:val="0"/>
           <w:numId w:val="1012"/>
         </w:numPr>
         <w:pStyle w:val="Compact"/>
       </w:pPr>
       <w:r>
-        <w:t xml:space="preserve">Based on</w:t>
-      </w:r>
-      <w:r>
-        <w:t xml:space="preserve"> </w:t>
-      </w:r>
-      <w:r>
-        <w:t xml:space="preserve">Poisot (2023)</w:t>
-      </w:r>
-      <w:r>
-        <w:t xml:space="preserve">:</w:t>
+        <w:t xml:space="preserve">Precision-Recall (PR-AUC) - performance</w:t>
       </w:r>
     </w:p>
     <w:p>
       <w:pPr>
         <w:numPr>
           <w:ilvl w:val="1"/>
+          <w:numId w:val="1012"/>
+        </w:numPr>
+        <w:pStyle w:val="Compact"/>
+      </w:pPr>
+      <w:r>
+        <w:t xml:space="preserve">Matthews correlation coefficient (MCC) - accuracy</w:t>
+      </w:r>
+    </w:p>
+    <w:p>
+      <w:pPr>
+        <w:numPr>
+          <w:ilvl w:val="0"/>
+          <w:numId w:val="1011"/>
+        </w:numPr>
+        <w:pStyle w:val="Compact"/>
+      </w:pPr>
+      <w:r>
+        <w:t xml:space="preserve">Maybe same measures we use for the network models</w:t>
+      </w:r>
+    </w:p>
+    <w:bookmarkEnd w:id="36"/>
+    <w:bookmarkStart w:id="37" w:name="pva-action-plan"/>
+    <w:p>
+      <w:pPr>
+        <w:pStyle w:val="Heading4"/>
+      </w:pPr>
+      <w:r>
+        <w:t xml:space="preserve">4.3.3 PVA (action plan)</w:t>
+      </w:r>
+    </w:p>
+    <w:p>
+      <w:pPr>
+        <w:numPr>
+          <w:ilvl w:val="0"/>
           <w:numId w:val="1013"/>
         </w:numPr>
         <w:pStyle w:val="Compact"/>
       </w:pPr>
       <w:r>
-        <w:t xml:space="preserve">Precision-Recall (PR-AUC) - performance</w:t>
+        <w:t xml:space="preserve">Shortlist/finalise the different topo generators</w:t>
       </w:r>
     </w:p>
     <w:p>
       <w:pPr>
         <w:numPr>
-          <w:ilvl w:val="1"/>
+          <w:ilvl w:val="0"/>
           <w:numId w:val="1013"/>
         </w:numPr>
         <w:pStyle w:val="Compact"/>
       </w:pPr>
       <w:r>
-        <w:t xml:space="preserve">Matthews correlation coefficient (MCC) - accuracy</w:t>
+        <w:t xml:space="preserve">collate/translate into</w:t>
+      </w:r>
+      <w:r>
+        <w:t xml:space="preserve"> </w:t>
+      </w:r>
+      <w:r>
+        <w:rPr>
+          <w:rStyle w:val="VerbatimChar"/>
+        </w:rPr>
+        <w:t xml:space="preserve">Julia</w:t>
       </w:r>
     </w:p>
     <w:p>
       <w:pPr>
         <w:numPr>
-          <w:ilvl w:val="0"/>
-          <w:numId w:val="1012"/>
-        </w:numPr>
-        <w:pStyle w:val="Compact"/>
-      </w:pPr>
-      <w:r>
-        <w:t xml:space="preserve">Maybe same measures we use for the network models</w:t>
-      </w:r>
-    </w:p>
-    <w:bookmarkEnd w:id="34"/>
-    <w:bookmarkStart w:id="35" w:name="pva-action-plan"/>
-    <w:p>
-      <w:pPr>
-        <w:pStyle w:val="Heading4"/>
-      </w:pPr>
-      <w:r>
-        <w:t xml:space="preserve">4.3.3 PVA (action plan)</w:t>
-      </w:r>
-    </w:p>
-    <w:p>
-      <w:pPr>
-        <w:numPr>
-          <w:ilvl w:val="0"/>
+          <w:ilvl w:val="1"/>
           <w:numId w:val="1014"/>
         </w:numPr>
         <w:pStyle w:val="Compact"/>
       </w:pPr>
       <w:r>
-        <w:t xml:space="preserve">Shortlist/finalise the different topo generators</w:t>
+        <w:rPr>
+          <w:iCs/>
+          <w:i/>
+        </w:rPr>
+        <w:t xml:space="preserve">e.g.,</w:t>
+      </w:r>
+      <w:r>
+        <w:t xml:space="preserve"> </w:t>
+      </w:r>
+      <w:r>
+        <w:t xml:space="preserve">some models wil be in SpeciesInteractionNetworks.jl (new EcoNet); I know (parts of) the transfer learning stuff is and the niche model</w:t>
       </w:r>
     </w:p>
     <w:p>
       <w:pPr>
         <w:numPr>
-          <w:ilvl w:val="0"/>
+          <w:ilvl w:val="1"/>
           <w:numId w:val="1014"/>
         </w:numPr>
         <w:pStyle w:val="Compact"/>
       </w:pPr>
       <w:r>
-        <w:t xml:space="preserve">collate/translate into</w:t>
-      </w:r>
-      <w:r>
-        <w:t xml:space="preserve"> </w:t>
-      </w:r>
-      <w:r>
-        <w:rPr>
-          <w:rStyle w:val="VerbatimChar"/>
-        </w:rPr>
-        <w:t xml:space="preserve">Julia</w:t>
+        <w:t xml:space="preserve">others will need to be coded out (the more simpler models should be easier)</w:t>
+      </w:r>
+    </w:p>
+    <w:p>
+      <w:pPr>
+        <w:numPr>
+          <w:ilvl w:val="0"/>
+          <w:numId w:val="1013"/>
+        </w:numPr>
+        <w:pStyle w:val="Compact"/>
+      </w:pPr>
+      <w:r>
+        <w:t xml:space="preserve">Curate networks for the different datasets/scenarios we select - I feel like there might be some scenarios that we can’t do all models for all datasets but maybe I’m being a pessimist.</w:t>
       </w:r>
     </w:p>
     <w:p>
@@ -4604,17 +4793,103 @@
         <w:pStyle w:val="Compact"/>
       </w:pPr>
       <w:r>
-        <w:rPr>
-          <w:iCs/>
-          <w:i/>
-        </w:rPr>
-        <w:t xml:space="preserve">e.g.,</w:t>
-      </w:r>
-      <w:r>
-        <w:t xml:space="preserve"> </w:t>
-      </w:r>
-      <w:r>
-        <w:t xml:space="preserve">some models wil be in SpeciesInteractionNetworks.jl (new EcoNet); I know (parts of) the transfer learning stuff is and the niche model</w:t>
+        <w:t xml:space="preserve">Need to also think about where one might find the additional data for some of the models…</w:t>
+      </w:r>
+    </w:p>
+    <w:p>
+      <w:pPr>
+        <w:numPr>
+          <w:ilvl w:val="2"/>
+          <w:numId w:val="1016"/>
+        </w:numPr>
+        <w:pStyle w:val="Compact"/>
+      </w:pPr>
+      <w:r>
+        <w:t xml:space="preserve">Body size:</w:t>
+      </w:r>
+      <w:r>
+        <w:t xml:space="preserve"> </w:t>
+      </w:r>
+      <w:r>
+        <w:t xml:space="preserve">Herberstein et al. (2022)</w:t>
+      </w:r>
+      <w:r>
+        <w:t xml:space="preserve"> </w:t>
+      </w:r>
+      <w:r>
+        <w:t xml:space="preserve">- Although maybe Andrew has strong thotsTM RE the one true body size database to rule them all…</w:t>
+      </w:r>
+    </w:p>
+    <w:p>
+      <w:pPr>
+        <w:numPr>
+          <w:ilvl w:val="2"/>
+          <w:numId w:val="1016"/>
+        </w:numPr>
+        <w:pStyle w:val="Compact"/>
+      </w:pPr>
+      <w:r>
+        <w:t xml:space="preserve">Other trait sources:</w:t>
+      </w:r>
+      <w:r>
+        <w:t xml:space="preserve"> </w:t>
+      </w:r>
+      <w:r>
+        <w:t xml:space="preserve">Wilman et al. (2014)</w:t>
+      </w:r>
+      <w:r>
+        <w:t xml:space="preserve"> </w:t>
+      </w:r>
+      <w:r>
+        <w:t xml:space="preserve">and</w:t>
+      </w:r>
+      <w:r>
+        <w:t xml:space="preserve"> </w:t>
+      </w:r>
+      <w:r>
+        <w:t xml:space="preserve">Jones et al. (2009)</w:t>
+      </w:r>
+    </w:p>
+    <w:p>
+      <w:pPr>
+        <w:numPr>
+          <w:ilvl w:val="2"/>
+          <w:numId w:val="1016"/>
+        </w:numPr>
+        <w:pStyle w:val="Compact"/>
+      </w:pPr>
+      <w:r>
+        <w:t xml:space="preserve">This is where we’ll get the paleo traits from if I’m correct</w:t>
+      </w:r>
+      <w:r>
+        <w:t xml:space="preserve"> </w:t>
+      </w:r>
+      <w:r>
+        <w:t xml:space="preserve">Bambach, Bush, and Erwin (2007)</w:t>
+      </w:r>
+    </w:p>
+    <w:p>
+      <w:pPr>
+        <w:numPr>
+          <w:ilvl w:val="2"/>
+          <w:numId w:val="1016"/>
+        </w:numPr>
+        <w:pStyle w:val="Compact"/>
+      </w:pPr>
+      <w:r>
+        <w:t xml:space="preserve">Phylogeny stuff:</w:t>
+      </w:r>
+      <w:r>
+        <w:t xml:space="preserve"> </w:t>
+      </w:r>
+      <w:r>
+        <w:t xml:space="preserve">Upham, Esselstyn, and Jetz (2019)</w:t>
+      </w:r>
+      <w:r>
+        <w:t xml:space="preserve"> </w:t>
+      </w:r>
+      <w:r>
+        <w:t xml:space="preserve">(what we used for TL but its only mammals…) but I’m sure there will be others</w:t>
       </w:r>
     </w:p>
     <w:p>
@@ -4626,142 +4901,149 @@
         <w:pStyle w:val="Compact"/>
       </w:pPr>
       <w:r>
-        <w:t xml:space="preserve">others will need to be coded out (the more simpler models should be easier)</w:t>
+        <w:t xml:space="preserve">Also limitation of scope…</w:t>
+      </w:r>
+      <w:r>
+        <w:t xml:space="preserve"> </w:t>
+      </w:r>
+      <w:r>
+        <w:rPr>
+          <w:iCs/>
+          <w:i/>
+        </w:rPr>
+        <w:t xml:space="preserve">e.g.,</w:t>
+      </w:r>
+      <w:r>
+        <w:t xml:space="preserve"> </w:t>
+      </w:r>
+      <w:r>
+        <w:t xml:space="preserve">do we even dare to think about including plants/basal producers (see</w:t>
+      </w:r>
+      <w:r>
+        <w:t xml:space="preserve"> </w:t>
+      </w:r>
+      <w:r>
+        <w:rPr>
+          <w:iCs/>
+          <w:i/>
+        </w:rPr>
+        <w:t xml:space="preserve">e.g.,</w:t>
+      </w:r>
+      <w:r>
+        <w:t xml:space="preserve"> </w:t>
+      </w:r>
+      <w:r>
+        <w:t xml:space="preserve">Valdovinos et al. (2023)</w:t>
+      </w:r>
+      <w:r>
+        <w:t xml:space="preserve">)</w:t>
+      </w:r>
+    </w:p>
+    <w:p>
+      <w:pPr>
+        <w:numPr>
+          <w:ilvl w:val="1"/>
+          <w:numId w:val="1015"/>
+        </w:numPr>
+        <w:pStyle w:val="Compact"/>
+      </w:pPr>
+      <w:r>
+        <w:t xml:space="preserve">Taxonomic harmonisation - something to think about and check</w:t>
+      </w:r>
+    </w:p>
+    <w:bookmarkEnd w:id="37"/>
+    <w:bookmarkEnd w:id="38"/>
+    <w:bookmarkEnd w:id="39"/>
+    <w:bookmarkStart w:id="50" w:name="results"/>
+    <w:p>
+      <w:pPr>
+        <w:pStyle w:val="Heading2"/>
+      </w:pPr>
+      <w:r>
+        <w:t xml:space="preserve">5 Results</w:t>
+      </w:r>
+    </w:p>
+    <w:p>
+      <w:pPr>
+        <w:pStyle w:val="FirstParagraph"/>
+      </w:pPr>
+      <w:r>
+        <w:t xml:space="preserve">Joel E. Cohen, Newman, and Steele (1985)</w:t>
+      </w:r>
+      <w:r>
+        <w:t xml:space="preserve"> </w:t>
+      </w:r>
+      <w:r>
+        <w:t xml:space="preserve">actually tells us that the cascade model only really works for communities that range from 3-33 species… and</w:t>
+      </w:r>
+      <w:r>
+        <w:t xml:space="preserve"> </w:t>
+      </w:r>
+      <w:r>
+        <w:t xml:space="preserve">Williams and Martinez (2008)</w:t>
+      </w:r>
+      <w:r>
+        <w:t xml:space="preserve"> </w:t>
+      </w:r>
+      <w:r>
+        <w:t xml:space="preserve">also highlights how structural models really only work for small communities</w:t>
+      </w:r>
+    </w:p>
+    <w:bookmarkStart w:id="43" w:name="qualitative-stuff"/>
+    <w:p>
+      <w:pPr>
+        <w:pStyle w:val="Heading3"/>
+      </w:pPr>
+      <w:r>
+        <w:t xml:space="preserve">5.1 Qualitative stuff</w:t>
+      </w:r>
+    </w:p>
+    <w:p>
+      <w:pPr>
+        <w:pStyle w:val="FirstParagraph"/>
+      </w:pPr>
+      <w:r>
+        <w:t xml:space="preserve">Maybe not the best term to use but thinking here about practical limitations of the different families. This can include thinking about:</w:t>
       </w:r>
     </w:p>
     <w:p>
       <w:pPr>
         <w:numPr>
           <w:ilvl w:val="0"/>
-          <w:numId w:val="1014"/>
-        </w:numPr>
-        <w:pStyle w:val="Compact"/>
-      </w:pPr>
-      <w:r>
-        <w:t xml:space="preserve">Curate networks for the different datasets/scenarios we select - I feel like there might be some scenarios that we can’t do all models for all datasets but maybe I’m being a pessimist.</w:t>
-      </w:r>
-    </w:p>
-    <w:p>
-      <w:pPr>
-        <w:numPr>
-          <w:ilvl w:val="1"/>
-          <w:numId w:val="1016"/>
-        </w:numPr>
-        <w:pStyle w:val="Compact"/>
-      </w:pPr>
-      <w:r>
-        <w:t xml:space="preserve">Need to also think about where one might find the additional data for some of the models…</w:t>
-      </w:r>
-    </w:p>
-    <w:p>
-      <w:pPr>
-        <w:numPr>
-          <w:ilvl w:val="2"/>
           <w:numId w:val="1017"/>
         </w:numPr>
         <w:pStyle w:val="Compact"/>
       </w:pPr>
       <w:r>
-        <w:t xml:space="preserve">Body size:</w:t>
-      </w:r>
-      <w:r>
-        <w:t xml:space="preserve"> </w:t>
-      </w:r>
-      <w:r>
-        <w:t xml:space="preserve">Herberstein et al. (2022)</w:t>
-      </w:r>
-      <w:r>
-        <w:t xml:space="preserve"> </w:t>
-      </w:r>
-      <w:r>
-        <w:t xml:space="preserve">- Although maybe Andrew has strong thotsTM RE the one true body size database to rule them all…</w:t>
+        <w:t xml:space="preserve">scale limitations (time or space);</w:t>
+      </w:r>
+      <w:r>
+        <w:t xml:space="preserve"> </w:t>
+      </w:r>
+      <w:r>
+        <w:rPr>
+          <w:iCs/>
+          <w:i/>
+        </w:rPr>
+        <w:t xml:space="preserve">e.g.,</w:t>
+      </w:r>
+      <w:r>
+        <w:t xml:space="preserve"> </w:t>
+      </w:r>
+      <w:r>
+        <w:t xml:space="preserve">a metaweb is going to encapsulate but not distinguish between different seasons or locations</w:t>
       </w:r>
     </w:p>
     <w:p>
       <w:pPr>
         <w:numPr>
-          <w:ilvl w:val="2"/>
+          <w:ilvl w:val="0"/>
           <w:numId w:val="1017"/>
         </w:numPr>
         <w:pStyle w:val="Compact"/>
       </w:pPr>
       <w:r>
-        <w:t xml:space="preserve">Other trait sources:</w:t>
-      </w:r>
-      <w:r>
-        <w:t xml:space="preserve"> </w:t>
-      </w:r>
-      <w:r>
-        <w:t xml:space="preserve">Wilman et al. (2014)</w:t>
-      </w:r>
-      <w:r>
-        <w:t xml:space="preserve"> </w:t>
-      </w:r>
-      <w:r>
-        <w:t xml:space="preserve">and</w:t>
-      </w:r>
-      <w:r>
-        <w:t xml:space="preserve"> </w:t>
-      </w:r>
-      <w:r>
-        <w:t xml:space="preserve">Jones et al. (2009)</w:t>
-      </w:r>
-    </w:p>
-    <w:p>
-      <w:pPr>
-        <w:numPr>
-          <w:ilvl w:val="2"/>
-          <w:numId w:val="1017"/>
-        </w:numPr>
-        <w:pStyle w:val="Compact"/>
-      </w:pPr>
-      <w:r>
-        <w:t xml:space="preserve">This is where we’ll get the paleo traits from if I’m correct</w:t>
-      </w:r>
-      <w:r>
-        <w:t xml:space="preserve"> </w:t>
-      </w:r>
-      <w:r>
-        <w:t xml:space="preserve">Bambach, Bush, and Erwin (2007)</w:t>
-      </w:r>
-    </w:p>
-    <w:p>
-      <w:pPr>
-        <w:numPr>
-          <w:ilvl w:val="2"/>
-          <w:numId w:val="1017"/>
-        </w:numPr>
-        <w:pStyle w:val="Compact"/>
-      </w:pPr>
-      <w:r>
-        <w:t xml:space="preserve">Phylogeny stuff:</w:t>
-      </w:r>
-      <w:r>
-        <w:t xml:space="preserve"> </w:t>
-      </w:r>
-      <w:r>
-        <w:t xml:space="preserve">Upham, Esselstyn, and Jetz (2019)</w:t>
-      </w:r>
-      <w:r>
-        <w:t xml:space="preserve"> </w:t>
-      </w:r>
-      <w:r>
-        <w:t xml:space="preserve">(what we used for TL but its only mammals…) but I’m sure there will be others</w:t>
-      </w:r>
-    </w:p>
-    <w:p>
-      <w:pPr>
-        <w:numPr>
-          <w:ilvl w:val="1"/>
-          <w:numId w:val="1016"/>
-        </w:numPr>
-        <w:pStyle w:val="Compact"/>
-      </w:pPr>
-      <w:r>
-        <w:t xml:space="preserve">Also limitation of scope…</w:t>
-      </w:r>
-      <w:r>
-        <w:t xml:space="preserve"> </w:t>
+        <w:t xml:space="preserve">data needed. I think this can be in the form of real world datasets (</w:t>
       </w:r>
       <w:r>
         <w:rPr>
@@ -4774,10 +5056,23 @@
         <w:t xml:space="preserve"> </w:t>
       </w:r>
       <w:r>
-        <w:t xml:space="preserve">do we even dare to think about including plants/basal producers (see</w:t>
-      </w:r>
-      <w:r>
-        <w:t xml:space="preserve"> </w:t>
+        <w:t xml:space="preserve">traits) but also</w:t>
+      </w:r>
+      <w:r>
+        <w:t xml:space="preserve"> </w:t>
+      </w:r>
+      <w:r>
+        <w:rPr>
+          <w:iCs/>
+          <w:i/>
+        </w:rPr>
+        <w:t xml:space="preserve">a priori</w:t>
+      </w:r>
+      <w:r>
+        <w:t xml:space="preserve"> </w:t>
+      </w:r>
+      <w:r>
+        <w:t xml:space="preserve">knowledge (</w:t>
       </w:r>
       <w:r>
         <w:rPr>
@@ -4790,166 +5085,14 @@
         <w:t xml:space="preserve"> </w:t>
       </w:r>
       <w:r>
-        <w:t xml:space="preserve">Valdovinos et al. (2023)</w:t>
-      </w:r>
-      <w:r>
-        <w:t xml:space="preserve">)</w:t>
-      </w:r>
-    </w:p>
-    <w:p>
-      <w:pPr>
-        <w:numPr>
-          <w:ilvl w:val="1"/>
-          <w:numId w:val="1016"/>
-        </w:numPr>
-        <w:pStyle w:val="Compact"/>
-      </w:pPr>
-      <w:r>
-        <w:t xml:space="preserve">Taxonomic harmonisation - something to think about and check</w:t>
-      </w:r>
-    </w:p>
-    <w:bookmarkEnd w:id="35"/>
-    <w:bookmarkEnd w:id="36"/>
-    <w:bookmarkEnd w:id="37"/>
-    <w:bookmarkStart w:id="48" w:name="results"/>
-    <w:p>
-      <w:pPr>
-        <w:pStyle w:val="Heading2"/>
-      </w:pPr>
-      <w:r>
-        <w:t xml:space="preserve">5 Results</w:t>
-      </w:r>
-    </w:p>
-    <w:p>
-      <w:pPr>
-        <w:pStyle w:val="FirstParagraph"/>
-      </w:pPr>
-      <w:r>
-        <w:t xml:space="preserve">Joel E. Cohen, Newman, and Steele (1985)</w:t>
-      </w:r>
-      <w:r>
-        <w:t xml:space="preserve"> </w:t>
-      </w:r>
-      <w:r>
-        <w:t xml:space="preserve">actually tells us that the cascade model only really works for communities that range from 3-33 species… and</w:t>
-      </w:r>
-      <w:r>
-        <w:t xml:space="preserve"> </w:t>
-      </w:r>
-      <w:r>
-        <w:t xml:space="preserve">Williams and Martinez (2008)</w:t>
-      </w:r>
-      <w:r>
-        <w:t xml:space="preserve"> </w:t>
-      </w:r>
-      <w:r>
-        <w:t xml:space="preserve">also highlights how structural models really only work for small communities</w:t>
-      </w:r>
-    </w:p>
-    <w:bookmarkStart w:id="41" w:name="qualitative-stuff"/>
-    <w:p>
-      <w:pPr>
-        <w:pStyle w:val="Heading3"/>
-      </w:pPr>
-      <w:r>
-        <w:t xml:space="preserve">5.1 Qualitative stuff</w:t>
-      </w:r>
-    </w:p>
-    <w:p>
-      <w:pPr>
-        <w:pStyle w:val="FirstParagraph"/>
-      </w:pPr>
-      <w:r>
-        <w:t xml:space="preserve">Maybe not the best term to use but thinking here about practical limitations of the different families. This can include thinking about:</w:t>
+        <w:t xml:space="preserve">having to define the constraints of a niche model)</w:t>
       </w:r>
     </w:p>
     <w:p>
       <w:pPr>
         <w:numPr>
           <w:ilvl w:val="0"/>
-          <w:numId w:val="1018"/>
-        </w:numPr>
-        <w:pStyle w:val="Compact"/>
-      </w:pPr>
-      <w:r>
-        <w:t xml:space="preserve">scale limitations (time or space);</w:t>
-      </w:r>
-      <w:r>
-        <w:t xml:space="preserve"> </w:t>
-      </w:r>
-      <w:r>
-        <w:rPr>
-          <w:iCs/>
-          <w:i/>
-        </w:rPr>
-        <w:t xml:space="preserve">e.g.,</w:t>
-      </w:r>
-      <w:r>
-        <w:t xml:space="preserve"> </w:t>
-      </w:r>
-      <w:r>
-        <w:t xml:space="preserve">a metaweb is going to encapsulate but not distinguish between different seasons or locations</w:t>
-      </w:r>
-    </w:p>
-    <w:p>
-      <w:pPr>
-        <w:numPr>
-          <w:ilvl w:val="0"/>
-          <w:numId w:val="1018"/>
-        </w:numPr>
-        <w:pStyle w:val="Compact"/>
-      </w:pPr>
-      <w:r>
-        <w:t xml:space="preserve">data needed. I think this can be in the form of real world datasets (</w:t>
-      </w:r>
-      <w:r>
-        <w:rPr>
-          <w:iCs/>
-          <w:i/>
-        </w:rPr>
-        <w:t xml:space="preserve">e.g.,</w:t>
-      </w:r>
-      <w:r>
-        <w:t xml:space="preserve"> </w:t>
-      </w:r>
-      <w:r>
-        <w:t xml:space="preserve">traits) but also</w:t>
-      </w:r>
-      <w:r>
-        <w:t xml:space="preserve"> </w:t>
-      </w:r>
-      <w:r>
-        <w:rPr>
-          <w:iCs/>
-          <w:i/>
-        </w:rPr>
-        <w:t xml:space="preserve">a priori</w:t>
-      </w:r>
-      <w:r>
-        <w:t xml:space="preserve"> </w:t>
-      </w:r>
-      <w:r>
-        <w:t xml:space="preserve">knowledge (</w:t>
-      </w:r>
-      <w:r>
-        <w:rPr>
-          <w:iCs/>
-          <w:i/>
-        </w:rPr>
-        <w:t xml:space="preserve">e.g.,</w:t>
-      </w:r>
-      <w:r>
-        <w:t xml:space="preserve"> </w:t>
-      </w:r>
-      <w:r>
-        <w:t xml:space="preserve">having to define the constraints of a niche model)</w:t>
-      </w:r>
-    </w:p>
-    <w:p>
-      <w:pPr>
-        <w:numPr>
-          <w:ilvl w:val="0"/>
-          <w:numId w:val="1018"/>
+          <w:numId w:val="1017"/>
         </w:numPr>
         <w:pStyle w:val="Compact"/>
       </w:pPr>
@@ -4966,18 +5109,18 @@
           <wp:inline>
             <wp:extent cx="5334000" cy="3725758"/>
             <wp:effectExtent b="0" l="0" r="0" t="0"/>
-            <wp:docPr descr="I still haven’t given up on a sort of venn diagram idea but maybe it going to be more of a venn-flow chart hybrid…" title="" id="39" name="Picture"/>
+            <wp:docPr descr="I still haven’t given up on a sort of venn diagram idea but maybe it going to be more of a venn-flow chart hybrid…" title="" id="41" name="Picture"/>
             <a:graphic>
               <a:graphicData uri="http://schemas.openxmlformats.org/drawingml/2006/picture">
                 <pic:pic>
                   <pic:nvPicPr>
-                    <pic:cNvPr descr="images/model_venn.png" id="40" name="Picture"/>
+                    <pic:cNvPr descr="images/model_venn.png" id="42" name="Picture"/>
                     <pic:cNvPicPr>
                       <a:picLocks noChangeArrowheads="1" noChangeAspect="1"/>
                     </pic:cNvPicPr>
                   </pic:nvPicPr>
                   <pic:blipFill>
-                    <a:blip r:embed="rId38"/>
+                    <a:blip r:embed="rId40"/>
                     <a:stretch>
                       <a:fillRect/>
                     </a:stretch>
@@ -5012,8 +5155,8 @@
         <w:t xml:space="preserve">I still haven’t given up on a sort of venn diagram idea but maybe it going to be more of a venn-flow chart hybrid…</w:t>
       </w:r>
     </w:p>
-    <w:bookmarkEnd w:id="41"/>
-    <w:bookmarkStart w:id="47" w:name="quantitative-stuff"/>
+    <w:bookmarkEnd w:id="43"/>
+    <w:bookmarkStart w:id="49" w:name="quantitative-stuff"/>
     <w:p>
       <w:pPr>
         <w:pStyle w:val="Heading3"/>
@@ -5036,7 +5179,7 @@
       <w:tr>
         <w:tc>
           <w:tcPr/>
-          <w:bookmarkStart w:id="45" w:name="fig-topology"/>
+          <w:bookmarkStart w:id="47" w:name="fig-topology"/>
           <w:p>
             <w:pPr>
               <w:pStyle w:val="Compact"/>
@@ -5047,18 +5190,18 @@
                 <wp:inline>
                   <wp:extent cx="5334000" cy="3810000"/>
                   <wp:effectExtent b="0" l="0" r="0" t="0"/>
-                  <wp:docPr descr="" title="" id="43" name="Picture"/>
+                  <wp:docPr descr="" title="" id="45" name="Picture"/>
                   <a:graphic>
                     <a:graphicData uri="http://schemas.openxmlformats.org/drawingml/2006/picture">
                       <pic:pic>
                         <pic:nvPicPr>
-                          <pic:cNvPr descr="index_files/figure-docx/notebooks-model_quantitative-fig-topology-output-2.png" id="44" name="Picture"/>
+                          <pic:cNvPr descr="index_files/figure-docx/notebooks-model_quantitative-fig-topology-output-2.png" id="46" name="Picture"/>
                           <pic:cNvPicPr>
                             <a:picLocks noChangeArrowheads="1" noChangeAspect="1"/>
                           </pic:cNvPicPr>
                         </pic:nvPicPr>
                         <pic:blipFill>
-                          <a:blip r:embed="rId42"/>
+                          <a:blip r:embed="rId44"/>
                           <a:stretch>
                             <a:fillRect/>
                           </a:stretch>
@@ -5122,7 +5265,7 @@
               <w:t xml:space="preserve">/constrained the model is…</w:t>
             </w:r>
           </w:p>
-          <w:bookmarkEnd w:id="45"/>
+          <w:bookmarkEnd w:id="47"/>
         </w:tc>
       </w:tr>
     </w:tbl>
@@ -5142,7 +5285,7 @@
         </w:rPr>
         <w:t xml:space="preserve"> </w:t>
       </w:r>
-      <w:hyperlink r:id="rId46">
+      <w:hyperlink r:id="rId48">
         <w:r>
           <w:rPr>
             <w:rStyle w:val="Hyperlink"/>
@@ -5160,15 +5303,128 @@
         <w:t xml:space="preserve">This might actually be an awful way to try and summarise the data but rolling with it for now…</w:t>
       </w:r>
     </w:p>
-    <w:bookmarkEnd w:id="47"/>
-    <w:bookmarkEnd w:id="48"/>
-    <w:bookmarkStart w:id="49" w:name="discussion"/>
+    <w:bookmarkEnd w:id="49"/>
+    <w:bookmarkEnd w:id="50"/>
+    <w:bookmarkStart w:id="51" w:name="discussion"/>
     <w:p>
       <w:pPr>
         <w:pStyle w:val="Heading2"/>
       </w:pPr>
       <w:r>
         <w:t xml:space="preserve">6 Discussion</w:t>
+      </w:r>
+    </w:p>
+    <w:p>
+      <w:pPr>
+        <w:numPr>
+          <w:ilvl w:val="0"/>
+          <w:numId w:val="1018"/>
+        </w:numPr>
+      </w:pPr>
+      <w:r>
+        <w:t xml:space="preserve">I think a big take home will (hopefully) be how different approaches do better in different situations and so you as an end user need to take this into consideration and pick accordingly. I think</w:t>
+      </w:r>
+      <w:r>
+        <w:t xml:space="preserve"> </w:t>
+      </w:r>
+      <w:r>
+        <w:t xml:space="preserve">Petchey et al. (2011)</w:t>
+      </w:r>
+      <w:r>
+        <w:t xml:space="preserve"> </w:t>
+      </w:r>
+      <w:r>
+        <w:t xml:space="preserve">might have (and share) some thoughts on this (thanks Andrew). I feel like I need to look at</w:t>
+      </w:r>
+      <w:r>
+        <w:t xml:space="preserve"> </w:t>
+      </w:r>
+      <w:r>
+        <w:t xml:space="preserve">Berlow, Brose, and Martinez (2008)</w:t>
+      </w:r>
+      <w:r>
+        <w:t xml:space="preserve"> </w:t>
+      </w:r>
+      <w:r>
+        <w:t xml:space="preserve">but maybe not exactly in this context but vaguely adjacent.</w:t>
+      </w:r>
+    </w:p>
+    <w:p>
+      <w:pPr>
+        <w:numPr>
+          <w:ilvl w:val="0"/>
+          <w:numId w:val="1018"/>
+        </w:numPr>
+      </w:pPr>
+      <w:r>
+        <w:t xml:space="preserve">An interesting thing to also think about (and arguably it will be addressed based on some of the other thoughts and ideas) is data dependant and data independent</w:t>
+      </w:r>
+      <w:r>
+        <w:t xml:space="preserve"> </w:t>
+      </w:r>
+      <w:r>
+        <w:t xml:space="preserve">‘</w:t>
+      </w:r>
+      <w:r>
+        <w:t xml:space="preserve">parametrisation</w:t>
+      </w:r>
+      <w:r>
+        <w:t xml:space="preserve">’</w:t>
+      </w:r>
+      <w:r>
+        <w:t xml:space="preserve"> </w:t>
+      </w:r>
+      <w:r>
+        <w:t xml:space="preserve">of the models…</w:t>
+      </w:r>
+    </w:p>
+    <w:p>
+      <w:pPr>
+        <w:numPr>
+          <w:ilvl w:val="0"/>
+          <w:numId w:val="1018"/>
+        </w:numPr>
+      </w:pPr>
+      <w:r>
+        <w:t xml:space="preserve">Why do interaction models do so badly at predicting structure? Nuance of metaweb vs realisation but also time? At the core of it interaction models are trained on existing interaction data; this is data that are most likely closer to a metaweb than a local realisation even if they are being inventoried at a small scale.</w:t>
+      </w:r>
+    </w:p>
+    <w:p>
+      <w:pPr>
+        <w:pStyle w:val="BlockText"/>
+      </w:pPr>
+      <w:r>
+        <w:rPr>
+          <w:iCs/>
+          <w:i/>
+        </w:rPr>
+        <w:t xml:space="preserve">“</w:t>
+      </w:r>
+      <w:r>
+        <w:rPr>
+          <w:iCs/>
+          <w:i/>
+        </w:rPr>
+        <w:t xml:space="preserve">we highlight an interesting paradox: the models with the best performance measures are not necessarily the models with the closest reconstructed network structure.</w:t>
+      </w:r>
+      <w:r>
+        <w:rPr>
+          <w:iCs/>
+          <w:i/>
+        </w:rPr>
+        <w:t xml:space="preserve">”</w:t>
+      </w:r>
+      <w:r>
+        <w:t xml:space="preserve"> </w:t>
+      </w:r>
+      <w:r>
+        <w:t xml:space="preserve">-</w:t>
+      </w:r>
+      <w:r>
+        <w:t xml:space="preserve"> </w:t>
+      </w:r>
+      <w:r>
+        <w:t xml:space="preserve">Poisot (2023)</w:t>
       </w:r>
     </w:p>
     <w:p>
@@ -5179,31 +5435,17 @@
         </w:numPr>
       </w:pPr>
       <w:r>
-        <w:t xml:space="preserve">I think a big take home will (hopefully) be how different approaches do better in different situations and so you as an end user need to take this into consideration and pick accordingly. I think</w:t>
-      </w:r>
-      <w:r>
-        <w:t xml:space="preserve"> </w:t>
-      </w:r>
-      <w:r>
-        <w:t xml:space="preserve">Petchey et al. (2011)</w:t>
-      </w:r>
-      <w:r>
-        <w:t xml:space="preserve"> </w:t>
-      </w:r>
-      <w:r>
-        <w:t xml:space="preserve">might have (and share) some thoughts on this (thanks Andrew). I feel like I need to look at</w:t>
-      </w:r>
-      <w:r>
-        <w:t xml:space="preserve"> </w:t>
-      </w:r>
-      <w:r>
-        <w:t xml:space="preserve">Berlow, Brose, and Martinez (2008)</w:t>
-      </w:r>
-      <w:r>
-        <w:t xml:space="preserve"> </w:t>
-      </w:r>
-      <w:r>
-        <w:t xml:space="preserve">but maybe not exactly in this context but vaguely adjacent.</w:t>
+        <w:rPr>
+          <w:iCs/>
+          <w:i/>
+        </w:rPr>
+        <w:t xml:space="preserve">Do we need network models to predict interactions and interaction models to predict structure?</w:t>
+      </w:r>
+      <w:r>
+        <w:t xml:space="preserve"> </w:t>
+      </w:r>
+      <w:r>
+        <w:t xml:space="preserve">(lets not think about that too hard or I might just have to sit in silence for a while…)</w:t>
       </w:r>
     </w:p>
     <w:p>
@@ -5214,25 +5456,7 @@
         </w:numPr>
       </w:pPr>
       <w:r>
-        <w:t xml:space="preserve">An interesting thing to also think about (and arguably it will be addressed based on some of the other thoughts and ideas) is data dependant and data independent</w:t>
-      </w:r>
-      <w:r>
-        <w:t xml:space="preserve"> </w:t>
-      </w:r>
-      <w:r>
-        <w:t xml:space="preserve">‘</w:t>
-      </w:r>
-      <w:r>
-        <w:t xml:space="preserve">parametrisation</w:t>
-      </w:r>
-      <w:r>
-        <w:t xml:space="preserve">’</w:t>
-      </w:r>
-      <w:r>
-        <w:t xml:space="preserve"> </w:t>
-      </w:r>
-      <w:r>
-        <w:t xml:space="preserve">of the models…</w:t>
+        <w:t xml:space="preserve">It will be interesting to bring up the idea that if a model is missing a specific pairwise link but doing well at the structural level then when does it matter?</w:t>
       </w:r>
     </w:p>
     <w:p>
@@ -5240,87 +5464,6 @@
         <w:numPr>
           <w:ilvl w:val="0"/>
           <w:numId w:val="1019"/>
-        </w:numPr>
-      </w:pPr>
-      <w:r>
-        <w:t xml:space="preserve">Why do interaction models do so badly at predicting structure? Nuance of metaweb vs realisation but also time? At the core of it interaction models are trained on existing interaction data; this is data that are most likely closer to a metaweb than a local realisation even if they are being inventoried at a small scale.</w:t>
-      </w:r>
-    </w:p>
-    <w:p>
-      <w:pPr>
-        <w:pStyle w:val="BlockText"/>
-      </w:pPr>
-      <w:r>
-        <w:rPr>
-          <w:iCs/>
-          <w:i/>
-        </w:rPr>
-        <w:t xml:space="preserve">“</w:t>
-      </w:r>
-      <w:r>
-        <w:rPr>
-          <w:iCs/>
-          <w:i/>
-        </w:rPr>
-        <w:t xml:space="preserve">we highlight an interesting paradox: the models with the best performance measures are not necessarily the models with the closest reconstructed network structure.</w:t>
-      </w:r>
-      <w:r>
-        <w:rPr>
-          <w:iCs/>
-          <w:i/>
-        </w:rPr>
-        <w:t xml:space="preserve">”</w:t>
-      </w:r>
-      <w:r>
-        <w:t xml:space="preserve"> </w:t>
-      </w:r>
-      <w:r>
-        <w:t xml:space="preserve">-</w:t>
-      </w:r>
-      <w:r>
-        <w:t xml:space="preserve"> </w:t>
-      </w:r>
-      <w:r>
-        <w:t xml:space="preserve">Poisot (2023)</w:t>
-      </w:r>
-    </w:p>
-    <w:p>
-      <w:pPr>
-        <w:numPr>
-          <w:ilvl w:val="0"/>
-          <w:numId w:val="1020"/>
-        </w:numPr>
-      </w:pPr>
-      <w:r>
-        <w:rPr>
-          <w:iCs/>
-          <w:i/>
-        </w:rPr>
-        <w:t xml:space="preserve">Do we need network models to predict interactions and interaction models to predict structure?</w:t>
-      </w:r>
-      <w:r>
-        <w:t xml:space="preserve"> </w:t>
-      </w:r>
-      <w:r>
-        <w:t xml:space="preserve">(lets not think about that too hard or I might just have to sit in silence for a while…)</w:t>
-      </w:r>
-    </w:p>
-    <w:p>
-      <w:pPr>
-        <w:numPr>
-          <w:ilvl w:val="0"/>
-          <w:numId w:val="1020"/>
-        </w:numPr>
-      </w:pPr>
-      <w:r>
-        <w:t xml:space="preserve">It will be interesting to bring up the idea that if a model is missing a specific pairwise link but doing well at the structural level then when does it matter?</w:t>
-      </w:r>
-    </w:p>
-    <w:p>
-      <w:pPr>
-        <w:numPr>
-          <w:ilvl w:val="0"/>
-          <w:numId w:val="1020"/>
         </w:numPr>
       </w:pPr>
       <w:r>
@@ -5341,8 +5484,8 @@
         <w:t xml:space="preserve">)</w:t>
       </w:r>
     </w:p>
-    <w:bookmarkEnd w:id="49"/>
-    <w:bookmarkStart w:id="152" w:name="references"/>
+    <w:bookmarkEnd w:id="51"/>
+    <w:bookmarkStart w:id="156" w:name="references"/>
     <w:p>
       <w:pPr>
         <w:pStyle w:val="Heading2"/>
@@ -5367,7 +5510,7 @@
         </w:rPr>
         <w:t xml:space="preserve"> </w:t>
       </w:r>
-      <w:hyperlink r:id="rId46">
+      <w:hyperlink r:id="rId48">
         <w:r>
           <w:rPr>
             <w:rStyle w:val="Hyperlink"/>
@@ -5377,8 +5520,8 @@
         </w:r>
       </w:hyperlink>
     </w:p>
-    <w:bookmarkStart w:id="151" w:name="refs"/>
-    <w:bookmarkStart w:id="51" w:name="ref-allesinaGeneralModelFood2008"/>
+    <w:bookmarkStart w:id="155" w:name="refs"/>
+    <w:bookmarkStart w:id="53" w:name="ref-allesinaGeneralModelFood2008"/>
     <w:p>
       <w:pPr>
         <w:pStyle w:val="Bibliography"/>
@@ -5432,7 +5575,7 @@
       <w:r>
         <w:t xml:space="preserve"> </w:t>
       </w:r>
-      <w:hyperlink r:id="rId50">
+      <w:hyperlink r:id="rId52">
         <w:r>
           <w:rPr>
             <w:rStyle w:val="Hyperlink"/>
@@ -5444,8 +5587,8 @@
         <w:t xml:space="preserve">.</w:t>
       </w:r>
     </w:p>
-    <w:bookmarkEnd w:id="51"/>
-    <w:bookmarkStart w:id="53" w:name="ref-bambachAutecologyFillingEcospace2007"/>
+    <w:bookmarkEnd w:id="53"/>
+    <w:bookmarkStart w:id="55" w:name="ref-bambachAutecologyFillingEcospace2007"/>
     <w:p>
       <w:pPr>
         <w:pStyle w:val="Bibliography"/>
@@ -5508,7 +5651,7 @@
       <w:r>
         <w:t xml:space="preserve"> </w:t>
       </w:r>
-      <w:hyperlink r:id="rId52">
+      <w:hyperlink r:id="rId54">
         <w:r>
           <w:rPr>
             <w:rStyle w:val="Hyperlink"/>
@@ -5520,8 +5663,8 @@
         <w:t xml:space="preserve">.</w:t>
       </w:r>
     </w:p>
-    <w:bookmarkEnd w:id="53"/>
-    <w:bookmarkStart w:id="55" w:name="ref-banvilleWhatConstrainsFood2023"/>
+    <w:bookmarkEnd w:id="55"/>
+    <w:bookmarkStart w:id="57" w:name="ref-banvilleWhatConstrainsFood2023"/>
     <w:p>
       <w:pPr>
         <w:pStyle w:val="Bibliography"/>
@@ -5566,7 +5709,7 @@
       <w:r>
         <w:t xml:space="preserve"> </w:t>
       </w:r>
-      <w:hyperlink r:id="rId54">
+      <w:hyperlink r:id="rId56">
         <w:r>
           <w:rPr>
             <w:rStyle w:val="Hyperlink"/>
@@ -5578,8 +5721,8 @@
         <w:t xml:space="preserve">.</w:t>
       </w:r>
     </w:p>
-    <w:bookmarkEnd w:id="55"/>
-    <w:bookmarkStart w:id="57" w:name="Xf46d66f38296066c1100d9812a6303bc71ed153"/>
+    <w:bookmarkEnd w:id="57"/>
+    <w:bookmarkStart w:id="59" w:name="Xf46d66f38296066c1100d9812a6303bc71ed153"/>
     <w:p>
       <w:pPr>
         <w:pStyle w:val="Bibliography"/>
@@ -5612,7 +5755,7 @@
       <w:r>
         <w:t xml:space="preserve"> </w:t>
       </w:r>
-      <w:hyperlink r:id="rId56">
+      <w:hyperlink r:id="rId58">
         <w:r>
           <w:rPr>
             <w:rStyle w:val="Hyperlink"/>
@@ -5624,8 +5767,8 @@
         <w:t xml:space="preserve">.</w:t>
       </w:r>
     </w:p>
-    <w:bookmarkEnd w:id="57"/>
-    <w:bookmarkStart w:id="59" w:name="ref-beckermanForagingBiologyPredicts2006"/>
+    <w:bookmarkEnd w:id="59"/>
+    <w:bookmarkStart w:id="61" w:name="ref-beckermanForagingBiologyPredicts2006"/>
     <w:p>
       <w:pPr>
         <w:pStyle w:val="Bibliography"/>
@@ -5658,7 +5801,7 @@
       <w:r>
         <w:t xml:space="preserve"> </w:t>
       </w:r>
-      <w:hyperlink r:id="rId58">
+      <w:hyperlink r:id="rId60">
         <w:r>
           <w:rPr>
             <w:rStyle w:val="Hyperlink"/>
@@ -5670,8 +5813,8 @@
         <w:t xml:space="preserve">.</w:t>
       </w:r>
     </w:p>
-    <w:bookmarkEnd w:id="59"/>
-    <w:bookmarkStart w:id="61" w:name="ref-berlowGoldilocksFactorFood2008"/>
+    <w:bookmarkEnd w:id="61"/>
+    <w:bookmarkStart w:id="63" w:name="ref-berlowGoldilocksFactorFood2008"/>
     <w:p>
       <w:pPr>
         <w:pStyle w:val="Bibliography"/>
@@ -5725,7 +5868,7 @@
       <w:r>
         <w:t xml:space="preserve"> </w:t>
       </w:r>
-      <w:hyperlink r:id="rId60">
+      <w:hyperlink r:id="rId62">
         <w:r>
           <w:rPr>
             <w:rStyle w:val="Hyperlink"/>
@@ -5737,8 +5880,8 @@
         <w:t xml:space="preserve">.</w:t>
       </w:r>
     </w:p>
-    <w:bookmarkEnd w:id="61"/>
-    <w:bookmarkStart w:id="63" w:name="ref-caronTraitmatchingModelsPredict2024"/>
+    <w:bookmarkEnd w:id="63"/>
+    <w:bookmarkStart w:id="65" w:name="ref-caronTraitmatchingModelsPredict2024"/>
     <w:p>
       <w:pPr>
         <w:pStyle w:val="Bibliography"/>
@@ -5771,7 +5914,7 @@
       <w:r>
         <w:t xml:space="preserve"> </w:t>
       </w:r>
-      <w:hyperlink r:id="rId62">
+      <w:hyperlink r:id="rId64">
         <w:r>
           <w:rPr>
             <w:rStyle w:val="Hyperlink"/>
@@ -5783,8 +5926,8 @@
         <w:t xml:space="preserve">.</w:t>
       </w:r>
     </w:p>
-    <w:bookmarkEnd w:id="63"/>
-    <w:bookmarkStart w:id="65" w:name="ref-caronAddressingEltonianShortfall2022"/>
+    <w:bookmarkEnd w:id="65"/>
+    <w:bookmarkStart w:id="67" w:name="ref-caronAddressingEltonianShortfall2022"/>
     <w:p>
       <w:pPr>
         <w:pStyle w:val="Bibliography"/>
@@ -5829,7 +5972,7 @@
       <w:r>
         <w:t xml:space="preserve"> </w:t>
       </w:r>
-      <w:hyperlink r:id="rId64">
+      <w:hyperlink r:id="rId66">
         <w:r>
           <w:rPr>
             <w:rStyle w:val="Hyperlink"/>
@@ -5841,8 +5984,8 @@
         <w:t xml:space="preserve">.</w:t>
       </w:r>
     </w:p>
-    <w:bookmarkEnd w:id="65"/>
-    <w:bookmarkStart w:id="67" w:name="X5c779d5ad003a7245ae62c5694cc82a24ffb865"/>
+    <w:bookmarkEnd w:id="67"/>
+    <w:bookmarkStart w:id="69" w:name="X5c779d5ad003a7245ae62c5694cc82a24ffb865"/>
     <w:p>
       <w:pPr>
         <w:pStyle w:val="Bibliography"/>
@@ -5875,7 +6018,7 @@
       <w:r>
         <w:t xml:space="preserve"> </w:t>
       </w:r>
-      <w:hyperlink r:id="rId66">
+      <w:hyperlink r:id="rId68">
         <w:r>
           <w:rPr>
             <w:rStyle w:val="Hyperlink"/>
@@ -5887,8 +6030,8 @@
         <w:t xml:space="preserve">.</w:t>
       </w:r>
     </w:p>
-    <w:bookmarkEnd w:id="67"/>
-    <w:bookmarkStart w:id="69" w:name="Xb1d8b6b275822be1886d160023287af73cce966"/>
+    <w:bookmarkEnd w:id="69"/>
+    <w:bookmarkStart w:id="71" w:name="Xb1d8b6b275822be1886d160023287af73cce966"/>
     <w:p>
       <w:pPr>
         <w:pStyle w:val="Bibliography"/>
@@ -5921,7 +6064,7 @@
       <w:r>
         <w:t xml:space="preserve"> </w:t>
       </w:r>
-      <w:hyperlink r:id="rId68">
+      <w:hyperlink r:id="rId70">
         <w:r>
           <w:rPr>
             <w:rStyle w:val="Hyperlink"/>
@@ -5933,8 +6076,8 @@
         <w:t xml:space="preserve">.</w:t>
       </w:r>
     </w:p>
-    <w:bookmarkEnd w:id="69"/>
-    <w:bookmarkStart w:id="70" w:name="ref-cohenCommunityFoodWebs1990"/>
+    <w:bookmarkEnd w:id="71"/>
+    <w:bookmarkStart w:id="72" w:name="ref-cohenCommunityFoodWebs1990"/>
     <w:p>
       <w:pPr>
         <w:pStyle w:val="Bibliography"/>
@@ -6019,8 +6162,8 @@
         <w:t xml:space="preserve">. Biomathematics. Berlin Heidelberg: Springer-Verlag.</w:t>
       </w:r>
     </w:p>
-    <w:bookmarkEnd w:id="70"/>
-    <w:bookmarkStart w:id="72" w:name="ref-cohenStochasticTheoryCommunity1985"/>
+    <w:bookmarkEnd w:id="72"/>
+    <w:bookmarkStart w:id="74" w:name="ref-cohenStochasticTheoryCommunity1985"/>
     <w:p>
       <w:pPr>
         <w:pStyle w:val="Bibliography"/>
@@ -6074,7 +6217,7 @@
       <w:r>
         <w:t xml:space="preserve"> </w:t>
       </w:r>
-      <w:hyperlink r:id="rId71">
+      <w:hyperlink r:id="rId73">
         <w:r>
           <w:rPr>
             <w:rStyle w:val="Hyperlink"/>
@@ -6086,8 +6229,8 @@
         <w:t xml:space="preserve">.</w:t>
       </w:r>
     </w:p>
-    <w:bookmarkEnd w:id="72"/>
-    <w:bookmarkStart w:id="74" w:name="ref-deangelisModelTropicInteraction1975"/>
+    <w:bookmarkEnd w:id="74"/>
+    <w:bookmarkStart w:id="76" w:name="ref-deangelisModelTropicInteraction1975"/>
     <w:p>
       <w:pPr>
         <w:pStyle w:val="Bibliography"/>
@@ -6141,7 +6284,7 @@
       <w:r>
         <w:t xml:space="preserve"> </w:t>
       </w:r>
-      <w:hyperlink r:id="rId73">
+      <w:hyperlink r:id="rId75">
         <w:r>
           <w:rPr>
             <w:rStyle w:val="Hyperlink"/>
@@ -6153,8 +6296,8 @@
         <w:t xml:space="preserve">.</w:t>
       </w:r>
     </w:p>
-    <w:bookmarkEnd w:id="74"/>
-    <w:bookmarkStart w:id="76" w:name="Xbdf894eb48feca28c76080dbbbcbceedf5db43e"/>
+    <w:bookmarkEnd w:id="76"/>
+    <w:bookmarkStart w:id="78" w:name="Xbdf894eb48feca28c76080dbbbcbceedf5db43e"/>
     <w:p>
       <w:pPr>
         <w:pStyle w:val="Bibliography"/>
@@ -6199,7 +6342,7 @@
       <w:r>
         <w:t xml:space="preserve"> </w:t>
       </w:r>
-      <w:hyperlink r:id="rId75">
+      <w:hyperlink r:id="rId77">
         <w:r>
           <w:rPr>
             <w:rStyle w:val="Hyperlink"/>
@@ -6211,8 +6354,8 @@
         <w:t xml:space="preserve">.</w:t>
       </w:r>
     </w:p>
-    <w:bookmarkEnd w:id="76"/>
-    <w:bookmarkStart w:id="77" w:name="ref-dunneNetworkStructureFood2006"/>
+    <w:bookmarkEnd w:id="78"/>
+    <w:bookmarkStart w:id="79" w:name="ref-dunneNetworkStructureFood2006"/>
     <w:p>
       <w:pPr>
         <w:pStyle w:val="Bibliography"/>
@@ -6295,8 +6438,8 @@
         <w:t xml:space="preserve">, edited by Jennifer A Dunne and Mercedes Pascual, 27–86. Oxford University Press.</w:t>
       </w:r>
     </w:p>
-    <w:bookmarkEnd w:id="77"/>
-    <w:bookmarkStart w:id="79" w:name="ref-dunneCompilationNetworkAnalyses2008"/>
+    <w:bookmarkEnd w:id="79"/>
+    <w:bookmarkStart w:id="81" w:name="ref-dunneCompilationNetworkAnalyses2008"/>
     <w:p>
       <w:pPr>
         <w:pStyle w:val="Bibliography"/>
@@ -6350,7 +6493,7 @@
       <w:r>
         <w:t xml:space="preserve"> </w:t>
       </w:r>
-      <w:hyperlink r:id="rId78">
+      <w:hyperlink r:id="rId80">
         <w:r>
           <w:rPr>
             <w:rStyle w:val="Hyperlink"/>
@@ -6362,8 +6505,8 @@
         <w:t xml:space="preserve">.</w:t>
       </w:r>
     </w:p>
-    <w:bookmarkEnd w:id="79"/>
-    <w:bookmarkStart w:id="81" w:name="ref-eklofSecondaryExtinctionsFood2013"/>
+    <w:bookmarkEnd w:id="81"/>
+    <w:bookmarkStart w:id="83" w:name="ref-eklofSecondaryExtinctionsFood2013"/>
     <w:p>
       <w:pPr>
         <w:pStyle w:val="Bibliography"/>
@@ -6414,7 +6557,7 @@
       <w:r>
         <w:t xml:space="preserve"> </w:t>
       </w:r>
-      <w:hyperlink r:id="rId80">
+      <w:hyperlink r:id="rId82">
         <w:r>
           <w:rPr>
             <w:rStyle w:val="Hyperlink"/>
@@ -6426,8 +6569,8 @@
         <w:t xml:space="preserve">.</w:t>
       </w:r>
     </w:p>
-    <w:bookmarkEnd w:id="81"/>
-    <w:bookmarkStart w:id="83" w:name="ref-erdosRandomGraphs1959"/>
+    <w:bookmarkEnd w:id="83"/>
+    <w:bookmarkStart w:id="85" w:name="ref-erdosRandomGraphs1959"/>
     <w:p>
       <w:pPr>
         <w:pStyle w:val="Bibliography"/>
@@ -6466,7 +6609,7 @@
       <w:r>
         <w:t xml:space="preserve"> </w:t>
       </w:r>
-      <w:hyperlink r:id="rId82">
+      <w:hyperlink r:id="rId84">
         <w:r>
           <w:rPr>
             <w:rStyle w:val="Hyperlink"/>
@@ -6478,8 +6621,8 @@
         <w:t xml:space="preserve">.</w:t>
       </w:r>
     </w:p>
-    <w:bookmarkEnd w:id="83"/>
-    <w:bookmarkStart w:id="85" w:name="ref-fortunaHabitatLossStructure2006"/>
+    <w:bookmarkEnd w:id="85"/>
+    <w:bookmarkStart w:id="87" w:name="ref-fortunaHabitatLossStructure2006"/>
     <w:p>
       <w:pPr>
         <w:pStyle w:val="Bibliography"/>
@@ -6524,7 +6667,7 @@
       <w:r>
         <w:t xml:space="preserve"> </w:t>
       </w:r>
-      <w:hyperlink r:id="rId84">
+      <w:hyperlink r:id="rId86">
         <w:r>
           <w:rPr>
             <w:rStyle w:val="Hyperlink"/>
@@ -6536,8 +6679,8 @@
         <w:t xml:space="preserve">.</w:t>
       </w:r>
     </w:p>
-    <w:bookmarkEnd w:id="85"/>
-    <w:bookmarkStart w:id="87" w:name="ref-gravelInferringFoodWeb2013"/>
+    <w:bookmarkEnd w:id="87"/>
+    <w:bookmarkStart w:id="89" w:name="ref-gravelInferringFoodWeb2013"/>
     <w:p>
       <w:pPr>
         <w:pStyle w:val="Bibliography"/>
@@ -6570,7 +6713,7 @@
       <w:r>
         <w:t xml:space="preserve"> </w:t>
       </w:r>
-      <w:hyperlink r:id="rId86">
+      <w:hyperlink r:id="rId88">
         <w:r>
           <w:rPr>
             <w:rStyle w:val="Hyperlink"/>
@@ -6582,8 +6725,8 @@
         <w:t xml:space="preserve">.</w:t>
       </w:r>
     </w:p>
-    <w:bookmarkEnd w:id="87"/>
-    <w:bookmarkStart w:id="89" w:name="ref-grayJoiningDotsAutomated2015"/>
+    <w:bookmarkEnd w:id="89"/>
+    <w:bookmarkStart w:id="91" w:name="ref-grayJoiningDotsAutomated2015"/>
     <w:p>
       <w:pPr>
         <w:pStyle w:val="Bibliography"/>
@@ -6628,7 +6771,7 @@
       <w:r>
         <w:t xml:space="preserve"> </w:t>
       </w:r>
-      <w:hyperlink r:id="rId88">
+      <w:hyperlink r:id="rId90">
         <w:r>
           <w:rPr>
             <w:rStyle w:val="Hyperlink"/>
@@ -6640,8 +6783,8 @@
         <w:t xml:space="preserve">.</w:t>
       </w:r>
     </w:p>
-    <w:bookmarkEnd w:id="89"/>
-    <w:bookmarkStart w:id="91" w:name="X71df985a3947d16253b3f31bba0a0cf887d8f0b"/>
+    <w:bookmarkEnd w:id="91"/>
+    <w:bookmarkStart w:id="93" w:name="X71df985a3947d16253b3f31bba0a0cf887d8f0b"/>
     <w:p>
       <w:pPr>
         <w:pStyle w:val="Bibliography"/>
@@ -6683,7 +6826,7 @@
       <w:r>
         <w:t xml:space="preserve"> </w:t>
       </w:r>
-      <w:hyperlink r:id="rId90">
+      <w:hyperlink r:id="rId92">
         <w:r>
           <w:rPr>
             <w:rStyle w:val="Hyperlink"/>
@@ -6695,8 +6838,8 @@
         <w:t xml:space="preserve">.</w:t>
       </w:r>
     </w:p>
-    <w:bookmarkEnd w:id="91"/>
-    <w:bookmarkStart w:id="93" w:name="X86d653ee97d7a95323716d8e0c0300171c8d8cb"/>
+    <w:bookmarkEnd w:id="93"/>
+    <w:bookmarkStart w:id="95" w:name="X86d653ee97d7a95323716d8e0c0300171c8d8cb"/>
     <w:p>
       <w:pPr>
         <w:pStyle w:val="Bibliography"/>
@@ -6735,7 +6878,7 @@
       <w:r>
         <w:t xml:space="preserve"> </w:t>
       </w:r>
-      <w:hyperlink r:id="rId92">
+      <w:hyperlink r:id="rId94">
         <w:r>
           <w:rPr>
             <w:rStyle w:val="Hyperlink"/>
@@ -6747,8 +6890,8 @@
         <w:t xml:space="preserve">.</w:t>
       </w:r>
     </w:p>
-    <w:bookmarkEnd w:id="93"/>
-    <w:bookmarkStart w:id="95" w:name="Xf53c03f1c3fea4e4289657cbb0682f5f23e8b1d"/>
+    <w:bookmarkEnd w:id="95"/>
+    <w:bookmarkStart w:id="97" w:name="Xf53c03f1c3fea4e4289657cbb0682f5f23e8b1d"/>
     <w:p>
       <w:pPr>
         <w:pStyle w:val="Bibliography"/>
@@ -6790,7 +6933,7 @@
       <w:r>
         <w:t xml:space="preserve"> </w:t>
       </w:r>
-      <w:hyperlink r:id="rId94">
+      <w:hyperlink r:id="rId96">
         <w:r>
           <w:rPr>
             <w:rStyle w:val="Hyperlink"/>
@@ -6802,8 +6945,8 @@
         <w:t xml:space="preserve">.</w:t>
       </w:r>
     </w:p>
-    <w:bookmarkEnd w:id="95"/>
-    <w:bookmarkStart w:id="97" w:name="X2d6834cb08966b7d5da0c61c80079bb46b07a34"/>
+    <w:bookmarkEnd w:id="97"/>
+    <w:bookmarkStart w:id="99" w:name="X2d6834cb08966b7d5da0c61c80079bb46b07a34"/>
     <w:p>
       <w:pPr>
         <w:pStyle w:val="Bibliography"/>
@@ -6833,7 +6976,7 @@
       <w:r>
         <w:t xml:space="preserve"> </w:t>
       </w:r>
-      <w:hyperlink r:id="rId96">
+      <w:hyperlink r:id="rId98">
         <w:r>
           <w:rPr>
             <w:rStyle w:val="Hyperlink"/>
@@ -6845,8 +6988,8 @@
         <w:t xml:space="preserve">.</w:t>
       </w:r>
     </w:p>
-    <w:bookmarkEnd w:id="97"/>
-    <w:bookmarkStart w:id="99" w:name="ref-llewelynPredictingPredatorPrey2023"/>
+    <w:bookmarkEnd w:id="99"/>
+    <w:bookmarkStart w:id="101" w:name="ref-llewelynPredictingPredatorPrey2023"/>
     <w:p>
       <w:pPr>
         <w:pStyle w:val="Bibliography"/>
@@ -6879,7 +7022,7 @@
       <w:r>
         <w:t xml:space="preserve"> </w:t>
       </w:r>
-      <w:hyperlink r:id="rId98">
+      <w:hyperlink r:id="rId100">
         <w:r>
           <w:rPr>
             <w:rStyle w:val="Hyperlink"/>
@@ -6891,8 +7034,8 @@
         <w:t xml:space="preserve">.</w:t>
       </w:r>
     </w:p>
-    <w:bookmarkEnd w:id="99"/>
-    <w:bookmarkStart w:id="101" w:name="X159b3081d161fe48d811a7a266284af476e9565"/>
+    <w:bookmarkEnd w:id="101"/>
+    <w:bookmarkStart w:id="103" w:name="X159b3081d161fe48d811a7a266284af476e9565"/>
     <w:p>
       <w:pPr>
         <w:pStyle w:val="Bibliography"/>
@@ -6958,7 +7101,7 @@
       <w:r>
         <w:t xml:space="preserve"> </w:t>
       </w:r>
-      <w:hyperlink r:id="rId100">
+      <w:hyperlink r:id="rId102">
         <w:r>
           <w:rPr>
             <w:rStyle w:val="Hyperlink"/>
@@ -6970,8 +7113,8 @@
         <w:t xml:space="preserve">.</w:t>
       </w:r>
     </w:p>
-    <w:bookmarkEnd w:id="101"/>
-    <w:bookmarkStart w:id="103" w:name="X9a5602d39772ae027b885bf5c9cb3d36ba71c0c"/>
+    <w:bookmarkEnd w:id="103"/>
+    <w:bookmarkStart w:id="105" w:name="X9a5602d39772ae027b885bf5c9cb3d36ba71c0c"/>
     <w:p>
       <w:pPr>
         <w:pStyle w:val="Bibliography"/>
@@ -7004,7 +7147,7 @@
       <w:r>
         <w:t xml:space="preserve"> </w:t>
       </w:r>
-      <w:hyperlink r:id="rId102">
+      <w:hyperlink r:id="rId104">
         <w:r>
           <w:rPr>
             <w:rStyle w:val="Hyperlink"/>
@@ -7016,8 +7159,8 @@
         <w:t xml:space="preserve">.</w:t>
       </w:r>
     </w:p>
-    <w:bookmarkEnd w:id="103"/>
-    <w:bookmarkStart w:id="104" w:name="ref-newmanNetworksIntroduction2010"/>
+    <w:bookmarkEnd w:id="105"/>
+    <w:bookmarkStart w:id="106" w:name="ref-newmanNetworksIntroduction2010"/>
     <w:p>
       <w:pPr>
         <w:pStyle w:val="Bibliography"/>
@@ -7067,8 +7210,8 @@
         <w:t xml:space="preserve">. New York, NY: Oxford University Press.</w:t>
       </w:r>
     </w:p>
-    <w:bookmarkEnd w:id="104"/>
-    <w:bookmarkStart w:id="106" w:name="ref-petcheySizeForagingFood2008"/>
+    <w:bookmarkEnd w:id="106"/>
+    <w:bookmarkStart w:id="108" w:name="ref-petcheySizeForagingFood2008"/>
     <w:p>
       <w:pPr>
         <w:pStyle w:val="Bibliography"/>
@@ -7101,7 +7244,7 @@
       <w:r>
         <w:t xml:space="preserve"> </w:t>
       </w:r>
-      <w:hyperlink r:id="rId105">
+      <w:hyperlink r:id="rId107">
         <w:r>
           <w:rPr>
             <w:rStyle w:val="Hyperlink"/>
@@ -7113,8 +7256,8 @@
         <w:t xml:space="preserve">.</w:t>
       </w:r>
     </w:p>
-    <w:bookmarkEnd w:id="106"/>
-    <w:bookmarkStart w:id="108" w:name="ref-petcheyFitEfficiencyBiology2011"/>
+    <w:bookmarkEnd w:id="108"/>
+    <w:bookmarkStart w:id="110" w:name="ref-petcheyFitEfficiencyBiology2011"/>
     <w:p>
       <w:pPr>
         <w:pStyle w:val="Bibliography"/>
@@ -7159,7 +7302,7 @@
       <w:r>
         <w:t xml:space="preserve"> </w:t>
       </w:r>
-      <w:hyperlink r:id="rId107">
+      <w:hyperlink r:id="rId109">
         <w:r>
           <w:rPr>
             <w:rStyle w:val="Hyperlink"/>
@@ -7171,8 +7314,8 @@
         <w:t xml:space="preserve">.</w:t>
       </w:r>
     </w:p>
-    <w:bookmarkEnd w:id="108"/>
-    <w:bookmarkStart w:id="110" w:name="ref-poelenGlobalBioticInteractions2014"/>
+    <w:bookmarkEnd w:id="110"/>
+    <w:bookmarkStart w:id="112" w:name="ref-poelenGlobalBioticInteractions2014"/>
     <w:p>
       <w:pPr>
         <w:pStyle w:val="Bibliography"/>
@@ -7217,7 +7360,7 @@
       <w:r>
         <w:t xml:space="preserve"> </w:t>
       </w:r>
-      <w:hyperlink r:id="rId109">
+      <w:hyperlink r:id="rId111">
         <w:r>
           <w:rPr>
             <w:rStyle w:val="Hyperlink"/>
@@ -7229,8 +7372,8 @@
         <w:t xml:space="preserve">.</w:t>
       </w:r>
     </w:p>
-    <w:bookmarkEnd w:id="110"/>
-    <w:bookmarkStart w:id="112" w:name="X023758d2a089016cd8f0c9d2421079cf7d062ff"/>
+    <w:bookmarkEnd w:id="112"/>
+    <w:bookmarkStart w:id="114" w:name="X023758d2a089016cd8f0c9d2421079cf7d062ff"/>
     <w:p>
       <w:pPr>
         <w:pStyle w:val="Bibliography"/>
@@ -7263,7 +7406,7 @@
       <w:r>
         <w:t xml:space="preserve"> </w:t>
       </w:r>
-      <w:hyperlink r:id="rId111">
+      <w:hyperlink r:id="rId113">
         <w:r>
           <w:rPr>
             <w:rStyle w:val="Hyperlink"/>
@@ -7275,13 +7418,59 @@
         <w:t xml:space="preserve">.</w:t>
       </w:r>
     </w:p>
-    <w:bookmarkEnd w:id="112"/>
-    <w:bookmarkStart w:id="114" w:name="ref-poisotGlobalKnowledgeGaps2021"/>
+    <w:bookmarkEnd w:id="114"/>
+    <w:bookmarkStart w:id="116" w:name="ref-poisotMangalMakingEcological2016"/>
     <w:p>
       <w:pPr>
         <w:pStyle w:val="Bibliography"/>
       </w:pPr>
       <w:r>
+        <w:t xml:space="preserve">Poisot, Timothée, Benjamin Baiser, Jennifer Dunne, Sonia Kéfi, François Massol, Nicolas Mouquet, Tamara N. Romanuk, Daniel B. Stouffer, Spencer A. Wood, and Dominique Gravel. 2016.</w:t>
+      </w:r>
+      <w:r>
+        <w:t xml:space="preserve"> </w:t>
+      </w:r>
+      <w:r>
+        <w:t xml:space="preserve">“Mangal – Making Ecological Network Analysis Simple.”</w:t>
+      </w:r>
+      <w:r>
+        <w:t xml:space="preserve"> </w:t>
+      </w:r>
+      <w:r>
+        <w:rPr>
+          <w:iCs/>
+          <w:i/>
+        </w:rPr>
+        <w:t xml:space="preserve">Ecography</w:t>
+      </w:r>
+      <w:r>
+        <w:t xml:space="preserve"> </w:t>
+      </w:r>
+      <w:r>
+        <w:t xml:space="preserve">39 (4): 384–90.</w:t>
+      </w:r>
+      <w:r>
+        <w:t xml:space="preserve"> </w:t>
+      </w:r>
+      <w:hyperlink r:id="rId115">
+        <w:r>
+          <w:rPr>
+            <w:rStyle w:val="Hyperlink"/>
+          </w:rPr>
+          <w:t xml:space="preserve">https://doi.org/10.1111/ecog.00976</w:t>
+        </w:r>
+      </w:hyperlink>
+      <w:r>
+        <w:t xml:space="preserve">.</w:t>
+      </w:r>
+    </w:p>
+    <w:bookmarkEnd w:id="116"/>
+    <w:bookmarkStart w:id="118" w:name="ref-poisotGlobalKnowledgeGaps2021"/>
+    <w:p>
+      <w:pPr>
+        <w:pStyle w:val="Bibliography"/>
+      </w:pPr>
+      <w:r>
         <w:t xml:space="preserve">Poisot, Timothée, Gabriel Bergeron, Kevin Cazelles, Tad Dallas, Dominique Gravel, Andrew MacDonald, Benjamin Mercier, Clément Violet, and Steve Vissault. 2021.</w:t>
       </w:r>
       <w:r>
@@ -7309,7 +7498,7 @@
       <w:r>
         <w:t xml:space="preserve"> </w:t>
       </w:r>
-      <w:hyperlink r:id="rId113">
+      <w:hyperlink r:id="rId117">
         <w:r>
           <w:rPr>
             <w:rStyle w:val="Hyperlink"/>
@@ -7321,8 +7510,8 @@
         <w:t xml:space="preserve">.</w:t>
       </w:r>
     </w:p>
-    <w:bookmarkEnd w:id="114"/>
-    <w:bookmarkStart w:id="116" w:name="ref-poisotSpeciesWhyEcological2015"/>
+    <w:bookmarkEnd w:id="118"/>
+    <w:bookmarkStart w:id="120" w:name="ref-poisotSpeciesWhyEcological2015"/>
     <w:p>
       <w:pPr>
         <w:pStyle w:val="Bibliography"/>
@@ -7355,7 +7544,7 @@
       <w:r>
         <w:t xml:space="preserve"> </w:t>
       </w:r>
-      <w:hyperlink r:id="rId115">
+      <w:hyperlink r:id="rId119">
         <w:r>
           <w:rPr>
             <w:rStyle w:val="Hyperlink"/>
@@ -7367,8 +7556,8 @@
         <w:t xml:space="preserve">.</w:t>
       </w:r>
     </w:p>
-    <w:bookmarkEnd w:id="116"/>
-    <w:bookmarkStart w:id="118" w:name="ref-pomeranzInferringPredatorPrey2019"/>
+    <w:bookmarkEnd w:id="120"/>
+    <w:bookmarkStart w:id="122" w:name="ref-pomeranzInferringPredatorPrey2019"/>
     <w:p>
       <w:pPr>
         <w:pStyle w:val="Bibliography"/>
@@ -7401,7 +7590,7 @@
       <w:r>
         <w:t xml:space="preserve"> </w:t>
       </w:r>
-      <w:hyperlink r:id="rId117">
+      <w:hyperlink r:id="rId121">
         <w:r>
           <w:rPr>
             <w:rStyle w:val="Hyperlink"/>
@@ -7413,8 +7602,8 @@
         <w:t xml:space="preserve">.</w:t>
       </w:r>
     </w:p>
-    <w:bookmarkEnd w:id="118"/>
-    <w:bookmarkStart w:id="120" w:name="ref-rohrModelingFoodWebs2010"/>
+    <w:bookmarkEnd w:id="122"/>
+    <w:bookmarkStart w:id="124" w:name="ref-rohrModelingFoodWebs2010"/>
     <w:p>
       <w:pPr>
         <w:pStyle w:val="Bibliography"/>
@@ -7465,7 +7654,7 @@
       <w:r>
         <w:t xml:space="preserve"> </w:t>
       </w:r>
-      <w:hyperlink r:id="rId119">
+      <w:hyperlink r:id="rId123">
         <w:r>
           <w:rPr>
             <w:rStyle w:val="Hyperlink"/>
@@ -7477,8 +7666,8 @@
         <w:t xml:space="preserve">.</w:t>
       </w:r>
     </w:p>
-    <w:bookmarkEnd w:id="120"/>
-    <w:bookmarkStart w:id="122" w:name="X0fb50f1746fa9d2b24f89ed5bfe6ae1a2f58cc2"/>
+    <w:bookmarkEnd w:id="124"/>
+    <w:bookmarkStart w:id="126" w:name="X0fb50f1746fa9d2b24f89ed5bfe6ae1a2f58cc2"/>
     <w:p>
       <w:pPr>
         <w:pStyle w:val="Bibliography"/>
@@ -7501,7 +7690,7 @@
       <w:r>
         <w:t xml:space="preserve"> </w:t>
       </w:r>
-      <w:hyperlink r:id="rId121">
+      <w:hyperlink r:id="rId125">
         <w:r>
           <w:rPr>
             <w:rStyle w:val="Hyperlink"/>
@@ -7513,8 +7702,8 @@
         <w:t xml:space="preserve">.</w:t>
       </w:r>
     </w:p>
-    <w:bookmarkEnd w:id="122"/>
-    <w:bookmarkStart w:id="124" w:name="X03e9e0a0d566f92bb17f572b5d8593be755e14a"/>
+    <w:bookmarkEnd w:id="126"/>
+    <w:bookmarkStart w:id="128" w:name="X03e9e0a0d566f92bb17f572b5d8593be755e14a"/>
     <w:p>
       <w:pPr>
         <w:pStyle w:val="Bibliography"/>
@@ -7547,7 +7736,7 @@
       <w:r>
         <w:t xml:space="preserve"> </w:t>
       </w:r>
-      <w:hyperlink r:id="rId123">
+      <w:hyperlink r:id="rId127">
         <w:r>
           <w:rPr>
             <w:rStyle w:val="Hyperlink"/>
@@ -7559,8 +7748,8 @@
         <w:t xml:space="preserve">.</w:t>
       </w:r>
     </w:p>
-    <w:bookmarkEnd w:id="124"/>
-    <w:bookmarkStart w:id="126" w:name="ref-stoufferEvidenceExistenceRobust2007"/>
+    <w:bookmarkEnd w:id="128"/>
+    <w:bookmarkStart w:id="130" w:name="ref-stoufferEvidenceExistenceRobust2007"/>
     <w:p>
       <w:pPr>
         <w:pStyle w:val="Bibliography"/>
@@ -7593,7 +7782,7 @@
       <w:r>
         <w:t xml:space="preserve"> </w:t>
       </w:r>
-      <w:hyperlink r:id="rId125">
+      <w:hyperlink r:id="rId129">
         <w:r>
           <w:rPr>
             <w:rStyle w:val="Hyperlink"/>
@@ -7605,8 +7794,8 @@
         <w:t xml:space="preserve">.</w:t>
       </w:r>
     </w:p>
-    <w:bookmarkEnd w:id="126"/>
-    <w:bookmarkStart w:id="128" w:name="ref-strydomFoodWebReconstruction2022"/>
+    <w:bookmarkEnd w:id="130"/>
+    <w:bookmarkStart w:id="132" w:name="ref-strydomFoodWebReconstruction2022"/>
     <w:p>
       <w:pPr>
         <w:pStyle w:val="Bibliography"/>
@@ -7639,7 +7828,7 @@
       <w:r>
         <w:t xml:space="preserve"> </w:t>
       </w:r>
-      <w:hyperlink r:id="rId127">
+      <w:hyperlink r:id="rId131">
         <w:r>
           <w:rPr>
             <w:rStyle w:val="Hyperlink"/>
@@ -7651,8 +7840,8 @@
         <w:t xml:space="preserve">.</w:t>
       </w:r>
     </w:p>
-    <w:bookmarkEnd w:id="128"/>
-    <w:bookmarkStart w:id="130" w:name="ref-strydomGraphEmbeddingTransfer2023"/>
+    <w:bookmarkEnd w:id="132"/>
+    <w:bookmarkStart w:id="134" w:name="ref-strydomGraphEmbeddingTransfer2023"/>
     <w:p>
       <w:pPr>
         <w:pStyle w:val="Bibliography"/>
@@ -7685,7 +7874,7 @@
       <w:r>
         <w:t xml:space="preserve"> </w:t>
       </w:r>
-      <w:hyperlink r:id="rId129">
+      <w:hyperlink r:id="rId133">
         <w:r>
           <w:rPr>
             <w:rStyle w:val="Hyperlink"/>
@@ -7697,8 +7886,8 @@
         <w:t xml:space="preserve">.</w:t>
       </w:r>
     </w:p>
-    <w:bookmarkEnd w:id="130"/>
-    <w:bookmarkStart w:id="132" w:name="ref-strydomRoadmapPredictingSpecies2021"/>
+    <w:bookmarkEnd w:id="134"/>
+    <w:bookmarkStart w:id="136" w:name="ref-strydomRoadmapPredictingSpecies2021"/>
     <w:p>
       <w:pPr>
         <w:pStyle w:val="Bibliography"/>
@@ -7731,7 +7920,7 @@
       <w:r>
         <w:t xml:space="preserve"> </w:t>
       </w:r>
-      <w:hyperlink r:id="rId131">
+      <w:hyperlink r:id="rId135">
         <w:r>
           <w:rPr>
             <w:rStyle w:val="Hyperlink"/>
@@ -7743,8 +7932,8 @@
         <w:t xml:space="preserve">.</w:t>
       </w:r>
     </w:p>
-    <w:bookmarkEnd w:id="132"/>
-    <w:bookmarkStart w:id="134" w:name="ref-strydomSVDEntropyReveals2021"/>
+    <w:bookmarkEnd w:id="136"/>
+    <w:bookmarkStart w:id="138" w:name="ref-strydomSVDEntropyReveals2021"/>
     <w:p>
       <w:pPr>
         <w:pStyle w:val="Bibliography"/>
@@ -7807,7 +7996,7 @@
       <w:r>
         <w:t xml:space="preserve"> </w:t>
       </w:r>
-      <w:hyperlink r:id="rId133">
+      <w:hyperlink r:id="rId137">
         <w:r>
           <w:rPr>
             <w:rStyle w:val="Hyperlink"/>
@@ -7819,8 +8008,8 @@
         <w:t xml:space="preserve">.</w:t>
       </w:r>
     </w:p>
-    <w:bookmarkEnd w:id="134"/>
-    <w:bookmarkStart w:id="136" w:name="ref-uphamInferringMammalTree2019"/>
+    <w:bookmarkEnd w:id="138"/>
+    <w:bookmarkStart w:id="140" w:name="ref-uphamInferringMammalTree2019"/>
     <w:p>
       <w:pPr>
         <w:pStyle w:val="Bibliography"/>
@@ -7865,7 +8054,7 @@
       <w:r>
         <w:t xml:space="preserve"> </w:t>
       </w:r>
-      <w:hyperlink r:id="rId135">
+      <w:hyperlink r:id="rId139">
         <w:r>
           <w:rPr>
             <w:rStyle w:val="Hyperlink"/>
@@ -7877,8 +8066,8 @@
         <w:t xml:space="preserve">.</w:t>
       </w:r>
     </w:p>
-    <w:bookmarkEnd w:id="136"/>
-    <w:bookmarkStart w:id="138" w:name="X2cae758a57fb7b500a696ee22ace3d032a23796"/>
+    <w:bookmarkEnd w:id="140"/>
+    <w:bookmarkStart w:id="142" w:name="X2cae758a57fb7b500a696ee22ace3d032a23796"/>
     <w:p>
       <w:pPr>
         <w:pStyle w:val="Bibliography"/>
@@ -7911,7 +8100,7 @@
       <w:r>
         <w:t xml:space="preserve"> </w:t>
       </w:r>
-      <w:hyperlink r:id="rId137">
+      <w:hyperlink r:id="rId141">
         <w:r>
           <w:rPr>
             <w:rStyle w:val="Hyperlink"/>
@@ -7923,8 +8112,8 @@
         <w:t xml:space="preserve">.</w:t>
       </w:r>
     </w:p>
-    <w:bookmarkEnd w:id="138"/>
-    <w:bookmarkStart w:id="140" w:name="ref-vermaatMajorDimensionsFoodweb2009"/>
+    <w:bookmarkEnd w:id="142"/>
+    <w:bookmarkStart w:id="144" w:name="ref-vermaatMajorDimensionsFoodweb2009"/>
     <w:p>
       <w:pPr>
         <w:pStyle w:val="Bibliography"/>
@@ -7957,7 +8146,7 @@
       <w:r>
         <w:t xml:space="preserve"> </w:t>
       </w:r>
-      <w:hyperlink r:id="rId139">
+      <w:hyperlink r:id="rId143">
         <w:r>
           <w:rPr>
             <w:rStyle w:val="Hyperlink"/>
@@ -7969,8 +8158,8 @@
         <w:t xml:space="preserve">.</w:t>
       </w:r>
     </w:p>
-    <w:bookmarkEnd w:id="140"/>
-    <w:bookmarkStart w:id="142" w:name="ref-williamsProbabilisticNicheModel2010"/>
+    <w:bookmarkEnd w:id="144"/>
+    <w:bookmarkStart w:id="146" w:name="ref-williamsProbabilisticNicheModel2010"/>
     <w:p>
       <w:pPr>
         <w:pStyle w:val="Bibliography"/>
@@ -8060,7 +8249,7 @@
       <w:r>
         <w:t xml:space="preserve"> </w:t>
       </w:r>
-      <w:hyperlink r:id="rId141">
+      <w:hyperlink r:id="rId145">
         <w:r>
           <w:rPr>
             <w:rStyle w:val="Hyperlink"/>
@@ -8072,8 +8261,8 @@
         <w:t xml:space="preserve">.</w:t>
       </w:r>
     </w:p>
-    <w:bookmarkEnd w:id="142"/>
-    <w:bookmarkStart w:id="144" w:name="ref-williamsSimpleRulesYield2000"/>
+    <w:bookmarkEnd w:id="146"/>
+    <w:bookmarkStart w:id="148" w:name="ref-williamsSimpleRulesYield2000"/>
     <w:p>
       <w:pPr>
         <w:pStyle w:val="Bibliography"/>
@@ -8106,7 +8295,7 @@
       <w:r>
         <w:t xml:space="preserve"> </w:t>
       </w:r>
-      <w:hyperlink r:id="rId143">
+      <w:hyperlink r:id="rId147">
         <w:r>
           <w:rPr>
             <w:rStyle w:val="Hyperlink"/>
@@ -8118,8 +8307,8 @@
         <w:t xml:space="preserve">.</w:t>
       </w:r>
     </w:p>
-    <w:bookmarkEnd w:id="144"/>
-    <w:bookmarkStart w:id="146" w:name="ref-williamsSuccessItsLimits2008"/>
+    <w:bookmarkEnd w:id="148"/>
+    <w:bookmarkStart w:id="150" w:name="ref-williamsSuccessItsLimits2008"/>
     <w:p>
       <w:pPr>
         <w:pStyle w:val="Bibliography"/>
@@ -8152,7 +8341,7 @@
       <w:r>
         <w:t xml:space="preserve"> </w:t>
       </w:r>
-      <w:hyperlink r:id="rId145">
+      <w:hyperlink r:id="rId149">
         <w:r>
           <w:rPr>
             <w:rStyle w:val="Hyperlink"/>
@@ -8164,8 +8353,8 @@
         <w:t xml:space="preserve">.</w:t>
       </w:r>
     </w:p>
-    <w:bookmarkEnd w:id="146"/>
-    <w:bookmarkStart w:id="148" w:name="X3fc2d14386dedf5f1ba7e24ee00e41a20bbf03b"/>
+    <w:bookmarkEnd w:id="150"/>
+    <w:bookmarkStart w:id="152" w:name="X3fc2d14386dedf5f1ba7e24ee00e41a20bbf03b"/>
     <w:p>
       <w:pPr>
         <w:pStyle w:val="Bibliography"/>
@@ -8219,7 +8408,7 @@
       <w:r>
         <w:t xml:space="preserve"> </w:t>
       </w:r>
-      <w:hyperlink r:id="rId147">
+      <w:hyperlink r:id="rId151">
         <w:r>
           <w:rPr>
             <w:rStyle w:val="Hyperlink"/>
@@ -8231,8 +8420,8 @@
         <w:t xml:space="preserve">.</w:t>
       </w:r>
     </w:p>
-    <w:bookmarkEnd w:id="148"/>
-    <w:bookmarkStart w:id="150" w:name="X88f1d6f63b0836bbf1d6ae3f885d8fb9f247ff3"/>
+    <w:bookmarkEnd w:id="152"/>
+    <w:bookmarkStart w:id="154" w:name="X88f1d6f63b0836bbf1d6ae3f885d8fb9f247ff3"/>
     <w:p>
       <w:pPr>
         <w:pStyle w:val="Bibliography"/>
@@ -8286,7 +8475,7 @@
       <w:r>
         <w:t xml:space="preserve"> </w:t>
       </w:r>
-      <w:hyperlink r:id="rId149">
+      <w:hyperlink r:id="rId153">
         <w:r>
           <w:rPr>
             <w:rStyle w:val="Hyperlink"/>
@@ -8298,9 +8487,9 @@
         <w:t xml:space="preserve">.</w:t>
       </w:r>
     </w:p>
-    <w:bookmarkEnd w:id="150"/>
-    <w:bookmarkEnd w:id="151"/>
-    <w:bookmarkEnd w:id="152"/>
+    <w:bookmarkEnd w:id="154"/>
+    <w:bookmarkEnd w:id="155"/>
+    <w:bookmarkEnd w:id="156"/>
     <w:sectPr/>
   </w:body>
 </w:document>
@@ -8608,9 +8797,6 @@
     <w:abstractNumId w:val="991"/>
   </w:num>
   <w:num w:numId="1013">
-    <w:abstractNumId w:val="991"/>
-  </w:num>
-  <w:num w:numId="1014">
     <w:abstractNumId w:val="99411"/>
     <w:lvlOverride w:ilvl="0">
       <w:startOverride w:val="1"/>
@@ -8640,6 +8826,9 @@
       <w:startOverride w:val="1"/>
     </w:lvlOverride>
   </w:num>
+  <w:num w:numId="1014">
+    <w:abstractNumId w:val="991"/>
+  </w:num>
   <w:num w:numId="1015">
     <w:abstractNumId w:val="991"/>
   </w:num>
@@ -8653,9 +8842,6 @@
     <w:abstractNumId w:val="991"/>
   </w:num>
   <w:num w:numId="1019">
-    <w:abstractNumId w:val="991"/>
-  </w:num>
-  <w:num w:numId="1020">
     <w:abstractNumId w:val="991"/>
   </w:num>
 </w:numbering>

</xml_diff>

<commit_message>
🧠 I have some thots RE Pringles notions...
</commit_message>
<xml_diff>
--- a/_manuscript/index.docx
+++ b/_manuscript/index.docx
@@ -101,7 +101,7 @@
         <w:pStyle w:val="Date"/>
       </w:pPr>
       <w:r>
-        <w:t xml:space="preserve">2024-04-08</w:t>
+        <w:t xml:space="preserve">2024-04-09</w:t>
       </w:r>
     </w:p>
     <w:p>
@@ -803,6 +803,18 @@
     <w:p>
       <w:pPr>
         <w:numPr>
+          <w:ilvl w:val="1"/>
+          <w:numId w:val="1002"/>
+        </w:numPr>
+        <w:pStyle w:val="Compact"/>
+      </w:pPr>
+      <w:r>
+        <w:t xml:space="preserve">Bring up the fact that delimiting a network is in and of itself fuzzy - we tend to think of them int erms of snapshots but in reality the final network is often the result of aggregation over multiple timescales.</w:t>
+      </w:r>
+    </w:p>
+    <w:p>
+      <w:pPr>
+        <w:numPr>
           <w:ilvl w:val="0"/>
           <w:numId w:val="1001"/>
         </w:numPr>
@@ -842,7 +854,23 @@
         <w:t xml:space="preserve"> </w:t>
       </w:r>
       <w:r>
-        <w:t xml:space="preserve">understanding energy flows), importantly these networks do not require any level of species specificity and it is more the arrangements of the nodes (species) within the context of network structure that is of value. This researcher is contrasted by one that is interested in constructing real-world, location specific, interaction data for a specific collection of species (community). This is driven by the need for researchers to find alternative ways to infer the interactions between species as a way to overcome the inherit challenges of inventorying interaction in the field</w:t>
+        <w:t xml:space="preserve">understanding energy flows), importantly these networks do not require any level of species specificity</w:t>
+      </w:r>
+      <w:r>
+        <w:t xml:space="preserve"> </w:t>
+      </w:r>
+      <w:r>
+        <w:rPr>
+          <w:iCs/>
+          <w:i/>
+        </w:rPr>
+        <w:t xml:space="preserve">per se</w:t>
+      </w:r>
+      <w:r>
+        <w:t xml:space="preserve"> </w:t>
+      </w:r>
+      <w:r>
+        <w:t xml:space="preserve">and it is more the arrangements of the nodes (species) within the context of network structure that is of value. This researcher is contrasted by one that is interested in constructing real-world, location specific, interaction data for a specific collection of species (community). This is driven by the need for researchers to find alternative ways to infer the interactions between species as a way to overcome the inherit challenges of inventorying interaction in the field</w:t>
       </w:r>
       <w:r>
         <w:t xml:space="preserve"> </w:t>
@@ -864,14 +892,27 @@
         <w:t xml:space="preserve"> </w:t>
       </w:r>
       <w:r>
-        <w:t xml:space="preserve">creating a network that, when taken in aggregate, the distribution of links (interactions) between species are ecologically plausible) to a need for specificity (local-level predictions between specific species).</w:t>
+        <w:t xml:space="preserve">creating a network that, when taken in aggregate, the distribution of links (interactions) between species are ecologically plausible) to a need for specificity (</w:t>
+      </w:r>
+      <w:r>
+        <w:rPr>
+          <w:iCs/>
+          <w:i/>
+        </w:rPr>
+        <w:t xml:space="preserve">i.e.,</w:t>
+      </w:r>
+      <w:r>
+        <w:t xml:space="preserve"> </w:t>
+      </w:r>
+      <w:r>
+        <w:t xml:space="preserve">local-level predictions between specific species).</w:t>
       </w:r>
     </w:p>
     <w:p>
       <w:pPr>
         <w:numPr>
           <w:ilvl w:val="0"/>
-          <w:numId w:val="1002"/>
+          <w:numId w:val="1003"/>
         </w:numPr>
       </w:pPr>
       <w:r>
@@ -882,131 +923,194 @@
       <w:pPr>
         <w:numPr>
           <w:ilvl w:val="1"/>
+          <w:numId w:val="1004"/>
+        </w:numPr>
+      </w:pPr>
+      <w:r>
+        <w:t xml:space="preserve">Core mechanistic differences that models will work at — some are really concerned about (and thus constrained by) structure, others are more mechanistic in nature</w:t>
+      </w:r>
+      <w:r>
+        <w:t xml:space="preserve"> </w:t>
+      </w:r>
+      <w:r>
+        <w:rPr>
+          <w:iCs/>
+          <w:i/>
+        </w:rPr>
+        <w:t xml:space="preserve">i.e.,</w:t>
+      </w:r>
+      <w:r>
+        <w:t xml:space="preserve"> </w:t>
+      </w:r>
+      <w:r>
+        <w:t xml:space="preserve">species</w:t>
+      </w:r>
+      <w:r>
+        <w:t xml:space="preserve"> </w:t>
+      </w:r>
+      <w:r>
+        <w:rPr>
+          <w:iCs/>
+          <w:i/>
+        </w:rPr>
+        <w:t xml:space="preserve">a</w:t>
+      </w:r>
+      <w:r>
+        <w:t xml:space="preserve"> </w:t>
+      </w:r>
+      <w:r>
+        <w:t xml:space="preserve">has the capacity to eat species</w:t>
+      </w:r>
+      <w:r>
+        <w:t xml:space="preserve"> </w:t>
+      </w:r>
+      <w:r>
+        <w:rPr>
+          <w:iCs/>
+          <w:i/>
+        </w:rPr>
+        <w:t xml:space="preserve">b</w:t>
+      </w:r>
+      <w:r>
+        <w:t xml:space="preserve"> </w:t>
+      </w:r>
+      <w:r>
+        <w:t xml:space="preserve">because traits</w:t>
+      </w:r>
+    </w:p>
+    <w:p>
+      <w:pPr>
+        <w:numPr>
+          <w:ilvl w:val="1"/>
+          <w:numId w:val="1004"/>
+        </w:numPr>
+      </w:pPr>
+      <w:r>
+        <w:t xml:space="preserve">In certain situations structure is</w:t>
+      </w:r>
+      <w:r>
+        <w:t xml:space="preserve"> </w:t>
+      </w:r>
+      <w:r>
+        <w:t xml:space="preserve">‘</w:t>
+      </w:r>
+      <w:r>
+        <w:t xml:space="preserve">enough</w:t>
+      </w:r>
+      <w:r>
+        <w:t xml:space="preserve">’</w:t>
+      </w:r>
+      <w:r>
+        <w:t xml:space="preserve"> </w:t>
+      </w:r>
+      <w:r>
+        <w:t xml:space="preserve">but there may be use cases where we are really interested in the node-level interactions</w:t>
+      </w:r>
+      <w:r>
+        <w:t xml:space="preserve"> </w:t>
+      </w:r>
+      <w:r>
+        <w:rPr>
+          <w:iCs/>
+          <w:i/>
+        </w:rPr>
+        <w:t xml:space="preserve">i.e.,</w:t>
+      </w:r>
+      <w:r>
+        <w:t xml:space="preserve"> </w:t>
+      </w:r>
+      <w:r>
+        <w:t xml:space="preserve">species identity is a thing we care about and need to be able to retrieve specific interactions at specific nodes correctly.</w:t>
+      </w:r>
+    </w:p>
+    <w:p>
+      <w:pPr>
+        <w:numPr>
+          <w:ilvl w:val="1"/>
+          <w:numId w:val="1004"/>
+        </w:numPr>
+      </w:pPr>
+      <w:r>
+        <w:t xml:space="preserve">What is the purpose of generating a network? Is it an element of a bigger question we are asking,</w:t>
+      </w:r>
+      <w:r>
+        <w:t xml:space="preserve"> </w:t>
+      </w:r>
+      <w:r>
+        <w:rPr>
+          <w:iCs/>
+          <w:i/>
+        </w:rPr>
+        <w:t xml:space="preserve">e.g.,</w:t>
+      </w:r>
+      <w:r>
+        <w:t xml:space="preserve"> </w:t>
+      </w:r>
+      <w:r>
+        <w:t xml:space="preserve">I want to generate a series of networks to do some extinction simulations/bioenergetic stuff OR are we looking for a</w:t>
+      </w:r>
+      <w:r>
+        <w:t xml:space="preserve"> </w:t>
+      </w:r>
+      <w:r>
+        <w:t xml:space="preserve">‘</w:t>
+      </w:r>
+      <w:r>
+        <w:t xml:space="preserve">final product</w:t>
+      </w:r>
+      <w:r>
+        <w:t xml:space="preserve">’</w:t>
+      </w:r>
+      <w:r>
+        <w:t xml:space="preserve"> </w:t>
+      </w:r>
+      <w:r>
+        <w:t xml:space="preserve">network that is relevant to a specific location? (this can still be broad in geographic scope).</w:t>
+      </w:r>
+    </w:p>
+    <w:p>
+      <w:pPr>
+        <w:numPr>
+          <w:ilvl w:val="0"/>
           <w:numId w:val="1003"/>
         </w:numPr>
       </w:pPr>
       <w:r>
-        <w:t xml:space="preserve">Core mechanistic differences that models will work at — some are really concerned about (and thus constrained by) structure, others are more mechanistic in nature</w:t>
-      </w:r>
-      <w:r>
-        <w:t xml:space="preserve"> </w:t>
-      </w:r>
-      <w:r>
-        <w:rPr>
-          <w:iCs/>
-          <w:i/>
-        </w:rPr>
-        <w:t xml:space="preserve">i.e.,</w:t>
-      </w:r>
-      <w:r>
-        <w:t xml:space="preserve"> </w:t>
-      </w:r>
-      <w:r>
-        <w:t xml:space="preserve">species</w:t>
-      </w:r>
-      <w:r>
-        <w:t xml:space="preserve"> </w:t>
-      </w:r>
-      <w:r>
-        <w:rPr>
-          <w:iCs/>
-          <w:i/>
-        </w:rPr>
-        <w:t xml:space="preserve">a</w:t>
-      </w:r>
-      <w:r>
-        <w:t xml:space="preserve"> </w:t>
-      </w:r>
-      <w:r>
-        <w:t xml:space="preserve">has the capacity to eat species</w:t>
-      </w:r>
-      <w:r>
-        <w:t xml:space="preserve"> </w:t>
-      </w:r>
-      <w:r>
-        <w:rPr>
-          <w:iCs/>
-          <w:i/>
-        </w:rPr>
-        <w:t xml:space="preserve">b</w:t>
-      </w:r>
-      <w:r>
-        <w:t xml:space="preserve"> </w:t>
-      </w:r>
-      <w:r>
-        <w:t xml:space="preserve">because traits</w:t>
+        <w:t xml:space="preserve">A breakdown of wanting to generate a network; statement of need and core philosophies</w:t>
       </w:r>
     </w:p>
     <w:p>
       <w:pPr>
         <w:numPr>
-          <w:ilvl w:val="1"/>
+          <w:ilvl w:val="0"/>
           <w:numId w:val="1003"/>
         </w:numPr>
       </w:pPr>
       <w:r>
-        <w:t xml:space="preserve">In certain situations structure is</w:t>
-      </w:r>
-      <w:r>
-        <w:t xml:space="preserve"> </w:t>
-      </w:r>
-      <w:r>
-        <w:t xml:space="preserve">‘</w:t>
-      </w:r>
-      <w:r>
-        <w:t xml:space="preserve">enough</w:t>
-      </w:r>
-      <w:r>
-        <w:t xml:space="preserve">’</w:t>
-      </w:r>
-      <w:r>
-        <w:t xml:space="preserve"> </w:t>
-      </w:r>
-      <w:r>
-        <w:t xml:space="preserve">but there may be use cases where we are really interested in the node-level interactions</w:t>
-      </w:r>
-      <w:r>
-        <w:t xml:space="preserve"> </w:t>
-      </w:r>
-      <w:r>
-        <w:rPr>
-          <w:iCs/>
-          <w:i/>
-        </w:rPr>
-        <w:t xml:space="preserve">i.e.,</w:t>
-      </w:r>
-      <w:r>
-        <w:t xml:space="preserve"> </w:t>
-      </w:r>
-      <w:r>
-        <w:t xml:space="preserve">species identity is a thing we care about and need to be able to retrieve specific interactions at specific nodes correctly.</w:t>
+        <w:t xml:space="preserve">A breakdown of wanting to predict an interaction; statement of need</w:t>
+      </w:r>
+      <w:r>
+        <w:t xml:space="preserve"> </w:t>
+      </w:r>
+      <w:r>
+        <w:t xml:space="preserve">(Jordano 2016b, 2016a; Poisot et al. 2021)</w:t>
+      </w:r>
+      <w:r>
+        <w:t xml:space="preserve"> </w:t>
+      </w:r>
+      <w:r>
+        <w:t xml:space="preserve">and core philosophies (trait-matching, coexistence, evolutionary backbones)</w:t>
       </w:r>
     </w:p>
     <w:p>
       <w:pPr>
         <w:numPr>
-          <w:ilvl w:val="1"/>
+          <w:ilvl w:val="0"/>
           <w:numId w:val="1003"/>
         </w:numPr>
       </w:pPr>
       <w:r>
-        <w:t xml:space="preserve">What is the purpose of generating a network? Is it an element of a bigger question we are asking,</w:t>
-      </w:r>
-      <w:r>
-        <w:t xml:space="preserve"> </w:t>
-      </w:r>
-      <w:r>
-        <w:rPr>
-          <w:iCs/>
-          <w:i/>
-        </w:rPr>
-        <w:t xml:space="preserve">e.g.,</w:t>
-      </w:r>
-      <w:r>
-        <w:t xml:space="preserve"> </w:t>
-      </w:r>
-      <w:r>
-        <w:t xml:space="preserve">I want to generate a series of networks to do some extinction simulations/bioenergetic stuff OR are we looking for a</w:t>
+        <w:t xml:space="preserve">Stands to reason then that we have developed methods that specialise in one or the other. Which comes at a cost of</w:t>
       </w:r>
       <w:r>
         <w:t xml:space="preserve"> </w:t>
@@ -1015,7 +1119,7 @@
         <w:t xml:space="preserve">‘</w:t>
       </w:r>
       <w:r>
-        <w:t xml:space="preserve">final product</w:t>
+        <w:t xml:space="preserve">performance</w:t>
       </w:r>
       <w:r>
         <w:t xml:space="preserve">’</w:t>
@@ -1024,52 +1128,84 @@
         <w:t xml:space="preserve"> </w:t>
       </w:r>
       <w:r>
-        <w:t xml:space="preserve">network that is relevant to a specific location? (this can still be broad in geographic scope).</w:t>
-      </w:r>
-    </w:p>
-    <w:p>
-      <w:pPr>
-        <w:numPr>
-          <w:ilvl w:val="0"/>
-          <w:numId w:val="1002"/>
-        </w:numPr>
-      </w:pPr>
-      <w:r>
-        <w:t xml:space="preserve">A breakdown of wanting to generate a network; statement of need and core philosophies</w:t>
-      </w:r>
-    </w:p>
-    <w:p>
-      <w:pPr>
-        <w:numPr>
-          <w:ilvl w:val="0"/>
-          <w:numId w:val="1002"/>
-        </w:numPr>
-      </w:pPr>
-      <w:r>
-        <w:t xml:space="preserve">A breakdown of wanting to predict an interaction; statement of need</w:t>
-      </w:r>
-      <w:r>
-        <w:t xml:space="preserve"> </w:t>
-      </w:r>
-      <w:r>
-        <w:t xml:space="preserve">(Jordano 2016b, 2016a; Poisot et al. 2021)</w:t>
-      </w:r>
-      <w:r>
-        <w:t xml:space="preserve"> </w:t>
-      </w:r>
-      <w:r>
-        <w:t xml:space="preserve">and core philosophies (trait-matching, coexistence, evolutionary backbones)</w:t>
-      </w:r>
-    </w:p>
-    <w:p>
-      <w:pPr>
-        <w:numPr>
-          <w:ilvl w:val="0"/>
-          <w:numId w:val="1002"/>
-        </w:numPr>
-      </w:pPr>
-      <w:r>
-        <w:t xml:space="preserve">Stands to reason then that we have developed methods that specialise in one or the other. Which comes at a cost of</w:t>
+        <w:t xml:space="preserve">in other aspects. Knowing how the different model families stack up to each other is thus valuable.</w:t>
+      </w:r>
+    </w:p>
+    <w:p>
+      <w:pPr>
+        <w:pStyle w:val="FirstParagraph"/>
+      </w:pPr>
+      <w:r>
+        <w:t xml:space="preserve">Joel E. Cohen, Newman, and Steele (1985)</w:t>
+      </w:r>
+      <w:r>
+        <w:t xml:space="preserve"> </w:t>
+      </w:r>
+      <w:r>
+        <w:t xml:space="preserve">states that</w:t>
+      </w:r>
+      <w:r>
+        <w:t xml:space="preserve"> </w:t>
+      </w:r>
+      <w:r>
+        <w:rPr>
+          <w:iCs/>
+          <w:i/>
+        </w:rPr>
+        <w:t xml:space="preserve">“</w:t>
+      </w:r>
+      <w:r>
+        <w:rPr>
+          <w:iCs/>
+          <w:i/>
+        </w:rPr>
+        <w:t xml:space="preserve">[Their] approach is more like gross anatomy than like physiology… that is, the gross anatomy is frozen, rather than in motion.</w:t>
+      </w:r>
+      <w:r>
+        <w:rPr>
+          <w:iCs/>
+          <w:i/>
+        </w:rPr>
+        <w:t xml:space="preserve">”</w:t>
+      </w:r>
+      <w:r>
+        <w:t xml:space="preserve">.</w:t>
+      </w:r>
+    </w:p>
+    <w:p>
+      <w:pPr>
+        <w:pStyle w:val="BodyText"/>
+      </w:pPr>
+      <w:r>
+        <w:t xml:space="preserve">Interestingly</w:t>
+      </w:r>
+      <w:r>
+        <w:t xml:space="preserve"> </w:t>
+      </w:r>
+      <w:r>
+        <w:t xml:space="preserve">Williams and Martinez (2008)</w:t>
+      </w:r>
+      <w:r>
+        <w:t xml:space="preserve"> </w:t>
+      </w:r>
+      <w:r>
+        <w:t xml:space="preserve">also explicitly talk about</w:t>
+      </w:r>
+      <w:r>
+        <w:t xml:space="preserve"> </w:t>
+      </w:r>
+      <w:r>
+        <w:rPr>
+          <w:iCs/>
+          <w:i/>
+        </w:rPr>
+        <w:t xml:space="preserve">structural</w:t>
+      </w:r>
+      <w:r>
+        <w:t xml:space="preserve"> </w:t>
+      </w:r>
+      <w:r>
+        <w:t xml:space="preserve">food-web models in their introduction… so how I see it that means that there has always been this inherent acknowledgement that models are functioning at a specific</w:t>
       </w:r>
       <w:r>
         <w:t xml:space="preserve"> </w:t>
@@ -1078,108 +1214,82 @@
         <w:t xml:space="preserve">‘</w:t>
       </w:r>
       <w:r>
-        <w:t xml:space="preserve">performance</w:t>
+        <w:t xml:space="preserve">network level</w:t>
       </w:r>
       <w:r>
         <w:t xml:space="preserve">’</w:t>
       </w:r>
       <w:r>
-        <w:t xml:space="preserve"> </w:t>
-      </w:r>
-      <w:r>
-        <w:t xml:space="preserve">in other aspects. Knowing how the different model families stack up to each other is thus valuable.</w:t>
-      </w:r>
-    </w:p>
-    <w:p>
-      <w:pPr>
-        <w:pStyle w:val="FirstParagraph"/>
-      </w:pPr>
-      <w:r>
-        <w:t xml:space="preserve">Joel E. Cohen, Newman, and Steele (1985)</w:t>
-      </w:r>
-      <w:r>
-        <w:t xml:space="preserve"> </w:t>
-      </w:r>
-      <w:r>
-        <w:t xml:space="preserve">states that</w:t>
-      </w:r>
-      <w:r>
-        <w:t xml:space="preserve"> </w:t>
-      </w:r>
-      <w:r>
-        <w:rPr>
-          <w:iCs/>
-          <w:i/>
-        </w:rPr>
+        <w:t xml:space="preserve">.</w:t>
+      </w:r>
+    </w:p>
+    <w:p>
+      <w:pPr>
+        <w:pStyle w:val="BodyText"/>
+      </w:pPr>
+      <w:r>
+        <w:t xml:space="preserve">Other works to keep in mind:</w:t>
+      </w:r>
+      <w:r>
+        <w:t xml:space="preserve"> </w:t>
+      </w:r>
+      <w:r>
+        <w:t xml:space="preserve">Pringle and Hutchinson (2020)</w:t>
+      </w:r>
+      <w:r>
+        <w:t xml:space="preserve">,</w:t>
+      </w:r>
+      <w:r>
+        <w:t xml:space="preserve"> </w:t>
+      </w:r>
+      <w:r>
+        <w:t xml:space="preserve">Pringle (2020)</w:t>
+      </w:r>
+    </w:p>
+    <w:p>
+      <w:pPr>
+        <w:pStyle w:val="BlockText"/>
+      </w:pPr>
+      <w:r>
         <w:t xml:space="preserve">“</w:t>
       </w:r>
       <w:r>
-        <w:rPr>
-          <w:iCs/>
-          <w:i/>
-        </w:rPr>
-        <w:t xml:space="preserve">[Their] approach is more like gross anatomy than like physiology… that is, the gross anatomy is frozen, rather than in motion.</w:t>
-      </w:r>
-      <w:r>
-        <w:rPr>
-          <w:iCs/>
-          <w:i/>
-        </w:rPr>
+        <w:t xml:space="preserve">The resolution of food-web data is demonic because it can radically change network topology and associated biological inferences in ways that are unknowable in the absence of better data.</w:t>
+      </w:r>
+      <w:r>
         <w:t xml:space="preserve">”</w:t>
       </w:r>
       <w:r>
-        <w:t xml:space="preserve">.</w:t>
-      </w:r>
-    </w:p>
-    <w:p>
-      <w:pPr>
-        <w:pStyle w:val="BodyText"/>
-      </w:pPr>
-      <w:r>
-        <w:t xml:space="preserve">Interestingly</w:t>
-      </w:r>
-      <w:r>
-        <w:t xml:space="preserve"> </w:t>
-      </w:r>
-      <w:r>
-        <w:t xml:space="preserve">Williams and Martinez (2008)</w:t>
-      </w:r>
-      <w:r>
-        <w:t xml:space="preserve"> </w:t>
-      </w:r>
-      <w:r>
-        <w:t xml:space="preserve">also explicitly talk about</w:t>
-      </w:r>
-      <w:r>
-        <w:t xml:space="preserve"> </w:t>
-      </w:r>
-      <w:r>
-        <w:rPr>
-          <w:iCs/>
-          <w:i/>
-        </w:rPr>
-        <w:t xml:space="preserve">structural</w:t>
-      </w:r>
-      <w:r>
-        <w:t xml:space="preserve"> </w:t>
-      </w:r>
-      <w:r>
-        <w:t xml:space="preserve">food-web models in their introduction… so how I see it that means that there has always been this inherent acknowledgement that models are functioning at a specific</w:t>
-      </w:r>
-      <w:r>
-        <w:t xml:space="preserve"> </w:t>
-      </w:r>
-      <w:r>
-        <w:t xml:space="preserve">‘</w:t>
-      </w:r>
-      <w:r>
-        <w:t xml:space="preserve">network level</w:t>
-      </w:r>
-      <w:r>
-        <w:t xml:space="preserve">’</w:t>
-      </w:r>
-      <w:r>
-        <w:t xml:space="preserve">.</w:t>
+        <w:t xml:space="preserve"> </w:t>
+      </w:r>
+      <w:r>
+        <w:t xml:space="preserve">-</w:t>
+      </w:r>
+      <w:r>
+        <w:t xml:space="preserve"> </w:t>
+      </w:r>
+      <w:r>
+        <w:t xml:space="preserve">Pringle and Hutchinson (2020)</w:t>
+      </w:r>
+    </w:p>
+    <w:p>
+      <w:pPr>
+        <w:pStyle w:val="BlockText"/>
+      </w:pPr>
+      <w:r>
+        <w:t xml:space="preserve">“</w:t>
+      </w:r>
+      <w:r>
+        <w:t xml:space="preserve">It makes no sense to describe the interaction structure of nodes which in themselves are poorly defined.</w:t>
+      </w:r>
+      <w:r>
+        <w:t xml:space="preserve">”</w:t>
+      </w:r>
+      <w:r>
+        <w:t xml:space="preserve"> </w:t>
+      </w:r>
+      <w:r>
+        <w:t xml:space="preserve">— Roslin et al. (2013, p. 2)</w:t>
       </w:r>
     </w:p>
     <w:bookmarkEnd w:id="20"/>
@@ -2217,7 +2327,7 @@
       <w:pPr>
         <w:numPr>
           <w:ilvl w:val="0"/>
-          <w:numId w:val="1004"/>
+          <w:numId w:val="1005"/>
         </w:numPr>
       </w:pPr>
       <w:r>
@@ -2257,115 +2367,11 @@
       <w:pPr>
         <w:numPr>
           <w:ilvl w:val="0"/>
-          <w:numId w:val="1004"/>
-        </w:numPr>
-      </w:pPr>
-      <w:r>
-        <w:t xml:space="preserve">When it comes to network models we are concerned with the</w:t>
-      </w:r>
-      <w:r>
-        <w:t xml:space="preserve"> </w:t>
-      </w:r>
-      <w:r>
-        <w:t xml:space="preserve">‘</w:t>
-      </w:r>
-      <w:r>
-        <w:t xml:space="preserve">preservation</w:t>
-      </w:r>
-      <w:r>
-        <w:t xml:space="preserve">’</w:t>
-      </w:r>
-      <w:r>
-        <w:t xml:space="preserve"> </w:t>
-      </w:r>
-      <w:r>
-        <w:t xml:space="preserve">of structure and distribution of links across the network. For interaction models we want to ensure that we are able to retrieve interactions that really exist but also those that cannot exist (</w:t>
-      </w:r>
-      <w:r>
-        <w:rPr>
-          <w:iCs/>
-          <w:i/>
-        </w:rPr>
-        <w:t xml:space="preserve">sensu</w:t>
-      </w:r>
-      <w:r>
-        <w:t xml:space="preserve"> </w:t>
-      </w:r>
-      <w:r>
-        <w:t xml:space="preserve">forbidden links</w:t>
-      </w:r>
-      <w:r>
-        <w:t xml:space="preserve"> </w:t>
-      </w:r>
-      <w:r>
-        <w:t xml:space="preserve">Jordano (2016b)</w:t>
-      </w:r>
-      <w:r>
-        <w:t xml:space="preserve">)</w:t>
-      </w:r>
-    </w:p>
-    <w:p>
-      <w:pPr>
-        <w:pStyle w:val="BlockText"/>
-      </w:pPr>
-      <w:r>
-        <w:t xml:space="preserve">“</w:t>
-      </w:r>
-      <w:r>
-        <w:t xml:space="preserve">As long as these predictions are not perfect, some interactions will be predicted at the</w:t>
-      </w:r>
-      <w:r>
-        <w:t xml:space="preserve"> </w:t>
-      </w:r>
-      <w:r>
-        <w:t xml:space="preserve">‘</w:t>
-      </w:r>
-      <w:r>
-        <w:t xml:space="preserve">wrong</w:t>
-      </w:r>
-      <w:r>
-        <w:t xml:space="preserve">’</w:t>
-      </w:r>
-      <w:r>
-        <w:t xml:space="preserve"> </w:t>
-      </w:r>
-      <w:r>
-        <w:t xml:space="preserve">position in the network; these measures cannot describe the structural effect of these mistakes. On the other hand, measures of network structure can have the same value with interactions that fall at drastically different positions; this is in part because a lot of these measures covary with connectance, and in part because as long as these values are not 0 or their respective maximum, there is a large number of network configurations that can have the same value.</w:t>
-      </w:r>
-      <w:r>
-        <w:t xml:space="preserve">”</w:t>
-      </w:r>
-      <w:r>
-        <w:t xml:space="preserve"> </w:t>
-      </w:r>
-      <w:r>
-        <w:t xml:space="preserve">-</w:t>
-      </w:r>
-      <w:r>
-        <w:t xml:space="preserve"> </w:t>
-      </w:r>
-      <w:r>
-        <w:t xml:space="preserve">Poisot (2023)</w:t>
-      </w:r>
-    </w:p>
-    <w:bookmarkStart w:id="26" w:name="benchmarking-network-models"/>
-    <w:p>
-      <w:pPr>
-        <w:pStyle w:val="Heading3"/>
-      </w:pPr>
-      <w:r>
-        <w:t xml:space="preserve">3.1 Benchmarking network models</w:t>
-      </w:r>
-    </w:p>
-    <w:p>
-      <w:pPr>
-        <w:numPr>
-          <w:ilvl w:val="0"/>
           <w:numId w:val="1005"/>
         </w:numPr>
       </w:pPr>
       <w:r>
-        <w:t xml:space="preserve">Maybe look at some of the historic papers that compare some of the</w:t>
+        <w:t xml:space="preserve">When it comes to network models we are concerned with the</w:t>
       </w:r>
       <w:r>
         <w:t xml:space="preserve"> </w:t>
@@ -2374,50 +2380,38 @@
         <w:t xml:space="preserve">‘</w:t>
       </w:r>
       <w:r>
-        <w:t xml:space="preserve">resource models</w:t>
+        <w:t xml:space="preserve">preservation</w:t>
       </w:r>
       <w:r>
         <w:t xml:space="preserve">’</w:t>
       </w:r>
-    </w:p>
-    <w:p>
-      <w:pPr>
-        <w:numPr>
-          <w:ilvl w:val="0"/>
-          <w:numId w:val="1005"/>
-        </w:numPr>
-      </w:pPr>
-      <w:r>
-        <w:t xml:space="preserve">See also</w:t>
-      </w:r>
-      <w:r>
-        <w:t xml:space="preserve"> </w:t>
-      </w:r>
-      <w:r>
-        <w:t xml:space="preserve">Allesina, Alonso, and Pascual (2008)</w:t>
-      </w:r>
-      <w:r>
-        <w:t xml:space="preserve"> </w:t>
-      </w:r>
-      <w:r>
-        <w:t xml:space="preserve">and the likelihood function that they use for model selection</w:t>
-      </w:r>
-    </w:p>
-    <w:p>
-      <w:pPr>
-        <w:numPr>
-          <w:ilvl w:val="0"/>
-          <w:numId w:val="1005"/>
-        </w:numPr>
-      </w:pPr>
-      <w:r>
-        <w:t xml:space="preserve">Look at</w:t>
-      </w:r>
-      <w:r>
-        <w:t xml:space="preserve"> </w:t>
-      </w:r>
-      <w:r>
-        <w:t xml:space="preserve">Vermaat, Dunne, and Gilbert (2009)</w:t>
+      <w:r>
+        <w:t xml:space="preserve"> </w:t>
+      </w:r>
+      <w:r>
+        <w:t xml:space="preserve">of structure and distribution of links across the network. For interaction models we want to ensure that we are able to retrieve interactions that really exist but also those that cannot exist (</w:t>
+      </w:r>
+      <w:r>
+        <w:rPr>
+          <w:iCs/>
+          <w:i/>
+        </w:rPr>
+        <w:t xml:space="preserve">sensu</w:t>
+      </w:r>
+      <w:r>
+        <w:t xml:space="preserve"> </w:t>
+      </w:r>
+      <w:r>
+        <w:t xml:space="preserve">forbidden links</w:t>
+      </w:r>
+      <w:r>
+        <w:t xml:space="preserve"> </w:t>
+      </w:r>
+      <w:r>
+        <w:t xml:space="preserve">Jordano (2016b)</w:t>
+      </w:r>
+      <w:r>
+        <w:t xml:space="preserve">)</w:t>
       </w:r>
     </w:p>
     <w:p>
@@ -2428,7 +2422,25 @@
         <w:t xml:space="preserve">“</w:t>
       </w:r>
       <w:r>
-        <w:t xml:space="preserve">Possibly, the most striking caveat of the use of summary statistics is that it cannot tell us whether or not a model is able to fully replicate empirical networks.</w:t>
+        <w:t xml:space="preserve">As long as these predictions are not perfect, some interactions will be predicted at the</w:t>
+      </w:r>
+      <w:r>
+        <w:t xml:space="preserve"> </w:t>
+      </w:r>
+      <w:r>
+        <w:t xml:space="preserve">‘</w:t>
+      </w:r>
+      <w:r>
+        <w:t xml:space="preserve">wrong</w:t>
+      </w:r>
+      <w:r>
+        <w:t xml:space="preserve">’</w:t>
+      </w:r>
+      <w:r>
+        <w:t xml:space="preserve"> </w:t>
+      </w:r>
+      <w:r>
+        <w:t xml:space="preserve">position in the network; these measures cannot describe the structural effect of these mistakes. On the other hand, measures of network structure can have the same value with interactions that fall at drastically different positions; this is in part because a lot of these measures covary with connectance, and in part because as long as these values are not 0 or their respective maximum, there is a large number of network configurations that can have the same value.</w:t>
       </w:r>
       <w:r>
         <w:t xml:space="preserve">”</w:t>
@@ -2443,17 +2455,16 @@
         <w:t xml:space="preserve"> </w:t>
       </w:r>
       <w:r>
-        <w:t xml:space="preserve">Allesina, Alonso, and Pascual (2008)</w:t>
-      </w:r>
-    </w:p>
-    <w:bookmarkEnd w:id="26"/>
-    <w:bookmarkStart w:id="27" w:name="benchmarking-interaction-models"/>
+        <w:t xml:space="preserve">Poisot (2023)</w:t>
+      </w:r>
+    </w:p>
+    <w:bookmarkStart w:id="26" w:name="benchmarking-network-models"/>
     <w:p>
       <w:pPr>
         <w:pStyle w:val="Heading3"/>
       </w:pPr>
       <w:r>
-        <w:t xml:space="preserve">3.2 Benchmarking interaction models</w:t>
+        <w:t xml:space="preserve">3.1 Benchmarking network models</w:t>
       </w:r>
     </w:p>
     <w:p>
@@ -2464,7 +2475,7 @@
         </w:numPr>
       </w:pPr>
       <w:r>
-        <w:t xml:space="preserve">Main concern with predicting interactions is that we want to test the</w:t>
+        <w:t xml:space="preserve">Maybe look at some of the historic papers that compare some of the</w:t>
       </w:r>
       <w:r>
         <w:t xml:space="preserve"> </w:t>
@@ -2473,16 +2484,10 @@
         <w:t xml:space="preserve">‘</w:t>
       </w:r>
       <w:r>
-        <w:t xml:space="preserve">quality</w:t>
+        <w:t xml:space="preserve">resource models</w:t>
       </w:r>
       <w:r>
         <w:t xml:space="preserve">’</w:t>
-      </w:r>
-      <w:r>
-        <w:t xml:space="preserve"> </w:t>
-      </w:r>
-      <w:r>
-        <w:t xml:space="preserve">of the links we are predicting (both true positives and true negatives), but the inherit sparsity (meaning high class imbalance) means that we also need to look at the balance of these predictions.</w:t>
       </w:r>
     </w:p>
     <w:p>
@@ -2493,13 +2498,19 @@
         </w:numPr>
       </w:pPr>
       <w:r>
-        <w:t xml:space="preserve">“</w:t>
-      </w:r>
-      <w:r>
-        <w:t xml:space="preserve">Both precision and recall may be useful in cases where there is imbalanced data. However, it may be valuable to prioritize one over the other in cases where the outcome of a false positive or false negative is costly.</w:t>
-      </w:r>
-      <w:r>
-        <w:t xml:space="preserve">”</w:t>
+        <w:t xml:space="preserve">See also</w:t>
+      </w:r>
+      <w:r>
+        <w:t xml:space="preserve"> </w:t>
+      </w:r>
+      <w:r>
+        <w:t xml:space="preserve">Allesina, Alonso, and Pascual (2008)</w:t>
+      </w:r>
+      <w:r>
+        <w:t xml:space="preserve"> </w:t>
+      </w:r>
+      <w:r>
+        <w:t xml:space="preserve">and the likelihood function that they use for model selection</w:t>
       </w:r>
     </w:p>
     <w:p>
@@ -2510,30 +2521,129 @@
         </w:numPr>
       </w:pPr>
       <w:r>
-        <w:t xml:space="preserve">Caveat regarding the use of real world interaction data both for training and validating predictions?</w:t>
-      </w:r>
-      <w:r>
-        <w:t xml:space="preserve"> </w:t>
-      </w:r>
-      <w:r>
-        <w:rPr>
-          <w:iCs/>
-          <w:i/>
-        </w:rPr>
-        <w:t xml:space="preserve">e.g.,</w:t>
-      </w:r>
-      <w:r>
-        <w:t xml:space="preserve"> </w:t>
-      </w:r>
-      <w:r>
-        <w:t xml:space="preserve">Poisot, Ouellet, et al. et al 2021 and Catchen et al 2023</w:t>
+        <w:t xml:space="preserve">Look at</w:t>
+      </w:r>
+      <w:r>
+        <w:t xml:space="preserve"> </w:t>
+      </w:r>
+      <w:r>
+        <w:t xml:space="preserve">Vermaat, Dunne, and Gilbert (2009)</w:t>
+      </w:r>
+    </w:p>
+    <w:p>
+      <w:pPr>
+        <w:pStyle w:val="BlockText"/>
+      </w:pPr>
+      <w:r>
+        <w:t xml:space="preserve">“</w:t>
+      </w:r>
+      <w:r>
+        <w:t xml:space="preserve">Possibly, the most striking caveat of the use of summary statistics is that it cannot tell us whether or not a model is able to fully replicate empirical networks.</w:t>
+      </w:r>
+      <w:r>
+        <w:t xml:space="preserve">”</w:t>
+      </w:r>
+      <w:r>
+        <w:t xml:space="preserve"> </w:t>
+      </w:r>
+      <w:r>
+        <w:t xml:space="preserve">-</w:t>
+      </w:r>
+      <w:r>
+        <w:t xml:space="preserve"> </w:t>
+      </w:r>
+      <w:r>
+        <w:t xml:space="preserve">Allesina, Alonso, and Pascual (2008)</w:t>
+      </w:r>
+    </w:p>
+    <w:bookmarkEnd w:id="26"/>
+    <w:bookmarkStart w:id="27" w:name="benchmarking-interaction-models"/>
+    <w:p>
+      <w:pPr>
+        <w:pStyle w:val="Heading3"/>
+      </w:pPr>
+      <w:r>
+        <w:t xml:space="preserve">3.2 Benchmarking interaction models</w:t>
       </w:r>
     </w:p>
     <w:p>
       <w:pPr>
         <w:numPr>
           <w:ilvl w:val="0"/>
-          <w:numId w:val="1006"/>
+          <w:numId w:val="1007"/>
+        </w:numPr>
+      </w:pPr>
+      <w:r>
+        <w:t xml:space="preserve">Main concern with predicting interactions is that we want to test the</w:t>
+      </w:r>
+      <w:r>
+        <w:t xml:space="preserve"> </w:t>
+      </w:r>
+      <w:r>
+        <w:t xml:space="preserve">‘</w:t>
+      </w:r>
+      <w:r>
+        <w:t xml:space="preserve">quality</w:t>
+      </w:r>
+      <w:r>
+        <w:t xml:space="preserve">’</w:t>
+      </w:r>
+      <w:r>
+        <w:t xml:space="preserve"> </w:t>
+      </w:r>
+      <w:r>
+        <w:t xml:space="preserve">of the links we are predicting (both true positives and true negatives), but the inherit sparsity (meaning high class imbalance) means that we also need to look at the balance of these predictions.</w:t>
+      </w:r>
+    </w:p>
+    <w:p>
+      <w:pPr>
+        <w:numPr>
+          <w:ilvl w:val="0"/>
+          <w:numId w:val="1007"/>
+        </w:numPr>
+      </w:pPr>
+      <w:r>
+        <w:t xml:space="preserve">“</w:t>
+      </w:r>
+      <w:r>
+        <w:t xml:space="preserve">Both precision and recall may be useful in cases where there is imbalanced data. However, it may be valuable to prioritize one over the other in cases where the outcome of a false positive or false negative is costly.</w:t>
+      </w:r>
+      <w:r>
+        <w:t xml:space="preserve">”</w:t>
+      </w:r>
+    </w:p>
+    <w:p>
+      <w:pPr>
+        <w:numPr>
+          <w:ilvl w:val="0"/>
+          <w:numId w:val="1007"/>
+        </w:numPr>
+      </w:pPr>
+      <w:r>
+        <w:t xml:space="preserve">Caveat regarding the use of real world interaction data both for training and validating predictions?</w:t>
+      </w:r>
+      <w:r>
+        <w:t xml:space="preserve"> </w:t>
+      </w:r>
+      <w:r>
+        <w:rPr>
+          <w:iCs/>
+          <w:i/>
+        </w:rPr>
+        <w:t xml:space="preserve">e.g.,</w:t>
+      </w:r>
+      <w:r>
+        <w:t xml:space="preserve"> </w:t>
+      </w:r>
+      <w:r>
+        <w:t xml:space="preserve">Poisot, Ouellet, et al. et al 2021 and Catchen et al 2023</w:t>
+      </w:r>
+    </w:p>
+    <w:p>
+      <w:pPr>
+        <w:numPr>
+          <w:ilvl w:val="0"/>
+          <w:numId w:val="1007"/>
         </w:numPr>
       </w:pPr>
       <w:r>
@@ -2550,118 +2660,118 @@
       <w:pPr>
         <w:numPr>
           <w:ilvl w:val="1"/>
+          <w:numId w:val="1008"/>
+        </w:numPr>
+      </w:pPr>
+      <w:r>
+        <w:t xml:space="preserve">skill (ability to make the right prediction; evaluate whether low prevalence can lull us into a false sense of predictive accuracy)</w:t>
+      </w:r>
+    </w:p>
+    <w:p>
+      <w:pPr>
+        <w:numPr>
+          <w:ilvl w:val="1"/>
+          <w:numId w:val="1008"/>
+        </w:numPr>
+      </w:pPr>
+      <w:r>
+        <w:t xml:space="preserve">bias (trends towards systematically over-predicting one class)</w:t>
+      </w:r>
+    </w:p>
+    <w:p>
+      <w:pPr>
+        <w:numPr>
+          <w:ilvl w:val="1"/>
+          <w:numId w:val="1008"/>
+        </w:numPr>
+      </w:pPr>
+      <w:r>
+        <w:t xml:space="preserve">class imbalance (the relative number of cases representing interactions)</w:t>
+      </w:r>
+    </w:p>
+    <w:p>
+      <w:pPr>
+        <w:numPr>
+          <w:ilvl w:val="0"/>
           <w:numId w:val="1007"/>
         </w:numPr>
       </w:pPr>
       <w:r>
-        <w:t xml:space="preserve">skill (ability to make the right prediction; evaluate whether low prevalence can lull us into a false sense of predictive accuracy)</w:t>
+        <w:t xml:space="preserve">“</w:t>
+      </w:r>
+      <w:r>
+        <w:t xml:space="preserve">These results suggest that learning from a dataset with very low connectance can be a different task than for more connected networks: it becomes increasingly important to capture the mechanisms that make an interaction exist, and therefore having a slightly more biased training dataset might be beneficial. As connectance increases, the need for biased training sets is less prominent, as learning the rules for which interactions do not exist starts gaining importance</w:t>
+      </w:r>
+      <w:r>
+        <w:t xml:space="preserve">”</w:t>
       </w:r>
     </w:p>
     <w:p>
       <w:pPr>
         <w:numPr>
-          <w:ilvl w:val="1"/>
+          <w:ilvl w:val="0"/>
           <w:numId w:val="1007"/>
         </w:numPr>
       </w:pPr>
       <w:r>
-        <w:t xml:space="preserve">bias (trends towards systematically over-predicting one class)</w:t>
-      </w:r>
-    </w:p>
-    <w:p>
-      <w:pPr>
-        <w:numPr>
-          <w:ilvl w:val="1"/>
-          <w:numId w:val="1007"/>
-        </w:numPr>
-      </w:pPr>
-      <w:r>
-        <w:t xml:space="preserve">class imbalance (the relative number of cases representing interactions)</w:t>
+        <w:t xml:space="preserve">Maybe also looking at how well a model can recover</w:t>
+      </w:r>
+      <w:r>
+        <w:t xml:space="preserve"> </w:t>
+      </w:r>
+      <w:r>
+        <w:t xml:space="preserve">‘</w:t>
+      </w:r>
+      <w:r>
+        <w:t xml:space="preserve">missing links</w:t>
+      </w:r>
+      <w:r>
+        <w:t xml:space="preserve">’</w:t>
+      </w:r>
+      <w:r>
+        <w:t xml:space="preserve"> </w:t>
+      </w:r>
+      <w:r>
+        <w:rPr>
+          <w:iCs/>
+          <w:i/>
+        </w:rPr>
+        <w:t xml:space="preserve">i.e.,</w:t>
+      </w:r>
+      <w:r>
+        <w:t xml:space="preserve"> </w:t>
+      </w:r>
+      <w:r>
+        <w:t xml:space="preserve">false negatives</w:t>
+      </w:r>
+      <w:r>
+        <w:t xml:space="preserve"> </w:t>
+      </w:r>
+      <w:r>
+        <w:rPr>
+          <w:iCs/>
+          <w:i/>
+        </w:rPr>
+        <w:t xml:space="preserve">sensu</w:t>
+      </w:r>
+      <w:r>
+        <w:t xml:space="preserve"> </w:t>
+      </w:r>
+      <w:r>
+        <w:t xml:space="preserve">what we did in</w:t>
+      </w:r>
+      <w:r>
+        <w:t xml:space="preserve"> </w:t>
+      </w:r>
+      <w:r>
+        <w:t xml:space="preserve">Strydom et al. (2022)</w:t>
       </w:r>
     </w:p>
     <w:p>
       <w:pPr>
         <w:numPr>
           <w:ilvl w:val="0"/>
-          <w:numId w:val="1006"/>
-        </w:numPr>
-      </w:pPr>
-      <w:r>
-        <w:t xml:space="preserve">“</w:t>
-      </w:r>
-      <w:r>
-        <w:t xml:space="preserve">These results suggest that learning from a dataset with very low connectance can be a different task than for more connected networks: it becomes increasingly important to capture the mechanisms that make an interaction exist, and therefore having a slightly more biased training dataset might be beneficial. As connectance increases, the need for biased training sets is less prominent, as learning the rules for which interactions do not exist starts gaining importance</w:t>
-      </w:r>
-      <w:r>
-        <w:t xml:space="preserve">”</w:t>
-      </w:r>
-    </w:p>
-    <w:p>
-      <w:pPr>
-        <w:numPr>
-          <w:ilvl w:val="0"/>
-          <w:numId w:val="1006"/>
-        </w:numPr>
-      </w:pPr>
-      <w:r>
-        <w:t xml:space="preserve">Maybe also looking at how well a model can recover</w:t>
-      </w:r>
-      <w:r>
-        <w:t xml:space="preserve"> </w:t>
-      </w:r>
-      <w:r>
-        <w:t xml:space="preserve">‘</w:t>
-      </w:r>
-      <w:r>
-        <w:t xml:space="preserve">missing links</w:t>
-      </w:r>
-      <w:r>
-        <w:t xml:space="preserve">’</w:t>
-      </w:r>
-      <w:r>
-        <w:t xml:space="preserve"> </w:t>
-      </w:r>
-      <w:r>
-        <w:rPr>
-          <w:iCs/>
-          <w:i/>
-        </w:rPr>
-        <w:t xml:space="preserve">i.e.,</w:t>
-      </w:r>
-      <w:r>
-        <w:t xml:space="preserve"> </w:t>
-      </w:r>
-      <w:r>
-        <w:t xml:space="preserve">false negatives</w:t>
-      </w:r>
-      <w:r>
-        <w:t xml:space="preserve"> </w:t>
-      </w:r>
-      <w:r>
-        <w:rPr>
-          <w:iCs/>
-          <w:i/>
-        </w:rPr>
-        <w:t xml:space="preserve">sensu</w:t>
-      </w:r>
-      <w:r>
-        <w:t xml:space="preserve"> </w:t>
-      </w:r>
-      <w:r>
-        <w:t xml:space="preserve">what we did in</w:t>
-      </w:r>
-      <w:r>
-        <w:t xml:space="preserve"> </w:t>
-      </w:r>
-      <w:r>
-        <w:t xml:space="preserve">Strydom et al. (2022)</w:t>
-      </w:r>
-    </w:p>
-    <w:p>
-      <w:pPr>
-        <w:numPr>
-          <w:ilvl w:val="0"/>
-          <w:numId w:val="1006"/>
+          <w:numId w:val="1007"/>
         </w:numPr>
       </w:pPr>
       <w:r>
@@ -4124,6 +4234,41 @@
     </w:p>
     <w:p>
       <w:pPr>
+        <w:pStyle w:val="BodyText"/>
+      </w:pPr>
+      <w:r>
+        <w:t xml:space="preserve">Although the availability of empirical interaction data is growing as techniques begin to improve and grow</w:t>
+      </w:r>
+      <w:r>
+        <w:t xml:space="preserve"> </w:t>
+      </w:r>
+      <w:r>
+        <w:t xml:space="preserve">(Pringle and Hutchinson 2020)</w:t>
+      </w:r>
+      <w:r>
+        <w:t xml:space="preserve">, we still lack a way to define what is the</w:t>
+      </w:r>
+      <w:r>
+        <w:t xml:space="preserve"> </w:t>
+      </w:r>
+      <w:r>
+        <w:t xml:space="preserve">‘</w:t>
+      </w:r>
+      <w:r>
+        <w:t xml:space="preserve">ideal</w:t>
+      </w:r>
+      <w:r>
+        <w:t xml:space="preserve">’</w:t>
+      </w:r>
+      <w:r>
+        <w:t xml:space="preserve"> </w:t>
+      </w:r>
+      <w:r>
+        <w:t xml:space="preserve">interaction dataset.</w:t>
+      </w:r>
+    </w:p>
+    <w:p>
+      <w:pPr>
         <w:pStyle w:val="BlockText"/>
       </w:pPr>
       <w:r>
@@ -4317,7 +4462,7 @@
       <w:pPr>
         <w:numPr>
           <w:ilvl w:val="0"/>
-          <w:numId w:val="1008"/>
+          <w:numId w:val="1009"/>
         </w:numPr>
         <w:pStyle w:val="Compact"/>
       </w:pPr>
@@ -4347,7 +4492,7 @@
       <w:pPr>
         <w:numPr>
           <w:ilvl w:val="0"/>
-          <w:numId w:val="1008"/>
+          <w:numId w:val="1009"/>
         </w:numPr>
         <w:pStyle w:val="Compact"/>
       </w:pPr>
@@ -4359,7 +4504,7 @@
       <w:pPr>
         <w:numPr>
           <w:ilvl w:val="0"/>
-          <w:numId w:val="1008"/>
+          <w:numId w:val="1009"/>
         </w:numPr>
         <w:pStyle w:val="Compact"/>
       </w:pPr>
@@ -4415,7 +4560,7 @@
       <w:pPr>
         <w:numPr>
           <w:ilvl w:val="0"/>
-          <w:numId w:val="1009"/>
+          <w:numId w:val="1010"/>
         </w:numPr>
       </w:pPr>
       <w:r>
@@ -4426,7 +4571,7 @@
       <w:pPr>
         <w:numPr>
           <w:ilvl w:val="0"/>
-          <w:numId w:val="1009"/>
+          <w:numId w:val="1010"/>
         </w:numPr>
       </w:pPr>
       <w:r>
@@ -4483,7 +4628,7 @@
       <w:pPr>
         <w:numPr>
           <w:ilvl w:val="0"/>
-          <w:numId w:val="1009"/>
+          <w:numId w:val="1010"/>
         </w:numPr>
       </w:pPr>
       <w:r>
@@ -4534,7 +4679,7 @@
       <w:pPr>
         <w:numPr>
           <w:ilvl w:val="0"/>
-          <w:numId w:val="1009"/>
+          <w:numId w:val="1010"/>
         </w:numPr>
       </w:pPr>
       <w:r>
@@ -4555,7 +4700,7 @@
       <w:pPr>
         <w:numPr>
           <w:ilvl w:val="0"/>
-          <w:numId w:val="1009"/>
+          <w:numId w:val="1010"/>
         </w:numPr>
       </w:pPr>
       <w:r>
@@ -4588,7 +4733,7 @@
       <w:pPr>
         <w:numPr>
           <w:ilvl w:val="1"/>
-          <w:numId w:val="1010"/>
+          <w:numId w:val="1011"/>
         </w:numPr>
       </w:pPr>
       <w:r>
@@ -4599,7 +4744,7 @@
       <w:pPr>
         <w:numPr>
           <w:ilvl w:val="1"/>
-          <w:numId w:val="1010"/>
+          <w:numId w:val="1011"/>
         </w:numPr>
       </w:pPr>
       <w:r>
@@ -4610,7 +4755,7 @@
       <w:pPr>
         <w:numPr>
           <w:ilvl w:val="1"/>
-          <w:numId w:val="1010"/>
+          <w:numId w:val="1011"/>
         </w:numPr>
       </w:pPr>
       <w:r>
@@ -4621,7 +4766,7 @@
       <w:pPr>
         <w:numPr>
           <w:ilvl w:val="1"/>
-          <w:numId w:val="1010"/>
+          <w:numId w:val="1011"/>
         </w:numPr>
       </w:pPr>
       <w:r>
@@ -4642,146 +4787,100 @@
       <w:pPr>
         <w:numPr>
           <w:ilvl w:val="0"/>
-          <w:numId w:val="1011"/>
-        </w:numPr>
-        <w:pStyle w:val="Compact"/>
-      </w:pPr>
-      <w:r>
-        <w:t xml:space="preserve">Based on</w:t>
-      </w:r>
-      <w:r>
-        <w:t xml:space="preserve"> </w:t>
-      </w:r>
-      <w:r>
-        <w:t xml:space="preserve">Poisot (2023)</w:t>
-      </w:r>
-      <w:r>
-        <w:t xml:space="preserve">:</w:t>
-      </w:r>
-    </w:p>
-    <w:p>
-      <w:pPr>
-        <w:numPr>
-          <w:ilvl w:val="1"/>
           <w:numId w:val="1012"/>
         </w:numPr>
         <w:pStyle w:val="Compact"/>
       </w:pPr>
       <w:r>
-        <w:t xml:space="preserve">Precision-Recall (PR-AUC) - performance</w:t>
+        <w:t xml:space="preserve">Based on</w:t>
+      </w:r>
+      <w:r>
+        <w:t xml:space="preserve"> </w:t>
+      </w:r>
+      <w:r>
+        <w:t xml:space="preserve">Poisot (2023)</w:t>
+      </w:r>
+      <w:r>
+        <w:t xml:space="preserve">:</w:t>
       </w:r>
     </w:p>
     <w:p>
       <w:pPr>
         <w:numPr>
           <w:ilvl w:val="1"/>
+          <w:numId w:val="1013"/>
+        </w:numPr>
+        <w:pStyle w:val="Compact"/>
+      </w:pPr>
+      <w:r>
+        <w:t xml:space="preserve">Precision-Recall (PR-AUC) - performance</w:t>
+      </w:r>
+    </w:p>
+    <w:p>
+      <w:pPr>
+        <w:numPr>
+          <w:ilvl w:val="1"/>
+          <w:numId w:val="1013"/>
+        </w:numPr>
+        <w:pStyle w:val="Compact"/>
+      </w:pPr>
+      <w:r>
+        <w:t xml:space="preserve">Matthews correlation coefficient (MCC) - accuracy</w:t>
+      </w:r>
+    </w:p>
+    <w:p>
+      <w:pPr>
+        <w:numPr>
+          <w:ilvl w:val="0"/>
           <w:numId w:val="1012"/>
         </w:numPr>
         <w:pStyle w:val="Compact"/>
       </w:pPr>
       <w:r>
-        <w:t xml:space="preserve">Matthews correlation coefficient (MCC) - accuracy</w:t>
+        <w:t xml:space="preserve">Maybe same measures we use for the network models</w:t>
+      </w:r>
+    </w:p>
+    <w:bookmarkEnd w:id="36"/>
+    <w:bookmarkStart w:id="37" w:name="pva-action-plan"/>
+    <w:p>
+      <w:pPr>
+        <w:pStyle w:val="Heading4"/>
+      </w:pPr>
+      <w:r>
+        <w:t xml:space="preserve">4.3.3 PVA (action plan)</w:t>
       </w:r>
     </w:p>
     <w:p>
       <w:pPr>
         <w:numPr>
           <w:ilvl w:val="0"/>
-          <w:numId w:val="1011"/>
-        </w:numPr>
-        <w:pStyle w:val="Compact"/>
-      </w:pPr>
-      <w:r>
-        <w:t xml:space="preserve">Maybe same measures we use for the network models</w:t>
-      </w:r>
-    </w:p>
-    <w:bookmarkEnd w:id="36"/>
-    <w:bookmarkStart w:id="37" w:name="pva-action-plan"/>
-    <w:p>
-      <w:pPr>
-        <w:pStyle w:val="Heading4"/>
-      </w:pPr>
-      <w:r>
-        <w:t xml:space="preserve">4.3.3 PVA (action plan)</w:t>
-      </w:r>
-    </w:p>
-    <w:p>
-      <w:pPr>
-        <w:numPr>
-          <w:ilvl w:val="0"/>
-          <w:numId w:val="1013"/>
-        </w:numPr>
-        <w:pStyle w:val="Compact"/>
-      </w:pPr>
-      <w:r>
-        <w:t xml:space="preserve">Shortlist/finalise the different topo generators</w:t>
-      </w:r>
-    </w:p>
-    <w:p>
-      <w:pPr>
-        <w:numPr>
-          <w:ilvl w:val="0"/>
-          <w:numId w:val="1013"/>
-        </w:numPr>
-        <w:pStyle w:val="Compact"/>
-      </w:pPr>
-      <w:r>
-        <w:t xml:space="preserve">collate/translate into</w:t>
-      </w:r>
-      <w:r>
-        <w:t xml:space="preserve"> </w:t>
-      </w:r>
-      <w:r>
-        <w:rPr>
-          <w:rStyle w:val="VerbatimChar"/>
-        </w:rPr>
-        <w:t xml:space="preserve">Julia</w:t>
-      </w:r>
-    </w:p>
-    <w:p>
-      <w:pPr>
-        <w:numPr>
-          <w:ilvl w:val="1"/>
           <w:numId w:val="1014"/>
         </w:numPr>
         <w:pStyle w:val="Compact"/>
       </w:pPr>
       <w:r>
-        <w:rPr>
-          <w:iCs/>
-          <w:i/>
-        </w:rPr>
-        <w:t xml:space="preserve">e.g.,</w:t>
-      </w:r>
-      <w:r>
-        <w:t xml:space="preserve"> </w:t>
-      </w:r>
-      <w:r>
-        <w:t xml:space="preserve">some models wil be in SpeciesInteractionNetworks.jl (new EcoNet); I know (parts of) the transfer learning stuff is and the niche model</w:t>
+        <w:t xml:space="preserve">Shortlist/finalise the different topo generators</w:t>
       </w:r>
     </w:p>
     <w:p>
       <w:pPr>
         <w:numPr>
-          <w:ilvl w:val="1"/>
+          <w:ilvl w:val="0"/>
           <w:numId w:val="1014"/>
         </w:numPr>
         <w:pStyle w:val="Compact"/>
       </w:pPr>
       <w:r>
-        <w:t xml:space="preserve">others will need to be coded out (the more simpler models should be easier)</w:t>
-      </w:r>
-    </w:p>
-    <w:p>
-      <w:pPr>
-        <w:numPr>
-          <w:ilvl w:val="0"/>
-          <w:numId w:val="1013"/>
-        </w:numPr>
-        <w:pStyle w:val="Compact"/>
-      </w:pPr>
-      <w:r>
-        <w:t xml:space="preserve">Curate networks for the different datasets/scenarios we select - I feel like there might be some scenarios that we can’t do all models for all datasets but maybe I’m being a pessimist.</w:t>
+        <w:t xml:space="preserve">collate/translate into</w:t>
+      </w:r>
+      <w:r>
+        <w:t xml:space="preserve"> </w:t>
+      </w:r>
+      <w:r>
+        <w:rPr>
+          <w:rStyle w:val="VerbatimChar"/>
+        </w:rPr>
+        <w:t xml:space="preserve">Julia</w:t>
       </w:r>
     </w:p>
     <w:p>
@@ -4793,103 +4892,17 @@
         <w:pStyle w:val="Compact"/>
       </w:pPr>
       <w:r>
-        <w:t xml:space="preserve">Need to also think about where one might find the additional data for some of the models…</w:t>
-      </w:r>
-    </w:p>
-    <w:p>
-      <w:pPr>
-        <w:numPr>
-          <w:ilvl w:val="2"/>
-          <w:numId w:val="1016"/>
-        </w:numPr>
-        <w:pStyle w:val="Compact"/>
-      </w:pPr>
-      <w:r>
-        <w:t xml:space="preserve">Body size:</w:t>
-      </w:r>
-      <w:r>
-        <w:t xml:space="preserve"> </w:t>
-      </w:r>
-      <w:r>
-        <w:t xml:space="preserve">Herberstein et al. (2022)</w:t>
-      </w:r>
-      <w:r>
-        <w:t xml:space="preserve"> </w:t>
-      </w:r>
-      <w:r>
-        <w:t xml:space="preserve">- Although maybe Andrew has strong thotsTM RE the one true body size database to rule them all…</w:t>
-      </w:r>
-    </w:p>
-    <w:p>
-      <w:pPr>
-        <w:numPr>
-          <w:ilvl w:val="2"/>
-          <w:numId w:val="1016"/>
-        </w:numPr>
-        <w:pStyle w:val="Compact"/>
-      </w:pPr>
-      <w:r>
-        <w:t xml:space="preserve">Other trait sources:</w:t>
-      </w:r>
-      <w:r>
-        <w:t xml:space="preserve"> </w:t>
-      </w:r>
-      <w:r>
-        <w:t xml:space="preserve">Wilman et al. (2014)</w:t>
-      </w:r>
-      <w:r>
-        <w:t xml:space="preserve"> </w:t>
-      </w:r>
-      <w:r>
-        <w:t xml:space="preserve">and</w:t>
-      </w:r>
-      <w:r>
-        <w:t xml:space="preserve"> </w:t>
-      </w:r>
-      <w:r>
-        <w:t xml:space="preserve">Jones et al. (2009)</w:t>
-      </w:r>
-    </w:p>
-    <w:p>
-      <w:pPr>
-        <w:numPr>
-          <w:ilvl w:val="2"/>
-          <w:numId w:val="1016"/>
-        </w:numPr>
-        <w:pStyle w:val="Compact"/>
-      </w:pPr>
-      <w:r>
-        <w:t xml:space="preserve">This is where we’ll get the paleo traits from if I’m correct</w:t>
-      </w:r>
-      <w:r>
-        <w:t xml:space="preserve"> </w:t>
-      </w:r>
-      <w:r>
-        <w:t xml:space="preserve">Bambach, Bush, and Erwin (2007)</w:t>
-      </w:r>
-    </w:p>
-    <w:p>
-      <w:pPr>
-        <w:numPr>
-          <w:ilvl w:val="2"/>
-          <w:numId w:val="1016"/>
-        </w:numPr>
-        <w:pStyle w:val="Compact"/>
-      </w:pPr>
-      <w:r>
-        <w:t xml:space="preserve">Phylogeny stuff:</w:t>
-      </w:r>
-      <w:r>
-        <w:t xml:space="preserve"> </w:t>
-      </w:r>
-      <w:r>
-        <w:t xml:space="preserve">Upham, Esselstyn, and Jetz (2019)</w:t>
-      </w:r>
-      <w:r>
-        <w:t xml:space="preserve"> </w:t>
-      </w:r>
-      <w:r>
-        <w:t xml:space="preserve">(what we used for TL but its only mammals…) but I’m sure there will be others</w:t>
+        <w:rPr>
+          <w:iCs/>
+          <w:i/>
+        </w:rPr>
+        <w:t xml:space="preserve">e.g.,</w:t>
+      </w:r>
+      <w:r>
+        <w:t xml:space="preserve"> </w:t>
+      </w:r>
+      <w:r>
+        <w:t xml:space="preserve">some models wil be in SpeciesInteractionNetworks.jl (new EcoNet); I know (parts of) the transfer learning stuff is and the niche model</w:t>
       </w:r>
     </w:p>
     <w:p>
@@ -4901,49 +4914,181 @@
         <w:pStyle w:val="Compact"/>
       </w:pPr>
       <w:r>
-        <w:t xml:space="preserve">Also limitation of scope…</w:t>
-      </w:r>
-      <w:r>
-        <w:t xml:space="preserve"> </w:t>
-      </w:r>
-      <w:r>
-        <w:rPr>
-          <w:iCs/>
-          <w:i/>
-        </w:rPr>
-        <w:t xml:space="preserve">e.g.,</w:t>
-      </w:r>
-      <w:r>
-        <w:t xml:space="preserve"> </w:t>
-      </w:r>
-      <w:r>
-        <w:t xml:space="preserve">do we even dare to think about including plants/basal producers (see</w:t>
-      </w:r>
-      <w:r>
-        <w:t xml:space="preserve"> </w:t>
-      </w:r>
-      <w:r>
-        <w:rPr>
-          <w:iCs/>
-          <w:i/>
-        </w:rPr>
-        <w:t xml:space="preserve">e.g.,</w:t>
-      </w:r>
-      <w:r>
-        <w:t xml:space="preserve"> </w:t>
-      </w:r>
-      <w:r>
-        <w:t xml:space="preserve">Valdovinos et al. (2023)</w:t>
-      </w:r>
-      <w:r>
-        <w:t xml:space="preserve">)</w:t>
+        <w:t xml:space="preserve">others will need to be coded out (the more simpler models should be easier)</w:t>
+      </w:r>
+    </w:p>
+    <w:p>
+      <w:pPr>
+        <w:numPr>
+          <w:ilvl w:val="0"/>
+          <w:numId w:val="1014"/>
+        </w:numPr>
+        <w:pStyle w:val="Compact"/>
+      </w:pPr>
+      <w:r>
+        <w:t xml:space="preserve">Curate networks for the different datasets/scenarios we select - I feel like there might be some scenarios that we can’t do all models for all datasets but maybe I’m being a pessimist.</w:t>
       </w:r>
     </w:p>
     <w:p>
       <w:pPr>
         <w:numPr>
           <w:ilvl w:val="1"/>
-          <w:numId w:val="1015"/>
+          <w:numId w:val="1016"/>
+        </w:numPr>
+        <w:pStyle w:val="Compact"/>
+      </w:pPr>
+      <w:r>
+        <w:t xml:space="preserve">Need to also think about where one might find the additional data for some of the models…</w:t>
+      </w:r>
+    </w:p>
+    <w:p>
+      <w:pPr>
+        <w:numPr>
+          <w:ilvl w:val="2"/>
+          <w:numId w:val="1017"/>
+        </w:numPr>
+        <w:pStyle w:val="Compact"/>
+      </w:pPr>
+      <w:r>
+        <w:t xml:space="preserve">Body size:</w:t>
+      </w:r>
+      <w:r>
+        <w:t xml:space="preserve"> </w:t>
+      </w:r>
+      <w:r>
+        <w:t xml:space="preserve">Herberstein et al. (2022)</w:t>
+      </w:r>
+      <w:r>
+        <w:t xml:space="preserve"> </w:t>
+      </w:r>
+      <w:r>
+        <w:t xml:space="preserve">- Although maybe Andrew has strong thotsTM RE the one true body size database to rule them all…</w:t>
+      </w:r>
+    </w:p>
+    <w:p>
+      <w:pPr>
+        <w:numPr>
+          <w:ilvl w:val="2"/>
+          <w:numId w:val="1017"/>
+        </w:numPr>
+        <w:pStyle w:val="Compact"/>
+      </w:pPr>
+      <w:r>
+        <w:t xml:space="preserve">Other trait sources:</w:t>
+      </w:r>
+      <w:r>
+        <w:t xml:space="preserve"> </w:t>
+      </w:r>
+      <w:r>
+        <w:t xml:space="preserve">Wilman et al. (2014)</w:t>
+      </w:r>
+      <w:r>
+        <w:t xml:space="preserve"> </w:t>
+      </w:r>
+      <w:r>
+        <w:t xml:space="preserve">and</w:t>
+      </w:r>
+      <w:r>
+        <w:t xml:space="preserve"> </w:t>
+      </w:r>
+      <w:r>
+        <w:t xml:space="preserve">Jones et al. (2009)</w:t>
+      </w:r>
+    </w:p>
+    <w:p>
+      <w:pPr>
+        <w:numPr>
+          <w:ilvl w:val="2"/>
+          <w:numId w:val="1017"/>
+        </w:numPr>
+        <w:pStyle w:val="Compact"/>
+      </w:pPr>
+      <w:r>
+        <w:t xml:space="preserve">This is where we’ll get the paleo traits from if I’m correct</w:t>
+      </w:r>
+      <w:r>
+        <w:t xml:space="preserve"> </w:t>
+      </w:r>
+      <w:r>
+        <w:t xml:space="preserve">Bambach, Bush, and Erwin (2007)</w:t>
+      </w:r>
+    </w:p>
+    <w:p>
+      <w:pPr>
+        <w:numPr>
+          <w:ilvl w:val="2"/>
+          <w:numId w:val="1017"/>
+        </w:numPr>
+        <w:pStyle w:val="Compact"/>
+      </w:pPr>
+      <w:r>
+        <w:t xml:space="preserve">Phylogeny stuff:</w:t>
+      </w:r>
+      <w:r>
+        <w:t xml:space="preserve"> </w:t>
+      </w:r>
+      <w:r>
+        <w:t xml:space="preserve">Upham, Esselstyn, and Jetz (2019)</w:t>
+      </w:r>
+      <w:r>
+        <w:t xml:space="preserve"> </w:t>
+      </w:r>
+      <w:r>
+        <w:t xml:space="preserve">(what we used for TL but its only mammals…) but I’m sure there will be others</w:t>
+      </w:r>
+    </w:p>
+    <w:p>
+      <w:pPr>
+        <w:numPr>
+          <w:ilvl w:val="1"/>
+          <w:numId w:val="1016"/>
+        </w:numPr>
+        <w:pStyle w:val="Compact"/>
+      </w:pPr>
+      <w:r>
+        <w:t xml:space="preserve">Also limitation of scope…</w:t>
+      </w:r>
+      <w:r>
+        <w:t xml:space="preserve"> </w:t>
+      </w:r>
+      <w:r>
+        <w:rPr>
+          <w:iCs/>
+          <w:i/>
+        </w:rPr>
+        <w:t xml:space="preserve">e.g.,</w:t>
+      </w:r>
+      <w:r>
+        <w:t xml:space="preserve"> </w:t>
+      </w:r>
+      <w:r>
+        <w:t xml:space="preserve">do we even dare to think about including plants/basal producers (see</w:t>
+      </w:r>
+      <w:r>
+        <w:t xml:space="preserve"> </w:t>
+      </w:r>
+      <w:r>
+        <w:rPr>
+          <w:iCs/>
+          <w:i/>
+        </w:rPr>
+        <w:t xml:space="preserve">e.g.,</w:t>
+      </w:r>
+      <w:r>
+        <w:t xml:space="preserve"> </w:t>
+      </w:r>
+      <w:r>
+        <w:t xml:space="preserve">Valdovinos et al. (2023)</w:t>
+      </w:r>
+      <w:r>
+        <w:t xml:space="preserve">)</w:t>
+      </w:r>
+    </w:p>
+    <w:p>
+      <w:pPr>
+        <w:numPr>
+          <w:ilvl w:val="1"/>
+          <w:numId w:val="1016"/>
         </w:numPr>
         <w:pStyle w:val="Compact"/>
       </w:pPr>
@@ -5010,7 +5155,7 @@
       <w:pPr>
         <w:numPr>
           <w:ilvl w:val="0"/>
-          <w:numId w:val="1017"/>
+          <w:numId w:val="1018"/>
         </w:numPr>
         <w:pStyle w:val="Compact"/>
       </w:pPr>
@@ -5038,7 +5183,7 @@
       <w:pPr>
         <w:numPr>
           <w:ilvl w:val="0"/>
-          <w:numId w:val="1017"/>
+          <w:numId w:val="1018"/>
         </w:numPr>
         <w:pStyle w:val="Compact"/>
       </w:pPr>
@@ -5092,7 +5237,7 @@
       <w:pPr>
         <w:numPr>
           <w:ilvl w:val="0"/>
-          <w:numId w:val="1017"/>
+          <w:numId w:val="1018"/>
         </w:numPr>
         <w:pStyle w:val="Compact"/>
       </w:pPr>
@@ -5318,7 +5463,7 @@
       <w:pPr>
         <w:numPr>
           <w:ilvl w:val="0"/>
-          <w:numId w:val="1018"/>
+          <w:numId w:val="1019"/>
         </w:numPr>
       </w:pPr>
       <w:r>
@@ -5347,84 +5492,6 @@
       </w:r>
       <w:r>
         <w:t xml:space="preserve">but maybe not exactly in this context but vaguely adjacent.</w:t>
-      </w:r>
-    </w:p>
-    <w:p>
-      <w:pPr>
-        <w:numPr>
-          <w:ilvl w:val="0"/>
-          <w:numId w:val="1018"/>
-        </w:numPr>
-      </w:pPr>
-      <w:r>
-        <w:t xml:space="preserve">An interesting thing to also think about (and arguably it will be addressed based on some of the other thoughts and ideas) is data dependant and data independent</w:t>
-      </w:r>
-      <w:r>
-        <w:t xml:space="preserve"> </w:t>
-      </w:r>
-      <w:r>
-        <w:t xml:space="preserve">‘</w:t>
-      </w:r>
-      <w:r>
-        <w:t xml:space="preserve">parametrisation</w:t>
-      </w:r>
-      <w:r>
-        <w:t xml:space="preserve">’</w:t>
-      </w:r>
-      <w:r>
-        <w:t xml:space="preserve"> </w:t>
-      </w:r>
-      <w:r>
-        <w:t xml:space="preserve">of the models…</w:t>
-      </w:r>
-    </w:p>
-    <w:p>
-      <w:pPr>
-        <w:numPr>
-          <w:ilvl w:val="0"/>
-          <w:numId w:val="1018"/>
-        </w:numPr>
-      </w:pPr>
-      <w:r>
-        <w:t xml:space="preserve">Why do interaction models do so badly at predicting structure? Nuance of metaweb vs realisation but also time? At the core of it interaction models are trained on existing interaction data; this is data that are most likely closer to a metaweb than a local realisation even if they are being inventoried at a small scale.</w:t>
-      </w:r>
-    </w:p>
-    <w:p>
-      <w:pPr>
-        <w:pStyle w:val="BlockText"/>
-      </w:pPr>
-      <w:r>
-        <w:rPr>
-          <w:iCs/>
-          <w:i/>
-        </w:rPr>
-        <w:t xml:space="preserve">“</w:t>
-      </w:r>
-      <w:r>
-        <w:rPr>
-          <w:iCs/>
-          <w:i/>
-        </w:rPr>
-        <w:t xml:space="preserve">we highlight an interesting paradox: the models with the best performance measures are not necessarily the models with the closest reconstructed network structure.</w:t>
-      </w:r>
-      <w:r>
-        <w:rPr>
-          <w:iCs/>
-          <w:i/>
-        </w:rPr>
-        <w:t xml:space="preserve">”</w:t>
-      </w:r>
-      <w:r>
-        <w:t xml:space="preserve"> </w:t>
-      </w:r>
-      <w:r>
-        <w:t xml:space="preserve">-</w:t>
-      </w:r>
-      <w:r>
-        <w:t xml:space="preserve"> </w:t>
-      </w:r>
-      <w:r>
-        <w:t xml:space="preserve">Poisot (2023)</w:t>
       </w:r>
     </w:p>
     <w:p>
@@ -5435,17 +5502,25 @@
         </w:numPr>
       </w:pPr>
       <w:r>
-        <w:rPr>
-          <w:iCs/>
-          <w:i/>
-        </w:rPr>
-        <w:t xml:space="preserve">Do we need network models to predict interactions and interaction models to predict structure?</w:t>
-      </w:r>
-      <w:r>
-        <w:t xml:space="preserve"> </w:t>
-      </w:r>
-      <w:r>
-        <w:t xml:space="preserve">(lets not think about that too hard or I might just have to sit in silence for a while…)</w:t>
+        <w:t xml:space="preserve">An interesting thing to also think about (and arguably it will be addressed based on some of the other thoughts and ideas) is data dependant and data independent</w:t>
+      </w:r>
+      <w:r>
+        <w:t xml:space="preserve"> </w:t>
+      </w:r>
+      <w:r>
+        <w:t xml:space="preserve">‘</w:t>
+      </w:r>
+      <w:r>
+        <w:t xml:space="preserve">parametrisation</w:t>
+      </w:r>
+      <w:r>
+        <w:t xml:space="preserve">’</w:t>
+      </w:r>
+      <w:r>
+        <w:t xml:space="preserve"> </w:t>
+      </w:r>
+      <w:r>
+        <w:t xml:space="preserve">of the models…</w:t>
       </w:r>
     </w:p>
     <w:p>
@@ -5456,14 +5531,84 @@
         </w:numPr>
       </w:pPr>
       <w:r>
-        <w:t xml:space="preserve">It will be interesting to bring up the idea that if a model is missing a specific pairwise link but doing well at the structural level then when does it matter?</w:t>
+        <w:t xml:space="preserve">Why do interaction models do so badly at predicting structure? Nuance of metaweb vs realisation but also time? At the core of it interaction models are trained on existing interaction data; this is data that are most likely closer to a metaweb than a local realisation even if they are being inventoried at a small scale.</w:t>
+      </w:r>
+    </w:p>
+    <w:p>
+      <w:pPr>
+        <w:pStyle w:val="BlockText"/>
+      </w:pPr>
+      <w:r>
+        <w:rPr>
+          <w:iCs/>
+          <w:i/>
+        </w:rPr>
+        <w:t xml:space="preserve">“</w:t>
+      </w:r>
+      <w:r>
+        <w:rPr>
+          <w:iCs/>
+          <w:i/>
+        </w:rPr>
+        <w:t xml:space="preserve">we highlight an interesting paradox: the models with the best performance measures are not necessarily the models with the closest reconstructed network structure.</w:t>
+      </w:r>
+      <w:r>
+        <w:rPr>
+          <w:iCs/>
+          <w:i/>
+        </w:rPr>
+        <w:t xml:space="preserve">”</w:t>
+      </w:r>
+      <w:r>
+        <w:t xml:space="preserve"> </w:t>
+      </w:r>
+      <w:r>
+        <w:t xml:space="preserve">-</w:t>
+      </w:r>
+      <w:r>
+        <w:t xml:space="preserve"> </w:t>
+      </w:r>
+      <w:r>
+        <w:t xml:space="preserve">Poisot (2023)</w:t>
       </w:r>
     </w:p>
     <w:p>
       <w:pPr>
         <w:numPr>
           <w:ilvl w:val="0"/>
-          <w:numId w:val="1019"/>
+          <w:numId w:val="1020"/>
+        </w:numPr>
+      </w:pPr>
+      <w:r>
+        <w:rPr>
+          <w:iCs/>
+          <w:i/>
+        </w:rPr>
+        <w:t xml:space="preserve">Do we need network models to predict interactions and interaction models to predict structure?</w:t>
+      </w:r>
+      <w:r>
+        <w:t xml:space="preserve"> </w:t>
+      </w:r>
+      <w:r>
+        <w:t xml:space="preserve">(lets not think about that too hard or I might just have to sit in silence for a while…)</w:t>
+      </w:r>
+    </w:p>
+    <w:p>
+      <w:pPr>
+        <w:numPr>
+          <w:ilvl w:val="0"/>
+          <w:numId w:val="1020"/>
+        </w:numPr>
+      </w:pPr>
+      <w:r>
+        <w:t xml:space="preserve">It will be interesting to bring up the idea that if a model is missing a specific pairwise link but doing well at the structural level then when does it matter?</w:t>
+      </w:r>
+    </w:p>
+    <w:p>
+      <w:pPr>
+        <w:numPr>
+          <w:ilvl w:val="0"/>
+          <w:numId w:val="1020"/>
         </w:numPr>
       </w:pPr>
       <w:r>
@@ -5485,7 +5630,7 @@
       </w:r>
     </w:p>
     <w:bookmarkEnd w:id="51"/>
-    <w:bookmarkStart w:id="156" w:name="references"/>
+    <w:bookmarkStart w:id="160" w:name="references"/>
     <w:p>
       <w:pPr>
         <w:pStyle w:val="Heading2"/>
@@ -5520,7 +5665,7 @@
         </w:r>
       </w:hyperlink>
     </w:p>
-    <w:bookmarkStart w:id="155" w:name="refs"/>
+    <w:bookmarkStart w:id="159" w:name="refs"/>
     <w:bookmarkStart w:id="53" w:name="ref-allesinaGeneralModelFood2008"/>
     <w:p>
       <w:pPr>
@@ -7603,12 +7748,139 @@
       </w:r>
     </w:p>
     <w:bookmarkEnd w:id="122"/>
-    <w:bookmarkStart w:id="124" w:name="ref-rohrModelingFoodWebs2010"/>
+    <w:bookmarkStart w:id="124" w:name="ref-pringleUntanglingFoodWebs2020"/>
     <w:p>
       <w:pPr>
         <w:pStyle w:val="Bibliography"/>
       </w:pPr>
       <w:r>
+        <w:t xml:space="preserve">Pringle, Robert M. 2020.</w:t>
+      </w:r>
+      <w:r>
+        <w:t xml:space="preserve"> </w:t>
+      </w:r>
+      <w:r>
+        <w:t xml:space="preserve">“Untangling</w:t>
+      </w:r>
+      <w:r>
+        <w:t xml:space="preserve"> </w:t>
+      </w:r>
+      <w:r>
+        <w:t xml:space="preserve">Food Webs</w:t>
+      </w:r>
+      <w:r>
+        <w:t xml:space="preserve">.”</w:t>
+      </w:r>
+      <w:r>
+        <w:t xml:space="preserve"> </w:t>
+      </w:r>
+      <w:r>
+        <w:t xml:space="preserve">In</w:t>
+      </w:r>
+      <w:r>
+        <w:t xml:space="preserve"> </w:t>
+      </w:r>
+      <w:r>
+        <w:rPr>
+          <w:iCs/>
+          <w:i/>
+        </w:rPr>
+        <w:t xml:space="preserve">Untangling</w:t>
+      </w:r>
+      <w:r>
+        <w:rPr>
+          <w:iCs/>
+          <w:i/>
+        </w:rPr>
+        <w:t xml:space="preserve"> </w:t>
+      </w:r>
+      <w:r>
+        <w:rPr>
+          <w:iCs/>
+          <w:i/>
+        </w:rPr>
+        <w:t xml:space="preserve">Food Webs</w:t>
+      </w:r>
+      <w:r>
+        <w:t xml:space="preserve">, 225–38. Princeton University Press.</w:t>
+      </w:r>
+      <w:r>
+        <w:t xml:space="preserve"> </w:t>
+      </w:r>
+      <w:hyperlink r:id="rId123">
+        <w:r>
+          <w:rPr>
+            <w:rStyle w:val="Hyperlink"/>
+          </w:rPr>
+          <w:t xml:space="preserve">https://doi.org/10.1515/9780691195322-020</w:t>
+        </w:r>
+      </w:hyperlink>
+      <w:r>
+        <w:t xml:space="preserve">.</w:t>
+      </w:r>
+    </w:p>
+    <w:bookmarkEnd w:id="124"/>
+    <w:bookmarkStart w:id="126" w:name="ref-pringleResolvingFoodWebStructure2020"/>
+    <w:p>
+      <w:pPr>
+        <w:pStyle w:val="Bibliography"/>
+      </w:pPr>
+      <w:r>
+        <w:t xml:space="preserve">Pringle, Robert M., and Matthew C. Hutchinson. 2020.</w:t>
+      </w:r>
+      <w:r>
+        <w:t xml:space="preserve"> </w:t>
+      </w:r>
+      <w:r>
+        <w:t xml:space="preserve">“Resolving</w:t>
+      </w:r>
+      <w:r>
+        <w:t xml:space="preserve"> </w:t>
+      </w:r>
+      <w:r>
+        <w:t xml:space="preserve">Food-Web Structure</w:t>
+      </w:r>
+      <w:r>
+        <w:t xml:space="preserve">.”</w:t>
+      </w:r>
+      <w:r>
+        <w:t xml:space="preserve"> </w:t>
+      </w:r>
+      <w:r>
+        <w:rPr>
+          <w:iCs/>
+          <w:i/>
+        </w:rPr>
+        <w:t xml:space="preserve">Annual Review of Ecology, Evolution and Systematics</w:t>
+      </w:r>
+      <w:r>
+        <w:t xml:space="preserve"> </w:t>
+      </w:r>
+      <w:r>
+        <w:t xml:space="preserve">51 (Volume 51, 2020): 55–80.</w:t>
+      </w:r>
+      <w:r>
+        <w:t xml:space="preserve"> </w:t>
+      </w:r>
+      <w:hyperlink r:id="rId125">
+        <w:r>
+          <w:rPr>
+            <w:rStyle w:val="Hyperlink"/>
+          </w:rPr>
+          <w:t xml:space="preserve">https://doi.org/10.1146/annurev-ecolsys-110218-024908</w:t>
+        </w:r>
+      </w:hyperlink>
+      <w:r>
+        <w:t xml:space="preserve">.</w:t>
+      </w:r>
+    </w:p>
+    <w:bookmarkEnd w:id="126"/>
+    <w:bookmarkStart w:id="128" w:name="ref-rohrModelingFoodWebs2010"/>
+    <w:p>
+      <w:pPr>
+        <w:pStyle w:val="Bibliography"/>
+      </w:pPr>
+      <w:r>
         <w:t xml:space="preserve">Rohr, Rudolf Philippe, Heike Scherer, Patrik Kehrli, Christian Mazza, and Louis-Félix Bersier. 2010.</w:t>
       </w:r>
       <w:r>
@@ -7654,7 +7926,7 @@
       <w:r>
         <w:t xml:space="preserve"> </w:t>
       </w:r>
-      <w:hyperlink r:id="rId123">
+      <w:hyperlink r:id="rId127">
         <w:r>
           <w:rPr>
             <w:rStyle w:val="Hyperlink"/>
@@ -7666,8 +7938,8 @@
         <w:t xml:space="preserve">.</w:t>
       </w:r>
     </w:p>
-    <w:bookmarkEnd w:id="124"/>
-    <w:bookmarkStart w:id="126" w:name="X0fb50f1746fa9d2b24f89ed5bfe6ae1a2f58cc2"/>
+    <w:bookmarkEnd w:id="128"/>
+    <w:bookmarkStart w:id="130" w:name="X0fb50f1746fa9d2b24f89ed5bfe6ae1a2f58cc2"/>
     <w:p>
       <w:pPr>
         <w:pStyle w:val="Bibliography"/>
@@ -7690,7 +7962,7 @@
       <w:r>
         <w:t xml:space="preserve"> </w:t>
       </w:r>
-      <w:hyperlink r:id="rId125">
+      <w:hyperlink r:id="rId129">
         <w:r>
           <w:rPr>
             <w:rStyle w:val="Hyperlink"/>
@@ -7702,8 +7974,8 @@
         <w:t xml:space="preserve">.</w:t>
       </w:r>
     </w:p>
-    <w:bookmarkEnd w:id="126"/>
-    <w:bookmarkStart w:id="128" w:name="X03e9e0a0d566f92bb17f572b5d8593be755e14a"/>
+    <w:bookmarkEnd w:id="130"/>
+    <w:bookmarkStart w:id="132" w:name="X03e9e0a0d566f92bb17f572b5d8593be755e14a"/>
     <w:p>
       <w:pPr>
         <w:pStyle w:val="Bibliography"/>
@@ -7736,7 +8008,7 @@
       <w:r>
         <w:t xml:space="preserve"> </w:t>
       </w:r>
-      <w:hyperlink r:id="rId127">
+      <w:hyperlink r:id="rId131">
         <w:r>
           <w:rPr>
             <w:rStyle w:val="Hyperlink"/>
@@ -7748,8 +8020,8 @@
         <w:t xml:space="preserve">.</w:t>
       </w:r>
     </w:p>
-    <w:bookmarkEnd w:id="128"/>
-    <w:bookmarkStart w:id="130" w:name="ref-stoufferEvidenceExistenceRobust2007"/>
+    <w:bookmarkEnd w:id="132"/>
+    <w:bookmarkStart w:id="134" w:name="ref-stoufferEvidenceExistenceRobust2007"/>
     <w:p>
       <w:pPr>
         <w:pStyle w:val="Bibliography"/>
@@ -7782,7 +8054,7 @@
       <w:r>
         <w:t xml:space="preserve"> </w:t>
       </w:r>
-      <w:hyperlink r:id="rId129">
+      <w:hyperlink r:id="rId133">
         <w:r>
           <w:rPr>
             <w:rStyle w:val="Hyperlink"/>
@@ -7794,8 +8066,8 @@
         <w:t xml:space="preserve">.</w:t>
       </w:r>
     </w:p>
-    <w:bookmarkEnd w:id="130"/>
-    <w:bookmarkStart w:id="132" w:name="ref-strydomFoodWebReconstruction2022"/>
+    <w:bookmarkEnd w:id="134"/>
+    <w:bookmarkStart w:id="136" w:name="ref-strydomFoodWebReconstruction2022"/>
     <w:p>
       <w:pPr>
         <w:pStyle w:val="Bibliography"/>
@@ -7828,7 +8100,7 @@
       <w:r>
         <w:t xml:space="preserve"> </w:t>
       </w:r>
-      <w:hyperlink r:id="rId131">
+      <w:hyperlink r:id="rId135">
         <w:r>
           <w:rPr>
             <w:rStyle w:val="Hyperlink"/>
@@ -7840,8 +8112,8 @@
         <w:t xml:space="preserve">.</w:t>
       </w:r>
     </w:p>
-    <w:bookmarkEnd w:id="132"/>
-    <w:bookmarkStart w:id="134" w:name="ref-strydomGraphEmbeddingTransfer2023"/>
+    <w:bookmarkEnd w:id="136"/>
+    <w:bookmarkStart w:id="138" w:name="ref-strydomGraphEmbeddingTransfer2023"/>
     <w:p>
       <w:pPr>
         <w:pStyle w:val="Bibliography"/>
@@ -7874,7 +8146,7 @@
       <w:r>
         <w:t xml:space="preserve"> </w:t>
       </w:r>
-      <w:hyperlink r:id="rId133">
+      <w:hyperlink r:id="rId137">
         <w:r>
           <w:rPr>
             <w:rStyle w:val="Hyperlink"/>
@@ -7886,8 +8158,8 @@
         <w:t xml:space="preserve">.</w:t>
       </w:r>
     </w:p>
-    <w:bookmarkEnd w:id="134"/>
-    <w:bookmarkStart w:id="136" w:name="ref-strydomRoadmapPredictingSpecies2021"/>
+    <w:bookmarkEnd w:id="138"/>
+    <w:bookmarkStart w:id="140" w:name="ref-strydomRoadmapPredictingSpecies2021"/>
     <w:p>
       <w:pPr>
         <w:pStyle w:val="Bibliography"/>
@@ -7920,7 +8192,7 @@
       <w:r>
         <w:t xml:space="preserve"> </w:t>
       </w:r>
-      <w:hyperlink r:id="rId135">
+      <w:hyperlink r:id="rId139">
         <w:r>
           <w:rPr>
             <w:rStyle w:val="Hyperlink"/>
@@ -7932,8 +8204,8 @@
         <w:t xml:space="preserve">.</w:t>
       </w:r>
     </w:p>
-    <w:bookmarkEnd w:id="136"/>
-    <w:bookmarkStart w:id="138" w:name="ref-strydomSVDEntropyReveals2021"/>
+    <w:bookmarkEnd w:id="140"/>
+    <w:bookmarkStart w:id="142" w:name="ref-strydomSVDEntropyReveals2021"/>
     <w:p>
       <w:pPr>
         <w:pStyle w:val="Bibliography"/>
@@ -7996,7 +8268,7 @@
       <w:r>
         <w:t xml:space="preserve"> </w:t>
       </w:r>
-      <w:hyperlink r:id="rId137">
+      <w:hyperlink r:id="rId141">
         <w:r>
           <w:rPr>
             <w:rStyle w:val="Hyperlink"/>
@@ -8008,8 +8280,8 @@
         <w:t xml:space="preserve">.</w:t>
       </w:r>
     </w:p>
-    <w:bookmarkEnd w:id="138"/>
-    <w:bookmarkStart w:id="140" w:name="ref-uphamInferringMammalTree2019"/>
+    <w:bookmarkEnd w:id="142"/>
+    <w:bookmarkStart w:id="144" w:name="ref-uphamInferringMammalTree2019"/>
     <w:p>
       <w:pPr>
         <w:pStyle w:val="Bibliography"/>
@@ -8054,7 +8326,7 @@
       <w:r>
         <w:t xml:space="preserve"> </w:t>
       </w:r>
-      <w:hyperlink r:id="rId139">
+      <w:hyperlink r:id="rId143">
         <w:r>
           <w:rPr>
             <w:rStyle w:val="Hyperlink"/>
@@ -8066,8 +8338,8 @@
         <w:t xml:space="preserve">.</w:t>
       </w:r>
     </w:p>
-    <w:bookmarkEnd w:id="140"/>
-    <w:bookmarkStart w:id="142" w:name="X2cae758a57fb7b500a696ee22ace3d032a23796"/>
+    <w:bookmarkEnd w:id="144"/>
+    <w:bookmarkStart w:id="146" w:name="X2cae758a57fb7b500a696ee22ace3d032a23796"/>
     <w:p>
       <w:pPr>
         <w:pStyle w:val="Bibliography"/>
@@ -8100,7 +8372,7 @@
       <w:r>
         <w:t xml:space="preserve"> </w:t>
       </w:r>
-      <w:hyperlink r:id="rId141">
+      <w:hyperlink r:id="rId145">
         <w:r>
           <w:rPr>
             <w:rStyle w:val="Hyperlink"/>
@@ -8112,8 +8384,8 @@
         <w:t xml:space="preserve">.</w:t>
       </w:r>
     </w:p>
-    <w:bookmarkEnd w:id="142"/>
-    <w:bookmarkStart w:id="144" w:name="ref-vermaatMajorDimensionsFoodweb2009"/>
+    <w:bookmarkEnd w:id="146"/>
+    <w:bookmarkStart w:id="148" w:name="ref-vermaatMajorDimensionsFoodweb2009"/>
     <w:p>
       <w:pPr>
         <w:pStyle w:val="Bibliography"/>
@@ -8146,7 +8418,7 @@
       <w:r>
         <w:t xml:space="preserve"> </w:t>
       </w:r>
-      <w:hyperlink r:id="rId143">
+      <w:hyperlink r:id="rId147">
         <w:r>
           <w:rPr>
             <w:rStyle w:val="Hyperlink"/>
@@ -8158,8 +8430,8 @@
         <w:t xml:space="preserve">.</w:t>
       </w:r>
     </w:p>
-    <w:bookmarkEnd w:id="144"/>
-    <w:bookmarkStart w:id="146" w:name="ref-williamsProbabilisticNicheModel2010"/>
+    <w:bookmarkEnd w:id="148"/>
+    <w:bookmarkStart w:id="150" w:name="ref-williamsProbabilisticNicheModel2010"/>
     <w:p>
       <w:pPr>
         <w:pStyle w:val="Bibliography"/>
@@ -8249,7 +8521,7 @@
       <w:r>
         <w:t xml:space="preserve"> </w:t>
       </w:r>
-      <w:hyperlink r:id="rId145">
+      <w:hyperlink r:id="rId149">
         <w:r>
           <w:rPr>
             <w:rStyle w:val="Hyperlink"/>
@@ -8261,8 +8533,8 @@
         <w:t xml:space="preserve">.</w:t>
       </w:r>
     </w:p>
-    <w:bookmarkEnd w:id="146"/>
-    <w:bookmarkStart w:id="148" w:name="ref-williamsSimpleRulesYield2000"/>
+    <w:bookmarkEnd w:id="150"/>
+    <w:bookmarkStart w:id="152" w:name="ref-williamsSimpleRulesYield2000"/>
     <w:p>
       <w:pPr>
         <w:pStyle w:val="Bibliography"/>
@@ -8295,7 +8567,7 @@
       <w:r>
         <w:t xml:space="preserve"> </w:t>
       </w:r>
-      <w:hyperlink r:id="rId147">
+      <w:hyperlink r:id="rId151">
         <w:r>
           <w:rPr>
             <w:rStyle w:val="Hyperlink"/>
@@ -8307,8 +8579,8 @@
         <w:t xml:space="preserve">.</w:t>
       </w:r>
     </w:p>
-    <w:bookmarkEnd w:id="148"/>
-    <w:bookmarkStart w:id="150" w:name="ref-williamsSuccessItsLimits2008"/>
+    <w:bookmarkEnd w:id="152"/>
+    <w:bookmarkStart w:id="154" w:name="ref-williamsSuccessItsLimits2008"/>
     <w:p>
       <w:pPr>
         <w:pStyle w:val="Bibliography"/>
@@ -8341,7 +8613,7 @@
       <w:r>
         <w:t xml:space="preserve"> </w:t>
       </w:r>
-      <w:hyperlink r:id="rId149">
+      <w:hyperlink r:id="rId153">
         <w:r>
           <w:rPr>
             <w:rStyle w:val="Hyperlink"/>
@@ -8353,8 +8625,8 @@
         <w:t xml:space="preserve">.</w:t>
       </w:r>
     </w:p>
-    <w:bookmarkEnd w:id="150"/>
-    <w:bookmarkStart w:id="152" w:name="X3fc2d14386dedf5f1ba7e24ee00e41a20bbf03b"/>
+    <w:bookmarkEnd w:id="154"/>
+    <w:bookmarkStart w:id="156" w:name="X3fc2d14386dedf5f1ba7e24ee00e41a20bbf03b"/>
     <w:p>
       <w:pPr>
         <w:pStyle w:val="Bibliography"/>
@@ -8408,7 +8680,7 @@
       <w:r>
         <w:t xml:space="preserve"> </w:t>
       </w:r>
-      <w:hyperlink r:id="rId151">
+      <w:hyperlink r:id="rId155">
         <w:r>
           <w:rPr>
             <w:rStyle w:val="Hyperlink"/>
@@ -8420,8 +8692,8 @@
         <w:t xml:space="preserve">.</w:t>
       </w:r>
     </w:p>
-    <w:bookmarkEnd w:id="152"/>
-    <w:bookmarkStart w:id="154" w:name="X88f1d6f63b0836bbf1d6ae3f885d8fb9f247ff3"/>
+    <w:bookmarkEnd w:id="156"/>
+    <w:bookmarkStart w:id="158" w:name="X88f1d6f63b0836bbf1d6ae3f885d8fb9f247ff3"/>
     <w:p>
       <w:pPr>
         <w:pStyle w:val="Bibliography"/>
@@ -8475,7 +8747,7 @@
       <w:r>
         <w:t xml:space="preserve"> </w:t>
       </w:r>
-      <w:hyperlink r:id="rId153">
+      <w:hyperlink r:id="rId157">
         <w:r>
           <w:rPr>
             <w:rStyle w:val="Hyperlink"/>
@@ -8487,9 +8759,9 @@
         <w:t xml:space="preserve">.</w:t>
       </w:r>
     </w:p>
-    <w:bookmarkEnd w:id="154"/>
-    <w:bookmarkEnd w:id="155"/>
-    <w:bookmarkEnd w:id="156"/>
+    <w:bookmarkEnd w:id="158"/>
+    <w:bookmarkEnd w:id="159"/>
+    <w:bookmarkEnd w:id="160"/>
     <w:sectPr/>
   </w:body>
 </w:document>
@@ -8797,6 +9069,9 @@
     <w:abstractNumId w:val="991"/>
   </w:num>
   <w:num w:numId="1013">
+    <w:abstractNumId w:val="991"/>
+  </w:num>
+  <w:num w:numId="1014">
     <w:abstractNumId w:val="99411"/>
     <w:lvlOverride w:ilvl="0">
       <w:startOverride w:val="1"/>
@@ -8826,9 +9101,6 @@
       <w:startOverride w:val="1"/>
     </w:lvlOverride>
   </w:num>
-  <w:num w:numId="1014">
-    <w:abstractNumId w:val="991"/>
-  </w:num>
   <w:num w:numId="1015">
     <w:abstractNumId w:val="991"/>
   </w:num>
@@ -8842,6 +9114,9 @@
     <w:abstractNumId w:val="991"/>
   </w:num>
   <w:num w:numId="1019">
+    <w:abstractNumId w:val="991"/>
+  </w:num>
+  <w:num w:numId="1020">
     <w:abstractNumId w:val="991"/>
   </w:num>
 </w:numbering>

</xml_diff>

<commit_message>
:racehorse: add neutral model
</commit_message>
<xml_diff>
--- a/_manuscript/index.docx
+++ b/_manuscript/index.docx
@@ -101,7 +101,7 @@
         <w:pStyle w:val="Date"/>
       </w:pPr>
       <w:r>
-        <w:t xml:space="preserve">2024-04-10</w:t>
+        <w:t xml:space="preserve">2024-04-11</w:t>
       </w:r>
     </w:p>
     <w:p>
@@ -4326,6 +4326,38 @@
         <w:t xml:space="preserve">versions of that network using each model family.</w:t>
       </w:r>
     </w:p>
+    <w:p>
+      <w:pPr>
+        <w:pStyle w:val="BlockText"/>
+      </w:pPr>
+      <w:r>
+        <w:t xml:space="preserve">“</w:t>
+      </w:r>
+      <w:r>
+        <w:t xml:space="preserve">These complex food webs differ in their level of resolution and sampling effort, which may introduce noise in the estimation of their properties, especially given their large number of interacting elements. However, because our MaxEnt models are applied on imperfect data, they aim at reproducing the sampled structure of food webs, not their actual structure.</w:t>
+      </w:r>
+      <w:r>
+        <w:t xml:space="preserve">”</w:t>
+      </w:r>
+      <w:r>
+        <w:t xml:space="preserve"> </w:t>
+      </w:r>
+      <w:r>
+        <w:t xml:space="preserve">-</w:t>
+      </w:r>
+      <w:r>
+        <w:t xml:space="preserve"> </w:t>
+      </w:r>
+      <w:r>
+        <w:t xml:space="preserve">Banville, Gravel, and Poisot (2023)</w:t>
+      </w:r>
+      <w:r>
+        <w:t xml:space="preserve"> </w:t>
+      </w:r>
+      <w:r>
+        <w:t xml:space="preserve">(something to think about…)</w:t>
+      </w:r>
+    </w:p>
     <w:bookmarkEnd w:id="31"/>
     <w:bookmarkStart w:id="32" w:name="empirical-networks"/>
     <w:p>
@@ -5507,7 +5539,10 @@
               <w:pStyle w:val="ImageCaption"/>
             </w:pPr>
             <w:r>
-              <w:t xml:space="preserve">Figure 2: Z-scores for network summary statistics. Negative Z-scores indicate a (mean) value greater than expected. S1 - S5 represent the different motif structures identified in @</w:t>
+              <w:t xml:space="preserve">Figure 2: Z-scores for network summary statistics. Negative Z-scores indicate a (mean) value greater than expected. S1 - S5 represent the different motif structures identified in</w:t>
+            </w:r>
+            <w:r>
+              <w:t xml:space="preserve"> </w:t>
             </w:r>
             <w:r>
               <w:t xml:space="preserve">Stouffer et al. (2007)</w:t>

</xml_diff>

<commit_message>
🧠 just some thots
</commit_message>
<xml_diff>
--- a/_manuscript/index.docx
+++ b/_manuscript/index.docx
@@ -101,7 +101,7 @@
         <w:pStyle w:val="Date"/>
       </w:pPr>
       <w:r>
-        <w:t xml:space="preserve">2024-04-11</w:t>
+        <w:t xml:space="preserve">2024-04-15</w:t>
       </w:r>
     </w:p>
     <w:p>
@@ -787,7 +787,7 @@
         <w:t xml:space="preserve"> </w:t>
       </w:r>
       <w:r>
-        <w:t xml:space="preserve">captures the dynamics for a specific community one needs to consider and account for many different moving parts (</w:t>
+        <w:t xml:space="preserve">captures the dynamics for a specific community at a specific time one needs to consider and account for many different moving parts (</w:t>
       </w:r>
       <w:r>
         <w:rPr>
@@ -809,7 +809,7 @@
         <w:pStyle w:val="Compact"/>
       </w:pPr>
       <w:r>
-        <w:t xml:space="preserve">Bring up the fact that delimiting a network is in and of itself fuzzy - we tend to think of them in terms of snapshots but in reality the final network is often the result of aggregation over multiple timescales.</w:t>
+        <w:t xml:space="preserve">Bring up the fact that delimiting a network is in and of itself fuzzy - we tend to think of them in terms of snapshots but in reality the final (empirical) network is often the result of aggregation over multiple timescales.</w:t>
       </w:r>
     </w:p>
     <w:p>
@@ -1433,7 +1433,65 @@
         <w:t xml:space="preserve"> </w:t>
       </w:r>
       <w:r>
-        <w:t xml:space="preserve">panel A).</w:t>
+        <w:t xml:space="preserve">panel A). Although there have been efforts to compare and contrast different models</w:t>
+      </w:r>
+      <w:r>
+        <w:t xml:space="preserve"> </w:t>
+      </w:r>
+      <w:r>
+        <w:t xml:space="preserve">(</w:t>
+      </w:r>
+      <w:r>
+        <w:rPr>
+          <w:iCs/>
+          <w:i/>
+        </w:rPr>
+        <w:t xml:space="preserve">e.g.,</w:t>
+      </w:r>
+      <w:r>
+        <w:t xml:space="preserve"> </w:t>
+      </w:r>
+      <w:r>
+        <w:t xml:space="preserve">Williams and Martinez 2008 looked at</w:t>
+      </w:r>
+      <w:r>
+        <w:t xml:space="preserve"> </w:t>
+      </w:r>
+      <w:r>
+        <w:t xml:space="preserve">‘</w:t>
+      </w:r>
+      <w:r>
+        <w:t xml:space="preserve">structural</w:t>
+      </w:r>
+      <w:r>
+        <w:t xml:space="preserve">’</w:t>
+      </w:r>
+      <w:r>
+        <w:t xml:space="preserve"> </w:t>
+      </w:r>
+      <w:r>
+        <w:t xml:space="preserve">models; and Pichler et al. 2020 looked at</w:t>
+      </w:r>
+      <w:r>
+        <w:t xml:space="preserve"> </w:t>
+      </w:r>
+      <w:r>
+        <w:t xml:space="preserve">‘</w:t>
+      </w:r>
+      <w:r>
+        <w:t xml:space="preserve">machine learning algorithms</w:t>
+      </w:r>
+      <w:r>
+        <w:t xml:space="preserve">’</w:t>
+      </w:r>
+      <w:r>
+        <w:t xml:space="preserve">)</w:t>
+      </w:r>
+      <w:r>
+        <w:t xml:space="preserve"> </w:t>
+      </w:r>
+      <w:r>
+        <w:t xml:space="preserve">there still lacks an overall synthesis as to how the different model families differ from each other.</w:t>
       </w:r>
     </w:p>
     <w:tbl>
@@ -1659,7 +1717,7 @@
         <w:t xml:space="preserve"> </w:t>
       </w:r>
       <w:r>
-        <w:t xml:space="preserve">Based on the idea that networks follow a trophic hierarchy and that species interactions can be determined using a single dimension (the</w:t>
+        <w:t xml:space="preserve">Based on the idea that networks follow a trophic hierarchy and that species interactions can be determined using a single dimension [the</w:t>
       </w:r>
       <w:r>
         <w:t xml:space="preserve"> </w:t>
@@ -1674,16 +1732,16 @@
         <w:t xml:space="preserve">”</w:t>
       </w:r>
       <w:r>
-        <w:t xml:space="preserve">)</w:t>
-      </w:r>
-      <w:r>
-        <w:t xml:space="preserve"> </w:t>
-      </w:r>
-      <w:r>
-        <w:t xml:space="preserve">(Allesina, Alonso, and Pascual 2008)</w:t>
-      </w:r>
-      <w:r>
-        <w:t xml:space="preserve">. Essentially these models can be viewed as being based on the idea of resource partitioning (niches) along a one-dimensional resource and that the number of links scale with species richness (linear link scaling). That is there is some sort of hierarchical feeding based on how a</w:t>
+        <w:t xml:space="preserve">;</w:t>
+      </w:r>
+      <w:r>
+        <w:t xml:space="preserve"> </w:t>
+      </w:r>
+      <w:r>
+        <w:t xml:space="preserve">Allesina, Alonso, and Pascual (2008)</w:t>
+      </w:r>
+      <w:r>
+        <w:t xml:space="preserve">]. Essentially these models can be viewed as being based on the idea of resource partitioning (niches) along a one-dimensional resource and that the number of links scale with species richness (linear link scaling). That is, there is some sort of hierarchical feeding based on how a</w:t>
       </w:r>
       <w:r>
         <w:t xml:space="preserve"> </w:t>
@@ -1701,7 +1759,7 @@
         <w:t xml:space="preserve"> </w:t>
       </w:r>
       <w:r>
-        <w:t xml:space="preserve">is partitioned. This includes the cascade model</w:t>
+        <w:t xml:space="preserve">is partitioned. Broadly this family consists of three core models; the cascade model</w:t>
       </w:r>
       <w:r>
         <w:t xml:space="preserve"> </w:t>
@@ -1710,14 +1768,16 @@
         <w:t xml:space="preserve">(Joel E. Cohen, Briand, and Newman 1990)</w:t>
       </w:r>
       <w:r>
-        <w:t xml:space="preserve">, which much like the name suggests the cascade model rests on the idea that species feed on one another in a hierarchical manner. This rests on the assumption that the links within a network are variably distributed across the network; with the proportion of links decreasing as one moves up the trophic levels (</w:t>
-      </w:r>
-      <w:r>
-        <w:rPr>
-          <w:iCs/>
-          <w:i/>
-        </w:rPr>
-        <w:t xml:space="preserve">i.e.,</w:t>
+        <w:t xml:space="preserve">, which rests on the idea that species feed on one another in a hierarchical manner; the niche model</w:t>
+      </w:r>
+      <w:r>
+        <w:t xml:space="preserve"> </w:t>
+      </w:r>
+      <w:r>
+        <w:t xml:space="preserve">(Williams and Martinez 2000)</w:t>
+      </w:r>
+      <w:r>
+        <w:t xml:space="preserve">, broadly all species are randomly assigned a</w:t>
       </w:r>
       <w:r>
         <w:t xml:space="preserve"> </w:t>
@@ -1726,7 +1786,7 @@
         <w:t xml:space="preserve">‘</w:t>
       </w:r>
       <w:r>
-        <w:t xml:space="preserve">many</w:t>
+        <w:t xml:space="preserve">feeding niche</w:t>
       </w:r>
       <w:r>
         <w:t xml:space="preserve">’</w:t>
@@ -1735,85 +1795,7 @@
         <w:t xml:space="preserve"> </w:t>
       </w:r>
       <w:r>
-        <w:t xml:space="preserve">prey and</w:t>
-      </w:r>
-      <w:r>
-        <w:t xml:space="preserve"> </w:t>
-      </w:r>
-      <w:r>
-        <w:t xml:space="preserve">‘</w:t>
-      </w:r>
-      <w:r>
-        <w:t xml:space="preserve">few</w:t>
-      </w:r>
-      <w:r>
-        <w:t xml:space="preserve">’</w:t>
-      </w:r>
-      <w:r>
-        <w:t xml:space="preserve"> </w:t>
-      </w:r>
-      <w:r>
-        <w:t xml:space="preserve">predators). The niche model</w:t>
-      </w:r>
-      <w:r>
-        <w:t xml:space="preserve"> </w:t>
-      </w:r>
-      <w:r>
-        <w:t xml:space="preserve">(Williams and Martinez 2000)</w:t>
-      </w:r>
-      <w:r>
-        <w:t xml:space="preserve"> </w:t>
-      </w:r>
-      <w:r>
-        <w:t xml:space="preserve">introduces the idea that species interactions are based on the</w:t>
-      </w:r>
-      <w:r>
-        <w:t xml:space="preserve"> </w:t>
-      </w:r>
-      <w:r>
-        <w:t xml:space="preserve">‘</w:t>
-      </w:r>
-      <w:r>
-        <w:t xml:space="preserve">feeding niche</w:t>
-      </w:r>
-      <w:r>
-        <w:t xml:space="preserve">’</w:t>
-      </w:r>
-      <w:r>
-        <w:t xml:space="preserve"> </w:t>
-      </w:r>
-      <w:r>
-        <w:t xml:space="preserve">of a species. See also probabilistic niche model</w:t>
-      </w:r>
-      <w:r>
-        <w:t xml:space="preserve"> </w:t>
-      </w:r>
-      <w:r>
-        <w:t xml:space="preserve">(Williams, Anandanadesan, and Purves 2010)</w:t>
-      </w:r>
-      <w:r>
-        <w:t xml:space="preserve"> </w:t>
-      </w:r>
-      <w:r>
-        <w:t xml:space="preserve">Broadly, all species are randomly assigned a</w:t>
-      </w:r>
-      <w:r>
-        <w:t xml:space="preserve"> </w:t>
-      </w:r>
-      <w:r>
-        <w:t xml:space="preserve">‘</w:t>
-      </w:r>
-      <w:r>
-        <w:t xml:space="preserve">feeding niche</w:t>
-      </w:r>
-      <w:r>
-        <w:t xml:space="preserve">’</w:t>
-      </w:r>
-      <w:r>
-        <w:t xml:space="preserve"> </w:t>
-      </w:r>
-      <w:r>
-        <w:t xml:space="preserve">and all species that fall in this niche can be consumed by that species. Finally, the nested hierarchy model</w:t>
+        <w:t xml:space="preserve">and all species that fall in this niche can be consumed by that species; and the nested hierarchy model</w:t>
       </w:r>
       <w:r>
         <w:t xml:space="preserve"> </w:t>
@@ -1837,6 +1819,27 @@
       <w:r>
         <w:t xml:space="preserve">.</w:t>
       </w:r>
+      <w:r>
+        <w:t xml:space="preserve"> </w:t>
+      </w:r>
+      <w:r>
+        <w:t xml:space="preserve">Williams and Martinez (2008)</w:t>
+      </w:r>
+      <w:r>
+        <w:t xml:space="preserve"> </w:t>
+      </w:r>
+      <w:r>
+        <w:t xml:space="preserve">provides a broader overview of some of the variations in these models as well as comparison between them regarding their ability to retrieve elements of networks structure (see also</w:t>
+      </w:r>
+      <w:r>
+        <w:t xml:space="preserve"> </w:t>
+      </w:r>
+      <w:r>
+        <w:t xml:space="preserve">Allesina, Alonso, and Pascual (2008)</w:t>
+      </w:r>
+      <w:r>
+        <w:t xml:space="preserve">).</w:t>
+      </w:r>
     </w:p>
     <w:p>
       <w:pPr>
@@ -1951,7 +1954,7 @@
         <w:t xml:space="preserve"> </w:t>
       </w:r>
       <w:r>
-        <w:t xml:space="preserve">The task of predicting if an interaction will occur between a species pair is treated as a statistical binary classification task. Here the task is to correlate</w:t>
+        <w:t xml:space="preserve">The task of predicting if an interaction will occur between a species pair is treated as a statistical binary classification task, where the task is to correlate</w:t>
       </w:r>
       <w:r>
         <w:t xml:space="preserve"> </w:t>
@@ -2001,7 +2004,7 @@
         <w:t xml:space="preserve"> </w:t>
       </w:r>
       <w:r>
-        <w:t xml:space="preserve">Caron et al. 2022 use a tait-based approach)</w:t>
+        <w:t xml:space="preserve">Caron et al. 2022)</w:t>
       </w:r>
       <w:r>
         <w:t xml:space="preserve">, random forest</w:t>
@@ -2070,7 +2073,7 @@
         <w:t xml:space="preserve">Eklöf, Tang, and Allesina 2013; Cirtwill et al. 2019)</w:t>
       </w:r>
       <w:r>
-        <w:t xml:space="preserve">. LOOK AT</w:t>
+        <w:t xml:space="preserve">. See</w:t>
       </w:r>
       <w:r>
         <w:t xml:space="preserve"> </w:t>
@@ -2082,7 +2085,7 @@
         <w:t xml:space="preserve"> </w:t>
       </w:r>
       <w:r>
-        <w:t xml:space="preserve">- overview of different approaches</w:t>
+        <w:t xml:space="preserve">for a more detailed overview on the performance of machine learning and statistical approaches for inferring trait-trait relationships.</w:t>
       </w:r>
     </w:p>
     <w:p>
@@ -2204,7 +2207,7 @@
         <w:t xml:space="preserve">(Morales-Castilla et al. 2015)</w:t>
       </w:r>
       <w:r>
-        <w:t xml:space="preserve">. For example the PFIM Paleo Foodweb Inference Model</w:t>
+        <w:t xml:space="preserve">. For example the Paleo Foodweb Inference Model</w:t>
       </w:r>
       <w:r>
         <w:t xml:space="preserve"> </w:t>
@@ -2312,7 +2315,26 @@
         <w:t xml:space="preserve"> </w:t>
       </w:r>
       <w:r>
-        <w:t xml:space="preserve">score interactions as either obligate (typical food resources) or occasional (opportunistic feeding) interactions.</w:t>
+        <w:t xml:space="preserve">score interactions as either obligate (typical food resources) or occasional (opportunistic feeding) interactions. I feel like its worth also mentioning downfalls</w:t>
+      </w:r>
+      <w:r>
+        <w:t xml:space="preserve"> </w:t>
+      </w:r>
+      <w:r>
+        <w:rPr>
+          <w:iCs/>
+          <w:i/>
+        </w:rPr>
+        <w:t xml:space="preserve">a la</w:t>
+      </w:r>
+      <w:r>
+        <w:t xml:space="preserve"> </w:t>
+      </w:r>
+      <w:r>
+        <w:t xml:space="preserve">Brimacombe et al. (2023)</w:t>
+      </w:r>
+      <w:r>
+        <w:t xml:space="preserve">…</w:t>
       </w:r>
     </w:p>
     <w:p>
@@ -5801,6 +5823,24 @@
     </w:p>
     <w:p>
       <w:pPr>
+        <w:numPr>
+          <w:ilvl w:val="1"/>
+          <w:numId w:val="1021"/>
+        </w:numPr>
+        <w:pStyle w:val="Compact"/>
+      </w:pPr>
+      <w:r>
+        <w:t xml:space="preserve">I think this is sort of the crux of the argument presented in</w:t>
+      </w:r>
+      <w:r>
+        <w:t xml:space="preserve"> </w:t>
+      </w:r>
+      <w:r>
+        <w:t xml:space="preserve">Brimacombe, Bodner, and Fortin (2024)</w:t>
+      </w:r>
+    </w:p>
+    <w:p>
+      <w:pPr>
         <w:pStyle w:val="BlockText"/>
       </w:pPr>
       <w:r>
@@ -5841,7 +5881,7 @@
       <w:pPr>
         <w:numPr>
           <w:ilvl w:val="0"/>
-          <w:numId w:val="1021"/>
+          <w:numId w:val="1022"/>
         </w:numPr>
       </w:pPr>
       <w:r>
@@ -5862,48 +5902,48 @@
       <w:pPr>
         <w:numPr>
           <w:ilvl w:val="1"/>
+          <w:numId w:val="1023"/>
+        </w:numPr>
+        <w:pStyle w:val="Compact"/>
+      </w:pPr>
+      <w:r>
+        <w:t xml:space="preserve">“</w:t>
+      </w:r>
+      <w:r>
+        <w:t xml:space="preserve">Another argument for the joint prediction of networks and interactions is to reduce circularity and biases in the predictions. As an example, models like linear filtering generate probabilities of non-observed interactions existing, but do so based on measured network properties.</w:t>
+      </w:r>
+      <w:r>
+        <w:t xml:space="preserve">”</w:t>
+      </w:r>
+      <w:r>
+        <w:t xml:space="preserve"> </w:t>
+      </w:r>
+      <w:r>
+        <w:t xml:space="preserve">-</w:t>
+      </w:r>
+      <w:r>
+        <w:t xml:space="preserve"> </w:t>
+      </w:r>
+      <w:r>
+        <w:t xml:space="preserve">Strydom et al. (2021)</w:t>
+      </w:r>
+    </w:p>
+    <w:p>
+      <w:pPr>
+        <w:numPr>
+          <w:ilvl w:val="0"/>
           <w:numId w:val="1022"/>
         </w:numPr>
-        <w:pStyle w:val="Compact"/>
-      </w:pPr>
-      <w:r>
-        <w:t xml:space="preserve">“</w:t>
-      </w:r>
-      <w:r>
-        <w:t xml:space="preserve">Another argument for the joint prediction of networks and interactions is to reduce circularity and biases in the predictions. As an example, models like linear filtering generate probabilities of non-observed interactions existing, but do so based on measured network properties.</w:t>
-      </w:r>
-      <w:r>
-        <w:t xml:space="preserve">”</w:t>
-      </w:r>
-      <w:r>
-        <w:t xml:space="preserve"> </w:t>
-      </w:r>
-      <w:r>
-        <w:t xml:space="preserve">-</w:t>
-      </w:r>
-      <w:r>
-        <w:t xml:space="preserve"> </w:t>
-      </w:r>
-      <w:r>
-        <w:t xml:space="preserve">Strydom et al. (2021)</w:t>
+      </w:pPr>
+      <w:r>
+        <w:t xml:space="preserve">It will be interesting to bring up the idea that if a model is missing a specific pairwise link but doing well at the structural level then when does it matter?</w:t>
       </w:r>
     </w:p>
     <w:p>
       <w:pPr>
         <w:numPr>
           <w:ilvl w:val="0"/>
-          <w:numId w:val="1021"/>
-        </w:numPr>
-      </w:pPr>
-      <w:r>
-        <w:t xml:space="preserve">It will be interesting to bring up the idea that if a model is missing a specific pairwise link but doing well at the structural level then when does it matter?</w:t>
-      </w:r>
-    </w:p>
-    <w:p>
-      <w:pPr>
-        <w:numPr>
-          <w:ilvl w:val="0"/>
-          <w:numId w:val="1021"/>
+          <w:numId w:val="1022"/>
         </w:numPr>
       </w:pPr>
       <w:r>
@@ -5925,7 +5965,7 @@
       </w:r>
     </w:p>
     <w:bookmarkEnd w:id="55"/>
-    <w:bookmarkStart w:id="168" w:name="references"/>
+    <w:bookmarkStart w:id="170" w:name="references"/>
     <w:p>
       <w:pPr>
         <w:pStyle w:val="Heading2"/>
@@ -5960,7 +6000,7 @@
         </w:r>
       </w:hyperlink>
     </w:p>
-    <w:bookmarkStart w:id="167" w:name="refs"/>
+    <w:bookmarkStart w:id="169" w:name="refs"/>
     <w:bookmarkStart w:id="57" w:name="ref-allesinaGeneralModelFood2008"/>
     <w:p>
       <w:pPr>
@@ -6321,12 +6361,100 @@
       </w:r>
     </w:p>
     <w:bookmarkEnd w:id="67"/>
-    <w:bookmarkStart w:id="69" w:name="ref-caronTraitmatchingModelsPredict2024"/>
+    <w:bookmarkStart w:id="69" w:name="ref-brimacombeApplyingMethodIts2024"/>
     <w:p>
       <w:pPr>
         <w:pStyle w:val="Bibliography"/>
       </w:pPr>
       <w:r>
+        <w:t xml:space="preserve">Brimacombe, Chris, Korryn Bodner, and Marie-Josee Fortin. 2024.</w:t>
+      </w:r>
+      <w:r>
+        <w:t xml:space="preserve"> </w:t>
+      </w:r>
+      <w:r>
+        <w:t xml:space="preserve">“Applying a Method Before Its Proof-of-Concept:</w:t>
+      </w:r>
+      <w:r>
+        <w:t xml:space="preserve"> </w:t>
+      </w:r>
+      <w:r>
+        <w:t xml:space="preserve">A</w:t>
+      </w:r>
+      <w:r>
+        <w:t xml:space="preserve"> </w:t>
+      </w:r>
+      <w:r>
+        <w:t xml:space="preserve">Cautionary Tale Using Inferred Food Webs.”</w:t>
+      </w:r>
+      <w:r>
+        <w:t xml:space="preserve"> </w:t>
+      </w:r>
+      <w:hyperlink r:id="rId68">
+        <w:r>
+          <w:rPr>
+            <w:rStyle w:val="Hyperlink"/>
+          </w:rPr>
+          <w:t xml:space="preserve">https://doi.org/10.13140/RG.2.2.22076.65927</w:t>
+        </w:r>
+      </w:hyperlink>
+      <w:r>
+        <w:t xml:space="preserve">.</w:t>
+      </w:r>
+    </w:p>
+    <w:bookmarkEnd w:id="69"/>
+    <w:bookmarkStart w:id="71" w:name="X539896ce86e228708f5963ceeaf0e82711f0c07"/>
+    <w:p>
+      <w:pPr>
+        <w:pStyle w:val="Bibliography"/>
+      </w:pPr>
+      <w:r>
+        <w:t xml:space="preserve">Brimacombe, Chris, Korryn Bodner, Matthew Michalska-Smith, Timothée Poisot, and Marie-Josée Fortin. 2023.</w:t>
+      </w:r>
+      <w:r>
+        <w:t xml:space="preserve"> </w:t>
+      </w:r>
+      <w:r>
+        <w:t xml:space="preserve">“Shortcomings of Reusing Species Interaction Networks Created by Different Sets of Researchers.”</w:t>
+      </w:r>
+      <w:r>
+        <w:t xml:space="preserve"> </w:t>
+      </w:r>
+      <w:r>
+        <w:rPr>
+          <w:iCs/>
+          <w:i/>
+        </w:rPr>
+        <w:t xml:space="preserve">PLOS Biology</w:t>
+      </w:r>
+      <w:r>
+        <w:t xml:space="preserve"> </w:t>
+      </w:r>
+      <w:r>
+        <w:t xml:space="preserve">21 (4): e3002068.</w:t>
+      </w:r>
+      <w:r>
+        <w:t xml:space="preserve"> </w:t>
+      </w:r>
+      <w:hyperlink r:id="rId70">
+        <w:r>
+          <w:rPr>
+            <w:rStyle w:val="Hyperlink"/>
+          </w:rPr>
+          <w:t xml:space="preserve">https://doi.org/10.1371/journal.pbio.3002068</w:t>
+        </w:r>
+      </w:hyperlink>
+      <w:r>
+        <w:t xml:space="preserve">.</w:t>
+      </w:r>
+    </w:p>
+    <w:bookmarkEnd w:id="71"/>
+    <w:bookmarkStart w:id="73" w:name="ref-caronTraitmatchingModelsPredict2024"/>
+    <w:p>
+      <w:pPr>
+        <w:pStyle w:val="Bibliography"/>
+      </w:pPr>
+      <w:r>
         <w:t xml:space="preserve">Caron, Dominique, Ulrich Brose, Miguel Lurgi, F. Guillaume Blanchet, Dominique Gravel, and Laura J. Pollock. 2024.</w:t>
       </w:r>
       <w:r>
@@ -6354,7 +6482,7 @@
       <w:r>
         <w:t xml:space="preserve"> </w:t>
       </w:r>
-      <w:hyperlink r:id="rId68">
+      <w:hyperlink r:id="rId72">
         <w:r>
           <w:rPr>
             <w:rStyle w:val="Hyperlink"/>
@@ -6366,8 +6494,8 @@
         <w:t xml:space="preserve">.</w:t>
       </w:r>
     </w:p>
-    <w:bookmarkEnd w:id="69"/>
-    <w:bookmarkStart w:id="71" w:name="ref-caronAddressingEltonianShortfall2022"/>
+    <w:bookmarkEnd w:id="73"/>
+    <w:bookmarkStart w:id="75" w:name="ref-caronAddressingEltonianShortfall2022"/>
     <w:p>
       <w:pPr>
         <w:pStyle w:val="Bibliography"/>
@@ -6412,7 +6540,7 @@
       <w:r>
         <w:t xml:space="preserve"> </w:t>
       </w:r>
-      <w:hyperlink r:id="rId70">
+      <w:hyperlink r:id="rId74">
         <w:r>
           <w:rPr>
             <w:rStyle w:val="Hyperlink"/>
@@ -6424,8 +6552,8 @@
         <w:t xml:space="preserve">.</w:t>
       </w:r>
     </w:p>
-    <w:bookmarkEnd w:id="71"/>
-    <w:bookmarkStart w:id="73" w:name="X5c779d5ad003a7245ae62c5694cc82a24ffb865"/>
+    <w:bookmarkEnd w:id="75"/>
+    <w:bookmarkStart w:id="77" w:name="X5c779d5ad003a7245ae62c5694cc82a24ffb865"/>
     <w:p>
       <w:pPr>
         <w:pStyle w:val="Bibliography"/>
@@ -6458,7 +6586,7 @@
       <w:r>
         <w:t xml:space="preserve"> </w:t>
       </w:r>
-      <w:hyperlink r:id="rId72">
+      <w:hyperlink r:id="rId76">
         <w:r>
           <w:rPr>
             <w:rStyle w:val="Hyperlink"/>
@@ -6470,8 +6598,8 @@
         <w:t xml:space="preserve">.</w:t>
       </w:r>
     </w:p>
-    <w:bookmarkEnd w:id="73"/>
-    <w:bookmarkStart w:id="75" w:name="Xb1d8b6b275822be1886d160023287af73cce966"/>
+    <w:bookmarkEnd w:id="77"/>
+    <w:bookmarkStart w:id="79" w:name="Xb1d8b6b275822be1886d160023287af73cce966"/>
     <w:p>
       <w:pPr>
         <w:pStyle w:val="Bibliography"/>
@@ -6504,7 +6632,7 @@
       <w:r>
         <w:t xml:space="preserve"> </w:t>
       </w:r>
-      <w:hyperlink r:id="rId74">
+      <w:hyperlink r:id="rId78">
         <w:r>
           <w:rPr>
             <w:rStyle w:val="Hyperlink"/>
@@ -6516,8 +6644,8 @@
         <w:t xml:space="preserve">.</w:t>
       </w:r>
     </w:p>
-    <w:bookmarkEnd w:id="75"/>
-    <w:bookmarkStart w:id="76" w:name="ref-cohenCommunityFoodWebs1990"/>
+    <w:bookmarkEnd w:id="79"/>
+    <w:bookmarkStart w:id="80" w:name="ref-cohenCommunityFoodWebs1990"/>
     <w:p>
       <w:pPr>
         <w:pStyle w:val="Bibliography"/>
@@ -6602,8 +6730,8 @@
         <w:t xml:space="preserve">. Biomathematics. Berlin Heidelberg: Springer-Verlag.</w:t>
       </w:r>
     </w:p>
-    <w:bookmarkEnd w:id="76"/>
-    <w:bookmarkStart w:id="78" w:name="ref-cohenStochasticTheoryCommunity1985"/>
+    <w:bookmarkEnd w:id="80"/>
+    <w:bookmarkStart w:id="82" w:name="ref-cohenStochasticTheoryCommunity1985"/>
     <w:p>
       <w:pPr>
         <w:pStyle w:val="Bibliography"/>
@@ -6657,7 +6785,7 @@
       <w:r>
         <w:t xml:space="preserve"> </w:t>
       </w:r>
-      <w:hyperlink r:id="rId77">
+      <w:hyperlink r:id="rId81">
         <w:r>
           <w:rPr>
             <w:rStyle w:val="Hyperlink"/>
@@ -6669,8 +6797,8 @@
         <w:t xml:space="preserve">.</w:t>
       </w:r>
     </w:p>
-    <w:bookmarkEnd w:id="78"/>
-    <w:bookmarkStart w:id="80" w:name="ref-deangelisModelTropicInteraction1975"/>
+    <w:bookmarkEnd w:id="82"/>
+    <w:bookmarkStart w:id="84" w:name="ref-deangelisModelTropicInteraction1975"/>
     <w:p>
       <w:pPr>
         <w:pStyle w:val="Bibliography"/>
@@ -6724,7 +6852,7 @@
       <w:r>
         <w:t xml:space="preserve"> </w:t>
       </w:r>
-      <w:hyperlink r:id="rId79">
+      <w:hyperlink r:id="rId83">
         <w:r>
           <w:rPr>
             <w:rStyle w:val="Hyperlink"/>
@@ -6736,8 +6864,8 @@
         <w:t xml:space="preserve">.</w:t>
       </w:r>
     </w:p>
-    <w:bookmarkEnd w:id="80"/>
-    <w:bookmarkStart w:id="82" w:name="Xbdf894eb48feca28c76080dbbbcbceedf5db43e"/>
+    <w:bookmarkEnd w:id="84"/>
+    <w:bookmarkStart w:id="86" w:name="Xbdf894eb48feca28c76080dbbbcbceedf5db43e"/>
     <w:p>
       <w:pPr>
         <w:pStyle w:val="Bibliography"/>
@@ -6782,7 +6910,7 @@
       <w:r>
         <w:t xml:space="preserve"> </w:t>
       </w:r>
-      <w:hyperlink r:id="rId81">
+      <w:hyperlink r:id="rId85">
         <w:r>
           <w:rPr>
             <w:rStyle w:val="Hyperlink"/>
@@ -6794,8 +6922,8 @@
         <w:t xml:space="preserve">.</w:t>
       </w:r>
     </w:p>
-    <w:bookmarkEnd w:id="82"/>
-    <w:bookmarkStart w:id="83" w:name="ref-dunneNetworkStructureFood2006"/>
+    <w:bookmarkEnd w:id="86"/>
+    <w:bookmarkStart w:id="87" w:name="ref-dunneNetworkStructureFood2006"/>
     <w:p>
       <w:pPr>
         <w:pStyle w:val="Bibliography"/>
@@ -6878,8 +7006,8 @@
         <w:t xml:space="preserve">, edited by Jennifer A Dunne and Mercedes Pascual, 27–86. Oxford University Press.</w:t>
       </w:r>
     </w:p>
-    <w:bookmarkEnd w:id="83"/>
-    <w:bookmarkStart w:id="85" w:name="ref-dunneCompilationNetworkAnalyses2008"/>
+    <w:bookmarkEnd w:id="87"/>
+    <w:bookmarkStart w:id="89" w:name="ref-dunneCompilationNetworkAnalyses2008"/>
     <w:p>
       <w:pPr>
         <w:pStyle w:val="Bibliography"/>
@@ -6933,7 +7061,7 @@
       <w:r>
         <w:t xml:space="preserve"> </w:t>
       </w:r>
-      <w:hyperlink r:id="rId84">
+      <w:hyperlink r:id="rId88">
         <w:r>
           <w:rPr>
             <w:rStyle w:val="Hyperlink"/>
@@ -6945,8 +7073,8 @@
         <w:t xml:space="preserve">.</w:t>
       </w:r>
     </w:p>
-    <w:bookmarkEnd w:id="85"/>
-    <w:bookmarkStart w:id="87" w:name="ref-eklofSecondaryExtinctionsFood2013"/>
+    <w:bookmarkEnd w:id="89"/>
+    <w:bookmarkStart w:id="91" w:name="ref-eklofSecondaryExtinctionsFood2013"/>
     <w:p>
       <w:pPr>
         <w:pStyle w:val="Bibliography"/>
@@ -6997,7 +7125,7 @@
       <w:r>
         <w:t xml:space="preserve"> </w:t>
       </w:r>
-      <w:hyperlink r:id="rId86">
+      <w:hyperlink r:id="rId90">
         <w:r>
           <w:rPr>
             <w:rStyle w:val="Hyperlink"/>
@@ -7009,8 +7137,8 @@
         <w:t xml:space="preserve">.</w:t>
       </w:r>
     </w:p>
-    <w:bookmarkEnd w:id="87"/>
-    <w:bookmarkStart w:id="89" w:name="ref-erdosRandomGraphs1959"/>
+    <w:bookmarkEnd w:id="91"/>
+    <w:bookmarkStart w:id="93" w:name="ref-erdosRandomGraphs1959"/>
     <w:p>
       <w:pPr>
         <w:pStyle w:val="Bibliography"/>
@@ -7049,7 +7177,7 @@
       <w:r>
         <w:t xml:space="preserve"> </w:t>
       </w:r>
-      <w:hyperlink r:id="rId88">
+      <w:hyperlink r:id="rId92">
         <w:r>
           <w:rPr>
             <w:rStyle w:val="Hyperlink"/>
@@ -7061,8 +7189,8 @@
         <w:t xml:space="preserve">.</w:t>
       </w:r>
     </w:p>
-    <w:bookmarkEnd w:id="89"/>
-    <w:bookmarkStart w:id="91" w:name="ref-fortunaHabitatLossStructure2006"/>
+    <w:bookmarkEnd w:id="93"/>
+    <w:bookmarkStart w:id="95" w:name="ref-fortunaHabitatLossStructure2006"/>
     <w:p>
       <w:pPr>
         <w:pStyle w:val="Bibliography"/>
@@ -7107,7 +7235,7 @@
       <w:r>
         <w:t xml:space="preserve"> </w:t>
       </w:r>
-      <w:hyperlink r:id="rId90">
+      <w:hyperlink r:id="rId94">
         <w:r>
           <w:rPr>
             <w:rStyle w:val="Hyperlink"/>
@@ -7119,8 +7247,8 @@
         <w:t xml:space="preserve">.</w:t>
       </w:r>
     </w:p>
-    <w:bookmarkEnd w:id="91"/>
-    <w:bookmarkStart w:id="93" w:name="ref-gravelInferringFoodWeb2013"/>
+    <w:bookmarkEnd w:id="95"/>
+    <w:bookmarkStart w:id="97" w:name="ref-gravelInferringFoodWeb2013"/>
     <w:p>
       <w:pPr>
         <w:pStyle w:val="Bibliography"/>
@@ -7153,7 +7281,7 @@
       <w:r>
         <w:t xml:space="preserve"> </w:t>
       </w:r>
-      <w:hyperlink r:id="rId92">
+      <w:hyperlink r:id="rId96">
         <w:r>
           <w:rPr>
             <w:rStyle w:val="Hyperlink"/>
@@ -7165,8 +7293,8 @@
         <w:t xml:space="preserve">.</w:t>
       </w:r>
     </w:p>
-    <w:bookmarkEnd w:id="93"/>
-    <w:bookmarkStart w:id="95" w:name="ref-grayJoiningDotsAutomated2015"/>
+    <w:bookmarkEnd w:id="97"/>
+    <w:bookmarkStart w:id="99" w:name="ref-grayJoiningDotsAutomated2015"/>
     <w:p>
       <w:pPr>
         <w:pStyle w:val="Bibliography"/>
@@ -7211,7 +7339,7 @@
       <w:r>
         <w:t xml:space="preserve"> </w:t>
       </w:r>
-      <w:hyperlink r:id="rId94">
+      <w:hyperlink r:id="rId98">
         <w:r>
           <w:rPr>
             <w:rStyle w:val="Hyperlink"/>
@@ -7223,8 +7351,8 @@
         <w:t xml:space="preserve">.</w:t>
       </w:r>
     </w:p>
-    <w:bookmarkEnd w:id="95"/>
-    <w:bookmarkStart w:id="97" w:name="X71df985a3947d16253b3f31bba0a0cf887d8f0b"/>
+    <w:bookmarkEnd w:id="99"/>
+    <w:bookmarkStart w:id="101" w:name="X71df985a3947d16253b3f31bba0a0cf887d8f0b"/>
     <w:p>
       <w:pPr>
         <w:pStyle w:val="Bibliography"/>
@@ -7266,7 +7394,7 @@
       <w:r>
         <w:t xml:space="preserve"> </w:t>
       </w:r>
-      <w:hyperlink r:id="rId96">
+      <w:hyperlink r:id="rId100">
         <w:r>
           <w:rPr>
             <w:rStyle w:val="Hyperlink"/>
@@ -7278,8 +7406,8 @@
         <w:t xml:space="preserve">.</w:t>
       </w:r>
     </w:p>
-    <w:bookmarkEnd w:id="97"/>
-    <w:bookmarkStart w:id="99" w:name="X86d653ee97d7a95323716d8e0c0300171c8d8cb"/>
+    <w:bookmarkEnd w:id="101"/>
+    <w:bookmarkStart w:id="103" w:name="X86d653ee97d7a95323716d8e0c0300171c8d8cb"/>
     <w:p>
       <w:pPr>
         <w:pStyle w:val="Bibliography"/>
@@ -7318,7 +7446,7 @@
       <w:r>
         <w:t xml:space="preserve"> </w:t>
       </w:r>
-      <w:hyperlink r:id="rId98">
+      <w:hyperlink r:id="rId102">
         <w:r>
           <w:rPr>
             <w:rStyle w:val="Hyperlink"/>
@@ -7330,8 +7458,8 @@
         <w:t xml:space="preserve">.</w:t>
       </w:r>
     </w:p>
-    <w:bookmarkEnd w:id="99"/>
-    <w:bookmarkStart w:id="101" w:name="Xf53c03f1c3fea4e4289657cbb0682f5f23e8b1d"/>
+    <w:bookmarkEnd w:id="103"/>
+    <w:bookmarkStart w:id="105" w:name="Xf53c03f1c3fea4e4289657cbb0682f5f23e8b1d"/>
     <w:p>
       <w:pPr>
         <w:pStyle w:val="Bibliography"/>
@@ -7373,7 +7501,7 @@
       <w:r>
         <w:t xml:space="preserve"> </w:t>
       </w:r>
-      <w:hyperlink r:id="rId100">
+      <w:hyperlink r:id="rId104">
         <w:r>
           <w:rPr>
             <w:rStyle w:val="Hyperlink"/>
@@ -7385,8 +7513,8 @@
         <w:t xml:space="preserve">.</w:t>
       </w:r>
     </w:p>
-    <w:bookmarkEnd w:id="101"/>
-    <w:bookmarkStart w:id="103" w:name="X2d6834cb08966b7d5da0c61c80079bb46b07a34"/>
+    <w:bookmarkEnd w:id="105"/>
+    <w:bookmarkStart w:id="107" w:name="X2d6834cb08966b7d5da0c61c80079bb46b07a34"/>
     <w:p>
       <w:pPr>
         <w:pStyle w:val="Bibliography"/>
@@ -7416,7 +7544,7 @@
       <w:r>
         <w:t xml:space="preserve"> </w:t>
       </w:r>
-      <w:hyperlink r:id="rId102">
+      <w:hyperlink r:id="rId106">
         <w:r>
           <w:rPr>
             <w:rStyle w:val="Hyperlink"/>
@@ -7428,8 +7556,8 @@
         <w:t xml:space="preserve">.</w:t>
       </w:r>
     </w:p>
-    <w:bookmarkEnd w:id="103"/>
-    <w:bookmarkStart w:id="105" w:name="ref-llewelynPredictingPredatorPrey2023"/>
+    <w:bookmarkEnd w:id="107"/>
+    <w:bookmarkStart w:id="109" w:name="ref-llewelynPredictingPredatorPrey2023"/>
     <w:p>
       <w:pPr>
         <w:pStyle w:val="Bibliography"/>
@@ -7462,7 +7590,7 @@
       <w:r>
         <w:t xml:space="preserve"> </w:t>
       </w:r>
-      <w:hyperlink r:id="rId104">
+      <w:hyperlink r:id="rId108">
         <w:r>
           <w:rPr>
             <w:rStyle w:val="Hyperlink"/>
@@ -7474,8 +7602,8 @@
         <w:t xml:space="preserve">.</w:t>
       </w:r>
     </w:p>
-    <w:bookmarkEnd w:id="105"/>
-    <w:bookmarkStart w:id="107" w:name="X159b3081d161fe48d811a7a266284af476e9565"/>
+    <w:bookmarkEnd w:id="109"/>
+    <w:bookmarkStart w:id="111" w:name="X159b3081d161fe48d811a7a266284af476e9565"/>
     <w:p>
       <w:pPr>
         <w:pStyle w:val="Bibliography"/>
@@ -7541,7 +7669,7 @@
       <w:r>
         <w:t xml:space="preserve"> </w:t>
       </w:r>
-      <w:hyperlink r:id="rId106">
+      <w:hyperlink r:id="rId110">
         <w:r>
           <w:rPr>
             <w:rStyle w:val="Hyperlink"/>
@@ -7553,8 +7681,8 @@
         <w:t xml:space="preserve">.</w:t>
       </w:r>
     </w:p>
-    <w:bookmarkEnd w:id="107"/>
-    <w:bookmarkStart w:id="109" w:name="X9a5602d39772ae027b885bf5c9cb3d36ba71c0c"/>
+    <w:bookmarkEnd w:id="111"/>
+    <w:bookmarkStart w:id="113" w:name="X9a5602d39772ae027b885bf5c9cb3d36ba71c0c"/>
     <w:p>
       <w:pPr>
         <w:pStyle w:val="Bibliography"/>
@@ -7587,7 +7715,7 @@
       <w:r>
         <w:t xml:space="preserve"> </w:t>
       </w:r>
-      <w:hyperlink r:id="rId108">
+      <w:hyperlink r:id="rId112">
         <w:r>
           <w:rPr>
             <w:rStyle w:val="Hyperlink"/>
@@ -7599,8 +7727,8 @@
         <w:t xml:space="preserve">.</w:t>
       </w:r>
     </w:p>
-    <w:bookmarkEnd w:id="109"/>
-    <w:bookmarkStart w:id="110" w:name="ref-newmanNetworksIntroduction2010"/>
+    <w:bookmarkEnd w:id="113"/>
+    <w:bookmarkStart w:id="114" w:name="ref-newmanNetworksIntroduction2010"/>
     <w:p>
       <w:pPr>
         <w:pStyle w:val="Bibliography"/>
@@ -7650,8 +7778,8 @@
         <w:t xml:space="preserve">. New York, NY: Oxford University Press.</w:t>
       </w:r>
     </w:p>
-    <w:bookmarkEnd w:id="110"/>
-    <w:bookmarkStart w:id="112" w:name="ref-petcheySizeForagingFood2008"/>
+    <w:bookmarkEnd w:id="114"/>
+    <w:bookmarkStart w:id="116" w:name="ref-petcheySizeForagingFood2008"/>
     <w:p>
       <w:pPr>
         <w:pStyle w:val="Bibliography"/>
@@ -7684,7 +7812,7 @@
       <w:r>
         <w:t xml:space="preserve"> </w:t>
       </w:r>
-      <w:hyperlink r:id="rId111">
+      <w:hyperlink r:id="rId115">
         <w:r>
           <w:rPr>
             <w:rStyle w:val="Hyperlink"/>
@@ -7696,8 +7824,8 @@
         <w:t xml:space="preserve">.</w:t>
       </w:r>
     </w:p>
-    <w:bookmarkEnd w:id="112"/>
-    <w:bookmarkStart w:id="114" w:name="ref-petcheyFitEfficiencyBiology2011"/>
+    <w:bookmarkEnd w:id="116"/>
+    <w:bookmarkStart w:id="118" w:name="ref-petcheyFitEfficiencyBiology2011"/>
     <w:p>
       <w:pPr>
         <w:pStyle w:val="Bibliography"/>
@@ -7742,7 +7870,7 @@
       <w:r>
         <w:t xml:space="preserve"> </w:t>
       </w:r>
-      <w:hyperlink r:id="rId113">
+      <w:hyperlink r:id="rId117">
         <w:r>
           <w:rPr>
             <w:rStyle w:val="Hyperlink"/>
@@ -7754,8 +7882,8 @@
         <w:t xml:space="preserve">.</w:t>
       </w:r>
     </w:p>
-    <w:bookmarkEnd w:id="114"/>
-    <w:bookmarkStart w:id="116" w:name="ref-pichlerMachineLearningAlgorithms2020"/>
+    <w:bookmarkEnd w:id="118"/>
+    <w:bookmarkStart w:id="120" w:name="ref-pichlerMachineLearningAlgorithms2020"/>
     <w:p>
       <w:pPr>
         <w:pStyle w:val="Bibliography"/>
@@ -7788,7 +7916,7 @@
       <w:r>
         <w:t xml:space="preserve"> </w:t>
       </w:r>
-      <w:hyperlink r:id="rId115">
+      <w:hyperlink r:id="rId119">
         <w:r>
           <w:rPr>
             <w:rStyle w:val="Hyperlink"/>
@@ -7800,8 +7928,8 @@
         <w:t xml:space="preserve">.</w:t>
       </w:r>
     </w:p>
-    <w:bookmarkEnd w:id="116"/>
-    <w:bookmarkStart w:id="118" w:name="ref-poelenGlobalBioticInteractions2014"/>
+    <w:bookmarkEnd w:id="120"/>
+    <w:bookmarkStart w:id="122" w:name="ref-poelenGlobalBioticInteractions2014"/>
     <w:p>
       <w:pPr>
         <w:pStyle w:val="Bibliography"/>
@@ -7846,7 +7974,7 @@
       <w:r>
         <w:t xml:space="preserve"> </w:t>
       </w:r>
-      <w:hyperlink r:id="rId117">
+      <w:hyperlink r:id="rId121">
         <w:r>
           <w:rPr>
             <w:rStyle w:val="Hyperlink"/>
@@ -7858,8 +7986,8 @@
         <w:t xml:space="preserve">.</w:t>
       </w:r>
     </w:p>
-    <w:bookmarkEnd w:id="118"/>
-    <w:bookmarkStart w:id="120" w:name="X023758d2a089016cd8f0c9d2421079cf7d062ff"/>
+    <w:bookmarkEnd w:id="122"/>
+    <w:bookmarkStart w:id="124" w:name="X023758d2a089016cd8f0c9d2421079cf7d062ff"/>
     <w:p>
       <w:pPr>
         <w:pStyle w:val="Bibliography"/>
@@ -7892,7 +8020,7 @@
       <w:r>
         <w:t xml:space="preserve"> </w:t>
       </w:r>
-      <w:hyperlink r:id="rId119">
+      <w:hyperlink r:id="rId123">
         <w:r>
           <w:rPr>
             <w:rStyle w:val="Hyperlink"/>
@@ -7904,8 +8032,8 @@
         <w:t xml:space="preserve">.</w:t>
       </w:r>
     </w:p>
-    <w:bookmarkEnd w:id="120"/>
-    <w:bookmarkStart w:id="122" w:name="ref-poisotMangalMakingEcological2016"/>
+    <w:bookmarkEnd w:id="124"/>
+    <w:bookmarkStart w:id="126" w:name="ref-poisotMangalMakingEcological2016"/>
     <w:p>
       <w:pPr>
         <w:pStyle w:val="Bibliography"/>
@@ -7938,7 +8066,7 @@
       <w:r>
         <w:t xml:space="preserve"> </w:t>
       </w:r>
-      <w:hyperlink r:id="rId121">
+      <w:hyperlink r:id="rId125">
         <w:r>
           <w:rPr>
             <w:rStyle w:val="Hyperlink"/>
@@ -7950,8 +8078,8 @@
         <w:t xml:space="preserve">.</w:t>
       </w:r>
     </w:p>
-    <w:bookmarkEnd w:id="122"/>
-    <w:bookmarkStart w:id="124" w:name="ref-poisotGlobalKnowledgeGaps2021"/>
+    <w:bookmarkEnd w:id="126"/>
+    <w:bookmarkStart w:id="128" w:name="ref-poisotGlobalKnowledgeGaps2021"/>
     <w:p>
       <w:pPr>
         <w:pStyle w:val="Bibliography"/>
@@ -7984,7 +8112,7 @@
       <w:r>
         <w:t xml:space="preserve"> </w:t>
       </w:r>
-      <w:hyperlink r:id="rId123">
+      <w:hyperlink r:id="rId127">
         <w:r>
           <w:rPr>
             <w:rStyle w:val="Hyperlink"/>
@@ -7996,8 +8124,8 @@
         <w:t xml:space="preserve">.</w:t>
       </w:r>
     </w:p>
-    <w:bookmarkEnd w:id="124"/>
-    <w:bookmarkStart w:id="126" w:name="ref-poisotSpeciesWhyEcological2015"/>
+    <w:bookmarkEnd w:id="128"/>
+    <w:bookmarkStart w:id="130" w:name="ref-poisotSpeciesWhyEcological2015"/>
     <w:p>
       <w:pPr>
         <w:pStyle w:val="Bibliography"/>
@@ -8030,7 +8158,7 @@
       <w:r>
         <w:t xml:space="preserve"> </w:t>
       </w:r>
-      <w:hyperlink r:id="rId125">
+      <w:hyperlink r:id="rId129">
         <w:r>
           <w:rPr>
             <w:rStyle w:val="Hyperlink"/>
@@ -8042,8 +8170,8 @@
         <w:t xml:space="preserve">.</w:t>
       </w:r>
     </w:p>
-    <w:bookmarkEnd w:id="126"/>
-    <w:bookmarkStart w:id="128" w:name="ref-poisotDescribeUnderstandPredict2016"/>
+    <w:bookmarkEnd w:id="130"/>
+    <w:bookmarkStart w:id="132" w:name="ref-poisotDescribeUnderstandPredict2016"/>
     <w:p>
       <w:pPr>
         <w:pStyle w:val="Bibliography"/>
@@ -8076,7 +8204,7 @@
       <w:r>
         <w:t xml:space="preserve"> </w:t>
       </w:r>
-      <w:hyperlink r:id="rId127">
+      <w:hyperlink r:id="rId131">
         <w:r>
           <w:rPr>
             <w:rStyle w:val="Hyperlink"/>
@@ -8088,8 +8216,8 @@
         <w:t xml:space="preserve">.</w:t>
       </w:r>
     </w:p>
-    <w:bookmarkEnd w:id="128"/>
-    <w:bookmarkStart w:id="130" w:name="ref-pomeranzInferringPredatorPrey2019"/>
+    <w:bookmarkEnd w:id="132"/>
+    <w:bookmarkStart w:id="134" w:name="ref-pomeranzInferringPredatorPrey2019"/>
     <w:p>
       <w:pPr>
         <w:pStyle w:val="Bibliography"/>
@@ -8122,7 +8250,7 @@
       <w:r>
         <w:t xml:space="preserve"> </w:t>
       </w:r>
-      <w:hyperlink r:id="rId129">
+      <w:hyperlink r:id="rId133">
         <w:r>
           <w:rPr>
             <w:rStyle w:val="Hyperlink"/>
@@ -8134,8 +8262,8 @@
         <w:t xml:space="preserve">.</w:t>
       </w:r>
     </w:p>
-    <w:bookmarkEnd w:id="130"/>
-    <w:bookmarkStart w:id="132" w:name="ref-pringleUntanglingFoodWebs2020"/>
+    <w:bookmarkEnd w:id="134"/>
+    <w:bookmarkStart w:id="136" w:name="ref-pringleUntanglingFoodWebs2020"/>
     <w:p>
       <w:pPr>
         <w:pStyle w:val="Bibliography"/>
@@ -8194,7 +8322,7 @@
       <w:r>
         <w:t xml:space="preserve"> </w:t>
       </w:r>
-      <w:hyperlink r:id="rId131">
+      <w:hyperlink r:id="rId135">
         <w:r>
           <w:rPr>
             <w:rStyle w:val="Hyperlink"/>
@@ -8206,8 +8334,8 @@
         <w:t xml:space="preserve">.</w:t>
       </w:r>
     </w:p>
-    <w:bookmarkEnd w:id="132"/>
-    <w:bookmarkStart w:id="134" w:name="ref-pringleResolvingFoodWebStructure2020"/>
+    <w:bookmarkEnd w:id="136"/>
+    <w:bookmarkStart w:id="138" w:name="ref-pringleResolvingFoodWebStructure2020"/>
     <w:p>
       <w:pPr>
         <w:pStyle w:val="Bibliography"/>
@@ -8249,7 +8377,7 @@
       <w:r>
         <w:t xml:space="preserve"> </w:t>
       </w:r>
-      <w:hyperlink r:id="rId133">
+      <w:hyperlink r:id="rId137">
         <w:r>
           <w:rPr>
             <w:rStyle w:val="Hyperlink"/>
@@ -8261,8 +8389,8 @@
         <w:t xml:space="preserve">.</w:t>
       </w:r>
     </w:p>
-    <w:bookmarkEnd w:id="134"/>
-    <w:bookmarkStart w:id="136" w:name="ref-rohrModelingFoodWebs2010"/>
+    <w:bookmarkEnd w:id="138"/>
+    <w:bookmarkStart w:id="140" w:name="ref-rohrModelingFoodWebs2010"/>
     <w:p>
       <w:pPr>
         <w:pStyle w:val="Bibliography"/>
@@ -8313,7 +8441,7 @@
       <w:r>
         <w:t xml:space="preserve"> </w:t>
       </w:r>
-      <w:hyperlink r:id="rId135">
+      <w:hyperlink r:id="rId139">
         <w:r>
           <w:rPr>
             <w:rStyle w:val="Hyperlink"/>
@@ -8325,8 +8453,8 @@
         <w:t xml:space="preserve">.</w:t>
       </w:r>
     </w:p>
-    <w:bookmarkEnd w:id="136"/>
-    <w:bookmarkStart w:id="138" w:name="X0fb50f1746fa9d2b24f89ed5bfe6ae1a2f58cc2"/>
+    <w:bookmarkEnd w:id="140"/>
+    <w:bookmarkStart w:id="142" w:name="X0fb50f1746fa9d2b24f89ed5bfe6ae1a2f58cc2"/>
     <w:p>
       <w:pPr>
         <w:pStyle w:val="Bibliography"/>
@@ -8349,7 +8477,7 @@
       <w:r>
         <w:t xml:space="preserve"> </w:t>
       </w:r>
-      <w:hyperlink r:id="rId137">
+      <w:hyperlink r:id="rId141">
         <w:r>
           <w:rPr>
             <w:rStyle w:val="Hyperlink"/>
@@ -8361,8 +8489,8 @@
         <w:t xml:space="preserve">.</w:t>
       </w:r>
     </w:p>
-    <w:bookmarkEnd w:id="138"/>
-    <w:bookmarkStart w:id="140" w:name="X03e9e0a0d566f92bb17f572b5d8593be755e14a"/>
+    <w:bookmarkEnd w:id="142"/>
+    <w:bookmarkStart w:id="144" w:name="X03e9e0a0d566f92bb17f572b5d8593be755e14a"/>
     <w:p>
       <w:pPr>
         <w:pStyle w:val="Bibliography"/>
@@ -8395,7 +8523,7 @@
       <w:r>
         <w:t xml:space="preserve"> </w:t>
       </w:r>
-      <w:hyperlink r:id="rId139">
+      <w:hyperlink r:id="rId143">
         <w:r>
           <w:rPr>
             <w:rStyle w:val="Hyperlink"/>
@@ -8407,8 +8535,8 @@
         <w:t xml:space="preserve">.</w:t>
       </w:r>
     </w:p>
-    <w:bookmarkEnd w:id="140"/>
-    <w:bookmarkStart w:id="142" w:name="ref-stoufferEvidenceExistenceRobust2007"/>
+    <w:bookmarkEnd w:id="144"/>
+    <w:bookmarkStart w:id="146" w:name="ref-stoufferEvidenceExistenceRobust2007"/>
     <w:p>
       <w:pPr>
         <w:pStyle w:val="Bibliography"/>
@@ -8441,7 +8569,7 @@
       <w:r>
         <w:t xml:space="preserve"> </w:t>
       </w:r>
-      <w:hyperlink r:id="rId141">
+      <w:hyperlink r:id="rId145">
         <w:r>
           <w:rPr>
             <w:rStyle w:val="Hyperlink"/>
@@ -8453,8 +8581,8 @@
         <w:t xml:space="preserve">.</w:t>
       </w:r>
     </w:p>
-    <w:bookmarkEnd w:id="142"/>
-    <w:bookmarkStart w:id="144" w:name="ref-strydomFoodWebReconstruction2022"/>
+    <w:bookmarkEnd w:id="146"/>
+    <w:bookmarkStart w:id="148" w:name="ref-strydomFoodWebReconstruction2022"/>
     <w:p>
       <w:pPr>
         <w:pStyle w:val="Bibliography"/>
@@ -8487,7 +8615,7 @@
       <w:r>
         <w:t xml:space="preserve"> </w:t>
       </w:r>
-      <w:hyperlink r:id="rId143">
+      <w:hyperlink r:id="rId147">
         <w:r>
           <w:rPr>
             <w:rStyle w:val="Hyperlink"/>
@@ -8499,8 +8627,8 @@
         <w:t xml:space="preserve">.</w:t>
       </w:r>
     </w:p>
-    <w:bookmarkEnd w:id="144"/>
-    <w:bookmarkStart w:id="146" w:name="ref-strydomGraphEmbeddingTransfer2023"/>
+    <w:bookmarkEnd w:id="148"/>
+    <w:bookmarkStart w:id="150" w:name="ref-strydomGraphEmbeddingTransfer2023"/>
     <w:p>
       <w:pPr>
         <w:pStyle w:val="Bibliography"/>
@@ -8533,7 +8661,7 @@
       <w:r>
         <w:t xml:space="preserve"> </w:t>
       </w:r>
-      <w:hyperlink r:id="rId145">
+      <w:hyperlink r:id="rId149">
         <w:r>
           <w:rPr>
             <w:rStyle w:val="Hyperlink"/>
@@ -8545,8 +8673,8 @@
         <w:t xml:space="preserve">.</w:t>
       </w:r>
     </w:p>
-    <w:bookmarkEnd w:id="146"/>
-    <w:bookmarkStart w:id="148" w:name="ref-strydomRoadmapPredictingSpecies2021"/>
+    <w:bookmarkEnd w:id="150"/>
+    <w:bookmarkStart w:id="152" w:name="ref-strydomRoadmapPredictingSpecies2021"/>
     <w:p>
       <w:pPr>
         <w:pStyle w:val="Bibliography"/>
@@ -8579,7 +8707,7 @@
       <w:r>
         <w:t xml:space="preserve"> </w:t>
       </w:r>
-      <w:hyperlink r:id="rId147">
+      <w:hyperlink r:id="rId151">
         <w:r>
           <w:rPr>
             <w:rStyle w:val="Hyperlink"/>
@@ -8591,8 +8719,8 @@
         <w:t xml:space="preserve">.</w:t>
       </w:r>
     </w:p>
-    <w:bookmarkEnd w:id="148"/>
-    <w:bookmarkStart w:id="150" w:name="ref-strydomSVDEntropyReveals2021"/>
+    <w:bookmarkEnd w:id="152"/>
+    <w:bookmarkStart w:id="154" w:name="ref-strydomSVDEntropyReveals2021"/>
     <w:p>
       <w:pPr>
         <w:pStyle w:val="Bibliography"/>
@@ -8655,7 +8783,7 @@
       <w:r>
         <w:t xml:space="preserve"> </w:t>
       </w:r>
-      <w:hyperlink r:id="rId149">
+      <w:hyperlink r:id="rId153">
         <w:r>
           <w:rPr>
             <w:rStyle w:val="Hyperlink"/>
@@ -8667,8 +8795,8 @@
         <w:t xml:space="preserve">.</w:t>
       </w:r>
     </w:p>
-    <w:bookmarkEnd w:id="150"/>
-    <w:bookmarkStart w:id="152" w:name="ref-uphamInferringMammalTree2019"/>
+    <w:bookmarkEnd w:id="154"/>
+    <w:bookmarkStart w:id="156" w:name="ref-uphamInferringMammalTree2019"/>
     <w:p>
       <w:pPr>
         <w:pStyle w:val="Bibliography"/>
@@ -8713,7 +8841,7 @@
       <w:r>
         <w:t xml:space="preserve"> </w:t>
       </w:r>
-      <w:hyperlink r:id="rId151">
+      <w:hyperlink r:id="rId155">
         <w:r>
           <w:rPr>
             <w:rStyle w:val="Hyperlink"/>
@@ -8725,8 +8853,8 @@
         <w:t xml:space="preserve">.</w:t>
       </w:r>
     </w:p>
-    <w:bookmarkEnd w:id="152"/>
-    <w:bookmarkStart w:id="154" w:name="X2cae758a57fb7b500a696ee22ace3d032a23796"/>
+    <w:bookmarkEnd w:id="156"/>
+    <w:bookmarkStart w:id="158" w:name="X2cae758a57fb7b500a696ee22ace3d032a23796"/>
     <w:p>
       <w:pPr>
         <w:pStyle w:val="Bibliography"/>
@@ -8759,7 +8887,7 @@
       <w:r>
         <w:t xml:space="preserve"> </w:t>
       </w:r>
-      <w:hyperlink r:id="rId153">
+      <w:hyperlink r:id="rId157">
         <w:r>
           <w:rPr>
             <w:rStyle w:val="Hyperlink"/>
@@ -8771,8 +8899,8 @@
         <w:t xml:space="preserve">.</w:t>
       </w:r>
     </w:p>
-    <w:bookmarkEnd w:id="154"/>
-    <w:bookmarkStart w:id="156" w:name="ref-vermaatMajorDimensionsFoodweb2009"/>
+    <w:bookmarkEnd w:id="158"/>
+    <w:bookmarkStart w:id="160" w:name="ref-vermaatMajorDimensionsFoodweb2009"/>
     <w:p>
       <w:pPr>
         <w:pStyle w:val="Bibliography"/>
@@ -8805,7 +8933,7 @@
       <w:r>
         <w:t xml:space="preserve"> </w:t>
       </w:r>
-      <w:hyperlink r:id="rId155">
+      <w:hyperlink r:id="rId159">
         <w:r>
           <w:rPr>
             <w:rStyle w:val="Hyperlink"/>
@@ -8817,116 +8945,13 @@
         <w:t xml:space="preserve">.</w:t>
       </w:r>
     </w:p>
-    <w:bookmarkEnd w:id="156"/>
-    <w:bookmarkStart w:id="158" w:name="ref-williamsProbabilisticNicheModel2010"/>
+    <w:bookmarkEnd w:id="160"/>
+    <w:bookmarkStart w:id="162" w:name="ref-williamsSimpleRulesYield2000"/>
     <w:p>
       <w:pPr>
         <w:pStyle w:val="Bibliography"/>
       </w:pPr>
       <w:r>
-        <w:t xml:space="preserve">Williams, Richard J., Ananthi Anandanadesan, and Drew Purves. 2010.</w:t>
-      </w:r>
-      <w:r>
-        <w:t xml:space="preserve"> </w:t>
-      </w:r>
-      <w:r>
-        <w:t xml:space="preserve">“The</w:t>
-      </w:r>
-      <w:r>
-        <w:t xml:space="preserve"> </w:t>
-      </w:r>
-      <w:r>
-        <w:t xml:space="preserve">Probabilistic Niche Model Reveals</w:t>
-      </w:r>
-      <w:r>
-        <w:t xml:space="preserve"> </w:t>
-      </w:r>
-      <w:r>
-        <w:t xml:space="preserve">the</w:t>
-      </w:r>
-      <w:r>
-        <w:t xml:space="preserve"> </w:t>
-      </w:r>
-      <w:r>
-        <w:t xml:space="preserve">Niche Structure</w:t>
-      </w:r>
-      <w:r>
-        <w:t xml:space="preserve"> </w:t>
-      </w:r>
-      <w:r>
-        <w:t xml:space="preserve">and</w:t>
-      </w:r>
-      <w:r>
-        <w:t xml:space="preserve"> </w:t>
-      </w:r>
-      <w:r>
-        <w:t xml:space="preserve">Role</w:t>
-      </w:r>
-      <w:r>
-        <w:t xml:space="preserve"> </w:t>
-      </w:r>
-      <w:r>
-        <w:t xml:space="preserve">of</w:t>
-      </w:r>
-      <w:r>
-        <w:t xml:space="preserve"> </w:t>
-      </w:r>
-      <w:r>
-        <w:t xml:space="preserve">Body Size</w:t>
-      </w:r>
-      <w:r>
-        <w:t xml:space="preserve"> </w:t>
-      </w:r>
-      <w:r>
-        <w:t xml:space="preserve">in a</w:t>
-      </w:r>
-      <w:r>
-        <w:t xml:space="preserve"> </w:t>
-      </w:r>
-      <w:r>
-        <w:t xml:space="preserve">Complex Food Web</w:t>
-      </w:r>
-      <w:r>
-        <w:t xml:space="preserve">.”</w:t>
-      </w:r>
-      <w:r>
-        <w:t xml:space="preserve"> </w:t>
-      </w:r>
-      <w:r>
-        <w:rPr>
-          <w:iCs/>
-          <w:i/>
-        </w:rPr>
-        <w:t xml:space="preserve">PLOS ONE</w:t>
-      </w:r>
-      <w:r>
-        <w:t xml:space="preserve"> </w:t>
-      </w:r>
-      <w:r>
-        <w:t xml:space="preserve">5 (8): e12092.</w:t>
-      </w:r>
-      <w:r>
-        <w:t xml:space="preserve"> </w:t>
-      </w:r>
-      <w:hyperlink r:id="rId157">
-        <w:r>
-          <w:rPr>
-            <w:rStyle w:val="Hyperlink"/>
-          </w:rPr>
-          <w:t xml:space="preserve">https://doi.org/10.1371/journal.pone.0012092</w:t>
-        </w:r>
-      </w:hyperlink>
-      <w:r>
-        <w:t xml:space="preserve">.</w:t>
-      </w:r>
-    </w:p>
-    <w:bookmarkEnd w:id="158"/>
-    <w:bookmarkStart w:id="160" w:name="ref-williamsSimpleRulesYield2000"/>
-    <w:p>
-      <w:pPr>
-        <w:pStyle w:val="Bibliography"/>
-      </w:pPr>
-      <w:r>
         <w:t xml:space="preserve">Williams, Richard J., and Neo D. Martinez. 2000.</w:t>
       </w:r>
       <w:r>
@@ -8954,7 +8979,7 @@
       <w:r>
         <w:t xml:space="preserve"> </w:t>
       </w:r>
-      <w:hyperlink r:id="rId159">
+      <w:hyperlink r:id="rId161">
         <w:r>
           <w:rPr>
             <w:rStyle w:val="Hyperlink"/>
@@ -8966,8 +8991,8 @@
         <w:t xml:space="preserve">.</w:t>
       </w:r>
     </w:p>
-    <w:bookmarkEnd w:id="160"/>
-    <w:bookmarkStart w:id="162" w:name="ref-williamsSuccessItsLimits2008"/>
+    <w:bookmarkEnd w:id="162"/>
+    <w:bookmarkStart w:id="164" w:name="ref-williamsSuccessItsLimits2008"/>
     <w:p>
       <w:pPr>
         <w:pStyle w:val="Bibliography"/>
@@ -9000,7 +9025,7 @@
       <w:r>
         <w:t xml:space="preserve"> </w:t>
       </w:r>
-      <w:hyperlink r:id="rId161">
+      <w:hyperlink r:id="rId163">
         <w:r>
           <w:rPr>
             <w:rStyle w:val="Hyperlink"/>
@@ -9012,8 +9037,8 @@
         <w:t xml:space="preserve">.</w:t>
       </w:r>
     </w:p>
-    <w:bookmarkEnd w:id="162"/>
-    <w:bookmarkStart w:id="164" w:name="X3fc2d14386dedf5f1ba7e24ee00e41a20bbf03b"/>
+    <w:bookmarkEnd w:id="164"/>
+    <w:bookmarkStart w:id="166" w:name="X3fc2d14386dedf5f1ba7e24ee00e41a20bbf03b"/>
     <w:p>
       <w:pPr>
         <w:pStyle w:val="Bibliography"/>
@@ -9067,7 +9092,7 @@
       <w:r>
         <w:t xml:space="preserve"> </w:t>
       </w:r>
-      <w:hyperlink r:id="rId163">
+      <w:hyperlink r:id="rId165">
         <w:r>
           <w:rPr>
             <w:rStyle w:val="Hyperlink"/>
@@ -9079,8 +9104,8 @@
         <w:t xml:space="preserve">.</w:t>
       </w:r>
     </w:p>
-    <w:bookmarkEnd w:id="164"/>
-    <w:bookmarkStart w:id="166" w:name="X88f1d6f63b0836bbf1d6ae3f885d8fb9f247ff3"/>
+    <w:bookmarkEnd w:id="166"/>
+    <w:bookmarkStart w:id="168" w:name="X88f1d6f63b0836bbf1d6ae3f885d8fb9f247ff3"/>
     <w:p>
       <w:pPr>
         <w:pStyle w:val="Bibliography"/>
@@ -9134,7 +9159,7 @@
       <w:r>
         <w:t xml:space="preserve"> </w:t>
       </w:r>
-      <w:hyperlink r:id="rId165">
+      <w:hyperlink r:id="rId167">
         <w:r>
           <w:rPr>
             <w:rStyle w:val="Hyperlink"/>
@@ -9146,9 +9171,9 @@
         <w:t xml:space="preserve">.</w:t>
       </w:r>
     </w:p>
-    <w:bookmarkEnd w:id="166"/>
-    <w:bookmarkEnd w:id="167"/>
     <w:bookmarkEnd w:id="168"/>
+    <w:bookmarkEnd w:id="169"/>
+    <w:bookmarkEnd w:id="170"/>
     <w:sectPr/>
   </w:body>
 </w:document>
@@ -9510,6 +9535,9 @@
     <w:abstractNumId w:val="991"/>
   </w:num>
   <w:num w:numId="1022">
+    <w:abstractNumId w:val="991"/>
+  </w:num>
+  <w:num w:numId="1023">
     <w:abstractNumId w:val="991"/>
   </w:num>
 </w:numbering>

</xml_diff>

<commit_message>
🙅 no more Z-score, for now...
</commit_message>
<xml_diff>
--- a/_manuscript/index.docx
+++ b/_manuscript/index.docx
@@ -5605,7 +5605,7 @@
               <w:pStyle w:val="ImageCaption"/>
             </w:pPr>
             <w:r>
-              <w:t xml:space="preserve">Figure 2: Z-scores for network summary statistics. Negative Z-scores indicate a (mean) value greater than expected. S1 - S5 represent the different motif structures identified in</w:t>
+              <w:t xml:space="preserve">Figure 2: DIfference between real and model network summary statistics. S1 - S5 represent the different motif structures identified in</w:t>
             </w:r>
             <w:r>
               <w:t xml:space="preserve"> </w:t>
@@ -5614,25 +5614,7 @@
               <w:t xml:space="preserve">Stouffer et al. (2007)</w:t>
             </w:r>
             <w:r>
-              <w:t xml:space="preserve"> </w:t>
-            </w:r>
-            <w:r>
-              <w:t xml:space="preserve">The magnitude of Z-score probably also tells us how</w:t>
-            </w:r>
-            <w:r>
-              <w:t xml:space="preserve"> </w:t>
-            </w:r>
-            <w:r>
-              <w:t xml:space="preserve">‘</w:t>
-            </w:r>
-            <w:r>
-              <w:t xml:space="preserve">variable</w:t>
-            </w:r>
-            <w:r>
-              <w:t xml:space="preserve">’</w:t>
-            </w:r>
-            <w:r>
-              <w:t xml:space="preserve">/constrained the model is…</w:t>
+              <w:t xml:space="preserve">.</w:t>
             </w:r>
           </w:p>
           <w:bookmarkEnd w:id="47"/>

</xml_diff>

<commit_message>
🙈 forgot to render...
</commit_message>
<xml_diff>
--- a/_manuscript/index.docx
+++ b/_manuscript/index.docx
@@ -1432,7 +1432,7 @@
       </w:r>
     </w:p>
     <w:bookmarkEnd w:id="20"/>
-    <w:bookmarkStart w:id="25" w:name="model-families"/>
+    <w:bookmarkStart w:id="28" w:name="model-families"/>
     <w:p>
       <w:pPr>
         <w:pStyle w:val="Heading2"/>
@@ -1636,6 +1636,67 @@
     </w:tbl>
     <w:p>
       <w:pPr>
+        <w:pStyle w:val="CaptionedFigure"/>
+      </w:pPr>
+      <w:r>
+        <w:drawing>
+          <wp:inline>
+            <wp:extent cx="5334000" cy="2644440"/>
+            <wp:effectExtent b="0" l="0" r="0" t="0"/>
+            <wp:docPr descr="I like the use of the different source indicator items (not to dissimilar from Tall Tom’s nature paper but also different). This is from Thuiller et al. (2024)" title="" id="26" name="Picture"/>
+            <a:graphic>
+              <a:graphicData uri="http://schemas.openxmlformats.org/drawingml/2006/picture">
+                <pic:pic>
+                  <pic:nvPicPr>
+                    <pic:cNvPr descr="images/thullier_2023_concept.jpeg" id="27" name="Picture"/>
+                    <pic:cNvPicPr>
+                      <a:picLocks noChangeArrowheads="1" noChangeAspect="1"/>
+                    </pic:cNvPicPr>
+                  </pic:nvPicPr>
+                  <pic:blipFill>
+                    <a:blip r:embed="rId25"/>
+                    <a:stretch>
+                      <a:fillRect/>
+                    </a:stretch>
+                  </pic:blipFill>
+                  <pic:spPr bwMode="auto">
+                    <a:xfrm>
+                      <a:off x="0" y="0"/>
+                      <a:ext cx="5334000" cy="2644440"/>
+                    </a:xfrm>
+                    <a:prstGeom prst="rect">
+                      <a:avLst/>
+                    </a:prstGeom>
+                    <a:noFill/>
+                    <a:ln w="9525">
+                      <a:noFill/>
+                      <a:headEnd/>
+                      <a:tailEnd/>
+                    </a:ln>
+                  </pic:spPr>
+                </pic:pic>
+              </a:graphicData>
+            </a:graphic>
+          </wp:inline>
+        </w:drawing>
+      </w:r>
+    </w:p>
+    <w:p>
+      <w:pPr>
+        <w:pStyle w:val="ImageCaption"/>
+      </w:pPr>
+      <w:r>
+        <w:t xml:space="preserve">I like the use of the different source indicator items (not to dissimilar from Tall Tom’s nature paper but also different). This is from</w:t>
+      </w:r>
+      <w:r>
+        <w:t xml:space="preserve"> </w:t>
+      </w:r>
+      <w:r>
+        <w:t xml:space="preserve">Thuiller et al. (2024)</w:t>
+      </w:r>
+    </w:p>
+    <w:p>
+      <w:pPr>
         <w:pStyle w:val="BodyText"/>
       </w:pPr>
       <w:r>
@@ -2489,8 +2550,8 @@
         <w:t xml:space="preserve">] and localised sampling of these types of datasets it is very likely that there will be many false negatives (missing pairwise interactions) using this approach.</w:t>
       </w:r>
     </w:p>
-    <w:bookmarkEnd w:id="25"/>
-    <w:bookmarkStart w:id="28" w:name="model-benchmarking"/>
+    <w:bookmarkEnd w:id="28"/>
+    <w:bookmarkStart w:id="31" w:name="model-benchmarking"/>
     <w:p>
       <w:pPr>
         <w:pStyle w:val="Heading2"/>
@@ -2634,7 +2695,7 @@
         <w:t xml:space="preserve">Poisot (2023)</w:t>
       </w:r>
     </w:p>
-    <w:bookmarkStart w:id="26" w:name="benchmarking-network-models"/>
+    <w:bookmarkStart w:id="29" w:name="benchmarking-network-models"/>
     <w:p>
       <w:pPr>
         <w:pStyle w:val="Heading3"/>
@@ -2732,8 +2793,8 @@
         <w:t xml:space="preserve">Allesina, Alonso, and Pascual (2008)</w:t>
       </w:r>
     </w:p>
-    <w:bookmarkEnd w:id="26"/>
-    <w:bookmarkStart w:id="27" w:name="benchmarking-interaction-models"/>
+    <w:bookmarkEnd w:id="29"/>
+    <w:bookmarkStart w:id="30" w:name="benchmarking-interaction-models"/>
     <w:p>
       <w:pPr>
         <w:pStyle w:val="Heading3"/>
@@ -2982,9 +3043,9 @@
         <w:t xml:space="preserve">that discuss how the local factors are going to play a role.</w:t>
       </w:r>
     </w:p>
-    <w:bookmarkEnd w:id="27"/>
-    <w:bookmarkEnd w:id="28"/>
-    <w:bookmarkStart w:id="39" w:name="sec-data-methods"/>
+    <w:bookmarkEnd w:id="30"/>
+    <w:bookmarkEnd w:id="31"/>
+    <w:bookmarkStart w:id="42" w:name="sec-data-methods"/>
     <w:p>
       <w:pPr>
         <w:pStyle w:val="Heading2"/>
@@ -2993,7 +3054,7 @@
         <w:t xml:space="preserve">4 Data &amp; Methods</w:t>
       </w:r>
     </w:p>
-    <w:bookmarkStart w:id="30" w:name="selecting-models"/>
+    <w:bookmarkStart w:id="33" w:name="selecting-models"/>
     <w:p>
       <w:pPr>
         <w:pStyle w:val="Heading3"/>
@@ -3047,7 +3108,7 @@
       <w:tr>
         <w:tc>
           <w:tcPr/>
-          <w:bookmarkStart w:id="29" w:name="tbl-history"/>
+          <w:bookmarkStart w:id="32" w:name="tbl-history"/>
           <w:p>
             <w:pPr>
               <w:jc w:val="center"/>
@@ -3070,14 +3131,14 @@
               <w:tblLayout w:type="fixed"/>
             </w:tblPr>
             <w:tblGrid>
-              <w:gridCol w:w="867"/>
-              <w:gridCol w:w="976"/>
-              <w:gridCol w:w="976"/>
-              <w:gridCol w:w="976"/>
-              <w:gridCol w:w="1735"/>
-              <w:gridCol w:w="759"/>
-              <w:gridCol w:w="867"/>
-              <w:gridCol w:w="759"/>
+              <w:gridCol w:w="816"/>
+              <w:gridCol w:w="1632"/>
+              <w:gridCol w:w="1143"/>
+              <w:gridCol w:w="734"/>
+              <w:gridCol w:w="1224"/>
+              <w:gridCol w:w="816"/>
+              <w:gridCol w:w="734"/>
+              <w:gridCol w:w="816"/>
             </w:tblGrid>
             <w:tr>
               <w:trPr>
@@ -3220,12 +3281,7 @@
                 <w:p>
                   <w:pPr>
                     <w:pStyle w:val="Compact"/>
-                    <w:jc w:val="left"/>
-                    <w:jc w:val="center"/>
                   </w:pPr>
-                  <w:r>
-                    <w:t xml:space="preserve">(Erdős and Rényi 1959)</w:t>
-                  </w:r>
                 </w:p>
               </w:tc>
               <w:tc>
@@ -3237,7 +3293,7 @@
                     <w:jc w:val="center"/>
                   </w:pPr>
                   <w:r>
-                    <w:t xml:space="preserve">artificial? network</w:t>
+                    <w:t xml:space="preserve">network</w:t>
                   </w:r>
                 </w:p>
               </w:tc>
@@ -3330,7 +3386,7 @@
                     <w:jc w:val="center"/>
                   </w:pPr>
                   <w:r>
-                    <w:t xml:space="preserve">(Pomeranz et al. 2019)</w:t>
+                    <w:t xml:space="preserve">Pomeranz et al. (2019)</w:t>
                   </w:r>
                 </w:p>
               </w:tc>
@@ -3391,7 +3447,12 @@
                 <w:p>
                   <w:pPr>
                     <w:pStyle w:val="Compact"/>
+                    <w:jc w:val="left"/>
+                    <w:jc w:val="center"/>
                   </w:pPr>
+                  <w:r>
+                    <w:t xml:space="preserve">binary</w:t>
+                  </w:r>
                 </w:p>
               </w:tc>
             </w:tr>
@@ -3618,7 +3679,12 @@
                 <w:p>
                   <w:pPr>
                     <w:pStyle w:val="Compact"/>
+                    <w:jc w:val="left"/>
+                    <w:jc w:val="center"/>
                   </w:pPr>
+                  <w:r>
+                    <w:t xml:space="preserve">binary</w:t>
+                  </w:r>
                 </w:p>
               </w:tc>
             </w:tr>
@@ -3690,7 +3756,7 @@
                     <w:jc w:val="center"/>
                   </w:pPr>
                   <w:r>
-                    <w:t xml:space="preserve">connectance, body size, abundance</w:t>
+                    <w:t xml:space="preserve">body size</w:t>
                   </w:r>
                 </w:p>
               </w:tc>
@@ -3703,7 +3769,7 @@
                     <w:jc w:val="center"/>
                   </w:pPr>
                   <w:r>
-                    <w:t xml:space="preserve">quantitative</w:t>
+                    <w:t xml:space="preserve">deterministic</w:t>
                   </w:r>
                 </w:p>
               </w:tc>
@@ -3784,7 +3850,7 @@
                     <w:jc w:val="center"/>
                   </w:pPr>
                   <w:r>
-                    <w:t xml:space="preserve">interactions (but structurally constrained?)</w:t>
+                    <w:t xml:space="preserve">interactions</w:t>
                   </w:r>
                 </w:p>
               </w:tc>
@@ -4106,13 +4172,7 @@
                     <w:jc w:val="center"/>
                   </w:pPr>
                   <w:r>
-                    <w:t xml:space="preserve">‘</w:t>
-                  </w:r>
-                  <w:r>
                     <w:t xml:space="preserve">mechanistic</w:t>
-                  </w:r>
-                  <w:r>
-                    <w:t xml:space="preserve">’</w:t>
                   </w:r>
                 </w:p>
               </w:tc>
@@ -4220,13 +4280,13 @@
               </w:tc>
             </w:tr>
           </w:tbl>
-          <w:bookmarkEnd w:id="29"/>
+          <w:bookmarkEnd w:id="32"/>
           <w:p/>
         </w:tc>
       </w:tr>
     </w:tbl>
-    <w:bookmarkEnd w:id="30"/>
-    <w:bookmarkStart w:id="33" w:name="datasets-used"/>
+    <w:bookmarkEnd w:id="33"/>
+    <w:bookmarkStart w:id="36" w:name="datasets-used"/>
     <w:p>
       <w:pPr>
         <w:pStyle w:val="Heading3"/>
@@ -4235,7 +4295,7 @@
         <w:t xml:space="preserve">4.2 Datasets used</w:t>
       </w:r>
     </w:p>
-    <w:bookmarkStart w:id="31" w:name="mangal-networks"/>
+    <w:bookmarkStart w:id="34" w:name="mangal-networks"/>
     <w:p>
       <w:pPr>
         <w:pStyle w:val="Heading4"/>
@@ -4410,8 +4470,8 @@
         <w:t xml:space="preserve">(something to think about…)</w:t>
       </w:r>
     </w:p>
-    <w:bookmarkEnd w:id="31"/>
-    <w:bookmarkStart w:id="32" w:name="empirical-networks"/>
+    <w:bookmarkEnd w:id="34"/>
+    <w:bookmarkStart w:id="35" w:name="empirical-networks"/>
     <w:p>
       <w:pPr>
         <w:pStyle w:val="Heading4"/>
@@ -4617,9 +4677,9 @@
         <w:t xml:space="preserve">work. Because 1) it gives the paleo-centric methods their moment in the sun and 2) I think it also brings up the interesting question of can we use modern structure to predict past ones?</w:t>
       </w:r>
     </w:p>
-    <w:bookmarkEnd w:id="32"/>
-    <w:bookmarkEnd w:id="33"/>
-    <w:bookmarkStart w:id="38" w:name="sec-model-benchmarking"/>
+    <w:bookmarkEnd w:id="35"/>
+    <w:bookmarkEnd w:id="36"/>
+    <w:bookmarkStart w:id="41" w:name="sec-model-benchmarking"/>
     <w:p>
       <w:pPr>
         <w:pStyle w:val="Heading3"/>
@@ -4638,7 +4698,7 @@
       <w:r>
         <w:t xml:space="preserve"> </w:t>
       </w:r>
-      <w:hyperlink r:id="rId34">
+      <w:hyperlink r:id="rId37">
         <w:r>
           <w:rPr>
             <w:rStyle w:val="Hyperlink"/>
@@ -4750,7 +4810,7 @@
         <w:t xml:space="preserve">weighted) links are the way</w:t>
       </w:r>
     </w:p>
-    <w:bookmarkStart w:id="35" w:name="network-models"/>
+    <w:bookmarkStart w:id="38" w:name="network-models"/>
     <w:p>
       <w:pPr>
         <w:pStyle w:val="Heading4"/>
@@ -4995,8 +5055,8 @@
         <w:t xml:space="preserve">S5: Number of direct competition motifs</w:t>
       </w:r>
     </w:p>
-    <w:bookmarkEnd w:id="35"/>
-    <w:bookmarkStart w:id="36" w:name="interaction-models"/>
+    <w:bookmarkEnd w:id="38"/>
+    <w:bookmarkStart w:id="39" w:name="interaction-models"/>
     <w:p>
       <w:pPr>
         <w:pStyle w:val="Heading4"/>
@@ -5062,8 +5122,8 @@
         <w:t xml:space="preserve">Maybe same measures we use for the network models</w:t>
       </w:r>
     </w:p>
-    <w:bookmarkEnd w:id="36"/>
-    <w:bookmarkStart w:id="37" w:name="pva-action-plan"/>
+    <w:bookmarkEnd w:id="39"/>
+    <w:bookmarkStart w:id="40" w:name="pva-action-plan"/>
     <w:p>
       <w:pPr>
         <w:pStyle w:val="Heading4"/>
@@ -5318,10 +5378,10 @@
         <w:t xml:space="preserve">Taxonomic harmonisation - something to think about and check</w:t>
       </w:r>
     </w:p>
-    <w:bookmarkEnd w:id="37"/>
-    <w:bookmarkEnd w:id="38"/>
-    <w:bookmarkEnd w:id="39"/>
-    <w:bookmarkStart w:id="54" w:name="results"/>
+    <w:bookmarkEnd w:id="40"/>
+    <w:bookmarkEnd w:id="41"/>
+    <w:bookmarkEnd w:id="42"/>
+    <w:bookmarkStart w:id="57" w:name="results"/>
     <w:p>
       <w:pPr>
         <w:pStyle w:val="Heading2"/>
@@ -5356,7 +5416,7 @@
         <w:t xml:space="preserve">also highlights how structural models really only work for small communities</w:t>
       </w:r>
     </w:p>
-    <w:bookmarkStart w:id="43" w:name="qualitative-stuff"/>
+    <w:bookmarkStart w:id="46" w:name="qualitative-stuff"/>
     <w:p>
       <w:pPr>
         <w:pStyle w:val="Heading3"/>
@@ -5476,18 +5536,18 @@
           <wp:inline>
             <wp:extent cx="5334000" cy="3725758"/>
             <wp:effectExtent b="0" l="0" r="0" t="0"/>
-            <wp:docPr descr="I still haven’t given up on a sort of venn diagram idea but maybe it going to be more of a venn-flow chart hybrid…" title="" id="41" name="Picture"/>
+            <wp:docPr descr="I still haven’t given up on a sort of venn diagram idea but maybe it going to be more of a venn-flow chart hybrid…" title="" id="44" name="Picture"/>
             <a:graphic>
               <a:graphicData uri="http://schemas.openxmlformats.org/drawingml/2006/picture">
                 <pic:pic>
                   <pic:nvPicPr>
-                    <pic:cNvPr descr="images/model_venn.png" id="42" name="Picture"/>
+                    <pic:cNvPr descr="images/model_venn.png" id="45" name="Picture"/>
                     <pic:cNvPicPr>
                       <a:picLocks noChangeArrowheads="1" noChangeAspect="1"/>
                     </pic:cNvPicPr>
                   </pic:nvPicPr>
                   <pic:blipFill>
-                    <a:blip r:embed="rId40"/>
+                    <a:blip r:embed="rId43"/>
                     <a:stretch>
                       <a:fillRect/>
                     </a:stretch>
@@ -5522,8 +5582,8 @@
         <w:t xml:space="preserve">I still haven’t given up on a sort of venn diagram idea but maybe it going to be more of a venn-flow chart hybrid…</w:t>
       </w:r>
     </w:p>
-    <w:bookmarkEnd w:id="43"/>
-    <w:bookmarkStart w:id="53" w:name="quantitative-stuff"/>
+    <w:bookmarkEnd w:id="46"/>
+    <w:bookmarkStart w:id="56" w:name="quantitative-stuff"/>
     <w:p>
       <w:pPr>
         <w:pStyle w:val="Heading3"/>
@@ -5546,7 +5606,7 @@
       <w:tr>
         <w:tc>
           <w:tcPr/>
-          <w:bookmarkStart w:id="47" w:name="fig-topology"/>
+          <w:bookmarkStart w:id="50" w:name="fig-topology"/>
           <w:p>
             <w:pPr>
               <w:pStyle w:val="Compact"/>
@@ -5557,18 +5617,18 @@
                 <wp:inline>
                   <wp:extent cx="5334000" cy="3810000"/>
                   <wp:effectExtent b="0" l="0" r="0" t="0"/>
-                  <wp:docPr descr="" title="" id="45" name="Picture"/>
+                  <wp:docPr descr="" title="" id="48" name="Picture"/>
                   <a:graphic>
                     <a:graphicData uri="http://schemas.openxmlformats.org/drawingml/2006/picture">
                       <pic:pic>
                         <pic:nvPicPr>
-                          <pic:cNvPr descr="index_files/figure-docx/notebooks-model_quantitative-fig-topology-output-2.png" id="46" name="Picture"/>
+                          <pic:cNvPr descr="index_files/figure-docx/notebooks-model_quantitative-fig-topology-output-2.png" id="49" name="Picture"/>
                           <pic:cNvPicPr>
                             <a:picLocks noChangeArrowheads="1" noChangeAspect="1"/>
                           </pic:cNvPicPr>
                         </pic:nvPicPr>
                         <pic:blipFill>
-                          <a:blip r:embed="rId44"/>
+                          <a:blip r:embed="rId47"/>
                           <a:stretch>
                             <a:fillRect/>
                           </a:stretch>
@@ -5617,7 +5677,7 @@
               <w:t xml:space="preserve">.</w:t>
             </w:r>
           </w:p>
-          <w:bookmarkEnd w:id="47"/>
+          <w:bookmarkEnd w:id="50"/>
         </w:tc>
       </w:tr>
     </w:tbl>
@@ -5637,7 +5697,7 @@
         </w:rPr>
         <w:t xml:space="preserve"> </w:t>
       </w:r>
-      <w:hyperlink r:id="rId48">
+      <w:hyperlink r:id="rId51">
         <w:r>
           <w:rPr>
             <w:rStyle w:val="Hyperlink"/>
@@ -5675,7 +5735,7 @@
       <w:tr>
         <w:tc>
           <w:tcPr/>
-          <w:bookmarkStart w:id="52" w:name="fig-pichler"/>
+          <w:bookmarkStart w:id="55" w:name="fig-pichler"/>
           <w:p>
             <w:pPr>
               <w:pStyle w:val="Compact"/>
@@ -5686,18 +5746,18 @@
                 <wp:inline>
                   <wp:extent cx="5334000" cy="3895724"/>
                   <wp:effectExtent b="0" l="0" r="0" t="0"/>
-                  <wp:docPr descr="" title="" id="50" name="Picture"/>
+                  <wp:docPr descr="" title="" id="53" name="Picture"/>
                   <a:graphic>
                     <a:graphicData uri="http://schemas.openxmlformats.org/drawingml/2006/picture">
                       <pic:pic>
                         <pic:nvPicPr>
-                          <pic:cNvPr descr="images/pichler_result.png" id="51" name="Picture"/>
+                          <pic:cNvPr descr="images/pichler_result.png" id="54" name="Picture"/>
                           <pic:cNvPicPr>
                             <a:picLocks noChangeArrowheads="1" noChangeAspect="1"/>
                           </pic:cNvPicPr>
                         </pic:nvPicPr>
                         <pic:blipFill>
-                          <a:blip r:embed="rId49"/>
+                          <a:blip r:embed="rId52"/>
                           <a:stretch>
                             <a:fillRect/>
                           </a:stretch>
@@ -5743,13 +5803,13 @@
               <w:t xml:space="preserve">Pichler et al. (2020)</w:t>
             </w:r>
           </w:p>
-          <w:bookmarkEnd w:id="52"/>
+          <w:bookmarkEnd w:id="55"/>
         </w:tc>
       </w:tr>
     </w:tbl>
-    <w:bookmarkEnd w:id="53"/>
-    <w:bookmarkEnd w:id="54"/>
-    <w:bookmarkStart w:id="55" w:name="discussion"/>
+    <w:bookmarkEnd w:id="56"/>
+    <w:bookmarkEnd w:id="57"/>
+    <w:bookmarkStart w:id="58" w:name="discussion"/>
     <w:p>
       <w:pPr>
         <w:pStyle w:val="Heading2"/>
@@ -5976,8 +6036,8 @@
         <w:t xml:space="preserve">)</w:t>
       </w:r>
     </w:p>
-    <w:bookmarkEnd w:id="55"/>
-    <w:bookmarkStart w:id="170" w:name="references"/>
+    <w:bookmarkEnd w:id="58"/>
+    <w:bookmarkStart w:id="173" w:name="references"/>
     <w:p>
       <w:pPr>
         <w:pStyle w:val="Heading2"/>
@@ -6002,7 +6062,7 @@
         </w:rPr>
         <w:t xml:space="preserve"> </w:t>
       </w:r>
-      <w:hyperlink r:id="rId48">
+      <w:hyperlink r:id="rId51">
         <w:r>
           <w:rPr>
             <w:rStyle w:val="Hyperlink"/>
@@ -6012,8 +6072,8 @@
         </w:r>
       </w:hyperlink>
     </w:p>
-    <w:bookmarkStart w:id="169" w:name="refs"/>
-    <w:bookmarkStart w:id="57" w:name="ref-allesinaGeneralModelFood2008"/>
+    <w:bookmarkStart w:id="172" w:name="refs"/>
+    <w:bookmarkStart w:id="60" w:name="ref-allesinaGeneralModelFood2008"/>
     <w:p>
       <w:pPr>
         <w:pStyle w:val="Bibliography"/>
@@ -6067,7 +6127,7 @@
       <w:r>
         <w:t xml:space="preserve"> </w:t>
       </w:r>
-      <w:hyperlink r:id="rId56">
+      <w:hyperlink r:id="rId59">
         <w:r>
           <w:rPr>
             <w:rStyle w:val="Hyperlink"/>
@@ -6079,8 +6139,8 @@
         <w:t xml:space="preserve">.</w:t>
       </w:r>
     </w:p>
-    <w:bookmarkEnd w:id="57"/>
-    <w:bookmarkStart w:id="59" w:name="ref-bambachAutecologyFillingEcospace2007"/>
+    <w:bookmarkEnd w:id="60"/>
+    <w:bookmarkStart w:id="62" w:name="ref-bambachAutecologyFillingEcospace2007"/>
     <w:p>
       <w:pPr>
         <w:pStyle w:val="Bibliography"/>
@@ -6143,7 +6203,7 @@
       <w:r>
         <w:t xml:space="preserve"> </w:t>
       </w:r>
-      <w:hyperlink r:id="rId58">
+      <w:hyperlink r:id="rId61">
         <w:r>
           <w:rPr>
             <w:rStyle w:val="Hyperlink"/>
@@ -6155,8 +6215,8 @@
         <w:t xml:space="preserve">.</w:t>
       </w:r>
     </w:p>
-    <w:bookmarkEnd w:id="59"/>
-    <w:bookmarkStart w:id="61" w:name="ref-banvilleWhatConstrainsFood2023"/>
+    <w:bookmarkEnd w:id="62"/>
+    <w:bookmarkStart w:id="64" w:name="ref-banvilleWhatConstrainsFood2023"/>
     <w:p>
       <w:pPr>
         <w:pStyle w:val="Bibliography"/>
@@ -6201,7 +6261,7 @@
       <w:r>
         <w:t xml:space="preserve"> </w:t>
       </w:r>
-      <w:hyperlink r:id="rId60">
+      <w:hyperlink r:id="rId63">
         <w:r>
           <w:rPr>
             <w:rStyle w:val="Hyperlink"/>
@@ -6213,8 +6273,8 @@
         <w:t xml:space="preserve">.</w:t>
       </w:r>
     </w:p>
-    <w:bookmarkEnd w:id="61"/>
-    <w:bookmarkStart w:id="63" w:name="Xf46d66f38296066c1100d9812a6303bc71ed153"/>
+    <w:bookmarkEnd w:id="64"/>
+    <w:bookmarkStart w:id="66" w:name="Xf46d66f38296066c1100d9812a6303bc71ed153"/>
     <w:p>
       <w:pPr>
         <w:pStyle w:val="Bibliography"/>
@@ -6247,7 +6307,7 @@
       <w:r>
         <w:t xml:space="preserve"> </w:t>
       </w:r>
-      <w:hyperlink r:id="rId62">
+      <w:hyperlink r:id="rId65">
         <w:r>
           <w:rPr>
             <w:rStyle w:val="Hyperlink"/>
@@ -6259,8 +6319,8 @@
         <w:t xml:space="preserve">.</w:t>
       </w:r>
     </w:p>
-    <w:bookmarkEnd w:id="63"/>
-    <w:bookmarkStart w:id="65" w:name="ref-beckermanForagingBiologyPredicts2006"/>
+    <w:bookmarkEnd w:id="66"/>
+    <w:bookmarkStart w:id="68" w:name="ref-beckermanForagingBiologyPredicts2006"/>
     <w:p>
       <w:pPr>
         <w:pStyle w:val="Bibliography"/>
@@ -6293,7 +6353,7 @@
       <w:r>
         <w:t xml:space="preserve"> </w:t>
       </w:r>
-      <w:hyperlink r:id="rId64">
+      <w:hyperlink r:id="rId67">
         <w:r>
           <w:rPr>
             <w:rStyle w:val="Hyperlink"/>
@@ -6305,8 +6365,8 @@
         <w:t xml:space="preserve">.</w:t>
       </w:r>
     </w:p>
-    <w:bookmarkEnd w:id="65"/>
-    <w:bookmarkStart w:id="67" w:name="ref-berlowGoldilocksFactorFood2008"/>
+    <w:bookmarkEnd w:id="68"/>
+    <w:bookmarkStart w:id="70" w:name="ref-berlowGoldilocksFactorFood2008"/>
     <w:p>
       <w:pPr>
         <w:pStyle w:val="Bibliography"/>
@@ -6360,7 +6420,7 @@
       <w:r>
         <w:t xml:space="preserve"> </w:t>
       </w:r>
-      <w:hyperlink r:id="rId66">
+      <w:hyperlink r:id="rId69">
         <w:r>
           <w:rPr>
             <w:rStyle w:val="Hyperlink"/>
@@ -6372,8 +6432,8 @@
         <w:t xml:space="preserve">.</w:t>
       </w:r>
     </w:p>
-    <w:bookmarkEnd w:id="67"/>
-    <w:bookmarkStart w:id="69" w:name="ref-brimacombeApplyingMethodIts2024"/>
+    <w:bookmarkEnd w:id="70"/>
+    <w:bookmarkStart w:id="72" w:name="ref-brimacombeApplyingMethodIts2024"/>
     <w:p>
       <w:pPr>
         <w:pStyle w:val="Bibliography"/>
@@ -6402,7 +6462,7 @@
       <w:r>
         <w:t xml:space="preserve"> </w:t>
       </w:r>
-      <w:hyperlink r:id="rId68">
+      <w:hyperlink r:id="rId71">
         <w:r>
           <w:rPr>
             <w:rStyle w:val="Hyperlink"/>
@@ -6414,8 +6474,8 @@
         <w:t xml:space="preserve">.</w:t>
       </w:r>
     </w:p>
-    <w:bookmarkEnd w:id="69"/>
-    <w:bookmarkStart w:id="71" w:name="X539896ce86e228708f5963ceeaf0e82711f0c07"/>
+    <w:bookmarkEnd w:id="72"/>
+    <w:bookmarkStart w:id="74" w:name="X539896ce86e228708f5963ceeaf0e82711f0c07"/>
     <w:p>
       <w:pPr>
         <w:pStyle w:val="Bibliography"/>
@@ -6448,7 +6508,7 @@
       <w:r>
         <w:t xml:space="preserve"> </w:t>
       </w:r>
-      <w:hyperlink r:id="rId70">
+      <w:hyperlink r:id="rId73">
         <w:r>
           <w:rPr>
             <w:rStyle w:val="Hyperlink"/>
@@ -6460,8 +6520,8 @@
         <w:t xml:space="preserve">.</w:t>
       </w:r>
     </w:p>
-    <w:bookmarkEnd w:id="71"/>
-    <w:bookmarkStart w:id="73" w:name="ref-caronTraitmatchingModelsPredict2024"/>
+    <w:bookmarkEnd w:id="74"/>
+    <w:bookmarkStart w:id="76" w:name="ref-caronTraitmatchingModelsPredict2024"/>
     <w:p>
       <w:pPr>
         <w:pStyle w:val="Bibliography"/>
@@ -6494,7 +6554,7 @@
       <w:r>
         <w:t xml:space="preserve"> </w:t>
       </w:r>
-      <w:hyperlink r:id="rId72">
+      <w:hyperlink r:id="rId75">
         <w:r>
           <w:rPr>
             <w:rStyle w:val="Hyperlink"/>
@@ -6506,8 +6566,8 @@
         <w:t xml:space="preserve">.</w:t>
       </w:r>
     </w:p>
-    <w:bookmarkEnd w:id="73"/>
-    <w:bookmarkStart w:id="75" w:name="ref-caronAddressingEltonianShortfall2022"/>
+    <w:bookmarkEnd w:id="76"/>
+    <w:bookmarkStart w:id="78" w:name="ref-caronAddressingEltonianShortfall2022"/>
     <w:p>
       <w:pPr>
         <w:pStyle w:val="Bibliography"/>
@@ -6552,7 +6612,7 @@
       <w:r>
         <w:t xml:space="preserve"> </w:t>
       </w:r>
-      <w:hyperlink r:id="rId74">
+      <w:hyperlink r:id="rId77">
         <w:r>
           <w:rPr>
             <w:rStyle w:val="Hyperlink"/>
@@ -6564,8 +6624,8 @@
         <w:t xml:space="preserve">.</w:t>
       </w:r>
     </w:p>
-    <w:bookmarkEnd w:id="75"/>
-    <w:bookmarkStart w:id="77" w:name="X5c779d5ad003a7245ae62c5694cc82a24ffb865"/>
+    <w:bookmarkEnd w:id="78"/>
+    <w:bookmarkStart w:id="80" w:name="X5c779d5ad003a7245ae62c5694cc82a24ffb865"/>
     <w:p>
       <w:pPr>
         <w:pStyle w:val="Bibliography"/>
@@ -6598,7 +6658,7 @@
       <w:r>
         <w:t xml:space="preserve"> </w:t>
       </w:r>
-      <w:hyperlink r:id="rId76">
+      <w:hyperlink r:id="rId79">
         <w:r>
           <w:rPr>
             <w:rStyle w:val="Hyperlink"/>
@@ -6610,8 +6670,8 @@
         <w:t xml:space="preserve">.</w:t>
       </w:r>
     </w:p>
-    <w:bookmarkEnd w:id="77"/>
-    <w:bookmarkStart w:id="79" w:name="Xb1d8b6b275822be1886d160023287af73cce966"/>
+    <w:bookmarkEnd w:id="80"/>
+    <w:bookmarkStart w:id="82" w:name="Xb1d8b6b275822be1886d160023287af73cce966"/>
     <w:p>
       <w:pPr>
         <w:pStyle w:val="Bibliography"/>
@@ -6644,7 +6704,7 @@
       <w:r>
         <w:t xml:space="preserve"> </w:t>
       </w:r>
-      <w:hyperlink r:id="rId78">
+      <w:hyperlink r:id="rId81">
         <w:r>
           <w:rPr>
             <w:rStyle w:val="Hyperlink"/>
@@ -6656,8 +6716,8 @@
         <w:t xml:space="preserve">.</w:t>
       </w:r>
     </w:p>
-    <w:bookmarkEnd w:id="79"/>
-    <w:bookmarkStart w:id="80" w:name="ref-cohenCommunityFoodWebs1990"/>
+    <w:bookmarkEnd w:id="82"/>
+    <w:bookmarkStart w:id="83" w:name="ref-cohenCommunityFoodWebs1990"/>
     <w:p>
       <w:pPr>
         <w:pStyle w:val="Bibliography"/>
@@ -6742,8 +6802,8 @@
         <w:t xml:space="preserve">. Biomathematics. Berlin Heidelberg: Springer-Verlag.</w:t>
       </w:r>
     </w:p>
-    <w:bookmarkEnd w:id="80"/>
-    <w:bookmarkStart w:id="82" w:name="ref-cohenStochasticTheoryCommunity1985"/>
+    <w:bookmarkEnd w:id="83"/>
+    <w:bookmarkStart w:id="85" w:name="ref-cohenStochasticTheoryCommunity1985"/>
     <w:p>
       <w:pPr>
         <w:pStyle w:val="Bibliography"/>
@@ -6797,7 +6857,7 @@
       <w:r>
         <w:t xml:space="preserve"> </w:t>
       </w:r>
-      <w:hyperlink r:id="rId81">
+      <w:hyperlink r:id="rId84">
         <w:r>
           <w:rPr>
             <w:rStyle w:val="Hyperlink"/>
@@ -6809,8 +6869,8 @@
         <w:t xml:space="preserve">.</w:t>
       </w:r>
     </w:p>
-    <w:bookmarkEnd w:id="82"/>
-    <w:bookmarkStart w:id="84" w:name="ref-deangelisModelTropicInteraction1975"/>
+    <w:bookmarkEnd w:id="85"/>
+    <w:bookmarkStart w:id="87" w:name="ref-deangelisModelTropicInteraction1975"/>
     <w:p>
       <w:pPr>
         <w:pStyle w:val="Bibliography"/>
@@ -6864,7 +6924,7 @@
       <w:r>
         <w:t xml:space="preserve"> </w:t>
       </w:r>
-      <w:hyperlink r:id="rId83">
+      <w:hyperlink r:id="rId86">
         <w:r>
           <w:rPr>
             <w:rStyle w:val="Hyperlink"/>
@@ -6876,8 +6936,8 @@
         <w:t xml:space="preserve">.</w:t>
       </w:r>
     </w:p>
-    <w:bookmarkEnd w:id="84"/>
-    <w:bookmarkStart w:id="86" w:name="Xbdf894eb48feca28c76080dbbbcbceedf5db43e"/>
+    <w:bookmarkEnd w:id="87"/>
+    <w:bookmarkStart w:id="89" w:name="Xbdf894eb48feca28c76080dbbbcbceedf5db43e"/>
     <w:p>
       <w:pPr>
         <w:pStyle w:val="Bibliography"/>
@@ -6922,7 +6982,7 @@
       <w:r>
         <w:t xml:space="preserve"> </w:t>
       </w:r>
-      <w:hyperlink r:id="rId85">
+      <w:hyperlink r:id="rId88">
         <w:r>
           <w:rPr>
             <w:rStyle w:val="Hyperlink"/>
@@ -6934,8 +6994,8 @@
         <w:t xml:space="preserve">.</w:t>
       </w:r>
     </w:p>
-    <w:bookmarkEnd w:id="86"/>
-    <w:bookmarkStart w:id="87" w:name="ref-dunneNetworkStructureFood2006"/>
+    <w:bookmarkEnd w:id="89"/>
+    <w:bookmarkStart w:id="90" w:name="ref-dunneNetworkStructureFood2006"/>
     <w:p>
       <w:pPr>
         <w:pStyle w:val="Bibliography"/>
@@ -7018,8 +7078,8 @@
         <w:t xml:space="preserve">, edited by Jennifer A Dunne and Mercedes Pascual, 27–86. Oxford University Press.</w:t>
       </w:r>
     </w:p>
-    <w:bookmarkEnd w:id="87"/>
-    <w:bookmarkStart w:id="89" w:name="ref-dunneCompilationNetworkAnalyses2008"/>
+    <w:bookmarkEnd w:id="90"/>
+    <w:bookmarkStart w:id="92" w:name="ref-dunneCompilationNetworkAnalyses2008"/>
     <w:p>
       <w:pPr>
         <w:pStyle w:val="Bibliography"/>
@@ -7073,7 +7133,7 @@
       <w:r>
         <w:t xml:space="preserve"> </w:t>
       </w:r>
-      <w:hyperlink r:id="rId88">
+      <w:hyperlink r:id="rId91">
         <w:r>
           <w:rPr>
             <w:rStyle w:val="Hyperlink"/>
@@ -7085,8 +7145,8 @@
         <w:t xml:space="preserve">.</w:t>
       </w:r>
     </w:p>
-    <w:bookmarkEnd w:id="89"/>
-    <w:bookmarkStart w:id="91" w:name="ref-eklofSecondaryExtinctionsFood2013"/>
+    <w:bookmarkEnd w:id="92"/>
+    <w:bookmarkStart w:id="94" w:name="ref-eklofSecondaryExtinctionsFood2013"/>
     <w:p>
       <w:pPr>
         <w:pStyle w:val="Bibliography"/>
@@ -7137,7 +7197,7 @@
       <w:r>
         <w:t xml:space="preserve"> </w:t>
       </w:r>
-      <w:hyperlink r:id="rId90">
+      <w:hyperlink r:id="rId93">
         <w:r>
           <w:rPr>
             <w:rStyle w:val="Hyperlink"/>
@@ -7149,65 +7209,13 @@
         <w:t xml:space="preserve">.</w:t>
       </w:r>
     </w:p>
-    <w:bookmarkEnd w:id="91"/>
-    <w:bookmarkStart w:id="93" w:name="ref-erdosRandomGraphs1959"/>
+    <w:bookmarkEnd w:id="94"/>
+    <w:bookmarkStart w:id="96" w:name="ref-fortunaHabitatLossStructure2006"/>
     <w:p>
       <w:pPr>
         <w:pStyle w:val="Bibliography"/>
       </w:pPr>
       <w:r>
-        <w:t xml:space="preserve">Erdős, Paul, and Alfréd Rényi. 1959.</w:t>
-      </w:r>
-      <w:r>
-        <w:t xml:space="preserve"> </w:t>
-      </w:r>
-      <w:r>
-        <w:t xml:space="preserve">“On</w:t>
-      </w:r>
-      <w:r>
-        <w:t xml:space="preserve"> </w:t>
-      </w:r>
-      <w:r>
-        <w:t xml:space="preserve">Random Graphs I</w:t>
-      </w:r>
-      <w:r>
-        <w:t xml:space="preserve">.”</w:t>
-      </w:r>
-      <w:r>
-        <w:t xml:space="preserve"> </w:t>
-      </w:r>
-      <w:r>
-        <w:rPr>
-          <w:iCs/>
-          <w:i/>
-        </w:rPr>
-        <w:t xml:space="preserve">Publicationes Mathematicae</w:t>
-      </w:r>
-      <w:r>
-        <w:t xml:space="preserve">.</w:t>
-      </w:r>
-      <w:r>
-        <w:t xml:space="preserve"> </w:t>
-      </w:r>
-      <w:hyperlink r:id="rId92">
-        <w:r>
-          <w:rPr>
-            <w:rStyle w:val="Hyperlink"/>
-          </w:rPr>
-          <w:t xml:space="preserve">https://doi.org/10.5486/PMD.1959.6.3-4.12</w:t>
-        </w:r>
-      </w:hyperlink>
-      <w:r>
-        <w:t xml:space="preserve">.</w:t>
-      </w:r>
-    </w:p>
-    <w:bookmarkEnd w:id="93"/>
-    <w:bookmarkStart w:id="95" w:name="ref-fortunaHabitatLossStructure2006"/>
-    <w:p>
-      <w:pPr>
-        <w:pStyle w:val="Bibliography"/>
-      </w:pPr>
-      <w:r>
         <w:t xml:space="preserve">Fortuna, Miguel A., and Jordi Bascompte. 2006.</w:t>
       </w:r>
       <w:r>
@@ -7247,7 +7255,7 @@
       <w:r>
         <w:t xml:space="preserve"> </w:t>
       </w:r>
-      <w:hyperlink r:id="rId94">
+      <w:hyperlink r:id="rId95">
         <w:r>
           <w:rPr>
             <w:rStyle w:val="Hyperlink"/>
@@ -7259,8 +7267,8 @@
         <w:t xml:space="preserve">.</w:t>
       </w:r>
     </w:p>
-    <w:bookmarkEnd w:id="95"/>
-    <w:bookmarkStart w:id="97" w:name="ref-gravelInferringFoodWeb2013"/>
+    <w:bookmarkEnd w:id="96"/>
+    <w:bookmarkStart w:id="98" w:name="ref-gravelInferringFoodWeb2013"/>
     <w:p>
       <w:pPr>
         <w:pStyle w:val="Bibliography"/>
@@ -7293,7 +7301,7 @@
       <w:r>
         <w:t xml:space="preserve"> </w:t>
       </w:r>
-      <w:hyperlink r:id="rId96">
+      <w:hyperlink r:id="rId97">
         <w:r>
           <w:rPr>
             <w:rStyle w:val="Hyperlink"/>
@@ -7305,8 +7313,8 @@
         <w:t xml:space="preserve">.</w:t>
       </w:r>
     </w:p>
-    <w:bookmarkEnd w:id="97"/>
-    <w:bookmarkStart w:id="99" w:name="ref-grayJoiningDotsAutomated2015"/>
+    <w:bookmarkEnd w:id="98"/>
+    <w:bookmarkStart w:id="100" w:name="ref-grayJoiningDotsAutomated2015"/>
     <w:p>
       <w:pPr>
         <w:pStyle w:val="Bibliography"/>
@@ -7351,7 +7359,7 @@
       <w:r>
         <w:t xml:space="preserve"> </w:t>
       </w:r>
-      <w:hyperlink r:id="rId98">
+      <w:hyperlink r:id="rId99">
         <w:r>
           <w:rPr>
             <w:rStyle w:val="Hyperlink"/>
@@ -7363,8 +7371,8 @@
         <w:t xml:space="preserve">.</w:t>
       </w:r>
     </w:p>
-    <w:bookmarkEnd w:id="99"/>
-    <w:bookmarkStart w:id="101" w:name="X71df985a3947d16253b3f31bba0a0cf887d8f0b"/>
+    <w:bookmarkEnd w:id="100"/>
+    <w:bookmarkStart w:id="102" w:name="X71df985a3947d16253b3f31bba0a0cf887d8f0b"/>
     <w:p>
       <w:pPr>
         <w:pStyle w:val="Bibliography"/>
@@ -7406,7 +7414,7 @@
       <w:r>
         <w:t xml:space="preserve"> </w:t>
       </w:r>
-      <w:hyperlink r:id="rId100">
+      <w:hyperlink r:id="rId101">
         <w:r>
           <w:rPr>
             <w:rStyle w:val="Hyperlink"/>
@@ -7418,8 +7426,8 @@
         <w:t xml:space="preserve">.</w:t>
       </w:r>
     </w:p>
-    <w:bookmarkEnd w:id="101"/>
-    <w:bookmarkStart w:id="103" w:name="X86d653ee97d7a95323716d8e0c0300171c8d8cb"/>
+    <w:bookmarkEnd w:id="102"/>
+    <w:bookmarkStart w:id="104" w:name="X86d653ee97d7a95323716d8e0c0300171c8d8cb"/>
     <w:p>
       <w:pPr>
         <w:pStyle w:val="Bibliography"/>
@@ -7458,7 +7466,7 @@
       <w:r>
         <w:t xml:space="preserve"> </w:t>
       </w:r>
-      <w:hyperlink r:id="rId102">
+      <w:hyperlink r:id="rId103">
         <w:r>
           <w:rPr>
             <w:rStyle w:val="Hyperlink"/>
@@ -7470,8 +7478,8 @@
         <w:t xml:space="preserve">.</w:t>
       </w:r>
     </w:p>
-    <w:bookmarkEnd w:id="103"/>
-    <w:bookmarkStart w:id="105" w:name="Xf53c03f1c3fea4e4289657cbb0682f5f23e8b1d"/>
+    <w:bookmarkEnd w:id="104"/>
+    <w:bookmarkStart w:id="106" w:name="Xf53c03f1c3fea4e4289657cbb0682f5f23e8b1d"/>
     <w:p>
       <w:pPr>
         <w:pStyle w:val="Bibliography"/>
@@ -7513,7 +7521,7 @@
       <w:r>
         <w:t xml:space="preserve"> </w:t>
       </w:r>
-      <w:hyperlink r:id="rId104">
+      <w:hyperlink r:id="rId105">
         <w:r>
           <w:rPr>
             <w:rStyle w:val="Hyperlink"/>
@@ -7525,8 +7533,8 @@
         <w:t xml:space="preserve">.</w:t>
       </w:r>
     </w:p>
-    <w:bookmarkEnd w:id="105"/>
-    <w:bookmarkStart w:id="107" w:name="X2d6834cb08966b7d5da0c61c80079bb46b07a34"/>
+    <w:bookmarkEnd w:id="106"/>
+    <w:bookmarkStart w:id="108" w:name="X2d6834cb08966b7d5da0c61c80079bb46b07a34"/>
     <w:p>
       <w:pPr>
         <w:pStyle w:val="Bibliography"/>
@@ -7556,7 +7564,7 @@
       <w:r>
         <w:t xml:space="preserve"> </w:t>
       </w:r>
-      <w:hyperlink r:id="rId106">
+      <w:hyperlink r:id="rId107">
         <w:r>
           <w:rPr>
             <w:rStyle w:val="Hyperlink"/>
@@ -7568,8 +7576,8 @@
         <w:t xml:space="preserve">.</w:t>
       </w:r>
     </w:p>
-    <w:bookmarkEnd w:id="107"/>
-    <w:bookmarkStart w:id="109" w:name="ref-llewelynPredictingPredatorPrey2023"/>
+    <w:bookmarkEnd w:id="108"/>
+    <w:bookmarkStart w:id="110" w:name="ref-llewelynPredictingPredatorPrey2023"/>
     <w:p>
       <w:pPr>
         <w:pStyle w:val="Bibliography"/>
@@ -7602,7 +7610,7 @@
       <w:r>
         <w:t xml:space="preserve"> </w:t>
       </w:r>
-      <w:hyperlink r:id="rId108">
+      <w:hyperlink r:id="rId109">
         <w:r>
           <w:rPr>
             <w:rStyle w:val="Hyperlink"/>
@@ -7614,8 +7622,8 @@
         <w:t xml:space="preserve">.</w:t>
       </w:r>
     </w:p>
-    <w:bookmarkEnd w:id="109"/>
-    <w:bookmarkStart w:id="111" w:name="X159b3081d161fe48d811a7a266284af476e9565"/>
+    <w:bookmarkEnd w:id="110"/>
+    <w:bookmarkStart w:id="112" w:name="X159b3081d161fe48d811a7a266284af476e9565"/>
     <w:p>
       <w:pPr>
         <w:pStyle w:val="Bibliography"/>
@@ -7681,7 +7689,7 @@
       <w:r>
         <w:t xml:space="preserve"> </w:t>
       </w:r>
-      <w:hyperlink r:id="rId110">
+      <w:hyperlink r:id="rId111">
         <w:r>
           <w:rPr>
             <w:rStyle w:val="Hyperlink"/>
@@ -7693,8 +7701,8 @@
         <w:t xml:space="preserve">.</w:t>
       </w:r>
     </w:p>
-    <w:bookmarkEnd w:id="111"/>
-    <w:bookmarkStart w:id="113" w:name="X9a5602d39772ae027b885bf5c9cb3d36ba71c0c"/>
+    <w:bookmarkEnd w:id="112"/>
+    <w:bookmarkStart w:id="114" w:name="X9a5602d39772ae027b885bf5c9cb3d36ba71c0c"/>
     <w:p>
       <w:pPr>
         <w:pStyle w:val="Bibliography"/>
@@ -7727,7 +7735,7 @@
       <w:r>
         <w:t xml:space="preserve"> </w:t>
       </w:r>
-      <w:hyperlink r:id="rId112">
+      <w:hyperlink r:id="rId113">
         <w:r>
           <w:rPr>
             <w:rStyle w:val="Hyperlink"/>
@@ -7739,8 +7747,8 @@
         <w:t xml:space="preserve">.</w:t>
       </w:r>
     </w:p>
-    <w:bookmarkEnd w:id="113"/>
-    <w:bookmarkStart w:id="114" w:name="ref-newmanNetworksIntroduction2010"/>
+    <w:bookmarkEnd w:id="114"/>
+    <w:bookmarkStart w:id="115" w:name="ref-newmanNetworksIntroduction2010"/>
     <w:p>
       <w:pPr>
         <w:pStyle w:val="Bibliography"/>
@@ -7790,8 +7798,8 @@
         <w:t xml:space="preserve">. New York, NY: Oxford University Press.</w:t>
       </w:r>
     </w:p>
-    <w:bookmarkEnd w:id="114"/>
-    <w:bookmarkStart w:id="116" w:name="ref-petcheySizeForagingFood2008"/>
+    <w:bookmarkEnd w:id="115"/>
+    <w:bookmarkStart w:id="117" w:name="ref-petcheySizeForagingFood2008"/>
     <w:p>
       <w:pPr>
         <w:pStyle w:val="Bibliography"/>
@@ -7824,7 +7832,7 @@
       <w:r>
         <w:t xml:space="preserve"> </w:t>
       </w:r>
-      <w:hyperlink r:id="rId115">
+      <w:hyperlink r:id="rId116">
         <w:r>
           <w:rPr>
             <w:rStyle w:val="Hyperlink"/>
@@ -7836,8 +7844,8 @@
         <w:t xml:space="preserve">.</w:t>
       </w:r>
     </w:p>
-    <w:bookmarkEnd w:id="116"/>
-    <w:bookmarkStart w:id="118" w:name="ref-petcheyFitEfficiencyBiology2011"/>
+    <w:bookmarkEnd w:id="117"/>
+    <w:bookmarkStart w:id="119" w:name="ref-petcheyFitEfficiencyBiology2011"/>
     <w:p>
       <w:pPr>
         <w:pStyle w:val="Bibliography"/>
@@ -7882,7 +7890,7 @@
       <w:r>
         <w:t xml:space="preserve"> </w:t>
       </w:r>
-      <w:hyperlink r:id="rId117">
+      <w:hyperlink r:id="rId118">
         <w:r>
           <w:rPr>
             <w:rStyle w:val="Hyperlink"/>
@@ -7894,8 +7902,8 @@
         <w:t xml:space="preserve">.</w:t>
       </w:r>
     </w:p>
-    <w:bookmarkEnd w:id="118"/>
-    <w:bookmarkStart w:id="120" w:name="ref-pichlerMachineLearningAlgorithms2020"/>
+    <w:bookmarkEnd w:id="119"/>
+    <w:bookmarkStart w:id="121" w:name="ref-pichlerMachineLearningAlgorithms2020"/>
     <w:p>
       <w:pPr>
         <w:pStyle w:val="Bibliography"/>
@@ -7928,7 +7936,7 @@
       <w:r>
         <w:t xml:space="preserve"> </w:t>
       </w:r>
-      <w:hyperlink r:id="rId119">
+      <w:hyperlink r:id="rId120">
         <w:r>
           <w:rPr>
             <w:rStyle w:val="Hyperlink"/>
@@ -7940,8 +7948,8 @@
         <w:t xml:space="preserve">.</w:t>
       </w:r>
     </w:p>
-    <w:bookmarkEnd w:id="120"/>
-    <w:bookmarkStart w:id="122" w:name="ref-poelenGlobalBioticInteractions2014"/>
+    <w:bookmarkEnd w:id="121"/>
+    <w:bookmarkStart w:id="123" w:name="ref-poelenGlobalBioticInteractions2014"/>
     <w:p>
       <w:pPr>
         <w:pStyle w:val="Bibliography"/>
@@ -7986,7 +7994,7 @@
       <w:r>
         <w:t xml:space="preserve"> </w:t>
       </w:r>
-      <w:hyperlink r:id="rId121">
+      <w:hyperlink r:id="rId122">
         <w:r>
           <w:rPr>
             <w:rStyle w:val="Hyperlink"/>
@@ -7998,8 +8006,8 @@
         <w:t xml:space="preserve">.</w:t>
       </w:r>
     </w:p>
-    <w:bookmarkEnd w:id="122"/>
-    <w:bookmarkStart w:id="124" w:name="X023758d2a089016cd8f0c9d2421079cf7d062ff"/>
+    <w:bookmarkEnd w:id="123"/>
+    <w:bookmarkStart w:id="125" w:name="X023758d2a089016cd8f0c9d2421079cf7d062ff"/>
     <w:p>
       <w:pPr>
         <w:pStyle w:val="Bibliography"/>
@@ -8032,7 +8040,7 @@
       <w:r>
         <w:t xml:space="preserve"> </w:t>
       </w:r>
-      <w:hyperlink r:id="rId123">
+      <w:hyperlink r:id="rId124">
         <w:r>
           <w:rPr>
             <w:rStyle w:val="Hyperlink"/>
@@ -8044,8 +8052,8 @@
         <w:t xml:space="preserve">.</w:t>
       </w:r>
     </w:p>
-    <w:bookmarkEnd w:id="124"/>
-    <w:bookmarkStart w:id="126" w:name="ref-poisotMangalMakingEcological2016"/>
+    <w:bookmarkEnd w:id="125"/>
+    <w:bookmarkStart w:id="127" w:name="ref-poisotMangalMakingEcological2016"/>
     <w:p>
       <w:pPr>
         <w:pStyle w:val="Bibliography"/>
@@ -8078,7 +8086,7 @@
       <w:r>
         <w:t xml:space="preserve"> </w:t>
       </w:r>
-      <w:hyperlink r:id="rId125">
+      <w:hyperlink r:id="rId126">
         <w:r>
           <w:rPr>
             <w:rStyle w:val="Hyperlink"/>
@@ -8090,8 +8098,8 @@
         <w:t xml:space="preserve">.</w:t>
       </w:r>
     </w:p>
-    <w:bookmarkEnd w:id="126"/>
-    <w:bookmarkStart w:id="128" w:name="ref-poisotGlobalKnowledgeGaps2021"/>
+    <w:bookmarkEnd w:id="127"/>
+    <w:bookmarkStart w:id="129" w:name="ref-poisotGlobalKnowledgeGaps2021"/>
     <w:p>
       <w:pPr>
         <w:pStyle w:val="Bibliography"/>
@@ -8124,7 +8132,7 @@
       <w:r>
         <w:t xml:space="preserve"> </w:t>
       </w:r>
-      <w:hyperlink r:id="rId127">
+      <w:hyperlink r:id="rId128">
         <w:r>
           <w:rPr>
             <w:rStyle w:val="Hyperlink"/>
@@ -8136,8 +8144,8 @@
         <w:t xml:space="preserve">.</w:t>
       </w:r>
     </w:p>
-    <w:bookmarkEnd w:id="128"/>
-    <w:bookmarkStart w:id="130" w:name="ref-poisotSpeciesWhyEcological2015"/>
+    <w:bookmarkEnd w:id="129"/>
+    <w:bookmarkStart w:id="131" w:name="ref-poisotSpeciesWhyEcological2015"/>
     <w:p>
       <w:pPr>
         <w:pStyle w:val="Bibliography"/>
@@ -8170,7 +8178,7 @@
       <w:r>
         <w:t xml:space="preserve"> </w:t>
       </w:r>
-      <w:hyperlink r:id="rId129">
+      <w:hyperlink r:id="rId130">
         <w:r>
           <w:rPr>
             <w:rStyle w:val="Hyperlink"/>
@@ -8182,8 +8190,8 @@
         <w:t xml:space="preserve">.</w:t>
       </w:r>
     </w:p>
-    <w:bookmarkEnd w:id="130"/>
-    <w:bookmarkStart w:id="132" w:name="ref-poisotDescribeUnderstandPredict2016"/>
+    <w:bookmarkEnd w:id="131"/>
+    <w:bookmarkStart w:id="133" w:name="ref-poisotDescribeUnderstandPredict2016"/>
     <w:p>
       <w:pPr>
         <w:pStyle w:val="Bibliography"/>
@@ -8216,7 +8224,7 @@
       <w:r>
         <w:t xml:space="preserve"> </w:t>
       </w:r>
-      <w:hyperlink r:id="rId131">
+      <w:hyperlink r:id="rId132">
         <w:r>
           <w:rPr>
             <w:rStyle w:val="Hyperlink"/>
@@ -8228,8 +8236,8 @@
         <w:t xml:space="preserve">.</w:t>
       </w:r>
     </w:p>
-    <w:bookmarkEnd w:id="132"/>
-    <w:bookmarkStart w:id="134" w:name="ref-pomeranzInferringPredatorPrey2019"/>
+    <w:bookmarkEnd w:id="133"/>
+    <w:bookmarkStart w:id="135" w:name="ref-pomeranzInferringPredatorPrey2019"/>
     <w:p>
       <w:pPr>
         <w:pStyle w:val="Bibliography"/>
@@ -8262,7 +8270,7 @@
       <w:r>
         <w:t xml:space="preserve"> </w:t>
       </w:r>
-      <w:hyperlink r:id="rId133">
+      <w:hyperlink r:id="rId134">
         <w:r>
           <w:rPr>
             <w:rStyle w:val="Hyperlink"/>
@@ -8274,8 +8282,8 @@
         <w:t xml:space="preserve">.</w:t>
       </w:r>
     </w:p>
-    <w:bookmarkEnd w:id="134"/>
-    <w:bookmarkStart w:id="136" w:name="ref-pringleUntanglingFoodWebs2020"/>
+    <w:bookmarkEnd w:id="135"/>
+    <w:bookmarkStart w:id="137" w:name="ref-pringleUntanglingFoodWebs2020"/>
     <w:p>
       <w:pPr>
         <w:pStyle w:val="Bibliography"/>
@@ -8334,7 +8342,7 @@
       <w:r>
         <w:t xml:space="preserve"> </w:t>
       </w:r>
-      <w:hyperlink r:id="rId135">
+      <w:hyperlink r:id="rId136">
         <w:r>
           <w:rPr>
             <w:rStyle w:val="Hyperlink"/>
@@ -8346,8 +8354,8 @@
         <w:t xml:space="preserve">.</w:t>
       </w:r>
     </w:p>
-    <w:bookmarkEnd w:id="136"/>
-    <w:bookmarkStart w:id="138" w:name="ref-pringleResolvingFoodWebStructure2020"/>
+    <w:bookmarkEnd w:id="137"/>
+    <w:bookmarkStart w:id="139" w:name="ref-pringleResolvingFoodWebStructure2020"/>
     <w:p>
       <w:pPr>
         <w:pStyle w:val="Bibliography"/>
@@ -8389,7 +8397,7 @@
       <w:r>
         <w:t xml:space="preserve"> </w:t>
       </w:r>
-      <w:hyperlink r:id="rId137">
+      <w:hyperlink r:id="rId138">
         <w:r>
           <w:rPr>
             <w:rStyle w:val="Hyperlink"/>
@@ -8401,8 +8409,8 @@
         <w:t xml:space="preserve">.</w:t>
       </w:r>
     </w:p>
-    <w:bookmarkEnd w:id="138"/>
-    <w:bookmarkStart w:id="140" w:name="ref-rohrModelingFoodWebs2010"/>
+    <w:bookmarkEnd w:id="139"/>
+    <w:bookmarkStart w:id="141" w:name="ref-rohrModelingFoodWebs2010"/>
     <w:p>
       <w:pPr>
         <w:pStyle w:val="Bibliography"/>
@@ -8453,7 +8461,7 @@
       <w:r>
         <w:t xml:space="preserve"> </w:t>
       </w:r>
-      <w:hyperlink r:id="rId139">
+      <w:hyperlink r:id="rId140">
         <w:r>
           <w:rPr>
             <w:rStyle w:val="Hyperlink"/>
@@ -8465,8 +8473,8 @@
         <w:t xml:space="preserve">.</w:t>
       </w:r>
     </w:p>
-    <w:bookmarkEnd w:id="140"/>
-    <w:bookmarkStart w:id="142" w:name="X0fb50f1746fa9d2b24f89ed5bfe6ae1a2f58cc2"/>
+    <w:bookmarkEnd w:id="141"/>
+    <w:bookmarkStart w:id="143" w:name="X0fb50f1746fa9d2b24f89ed5bfe6ae1a2f58cc2"/>
     <w:p>
       <w:pPr>
         <w:pStyle w:val="Bibliography"/>
@@ -8489,7 +8497,7 @@
       <w:r>
         <w:t xml:space="preserve"> </w:t>
       </w:r>
-      <w:hyperlink r:id="rId141">
+      <w:hyperlink r:id="rId142">
         <w:r>
           <w:rPr>
             <w:rStyle w:val="Hyperlink"/>
@@ -8501,8 +8509,8 @@
         <w:t xml:space="preserve">.</w:t>
       </w:r>
     </w:p>
-    <w:bookmarkEnd w:id="142"/>
-    <w:bookmarkStart w:id="144" w:name="X03e9e0a0d566f92bb17f572b5d8593be755e14a"/>
+    <w:bookmarkEnd w:id="143"/>
+    <w:bookmarkStart w:id="145" w:name="X03e9e0a0d566f92bb17f572b5d8593be755e14a"/>
     <w:p>
       <w:pPr>
         <w:pStyle w:val="Bibliography"/>
@@ -8535,7 +8543,7 @@
       <w:r>
         <w:t xml:space="preserve"> </w:t>
       </w:r>
-      <w:hyperlink r:id="rId143">
+      <w:hyperlink r:id="rId144">
         <w:r>
           <w:rPr>
             <w:rStyle w:val="Hyperlink"/>
@@ -8547,8 +8555,8 @@
         <w:t xml:space="preserve">.</w:t>
       </w:r>
     </w:p>
-    <w:bookmarkEnd w:id="144"/>
-    <w:bookmarkStart w:id="146" w:name="ref-stoufferEvidenceExistenceRobust2007"/>
+    <w:bookmarkEnd w:id="145"/>
+    <w:bookmarkStart w:id="147" w:name="ref-stoufferEvidenceExistenceRobust2007"/>
     <w:p>
       <w:pPr>
         <w:pStyle w:val="Bibliography"/>
@@ -8581,7 +8589,7 @@
       <w:r>
         <w:t xml:space="preserve"> </w:t>
       </w:r>
-      <w:hyperlink r:id="rId145">
+      <w:hyperlink r:id="rId146">
         <w:r>
           <w:rPr>
             <w:rStyle w:val="Hyperlink"/>
@@ -8593,8 +8601,8 @@
         <w:t xml:space="preserve">.</w:t>
       </w:r>
     </w:p>
-    <w:bookmarkEnd w:id="146"/>
-    <w:bookmarkStart w:id="148" w:name="ref-strydomFoodWebReconstruction2022"/>
+    <w:bookmarkEnd w:id="147"/>
+    <w:bookmarkStart w:id="149" w:name="ref-strydomFoodWebReconstruction2022"/>
     <w:p>
       <w:pPr>
         <w:pStyle w:val="Bibliography"/>
@@ -8627,7 +8635,7 @@
       <w:r>
         <w:t xml:space="preserve"> </w:t>
       </w:r>
-      <w:hyperlink r:id="rId147">
+      <w:hyperlink r:id="rId148">
         <w:r>
           <w:rPr>
             <w:rStyle w:val="Hyperlink"/>
@@ -8639,8 +8647,8 @@
         <w:t xml:space="preserve">.</w:t>
       </w:r>
     </w:p>
-    <w:bookmarkEnd w:id="148"/>
-    <w:bookmarkStart w:id="150" w:name="ref-strydomGraphEmbeddingTransfer2023"/>
+    <w:bookmarkEnd w:id="149"/>
+    <w:bookmarkStart w:id="151" w:name="ref-strydomGraphEmbeddingTransfer2023"/>
     <w:p>
       <w:pPr>
         <w:pStyle w:val="Bibliography"/>
@@ -8673,7 +8681,7 @@
       <w:r>
         <w:t xml:space="preserve"> </w:t>
       </w:r>
-      <w:hyperlink r:id="rId149">
+      <w:hyperlink r:id="rId150">
         <w:r>
           <w:rPr>
             <w:rStyle w:val="Hyperlink"/>
@@ -8685,8 +8693,8 @@
         <w:t xml:space="preserve">.</w:t>
       </w:r>
     </w:p>
-    <w:bookmarkEnd w:id="150"/>
-    <w:bookmarkStart w:id="152" w:name="ref-strydomRoadmapPredictingSpecies2021"/>
+    <w:bookmarkEnd w:id="151"/>
+    <w:bookmarkStart w:id="153" w:name="ref-strydomRoadmapPredictingSpecies2021"/>
     <w:p>
       <w:pPr>
         <w:pStyle w:val="Bibliography"/>
@@ -8719,7 +8727,7 @@
       <w:r>
         <w:t xml:space="preserve"> </w:t>
       </w:r>
-      <w:hyperlink r:id="rId151">
+      <w:hyperlink r:id="rId152">
         <w:r>
           <w:rPr>
             <w:rStyle w:val="Hyperlink"/>
@@ -8731,8 +8739,8 @@
         <w:t xml:space="preserve">.</w:t>
       </w:r>
     </w:p>
-    <w:bookmarkEnd w:id="152"/>
-    <w:bookmarkStart w:id="154" w:name="ref-strydomSVDEntropyReveals2021"/>
+    <w:bookmarkEnd w:id="153"/>
+    <w:bookmarkStart w:id="155" w:name="ref-strydomSVDEntropyReveals2021"/>
     <w:p>
       <w:pPr>
         <w:pStyle w:val="Bibliography"/>
@@ -8795,7 +8803,7 @@
       <w:r>
         <w:t xml:space="preserve"> </w:t>
       </w:r>
-      <w:hyperlink r:id="rId153">
+      <w:hyperlink r:id="rId154">
         <w:r>
           <w:rPr>
             <w:rStyle w:val="Hyperlink"/>
@@ -8807,13 +8815,59 @@
         <w:t xml:space="preserve">.</w:t>
       </w:r>
     </w:p>
-    <w:bookmarkEnd w:id="154"/>
-    <w:bookmarkStart w:id="156" w:name="ref-uphamInferringMammalTree2019"/>
+    <w:bookmarkEnd w:id="155"/>
+    <w:bookmarkStart w:id="157" w:name="X31a4fa003bce600ed04df56db844e85b8f7350e"/>
     <w:p>
       <w:pPr>
         <w:pStyle w:val="Bibliography"/>
       </w:pPr>
       <w:r>
+        <w:t xml:space="preserve">Thuiller, Wilfried, Irene Calderón-Sanou, Loïc Chalmandrier, Pierre Gaüzère, Louise M. J. O’Connor, Marc Ohlmann, Giovanni Poggiato, and Tamara Münkemüller. 2024.</w:t>
+      </w:r>
+      <w:r>
+        <w:t xml:space="preserve"> </w:t>
+      </w:r>
+      <w:r>
+        <w:t xml:space="preserve">“Navigating the Integration of Biotic Interactions in Biogeography.”</w:t>
+      </w:r>
+      <w:r>
+        <w:t xml:space="preserve"> </w:t>
+      </w:r>
+      <w:r>
+        <w:rPr>
+          <w:iCs/>
+          <w:i/>
+        </w:rPr>
+        <w:t xml:space="preserve">Journal of Biogeography</w:t>
+      </w:r>
+      <w:r>
+        <w:t xml:space="preserve"> </w:t>
+      </w:r>
+      <w:r>
+        <w:t xml:space="preserve">51 (4): 550–59.</w:t>
+      </w:r>
+      <w:r>
+        <w:t xml:space="preserve"> </w:t>
+      </w:r>
+      <w:hyperlink r:id="rId156">
+        <w:r>
+          <w:rPr>
+            <w:rStyle w:val="Hyperlink"/>
+          </w:rPr>
+          <w:t xml:space="preserve">https://doi.org/10.1111/jbi.14734</w:t>
+        </w:r>
+      </w:hyperlink>
+      <w:r>
+        <w:t xml:space="preserve">.</w:t>
+      </w:r>
+    </w:p>
+    <w:bookmarkEnd w:id="157"/>
+    <w:bookmarkStart w:id="159" w:name="ref-uphamInferringMammalTree2019"/>
+    <w:p>
+      <w:pPr>
+        <w:pStyle w:val="Bibliography"/>
+      </w:pPr>
+      <w:r>
         <w:t xml:space="preserve">Upham, Nathan S., Jacob A. Esselstyn, and Walter Jetz. 2019.</w:t>
       </w:r>
       <w:r>
@@ -8853,7 +8907,7 @@
       <w:r>
         <w:t xml:space="preserve"> </w:t>
       </w:r>
-      <w:hyperlink r:id="rId155">
+      <w:hyperlink r:id="rId158">
         <w:r>
           <w:rPr>
             <w:rStyle w:val="Hyperlink"/>
@@ -8865,8 +8919,8 @@
         <w:t xml:space="preserve">.</w:t>
       </w:r>
     </w:p>
-    <w:bookmarkEnd w:id="156"/>
-    <w:bookmarkStart w:id="158" w:name="X2cae758a57fb7b500a696ee22ace3d032a23796"/>
+    <w:bookmarkEnd w:id="159"/>
+    <w:bookmarkStart w:id="161" w:name="X2cae758a57fb7b500a696ee22ace3d032a23796"/>
     <w:p>
       <w:pPr>
         <w:pStyle w:val="Bibliography"/>
@@ -8899,7 +8953,7 @@
       <w:r>
         <w:t xml:space="preserve"> </w:t>
       </w:r>
-      <w:hyperlink r:id="rId157">
+      <w:hyperlink r:id="rId160">
         <w:r>
           <w:rPr>
             <w:rStyle w:val="Hyperlink"/>
@@ -8911,8 +8965,8 @@
         <w:t xml:space="preserve">.</w:t>
       </w:r>
     </w:p>
-    <w:bookmarkEnd w:id="158"/>
-    <w:bookmarkStart w:id="160" w:name="ref-vermaatMajorDimensionsFoodweb2009"/>
+    <w:bookmarkEnd w:id="161"/>
+    <w:bookmarkStart w:id="163" w:name="ref-vermaatMajorDimensionsFoodweb2009"/>
     <w:p>
       <w:pPr>
         <w:pStyle w:val="Bibliography"/>
@@ -8945,7 +8999,7 @@
       <w:r>
         <w:t xml:space="preserve"> </w:t>
       </w:r>
-      <w:hyperlink r:id="rId159">
+      <w:hyperlink r:id="rId162">
         <w:r>
           <w:rPr>
             <w:rStyle w:val="Hyperlink"/>
@@ -8957,8 +9011,8 @@
         <w:t xml:space="preserve">.</w:t>
       </w:r>
     </w:p>
-    <w:bookmarkEnd w:id="160"/>
-    <w:bookmarkStart w:id="162" w:name="ref-williamsSimpleRulesYield2000"/>
+    <w:bookmarkEnd w:id="163"/>
+    <w:bookmarkStart w:id="165" w:name="ref-williamsSimpleRulesYield2000"/>
     <w:p>
       <w:pPr>
         <w:pStyle w:val="Bibliography"/>
@@ -8991,7 +9045,7 @@
       <w:r>
         <w:t xml:space="preserve"> </w:t>
       </w:r>
-      <w:hyperlink r:id="rId161">
+      <w:hyperlink r:id="rId164">
         <w:r>
           <w:rPr>
             <w:rStyle w:val="Hyperlink"/>
@@ -9003,8 +9057,8 @@
         <w:t xml:space="preserve">.</w:t>
       </w:r>
     </w:p>
-    <w:bookmarkEnd w:id="162"/>
-    <w:bookmarkStart w:id="164" w:name="ref-williamsSuccessItsLimits2008"/>
+    <w:bookmarkEnd w:id="165"/>
+    <w:bookmarkStart w:id="167" w:name="ref-williamsSuccessItsLimits2008"/>
     <w:p>
       <w:pPr>
         <w:pStyle w:val="Bibliography"/>
@@ -9037,7 +9091,7 @@
       <w:r>
         <w:t xml:space="preserve"> </w:t>
       </w:r>
-      <w:hyperlink r:id="rId163">
+      <w:hyperlink r:id="rId166">
         <w:r>
           <w:rPr>
             <w:rStyle w:val="Hyperlink"/>
@@ -9049,8 +9103,8 @@
         <w:t xml:space="preserve">.</w:t>
       </w:r>
     </w:p>
-    <w:bookmarkEnd w:id="164"/>
-    <w:bookmarkStart w:id="166" w:name="X3fc2d14386dedf5f1ba7e24ee00e41a20bbf03b"/>
+    <w:bookmarkEnd w:id="167"/>
+    <w:bookmarkStart w:id="169" w:name="X3fc2d14386dedf5f1ba7e24ee00e41a20bbf03b"/>
     <w:p>
       <w:pPr>
         <w:pStyle w:val="Bibliography"/>
@@ -9104,7 +9158,7 @@
       <w:r>
         <w:t xml:space="preserve"> </w:t>
       </w:r>
-      <w:hyperlink r:id="rId165">
+      <w:hyperlink r:id="rId168">
         <w:r>
           <w:rPr>
             <w:rStyle w:val="Hyperlink"/>
@@ -9116,8 +9170,8 @@
         <w:t xml:space="preserve">.</w:t>
       </w:r>
     </w:p>
-    <w:bookmarkEnd w:id="166"/>
-    <w:bookmarkStart w:id="168" w:name="X88f1d6f63b0836bbf1d6ae3f885d8fb9f247ff3"/>
+    <w:bookmarkEnd w:id="169"/>
+    <w:bookmarkStart w:id="171" w:name="X88f1d6f63b0836bbf1d6ae3f885d8fb9f247ff3"/>
     <w:p>
       <w:pPr>
         <w:pStyle w:val="Bibliography"/>
@@ -9171,7 +9225,7 @@
       <w:r>
         <w:t xml:space="preserve"> </w:t>
       </w:r>
-      <w:hyperlink r:id="rId167">
+      <w:hyperlink r:id="rId170">
         <w:r>
           <w:rPr>
             <w:rStyle w:val="Hyperlink"/>
@@ -9183,9 +9237,9 @@
         <w:t xml:space="preserve">.</w:t>
       </w:r>
     </w:p>
-    <w:bookmarkEnd w:id="168"/>
-    <w:bookmarkEnd w:id="169"/>
-    <w:bookmarkEnd w:id="170"/>
+    <w:bookmarkEnd w:id="171"/>
+    <w:bookmarkEnd w:id="172"/>
+    <w:bookmarkEnd w:id="173"/>
     <w:sectPr/>
   </w:body>
 </w:document>

</xml_diff>

<commit_message>
🧠 the brain is braining too hard
</commit_message>
<xml_diff>
--- a/_manuscript/index.docx
+++ b/_manuscript/index.docx
@@ -794,7 +794,7 @@
           <w:iCs/>
           <w:i/>
         </w:rPr>
-        <w:t xml:space="preserve">e.g.,</w:t>
+        <w:t xml:space="preserve">e.g., …</w:t>
       </w:r>
       <w:r>
         <w:t xml:space="preserve">). So when developing a model it makes sense that you prioritise the aspect of the prediction/construction task that has the most value for your research goal, acknowledging that a model might fall short in others. The thing is that with the growing suite of approaches to generating networks it is important that we don’t lose sight of the core philosophy behind the model we use and to ensure that we are using the model best suited to what we want to be accomplishing.</w:t>
@@ -868,6 +868,33 @@
     <w:p>
       <w:pPr>
         <w:numPr>
+          <w:ilvl w:val="2"/>
+          <w:numId w:val="1003"/>
+        </w:numPr>
+        <w:pStyle w:val="Compact"/>
+      </w:pPr>
+      <w:r>
+        <w:t xml:space="preserve">I don;t think these</w:t>
+      </w:r>
+      <w:r>
+        <w:t xml:space="preserve"> </w:t>
+      </w:r>
+      <w:r>
+        <w:t xml:space="preserve">‘</w:t>
+      </w:r>
+      <w:r>
+        <w:t xml:space="preserve">rare</w:t>
+      </w:r>
+      <w:r>
+        <w:t xml:space="preserve">’</w:t>
+      </w:r>
+      <w:r>
+        <w:t xml:space="preserve">/nuanced links (e.g. carnivorous hippos) are going to rock the boat when we think about networks at the structural level. To say this in a different way maybe it comes down to thinking about the scale of organisation within a network… The classical levels of organisation within ecology (population, community, …) are also relevant when we thin about a networks.</w:t>
+      </w:r>
+    </w:p>
+    <w:p>
+      <w:pPr>
+        <w:numPr>
           <w:ilvl w:val="1"/>
           <w:numId w:val="1002"/>
         </w:numPr>
@@ -890,13 +917,19 @@
         <w:t xml:space="preserve"> </w:t>
       </w:r>
       <w:r>
-        <w:t xml:space="preserve">biogeography</w:t>
-      </w:r>
-      <w:r>
-        <w:t xml:space="preserve"> </w:t>
-      </w:r>
-      <w:r>
-        <w:t xml:space="preserve">(Thuiller et al. 2024)</w:t>
+        <w:t xml:space="preserve">the biogeography one from</w:t>
+      </w:r>
+      <w:r>
+        <w:t xml:space="preserve"> </w:t>
+      </w:r>
+      <w:r>
+        <w:t xml:space="preserve">Thuiller et al. (2024)</w:t>
+      </w:r>
+      <w:r>
+        <w:t xml:space="preserve"> </w:t>
+      </w:r>
+      <w:r>
+        <w:t xml:space="preserve">since there is nuance in the method you use to generate the network but also in a more general way in which you actually think about/delimit/conceptualise your network.</w:t>
       </w:r>
     </w:p>
     <w:p>
@@ -923,59 +956,6 @@
       </w:r>
       <w:r>
         <w:t xml:space="preserve">? Is it the flow of biomass/energy? Is it an effect on fitness (feeding)? (can we really represent indirect interactions as actual links?)</w:t>
-      </w:r>
-    </w:p>
-    <w:p>
-      <w:pPr>
-        <w:numPr>
-          <w:ilvl w:val="1"/>
-          <w:numId w:val="1003"/>
-        </w:numPr>
-        <w:pStyle w:val="Compact"/>
-      </w:pPr>
-      <w:r>
-        <w:t xml:space="preserve">“</w:t>
-      </w:r>
-      <w:r>
-        <w:t xml:space="preserve">For example, nodes can be individuals and the links contacts between those individuals (Melian et al. 2011), nodes can be species and the links the interactions (e.g. feeding, mutualistic, parasitic) between them (de Ruiter et al. 1995), or nodes can be ecological communities or ecosystems and the links fluxes between these localities (Proulx et al. 2005; Chadès et al. 2011)</w:t>
-      </w:r>
-      <w:r>
-        <w:t xml:space="preserve">”</w:t>
-      </w:r>
-      <w:r>
-        <w:t xml:space="preserve"> </w:t>
-      </w:r>
-      <w:r>
-        <w:t xml:space="preserve">-</w:t>
-      </w:r>
-      <w:r>
-        <w:t xml:space="preserve"> </w:t>
-      </w:r>
-      <w:r>
-        <w:t xml:space="preserve">Poisot, Stouffer, and Kéfi (2016)</w:t>
-      </w:r>
-    </w:p>
-    <w:p>
-      <w:pPr>
-        <w:numPr>
-          <w:ilvl w:val="0"/>
-          <w:numId w:val="1001"/>
-        </w:numPr>
-      </w:pPr>
-      <w:r>
-        <w:t xml:space="preserve">It is perhaps useful to start with asking why do we want/need models to generate networks. This can be broadly thought of to fall into two categories. Build networks because we want to build concepts vs build networks because we want specificity (</w:t>
-      </w:r>
-      <w:r>
-        <w:t xml:space="preserve">‘</w:t>
-      </w:r>
-      <w:r>
-        <w:t xml:space="preserve">real world</w:t>
-      </w:r>
-      <w:r>
-        <w:t xml:space="preserve">’</w:t>
-      </w:r>
-      <w:r>
-        <w:t xml:space="preserve">, on the ground applications). Broadly this means that we either want to construct/predict a collection of interactions (generate networks) or a network of interactions (predict interactions).</w:t>
       </w:r>
     </w:p>
     <w:p>
@@ -987,36 +967,89 @@
         <w:pStyle w:val="Compact"/>
       </w:pPr>
       <w:r>
-        <w:t xml:space="preserve">Also need to discuss the nuance between predicting something vs generating something, which also then bleeds into need to be aware when we use the term</w:t>
-      </w:r>
-      <w:r>
-        <w:t xml:space="preserve"> </w:t>
+        <w:t xml:space="preserve">“</w:t>
+      </w:r>
+      <w:r>
+        <w:t xml:space="preserve">For example, nodes can be individuals and the links contacts between those individuals (Melian et al. 2011), nodes can be species and the links the interactions (e.g. feeding, mutualistic, parasitic) between them (de Ruiter et al. 1995), or nodes can be ecological communities or ecosystems and the links fluxes between these localities (Proulx et al. 2005; Chadès et al. 2011)</w:t>
+      </w:r>
+      <w:r>
+        <w:t xml:space="preserve">”</w:t>
+      </w:r>
+      <w:r>
+        <w:t xml:space="preserve"> </w:t>
+      </w:r>
+      <w:r>
+        <w:t xml:space="preserve">-</w:t>
+      </w:r>
+      <w:r>
+        <w:t xml:space="preserve"> </w:t>
+      </w:r>
+      <w:r>
+        <w:t xml:space="preserve">Poisot, Stouffer, and Kéfi (2016)</w:t>
+      </w:r>
+    </w:p>
+    <w:p>
+      <w:pPr>
+        <w:numPr>
+          <w:ilvl w:val="0"/>
+          <w:numId w:val="1001"/>
+        </w:numPr>
+      </w:pPr>
+      <w:r>
+        <w:t xml:space="preserve">It is perhaps useful to start with asking why do we want/need models to generate networks. This can be broadly thought of to fall into two categories. Build networks because we want to build concepts vs build networks because we want specificity (</w:t>
       </w:r>
       <w:r>
         <w:t xml:space="preserve">‘</w:t>
       </w:r>
       <w:r>
-        <w:t xml:space="preserve">model</w:t>
+        <w:t xml:space="preserve">real world</w:t>
       </w:r>
       <w:r>
         <w:t xml:space="preserve">’</w:t>
       </w:r>
       <w:r>
-        <w:t xml:space="preserve"> </w:t>
-      </w:r>
-      <w:r>
-        <w:t xml:space="preserve">as well…</w:t>
+        <w:t xml:space="preserve">, on the ground applications). Broadly this means that we either want to construct/predict a collection of interactions (generate networks) or a network of interactions (predict interactions).</w:t>
       </w:r>
     </w:p>
     <w:p>
       <w:pPr>
         <w:numPr>
           <w:ilvl w:val="1"/>
-          <w:numId w:val="1004"/>
+          <w:numId w:val="1005"/>
         </w:numPr>
         <w:pStyle w:val="Compact"/>
       </w:pPr>
       <w:r>
+        <w:t xml:space="preserve">Also need to discuss the nuance between predicting something vs generating something, which also then bleeds into need to be aware when we use the term</w:t>
+      </w:r>
+      <w:r>
+        <w:t xml:space="preserve"> </w:t>
+      </w:r>
+      <w:r>
+        <w:t xml:space="preserve">‘</w:t>
+      </w:r>
+      <w:r>
+        <w:t xml:space="preserve">model</w:t>
+      </w:r>
+      <w:r>
+        <w:t xml:space="preserve">’</w:t>
+      </w:r>
+      <w:r>
+        <w:t xml:space="preserve"> </w:t>
+      </w:r>
+      <w:r>
+        <w:t xml:space="preserve">as well…</w:t>
+      </w:r>
+    </w:p>
+    <w:p>
+      <w:pPr>
+        <w:numPr>
+          <w:ilvl w:val="1"/>
+          <w:numId w:val="1005"/>
+        </w:numPr>
+        <w:pStyle w:val="Compact"/>
+      </w:pPr>
+      <w:r>
         <w:t xml:space="preserve">“</w:t>
       </w:r>
       <w:r>
@@ -1127,7 +1160,7 @@
       <w:pPr>
         <w:numPr>
           <w:ilvl w:val="0"/>
-          <w:numId w:val="1005"/>
+          <w:numId w:val="1006"/>
         </w:numPr>
       </w:pPr>
       <w:r>
@@ -1138,131 +1171,194 @@
       <w:pPr>
         <w:numPr>
           <w:ilvl w:val="1"/>
+          <w:numId w:val="1007"/>
+        </w:numPr>
+      </w:pPr>
+      <w:r>
+        <w:t xml:space="preserve">Core mechanistic differences that models will work at — some are really concerned about (and thus constrained by) structure, others are more mechanistic in nature</w:t>
+      </w:r>
+      <w:r>
+        <w:t xml:space="preserve"> </w:t>
+      </w:r>
+      <w:r>
+        <w:rPr>
+          <w:iCs/>
+          <w:i/>
+        </w:rPr>
+        <w:t xml:space="preserve">i.e.,</w:t>
+      </w:r>
+      <w:r>
+        <w:t xml:space="preserve"> </w:t>
+      </w:r>
+      <w:r>
+        <w:t xml:space="preserve">species</w:t>
+      </w:r>
+      <w:r>
+        <w:t xml:space="preserve"> </w:t>
+      </w:r>
+      <w:r>
+        <w:rPr>
+          <w:iCs/>
+          <w:i/>
+        </w:rPr>
+        <w:t xml:space="preserve">a</w:t>
+      </w:r>
+      <w:r>
+        <w:t xml:space="preserve"> </w:t>
+      </w:r>
+      <w:r>
+        <w:t xml:space="preserve">has the capacity to eat species</w:t>
+      </w:r>
+      <w:r>
+        <w:t xml:space="preserve"> </w:t>
+      </w:r>
+      <w:r>
+        <w:rPr>
+          <w:iCs/>
+          <w:i/>
+        </w:rPr>
+        <w:t xml:space="preserve">b</w:t>
+      </w:r>
+      <w:r>
+        <w:t xml:space="preserve"> </w:t>
+      </w:r>
+      <w:r>
+        <w:t xml:space="preserve">because traits</w:t>
+      </w:r>
+    </w:p>
+    <w:p>
+      <w:pPr>
+        <w:numPr>
+          <w:ilvl w:val="1"/>
+          <w:numId w:val="1007"/>
+        </w:numPr>
+      </w:pPr>
+      <w:r>
+        <w:t xml:space="preserve">In certain situations structure is</w:t>
+      </w:r>
+      <w:r>
+        <w:t xml:space="preserve"> </w:t>
+      </w:r>
+      <w:r>
+        <w:t xml:space="preserve">‘</w:t>
+      </w:r>
+      <w:r>
+        <w:t xml:space="preserve">enough</w:t>
+      </w:r>
+      <w:r>
+        <w:t xml:space="preserve">’</w:t>
+      </w:r>
+      <w:r>
+        <w:t xml:space="preserve"> </w:t>
+      </w:r>
+      <w:r>
+        <w:t xml:space="preserve">but there may be use cases where we are really interested in the node-level interactions</w:t>
+      </w:r>
+      <w:r>
+        <w:t xml:space="preserve"> </w:t>
+      </w:r>
+      <w:r>
+        <w:rPr>
+          <w:iCs/>
+          <w:i/>
+        </w:rPr>
+        <w:t xml:space="preserve">i.e.,</w:t>
+      </w:r>
+      <w:r>
+        <w:t xml:space="preserve"> </w:t>
+      </w:r>
+      <w:r>
+        <w:t xml:space="preserve">species identity is a thing we care about and need to be able to retrieve specific interactions at specific nodes correctly.</w:t>
+      </w:r>
+    </w:p>
+    <w:p>
+      <w:pPr>
+        <w:numPr>
+          <w:ilvl w:val="1"/>
+          <w:numId w:val="1007"/>
+        </w:numPr>
+      </w:pPr>
+      <w:r>
+        <w:t xml:space="preserve">What is the purpose of generating a network? Is it an element of a bigger question we are asking,</w:t>
+      </w:r>
+      <w:r>
+        <w:t xml:space="preserve"> </w:t>
+      </w:r>
+      <w:r>
+        <w:rPr>
+          <w:iCs/>
+          <w:i/>
+        </w:rPr>
+        <w:t xml:space="preserve">e.g.,</w:t>
+      </w:r>
+      <w:r>
+        <w:t xml:space="preserve"> </w:t>
+      </w:r>
+      <w:r>
+        <w:t xml:space="preserve">I want to generate a series of networks to do some extinction simulations/bioenergetic stuff OR are we looking for a</w:t>
+      </w:r>
+      <w:r>
+        <w:t xml:space="preserve"> </w:t>
+      </w:r>
+      <w:r>
+        <w:t xml:space="preserve">‘</w:t>
+      </w:r>
+      <w:r>
+        <w:t xml:space="preserve">final product</w:t>
+      </w:r>
+      <w:r>
+        <w:t xml:space="preserve">’</w:t>
+      </w:r>
+      <w:r>
+        <w:t xml:space="preserve"> </w:t>
+      </w:r>
+      <w:r>
+        <w:t xml:space="preserve">network that is relevant to a specific location? (this can still be broad in geographic scope).</w:t>
+      </w:r>
+    </w:p>
+    <w:p>
+      <w:pPr>
+        <w:numPr>
+          <w:ilvl w:val="0"/>
           <w:numId w:val="1006"/>
         </w:numPr>
       </w:pPr>
       <w:r>
-        <w:t xml:space="preserve">Core mechanistic differences that models will work at — some are really concerned about (and thus constrained by) structure, others are more mechanistic in nature</w:t>
-      </w:r>
-      <w:r>
-        <w:t xml:space="preserve"> </w:t>
-      </w:r>
-      <w:r>
-        <w:rPr>
-          <w:iCs/>
-          <w:i/>
-        </w:rPr>
-        <w:t xml:space="preserve">i.e.,</w:t>
-      </w:r>
-      <w:r>
-        <w:t xml:space="preserve"> </w:t>
-      </w:r>
-      <w:r>
-        <w:t xml:space="preserve">species</w:t>
-      </w:r>
-      <w:r>
-        <w:t xml:space="preserve"> </w:t>
-      </w:r>
-      <w:r>
-        <w:rPr>
-          <w:iCs/>
-          <w:i/>
-        </w:rPr>
-        <w:t xml:space="preserve">a</w:t>
-      </w:r>
-      <w:r>
-        <w:t xml:space="preserve"> </w:t>
-      </w:r>
-      <w:r>
-        <w:t xml:space="preserve">has the capacity to eat species</w:t>
-      </w:r>
-      <w:r>
-        <w:t xml:space="preserve"> </w:t>
-      </w:r>
-      <w:r>
-        <w:rPr>
-          <w:iCs/>
-          <w:i/>
-        </w:rPr>
-        <w:t xml:space="preserve">b</w:t>
-      </w:r>
-      <w:r>
-        <w:t xml:space="preserve"> </w:t>
-      </w:r>
-      <w:r>
-        <w:t xml:space="preserve">because traits</w:t>
+        <w:t xml:space="preserve">A breakdown of wanting to generate a network; statement of need and core philosophies</w:t>
       </w:r>
     </w:p>
     <w:p>
       <w:pPr>
         <w:numPr>
-          <w:ilvl w:val="1"/>
+          <w:ilvl w:val="0"/>
           <w:numId w:val="1006"/>
         </w:numPr>
       </w:pPr>
       <w:r>
-        <w:t xml:space="preserve">In certain situations structure is</w:t>
-      </w:r>
-      <w:r>
-        <w:t xml:space="preserve"> </w:t>
-      </w:r>
-      <w:r>
-        <w:t xml:space="preserve">‘</w:t>
-      </w:r>
-      <w:r>
-        <w:t xml:space="preserve">enough</w:t>
-      </w:r>
-      <w:r>
-        <w:t xml:space="preserve">’</w:t>
-      </w:r>
-      <w:r>
-        <w:t xml:space="preserve"> </w:t>
-      </w:r>
-      <w:r>
-        <w:t xml:space="preserve">but there may be use cases where we are really interested in the node-level interactions</w:t>
-      </w:r>
-      <w:r>
-        <w:t xml:space="preserve"> </w:t>
-      </w:r>
-      <w:r>
-        <w:rPr>
-          <w:iCs/>
-          <w:i/>
-        </w:rPr>
-        <w:t xml:space="preserve">i.e.,</w:t>
-      </w:r>
-      <w:r>
-        <w:t xml:space="preserve"> </w:t>
-      </w:r>
-      <w:r>
-        <w:t xml:space="preserve">species identity is a thing we care about and need to be able to retrieve specific interactions at specific nodes correctly.</w:t>
+        <w:t xml:space="preserve">A breakdown of wanting to predict an interaction; statement of need</w:t>
+      </w:r>
+      <w:r>
+        <w:t xml:space="preserve"> </w:t>
+      </w:r>
+      <w:r>
+        <w:t xml:space="preserve">(Jordano 2016b, 2016a; Poisot et al. 2021)</w:t>
+      </w:r>
+      <w:r>
+        <w:t xml:space="preserve"> </w:t>
+      </w:r>
+      <w:r>
+        <w:t xml:space="preserve">and core philosophies (trait-matching, coexistence, evolutionary backbones)</w:t>
       </w:r>
     </w:p>
     <w:p>
       <w:pPr>
         <w:numPr>
-          <w:ilvl w:val="1"/>
+          <w:ilvl w:val="0"/>
           <w:numId w:val="1006"/>
         </w:numPr>
       </w:pPr>
       <w:r>
-        <w:t xml:space="preserve">What is the purpose of generating a network? Is it an element of a bigger question we are asking,</w:t>
-      </w:r>
-      <w:r>
-        <w:t xml:space="preserve"> </w:t>
-      </w:r>
-      <w:r>
-        <w:rPr>
-          <w:iCs/>
-          <w:i/>
-        </w:rPr>
-        <w:t xml:space="preserve">e.g.,</w:t>
-      </w:r>
-      <w:r>
-        <w:t xml:space="preserve"> </w:t>
-      </w:r>
-      <w:r>
-        <w:t xml:space="preserve">I want to generate a series of networks to do some extinction simulations/bioenergetic stuff OR are we looking for a</w:t>
+        <w:t xml:space="preserve">Stands to reason then that we have developed methods that specialise in one or the other. Which comes at a cost of</w:t>
       </w:r>
       <w:r>
         <w:t xml:space="preserve"> </w:t>
@@ -1271,7 +1367,7 @@
         <w:t xml:space="preserve">‘</w:t>
       </w:r>
       <w:r>
-        <w:t xml:space="preserve">final product</w:t>
+        <w:t xml:space="preserve">performance</w:t>
       </w:r>
       <w:r>
         <w:t xml:space="preserve">’</w:t>
@@ -1280,52 +1376,84 @@
         <w:t xml:space="preserve"> </w:t>
       </w:r>
       <w:r>
-        <w:t xml:space="preserve">network that is relevant to a specific location? (this can still be broad in geographic scope).</w:t>
-      </w:r>
-    </w:p>
-    <w:p>
-      <w:pPr>
-        <w:numPr>
-          <w:ilvl w:val="0"/>
-          <w:numId w:val="1005"/>
-        </w:numPr>
-      </w:pPr>
-      <w:r>
-        <w:t xml:space="preserve">A breakdown of wanting to generate a network; statement of need and core philosophies</w:t>
-      </w:r>
-    </w:p>
-    <w:p>
-      <w:pPr>
-        <w:numPr>
-          <w:ilvl w:val="0"/>
-          <w:numId w:val="1005"/>
-        </w:numPr>
-      </w:pPr>
-      <w:r>
-        <w:t xml:space="preserve">A breakdown of wanting to predict an interaction; statement of need</w:t>
-      </w:r>
-      <w:r>
-        <w:t xml:space="preserve"> </w:t>
-      </w:r>
-      <w:r>
-        <w:t xml:space="preserve">(Jordano 2016b, 2016a; Poisot et al. 2021)</w:t>
-      </w:r>
-      <w:r>
-        <w:t xml:space="preserve"> </w:t>
-      </w:r>
-      <w:r>
-        <w:t xml:space="preserve">and core philosophies (trait-matching, coexistence, evolutionary backbones)</w:t>
-      </w:r>
-    </w:p>
-    <w:p>
-      <w:pPr>
-        <w:numPr>
-          <w:ilvl w:val="0"/>
-          <w:numId w:val="1005"/>
-        </w:numPr>
-      </w:pPr>
-      <w:r>
-        <w:t xml:space="preserve">Stands to reason then that we have developed methods that specialise in one or the other. Which comes at a cost of</w:t>
+        <w:t xml:space="preserve">in other aspects. Knowing how the different model families stack up to each other is thus valuable.</w:t>
+      </w:r>
+    </w:p>
+    <w:p>
+      <w:pPr>
+        <w:pStyle w:val="FirstParagraph"/>
+      </w:pPr>
+      <w:r>
+        <w:t xml:space="preserve">Joel E. Cohen, Newman, and Steele (1985)</w:t>
+      </w:r>
+      <w:r>
+        <w:t xml:space="preserve"> </w:t>
+      </w:r>
+      <w:r>
+        <w:t xml:space="preserve">states that</w:t>
+      </w:r>
+      <w:r>
+        <w:t xml:space="preserve"> </w:t>
+      </w:r>
+      <w:r>
+        <w:rPr>
+          <w:iCs/>
+          <w:i/>
+        </w:rPr>
+        <w:t xml:space="preserve">“</w:t>
+      </w:r>
+      <w:r>
+        <w:rPr>
+          <w:iCs/>
+          <w:i/>
+        </w:rPr>
+        <w:t xml:space="preserve">[Their] approach is more like gross anatomy than like physiology… that is, the gross anatomy is frozen, rather than in motion.</w:t>
+      </w:r>
+      <w:r>
+        <w:rPr>
+          <w:iCs/>
+          <w:i/>
+        </w:rPr>
+        <w:t xml:space="preserve">”</w:t>
+      </w:r>
+      <w:r>
+        <w:t xml:space="preserve">.</w:t>
+      </w:r>
+    </w:p>
+    <w:p>
+      <w:pPr>
+        <w:pStyle w:val="BodyText"/>
+      </w:pPr>
+      <w:r>
+        <w:t xml:space="preserve">Interestingly</w:t>
+      </w:r>
+      <w:r>
+        <w:t xml:space="preserve"> </w:t>
+      </w:r>
+      <w:r>
+        <w:t xml:space="preserve">Williams and Martinez (2008)</w:t>
+      </w:r>
+      <w:r>
+        <w:t xml:space="preserve"> </w:t>
+      </w:r>
+      <w:r>
+        <w:t xml:space="preserve">also explicitly talk about</w:t>
+      </w:r>
+      <w:r>
+        <w:t xml:space="preserve"> </w:t>
+      </w:r>
+      <w:r>
+        <w:rPr>
+          <w:iCs/>
+          <w:i/>
+        </w:rPr>
+        <w:t xml:space="preserve">structural</w:t>
+      </w:r>
+      <w:r>
+        <w:t xml:space="preserve"> </w:t>
+      </w:r>
+      <w:r>
+        <w:t xml:space="preserve">food-web models in their introduction… so how I see it that means that there has always been this inherent acknowledgement that models are functioning at a specific</w:t>
       </w:r>
       <w:r>
         <w:t xml:space="preserve"> </w:t>
@@ -1334,93 +1462,45 @@
         <w:t xml:space="preserve">‘</w:t>
       </w:r>
       <w:r>
-        <w:t xml:space="preserve">performance</w:t>
+        <w:t xml:space="preserve">network level</w:t>
       </w:r>
       <w:r>
         <w:t xml:space="preserve">’</w:t>
       </w:r>
       <w:r>
-        <w:t xml:space="preserve"> </w:t>
-      </w:r>
-      <w:r>
-        <w:t xml:space="preserve">in other aspects. Knowing how the different model families stack up to each other is thus valuable.</w:t>
-      </w:r>
-    </w:p>
-    <w:p>
-      <w:pPr>
-        <w:pStyle w:val="FirstParagraph"/>
-      </w:pPr>
-      <w:r>
-        <w:t xml:space="preserve">Joel E. Cohen, Newman, and Steele (1985)</w:t>
-      </w:r>
-      <w:r>
-        <w:t xml:space="preserve"> </w:t>
-      </w:r>
-      <w:r>
-        <w:t xml:space="preserve">states that</w:t>
-      </w:r>
-      <w:r>
-        <w:t xml:space="preserve"> </w:t>
-      </w:r>
-      <w:r>
-        <w:rPr>
-          <w:iCs/>
-          <w:i/>
-        </w:rPr>
+        <w:t xml:space="preserve">.</w:t>
+      </w:r>
+    </w:p>
+    <w:p>
+      <w:pPr>
+        <w:pStyle w:val="BlockText"/>
+      </w:pPr>
+      <w:r>
         <w:t xml:space="preserve">“</w:t>
       </w:r>
       <w:r>
-        <w:rPr>
-          <w:iCs/>
-          <w:i/>
-        </w:rPr>
-        <w:t xml:space="preserve">[Their] approach is more like gross anatomy than like physiology… that is, the gross anatomy is frozen, rather than in motion.</w:t>
-      </w:r>
-      <w:r>
-        <w:rPr>
-          <w:iCs/>
-          <w:i/>
-        </w:rPr>
+        <w:t xml:space="preserve">The resolution of food-web data is demonic because it can radically change network topology and associated biological inferences in ways that are unknowable in the absence of better data.</w:t>
+      </w:r>
+      <w:r>
         <w:t xml:space="preserve">”</w:t>
       </w:r>
       <w:r>
-        <w:t xml:space="preserve">.</w:t>
-      </w:r>
-    </w:p>
-    <w:p>
-      <w:pPr>
-        <w:pStyle w:val="BodyText"/>
-      </w:pPr>
-      <w:r>
-        <w:t xml:space="preserve">Interestingly</w:t>
-      </w:r>
-      <w:r>
-        <w:t xml:space="preserve"> </w:t>
-      </w:r>
-      <w:r>
-        <w:t xml:space="preserve">Williams and Martinez (2008)</w:t>
-      </w:r>
-      <w:r>
-        <w:t xml:space="preserve"> </w:t>
-      </w:r>
-      <w:r>
-        <w:t xml:space="preserve">also explicitly talk about</w:t>
-      </w:r>
-      <w:r>
-        <w:t xml:space="preserve"> </w:t>
-      </w:r>
-      <w:r>
-        <w:rPr>
-          <w:iCs/>
-          <w:i/>
-        </w:rPr>
-        <w:t xml:space="preserve">structural</w:t>
-      </w:r>
-      <w:r>
-        <w:t xml:space="preserve"> </w:t>
-      </w:r>
-      <w:r>
-        <w:t xml:space="preserve">food-web models in their introduction… so how I see it that means that there has always been this inherent acknowledgement that models are functioning at a specific</w:t>
+        <w:t xml:space="preserve"> </w:t>
+      </w:r>
+      <w:r>
+        <w:t xml:space="preserve">-</w:t>
+      </w:r>
+      <w:r>
+        <w:t xml:space="preserve"> </w:t>
+      </w:r>
+      <w:r>
+        <w:t xml:space="preserve">Pringle and Hutchinson (2020)</w:t>
+      </w:r>
+      <w:r>
+        <w:t xml:space="preserve"> </w:t>
+      </w:r>
+      <w:r>
+        <w:t xml:space="preserve">The counter to this is that structural models are often not working at the species level and thus the structure remains</w:t>
       </w:r>
       <w:r>
         <w:t xml:space="preserve"> </w:t>
@@ -1429,62 +1509,16 @@
         <w:t xml:space="preserve">‘</w:t>
       </w:r>
       <w:r>
-        <w:t xml:space="preserve">network level</w:t>
+        <w:t xml:space="preserve">unchanged</w:t>
       </w:r>
       <w:r>
         <w:t xml:space="preserve">’</w:t>
       </w:r>
       <w:r>
-        <w:t xml:space="preserve">.</w:t>
-      </w:r>
-    </w:p>
-    <w:p>
-      <w:pPr>
-        <w:pStyle w:val="BodyText"/>
-      </w:pPr>
-      <w:r>
-        <w:t xml:space="preserve">Other works to keep in mind:</w:t>
-      </w:r>
-      <w:r>
-        <w:t xml:space="preserve"> </w:t>
-      </w:r>
-      <w:r>
-        <w:t xml:space="preserve">Pringle and Hutchinson (2020)</w:t>
-      </w:r>
-      <w:r>
-        <w:t xml:space="preserve">,</w:t>
-      </w:r>
-      <w:r>
-        <w:t xml:space="preserve"> </w:t>
-      </w:r>
-      <w:r>
-        <w:t xml:space="preserve">Pringle (2020)</w:t>
-      </w:r>
-    </w:p>
-    <w:p>
-      <w:pPr>
-        <w:pStyle w:val="BlockText"/>
-      </w:pPr>
-      <w:r>
-        <w:t xml:space="preserve">“</w:t>
-      </w:r>
-      <w:r>
-        <w:t xml:space="preserve">The resolution of food-web data is demonic because it can radically change network topology and associated biological inferences in ways that are unknowable in the absence of better data.</w:t>
-      </w:r>
-      <w:r>
-        <w:t xml:space="preserve">”</w:t>
-      </w:r>
-      <w:r>
-        <w:t xml:space="preserve"> </w:t>
-      </w:r>
-      <w:r>
-        <w:t xml:space="preserve">-</w:t>
-      </w:r>
-      <w:r>
-        <w:t xml:space="preserve"> </w:t>
-      </w:r>
-      <w:r>
-        <w:t xml:space="preserve">Pringle and Hutchinson (2020)</w:t>
+        <w:t xml:space="preserve"> </w:t>
+      </w:r>
+      <w:r>
+        <w:t xml:space="preserve">when you increase the resolution - I don’t think that people are that concerned with the structure of real world networks barring connectance and since that scales with species richness anyway your final proportion will probably still remain the same…</w:t>
       </w:r>
     </w:p>
     <w:p>
@@ -1719,7 +1753,7 @@
           <wp:inline>
             <wp:extent cx="5334000" cy="2644440"/>
             <wp:effectExtent b="0" l="0" r="0" t="0"/>
-            <wp:docPr descr="I like the use of the different source indicator items (not to dissimilar from Tall Tom’s nature paper but also different). This is from Thuiller et al. (2024)" title="" id="26" name="Picture"/>
+            <wp:docPr descr="I like the use of the different source indicator items (not too dissimilar from Tall Tom’s nature paper but also different). This is from Thuiller et al. (2024)" title="" id="26" name="Picture"/>
             <a:graphic>
               <a:graphicData uri="http://schemas.openxmlformats.org/drawingml/2006/picture">
                 <pic:pic>
@@ -1762,7 +1796,7 @@
         <w:pStyle w:val="ImageCaption"/>
       </w:pPr>
       <w:r>
-        <w:t xml:space="preserve">I like the use of the different source indicator items (not to dissimilar from Tall Tom’s nature paper but also different). This is from</w:t>
+        <w:t xml:space="preserve">I like the use of the different source indicator items (not too dissimilar from Tall Tom’s nature paper but also different). This is from</w:t>
       </w:r>
       <w:r>
         <w:t xml:space="preserve"> </w:t>
@@ -2680,7 +2714,7 @@
       <w:pPr>
         <w:numPr>
           <w:ilvl w:val="0"/>
-          <w:numId w:val="1007"/>
+          <w:numId w:val="1008"/>
         </w:numPr>
       </w:pPr>
       <w:r>
@@ -2720,115 +2754,11 @@
       <w:pPr>
         <w:numPr>
           <w:ilvl w:val="0"/>
-          <w:numId w:val="1007"/>
-        </w:numPr>
-      </w:pPr>
-      <w:r>
-        <w:t xml:space="preserve">When it comes to network models we are concerned with the</w:t>
-      </w:r>
-      <w:r>
-        <w:t xml:space="preserve"> </w:t>
-      </w:r>
-      <w:r>
-        <w:t xml:space="preserve">‘</w:t>
-      </w:r>
-      <w:r>
-        <w:t xml:space="preserve">preservation</w:t>
-      </w:r>
-      <w:r>
-        <w:t xml:space="preserve">’</w:t>
-      </w:r>
-      <w:r>
-        <w:t xml:space="preserve"> </w:t>
-      </w:r>
-      <w:r>
-        <w:t xml:space="preserve">of structure and distribution of links across the network. For interaction models we want to ensure that we are able to retrieve interactions that really exist but also those that cannot exist (</w:t>
-      </w:r>
-      <w:r>
-        <w:rPr>
-          <w:iCs/>
-          <w:i/>
-        </w:rPr>
-        <w:t xml:space="preserve">sensu</w:t>
-      </w:r>
-      <w:r>
-        <w:t xml:space="preserve"> </w:t>
-      </w:r>
-      <w:r>
-        <w:t xml:space="preserve">forbidden links</w:t>
-      </w:r>
-      <w:r>
-        <w:t xml:space="preserve"> </w:t>
-      </w:r>
-      <w:r>
-        <w:t xml:space="preserve">Jordano (2016b)</w:t>
-      </w:r>
-      <w:r>
-        <w:t xml:space="preserve">)</w:t>
-      </w:r>
-    </w:p>
-    <w:p>
-      <w:pPr>
-        <w:pStyle w:val="BlockText"/>
-      </w:pPr>
-      <w:r>
-        <w:t xml:space="preserve">“</w:t>
-      </w:r>
-      <w:r>
-        <w:t xml:space="preserve">As long as these predictions are not perfect, some interactions will be predicted at the</w:t>
-      </w:r>
-      <w:r>
-        <w:t xml:space="preserve"> </w:t>
-      </w:r>
-      <w:r>
-        <w:t xml:space="preserve">‘</w:t>
-      </w:r>
-      <w:r>
-        <w:t xml:space="preserve">wrong</w:t>
-      </w:r>
-      <w:r>
-        <w:t xml:space="preserve">’</w:t>
-      </w:r>
-      <w:r>
-        <w:t xml:space="preserve"> </w:t>
-      </w:r>
-      <w:r>
-        <w:t xml:space="preserve">position in the network; these measures cannot describe the structural effect of these mistakes. On the other hand, measures of network structure can have the same value with interactions that fall at drastically different positions; this is in part because a lot of these measures covary with connectance, and in part because as long as these values are not 0 or their respective maximum, there is a large number of network configurations that can have the same value.</w:t>
-      </w:r>
-      <w:r>
-        <w:t xml:space="preserve">”</w:t>
-      </w:r>
-      <w:r>
-        <w:t xml:space="preserve"> </w:t>
-      </w:r>
-      <w:r>
-        <w:t xml:space="preserve">-</w:t>
-      </w:r>
-      <w:r>
-        <w:t xml:space="preserve"> </w:t>
-      </w:r>
-      <w:r>
-        <w:t xml:space="preserve">Poisot (2023)</w:t>
-      </w:r>
-    </w:p>
-    <w:bookmarkStart w:id="29" w:name="benchmarking-network-models"/>
-    <w:p>
-      <w:pPr>
-        <w:pStyle w:val="Heading3"/>
-      </w:pPr>
-      <w:r>
-        <w:t xml:space="preserve">3.1 Benchmarking network models</w:t>
-      </w:r>
-    </w:p>
-    <w:p>
-      <w:pPr>
-        <w:numPr>
-          <w:ilvl w:val="0"/>
           <w:numId w:val="1008"/>
         </w:numPr>
       </w:pPr>
       <w:r>
-        <w:t xml:space="preserve">Maybe look at some of the historic papers that compare some of the</w:t>
+        <w:t xml:space="preserve">When it comes to network models we are concerned with the</w:t>
       </w:r>
       <w:r>
         <w:t xml:space="preserve"> </w:t>
@@ -2837,50 +2767,38 @@
         <w:t xml:space="preserve">‘</w:t>
       </w:r>
       <w:r>
-        <w:t xml:space="preserve">resource models</w:t>
+        <w:t xml:space="preserve">preservation</w:t>
       </w:r>
       <w:r>
         <w:t xml:space="preserve">’</w:t>
       </w:r>
-    </w:p>
-    <w:p>
-      <w:pPr>
-        <w:numPr>
-          <w:ilvl w:val="0"/>
-          <w:numId w:val="1008"/>
-        </w:numPr>
-      </w:pPr>
-      <w:r>
-        <w:t xml:space="preserve">See also</w:t>
-      </w:r>
-      <w:r>
-        <w:t xml:space="preserve"> </w:t>
-      </w:r>
-      <w:r>
-        <w:t xml:space="preserve">Allesina, Alonso, and Pascual (2008)</w:t>
-      </w:r>
-      <w:r>
-        <w:t xml:space="preserve"> </w:t>
-      </w:r>
-      <w:r>
-        <w:t xml:space="preserve">and the likelihood function that they use for model selection</w:t>
-      </w:r>
-    </w:p>
-    <w:p>
-      <w:pPr>
-        <w:numPr>
-          <w:ilvl w:val="0"/>
-          <w:numId w:val="1008"/>
-        </w:numPr>
-      </w:pPr>
-      <w:r>
-        <w:t xml:space="preserve">Look at</w:t>
-      </w:r>
-      <w:r>
-        <w:t xml:space="preserve"> </w:t>
-      </w:r>
-      <w:r>
-        <w:t xml:space="preserve">Vermaat, Dunne, and Gilbert (2009)</w:t>
+      <w:r>
+        <w:t xml:space="preserve"> </w:t>
+      </w:r>
+      <w:r>
+        <w:t xml:space="preserve">of structure and distribution of links across the network. For interaction models we want to ensure that we are able to retrieve interactions that really exist but also those that cannot exist (</w:t>
+      </w:r>
+      <w:r>
+        <w:rPr>
+          <w:iCs/>
+          <w:i/>
+        </w:rPr>
+        <w:t xml:space="preserve">sensu</w:t>
+      </w:r>
+      <w:r>
+        <w:t xml:space="preserve"> </w:t>
+      </w:r>
+      <w:r>
+        <w:t xml:space="preserve">forbidden links</w:t>
+      </w:r>
+      <w:r>
+        <w:t xml:space="preserve"> </w:t>
+      </w:r>
+      <w:r>
+        <w:t xml:space="preserve">Jordano (2016b)</w:t>
+      </w:r>
+      <w:r>
+        <w:t xml:space="preserve">)</w:t>
       </w:r>
     </w:p>
     <w:p>
@@ -2891,7 +2809,25 @@
         <w:t xml:space="preserve">“</w:t>
       </w:r>
       <w:r>
-        <w:t xml:space="preserve">Possibly, the most striking caveat of the use of summary statistics is that it cannot tell us whether or not a model is able to fully replicate empirical networks.</w:t>
+        <w:t xml:space="preserve">As long as these predictions are not perfect, some interactions will be predicted at the</w:t>
+      </w:r>
+      <w:r>
+        <w:t xml:space="preserve"> </w:t>
+      </w:r>
+      <w:r>
+        <w:t xml:space="preserve">‘</w:t>
+      </w:r>
+      <w:r>
+        <w:t xml:space="preserve">wrong</w:t>
+      </w:r>
+      <w:r>
+        <w:t xml:space="preserve">’</w:t>
+      </w:r>
+      <w:r>
+        <w:t xml:space="preserve"> </w:t>
+      </w:r>
+      <w:r>
+        <w:t xml:space="preserve">position in the network; these measures cannot describe the structural effect of these mistakes. On the other hand, measures of network structure can have the same value with interactions that fall at drastically different positions; this is in part because a lot of these measures covary with connectance, and in part because as long as these values are not 0 or their respective maximum, there is a large number of network configurations that can have the same value.</w:t>
       </w:r>
       <w:r>
         <w:t xml:space="preserve">”</w:t>
@@ -2906,17 +2842,16 @@
         <w:t xml:space="preserve"> </w:t>
       </w:r>
       <w:r>
-        <w:t xml:space="preserve">Allesina, Alonso, and Pascual (2008)</w:t>
-      </w:r>
-    </w:p>
-    <w:bookmarkEnd w:id="29"/>
-    <w:bookmarkStart w:id="30" w:name="benchmarking-interaction-models"/>
+        <w:t xml:space="preserve">Poisot (2023)</w:t>
+      </w:r>
+    </w:p>
+    <w:bookmarkStart w:id="29" w:name="benchmarking-network-models"/>
     <w:p>
       <w:pPr>
         <w:pStyle w:val="Heading3"/>
       </w:pPr>
       <w:r>
-        <w:t xml:space="preserve">3.2 Benchmarking interaction models</w:t>
+        <w:t xml:space="preserve">3.1 Benchmarking network models</w:t>
       </w:r>
     </w:p>
     <w:p>
@@ -2927,7 +2862,7 @@
         </w:numPr>
       </w:pPr>
       <w:r>
-        <w:t xml:space="preserve">Main concern with predicting interactions is that we want to test the</w:t>
+        <w:t xml:space="preserve">Maybe look at some of the historic papers that compare some of the</w:t>
       </w:r>
       <w:r>
         <w:t xml:space="preserve"> </w:t>
@@ -2936,16 +2871,10 @@
         <w:t xml:space="preserve">‘</w:t>
       </w:r>
       <w:r>
-        <w:t xml:space="preserve">quality</w:t>
+        <w:t xml:space="preserve">resource models</w:t>
       </w:r>
       <w:r>
         <w:t xml:space="preserve">’</w:t>
-      </w:r>
-      <w:r>
-        <w:t xml:space="preserve"> </w:t>
-      </w:r>
-      <w:r>
-        <w:t xml:space="preserve">of the links we are predicting (both true positives and true negatives), but the inherit sparsity (meaning high class imbalance) means that we also need to look at the balance of these predictions.</w:t>
       </w:r>
     </w:p>
     <w:p>
@@ -2956,13 +2885,19 @@
         </w:numPr>
       </w:pPr>
       <w:r>
-        <w:t xml:space="preserve">“</w:t>
-      </w:r>
-      <w:r>
-        <w:t xml:space="preserve">Both precision and recall may be useful in cases where there is imbalanced data. However, it may be valuable to prioritize one over the other in cases where the outcome of a false positive or false negative is costly.</w:t>
-      </w:r>
-      <w:r>
-        <w:t xml:space="preserve">”</w:t>
+        <w:t xml:space="preserve">See also</w:t>
+      </w:r>
+      <w:r>
+        <w:t xml:space="preserve"> </w:t>
+      </w:r>
+      <w:r>
+        <w:t xml:space="preserve">Allesina, Alonso, and Pascual (2008)</w:t>
+      </w:r>
+      <w:r>
+        <w:t xml:space="preserve"> </w:t>
+      </w:r>
+      <w:r>
+        <w:t xml:space="preserve">and the likelihood function that they use for model selection</w:t>
       </w:r>
     </w:p>
     <w:p>
@@ -2973,30 +2908,129 @@
         </w:numPr>
       </w:pPr>
       <w:r>
-        <w:t xml:space="preserve">Caveat regarding the use of real world interaction data both for training and validating predictions?</w:t>
-      </w:r>
-      <w:r>
-        <w:t xml:space="preserve"> </w:t>
-      </w:r>
-      <w:r>
-        <w:rPr>
-          <w:iCs/>
-          <w:i/>
-        </w:rPr>
-        <w:t xml:space="preserve">e.g.,</w:t>
-      </w:r>
-      <w:r>
-        <w:t xml:space="preserve"> </w:t>
-      </w:r>
-      <w:r>
-        <w:t xml:space="preserve">Poisot, Ouellet, et al. et al 2021 and Catchen et al 2023</w:t>
+        <w:t xml:space="preserve">Look at</w:t>
+      </w:r>
+      <w:r>
+        <w:t xml:space="preserve"> </w:t>
+      </w:r>
+      <w:r>
+        <w:t xml:space="preserve">Vermaat, Dunne, and Gilbert (2009)</w:t>
+      </w:r>
+    </w:p>
+    <w:p>
+      <w:pPr>
+        <w:pStyle w:val="BlockText"/>
+      </w:pPr>
+      <w:r>
+        <w:t xml:space="preserve">“</w:t>
+      </w:r>
+      <w:r>
+        <w:t xml:space="preserve">Possibly, the most striking caveat of the use of summary statistics is that it cannot tell us whether or not a model is able to fully replicate empirical networks.</w:t>
+      </w:r>
+      <w:r>
+        <w:t xml:space="preserve">”</w:t>
+      </w:r>
+      <w:r>
+        <w:t xml:space="preserve"> </w:t>
+      </w:r>
+      <w:r>
+        <w:t xml:space="preserve">-</w:t>
+      </w:r>
+      <w:r>
+        <w:t xml:space="preserve"> </w:t>
+      </w:r>
+      <w:r>
+        <w:t xml:space="preserve">Allesina, Alonso, and Pascual (2008)</w:t>
+      </w:r>
+    </w:p>
+    <w:bookmarkEnd w:id="29"/>
+    <w:bookmarkStart w:id="30" w:name="benchmarking-interaction-models"/>
+    <w:p>
+      <w:pPr>
+        <w:pStyle w:val="Heading3"/>
+      </w:pPr>
+      <w:r>
+        <w:t xml:space="preserve">3.2 Benchmarking interaction models</w:t>
       </w:r>
     </w:p>
     <w:p>
       <w:pPr>
         <w:numPr>
           <w:ilvl w:val="0"/>
-          <w:numId w:val="1009"/>
+          <w:numId w:val="1010"/>
+        </w:numPr>
+      </w:pPr>
+      <w:r>
+        <w:t xml:space="preserve">Main concern with predicting interactions is that we want to test the</w:t>
+      </w:r>
+      <w:r>
+        <w:t xml:space="preserve"> </w:t>
+      </w:r>
+      <w:r>
+        <w:t xml:space="preserve">‘</w:t>
+      </w:r>
+      <w:r>
+        <w:t xml:space="preserve">quality</w:t>
+      </w:r>
+      <w:r>
+        <w:t xml:space="preserve">’</w:t>
+      </w:r>
+      <w:r>
+        <w:t xml:space="preserve"> </w:t>
+      </w:r>
+      <w:r>
+        <w:t xml:space="preserve">of the links we are predicting (both true positives and true negatives), but the inherit sparsity (meaning high class imbalance) means that we also need to look at the balance of these predictions.</w:t>
+      </w:r>
+    </w:p>
+    <w:p>
+      <w:pPr>
+        <w:numPr>
+          <w:ilvl w:val="0"/>
+          <w:numId w:val="1010"/>
+        </w:numPr>
+      </w:pPr>
+      <w:r>
+        <w:t xml:space="preserve">“</w:t>
+      </w:r>
+      <w:r>
+        <w:t xml:space="preserve">Both precision and recall may be useful in cases where there is imbalanced data. However, it may be valuable to prioritize one over the other in cases where the outcome of a false positive or false negative is costly.</w:t>
+      </w:r>
+      <w:r>
+        <w:t xml:space="preserve">”</w:t>
+      </w:r>
+    </w:p>
+    <w:p>
+      <w:pPr>
+        <w:numPr>
+          <w:ilvl w:val="0"/>
+          <w:numId w:val="1010"/>
+        </w:numPr>
+      </w:pPr>
+      <w:r>
+        <w:t xml:space="preserve">Caveat regarding the use of real world interaction data both for training and validating predictions?</w:t>
+      </w:r>
+      <w:r>
+        <w:t xml:space="preserve"> </w:t>
+      </w:r>
+      <w:r>
+        <w:rPr>
+          <w:iCs/>
+          <w:i/>
+        </w:rPr>
+        <w:t xml:space="preserve">e.g.,</w:t>
+      </w:r>
+      <w:r>
+        <w:t xml:space="preserve"> </w:t>
+      </w:r>
+      <w:r>
+        <w:t xml:space="preserve">Poisot, Ouellet, et al. et al 2021 and Catchen et al 2023</w:t>
+      </w:r>
+    </w:p>
+    <w:p>
+      <w:pPr>
+        <w:numPr>
+          <w:ilvl w:val="0"/>
+          <w:numId w:val="1010"/>
         </w:numPr>
       </w:pPr>
       <w:r>
@@ -3013,118 +3047,118 @@
       <w:pPr>
         <w:numPr>
           <w:ilvl w:val="1"/>
+          <w:numId w:val="1011"/>
+        </w:numPr>
+      </w:pPr>
+      <w:r>
+        <w:t xml:space="preserve">skill (ability to make the right prediction; evaluate whether low prevalence can lull us into a false sense of predictive accuracy)</w:t>
+      </w:r>
+    </w:p>
+    <w:p>
+      <w:pPr>
+        <w:numPr>
+          <w:ilvl w:val="1"/>
+          <w:numId w:val="1011"/>
+        </w:numPr>
+      </w:pPr>
+      <w:r>
+        <w:t xml:space="preserve">bias (trends towards systematically over-predicting one class)</w:t>
+      </w:r>
+    </w:p>
+    <w:p>
+      <w:pPr>
+        <w:numPr>
+          <w:ilvl w:val="1"/>
+          <w:numId w:val="1011"/>
+        </w:numPr>
+      </w:pPr>
+      <w:r>
+        <w:t xml:space="preserve">class imbalance (the relative number of cases representing interactions)</w:t>
+      </w:r>
+    </w:p>
+    <w:p>
+      <w:pPr>
+        <w:numPr>
+          <w:ilvl w:val="0"/>
           <w:numId w:val="1010"/>
         </w:numPr>
       </w:pPr>
       <w:r>
-        <w:t xml:space="preserve">skill (ability to make the right prediction; evaluate whether low prevalence can lull us into a false sense of predictive accuracy)</w:t>
+        <w:t xml:space="preserve">“</w:t>
+      </w:r>
+      <w:r>
+        <w:t xml:space="preserve">These results suggest that learning from a dataset with very low connectance can be a different task than for more connected networks: it becomes increasingly important to capture the mechanisms that make an interaction exist, and therefore having a slightly more biased training dataset might be beneficial. As connectance increases, the need for biased training sets is less prominent, as learning the rules for which interactions do not exist starts gaining importance</w:t>
+      </w:r>
+      <w:r>
+        <w:t xml:space="preserve">”</w:t>
       </w:r>
     </w:p>
     <w:p>
       <w:pPr>
         <w:numPr>
-          <w:ilvl w:val="1"/>
+          <w:ilvl w:val="0"/>
           <w:numId w:val="1010"/>
         </w:numPr>
       </w:pPr>
       <w:r>
-        <w:t xml:space="preserve">bias (trends towards systematically over-predicting one class)</w:t>
-      </w:r>
-    </w:p>
-    <w:p>
-      <w:pPr>
-        <w:numPr>
-          <w:ilvl w:val="1"/>
-          <w:numId w:val="1010"/>
-        </w:numPr>
-      </w:pPr>
-      <w:r>
-        <w:t xml:space="preserve">class imbalance (the relative number of cases representing interactions)</w:t>
+        <w:t xml:space="preserve">Maybe also looking at how well a model can recover</w:t>
+      </w:r>
+      <w:r>
+        <w:t xml:space="preserve"> </w:t>
+      </w:r>
+      <w:r>
+        <w:t xml:space="preserve">‘</w:t>
+      </w:r>
+      <w:r>
+        <w:t xml:space="preserve">missing links</w:t>
+      </w:r>
+      <w:r>
+        <w:t xml:space="preserve">’</w:t>
+      </w:r>
+      <w:r>
+        <w:t xml:space="preserve"> </w:t>
+      </w:r>
+      <w:r>
+        <w:rPr>
+          <w:iCs/>
+          <w:i/>
+        </w:rPr>
+        <w:t xml:space="preserve">i.e.,</w:t>
+      </w:r>
+      <w:r>
+        <w:t xml:space="preserve"> </w:t>
+      </w:r>
+      <w:r>
+        <w:t xml:space="preserve">false negatives</w:t>
+      </w:r>
+      <w:r>
+        <w:t xml:space="preserve"> </w:t>
+      </w:r>
+      <w:r>
+        <w:rPr>
+          <w:iCs/>
+          <w:i/>
+        </w:rPr>
+        <w:t xml:space="preserve">sensu</w:t>
+      </w:r>
+      <w:r>
+        <w:t xml:space="preserve"> </w:t>
+      </w:r>
+      <w:r>
+        <w:t xml:space="preserve">what we did in</w:t>
+      </w:r>
+      <w:r>
+        <w:t xml:space="preserve"> </w:t>
+      </w:r>
+      <w:r>
+        <w:t xml:space="preserve">Strydom et al. (2022)</w:t>
       </w:r>
     </w:p>
     <w:p>
       <w:pPr>
         <w:numPr>
           <w:ilvl w:val="0"/>
-          <w:numId w:val="1009"/>
-        </w:numPr>
-      </w:pPr>
-      <w:r>
-        <w:t xml:space="preserve">“</w:t>
-      </w:r>
-      <w:r>
-        <w:t xml:space="preserve">These results suggest that learning from a dataset with very low connectance can be a different task than for more connected networks: it becomes increasingly important to capture the mechanisms that make an interaction exist, and therefore having a slightly more biased training dataset might be beneficial. As connectance increases, the need for biased training sets is less prominent, as learning the rules for which interactions do not exist starts gaining importance</w:t>
-      </w:r>
-      <w:r>
-        <w:t xml:space="preserve">”</w:t>
-      </w:r>
-    </w:p>
-    <w:p>
-      <w:pPr>
-        <w:numPr>
-          <w:ilvl w:val="0"/>
-          <w:numId w:val="1009"/>
-        </w:numPr>
-      </w:pPr>
-      <w:r>
-        <w:t xml:space="preserve">Maybe also looking at how well a model can recover</w:t>
-      </w:r>
-      <w:r>
-        <w:t xml:space="preserve"> </w:t>
-      </w:r>
-      <w:r>
-        <w:t xml:space="preserve">‘</w:t>
-      </w:r>
-      <w:r>
-        <w:t xml:space="preserve">missing links</w:t>
-      </w:r>
-      <w:r>
-        <w:t xml:space="preserve">’</w:t>
-      </w:r>
-      <w:r>
-        <w:t xml:space="preserve"> </w:t>
-      </w:r>
-      <w:r>
-        <w:rPr>
-          <w:iCs/>
-          <w:i/>
-        </w:rPr>
-        <w:t xml:space="preserve">i.e.,</w:t>
-      </w:r>
-      <w:r>
-        <w:t xml:space="preserve"> </w:t>
-      </w:r>
-      <w:r>
-        <w:t xml:space="preserve">false negatives</w:t>
-      </w:r>
-      <w:r>
-        <w:t xml:space="preserve"> </w:t>
-      </w:r>
-      <w:r>
-        <w:rPr>
-          <w:iCs/>
-          <w:i/>
-        </w:rPr>
-        <w:t xml:space="preserve">sensu</w:t>
-      </w:r>
-      <w:r>
-        <w:t xml:space="preserve"> </w:t>
-      </w:r>
-      <w:r>
-        <w:t xml:space="preserve">what we did in</w:t>
-      </w:r>
-      <w:r>
-        <w:t xml:space="preserve"> </w:t>
-      </w:r>
-      <w:r>
-        <w:t xml:space="preserve">Strydom et al. (2022)</w:t>
-      </w:r>
-    </w:p>
-    <w:p>
-      <w:pPr>
-        <w:numPr>
-          <w:ilvl w:val="0"/>
-          <w:numId w:val="1009"/>
+          <w:numId w:val="1010"/>
         </w:numPr>
       </w:pPr>
       <w:r>
@@ -3235,7 +3269,59 @@
               <w:pStyle w:val="ImageCaption"/>
             </w:pPr>
             <w:r>
-              <w:t xml:space="preserve">Table 1: Lets make a table that gives an overview of the different model families and some of their features</w:t>
+              <w:t xml:space="preserve">Table 1: Lets make a table that gives an overview of the different model families and some of their features.</w:t>
+            </w:r>
+            <w:r>
+              <w:t xml:space="preserve"> </w:t>
+            </w:r>
+            <w:r>
+              <w:rPr>
+                <w:iCs/>
+                <w:i/>
+              </w:rPr>
+              <w:t xml:space="preserve">A column that captures naïve vs a priori knowledge of interactions/structure i.e., a</w:t>
+            </w:r>
+            <w:r>
+              <w:rPr>
+                <w:iCs/>
+                <w:i/>
+              </w:rPr>
+              <w:t xml:space="preserve"> </w:t>
+            </w:r>
+            <w:r>
+              <w:rPr>
+                <w:iCs/>
+                <w:i/>
+              </w:rPr>
+              <w:t xml:space="preserve">‘</w:t>
+            </w:r>
+            <w:r>
+              <w:rPr>
+                <w:iCs/>
+                <w:i/>
+              </w:rPr>
+              <w:t xml:space="preserve">parameter</w:t>
+            </w:r>
+            <w:r>
+              <w:rPr>
+                <w:iCs/>
+                <w:i/>
+              </w:rPr>
+              <w:t xml:space="preserve">’</w:t>
+            </w:r>
+            <w:r>
+              <w:rPr>
+                <w:iCs/>
+                <w:i/>
+              </w:rPr>
+              <w:t xml:space="preserve"> </w:t>
+            </w:r>
+            <w:r>
+              <w:rPr>
+                <w:iCs/>
+                <w:i/>
+              </w:rPr>
+              <w:t xml:space="preserve">of sorts?</w:t>
             </w:r>
           </w:p>
           <w:tbl>
@@ -3247,14 +3333,16 @@
               <w:tblLayout w:type="fixed"/>
             </w:tblPr>
             <w:tblGrid>
-              <w:gridCol w:w="990"/>
-              <w:gridCol w:w="990"/>
-              <w:gridCol w:w="990"/>
-              <w:gridCol w:w="990"/>
-              <w:gridCol w:w="990"/>
-              <w:gridCol w:w="990"/>
-              <w:gridCol w:w="990"/>
-              <w:gridCol w:w="990"/>
+              <w:gridCol w:w="792"/>
+              <w:gridCol w:w="792"/>
+              <w:gridCol w:w="792"/>
+              <w:gridCol w:w="693"/>
+              <w:gridCol w:w="891"/>
+              <w:gridCol w:w="792"/>
+              <w:gridCol w:w="792"/>
+              <w:gridCol w:w="792"/>
+              <w:gridCol w:w="792"/>
+              <w:gridCol w:w="792"/>
             </w:tblGrid>
             <w:tr>
               <w:trPr>
@@ -3308,7 +3396,7 @@
                     <w:jc w:val="center"/>
                   </w:pPr>
                   <w:r>
-                    <w:t xml:space="preserve">Predicts</w:t>
+                    <w:t xml:space="preserve">Network predicted</w:t>
                   </w:r>
                 </w:p>
               </w:tc>
@@ -3321,7 +3409,7 @@
                     <w:jc w:val="center"/>
                   </w:pPr>
                   <w:r>
-                    <w:t xml:space="preserve">Needs (minimum)</w:t>
+                    <w:t xml:space="preserve">Links predict</w:t>
                   </w:r>
                 </w:p>
               </w:tc>
@@ -3334,78 +3422,29 @@
                     <w:jc w:val="center"/>
                   </w:pPr>
                   <w:r>
-                    <w:t xml:space="preserve">Assembly</w:t>
-                  </w:r>
-                </w:p>
-              </w:tc>
-              <w:tc>
-                <w:tcPr/>
-                <w:p>
-                  <w:pPr>
-                    <w:pStyle w:val="Compact"/>
-                    <w:jc w:val="left"/>
-                    <w:jc w:val="center"/>
-                  </w:pPr>
-                  <w:r>
-                    <w:t xml:space="preserve">Constraints</w:t>
-                  </w:r>
-                </w:p>
-              </w:tc>
-              <w:tc>
-                <w:tcPr/>
-                <w:p>
-                  <w:pPr>
-                    <w:pStyle w:val="Compact"/>
-                    <w:jc w:val="left"/>
-                    <w:jc w:val="center"/>
-                  </w:pPr>
-                  <w:r>
-                    <w:t xml:space="preserve">Interaction</w:t>
-                  </w:r>
-                </w:p>
-              </w:tc>
-            </w:tr>
-            <w:tr>
-              <w:tc>
-                <w:tcPr/>
-                <w:p>
-                  <w:pPr>
-                    <w:pStyle w:val="Compact"/>
-                    <w:jc w:val="left"/>
-                    <w:jc w:val="center"/>
-                  </w:pPr>
-                  <w:r>
-                    <w:t xml:space="preserve">null</w:t>
-                  </w:r>
-                </w:p>
-              </w:tc>
-              <w:tc>
-                <w:tcPr/>
-                <w:p>
-                  <w:pPr>
-                    <w:pStyle w:val="Compact"/>
-                    <w:jc w:val="left"/>
-                    <w:jc w:val="center"/>
-                  </w:pPr>
-                  <w:r>
-                    <w:t xml:space="preserve">Network structure is random</w:t>
-                  </w:r>
-                </w:p>
-              </w:tc>
-              <w:tc>
-                <w:tcPr/>
-                <w:p>
-                  <w:pPr>
-                    <w:pStyle w:val="Compact"/>
-                    <w:jc w:val="left"/>
-                    <w:jc w:val="center"/>
-                  </w:pPr>
+                    <w:t xml:space="preserve">Make</w:t>
+                  </w:r>
+                  <w:r>
+                    <w:t xml:space="preserve"> </w:t>
+                  </w:r>
+                  <w:r>
+                    <w:t xml:space="preserve">‘</w:t>
+                  </w:r>
                   <w:r>
                     <w:rPr>
                       <w:iCs/>
                       <w:i/>
                     </w:rPr>
-                    <w:t xml:space="preserve">a column that captures naïve vs a priori knowledge of interactions?</w:t>
+                    <w:t xml:space="preserve">de novo</w:t>
+                  </w:r>
+                  <w:r>
+                    <w:t xml:space="preserve">’</w:t>
+                  </w:r>
+                  <w:r>
+                    <w:t xml:space="preserve"> </w:t>
+                  </w:r>
+                  <w:r>
+                    <w:t xml:space="preserve">predictions (node/species identity)</w:t>
                   </w:r>
                 </w:p>
               </w:tc>
@@ -3418,7 +3457,7 @@
                     <w:jc w:val="center"/>
                   </w:pPr>
                   <w:r>
-                    <w:t xml:space="preserve">network</w:t>
+                    <w:t xml:space="preserve">Needs (minimum)</w:t>
                   </w:r>
                 </w:p>
               </w:tc>
@@ -3431,7 +3470,7 @@
                     <w:jc w:val="center"/>
                   </w:pPr>
                   <w:r>
-                    <w:t xml:space="preserve">network (species agnostic)</w:t>
+                    <w:t xml:space="preserve">Assembly mechanism</w:t>
                   </w:r>
                 </w:p>
               </w:tc>
@@ -3444,7 +3483,7 @@
                     <w:jc w:val="center"/>
                   </w:pPr>
                   <w:r>
-                    <w:t xml:space="preserve">random</w:t>
+                    <w:t xml:space="preserve">Constraints</w:t>
                   </w:r>
                 </w:p>
               </w:tc>
@@ -3457,10 +3496,12 @@
                     <w:jc w:val="center"/>
                   </w:pPr>
                   <w:r>
-                    <w:t xml:space="preserve">link</w:t>
-                  </w:r>
-                </w:p>
-              </w:tc>
+                    <w:t xml:space="preserve">Interaction</w:t>
+                  </w:r>
+                </w:p>
+              </w:tc>
+            </w:tr>
+            <w:tr>
               <w:tc>
                 <w:tcPr/>
                 <w:p>
@@ -3470,6 +3511,113 @@
                     <w:jc w:val="center"/>
                   </w:pPr>
                   <w:r>
+                    <w:t xml:space="preserve">null</w:t>
+                  </w:r>
+                </w:p>
+              </w:tc>
+              <w:tc>
+                <w:tcPr/>
+                <w:p>
+                  <w:pPr>
+                    <w:pStyle w:val="Compact"/>
+                    <w:jc w:val="left"/>
+                    <w:jc w:val="center"/>
+                  </w:pPr>
+                  <w:r>
+                    <w:t xml:space="preserve">Network structure is random</w:t>
+                  </w:r>
+                </w:p>
+              </w:tc>
+              <w:tc>
+                <w:tcPr/>
+                <w:p>
+                  <w:pPr>
+                    <w:pStyle w:val="Compact"/>
+                  </w:pPr>
+                </w:p>
+              </w:tc>
+              <w:tc>
+                <w:tcPr/>
+                <w:p>
+                  <w:pPr>
+                    <w:pStyle w:val="Compact"/>
+                    <w:jc w:val="left"/>
+                    <w:jc w:val="center"/>
+                  </w:pPr>
+                  <w:r>
+                    <w:t xml:space="preserve">structure</w:t>
+                  </w:r>
+                </w:p>
+              </w:tc>
+              <w:tc>
+                <w:tcPr/>
+                <w:p>
+                  <w:pPr>
+                    <w:pStyle w:val="Compact"/>
+                  </w:pPr>
+                </w:p>
+              </w:tc>
+              <w:tc>
+                <w:tcPr/>
+                <w:p>
+                  <w:pPr>
+                    <w:pStyle w:val="Compact"/>
+                    <w:jc w:val="left"/>
+                    <w:jc w:val="center"/>
+                  </w:pPr>
+                  <w:r>
+                    <w:t xml:space="preserve">no</w:t>
+                  </w:r>
+                </w:p>
+              </w:tc>
+              <w:tc>
+                <w:tcPr/>
+                <w:p>
+                  <w:pPr>
+                    <w:pStyle w:val="Compact"/>
+                    <w:jc w:val="left"/>
+                    <w:jc w:val="center"/>
+                  </w:pPr>
+                  <w:r>
+                    <w:t xml:space="preserve">network (species agnostic)</w:t>
+                  </w:r>
+                </w:p>
+              </w:tc>
+              <w:tc>
+                <w:tcPr/>
+                <w:p>
+                  <w:pPr>
+                    <w:pStyle w:val="Compact"/>
+                    <w:jc w:val="left"/>
+                    <w:jc w:val="center"/>
+                  </w:pPr>
+                  <w:r>
+                    <w:t xml:space="preserve">random</w:t>
+                  </w:r>
+                </w:p>
+              </w:tc>
+              <w:tc>
+                <w:tcPr/>
+                <w:p>
+                  <w:pPr>
+                    <w:pStyle w:val="Compact"/>
+                    <w:jc w:val="left"/>
+                    <w:jc w:val="center"/>
+                  </w:pPr>
+                  <w:r>
+                    <w:t xml:space="preserve">link</w:t>
+                  </w:r>
+                </w:p>
+              </w:tc>
+              <w:tc>
+                <w:tcPr/>
+                <w:p>
+                  <w:pPr>
+                    <w:pStyle w:val="Compact"/>
+                    <w:jc w:val="left"/>
+                    <w:jc w:val="center"/>
+                  </w:pPr>
+                  <w:r>
                     <w:t xml:space="preserve">binary</w:t>
                   </w:r>
                 </w:p>
@@ -3524,8 +3672,16 @@
                     <w:jc w:val="center"/>
                   </w:pPr>
                   <w:r>
-                    <w:t xml:space="preserve">network</w:t>
-                  </w:r>
+                    <w:t xml:space="preserve">structure</w:t>
+                  </w:r>
+                </w:p>
+              </w:tc>
+              <w:tc>
+                <w:tcPr/>
+                <w:p>
+                  <w:pPr>
+                    <w:pStyle w:val="Compact"/>
+                  </w:pPr>
                 </w:p>
               </w:tc>
               <w:tc>
@@ -3537,7 +3693,7 @@
                     <w:jc w:val="center"/>
                   </w:pPr>
                   <w:r>
-                    <w:t xml:space="preserve">abundance, number of links</w:t>
+                    <w:t xml:space="preserve">yes</w:t>
                   </w:r>
                 </w:p>
               </w:tc>
@@ -3550,7 +3706,7 @@
                     <w:jc w:val="center"/>
                   </w:pPr>
                   <w:r>
-                    <w:t xml:space="preserve">mass effect</w:t>
+                    <w:t xml:space="preserve">abundance, number of links</w:t>
                   </w:r>
                 </w:p>
               </w:tc>
@@ -3563,7 +3719,7 @@
                     <w:jc w:val="center"/>
                   </w:pPr>
                   <w:r>
-                    <w:t xml:space="preserve">link</w:t>
+                    <w:t xml:space="preserve">mass effect</w:t>
                   </w:r>
                 </w:p>
               </w:tc>
@@ -3576,6 +3732,19 @@
                     <w:jc w:val="center"/>
                   </w:pPr>
                   <w:r>
+                    <w:t xml:space="preserve">link</w:t>
+                  </w:r>
+                </w:p>
+              </w:tc>
+              <w:tc>
+                <w:tcPr/>
+                <w:p>
+                  <w:pPr>
+                    <w:pStyle w:val="Compact"/>
+                    <w:jc w:val="left"/>
+                    <w:jc w:val="center"/>
+                  </w:pPr>
+                  <w:r>
                     <w:t xml:space="preserve">binary</w:t>
                   </w:r>
                 </w:p>
@@ -3637,7 +3806,7 @@
                     <w:jc w:val="center"/>
                   </w:pPr>
                   <w:r>
-                    <w:t xml:space="preserve">network</w:t>
+                    <w:t xml:space="preserve">structure</w:t>
                   </w:r>
                 </w:p>
               </w:tc>
@@ -3650,7 +3819,7 @@
                     <w:jc w:val="center"/>
                   </w:pPr>
                   <w:r>
-                    <w:t xml:space="preserve">richness, connectance</w:t>
+                    <w:t xml:space="preserve">flow of biomass (resource?)</w:t>
                   </w:r>
                 </w:p>
               </w:tc>
@@ -3663,13 +3832,7 @@
                     <w:jc w:val="center"/>
                   </w:pPr>
                   <w:r>
-                    <w:t xml:space="preserve">‘</w:t>
-                  </w:r>
-                  <w:r>
-                    <w:t xml:space="preserve">random</w:t>
-                  </w:r>
-                  <w:r>
-                    <w:t xml:space="preserve">’</w:t>
+                    <w:t xml:space="preserve">no</w:t>
                   </w:r>
                 </w:p>
               </w:tc>
@@ -3682,7 +3845,7 @@
                     <w:jc w:val="center"/>
                   </w:pPr>
                   <w:r>
-                    <w:t xml:space="preserve">link</w:t>
+                    <w:t xml:space="preserve">richness, connectance</w:t>
                   </w:r>
                 </w:p>
               </w:tc>
@@ -3695,6 +3858,38 @@
                     <w:jc w:val="center"/>
                   </w:pPr>
                   <w:r>
+                    <w:t xml:space="preserve">‘</w:t>
+                  </w:r>
+                  <w:r>
+                    <w:t xml:space="preserve">random</w:t>
+                  </w:r>
+                  <w:r>
+                    <w:t xml:space="preserve">’</w:t>
+                  </w:r>
+                </w:p>
+              </w:tc>
+              <w:tc>
+                <w:tcPr/>
+                <w:p>
+                  <w:pPr>
+                    <w:pStyle w:val="Compact"/>
+                    <w:jc w:val="left"/>
+                    <w:jc w:val="center"/>
+                  </w:pPr>
+                  <w:r>
+                    <w:t xml:space="preserve">link</w:t>
+                  </w:r>
+                </w:p>
+              </w:tc>
+              <w:tc>
+                <w:tcPr/>
+                <w:p>
+                  <w:pPr>
+                    <w:pStyle w:val="Compact"/>
+                    <w:jc w:val="left"/>
+                    <w:jc w:val="center"/>
+                  </w:pPr>
+                  <w:r>
                     <w:t xml:space="preserve">binary</w:t>
                   </w:r>
                 </w:p>
@@ -3755,8 +3950,16 @@
                     <w:jc w:val="center"/>
                   </w:pPr>
                   <w:r>
-                    <w:t xml:space="preserve">network</w:t>
-                  </w:r>
+                    <w:t xml:space="preserve">structure</w:t>
+                  </w:r>
+                </w:p>
+              </w:tc>
+              <w:tc>
+                <w:tcPr/>
+                <w:p>
+                  <w:pPr>
+                    <w:pStyle w:val="Compact"/>
+                  </w:pPr>
                 </w:p>
               </w:tc>
               <w:tc>
@@ -3768,7 +3971,7 @@
                     <w:jc w:val="center"/>
                   </w:pPr>
                   <w:r>
-                    <w:t xml:space="preserve">network (species agnostic)</w:t>
+                    <w:t xml:space="preserve">no</w:t>
                   </w:r>
                 </w:p>
               </w:tc>
@@ -3781,22 +3984,8 @@
                     <w:jc w:val="center"/>
                   </w:pPr>
                   <w:r>
-                    <w:t xml:space="preserve">‘</w:t>
-                  </w:r>
-                  <w:r>
-                    <w:t xml:space="preserve">random</w:t>
-                  </w:r>
-                  <w:r>
-                    <w:t xml:space="preserve">’</w:t>
-                  </w:r>
-                </w:p>
-              </w:tc>
-              <w:tc>
-                <w:tcPr/>
-                <w:p>
-                  <w:pPr>
-                    <w:pStyle w:val="Compact"/>
-                  </w:pPr>
+                    <w:t xml:space="preserve">network (species agnostic)</w:t>
+                  </w:r>
                 </w:p>
               </w:tc>
               <w:tc>
@@ -3808,6 +3997,33 @@
                     <w:jc w:val="center"/>
                   </w:pPr>
                   <w:r>
+                    <w:t xml:space="preserve">‘</w:t>
+                  </w:r>
+                  <w:r>
+                    <w:t xml:space="preserve">random</w:t>
+                  </w:r>
+                  <w:r>
+                    <w:t xml:space="preserve">’</w:t>
+                  </w:r>
+                </w:p>
+              </w:tc>
+              <w:tc>
+                <w:tcPr/>
+                <w:p>
+                  <w:pPr>
+                    <w:pStyle w:val="Compact"/>
+                  </w:pPr>
+                </w:p>
+              </w:tc>
+              <w:tc>
+                <w:tcPr/>
+                <w:p>
+                  <w:pPr>
+                    <w:pStyle w:val="Compact"/>
+                    <w:jc w:val="left"/>
+                    <w:jc w:val="center"/>
+                  </w:pPr>
+                  <w:r>
                     <w:t xml:space="preserve">binary</w:t>
                   </w:r>
                 </w:p>
@@ -3881,7 +4097,7 @@
                     <w:jc w:val="center"/>
                   </w:pPr>
                   <w:r>
-                    <w:t xml:space="preserve">body size</w:t>
+                    <w:t xml:space="preserve">flow of energy</w:t>
                   </w:r>
                 </w:p>
               </w:tc>
@@ -3894,7 +4110,7 @@
                     <w:jc w:val="center"/>
                   </w:pPr>
                   <w:r>
-                    <w:t xml:space="preserve">deterministic</w:t>
+                    <w:t xml:space="preserve">yes</w:t>
                   </w:r>
                 </w:p>
               </w:tc>
@@ -3907,6 +4123,32 @@
                     <w:jc w:val="center"/>
                   </w:pPr>
                   <w:r>
+                    <w:t xml:space="preserve">body size</w:t>
+                  </w:r>
+                </w:p>
+              </w:tc>
+              <w:tc>
+                <w:tcPr/>
+                <w:p>
+                  <w:pPr>
+                    <w:pStyle w:val="Compact"/>
+                    <w:jc w:val="left"/>
+                    <w:jc w:val="center"/>
+                  </w:pPr>
+                  <w:r>
+                    <w:t xml:space="preserve">deterministic</w:t>
+                  </w:r>
+                </w:p>
+              </w:tc>
+              <w:tc>
+                <w:tcPr/>
+                <w:p>
+                  <w:pPr>
+                    <w:pStyle w:val="Compact"/>
+                    <w:jc w:val="left"/>
+                    <w:jc w:val="center"/>
+                  </w:pPr>
+                  <w:r>
                     <w:t xml:space="preserve">energy</w:t>
                   </w:r>
                 </w:p>
@@ -3988,24 +4230,8 @@
                     <w:jc w:val="center"/>
                   </w:pPr>
                   <w:r>
-                    <w:t xml:space="preserve">interactions, phylogenetic tree, list of target species (species pool)</w:t>
-                  </w:r>
-                </w:p>
-              </w:tc>
-              <w:tc>
-                <w:tcPr/>
-                <w:p>
-                  <w:pPr>
-                    <w:pStyle w:val="Compact"/>
-                  </w:pPr>
-                </w:p>
-              </w:tc>
-              <w:tc>
-                <w:tcPr/>
-                <w:p>
-                  <w:pPr>
-                    <w:pStyle w:val="Compact"/>
-                  </w:pPr>
+                    <w:t xml:space="preserve">potential feeding links</w:t>
+                  </w:r>
                 </w:p>
               </w:tc>
               <w:tc>
@@ -4017,6 +4243,48 @@
                     <w:jc w:val="center"/>
                   </w:pPr>
                   <w:r>
+                    <w:t xml:space="preserve">yes</w:t>
+                  </w:r>
+                </w:p>
+              </w:tc>
+              <w:tc>
+                <w:tcPr/>
+                <w:p>
+                  <w:pPr>
+                    <w:pStyle w:val="Compact"/>
+                    <w:jc w:val="left"/>
+                    <w:jc w:val="center"/>
+                  </w:pPr>
+                  <w:r>
+                    <w:t xml:space="preserve">interactions, phylogenetic tree, list of target species (species pool)</w:t>
+                  </w:r>
+                </w:p>
+              </w:tc>
+              <w:tc>
+                <w:tcPr/>
+                <w:p>
+                  <w:pPr>
+                    <w:pStyle w:val="Compact"/>
+                  </w:pPr>
+                </w:p>
+              </w:tc>
+              <w:tc>
+                <w:tcPr/>
+                <w:p>
+                  <w:pPr>
+                    <w:pStyle w:val="Compact"/>
+                  </w:pPr>
+                </w:p>
+              </w:tc>
+              <w:tc>
+                <w:tcPr/>
+                <w:p>
+                  <w:pPr>
+                    <w:pStyle w:val="Compact"/>
+                    <w:jc w:val="left"/>
+                    <w:jc w:val="center"/>
+                  </w:pPr>
+                  <w:r>
                     <w:t xml:space="preserve">probabilistic</w:t>
                   </w:r>
                 </w:p>
@@ -4078,6 +4346,32 @@
                   </w:pPr>
                   <w:r>
                     <w:t xml:space="preserve">interactions</w:t>
+                  </w:r>
+                </w:p>
+              </w:tc>
+              <w:tc>
+                <w:tcPr/>
+                <w:p>
+                  <w:pPr>
+                    <w:pStyle w:val="Compact"/>
+                    <w:jc w:val="left"/>
+                    <w:jc w:val="center"/>
+                  </w:pPr>
+                  <w:r>
+                    <w:t xml:space="preserve">potential feeding links</w:t>
+                  </w:r>
+                </w:p>
+              </w:tc>
+              <w:tc>
+                <w:tcPr/>
+                <w:p>
+                  <w:pPr>
+                    <w:pStyle w:val="Compact"/>
+                    <w:jc w:val="left"/>
+                    <w:jc w:val="center"/>
+                  </w:pPr>
+                  <w:r>
+                    <w:t xml:space="preserve">yes</w:t>
                   </w:r>
                 </w:p>
               </w:tc>
@@ -4199,7 +4493,7 @@
                     <w:jc w:val="center"/>
                   </w:pPr>
                   <w:r>
-                    <w:t xml:space="preserve">interactions, traits, list of target species (species pool)</w:t>
+                    <w:t xml:space="preserve">potential feeding links</w:t>
                   </w:r>
                 </w:p>
               </w:tc>
@@ -4212,6 +4506,32 @@
                     <w:jc w:val="center"/>
                   </w:pPr>
                   <w:r>
+                    <w:t xml:space="preserve">yes</w:t>
+                  </w:r>
+                </w:p>
+              </w:tc>
+              <w:tc>
+                <w:tcPr/>
+                <w:p>
+                  <w:pPr>
+                    <w:pStyle w:val="Compact"/>
+                    <w:jc w:val="left"/>
+                    <w:jc w:val="center"/>
+                  </w:pPr>
+                  <w:r>
+                    <w:t xml:space="preserve">interactions, traits, list of target species (species pool)</w:t>
+                  </w:r>
+                </w:p>
+              </w:tc>
+              <w:tc>
+                <w:tcPr/>
+                <w:p>
+                  <w:pPr>
+                    <w:pStyle w:val="Compact"/>
+                    <w:jc w:val="left"/>
+                    <w:jc w:val="center"/>
+                  </w:pPr>
+                  <w:r>
                     <w:t xml:space="preserve">statistical</w:t>
                   </w:r>
                 </w:p>
@@ -4302,7 +4622,7 @@
                     <w:jc w:val="center"/>
                   </w:pPr>
                   <w:r>
-                    <w:t xml:space="preserve">list of target species (species pool)</w:t>
+                    <w:t xml:space="preserve">potential feeding links</w:t>
                   </w:r>
                 </w:p>
               </w:tc>
@@ -4315,6 +4635,32 @@
                     <w:jc w:val="center"/>
                   </w:pPr>
                   <w:r>
+                    <w:t xml:space="preserve">yes</w:t>
+                  </w:r>
+                </w:p>
+              </w:tc>
+              <w:tc>
+                <w:tcPr/>
+                <w:p>
+                  <w:pPr>
+                    <w:pStyle w:val="Compact"/>
+                    <w:jc w:val="left"/>
+                    <w:jc w:val="center"/>
+                  </w:pPr>
+                  <w:r>
+                    <w:t xml:space="preserve">list of target species (species pool)</w:t>
+                  </w:r>
+                </w:p>
+              </w:tc>
+              <w:tc>
+                <w:tcPr/>
+                <w:p>
+                  <w:pPr>
+                    <w:pStyle w:val="Compact"/>
+                    <w:jc w:val="left"/>
+                    <w:jc w:val="center"/>
+                  </w:pPr>
+                  <w:r>
                     <w:t xml:space="preserve">mechanistic</w:t>
                   </w:r>
                 </w:p>
@@ -4324,7 +4670,12 @@
                 <w:p>
                   <w:pPr>
                     <w:pStyle w:val="Compact"/>
-                  </w:pPr>
+                    <w:jc w:val="left"/>
+                    <w:jc w:val="center"/>
+                  </w:pPr>
+                  <w:r>
+                    <w:t xml:space="preserve">forbidden links</w:t>
+                  </w:r>
                 </w:p>
               </w:tc>
               <w:tc>
@@ -4393,6 +4744,32 @@
                     <w:jc w:val="center"/>
                   </w:pPr>
                   <w:r>
+                    <w:t xml:space="preserve">potential feeding links</w:t>
+                  </w:r>
+                </w:p>
+              </w:tc>
+              <w:tc>
+                <w:tcPr/>
+                <w:p>
+                  <w:pPr>
+                    <w:pStyle w:val="Compact"/>
+                    <w:jc w:val="left"/>
+                    <w:jc w:val="center"/>
+                  </w:pPr>
+                  <w:r>
+                    <w:t xml:space="preserve">no</w:t>
+                  </w:r>
+                </w:p>
+              </w:tc>
+              <w:tc>
+                <w:tcPr/>
+                <w:p>
+                  <w:pPr>
+                    <w:pStyle w:val="Compact"/>
+                    <w:jc w:val="left"/>
+                    <w:jc w:val="center"/>
+                  </w:pPr>
+                  <w:r>
                     <w:t xml:space="preserve">list of target species (species pool)</w:t>
                   </w:r>
                 </w:p>
@@ -4403,6 +4780,123 @@
                   <w:pPr>
                     <w:pStyle w:val="Compact"/>
                   </w:pPr>
+                </w:p>
+              </w:tc>
+              <w:tc>
+                <w:tcPr/>
+                <w:p>
+                  <w:pPr>
+                    <w:pStyle w:val="Compact"/>
+                  </w:pPr>
+                </w:p>
+              </w:tc>
+              <w:tc>
+                <w:tcPr/>
+                <w:p>
+                  <w:pPr>
+                    <w:pStyle w:val="Compact"/>
+                    <w:jc w:val="left"/>
+                    <w:jc w:val="center"/>
+                  </w:pPr>
+                  <w:r>
+                    <w:t xml:space="preserve">binary</w:t>
+                  </w:r>
+                </w:p>
+              </w:tc>
+            </w:tr>
+            <w:tr>
+              <w:tc>
+                <w:tcPr/>
+                <w:p>
+                  <w:pPr>
+                    <w:pStyle w:val="Compact"/>
+                    <w:jc w:val="left"/>
+                    <w:jc w:val="center"/>
+                  </w:pPr>
+                  <w:r>
+                    <w:t xml:space="preserve">co-occurrence</w:t>
+                  </w:r>
+                </w:p>
+              </w:tc>
+              <w:tc>
+                <w:tcPr/>
+                <w:p>
+                  <w:pPr>
+                    <w:pStyle w:val="Compact"/>
+                    <w:jc w:val="left"/>
+                    <w:jc w:val="center"/>
+                  </w:pPr>
+                  <w:r>
+                    <w:t xml:space="preserve">co-occurrence patterns arise from interactions so we can use these patterns to reverse engineer the interactions</w:t>
+                  </w:r>
+                </w:p>
+              </w:tc>
+              <w:tc>
+                <w:tcPr/>
+                <w:p>
+                  <w:pPr>
+                    <w:pStyle w:val="Compact"/>
+                  </w:pPr>
+                </w:p>
+              </w:tc>
+              <w:tc>
+                <w:tcPr/>
+                <w:p>
+                  <w:pPr>
+                    <w:pStyle w:val="Compact"/>
+                    <w:jc w:val="left"/>
+                    <w:jc w:val="center"/>
+                  </w:pPr>
+                  <w:r>
+                    <w:t xml:space="preserve">co-occurrence links? (or am I being a bit too mean here)</w:t>
+                  </w:r>
+                </w:p>
+              </w:tc>
+              <w:tc>
+                <w:tcPr/>
+                <w:p>
+                  <w:pPr>
+                    <w:pStyle w:val="Compact"/>
+                    <w:jc w:val="left"/>
+                    <w:jc w:val="center"/>
+                  </w:pPr>
+                  <w:r>
+                    <w:t xml:space="preserve">association links</w:t>
+                  </w:r>
+                </w:p>
+              </w:tc>
+              <w:tc>
+                <w:tcPr/>
+                <w:p>
+                  <w:pPr>
+                    <w:pStyle w:val="Compact"/>
+                  </w:pPr>
+                </w:p>
+              </w:tc>
+              <w:tc>
+                <w:tcPr/>
+                <w:p>
+                  <w:pPr>
+                    <w:pStyle w:val="Compact"/>
+                    <w:jc w:val="left"/>
+                    <w:jc w:val="center"/>
+                  </w:pPr>
+                  <w:r>
+                    <w:t xml:space="preserve">co-occurrence (so a species list?)</w:t>
+                  </w:r>
+                </w:p>
+              </w:tc>
+              <w:tc>
+                <w:tcPr/>
+                <w:p>
+                  <w:pPr>
+                    <w:pStyle w:val="Compact"/>
+                    <w:jc w:val="left"/>
+                    <w:jc w:val="center"/>
+                  </w:pPr>
+                  <w:r>
+                    <w:t xml:space="preserve">statistical</w:t>
+                  </w:r>
                 </w:p>
               </w:tc>
               <w:tc>
@@ -4480,17 +4974,14 @@
         <w:t xml:space="preserve"> </w:t>
       </w:r>
       <w:r>
-        <w:t xml:space="preserve">networks.</w:t>
-      </w:r>
-      <w:r>
-        <w:t xml:space="preserve"> </w:t>
-      </w:r>
-      <w:r>
-        <w:rPr>
-          <w:iCs/>
-          <w:i/>
-        </w:rPr>
-        <w:t xml:space="preserve">Some sort of summary as to the geographic/taxonomic range??</w:t>
+        <w:t xml:space="preserve">networks. [</w:t>
+      </w:r>
+      <w:r>
+        <w:rPr>
+          <w:iCs/>
+          <w:i/>
+        </w:rPr>
+        <w:t xml:space="preserve">Some sort of summary as to the geographic/taxonomic range??]</w:t>
       </w:r>
       <w:r>
         <w:t xml:space="preserve"> </w:t>
@@ -4887,7 +5378,7 @@
       <w:pPr>
         <w:numPr>
           <w:ilvl w:val="0"/>
-          <w:numId w:val="1011"/>
+          <w:numId w:val="1012"/>
         </w:numPr>
         <w:pStyle w:val="Compact"/>
       </w:pPr>
@@ -4917,7 +5408,7 @@
       <w:pPr>
         <w:numPr>
           <w:ilvl w:val="0"/>
-          <w:numId w:val="1011"/>
+          <w:numId w:val="1012"/>
         </w:numPr>
         <w:pStyle w:val="Compact"/>
       </w:pPr>
@@ -4929,7 +5420,7 @@
       <w:pPr>
         <w:numPr>
           <w:ilvl w:val="0"/>
-          <w:numId w:val="1011"/>
+          <w:numId w:val="1012"/>
         </w:numPr>
         <w:pStyle w:val="Compact"/>
       </w:pPr>
@@ -4977,7 +5468,7 @@
           <w:rPr>
             <w:rStyle w:val="Hyperlink"/>
           </w:rPr>
-          <w:t xml:space="preserve">Figure 2</w:t>
+          <w:t xml:space="preserve">Figure 4</w:t>
         </w:r>
       </w:hyperlink>
     </w:p>
@@ -4985,7 +5476,7 @@
       <w:pPr>
         <w:numPr>
           <w:ilvl w:val="0"/>
-          <w:numId w:val="1012"/>
+          <w:numId w:val="1013"/>
         </w:numPr>
       </w:pPr>
       <w:r>
@@ -4996,7 +5487,7 @@
       <w:pPr>
         <w:numPr>
           <w:ilvl w:val="0"/>
-          <w:numId w:val="1012"/>
+          <w:numId w:val="1013"/>
         </w:numPr>
       </w:pPr>
       <w:r>
@@ -5053,7 +5544,7 @@
       <w:pPr>
         <w:numPr>
           <w:ilvl w:val="0"/>
-          <w:numId w:val="1012"/>
+          <w:numId w:val="1013"/>
         </w:numPr>
       </w:pPr>
       <w:r>
@@ -5104,7 +5595,7 @@
       <w:pPr>
         <w:numPr>
           <w:ilvl w:val="0"/>
-          <w:numId w:val="1012"/>
+          <w:numId w:val="1013"/>
         </w:numPr>
       </w:pPr>
       <w:r>
@@ -5125,7 +5616,7 @@
       <w:pPr>
         <w:numPr>
           <w:ilvl w:val="0"/>
-          <w:numId w:val="1012"/>
+          <w:numId w:val="1013"/>
         </w:numPr>
       </w:pPr>
       <w:r>
@@ -5158,7 +5649,7 @@
       <w:pPr>
         <w:numPr>
           <w:ilvl w:val="1"/>
-          <w:numId w:val="1013"/>
+          <w:numId w:val="1014"/>
         </w:numPr>
       </w:pPr>
       <w:r>
@@ -5169,7 +5660,7 @@
       <w:pPr>
         <w:numPr>
           <w:ilvl w:val="1"/>
-          <w:numId w:val="1013"/>
+          <w:numId w:val="1014"/>
         </w:numPr>
       </w:pPr>
       <w:r>
@@ -5180,7 +5671,7 @@
       <w:pPr>
         <w:numPr>
           <w:ilvl w:val="1"/>
-          <w:numId w:val="1013"/>
+          <w:numId w:val="1014"/>
         </w:numPr>
       </w:pPr>
       <w:r>
@@ -5191,7 +5682,7 @@
       <w:pPr>
         <w:numPr>
           <w:ilvl w:val="1"/>
-          <w:numId w:val="1013"/>
+          <w:numId w:val="1014"/>
         </w:numPr>
       </w:pPr>
       <w:r>
@@ -5212,146 +5703,100 @@
       <w:pPr>
         <w:numPr>
           <w:ilvl w:val="0"/>
-          <w:numId w:val="1014"/>
-        </w:numPr>
-        <w:pStyle w:val="Compact"/>
-      </w:pPr>
-      <w:r>
-        <w:t xml:space="preserve">Based on</w:t>
-      </w:r>
-      <w:r>
-        <w:t xml:space="preserve"> </w:t>
-      </w:r>
-      <w:r>
-        <w:t xml:space="preserve">Poisot (2023)</w:t>
-      </w:r>
-      <w:r>
-        <w:t xml:space="preserve">:</w:t>
-      </w:r>
-    </w:p>
-    <w:p>
-      <w:pPr>
-        <w:numPr>
-          <w:ilvl w:val="1"/>
           <w:numId w:val="1015"/>
         </w:numPr>
         <w:pStyle w:val="Compact"/>
       </w:pPr>
       <w:r>
-        <w:t xml:space="preserve">Precision-Recall (PR-AUC) - performance</w:t>
+        <w:t xml:space="preserve">Based on</w:t>
+      </w:r>
+      <w:r>
+        <w:t xml:space="preserve"> </w:t>
+      </w:r>
+      <w:r>
+        <w:t xml:space="preserve">Poisot (2023)</w:t>
+      </w:r>
+      <w:r>
+        <w:t xml:space="preserve">:</w:t>
       </w:r>
     </w:p>
     <w:p>
       <w:pPr>
         <w:numPr>
           <w:ilvl w:val="1"/>
+          <w:numId w:val="1016"/>
+        </w:numPr>
+        <w:pStyle w:val="Compact"/>
+      </w:pPr>
+      <w:r>
+        <w:t xml:space="preserve">Precision-Recall (PR-AUC) - performance</w:t>
+      </w:r>
+    </w:p>
+    <w:p>
+      <w:pPr>
+        <w:numPr>
+          <w:ilvl w:val="1"/>
+          <w:numId w:val="1016"/>
+        </w:numPr>
+        <w:pStyle w:val="Compact"/>
+      </w:pPr>
+      <w:r>
+        <w:t xml:space="preserve">Matthews correlation coefficient (MCC) - accuracy</w:t>
+      </w:r>
+    </w:p>
+    <w:p>
+      <w:pPr>
+        <w:numPr>
+          <w:ilvl w:val="0"/>
           <w:numId w:val="1015"/>
         </w:numPr>
         <w:pStyle w:val="Compact"/>
       </w:pPr>
       <w:r>
-        <w:t xml:space="preserve">Matthews correlation coefficient (MCC) - accuracy</w:t>
+        <w:t xml:space="preserve">Maybe same measures we use for the network models</w:t>
+      </w:r>
+    </w:p>
+    <w:bookmarkEnd w:id="39"/>
+    <w:bookmarkStart w:id="40" w:name="pva-action-plan"/>
+    <w:p>
+      <w:pPr>
+        <w:pStyle w:val="Heading4"/>
+      </w:pPr>
+      <w:r>
+        <w:t xml:space="preserve">4.3.3 PVA (action plan)</w:t>
       </w:r>
     </w:p>
     <w:p>
       <w:pPr>
         <w:numPr>
           <w:ilvl w:val="0"/>
-          <w:numId w:val="1014"/>
-        </w:numPr>
-        <w:pStyle w:val="Compact"/>
-      </w:pPr>
-      <w:r>
-        <w:t xml:space="preserve">Maybe same measures we use for the network models</w:t>
-      </w:r>
-    </w:p>
-    <w:bookmarkEnd w:id="39"/>
-    <w:bookmarkStart w:id="40" w:name="pva-action-plan"/>
-    <w:p>
-      <w:pPr>
-        <w:pStyle w:val="Heading4"/>
-      </w:pPr>
-      <w:r>
-        <w:t xml:space="preserve">4.3.3 PVA (action plan)</w:t>
-      </w:r>
-    </w:p>
-    <w:p>
-      <w:pPr>
-        <w:numPr>
-          <w:ilvl w:val="0"/>
-          <w:numId w:val="1016"/>
-        </w:numPr>
-        <w:pStyle w:val="Compact"/>
-      </w:pPr>
-      <w:r>
-        <w:t xml:space="preserve">Shortlist/finalise the different topo generators</w:t>
-      </w:r>
-    </w:p>
-    <w:p>
-      <w:pPr>
-        <w:numPr>
-          <w:ilvl w:val="0"/>
-          <w:numId w:val="1016"/>
-        </w:numPr>
-        <w:pStyle w:val="Compact"/>
-      </w:pPr>
-      <w:r>
-        <w:t xml:space="preserve">collate/translate into</w:t>
-      </w:r>
-      <w:r>
-        <w:t xml:space="preserve"> </w:t>
-      </w:r>
-      <w:r>
-        <w:rPr>
-          <w:rStyle w:val="VerbatimChar"/>
-        </w:rPr>
-        <w:t xml:space="preserve">Julia</w:t>
-      </w:r>
-    </w:p>
-    <w:p>
-      <w:pPr>
-        <w:numPr>
-          <w:ilvl w:val="1"/>
           <w:numId w:val="1017"/>
         </w:numPr>
         <w:pStyle w:val="Compact"/>
       </w:pPr>
       <w:r>
-        <w:rPr>
-          <w:iCs/>
-          <w:i/>
-        </w:rPr>
-        <w:t xml:space="preserve">e.g.,</w:t>
-      </w:r>
-      <w:r>
-        <w:t xml:space="preserve"> </w:t>
-      </w:r>
-      <w:r>
-        <w:t xml:space="preserve">some models wil be in SpeciesInteractionNetworks.jl (new EcoNet); I know (parts of) the transfer learning stuff is and the niche model</w:t>
+        <w:t xml:space="preserve">Shortlist/finalise the different topo generators</w:t>
       </w:r>
     </w:p>
     <w:p>
       <w:pPr>
         <w:numPr>
-          <w:ilvl w:val="1"/>
+          <w:ilvl w:val="0"/>
           <w:numId w:val="1017"/>
         </w:numPr>
         <w:pStyle w:val="Compact"/>
       </w:pPr>
       <w:r>
-        <w:t xml:space="preserve">others will need to be coded out (the more simpler models should be easier)</w:t>
-      </w:r>
-    </w:p>
-    <w:p>
-      <w:pPr>
-        <w:numPr>
-          <w:ilvl w:val="0"/>
-          <w:numId w:val="1016"/>
-        </w:numPr>
-        <w:pStyle w:val="Compact"/>
-      </w:pPr>
-      <w:r>
-        <w:t xml:space="preserve">Curate networks for the different datasets/scenarios we select - I feel like there might be some scenarios that we can’t do all models for all datasets but maybe I’m being a pessimist.</w:t>
+        <w:t xml:space="preserve">collate/translate into</w:t>
+      </w:r>
+      <w:r>
+        <w:t xml:space="preserve"> </w:t>
+      </w:r>
+      <w:r>
+        <w:rPr>
+          <w:rStyle w:val="VerbatimChar"/>
+        </w:rPr>
+        <w:t xml:space="preserve">Julia</w:t>
       </w:r>
     </w:p>
     <w:p>
@@ -5363,103 +5808,17 @@
         <w:pStyle w:val="Compact"/>
       </w:pPr>
       <w:r>
-        <w:t xml:space="preserve">Need to also think about where one might find the additional data for some of the models…</w:t>
-      </w:r>
-    </w:p>
-    <w:p>
-      <w:pPr>
-        <w:numPr>
-          <w:ilvl w:val="2"/>
-          <w:numId w:val="1019"/>
-        </w:numPr>
-        <w:pStyle w:val="Compact"/>
-      </w:pPr>
-      <w:r>
-        <w:t xml:space="preserve">Body size:</w:t>
-      </w:r>
-      <w:r>
-        <w:t xml:space="preserve"> </w:t>
-      </w:r>
-      <w:r>
-        <w:t xml:space="preserve">Herberstein et al. (2022)</w:t>
-      </w:r>
-      <w:r>
-        <w:t xml:space="preserve"> </w:t>
-      </w:r>
-      <w:r>
-        <w:t xml:space="preserve">- Although maybe Andrew has strong thotsTM RE the one true body size database to rule them all…</w:t>
-      </w:r>
-    </w:p>
-    <w:p>
-      <w:pPr>
-        <w:numPr>
-          <w:ilvl w:val="2"/>
-          <w:numId w:val="1019"/>
-        </w:numPr>
-        <w:pStyle w:val="Compact"/>
-      </w:pPr>
-      <w:r>
-        <w:t xml:space="preserve">Other trait sources:</w:t>
-      </w:r>
-      <w:r>
-        <w:t xml:space="preserve"> </w:t>
-      </w:r>
-      <w:r>
-        <w:t xml:space="preserve">Wilman et al. (2014)</w:t>
-      </w:r>
-      <w:r>
-        <w:t xml:space="preserve"> </w:t>
-      </w:r>
-      <w:r>
-        <w:t xml:space="preserve">and</w:t>
-      </w:r>
-      <w:r>
-        <w:t xml:space="preserve"> </w:t>
-      </w:r>
-      <w:r>
-        <w:t xml:space="preserve">Jones et al. (2009)</w:t>
-      </w:r>
-    </w:p>
-    <w:p>
-      <w:pPr>
-        <w:numPr>
-          <w:ilvl w:val="2"/>
-          <w:numId w:val="1019"/>
-        </w:numPr>
-        <w:pStyle w:val="Compact"/>
-      </w:pPr>
-      <w:r>
-        <w:t xml:space="preserve">This is where we’ll get the paleo traits from if I’m correct</w:t>
-      </w:r>
-      <w:r>
-        <w:t xml:space="preserve"> </w:t>
-      </w:r>
-      <w:r>
-        <w:t xml:space="preserve">Bambach, Bush, and Erwin (2007)</w:t>
-      </w:r>
-    </w:p>
-    <w:p>
-      <w:pPr>
-        <w:numPr>
-          <w:ilvl w:val="2"/>
-          <w:numId w:val="1019"/>
-        </w:numPr>
-        <w:pStyle w:val="Compact"/>
-      </w:pPr>
-      <w:r>
-        <w:t xml:space="preserve">Phylogeny stuff:</w:t>
-      </w:r>
-      <w:r>
-        <w:t xml:space="preserve"> </w:t>
-      </w:r>
-      <w:r>
-        <w:t xml:space="preserve">Upham, Esselstyn, and Jetz (2019)</w:t>
-      </w:r>
-      <w:r>
-        <w:t xml:space="preserve"> </w:t>
-      </w:r>
-      <w:r>
-        <w:t xml:space="preserve">(what we used for TL but its only mammals…) but I’m sure there will be others</w:t>
+        <w:rPr>
+          <w:iCs/>
+          <w:i/>
+        </w:rPr>
+        <w:t xml:space="preserve">e.g.,</w:t>
+      </w:r>
+      <w:r>
+        <w:t xml:space="preserve"> </w:t>
+      </w:r>
+      <w:r>
+        <w:t xml:space="preserve">some models wil be in SpeciesInteractionNetworks.jl (new EcoNet); I know (parts of) the transfer learning stuff is and the niche model</w:t>
       </w:r>
     </w:p>
     <w:p>
@@ -5471,49 +5830,181 @@
         <w:pStyle w:val="Compact"/>
       </w:pPr>
       <w:r>
-        <w:t xml:space="preserve">Also limitation of scope…</w:t>
-      </w:r>
-      <w:r>
-        <w:t xml:space="preserve"> </w:t>
-      </w:r>
-      <w:r>
-        <w:rPr>
-          <w:iCs/>
-          <w:i/>
-        </w:rPr>
-        <w:t xml:space="preserve">e.g.,</w:t>
-      </w:r>
-      <w:r>
-        <w:t xml:space="preserve"> </w:t>
-      </w:r>
-      <w:r>
-        <w:t xml:space="preserve">do we even dare to think about including plants/basal producers (see</w:t>
-      </w:r>
-      <w:r>
-        <w:t xml:space="preserve"> </w:t>
-      </w:r>
-      <w:r>
-        <w:rPr>
-          <w:iCs/>
-          <w:i/>
-        </w:rPr>
-        <w:t xml:space="preserve">e.g.,</w:t>
-      </w:r>
-      <w:r>
-        <w:t xml:space="preserve"> </w:t>
-      </w:r>
-      <w:r>
-        <w:t xml:space="preserve">Valdovinos et al. (2023)</w:t>
-      </w:r>
-      <w:r>
-        <w:t xml:space="preserve">)</w:t>
+        <w:t xml:space="preserve">others will need to be coded out (the more simpler models should be easier)</w:t>
+      </w:r>
+    </w:p>
+    <w:p>
+      <w:pPr>
+        <w:numPr>
+          <w:ilvl w:val="0"/>
+          <w:numId w:val="1017"/>
+        </w:numPr>
+        <w:pStyle w:val="Compact"/>
+      </w:pPr>
+      <w:r>
+        <w:t xml:space="preserve">Curate networks for the different datasets/scenarios we select - I feel like there might be some scenarios that we can’t do all models for all datasets but maybe I’m being a pessimist.</w:t>
       </w:r>
     </w:p>
     <w:p>
       <w:pPr>
         <w:numPr>
           <w:ilvl w:val="1"/>
-          <w:numId w:val="1018"/>
+          <w:numId w:val="1019"/>
+        </w:numPr>
+        <w:pStyle w:val="Compact"/>
+      </w:pPr>
+      <w:r>
+        <w:t xml:space="preserve">Need to also think about where one might find the additional data for some of the models…</w:t>
+      </w:r>
+    </w:p>
+    <w:p>
+      <w:pPr>
+        <w:numPr>
+          <w:ilvl w:val="2"/>
+          <w:numId w:val="1020"/>
+        </w:numPr>
+        <w:pStyle w:val="Compact"/>
+      </w:pPr>
+      <w:r>
+        <w:t xml:space="preserve">Body size:</w:t>
+      </w:r>
+      <w:r>
+        <w:t xml:space="preserve"> </w:t>
+      </w:r>
+      <w:r>
+        <w:t xml:space="preserve">Herberstein et al. (2022)</w:t>
+      </w:r>
+      <w:r>
+        <w:t xml:space="preserve"> </w:t>
+      </w:r>
+      <w:r>
+        <w:t xml:space="preserve">- Although maybe Andrew has strong thotsTM RE the one true body size database to rule them all…</w:t>
+      </w:r>
+    </w:p>
+    <w:p>
+      <w:pPr>
+        <w:numPr>
+          <w:ilvl w:val="2"/>
+          <w:numId w:val="1020"/>
+        </w:numPr>
+        <w:pStyle w:val="Compact"/>
+      </w:pPr>
+      <w:r>
+        <w:t xml:space="preserve">Other trait sources:</w:t>
+      </w:r>
+      <w:r>
+        <w:t xml:space="preserve"> </w:t>
+      </w:r>
+      <w:r>
+        <w:t xml:space="preserve">Wilman et al. (2014)</w:t>
+      </w:r>
+      <w:r>
+        <w:t xml:space="preserve"> </w:t>
+      </w:r>
+      <w:r>
+        <w:t xml:space="preserve">and</w:t>
+      </w:r>
+      <w:r>
+        <w:t xml:space="preserve"> </w:t>
+      </w:r>
+      <w:r>
+        <w:t xml:space="preserve">Jones et al. (2009)</w:t>
+      </w:r>
+    </w:p>
+    <w:p>
+      <w:pPr>
+        <w:numPr>
+          <w:ilvl w:val="2"/>
+          <w:numId w:val="1020"/>
+        </w:numPr>
+        <w:pStyle w:val="Compact"/>
+      </w:pPr>
+      <w:r>
+        <w:t xml:space="preserve">This is where we’ll get the paleo traits from if I’m correct</w:t>
+      </w:r>
+      <w:r>
+        <w:t xml:space="preserve"> </w:t>
+      </w:r>
+      <w:r>
+        <w:t xml:space="preserve">Bambach, Bush, and Erwin (2007)</w:t>
+      </w:r>
+    </w:p>
+    <w:p>
+      <w:pPr>
+        <w:numPr>
+          <w:ilvl w:val="2"/>
+          <w:numId w:val="1020"/>
+        </w:numPr>
+        <w:pStyle w:val="Compact"/>
+      </w:pPr>
+      <w:r>
+        <w:t xml:space="preserve">Phylogeny stuff:</w:t>
+      </w:r>
+      <w:r>
+        <w:t xml:space="preserve"> </w:t>
+      </w:r>
+      <w:r>
+        <w:t xml:space="preserve">Upham, Esselstyn, and Jetz (2019)</w:t>
+      </w:r>
+      <w:r>
+        <w:t xml:space="preserve"> </w:t>
+      </w:r>
+      <w:r>
+        <w:t xml:space="preserve">(what we used for TL but its only mammals…) but I’m sure there will be others</w:t>
+      </w:r>
+    </w:p>
+    <w:p>
+      <w:pPr>
+        <w:numPr>
+          <w:ilvl w:val="1"/>
+          <w:numId w:val="1019"/>
+        </w:numPr>
+        <w:pStyle w:val="Compact"/>
+      </w:pPr>
+      <w:r>
+        <w:t xml:space="preserve">Also limitation of scope…</w:t>
+      </w:r>
+      <w:r>
+        <w:t xml:space="preserve"> </w:t>
+      </w:r>
+      <w:r>
+        <w:rPr>
+          <w:iCs/>
+          <w:i/>
+        </w:rPr>
+        <w:t xml:space="preserve">e.g.,</w:t>
+      </w:r>
+      <w:r>
+        <w:t xml:space="preserve"> </w:t>
+      </w:r>
+      <w:r>
+        <w:t xml:space="preserve">do we even dare to think about including plants/basal producers (see</w:t>
+      </w:r>
+      <w:r>
+        <w:t xml:space="preserve"> </w:t>
+      </w:r>
+      <w:r>
+        <w:rPr>
+          <w:iCs/>
+          <w:i/>
+        </w:rPr>
+        <w:t xml:space="preserve">e.g.,</w:t>
+      </w:r>
+      <w:r>
+        <w:t xml:space="preserve"> </w:t>
+      </w:r>
+      <w:r>
+        <w:t xml:space="preserve">Valdovinos et al. (2023)</w:t>
+      </w:r>
+      <w:r>
+        <w:t xml:space="preserve">)</w:t>
+      </w:r>
+    </w:p>
+    <w:p>
+      <w:pPr>
+        <w:numPr>
+          <w:ilvl w:val="1"/>
+          <w:numId w:val="1019"/>
         </w:numPr>
         <w:pStyle w:val="Compact"/>
       </w:pPr>
@@ -5524,7 +6015,7 @@
     <w:bookmarkEnd w:id="40"/>
     <w:bookmarkEnd w:id="41"/>
     <w:bookmarkEnd w:id="42"/>
-    <w:bookmarkStart w:id="57" w:name="results"/>
+    <w:bookmarkStart w:id="62" w:name="results"/>
     <w:p>
       <w:pPr>
         <w:pStyle w:val="Heading2"/>
@@ -5559,7 +6050,7 @@
         <w:t xml:space="preserve">also highlights how structural models really only work for small communities</w:t>
       </w:r>
     </w:p>
-    <w:bookmarkStart w:id="46" w:name="qualitative-stuff"/>
+    <w:bookmarkStart w:id="51" w:name="qualitative-stuff"/>
     <w:p>
       <w:pPr>
         <w:pStyle w:val="Heading3"/>
@@ -5580,7 +6071,7 @@
       <w:pPr>
         <w:numPr>
           <w:ilvl w:val="0"/>
-          <w:numId w:val="1020"/>
+          <w:numId w:val="1021"/>
         </w:numPr>
         <w:pStyle w:val="Compact"/>
       </w:pPr>
@@ -5608,7 +6099,7 @@
       <w:pPr>
         <w:numPr>
           <w:ilvl w:val="0"/>
-          <w:numId w:val="1020"/>
+          <w:numId w:val="1021"/>
         </w:numPr>
         <w:pStyle w:val="Compact"/>
       </w:pPr>
@@ -5662,77 +6153,12 @@
       <w:pPr>
         <w:numPr>
           <w:ilvl w:val="0"/>
-          <w:numId w:val="1020"/>
+          <w:numId w:val="1021"/>
         </w:numPr>
         <w:pStyle w:val="Compact"/>
       </w:pPr>
       <w:r>
         <w:t xml:space="preserve">computational costs</w:t>
-      </w:r>
-    </w:p>
-    <w:p>
-      <w:pPr>
-        <w:pStyle w:val="CaptionedFigure"/>
-      </w:pPr>
-      <w:r>
-        <w:drawing>
-          <wp:inline>
-            <wp:extent cx="5334000" cy="3725758"/>
-            <wp:effectExtent b="0" l="0" r="0" t="0"/>
-            <wp:docPr descr="I still haven’t given up on a sort of venn diagram idea but maybe it going to be more of a venn-flow chart hybrid…" title="" id="44" name="Picture"/>
-            <a:graphic>
-              <a:graphicData uri="http://schemas.openxmlformats.org/drawingml/2006/picture">
-                <pic:pic>
-                  <pic:nvPicPr>
-                    <pic:cNvPr descr="images/model_venn.png" id="45" name="Picture"/>
-                    <pic:cNvPicPr>
-                      <a:picLocks noChangeArrowheads="1" noChangeAspect="1"/>
-                    </pic:cNvPicPr>
-                  </pic:nvPicPr>
-                  <pic:blipFill>
-                    <a:blip r:embed="rId43"/>
-                    <a:stretch>
-                      <a:fillRect/>
-                    </a:stretch>
-                  </pic:blipFill>
-                  <pic:spPr bwMode="auto">
-                    <a:xfrm>
-                      <a:off x="0" y="0"/>
-                      <a:ext cx="5334000" cy="3725758"/>
-                    </a:xfrm>
-                    <a:prstGeom prst="rect">
-                      <a:avLst/>
-                    </a:prstGeom>
-                    <a:noFill/>
-                    <a:ln w="9525">
-                      <a:noFill/>
-                      <a:headEnd/>
-                      <a:tailEnd/>
-                    </a:ln>
-                  </pic:spPr>
-                </pic:pic>
-              </a:graphicData>
-            </a:graphic>
-          </wp:inline>
-        </w:drawing>
-      </w:r>
-    </w:p>
-    <w:p>
-      <w:pPr>
-        <w:pStyle w:val="ImageCaption"/>
-      </w:pPr>
-      <w:r>
-        <w:t xml:space="preserve">I still haven’t given up on a sort of venn diagram idea but maybe it going to be more of a venn-flow chart hybrid…</w:t>
-      </w:r>
-    </w:p>
-    <w:bookmarkEnd w:id="46"/>
-    <w:bookmarkStart w:id="56" w:name="quantitative-stuff"/>
-    <w:p>
-      <w:pPr>
-        <w:pStyle w:val="Heading3"/>
-      </w:pPr>
-      <w:r>
-        <w:t xml:space="preserve">5.2 Quantitative stuff</w:t>
       </w:r>
     </w:p>
     <w:tbl>
@@ -5749,7 +6175,185 @@
       <w:tr>
         <w:tc>
           <w:tcPr/>
-          <w:bookmarkStart w:id="50" w:name="fig-topology"/>
+          <w:bookmarkStart w:id="46" w:name="fig-venn"/>
+          <w:p>
+            <w:pPr>
+              <w:pStyle w:val="Compact"/>
+              <w:jc w:val="center"/>
+            </w:pPr>
+            <w:r>
+              <w:drawing>
+                <wp:inline>
+                  <wp:extent cx="5334000" cy="3725758"/>
+                  <wp:effectExtent b="0" l="0" r="0" t="0"/>
+                  <wp:docPr descr="" title="" id="44" name="Picture"/>
+                  <a:graphic>
+                    <a:graphicData uri="http://schemas.openxmlformats.org/drawingml/2006/picture">
+                      <pic:pic>
+                        <pic:nvPicPr>
+                          <pic:cNvPr descr="images/model_venn.png" id="45" name="Picture"/>
+                          <pic:cNvPicPr>
+                            <a:picLocks noChangeArrowheads="1" noChangeAspect="1"/>
+                          </pic:cNvPicPr>
+                        </pic:nvPicPr>
+                        <pic:blipFill>
+                          <a:blip r:embed="rId43"/>
+                          <a:stretch>
+                            <a:fillRect/>
+                          </a:stretch>
+                        </pic:blipFill>
+                        <pic:spPr bwMode="auto">
+                          <a:xfrm>
+                            <a:off x="0" y="0"/>
+                            <a:ext cx="5334000" cy="3725758"/>
+                          </a:xfrm>
+                          <a:prstGeom prst="rect">
+                            <a:avLst/>
+                          </a:prstGeom>
+                          <a:noFill/>
+                          <a:ln w="9525">
+                            <a:noFill/>
+                            <a:headEnd/>
+                            <a:tailEnd/>
+                          </a:ln>
+                        </pic:spPr>
+                      </pic:pic>
+                    </a:graphicData>
+                  </a:graphic>
+                </wp:inline>
+              </w:drawing>
+            </w:r>
+          </w:p>
+          <w:p>
+            <w:pPr>
+              <w:jc w:val="center"/>
+            </w:pPr>
+            <w:pPr>
+              <w:jc w:val="start"/>
+              <w:spacing w:before="200"/>
+              <w:pStyle w:val="ImageCaption"/>
+            </w:pPr>
+            <w:r>
+              <w:t xml:space="preserve">Figure 2: I still haven’t given up on a sort of venn diagram idea but maybe it going to be more of a venn-flow chart hybrid…</w:t>
+            </w:r>
+          </w:p>
+          <w:bookmarkEnd w:id="46"/>
+        </w:tc>
+      </w:tr>
+    </w:tbl>
+    <w:p>
+      <w:pPr>
+        <w:pStyle w:val="BodyText"/>
+      </w:pPr>
+      <w:r>
+        <w:t xml:space="preserve"> </w:t>
+      </w:r>
+    </w:p>
+    <w:tbl>
+      <w:tblPr>
+        <w:tblStyle w:val="Table"/>
+        <w:tblW w:type="pct" w:w="5000"/>
+        <w:tblLook w:firstRow="0" w:lastRow="0" w:firstColumn="0" w:lastColumn="0" w:noHBand="0" w:noVBand="0" w:val="0000"/>
+        <w:jc w:val="start"/>
+        <w:tblLayout w:type="fixed"/>
+      </w:tblPr>
+      <w:tblGrid>
+        <w:gridCol w:w="7920"/>
+      </w:tblGrid>
+      <w:tr>
+        <w:tc>
+          <w:tcPr/>
+          <w:bookmarkStart w:id="50" w:name="fig-outhwaite"/>
+          <w:p>
+            <w:pPr>
+              <w:pStyle w:val="Compact"/>
+              <w:jc w:val="center"/>
+            </w:pPr>
+            <w:r>
+              <w:drawing>
+                <wp:inline>
+                  <wp:extent cx="5334000" cy="4000500"/>
+                  <wp:effectExtent b="0" l="0" r="0" t="0"/>
+                  <wp:docPr descr="" title="" id="48" name="Picture"/>
+                  <a:graphic>
+                    <a:graphicData uri="http://schemas.openxmlformats.org/drawingml/2006/picture">
+                      <pic:pic>
+                        <pic:nvPicPr>
+                          <pic:cNvPr descr="images/outhwaite_schematic.jpeg" id="49" name="Picture"/>
+                          <pic:cNvPicPr>
+                            <a:picLocks noChangeArrowheads="1" noChangeAspect="1"/>
+                          </pic:cNvPicPr>
+                        </pic:nvPicPr>
+                        <pic:blipFill>
+                          <a:blip r:embed="rId47"/>
+                          <a:stretch>
+                            <a:fillRect/>
+                          </a:stretch>
+                        </pic:blipFill>
+                        <pic:spPr bwMode="auto">
+                          <a:xfrm>
+                            <a:off x="0" y="0"/>
+                            <a:ext cx="5334000" cy="4000500"/>
+                          </a:xfrm>
+                          <a:prstGeom prst="rect">
+                            <a:avLst/>
+                          </a:prstGeom>
+                          <a:noFill/>
+                          <a:ln w="9525">
+                            <a:noFill/>
+                            <a:headEnd/>
+                            <a:tailEnd/>
+                          </a:ln>
+                        </pic:spPr>
+                      </pic:pic>
+                    </a:graphicData>
+                  </a:graphic>
+                </wp:inline>
+              </w:drawing>
+            </w:r>
+          </w:p>
+          <w:p>
+            <w:pPr>
+              <w:jc w:val="center"/>
+            </w:pPr>
+            <w:pPr>
+              <w:jc w:val="start"/>
+              <w:spacing w:before="200"/>
+              <w:pStyle w:val="ImageCaption"/>
+            </w:pPr>
+            <w:r>
+              <w:t xml:space="preserve">Figure 3: I like these schematics that Charlie Outhwaite presented at the EEB seminar (there was a series of them).</w:t>
+            </w:r>
+          </w:p>
+          <w:bookmarkEnd w:id="50"/>
+        </w:tc>
+      </w:tr>
+    </w:tbl>
+    <w:bookmarkEnd w:id="51"/>
+    <w:bookmarkStart w:id="61" w:name="quantitative-stuff"/>
+    <w:p>
+      <w:pPr>
+        <w:pStyle w:val="Heading3"/>
+      </w:pPr>
+      <w:r>
+        <w:t xml:space="preserve">5.2 Quantitative stuff</w:t>
+      </w:r>
+    </w:p>
+    <w:tbl>
+      <w:tblPr>
+        <w:tblStyle w:val="Table"/>
+        <w:tblW w:type="pct" w:w="5000"/>
+        <w:tblLook w:firstRow="0" w:lastRow="0" w:firstColumn="0" w:lastColumn="0" w:noHBand="0" w:noVBand="0" w:val="0000"/>
+        <w:jc w:val="start"/>
+        <w:tblLayout w:type="fixed"/>
+      </w:tblPr>
+      <w:tblGrid>
+        <w:gridCol w:w="7920"/>
+      </w:tblGrid>
+      <w:tr>
+        <w:tc>
+          <w:tcPr/>
+          <w:bookmarkStart w:id="55" w:name="fig-topology"/>
           <w:p>
             <w:pPr>
               <w:pStyle w:val="Compact"/>
@@ -5760,18 +6364,18 @@
                 <wp:inline>
                   <wp:extent cx="5334000" cy="3810000"/>
                   <wp:effectExtent b="0" l="0" r="0" t="0"/>
-                  <wp:docPr descr="" title="" id="48" name="Picture"/>
+                  <wp:docPr descr="" title="" id="53" name="Picture"/>
                   <a:graphic>
                     <a:graphicData uri="http://schemas.openxmlformats.org/drawingml/2006/picture">
                       <pic:pic>
                         <pic:nvPicPr>
-                          <pic:cNvPr descr="index_files/figure-docx/notebooks-model_quantitative-fig-topology-output-2.png" id="49" name="Picture"/>
+                          <pic:cNvPr descr="index_files/figure-docx/notebooks-model_quantitative-fig-topology-output-2.png" id="54" name="Picture"/>
                           <pic:cNvPicPr>
                             <a:picLocks noChangeArrowheads="1" noChangeAspect="1"/>
                           </pic:cNvPicPr>
                         </pic:nvPicPr>
                         <pic:blipFill>
-                          <a:blip r:embed="rId47"/>
+                          <a:blip r:embed="rId52"/>
                           <a:stretch>
                             <a:fillRect/>
                           </a:stretch>
@@ -5808,7 +6412,7 @@
               <w:pStyle w:val="ImageCaption"/>
             </w:pPr>
             <w:r>
-              <w:t xml:space="preserve">Figure 2: DIfference between real and model network property. S1 - S5 represent the different motif structures identified in</w:t>
+              <w:t xml:space="preserve">Figure 4: DIfference between real and model network property. S1 - S5 represent the different motif structures identified in</w:t>
             </w:r>
             <w:r>
               <w:t xml:space="preserve"> </w:t>
@@ -5820,7 +6424,7 @@
               <w:t xml:space="preserve">.</w:t>
             </w:r>
           </w:p>
-          <w:bookmarkEnd w:id="50"/>
+          <w:bookmarkEnd w:id="55"/>
         </w:tc>
       </w:tr>
     </w:tbl>
@@ -5840,7 +6444,7 @@
         </w:rPr>
         <w:t xml:space="preserve"> </w:t>
       </w:r>
-      <w:hyperlink r:id="rId51">
+      <w:hyperlink r:id="rId56">
         <w:r>
           <w:rPr>
             <w:rStyle w:val="Hyperlink"/>
@@ -5878,7 +6482,7 @@
       <w:tr>
         <w:tc>
           <w:tcPr/>
-          <w:bookmarkStart w:id="55" w:name="fig-pichler"/>
+          <w:bookmarkStart w:id="60" w:name="fig-pichler"/>
           <w:p>
             <w:pPr>
               <w:pStyle w:val="Compact"/>
@@ -5889,18 +6493,18 @@
                 <wp:inline>
                   <wp:extent cx="5334000" cy="3895724"/>
                   <wp:effectExtent b="0" l="0" r="0" t="0"/>
-                  <wp:docPr descr="" title="" id="53" name="Picture"/>
+                  <wp:docPr descr="" title="" id="58" name="Picture"/>
                   <a:graphic>
                     <a:graphicData uri="http://schemas.openxmlformats.org/drawingml/2006/picture">
                       <pic:pic>
                         <pic:nvPicPr>
-                          <pic:cNvPr descr="images/pichler_result.png" id="54" name="Picture"/>
+                          <pic:cNvPr descr="images/pichler_result.png" id="59" name="Picture"/>
                           <pic:cNvPicPr>
                             <a:picLocks noChangeArrowheads="1" noChangeAspect="1"/>
                           </pic:cNvPicPr>
                         </pic:nvPicPr>
                         <pic:blipFill>
-                          <a:blip r:embed="rId52"/>
+                          <a:blip r:embed="rId57"/>
                           <a:stretch>
                             <a:fillRect/>
                           </a:stretch>
@@ -5937,7 +6541,7 @@
               <w:pStyle w:val="ImageCaption"/>
             </w:pPr>
             <w:r>
-              <w:t xml:space="preserve">Figure 3: Cool way to conceptualise results from</w:t>
+              <w:t xml:space="preserve">Figure 5: Cool way to conceptualise results from</w:t>
             </w:r>
             <w:r>
               <w:t xml:space="preserve"> </w:t>
@@ -5946,13 +6550,13 @@
               <w:t xml:space="preserve">Pichler et al. (2020)</w:t>
             </w:r>
           </w:p>
-          <w:bookmarkEnd w:id="55"/>
+          <w:bookmarkEnd w:id="60"/>
         </w:tc>
       </w:tr>
     </w:tbl>
-    <w:bookmarkEnd w:id="56"/>
-    <w:bookmarkEnd w:id="57"/>
-    <w:bookmarkStart w:id="58" w:name="discussion"/>
+    <w:bookmarkEnd w:id="61"/>
+    <w:bookmarkEnd w:id="62"/>
+    <w:bookmarkStart w:id="63" w:name="discussion"/>
     <w:p>
       <w:pPr>
         <w:pStyle w:val="Heading2"/>
@@ -5965,7 +6569,7 @@
       <w:pPr>
         <w:numPr>
           <w:ilvl w:val="0"/>
-          <w:numId w:val="1021"/>
+          <w:numId w:val="1022"/>
         </w:numPr>
       </w:pPr>
       <w:r>
@@ -6000,7 +6604,7 @@
       <w:pPr>
         <w:numPr>
           <w:ilvl w:val="0"/>
-          <w:numId w:val="1021"/>
+          <w:numId w:val="1022"/>
         </w:numPr>
       </w:pPr>
       <w:r>
@@ -6029,7 +6633,7 @@
       <w:pPr>
         <w:numPr>
           <w:ilvl w:val="0"/>
-          <w:numId w:val="1021"/>
+          <w:numId w:val="1022"/>
         </w:numPr>
       </w:pPr>
       <w:r>
@@ -6040,7 +6644,7 @@
       <w:pPr>
         <w:numPr>
           <w:ilvl w:val="1"/>
-          <w:numId w:val="1022"/>
+          <w:numId w:val="1023"/>
         </w:numPr>
         <w:pStyle w:val="Compact"/>
       </w:pPr>
@@ -6096,7 +6700,7 @@
       <w:pPr>
         <w:numPr>
           <w:ilvl w:val="0"/>
-          <w:numId w:val="1023"/>
+          <w:numId w:val="1024"/>
         </w:numPr>
       </w:pPr>
       <w:r>
@@ -6117,48 +6721,48 @@
       <w:pPr>
         <w:numPr>
           <w:ilvl w:val="1"/>
+          <w:numId w:val="1025"/>
+        </w:numPr>
+        <w:pStyle w:val="Compact"/>
+      </w:pPr>
+      <w:r>
+        <w:t xml:space="preserve">“</w:t>
+      </w:r>
+      <w:r>
+        <w:t xml:space="preserve">Another argument for the joint prediction of networks and interactions is to reduce circularity and biases in the predictions. As an example, models like linear filtering generate probabilities of non-observed interactions existing, but do so based on measured network properties.</w:t>
+      </w:r>
+      <w:r>
+        <w:t xml:space="preserve">”</w:t>
+      </w:r>
+      <w:r>
+        <w:t xml:space="preserve"> </w:t>
+      </w:r>
+      <w:r>
+        <w:t xml:space="preserve">-</w:t>
+      </w:r>
+      <w:r>
+        <w:t xml:space="preserve"> </w:t>
+      </w:r>
+      <w:r>
+        <w:t xml:space="preserve">Strydom et al. (2021)</w:t>
+      </w:r>
+    </w:p>
+    <w:p>
+      <w:pPr>
+        <w:numPr>
+          <w:ilvl w:val="0"/>
           <w:numId w:val="1024"/>
         </w:numPr>
-        <w:pStyle w:val="Compact"/>
-      </w:pPr>
-      <w:r>
-        <w:t xml:space="preserve">“</w:t>
-      </w:r>
-      <w:r>
-        <w:t xml:space="preserve">Another argument for the joint prediction of networks and interactions is to reduce circularity and biases in the predictions. As an example, models like linear filtering generate probabilities of non-observed interactions existing, but do so based on measured network properties.</w:t>
-      </w:r>
-      <w:r>
-        <w:t xml:space="preserve">”</w:t>
-      </w:r>
-      <w:r>
-        <w:t xml:space="preserve"> </w:t>
-      </w:r>
-      <w:r>
-        <w:t xml:space="preserve">-</w:t>
-      </w:r>
-      <w:r>
-        <w:t xml:space="preserve"> </w:t>
-      </w:r>
-      <w:r>
-        <w:t xml:space="preserve">Strydom et al. (2021)</w:t>
+      </w:pPr>
+      <w:r>
+        <w:t xml:space="preserve">It will be interesting to bring up the idea that if a model is missing a specific pairwise link but doing well at the structural level then when does it matter?</w:t>
       </w:r>
     </w:p>
     <w:p>
       <w:pPr>
         <w:numPr>
           <w:ilvl w:val="0"/>
-          <w:numId w:val="1023"/>
-        </w:numPr>
-      </w:pPr>
-      <w:r>
-        <w:t xml:space="preserve">It will be interesting to bring up the idea that if a model is missing a specific pairwise link but doing well at the structural level then when does it matter?</w:t>
-      </w:r>
-    </w:p>
-    <w:p>
-      <w:pPr>
-        <w:numPr>
-          <w:ilvl w:val="0"/>
-          <w:numId w:val="1023"/>
+          <w:numId w:val="1024"/>
         </w:numPr>
       </w:pPr>
       <w:r>
@@ -6179,8 +6783,8 @@
         <w:t xml:space="preserve">)</w:t>
       </w:r>
     </w:p>
-    <w:bookmarkEnd w:id="58"/>
-    <w:bookmarkStart w:id="175" w:name="references"/>
+    <w:bookmarkEnd w:id="63"/>
+    <w:bookmarkStart w:id="180" w:name="references"/>
     <w:p>
       <w:pPr>
         <w:pStyle w:val="Heading2"/>
@@ -6205,7 +6809,7 @@
         </w:rPr>
         <w:t xml:space="preserve"> </w:t>
       </w:r>
-      <w:hyperlink r:id="rId51">
+      <w:hyperlink r:id="rId56">
         <w:r>
           <w:rPr>
             <w:rStyle w:val="Hyperlink"/>
@@ -6215,8 +6819,8 @@
         </w:r>
       </w:hyperlink>
     </w:p>
-    <w:bookmarkStart w:id="174" w:name="refs"/>
-    <w:bookmarkStart w:id="60" w:name="ref-allesinaGeneralModelFood2008"/>
+    <w:bookmarkStart w:id="179" w:name="refs"/>
+    <w:bookmarkStart w:id="65" w:name="ref-allesinaGeneralModelFood2008"/>
     <w:p>
       <w:pPr>
         <w:pStyle w:val="Bibliography"/>
@@ -6270,7 +6874,7 @@
       <w:r>
         <w:t xml:space="preserve"> </w:t>
       </w:r>
-      <w:hyperlink r:id="rId59">
+      <w:hyperlink r:id="rId64">
         <w:r>
           <w:rPr>
             <w:rStyle w:val="Hyperlink"/>
@@ -6282,8 +6886,8 @@
         <w:t xml:space="preserve">.</w:t>
       </w:r>
     </w:p>
-    <w:bookmarkEnd w:id="60"/>
-    <w:bookmarkStart w:id="62" w:name="ref-bambachAutecologyFillingEcospace2007"/>
+    <w:bookmarkEnd w:id="65"/>
+    <w:bookmarkStart w:id="67" w:name="ref-bambachAutecologyFillingEcospace2007"/>
     <w:p>
       <w:pPr>
         <w:pStyle w:val="Bibliography"/>
@@ -6346,7 +6950,7 @@
       <w:r>
         <w:t xml:space="preserve"> </w:t>
       </w:r>
-      <w:hyperlink r:id="rId61">
+      <w:hyperlink r:id="rId66">
         <w:r>
           <w:rPr>
             <w:rStyle w:val="Hyperlink"/>
@@ -6358,8 +6962,8 @@
         <w:t xml:space="preserve">.</w:t>
       </w:r>
     </w:p>
-    <w:bookmarkEnd w:id="62"/>
-    <w:bookmarkStart w:id="64" w:name="ref-banvilleWhatConstrainsFood2023"/>
+    <w:bookmarkEnd w:id="67"/>
+    <w:bookmarkStart w:id="69" w:name="ref-banvilleWhatConstrainsFood2023"/>
     <w:p>
       <w:pPr>
         <w:pStyle w:val="Bibliography"/>
@@ -6404,7 +7008,7 @@
       <w:r>
         <w:t xml:space="preserve"> </w:t>
       </w:r>
-      <w:hyperlink r:id="rId63">
+      <w:hyperlink r:id="rId68">
         <w:r>
           <w:rPr>
             <w:rStyle w:val="Hyperlink"/>
@@ -6416,8 +7020,8 @@
         <w:t xml:space="preserve">.</w:t>
       </w:r>
     </w:p>
-    <w:bookmarkEnd w:id="64"/>
-    <w:bookmarkStart w:id="66" w:name="Xf46d66f38296066c1100d9812a6303bc71ed153"/>
+    <w:bookmarkEnd w:id="69"/>
+    <w:bookmarkStart w:id="71" w:name="Xf46d66f38296066c1100d9812a6303bc71ed153"/>
     <w:p>
       <w:pPr>
         <w:pStyle w:val="Bibliography"/>
@@ -6450,7 +7054,7 @@
       <w:r>
         <w:t xml:space="preserve"> </w:t>
       </w:r>
-      <w:hyperlink r:id="rId65">
+      <w:hyperlink r:id="rId70">
         <w:r>
           <w:rPr>
             <w:rStyle w:val="Hyperlink"/>
@@ -6462,8 +7066,8 @@
         <w:t xml:space="preserve">.</w:t>
       </w:r>
     </w:p>
-    <w:bookmarkEnd w:id="66"/>
-    <w:bookmarkStart w:id="68" w:name="ref-beckermanForagingBiologyPredicts2006"/>
+    <w:bookmarkEnd w:id="71"/>
+    <w:bookmarkStart w:id="73" w:name="ref-beckermanForagingBiologyPredicts2006"/>
     <w:p>
       <w:pPr>
         <w:pStyle w:val="Bibliography"/>
@@ -6496,7 +7100,7 @@
       <w:r>
         <w:t xml:space="preserve"> </w:t>
       </w:r>
-      <w:hyperlink r:id="rId67">
+      <w:hyperlink r:id="rId72">
         <w:r>
           <w:rPr>
             <w:rStyle w:val="Hyperlink"/>
@@ -6508,8 +7112,8 @@
         <w:t xml:space="preserve">.</w:t>
       </w:r>
     </w:p>
-    <w:bookmarkEnd w:id="68"/>
-    <w:bookmarkStart w:id="70" w:name="ref-berlowGoldilocksFactorFood2008"/>
+    <w:bookmarkEnd w:id="73"/>
+    <w:bookmarkStart w:id="75" w:name="ref-berlowGoldilocksFactorFood2008"/>
     <w:p>
       <w:pPr>
         <w:pStyle w:val="Bibliography"/>
@@ -6563,7 +7167,7 @@
       <w:r>
         <w:t xml:space="preserve"> </w:t>
       </w:r>
-      <w:hyperlink r:id="rId69">
+      <w:hyperlink r:id="rId74">
         <w:r>
           <w:rPr>
             <w:rStyle w:val="Hyperlink"/>
@@ -6575,8 +7179,8 @@
         <w:t xml:space="preserve">.</w:t>
       </w:r>
     </w:p>
-    <w:bookmarkEnd w:id="70"/>
-    <w:bookmarkStart w:id="72" w:name="ref-brimacombeApplyingMethodIts2024"/>
+    <w:bookmarkEnd w:id="75"/>
+    <w:bookmarkStart w:id="77" w:name="ref-brimacombeApplyingMethodIts2024"/>
     <w:p>
       <w:pPr>
         <w:pStyle w:val="Bibliography"/>
@@ -6605,7 +7209,7 @@
       <w:r>
         <w:t xml:space="preserve"> </w:t>
       </w:r>
-      <w:hyperlink r:id="rId71">
+      <w:hyperlink r:id="rId76">
         <w:r>
           <w:rPr>
             <w:rStyle w:val="Hyperlink"/>
@@ -6617,8 +7221,8 @@
         <w:t xml:space="preserve">.</w:t>
       </w:r>
     </w:p>
-    <w:bookmarkEnd w:id="72"/>
-    <w:bookmarkStart w:id="74" w:name="X539896ce86e228708f5963ceeaf0e82711f0c07"/>
+    <w:bookmarkEnd w:id="77"/>
+    <w:bookmarkStart w:id="79" w:name="X539896ce86e228708f5963ceeaf0e82711f0c07"/>
     <w:p>
       <w:pPr>
         <w:pStyle w:val="Bibliography"/>
@@ -6651,7 +7255,7 @@
       <w:r>
         <w:t xml:space="preserve"> </w:t>
       </w:r>
-      <w:hyperlink r:id="rId73">
+      <w:hyperlink r:id="rId78">
         <w:r>
           <w:rPr>
             <w:rStyle w:val="Hyperlink"/>
@@ -6663,8 +7267,8 @@
         <w:t xml:space="preserve">.</w:t>
       </w:r>
     </w:p>
-    <w:bookmarkEnd w:id="74"/>
-    <w:bookmarkStart w:id="76" w:name="ref-caronTraitmatchingModelsPredict2024"/>
+    <w:bookmarkEnd w:id="79"/>
+    <w:bookmarkStart w:id="81" w:name="ref-caronTraitmatchingModelsPredict2024"/>
     <w:p>
       <w:pPr>
         <w:pStyle w:val="Bibliography"/>
@@ -6697,7 +7301,7 @@
       <w:r>
         <w:t xml:space="preserve"> </w:t>
       </w:r>
-      <w:hyperlink r:id="rId75">
+      <w:hyperlink r:id="rId80">
         <w:r>
           <w:rPr>
             <w:rStyle w:val="Hyperlink"/>
@@ -6709,8 +7313,8 @@
         <w:t xml:space="preserve">.</w:t>
       </w:r>
     </w:p>
-    <w:bookmarkEnd w:id="76"/>
-    <w:bookmarkStart w:id="78" w:name="ref-caronAddressingEltonianShortfall2022"/>
+    <w:bookmarkEnd w:id="81"/>
+    <w:bookmarkStart w:id="83" w:name="ref-caronAddressingEltonianShortfall2022"/>
     <w:p>
       <w:pPr>
         <w:pStyle w:val="Bibliography"/>
@@ -6755,7 +7359,7 @@
       <w:r>
         <w:t xml:space="preserve"> </w:t>
       </w:r>
-      <w:hyperlink r:id="rId77">
+      <w:hyperlink r:id="rId82">
         <w:r>
           <w:rPr>
             <w:rStyle w:val="Hyperlink"/>
@@ -6767,8 +7371,8 @@
         <w:t xml:space="preserve">.</w:t>
       </w:r>
     </w:p>
-    <w:bookmarkEnd w:id="78"/>
-    <w:bookmarkStart w:id="80" w:name="X5c779d5ad003a7245ae62c5694cc82a24ffb865"/>
+    <w:bookmarkEnd w:id="83"/>
+    <w:bookmarkStart w:id="85" w:name="X5c779d5ad003a7245ae62c5694cc82a24ffb865"/>
     <w:p>
       <w:pPr>
         <w:pStyle w:val="Bibliography"/>
@@ -6801,7 +7405,7 @@
       <w:r>
         <w:t xml:space="preserve"> </w:t>
       </w:r>
-      <w:hyperlink r:id="rId79">
+      <w:hyperlink r:id="rId84">
         <w:r>
           <w:rPr>
             <w:rStyle w:val="Hyperlink"/>
@@ -6813,8 +7417,8 @@
         <w:t xml:space="preserve">.</w:t>
       </w:r>
     </w:p>
-    <w:bookmarkEnd w:id="80"/>
-    <w:bookmarkStart w:id="82" w:name="Xb1d8b6b275822be1886d160023287af73cce966"/>
+    <w:bookmarkEnd w:id="85"/>
+    <w:bookmarkStart w:id="87" w:name="Xb1d8b6b275822be1886d160023287af73cce966"/>
     <w:p>
       <w:pPr>
         <w:pStyle w:val="Bibliography"/>
@@ -6847,7 +7451,7 @@
       <w:r>
         <w:t xml:space="preserve"> </w:t>
       </w:r>
-      <w:hyperlink r:id="rId81">
+      <w:hyperlink r:id="rId86">
         <w:r>
           <w:rPr>
             <w:rStyle w:val="Hyperlink"/>
@@ -6859,8 +7463,8 @@
         <w:t xml:space="preserve">.</w:t>
       </w:r>
     </w:p>
-    <w:bookmarkEnd w:id="82"/>
-    <w:bookmarkStart w:id="83" w:name="ref-cohenCommunityFoodWebs1990"/>
+    <w:bookmarkEnd w:id="87"/>
+    <w:bookmarkStart w:id="88" w:name="ref-cohenCommunityFoodWebs1990"/>
     <w:p>
       <w:pPr>
         <w:pStyle w:val="Bibliography"/>
@@ -6945,8 +7549,8 @@
         <w:t xml:space="preserve">. Biomathematics. Berlin Heidelberg: Springer-Verlag.</w:t>
       </w:r>
     </w:p>
-    <w:bookmarkEnd w:id="83"/>
-    <w:bookmarkStart w:id="85" w:name="ref-cohenStochasticTheoryCommunity1985"/>
+    <w:bookmarkEnd w:id="88"/>
+    <w:bookmarkStart w:id="90" w:name="ref-cohenStochasticTheoryCommunity1985"/>
     <w:p>
       <w:pPr>
         <w:pStyle w:val="Bibliography"/>
@@ -7000,7 +7604,7 @@
       <w:r>
         <w:t xml:space="preserve"> </w:t>
       </w:r>
-      <w:hyperlink r:id="rId84">
+      <w:hyperlink r:id="rId89">
         <w:r>
           <w:rPr>
             <w:rStyle w:val="Hyperlink"/>
@@ -7012,8 +7616,8 @@
         <w:t xml:space="preserve">.</w:t>
       </w:r>
     </w:p>
-    <w:bookmarkEnd w:id="85"/>
-    <w:bookmarkStart w:id="87" w:name="ref-deangelisModelTropicInteraction1975"/>
+    <w:bookmarkEnd w:id="90"/>
+    <w:bookmarkStart w:id="92" w:name="ref-deangelisModelTropicInteraction1975"/>
     <w:p>
       <w:pPr>
         <w:pStyle w:val="Bibliography"/>
@@ -7067,7 +7671,7 @@
       <w:r>
         <w:t xml:space="preserve"> </w:t>
       </w:r>
-      <w:hyperlink r:id="rId86">
+      <w:hyperlink r:id="rId91">
         <w:r>
           <w:rPr>
             <w:rStyle w:val="Hyperlink"/>
@@ -7079,8 +7683,8 @@
         <w:t xml:space="preserve">.</w:t>
       </w:r>
     </w:p>
-    <w:bookmarkEnd w:id="87"/>
-    <w:bookmarkStart w:id="89" w:name="Xbdf894eb48feca28c76080dbbbcbceedf5db43e"/>
+    <w:bookmarkEnd w:id="92"/>
+    <w:bookmarkStart w:id="94" w:name="Xbdf894eb48feca28c76080dbbbcbceedf5db43e"/>
     <w:p>
       <w:pPr>
         <w:pStyle w:val="Bibliography"/>
@@ -7125,7 +7729,7 @@
       <w:r>
         <w:t xml:space="preserve"> </w:t>
       </w:r>
-      <w:hyperlink r:id="rId88">
+      <w:hyperlink r:id="rId93">
         <w:r>
           <w:rPr>
             <w:rStyle w:val="Hyperlink"/>
@@ -7137,8 +7741,8 @@
         <w:t xml:space="preserve">.</w:t>
       </w:r>
     </w:p>
-    <w:bookmarkEnd w:id="89"/>
-    <w:bookmarkStart w:id="90" w:name="ref-dunneNetworkStructureFood2006"/>
+    <w:bookmarkEnd w:id="94"/>
+    <w:bookmarkStart w:id="95" w:name="ref-dunneNetworkStructureFood2006"/>
     <w:p>
       <w:pPr>
         <w:pStyle w:val="Bibliography"/>
@@ -7221,8 +7825,8 @@
         <w:t xml:space="preserve">, edited by Jennifer A Dunne and Mercedes Pascual, 27–86. Oxford University Press.</w:t>
       </w:r>
     </w:p>
-    <w:bookmarkEnd w:id="90"/>
-    <w:bookmarkStart w:id="92" w:name="ref-dunneCompilationNetworkAnalyses2008"/>
+    <w:bookmarkEnd w:id="95"/>
+    <w:bookmarkStart w:id="97" w:name="ref-dunneCompilationNetworkAnalyses2008"/>
     <w:p>
       <w:pPr>
         <w:pStyle w:val="Bibliography"/>
@@ -7276,7 +7880,7 @@
       <w:r>
         <w:t xml:space="preserve"> </w:t>
       </w:r>
-      <w:hyperlink r:id="rId91">
+      <w:hyperlink r:id="rId96">
         <w:r>
           <w:rPr>
             <w:rStyle w:val="Hyperlink"/>
@@ -7288,8 +7892,8 @@
         <w:t xml:space="preserve">.</w:t>
       </w:r>
     </w:p>
-    <w:bookmarkEnd w:id="92"/>
-    <w:bookmarkStart w:id="94" w:name="ref-eklofSecondaryExtinctionsFood2013"/>
+    <w:bookmarkEnd w:id="97"/>
+    <w:bookmarkStart w:id="99" w:name="ref-eklofSecondaryExtinctionsFood2013"/>
     <w:p>
       <w:pPr>
         <w:pStyle w:val="Bibliography"/>
@@ -7340,7 +7944,7 @@
       <w:r>
         <w:t xml:space="preserve"> </w:t>
       </w:r>
-      <w:hyperlink r:id="rId93">
+      <w:hyperlink r:id="rId98">
         <w:r>
           <w:rPr>
             <w:rStyle w:val="Hyperlink"/>
@@ -7352,8 +7956,8 @@
         <w:t xml:space="preserve">.</w:t>
       </w:r>
     </w:p>
-    <w:bookmarkEnd w:id="94"/>
-    <w:bookmarkStart w:id="96" w:name="ref-fortunaHabitatLossStructure2006"/>
+    <w:bookmarkEnd w:id="99"/>
+    <w:bookmarkStart w:id="101" w:name="ref-fortunaHabitatLossStructure2006"/>
     <w:p>
       <w:pPr>
         <w:pStyle w:val="Bibliography"/>
@@ -7398,7 +8002,7 @@
       <w:r>
         <w:t xml:space="preserve"> </w:t>
       </w:r>
-      <w:hyperlink r:id="rId95">
+      <w:hyperlink r:id="rId100">
         <w:r>
           <w:rPr>
             <w:rStyle w:val="Hyperlink"/>
@@ -7410,8 +8014,8 @@
         <w:t xml:space="preserve">.</w:t>
       </w:r>
     </w:p>
-    <w:bookmarkEnd w:id="96"/>
-    <w:bookmarkStart w:id="98" w:name="ref-gravelInferringFoodWeb2013"/>
+    <w:bookmarkEnd w:id="101"/>
+    <w:bookmarkStart w:id="103" w:name="ref-gravelInferringFoodWeb2013"/>
     <w:p>
       <w:pPr>
         <w:pStyle w:val="Bibliography"/>
@@ -7444,7 +8048,7 @@
       <w:r>
         <w:t xml:space="preserve"> </w:t>
       </w:r>
-      <w:hyperlink r:id="rId97">
+      <w:hyperlink r:id="rId102">
         <w:r>
           <w:rPr>
             <w:rStyle w:val="Hyperlink"/>
@@ -7456,8 +8060,8 @@
         <w:t xml:space="preserve">.</w:t>
       </w:r>
     </w:p>
-    <w:bookmarkEnd w:id="98"/>
-    <w:bookmarkStart w:id="100" w:name="ref-grayJoiningDotsAutomated2015"/>
+    <w:bookmarkEnd w:id="103"/>
+    <w:bookmarkStart w:id="105" w:name="ref-grayJoiningDotsAutomated2015"/>
     <w:p>
       <w:pPr>
         <w:pStyle w:val="Bibliography"/>
@@ -7502,7 +8106,7 @@
       <w:r>
         <w:t xml:space="preserve"> </w:t>
       </w:r>
-      <w:hyperlink r:id="rId99">
+      <w:hyperlink r:id="rId104">
         <w:r>
           <w:rPr>
             <w:rStyle w:val="Hyperlink"/>
@@ -7514,8 +8118,8 @@
         <w:t xml:space="preserve">.</w:t>
       </w:r>
     </w:p>
-    <w:bookmarkEnd w:id="100"/>
-    <w:bookmarkStart w:id="102" w:name="X71df985a3947d16253b3f31bba0a0cf887d8f0b"/>
+    <w:bookmarkEnd w:id="105"/>
+    <w:bookmarkStart w:id="107" w:name="X71df985a3947d16253b3f31bba0a0cf887d8f0b"/>
     <w:p>
       <w:pPr>
         <w:pStyle w:val="Bibliography"/>
@@ -7557,7 +8161,7 @@
       <w:r>
         <w:t xml:space="preserve"> </w:t>
       </w:r>
-      <w:hyperlink r:id="rId101">
+      <w:hyperlink r:id="rId106">
         <w:r>
           <w:rPr>
             <w:rStyle w:val="Hyperlink"/>
@@ -7569,8 +8173,8 @@
         <w:t xml:space="preserve">.</w:t>
       </w:r>
     </w:p>
-    <w:bookmarkEnd w:id="102"/>
-    <w:bookmarkStart w:id="104" w:name="X86d653ee97d7a95323716d8e0c0300171c8d8cb"/>
+    <w:bookmarkEnd w:id="107"/>
+    <w:bookmarkStart w:id="109" w:name="X86d653ee97d7a95323716d8e0c0300171c8d8cb"/>
     <w:p>
       <w:pPr>
         <w:pStyle w:val="Bibliography"/>
@@ -7609,7 +8213,7 @@
       <w:r>
         <w:t xml:space="preserve"> </w:t>
       </w:r>
-      <w:hyperlink r:id="rId103">
+      <w:hyperlink r:id="rId108">
         <w:r>
           <w:rPr>
             <w:rStyle w:val="Hyperlink"/>
@@ -7621,8 +8225,8 @@
         <w:t xml:space="preserve">.</w:t>
       </w:r>
     </w:p>
-    <w:bookmarkEnd w:id="104"/>
-    <w:bookmarkStart w:id="106" w:name="Xf53c03f1c3fea4e4289657cbb0682f5f23e8b1d"/>
+    <w:bookmarkEnd w:id="109"/>
+    <w:bookmarkStart w:id="111" w:name="Xf53c03f1c3fea4e4289657cbb0682f5f23e8b1d"/>
     <w:p>
       <w:pPr>
         <w:pStyle w:val="Bibliography"/>
@@ -7664,7 +8268,7 @@
       <w:r>
         <w:t xml:space="preserve"> </w:t>
       </w:r>
-      <w:hyperlink r:id="rId105">
+      <w:hyperlink r:id="rId110">
         <w:r>
           <w:rPr>
             <w:rStyle w:val="Hyperlink"/>
@@ -7676,8 +8280,8 @@
         <w:t xml:space="preserve">.</w:t>
       </w:r>
     </w:p>
-    <w:bookmarkEnd w:id="106"/>
-    <w:bookmarkStart w:id="108" w:name="X2d6834cb08966b7d5da0c61c80079bb46b07a34"/>
+    <w:bookmarkEnd w:id="111"/>
+    <w:bookmarkStart w:id="113" w:name="X2d6834cb08966b7d5da0c61c80079bb46b07a34"/>
     <w:p>
       <w:pPr>
         <w:pStyle w:val="Bibliography"/>
@@ -7707,7 +8311,7 @@
       <w:r>
         <w:t xml:space="preserve"> </w:t>
       </w:r>
-      <w:hyperlink r:id="rId107">
+      <w:hyperlink r:id="rId112">
         <w:r>
           <w:rPr>
             <w:rStyle w:val="Hyperlink"/>
@@ -7719,8 +8323,8 @@
         <w:t xml:space="preserve">.</w:t>
       </w:r>
     </w:p>
-    <w:bookmarkEnd w:id="108"/>
-    <w:bookmarkStart w:id="110" w:name="ref-llewelynPredictingPredatorPrey2023"/>
+    <w:bookmarkEnd w:id="113"/>
+    <w:bookmarkStart w:id="115" w:name="ref-llewelynPredictingPredatorPrey2023"/>
     <w:p>
       <w:pPr>
         <w:pStyle w:val="Bibliography"/>
@@ -7753,7 +8357,7 @@
       <w:r>
         <w:t xml:space="preserve"> </w:t>
       </w:r>
-      <w:hyperlink r:id="rId109">
+      <w:hyperlink r:id="rId114">
         <w:r>
           <w:rPr>
             <w:rStyle w:val="Hyperlink"/>
@@ -7765,8 +8369,8 @@
         <w:t xml:space="preserve">.</w:t>
       </w:r>
     </w:p>
-    <w:bookmarkEnd w:id="110"/>
-    <w:bookmarkStart w:id="112" w:name="X159b3081d161fe48d811a7a266284af476e9565"/>
+    <w:bookmarkEnd w:id="115"/>
+    <w:bookmarkStart w:id="117" w:name="X159b3081d161fe48d811a7a266284af476e9565"/>
     <w:p>
       <w:pPr>
         <w:pStyle w:val="Bibliography"/>
@@ -7832,7 +8436,7 @@
       <w:r>
         <w:t xml:space="preserve"> </w:t>
       </w:r>
-      <w:hyperlink r:id="rId111">
+      <w:hyperlink r:id="rId116">
         <w:r>
           <w:rPr>
             <w:rStyle w:val="Hyperlink"/>
@@ -7844,8 +8448,8 @@
         <w:t xml:space="preserve">.</w:t>
       </w:r>
     </w:p>
-    <w:bookmarkEnd w:id="112"/>
-    <w:bookmarkStart w:id="114" w:name="X9a5602d39772ae027b885bf5c9cb3d36ba71c0c"/>
+    <w:bookmarkEnd w:id="117"/>
+    <w:bookmarkStart w:id="119" w:name="X9a5602d39772ae027b885bf5c9cb3d36ba71c0c"/>
     <w:p>
       <w:pPr>
         <w:pStyle w:val="Bibliography"/>
@@ -7878,7 +8482,7 @@
       <w:r>
         <w:t xml:space="preserve"> </w:t>
       </w:r>
-      <w:hyperlink r:id="rId113">
+      <w:hyperlink r:id="rId118">
         <w:r>
           <w:rPr>
             <w:rStyle w:val="Hyperlink"/>
@@ -7890,8 +8494,8 @@
         <w:t xml:space="preserve">.</w:t>
       </w:r>
     </w:p>
-    <w:bookmarkEnd w:id="114"/>
-    <w:bookmarkStart w:id="115" w:name="ref-newmanNetworksIntroduction2010"/>
+    <w:bookmarkEnd w:id="119"/>
+    <w:bookmarkStart w:id="120" w:name="ref-newmanNetworksIntroduction2010"/>
     <w:p>
       <w:pPr>
         <w:pStyle w:val="Bibliography"/>
@@ -7941,8 +8545,8 @@
         <w:t xml:space="preserve">. New York, NY: Oxford University Press.</w:t>
       </w:r>
     </w:p>
-    <w:bookmarkEnd w:id="115"/>
-    <w:bookmarkStart w:id="117" w:name="ref-ohlmannMappingImprintBiotic2018"/>
+    <w:bookmarkEnd w:id="120"/>
+    <w:bookmarkStart w:id="122" w:name="ref-ohlmannMappingImprintBiotic2018"/>
     <w:p>
       <w:pPr>
         <w:pStyle w:val="Bibliography"/>
@@ -7986,7 +8590,7 @@
       <w:r>
         <w:t xml:space="preserve"> </w:t>
       </w:r>
-      <w:hyperlink r:id="rId116">
+      <w:hyperlink r:id="rId121">
         <w:r>
           <w:rPr>
             <w:rStyle w:val="Hyperlink"/>
@@ -7998,8 +8602,8 @@
         <w:t xml:space="preserve">.</w:t>
       </w:r>
     </w:p>
-    <w:bookmarkEnd w:id="117"/>
-    <w:bookmarkStart w:id="119" w:name="ref-petcheySizeForagingFood2008"/>
+    <w:bookmarkEnd w:id="122"/>
+    <w:bookmarkStart w:id="124" w:name="ref-petcheySizeForagingFood2008"/>
     <w:p>
       <w:pPr>
         <w:pStyle w:val="Bibliography"/>
@@ -8032,7 +8636,7 @@
       <w:r>
         <w:t xml:space="preserve"> </w:t>
       </w:r>
-      <w:hyperlink r:id="rId118">
+      <w:hyperlink r:id="rId123">
         <w:r>
           <w:rPr>
             <w:rStyle w:val="Hyperlink"/>
@@ -8044,8 +8648,8 @@
         <w:t xml:space="preserve">.</w:t>
       </w:r>
     </w:p>
-    <w:bookmarkEnd w:id="119"/>
-    <w:bookmarkStart w:id="121" w:name="ref-petcheyFitEfficiencyBiology2011"/>
+    <w:bookmarkEnd w:id="124"/>
+    <w:bookmarkStart w:id="126" w:name="ref-petcheyFitEfficiencyBiology2011"/>
     <w:p>
       <w:pPr>
         <w:pStyle w:val="Bibliography"/>
@@ -8090,7 +8694,7 @@
       <w:r>
         <w:t xml:space="preserve"> </w:t>
       </w:r>
-      <w:hyperlink r:id="rId120">
+      <w:hyperlink r:id="rId125">
         <w:r>
           <w:rPr>
             <w:rStyle w:val="Hyperlink"/>
@@ -8102,8 +8706,8 @@
         <w:t xml:space="preserve">.</w:t>
       </w:r>
     </w:p>
-    <w:bookmarkEnd w:id="121"/>
-    <w:bookmarkStart w:id="123" w:name="ref-pichlerMachineLearningAlgorithms2020"/>
+    <w:bookmarkEnd w:id="126"/>
+    <w:bookmarkStart w:id="128" w:name="ref-pichlerMachineLearningAlgorithms2020"/>
     <w:p>
       <w:pPr>
         <w:pStyle w:val="Bibliography"/>
@@ -8136,7 +8740,7 @@
       <w:r>
         <w:t xml:space="preserve"> </w:t>
       </w:r>
-      <w:hyperlink r:id="rId122">
+      <w:hyperlink r:id="rId127">
         <w:r>
           <w:rPr>
             <w:rStyle w:val="Hyperlink"/>
@@ -8148,8 +8752,8 @@
         <w:t xml:space="preserve">.</w:t>
       </w:r>
     </w:p>
-    <w:bookmarkEnd w:id="123"/>
-    <w:bookmarkStart w:id="125" w:name="ref-poelenGlobalBioticInteractions2014"/>
+    <w:bookmarkEnd w:id="128"/>
+    <w:bookmarkStart w:id="130" w:name="ref-poelenGlobalBioticInteractions2014"/>
     <w:p>
       <w:pPr>
         <w:pStyle w:val="Bibliography"/>
@@ -8194,7 +8798,7 @@
       <w:r>
         <w:t xml:space="preserve"> </w:t>
       </w:r>
-      <w:hyperlink r:id="rId124">
+      <w:hyperlink r:id="rId129">
         <w:r>
           <w:rPr>
             <w:rStyle w:val="Hyperlink"/>
@@ -8206,8 +8810,8 @@
         <w:t xml:space="preserve">.</w:t>
       </w:r>
     </w:p>
-    <w:bookmarkEnd w:id="125"/>
-    <w:bookmarkStart w:id="127" w:name="X023758d2a089016cd8f0c9d2421079cf7d062ff"/>
+    <w:bookmarkEnd w:id="130"/>
+    <w:bookmarkStart w:id="132" w:name="X023758d2a089016cd8f0c9d2421079cf7d062ff"/>
     <w:p>
       <w:pPr>
         <w:pStyle w:val="Bibliography"/>
@@ -8240,7 +8844,7 @@
       <w:r>
         <w:t xml:space="preserve"> </w:t>
       </w:r>
-      <w:hyperlink r:id="rId126">
+      <w:hyperlink r:id="rId131">
         <w:r>
           <w:rPr>
             <w:rStyle w:val="Hyperlink"/>
@@ -8252,8 +8856,8 @@
         <w:t xml:space="preserve">.</w:t>
       </w:r>
     </w:p>
-    <w:bookmarkEnd w:id="127"/>
-    <w:bookmarkStart w:id="129" w:name="ref-poisotMangalMakingEcological2016"/>
+    <w:bookmarkEnd w:id="132"/>
+    <w:bookmarkStart w:id="134" w:name="ref-poisotMangalMakingEcological2016"/>
     <w:p>
       <w:pPr>
         <w:pStyle w:val="Bibliography"/>
@@ -8286,7 +8890,7 @@
       <w:r>
         <w:t xml:space="preserve"> </w:t>
       </w:r>
-      <w:hyperlink r:id="rId128">
+      <w:hyperlink r:id="rId133">
         <w:r>
           <w:rPr>
             <w:rStyle w:val="Hyperlink"/>
@@ -8298,8 +8902,8 @@
         <w:t xml:space="preserve">.</w:t>
       </w:r>
     </w:p>
-    <w:bookmarkEnd w:id="129"/>
-    <w:bookmarkStart w:id="131" w:name="ref-poisotGlobalKnowledgeGaps2021"/>
+    <w:bookmarkEnd w:id="134"/>
+    <w:bookmarkStart w:id="136" w:name="ref-poisotGlobalKnowledgeGaps2021"/>
     <w:p>
       <w:pPr>
         <w:pStyle w:val="Bibliography"/>
@@ -8332,7 +8936,7 @@
       <w:r>
         <w:t xml:space="preserve"> </w:t>
       </w:r>
-      <w:hyperlink r:id="rId130">
+      <w:hyperlink r:id="rId135">
         <w:r>
           <w:rPr>
             <w:rStyle w:val="Hyperlink"/>
@@ -8344,8 +8948,8 @@
         <w:t xml:space="preserve">.</w:t>
       </w:r>
     </w:p>
-    <w:bookmarkEnd w:id="131"/>
-    <w:bookmarkStart w:id="133" w:name="ref-poisotSpeciesWhyEcological2015"/>
+    <w:bookmarkEnd w:id="136"/>
+    <w:bookmarkStart w:id="138" w:name="ref-poisotSpeciesWhyEcological2015"/>
     <w:p>
       <w:pPr>
         <w:pStyle w:val="Bibliography"/>
@@ -8378,7 +8982,7 @@
       <w:r>
         <w:t xml:space="preserve"> </w:t>
       </w:r>
-      <w:hyperlink r:id="rId132">
+      <w:hyperlink r:id="rId137">
         <w:r>
           <w:rPr>
             <w:rStyle w:val="Hyperlink"/>
@@ -8390,8 +8994,8 @@
         <w:t xml:space="preserve">.</w:t>
       </w:r>
     </w:p>
-    <w:bookmarkEnd w:id="133"/>
-    <w:bookmarkStart w:id="135" w:name="ref-poisotDescribeUnderstandPredict2016"/>
+    <w:bookmarkEnd w:id="138"/>
+    <w:bookmarkStart w:id="140" w:name="ref-poisotDescribeUnderstandPredict2016"/>
     <w:p>
       <w:pPr>
         <w:pStyle w:val="Bibliography"/>
@@ -8424,7 +9028,7 @@
       <w:r>
         <w:t xml:space="preserve"> </w:t>
       </w:r>
-      <w:hyperlink r:id="rId134">
+      <w:hyperlink r:id="rId139">
         <w:r>
           <w:rPr>
             <w:rStyle w:val="Hyperlink"/>
@@ -8436,8 +9040,8 @@
         <w:t xml:space="preserve">.</w:t>
       </w:r>
     </w:p>
-    <w:bookmarkEnd w:id="135"/>
-    <w:bookmarkStart w:id="137" w:name="ref-pomeranzInferringPredatorPrey2019"/>
+    <w:bookmarkEnd w:id="140"/>
+    <w:bookmarkStart w:id="142" w:name="ref-pomeranzInferringPredatorPrey2019"/>
     <w:p>
       <w:pPr>
         <w:pStyle w:val="Bibliography"/>
@@ -8470,7 +9074,7 @@
       <w:r>
         <w:t xml:space="preserve"> </w:t>
       </w:r>
-      <w:hyperlink r:id="rId136">
+      <w:hyperlink r:id="rId141">
         <w:r>
           <w:rPr>
             <w:rStyle w:val="Hyperlink"/>
@@ -8482,8 +9086,8 @@
         <w:t xml:space="preserve">.</w:t>
       </w:r>
     </w:p>
-    <w:bookmarkEnd w:id="137"/>
-    <w:bookmarkStart w:id="139" w:name="ref-pringleUntanglingFoodWebs2020"/>
+    <w:bookmarkEnd w:id="142"/>
+    <w:bookmarkStart w:id="144" w:name="ref-pringleUntanglingFoodWebs2020"/>
     <w:p>
       <w:pPr>
         <w:pStyle w:val="Bibliography"/>
@@ -8542,7 +9146,7 @@
       <w:r>
         <w:t xml:space="preserve"> </w:t>
       </w:r>
-      <w:hyperlink r:id="rId138">
+      <w:hyperlink r:id="rId143">
         <w:r>
           <w:rPr>
             <w:rStyle w:val="Hyperlink"/>
@@ -8554,8 +9158,8 @@
         <w:t xml:space="preserve">.</w:t>
       </w:r>
     </w:p>
-    <w:bookmarkEnd w:id="139"/>
-    <w:bookmarkStart w:id="141" w:name="ref-pringleResolvingFoodWebStructure2020"/>
+    <w:bookmarkEnd w:id="144"/>
+    <w:bookmarkStart w:id="146" w:name="ref-pringleResolvingFoodWebStructure2020"/>
     <w:p>
       <w:pPr>
         <w:pStyle w:val="Bibliography"/>
@@ -8597,7 +9201,7 @@
       <w:r>
         <w:t xml:space="preserve"> </w:t>
       </w:r>
-      <w:hyperlink r:id="rId140">
+      <w:hyperlink r:id="rId145">
         <w:r>
           <w:rPr>
             <w:rStyle w:val="Hyperlink"/>
@@ -8609,8 +9213,8 @@
         <w:t xml:space="preserve">.</w:t>
       </w:r>
     </w:p>
-    <w:bookmarkEnd w:id="141"/>
-    <w:bookmarkStart w:id="143" w:name="ref-rohrModelingFoodWebs2010"/>
+    <w:bookmarkEnd w:id="146"/>
+    <w:bookmarkStart w:id="148" w:name="ref-rohrModelingFoodWebs2010"/>
     <w:p>
       <w:pPr>
         <w:pStyle w:val="Bibliography"/>
@@ -8661,7 +9265,7 @@
       <w:r>
         <w:t xml:space="preserve"> </w:t>
       </w:r>
-      <w:hyperlink r:id="rId142">
+      <w:hyperlink r:id="rId147">
         <w:r>
           <w:rPr>
             <w:rStyle w:val="Hyperlink"/>
@@ -8673,8 +9277,8 @@
         <w:t xml:space="preserve">.</w:t>
       </w:r>
     </w:p>
-    <w:bookmarkEnd w:id="143"/>
-    <w:bookmarkStart w:id="145" w:name="X0fb50f1746fa9d2b24f89ed5bfe6ae1a2f58cc2"/>
+    <w:bookmarkEnd w:id="148"/>
+    <w:bookmarkStart w:id="150" w:name="X0fb50f1746fa9d2b24f89ed5bfe6ae1a2f58cc2"/>
     <w:p>
       <w:pPr>
         <w:pStyle w:val="Bibliography"/>
@@ -8697,7 +9301,7 @@
       <w:r>
         <w:t xml:space="preserve"> </w:t>
       </w:r>
-      <w:hyperlink r:id="rId144">
+      <w:hyperlink r:id="rId149">
         <w:r>
           <w:rPr>
             <w:rStyle w:val="Hyperlink"/>
@@ -8709,8 +9313,8 @@
         <w:t xml:space="preserve">.</w:t>
       </w:r>
     </w:p>
-    <w:bookmarkEnd w:id="145"/>
-    <w:bookmarkStart w:id="147" w:name="X03e9e0a0d566f92bb17f572b5d8593be755e14a"/>
+    <w:bookmarkEnd w:id="150"/>
+    <w:bookmarkStart w:id="152" w:name="X03e9e0a0d566f92bb17f572b5d8593be755e14a"/>
     <w:p>
       <w:pPr>
         <w:pStyle w:val="Bibliography"/>
@@ -8743,7 +9347,7 @@
       <w:r>
         <w:t xml:space="preserve"> </w:t>
       </w:r>
-      <w:hyperlink r:id="rId146">
+      <w:hyperlink r:id="rId151">
         <w:r>
           <w:rPr>
             <w:rStyle w:val="Hyperlink"/>
@@ -8755,8 +9359,8 @@
         <w:t xml:space="preserve">.</w:t>
       </w:r>
     </w:p>
-    <w:bookmarkEnd w:id="147"/>
-    <w:bookmarkStart w:id="149" w:name="ref-stoufferEvidenceExistenceRobust2007"/>
+    <w:bookmarkEnd w:id="152"/>
+    <w:bookmarkStart w:id="154" w:name="ref-stoufferEvidenceExistenceRobust2007"/>
     <w:p>
       <w:pPr>
         <w:pStyle w:val="Bibliography"/>
@@ -8789,7 +9393,7 @@
       <w:r>
         <w:t xml:space="preserve"> </w:t>
       </w:r>
-      <w:hyperlink r:id="rId148">
+      <w:hyperlink r:id="rId153">
         <w:r>
           <w:rPr>
             <w:rStyle w:val="Hyperlink"/>
@@ -8801,8 +9405,8 @@
         <w:t xml:space="preserve">.</w:t>
       </w:r>
     </w:p>
-    <w:bookmarkEnd w:id="149"/>
-    <w:bookmarkStart w:id="151" w:name="ref-strydomFoodWebReconstruction2022"/>
+    <w:bookmarkEnd w:id="154"/>
+    <w:bookmarkStart w:id="156" w:name="ref-strydomFoodWebReconstruction2022"/>
     <w:p>
       <w:pPr>
         <w:pStyle w:val="Bibliography"/>
@@ -8835,7 +9439,7 @@
       <w:r>
         <w:t xml:space="preserve"> </w:t>
       </w:r>
-      <w:hyperlink r:id="rId150">
+      <w:hyperlink r:id="rId155">
         <w:r>
           <w:rPr>
             <w:rStyle w:val="Hyperlink"/>
@@ -8847,8 +9451,8 @@
         <w:t xml:space="preserve">.</w:t>
       </w:r>
     </w:p>
-    <w:bookmarkEnd w:id="151"/>
-    <w:bookmarkStart w:id="153" w:name="ref-strydomGraphEmbeddingTransfer2023"/>
+    <w:bookmarkEnd w:id="156"/>
+    <w:bookmarkStart w:id="158" w:name="ref-strydomGraphEmbeddingTransfer2023"/>
     <w:p>
       <w:pPr>
         <w:pStyle w:val="Bibliography"/>
@@ -8881,7 +9485,7 @@
       <w:r>
         <w:t xml:space="preserve"> </w:t>
       </w:r>
-      <w:hyperlink r:id="rId152">
+      <w:hyperlink r:id="rId157">
         <w:r>
           <w:rPr>
             <w:rStyle w:val="Hyperlink"/>
@@ -8893,8 +9497,8 @@
         <w:t xml:space="preserve">.</w:t>
       </w:r>
     </w:p>
-    <w:bookmarkEnd w:id="153"/>
-    <w:bookmarkStart w:id="155" w:name="ref-strydomRoadmapPredictingSpecies2021"/>
+    <w:bookmarkEnd w:id="158"/>
+    <w:bookmarkStart w:id="160" w:name="ref-strydomRoadmapPredictingSpecies2021"/>
     <w:p>
       <w:pPr>
         <w:pStyle w:val="Bibliography"/>
@@ -8927,7 +9531,7 @@
       <w:r>
         <w:t xml:space="preserve"> </w:t>
       </w:r>
-      <w:hyperlink r:id="rId154">
+      <w:hyperlink r:id="rId159">
         <w:r>
           <w:rPr>
             <w:rStyle w:val="Hyperlink"/>
@@ -8939,8 +9543,8 @@
         <w:t xml:space="preserve">.</w:t>
       </w:r>
     </w:p>
-    <w:bookmarkEnd w:id="155"/>
-    <w:bookmarkStart w:id="157" w:name="ref-strydomSVDEntropyReveals2021"/>
+    <w:bookmarkEnd w:id="160"/>
+    <w:bookmarkStart w:id="162" w:name="ref-strydomSVDEntropyReveals2021"/>
     <w:p>
       <w:pPr>
         <w:pStyle w:val="Bibliography"/>
@@ -9003,7 +9607,7 @@
       <w:r>
         <w:t xml:space="preserve"> </w:t>
       </w:r>
-      <w:hyperlink r:id="rId156">
+      <w:hyperlink r:id="rId161">
         <w:r>
           <w:rPr>
             <w:rStyle w:val="Hyperlink"/>
@@ -9015,8 +9619,8 @@
         <w:t xml:space="preserve">.</w:t>
       </w:r>
     </w:p>
-    <w:bookmarkEnd w:id="157"/>
-    <w:bookmarkStart w:id="159" w:name="X31a4fa003bce600ed04df56db844e85b8f7350e"/>
+    <w:bookmarkEnd w:id="162"/>
+    <w:bookmarkStart w:id="164" w:name="X31a4fa003bce600ed04df56db844e85b8f7350e"/>
     <w:p>
       <w:pPr>
         <w:pStyle w:val="Bibliography"/>
@@ -9049,7 +9653,7 @@
       <w:r>
         <w:t xml:space="preserve"> </w:t>
       </w:r>
-      <w:hyperlink r:id="rId158">
+      <w:hyperlink r:id="rId163">
         <w:r>
           <w:rPr>
             <w:rStyle w:val="Hyperlink"/>
@@ -9061,8 +9665,8 @@
         <w:t xml:space="preserve">.</w:t>
       </w:r>
     </w:p>
-    <w:bookmarkEnd w:id="159"/>
-    <w:bookmarkStart w:id="161" w:name="ref-uphamInferringMammalTree2019"/>
+    <w:bookmarkEnd w:id="164"/>
+    <w:bookmarkStart w:id="166" w:name="ref-uphamInferringMammalTree2019"/>
     <w:p>
       <w:pPr>
         <w:pStyle w:val="Bibliography"/>
@@ -9107,7 +9711,7 @@
       <w:r>
         <w:t xml:space="preserve"> </w:t>
       </w:r>
-      <w:hyperlink r:id="rId160">
+      <w:hyperlink r:id="rId165">
         <w:r>
           <w:rPr>
             <w:rStyle w:val="Hyperlink"/>
@@ -9119,8 +9723,8 @@
         <w:t xml:space="preserve">.</w:t>
       </w:r>
     </w:p>
-    <w:bookmarkEnd w:id="161"/>
-    <w:bookmarkStart w:id="163" w:name="X2cae758a57fb7b500a696ee22ace3d032a23796"/>
+    <w:bookmarkEnd w:id="166"/>
+    <w:bookmarkStart w:id="168" w:name="X2cae758a57fb7b500a696ee22ace3d032a23796"/>
     <w:p>
       <w:pPr>
         <w:pStyle w:val="Bibliography"/>
@@ -9153,7 +9757,7 @@
       <w:r>
         <w:t xml:space="preserve"> </w:t>
       </w:r>
-      <w:hyperlink r:id="rId162">
+      <w:hyperlink r:id="rId167">
         <w:r>
           <w:rPr>
             <w:rStyle w:val="Hyperlink"/>
@@ -9165,8 +9769,8 @@
         <w:t xml:space="preserve">.</w:t>
       </w:r>
     </w:p>
-    <w:bookmarkEnd w:id="163"/>
-    <w:bookmarkStart w:id="165" w:name="ref-vermaatMajorDimensionsFoodweb2009"/>
+    <w:bookmarkEnd w:id="168"/>
+    <w:bookmarkStart w:id="170" w:name="ref-vermaatMajorDimensionsFoodweb2009"/>
     <w:p>
       <w:pPr>
         <w:pStyle w:val="Bibliography"/>
@@ -9199,7 +9803,7 @@
       <w:r>
         <w:t xml:space="preserve"> </w:t>
       </w:r>
-      <w:hyperlink r:id="rId164">
+      <w:hyperlink r:id="rId169">
         <w:r>
           <w:rPr>
             <w:rStyle w:val="Hyperlink"/>
@@ -9211,8 +9815,8 @@
         <w:t xml:space="preserve">.</w:t>
       </w:r>
     </w:p>
-    <w:bookmarkEnd w:id="165"/>
-    <w:bookmarkStart w:id="167" w:name="ref-williamsSimpleRulesYield2000"/>
+    <w:bookmarkEnd w:id="170"/>
+    <w:bookmarkStart w:id="172" w:name="ref-williamsSimpleRulesYield2000"/>
     <w:p>
       <w:pPr>
         <w:pStyle w:val="Bibliography"/>
@@ -9245,7 +9849,7 @@
       <w:r>
         <w:t xml:space="preserve"> </w:t>
       </w:r>
-      <w:hyperlink r:id="rId166">
+      <w:hyperlink r:id="rId171">
         <w:r>
           <w:rPr>
             <w:rStyle w:val="Hyperlink"/>
@@ -9257,8 +9861,8 @@
         <w:t xml:space="preserve">.</w:t>
       </w:r>
     </w:p>
-    <w:bookmarkEnd w:id="167"/>
-    <w:bookmarkStart w:id="169" w:name="ref-williamsSuccessItsLimits2008"/>
+    <w:bookmarkEnd w:id="172"/>
+    <w:bookmarkStart w:id="174" w:name="ref-williamsSuccessItsLimits2008"/>
     <w:p>
       <w:pPr>
         <w:pStyle w:val="Bibliography"/>
@@ -9291,7 +9895,7 @@
       <w:r>
         <w:t xml:space="preserve"> </w:t>
       </w:r>
-      <w:hyperlink r:id="rId168">
+      <w:hyperlink r:id="rId173">
         <w:r>
           <w:rPr>
             <w:rStyle w:val="Hyperlink"/>
@@ -9303,8 +9907,8 @@
         <w:t xml:space="preserve">.</w:t>
       </w:r>
     </w:p>
-    <w:bookmarkEnd w:id="169"/>
-    <w:bookmarkStart w:id="171" w:name="X3fc2d14386dedf5f1ba7e24ee00e41a20bbf03b"/>
+    <w:bookmarkEnd w:id="174"/>
+    <w:bookmarkStart w:id="176" w:name="X3fc2d14386dedf5f1ba7e24ee00e41a20bbf03b"/>
     <w:p>
       <w:pPr>
         <w:pStyle w:val="Bibliography"/>
@@ -9358,7 +9962,7 @@
       <w:r>
         <w:t xml:space="preserve"> </w:t>
       </w:r>
-      <w:hyperlink r:id="rId170">
+      <w:hyperlink r:id="rId175">
         <w:r>
           <w:rPr>
             <w:rStyle w:val="Hyperlink"/>
@@ -9370,8 +9974,8 @@
         <w:t xml:space="preserve">.</w:t>
       </w:r>
     </w:p>
-    <w:bookmarkEnd w:id="171"/>
-    <w:bookmarkStart w:id="173" w:name="X88f1d6f63b0836bbf1d6ae3f885d8fb9f247ff3"/>
+    <w:bookmarkEnd w:id="176"/>
+    <w:bookmarkStart w:id="178" w:name="X88f1d6f63b0836bbf1d6ae3f885d8fb9f247ff3"/>
     <w:p>
       <w:pPr>
         <w:pStyle w:val="Bibliography"/>
@@ -9425,7 +10029,7 @@
       <w:r>
         <w:t xml:space="preserve"> </w:t>
       </w:r>
-      <w:hyperlink r:id="rId172">
+      <w:hyperlink r:id="rId177">
         <w:r>
           <w:rPr>
             <w:rStyle w:val="Hyperlink"/>
@@ -9437,9 +10041,9 @@
         <w:t xml:space="preserve">.</w:t>
       </w:r>
     </w:p>
-    <w:bookmarkEnd w:id="173"/>
-    <w:bookmarkEnd w:id="174"/>
-    <w:bookmarkEnd w:id="175"/>
+    <w:bookmarkEnd w:id="178"/>
+    <w:bookmarkEnd w:id="179"/>
+    <w:bookmarkEnd w:id="180"/>
     <w:sectPr/>
   </w:body>
 </w:document>
@@ -9756,6 +10360,9 @@
     <w:abstractNumId w:val="991"/>
   </w:num>
   <w:num w:numId="1016">
+    <w:abstractNumId w:val="991"/>
+  </w:num>
+  <w:num w:numId="1017">
     <w:abstractNumId w:val="99411"/>
     <w:lvlOverride w:ilvl="0">
       <w:startOverride w:val="1"/>
@@ -9785,9 +10392,6 @@
       <w:startOverride w:val="1"/>
     </w:lvlOverride>
   </w:num>
-  <w:num w:numId="1017">
-    <w:abstractNumId w:val="991"/>
-  </w:num>
   <w:num w:numId="1018">
     <w:abstractNumId w:val="991"/>
   </w:num>
@@ -9807,6 +10411,9 @@
     <w:abstractNumId w:val="991"/>
   </w:num>
   <w:num w:numId="1024">
+    <w:abstractNumId w:val="991"/>
+  </w:num>
+  <w:num w:numId="1025">
     <w:abstractNumId w:val="991"/>
   </w:num>
 </w:numbering>

</xml_diff>

<commit_message>
🚑 lets commit this before I mess the table up...
</commit_message>
<xml_diff>
--- a/_manuscript/index.docx
+++ b/_manuscript/index.docx
@@ -101,7 +101,7 @@
         <w:pStyle w:val="Date"/>
       </w:pPr>
       <w:r>
-        <w:t xml:space="preserve">2024-04-22</w:t>
+        <w:t xml:space="preserve">2024-04-23</w:t>
       </w:r>
     </w:p>
     <w:p>
@@ -874,7 +874,7 @@
         <w:pStyle w:val="Compact"/>
       </w:pPr>
       <w:r>
-        <w:t xml:space="preserve">I don;t think these</w:t>
+        <w:t xml:space="preserve">I don’t think these</w:t>
       </w:r>
       <w:r>
         <w:t xml:space="preserve"> </w:t>
@@ -889,7 +889,7 @@
         <w:t xml:space="preserve">’</w:t>
       </w:r>
       <w:r>
-        <w:t xml:space="preserve">/nuanced links (e.g. carnivorous hippos) are going to rock the boat when we think about networks at the structural level. To say this in a different way maybe it comes down to thinking about the scale of organisation within a network… The classical levels of organisation within ecology (population, community, …) are also relevant when we thin about a networks.</w:t>
+        <w:t xml:space="preserve">/nuanced links (e.g. carnivorous hippos) are going to rock the boat when we think about networks at the structural level. To say this in a different way maybe it comes down to thinking about the scale of organisation within a network… The classical levels of organisation within ecology (population, community, …) are also relevant when we think about a networks.</w:t>
       </w:r>
     </w:p>
     <w:p>
@@ -2699,6 +2699,21 @@
       <w:r>
         <w:t xml:space="preserve">(Ohlmann et al. 2018)</w:t>
       </w:r>
+      <w:r>
+        <w:t xml:space="preserve">. This (for me) seems fundamentally flawed and</w:t>
+      </w:r>
+      <w:r>
+        <w:t xml:space="preserve"> </w:t>
+      </w:r>
+      <w:r>
+        <w:t xml:space="preserve">Blanchet, Cazelles, and Gravel (2020)</w:t>
+      </w:r>
+      <w:r>
+        <w:t xml:space="preserve"> </w:t>
+      </w:r>
+      <w:r>
+        <w:t xml:space="preserve">seems to agree with me at least a little bit.</w:t>
+      </w:r>
     </w:p>
     <w:bookmarkEnd w:id="28"/>
     <w:bookmarkStart w:id="31" w:name="model-benchmarking"/>
@@ -3336,8 +3351,8 @@
               <w:gridCol w:w="792"/>
               <w:gridCol w:w="792"/>
               <w:gridCol w:w="792"/>
-              <w:gridCol w:w="693"/>
-              <w:gridCol w:w="891"/>
+              <w:gridCol w:w="792"/>
+              <w:gridCol w:w="792"/>
               <w:gridCol w:w="792"/>
               <w:gridCol w:w="792"/>
               <w:gridCol w:w="792"/>
@@ -4891,12 +4906,7 @@
                 <w:p>
                   <w:pPr>
                     <w:pStyle w:val="Compact"/>
-                    <w:jc w:val="left"/>
-                    <w:jc w:val="center"/>
-                  </w:pPr>
-                  <w:r>
-                    <w:t xml:space="preserve">statistical</w:t>
-                  </w:r>
+                  </w:pPr>
                 </w:p>
               </w:tc>
               <w:tc>
@@ -6723,7 +6733,6 @@
           <w:ilvl w:val="1"/>
           <w:numId w:val="1025"/>
         </w:numPr>
-        <w:pStyle w:val="Compact"/>
       </w:pPr>
       <w:r>
         <w:t xml:space="preserve">“</w:t>
@@ -6745,6 +6754,23 @@
       </w:r>
       <w:r>
         <w:t xml:space="preserve">Strydom et al. (2021)</w:t>
+      </w:r>
+    </w:p>
+    <w:p>
+      <w:pPr>
+        <w:numPr>
+          <w:ilvl w:val="1"/>
+          <w:numId w:val="1025"/>
+        </w:numPr>
+      </w:pPr>
+      <w:r>
+        <w:t xml:space="preserve">Aligning (dove-tailing) with this the idea of ensemble modelling as presented by</w:t>
+      </w:r>
+      <w:r>
+        <w:t xml:space="preserve"> </w:t>
+      </w:r>
+      <w:r>
+        <w:t xml:space="preserve">Becker et al. (2022)</w:t>
       </w:r>
     </w:p>
     <w:p>
@@ -6784,7 +6810,7 @@
       </w:r>
     </w:p>
     <w:bookmarkEnd w:id="63"/>
-    <w:bookmarkStart w:id="180" w:name="references"/>
+    <w:bookmarkStart w:id="184" w:name="references"/>
     <w:p>
       <w:pPr>
         <w:pStyle w:val="Heading2"/>
@@ -6819,7 +6845,7 @@
         </w:r>
       </w:hyperlink>
     </w:p>
-    <w:bookmarkStart w:id="179" w:name="refs"/>
+    <w:bookmarkStart w:id="183" w:name="refs"/>
     <w:bookmarkStart w:id="65" w:name="ref-allesinaGeneralModelFood2008"/>
     <w:p>
       <w:pPr>
@@ -7067,12 +7093,58 @@
       </w:r>
     </w:p>
     <w:bookmarkEnd w:id="71"/>
-    <w:bookmarkStart w:id="73" w:name="ref-beckermanForagingBiologyPredicts2006"/>
+    <w:bookmarkStart w:id="73" w:name="ref-beckerOptimisingPredictiveModels2022"/>
     <w:p>
       <w:pPr>
         <w:pStyle w:val="Bibliography"/>
       </w:pPr>
       <w:r>
+        <w:t xml:space="preserve">Becker, Daniel J., Gregory F. Albery, Anna R. Sjodin, Timothée Poisot, Laura M. Bergner, Binqi Chen, Lily E. Cohen, et al. 2022.</w:t>
+      </w:r>
+      <w:r>
+        <w:t xml:space="preserve"> </w:t>
+      </w:r>
+      <w:r>
+        <w:t xml:space="preserve">“Optimising Predictive Models to Prioritise Viral Discovery in Zoonotic Reservoirs.”</w:t>
+      </w:r>
+      <w:r>
+        <w:t xml:space="preserve"> </w:t>
+      </w:r>
+      <w:r>
+        <w:rPr>
+          <w:iCs/>
+          <w:i/>
+        </w:rPr>
+        <w:t xml:space="preserve">The Lancet Microbe</w:t>
+      </w:r>
+      <w:r>
+        <w:t xml:space="preserve"> </w:t>
+      </w:r>
+      <w:r>
+        <w:t xml:space="preserve">3 (8): e625–37.</w:t>
+      </w:r>
+      <w:r>
+        <w:t xml:space="preserve"> </w:t>
+      </w:r>
+      <w:hyperlink r:id="rId72">
+        <w:r>
+          <w:rPr>
+            <w:rStyle w:val="Hyperlink"/>
+          </w:rPr>
+          <w:t xml:space="preserve">https://doi.org/10.1016/S2666-5247(21)00245-7</w:t>
+        </w:r>
+      </w:hyperlink>
+      <w:r>
+        <w:t xml:space="preserve">.</w:t>
+      </w:r>
+    </w:p>
+    <w:bookmarkEnd w:id="73"/>
+    <w:bookmarkStart w:id="75" w:name="ref-beckermanForagingBiologyPredicts2006"/>
+    <w:p>
+      <w:pPr>
+        <w:pStyle w:val="Bibliography"/>
+      </w:pPr>
+      <w:r>
         <w:t xml:space="preserve">Beckerman, Andrew P., Owen L. Petchey, and Philip H. Warren. 2006.</w:t>
       </w:r>
       <w:r>
@@ -7100,7 +7172,7 @@
       <w:r>
         <w:t xml:space="preserve"> </w:t>
       </w:r>
-      <w:hyperlink r:id="rId72">
+      <w:hyperlink r:id="rId74">
         <w:r>
           <w:rPr>
             <w:rStyle w:val="Hyperlink"/>
@@ -7112,8 +7184,8 @@
         <w:t xml:space="preserve">.</w:t>
       </w:r>
     </w:p>
-    <w:bookmarkEnd w:id="73"/>
-    <w:bookmarkStart w:id="75" w:name="ref-berlowGoldilocksFactorFood2008"/>
+    <w:bookmarkEnd w:id="75"/>
+    <w:bookmarkStart w:id="77" w:name="ref-berlowGoldilocksFactorFood2008"/>
     <w:p>
       <w:pPr>
         <w:pStyle w:val="Bibliography"/>
@@ -7167,7 +7239,7 @@
       <w:r>
         <w:t xml:space="preserve"> </w:t>
       </w:r>
-      <w:hyperlink r:id="rId74">
+      <w:hyperlink r:id="rId76">
         <w:r>
           <w:rPr>
             <w:rStyle w:val="Hyperlink"/>
@@ -7179,13 +7251,59 @@
         <w:t xml:space="preserve">.</w:t>
       </w:r>
     </w:p>
-    <w:bookmarkEnd w:id="75"/>
-    <w:bookmarkStart w:id="77" w:name="ref-brimacombeApplyingMethodIts2024"/>
+    <w:bookmarkEnd w:id="77"/>
+    <w:bookmarkStart w:id="79" w:name="ref-blanchetCooccurrenceNotEvidence2020"/>
     <w:p>
       <w:pPr>
         <w:pStyle w:val="Bibliography"/>
       </w:pPr>
       <w:r>
+        <w:t xml:space="preserve">Blanchet, F. Guillaume, Kevin Cazelles, and Dominique Gravel. 2020.</w:t>
+      </w:r>
+      <w:r>
+        <w:t xml:space="preserve"> </w:t>
+      </w:r>
+      <w:r>
+        <w:t xml:space="preserve">“Co-Occurrence Is Not Evidence of Ecological Interactions.”</w:t>
+      </w:r>
+      <w:r>
+        <w:t xml:space="preserve"> </w:t>
+      </w:r>
+      <w:r>
+        <w:rPr>
+          <w:iCs/>
+          <w:i/>
+        </w:rPr>
+        <w:t xml:space="preserve">Ecology Letters</w:t>
+      </w:r>
+      <w:r>
+        <w:t xml:space="preserve"> </w:t>
+      </w:r>
+      <w:r>
+        <w:t xml:space="preserve">23 (7): 1050–63.</w:t>
+      </w:r>
+      <w:r>
+        <w:t xml:space="preserve"> </w:t>
+      </w:r>
+      <w:hyperlink r:id="rId78">
+        <w:r>
+          <w:rPr>
+            <w:rStyle w:val="Hyperlink"/>
+          </w:rPr>
+          <w:t xml:space="preserve">https://doi.org/10.1111/ele.13525</w:t>
+        </w:r>
+      </w:hyperlink>
+      <w:r>
+        <w:t xml:space="preserve">.</w:t>
+      </w:r>
+    </w:p>
+    <w:bookmarkEnd w:id="79"/>
+    <w:bookmarkStart w:id="81" w:name="ref-brimacombeApplyingMethodIts2024"/>
+    <w:p>
+      <w:pPr>
+        <w:pStyle w:val="Bibliography"/>
+      </w:pPr>
+      <w:r>
         <w:t xml:space="preserve">Brimacombe, Chris, Korryn Bodner, and Marie-Josee Fortin. 2024.</w:t>
       </w:r>
       <w:r>
@@ -7209,7 +7327,7 @@
       <w:r>
         <w:t xml:space="preserve"> </w:t>
       </w:r>
-      <w:hyperlink r:id="rId76">
+      <w:hyperlink r:id="rId80">
         <w:r>
           <w:rPr>
             <w:rStyle w:val="Hyperlink"/>
@@ -7221,8 +7339,8 @@
         <w:t xml:space="preserve">.</w:t>
       </w:r>
     </w:p>
-    <w:bookmarkEnd w:id="77"/>
-    <w:bookmarkStart w:id="79" w:name="X539896ce86e228708f5963ceeaf0e82711f0c07"/>
+    <w:bookmarkEnd w:id="81"/>
+    <w:bookmarkStart w:id="83" w:name="X539896ce86e228708f5963ceeaf0e82711f0c07"/>
     <w:p>
       <w:pPr>
         <w:pStyle w:val="Bibliography"/>
@@ -7255,7 +7373,7 @@
       <w:r>
         <w:t xml:space="preserve"> </w:t>
       </w:r>
-      <w:hyperlink r:id="rId78">
+      <w:hyperlink r:id="rId82">
         <w:r>
           <w:rPr>
             <w:rStyle w:val="Hyperlink"/>
@@ -7267,8 +7385,8 @@
         <w:t xml:space="preserve">.</w:t>
       </w:r>
     </w:p>
-    <w:bookmarkEnd w:id="79"/>
-    <w:bookmarkStart w:id="81" w:name="ref-caronTraitmatchingModelsPredict2024"/>
+    <w:bookmarkEnd w:id="83"/>
+    <w:bookmarkStart w:id="85" w:name="ref-caronTraitmatchingModelsPredict2024"/>
     <w:p>
       <w:pPr>
         <w:pStyle w:val="Bibliography"/>
@@ -7301,7 +7419,7 @@
       <w:r>
         <w:t xml:space="preserve"> </w:t>
       </w:r>
-      <w:hyperlink r:id="rId80">
+      <w:hyperlink r:id="rId84">
         <w:r>
           <w:rPr>
             <w:rStyle w:val="Hyperlink"/>
@@ -7313,8 +7431,8 @@
         <w:t xml:space="preserve">.</w:t>
       </w:r>
     </w:p>
-    <w:bookmarkEnd w:id="81"/>
-    <w:bookmarkStart w:id="83" w:name="ref-caronAddressingEltonianShortfall2022"/>
+    <w:bookmarkEnd w:id="85"/>
+    <w:bookmarkStart w:id="87" w:name="ref-caronAddressingEltonianShortfall2022"/>
     <w:p>
       <w:pPr>
         <w:pStyle w:val="Bibliography"/>
@@ -7359,7 +7477,7 @@
       <w:r>
         <w:t xml:space="preserve"> </w:t>
       </w:r>
-      <w:hyperlink r:id="rId82">
+      <w:hyperlink r:id="rId86">
         <w:r>
           <w:rPr>
             <w:rStyle w:val="Hyperlink"/>
@@ -7371,8 +7489,8 @@
         <w:t xml:space="preserve">.</w:t>
       </w:r>
     </w:p>
-    <w:bookmarkEnd w:id="83"/>
-    <w:bookmarkStart w:id="85" w:name="X5c779d5ad003a7245ae62c5694cc82a24ffb865"/>
+    <w:bookmarkEnd w:id="87"/>
+    <w:bookmarkStart w:id="89" w:name="X5c779d5ad003a7245ae62c5694cc82a24ffb865"/>
     <w:p>
       <w:pPr>
         <w:pStyle w:val="Bibliography"/>
@@ -7405,7 +7523,7 @@
       <w:r>
         <w:t xml:space="preserve"> </w:t>
       </w:r>
-      <w:hyperlink r:id="rId84">
+      <w:hyperlink r:id="rId88">
         <w:r>
           <w:rPr>
             <w:rStyle w:val="Hyperlink"/>
@@ -7417,8 +7535,8 @@
         <w:t xml:space="preserve">.</w:t>
       </w:r>
     </w:p>
-    <w:bookmarkEnd w:id="85"/>
-    <w:bookmarkStart w:id="87" w:name="Xb1d8b6b275822be1886d160023287af73cce966"/>
+    <w:bookmarkEnd w:id="89"/>
+    <w:bookmarkStart w:id="91" w:name="Xb1d8b6b275822be1886d160023287af73cce966"/>
     <w:p>
       <w:pPr>
         <w:pStyle w:val="Bibliography"/>
@@ -7451,7 +7569,7 @@
       <w:r>
         <w:t xml:space="preserve"> </w:t>
       </w:r>
-      <w:hyperlink r:id="rId86">
+      <w:hyperlink r:id="rId90">
         <w:r>
           <w:rPr>
             <w:rStyle w:val="Hyperlink"/>
@@ -7463,8 +7581,8 @@
         <w:t xml:space="preserve">.</w:t>
       </w:r>
     </w:p>
-    <w:bookmarkEnd w:id="87"/>
-    <w:bookmarkStart w:id="88" w:name="ref-cohenCommunityFoodWebs1990"/>
+    <w:bookmarkEnd w:id="91"/>
+    <w:bookmarkStart w:id="92" w:name="ref-cohenCommunityFoodWebs1990"/>
     <w:p>
       <w:pPr>
         <w:pStyle w:val="Bibliography"/>
@@ -7549,8 +7667,8 @@
         <w:t xml:space="preserve">. Biomathematics. Berlin Heidelberg: Springer-Verlag.</w:t>
       </w:r>
     </w:p>
-    <w:bookmarkEnd w:id="88"/>
-    <w:bookmarkStart w:id="90" w:name="ref-cohenStochasticTheoryCommunity1985"/>
+    <w:bookmarkEnd w:id="92"/>
+    <w:bookmarkStart w:id="94" w:name="ref-cohenStochasticTheoryCommunity1985"/>
     <w:p>
       <w:pPr>
         <w:pStyle w:val="Bibliography"/>
@@ -7604,7 +7722,7 @@
       <w:r>
         <w:t xml:space="preserve"> </w:t>
       </w:r>
-      <w:hyperlink r:id="rId89">
+      <w:hyperlink r:id="rId93">
         <w:r>
           <w:rPr>
             <w:rStyle w:val="Hyperlink"/>
@@ -7616,8 +7734,8 @@
         <w:t xml:space="preserve">.</w:t>
       </w:r>
     </w:p>
-    <w:bookmarkEnd w:id="90"/>
-    <w:bookmarkStart w:id="92" w:name="ref-deangelisModelTropicInteraction1975"/>
+    <w:bookmarkEnd w:id="94"/>
+    <w:bookmarkStart w:id="96" w:name="ref-deangelisModelTropicInteraction1975"/>
     <w:p>
       <w:pPr>
         <w:pStyle w:val="Bibliography"/>
@@ -7671,7 +7789,7 @@
       <w:r>
         <w:t xml:space="preserve"> </w:t>
       </w:r>
-      <w:hyperlink r:id="rId91">
+      <w:hyperlink r:id="rId95">
         <w:r>
           <w:rPr>
             <w:rStyle w:val="Hyperlink"/>
@@ -7683,8 +7801,8 @@
         <w:t xml:space="preserve">.</w:t>
       </w:r>
     </w:p>
-    <w:bookmarkEnd w:id="92"/>
-    <w:bookmarkStart w:id="94" w:name="Xbdf894eb48feca28c76080dbbbcbceedf5db43e"/>
+    <w:bookmarkEnd w:id="96"/>
+    <w:bookmarkStart w:id="98" w:name="Xbdf894eb48feca28c76080dbbbcbceedf5db43e"/>
     <w:p>
       <w:pPr>
         <w:pStyle w:val="Bibliography"/>
@@ -7729,7 +7847,7 @@
       <w:r>
         <w:t xml:space="preserve"> </w:t>
       </w:r>
-      <w:hyperlink r:id="rId93">
+      <w:hyperlink r:id="rId97">
         <w:r>
           <w:rPr>
             <w:rStyle w:val="Hyperlink"/>
@@ -7741,8 +7859,8 @@
         <w:t xml:space="preserve">.</w:t>
       </w:r>
     </w:p>
-    <w:bookmarkEnd w:id="94"/>
-    <w:bookmarkStart w:id="95" w:name="ref-dunneNetworkStructureFood2006"/>
+    <w:bookmarkEnd w:id="98"/>
+    <w:bookmarkStart w:id="99" w:name="ref-dunneNetworkStructureFood2006"/>
     <w:p>
       <w:pPr>
         <w:pStyle w:val="Bibliography"/>
@@ -7825,8 +7943,8 @@
         <w:t xml:space="preserve">, edited by Jennifer A Dunne and Mercedes Pascual, 27–86. Oxford University Press.</w:t>
       </w:r>
     </w:p>
-    <w:bookmarkEnd w:id="95"/>
-    <w:bookmarkStart w:id="97" w:name="ref-dunneCompilationNetworkAnalyses2008"/>
+    <w:bookmarkEnd w:id="99"/>
+    <w:bookmarkStart w:id="101" w:name="ref-dunneCompilationNetworkAnalyses2008"/>
     <w:p>
       <w:pPr>
         <w:pStyle w:val="Bibliography"/>
@@ -7880,7 +7998,7 @@
       <w:r>
         <w:t xml:space="preserve"> </w:t>
       </w:r>
-      <w:hyperlink r:id="rId96">
+      <w:hyperlink r:id="rId100">
         <w:r>
           <w:rPr>
             <w:rStyle w:val="Hyperlink"/>
@@ -7892,8 +8010,8 @@
         <w:t xml:space="preserve">.</w:t>
       </w:r>
     </w:p>
-    <w:bookmarkEnd w:id="97"/>
-    <w:bookmarkStart w:id="99" w:name="ref-eklofSecondaryExtinctionsFood2013"/>
+    <w:bookmarkEnd w:id="101"/>
+    <w:bookmarkStart w:id="103" w:name="ref-eklofSecondaryExtinctionsFood2013"/>
     <w:p>
       <w:pPr>
         <w:pStyle w:val="Bibliography"/>
@@ -7944,7 +8062,7 @@
       <w:r>
         <w:t xml:space="preserve"> </w:t>
       </w:r>
-      <w:hyperlink r:id="rId98">
+      <w:hyperlink r:id="rId102">
         <w:r>
           <w:rPr>
             <w:rStyle w:val="Hyperlink"/>
@@ -7956,8 +8074,8 @@
         <w:t xml:space="preserve">.</w:t>
       </w:r>
     </w:p>
-    <w:bookmarkEnd w:id="99"/>
-    <w:bookmarkStart w:id="101" w:name="ref-fortunaHabitatLossStructure2006"/>
+    <w:bookmarkEnd w:id="103"/>
+    <w:bookmarkStart w:id="105" w:name="ref-fortunaHabitatLossStructure2006"/>
     <w:p>
       <w:pPr>
         <w:pStyle w:val="Bibliography"/>
@@ -8002,7 +8120,7 @@
       <w:r>
         <w:t xml:space="preserve"> </w:t>
       </w:r>
-      <w:hyperlink r:id="rId100">
+      <w:hyperlink r:id="rId104">
         <w:r>
           <w:rPr>
             <w:rStyle w:val="Hyperlink"/>
@@ -8014,8 +8132,8 @@
         <w:t xml:space="preserve">.</w:t>
       </w:r>
     </w:p>
-    <w:bookmarkEnd w:id="101"/>
-    <w:bookmarkStart w:id="103" w:name="ref-gravelInferringFoodWeb2013"/>
+    <w:bookmarkEnd w:id="105"/>
+    <w:bookmarkStart w:id="107" w:name="ref-gravelInferringFoodWeb2013"/>
     <w:p>
       <w:pPr>
         <w:pStyle w:val="Bibliography"/>
@@ -8048,7 +8166,7 @@
       <w:r>
         <w:t xml:space="preserve"> </w:t>
       </w:r>
-      <w:hyperlink r:id="rId102">
+      <w:hyperlink r:id="rId106">
         <w:r>
           <w:rPr>
             <w:rStyle w:val="Hyperlink"/>
@@ -8060,8 +8178,8 @@
         <w:t xml:space="preserve">.</w:t>
       </w:r>
     </w:p>
-    <w:bookmarkEnd w:id="103"/>
-    <w:bookmarkStart w:id="105" w:name="ref-grayJoiningDotsAutomated2015"/>
+    <w:bookmarkEnd w:id="107"/>
+    <w:bookmarkStart w:id="109" w:name="ref-grayJoiningDotsAutomated2015"/>
     <w:p>
       <w:pPr>
         <w:pStyle w:val="Bibliography"/>
@@ -8106,7 +8224,7 @@
       <w:r>
         <w:t xml:space="preserve"> </w:t>
       </w:r>
-      <w:hyperlink r:id="rId104">
+      <w:hyperlink r:id="rId108">
         <w:r>
           <w:rPr>
             <w:rStyle w:val="Hyperlink"/>
@@ -8118,8 +8236,8 @@
         <w:t xml:space="preserve">.</w:t>
       </w:r>
     </w:p>
-    <w:bookmarkEnd w:id="105"/>
-    <w:bookmarkStart w:id="107" w:name="X71df985a3947d16253b3f31bba0a0cf887d8f0b"/>
+    <w:bookmarkEnd w:id="109"/>
+    <w:bookmarkStart w:id="111" w:name="X71df985a3947d16253b3f31bba0a0cf887d8f0b"/>
     <w:p>
       <w:pPr>
         <w:pStyle w:val="Bibliography"/>
@@ -8161,7 +8279,7 @@
       <w:r>
         <w:t xml:space="preserve"> </w:t>
       </w:r>
-      <w:hyperlink r:id="rId106">
+      <w:hyperlink r:id="rId110">
         <w:r>
           <w:rPr>
             <w:rStyle w:val="Hyperlink"/>
@@ -8173,8 +8291,8 @@
         <w:t xml:space="preserve">.</w:t>
       </w:r>
     </w:p>
-    <w:bookmarkEnd w:id="107"/>
-    <w:bookmarkStart w:id="109" w:name="X86d653ee97d7a95323716d8e0c0300171c8d8cb"/>
+    <w:bookmarkEnd w:id="111"/>
+    <w:bookmarkStart w:id="113" w:name="X86d653ee97d7a95323716d8e0c0300171c8d8cb"/>
     <w:p>
       <w:pPr>
         <w:pStyle w:val="Bibliography"/>
@@ -8213,7 +8331,7 @@
       <w:r>
         <w:t xml:space="preserve"> </w:t>
       </w:r>
-      <w:hyperlink r:id="rId108">
+      <w:hyperlink r:id="rId112">
         <w:r>
           <w:rPr>
             <w:rStyle w:val="Hyperlink"/>
@@ -8225,8 +8343,8 @@
         <w:t xml:space="preserve">.</w:t>
       </w:r>
     </w:p>
-    <w:bookmarkEnd w:id="109"/>
-    <w:bookmarkStart w:id="111" w:name="Xf53c03f1c3fea4e4289657cbb0682f5f23e8b1d"/>
+    <w:bookmarkEnd w:id="113"/>
+    <w:bookmarkStart w:id="115" w:name="Xf53c03f1c3fea4e4289657cbb0682f5f23e8b1d"/>
     <w:p>
       <w:pPr>
         <w:pStyle w:val="Bibliography"/>
@@ -8268,7 +8386,7 @@
       <w:r>
         <w:t xml:space="preserve"> </w:t>
       </w:r>
-      <w:hyperlink r:id="rId110">
+      <w:hyperlink r:id="rId114">
         <w:r>
           <w:rPr>
             <w:rStyle w:val="Hyperlink"/>
@@ -8280,8 +8398,8 @@
         <w:t xml:space="preserve">.</w:t>
       </w:r>
     </w:p>
-    <w:bookmarkEnd w:id="111"/>
-    <w:bookmarkStart w:id="113" w:name="X2d6834cb08966b7d5da0c61c80079bb46b07a34"/>
+    <w:bookmarkEnd w:id="115"/>
+    <w:bookmarkStart w:id="117" w:name="X2d6834cb08966b7d5da0c61c80079bb46b07a34"/>
     <w:p>
       <w:pPr>
         <w:pStyle w:val="Bibliography"/>
@@ -8311,7 +8429,7 @@
       <w:r>
         <w:t xml:space="preserve"> </w:t>
       </w:r>
-      <w:hyperlink r:id="rId112">
+      <w:hyperlink r:id="rId116">
         <w:r>
           <w:rPr>
             <w:rStyle w:val="Hyperlink"/>
@@ -8323,8 +8441,8 @@
         <w:t xml:space="preserve">.</w:t>
       </w:r>
     </w:p>
-    <w:bookmarkEnd w:id="113"/>
-    <w:bookmarkStart w:id="115" w:name="ref-llewelynPredictingPredatorPrey2023"/>
+    <w:bookmarkEnd w:id="117"/>
+    <w:bookmarkStart w:id="119" w:name="ref-llewelynPredictingPredatorPrey2023"/>
     <w:p>
       <w:pPr>
         <w:pStyle w:val="Bibliography"/>
@@ -8357,7 +8475,7 @@
       <w:r>
         <w:t xml:space="preserve"> </w:t>
       </w:r>
-      <w:hyperlink r:id="rId114">
+      <w:hyperlink r:id="rId118">
         <w:r>
           <w:rPr>
             <w:rStyle w:val="Hyperlink"/>
@@ -8369,8 +8487,8 @@
         <w:t xml:space="preserve">.</w:t>
       </w:r>
     </w:p>
-    <w:bookmarkEnd w:id="115"/>
-    <w:bookmarkStart w:id="117" w:name="X159b3081d161fe48d811a7a266284af476e9565"/>
+    <w:bookmarkEnd w:id="119"/>
+    <w:bookmarkStart w:id="121" w:name="X159b3081d161fe48d811a7a266284af476e9565"/>
     <w:p>
       <w:pPr>
         <w:pStyle w:val="Bibliography"/>
@@ -8436,7 +8554,7 @@
       <w:r>
         <w:t xml:space="preserve"> </w:t>
       </w:r>
-      <w:hyperlink r:id="rId116">
+      <w:hyperlink r:id="rId120">
         <w:r>
           <w:rPr>
             <w:rStyle w:val="Hyperlink"/>
@@ -8448,8 +8566,8 @@
         <w:t xml:space="preserve">.</w:t>
       </w:r>
     </w:p>
-    <w:bookmarkEnd w:id="117"/>
-    <w:bookmarkStart w:id="119" w:name="X9a5602d39772ae027b885bf5c9cb3d36ba71c0c"/>
+    <w:bookmarkEnd w:id="121"/>
+    <w:bookmarkStart w:id="123" w:name="X9a5602d39772ae027b885bf5c9cb3d36ba71c0c"/>
     <w:p>
       <w:pPr>
         <w:pStyle w:val="Bibliography"/>
@@ -8482,7 +8600,7 @@
       <w:r>
         <w:t xml:space="preserve"> </w:t>
       </w:r>
-      <w:hyperlink r:id="rId118">
+      <w:hyperlink r:id="rId122">
         <w:r>
           <w:rPr>
             <w:rStyle w:val="Hyperlink"/>
@@ -8494,8 +8612,8 @@
         <w:t xml:space="preserve">.</w:t>
       </w:r>
     </w:p>
-    <w:bookmarkEnd w:id="119"/>
-    <w:bookmarkStart w:id="120" w:name="ref-newmanNetworksIntroduction2010"/>
+    <w:bookmarkEnd w:id="123"/>
+    <w:bookmarkStart w:id="124" w:name="ref-newmanNetworksIntroduction2010"/>
     <w:p>
       <w:pPr>
         <w:pStyle w:val="Bibliography"/>
@@ -8545,8 +8663,8 @@
         <w:t xml:space="preserve">. New York, NY: Oxford University Press.</w:t>
       </w:r>
     </w:p>
-    <w:bookmarkEnd w:id="120"/>
-    <w:bookmarkStart w:id="122" w:name="ref-ohlmannMappingImprintBiotic2018"/>
+    <w:bookmarkEnd w:id="124"/>
+    <w:bookmarkStart w:id="126" w:name="ref-ohlmannMappingImprintBiotic2018"/>
     <w:p>
       <w:pPr>
         <w:pStyle w:val="Bibliography"/>
@@ -8590,7 +8708,7 @@
       <w:r>
         <w:t xml:space="preserve"> </w:t>
       </w:r>
-      <w:hyperlink r:id="rId121">
+      <w:hyperlink r:id="rId125">
         <w:r>
           <w:rPr>
             <w:rStyle w:val="Hyperlink"/>
@@ -8602,8 +8720,8 @@
         <w:t xml:space="preserve">.</w:t>
       </w:r>
     </w:p>
-    <w:bookmarkEnd w:id="122"/>
-    <w:bookmarkStart w:id="124" w:name="ref-petcheySizeForagingFood2008"/>
+    <w:bookmarkEnd w:id="126"/>
+    <w:bookmarkStart w:id="128" w:name="ref-petcheySizeForagingFood2008"/>
     <w:p>
       <w:pPr>
         <w:pStyle w:val="Bibliography"/>
@@ -8636,7 +8754,7 @@
       <w:r>
         <w:t xml:space="preserve"> </w:t>
       </w:r>
-      <w:hyperlink r:id="rId123">
+      <w:hyperlink r:id="rId127">
         <w:r>
           <w:rPr>
             <w:rStyle w:val="Hyperlink"/>
@@ -8648,8 +8766,8 @@
         <w:t xml:space="preserve">.</w:t>
       </w:r>
     </w:p>
-    <w:bookmarkEnd w:id="124"/>
-    <w:bookmarkStart w:id="126" w:name="ref-petcheyFitEfficiencyBiology2011"/>
+    <w:bookmarkEnd w:id="128"/>
+    <w:bookmarkStart w:id="130" w:name="ref-petcheyFitEfficiencyBiology2011"/>
     <w:p>
       <w:pPr>
         <w:pStyle w:val="Bibliography"/>
@@ -8694,7 +8812,7 @@
       <w:r>
         <w:t xml:space="preserve"> </w:t>
       </w:r>
-      <w:hyperlink r:id="rId125">
+      <w:hyperlink r:id="rId129">
         <w:r>
           <w:rPr>
             <w:rStyle w:val="Hyperlink"/>
@@ -8706,8 +8824,8 @@
         <w:t xml:space="preserve">.</w:t>
       </w:r>
     </w:p>
-    <w:bookmarkEnd w:id="126"/>
-    <w:bookmarkStart w:id="128" w:name="ref-pichlerMachineLearningAlgorithms2020"/>
+    <w:bookmarkEnd w:id="130"/>
+    <w:bookmarkStart w:id="132" w:name="ref-pichlerMachineLearningAlgorithms2020"/>
     <w:p>
       <w:pPr>
         <w:pStyle w:val="Bibliography"/>
@@ -8740,7 +8858,7 @@
       <w:r>
         <w:t xml:space="preserve"> </w:t>
       </w:r>
-      <w:hyperlink r:id="rId127">
+      <w:hyperlink r:id="rId131">
         <w:r>
           <w:rPr>
             <w:rStyle w:val="Hyperlink"/>
@@ -8752,8 +8870,8 @@
         <w:t xml:space="preserve">.</w:t>
       </w:r>
     </w:p>
-    <w:bookmarkEnd w:id="128"/>
-    <w:bookmarkStart w:id="130" w:name="ref-poelenGlobalBioticInteractions2014"/>
+    <w:bookmarkEnd w:id="132"/>
+    <w:bookmarkStart w:id="134" w:name="ref-poelenGlobalBioticInteractions2014"/>
     <w:p>
       <w:pPr>
         <w:pStyle w:val="Bibliography"/>
@@ -8798,7 +8916,7 @@
       <w:r>
         <w:t xml:space="preserve"> </w:t>
       </w:r>
-      <w:hyperlink r:id="rId129">
+      <w:hyperlink r:id="rId133">
         <w:r>
           <w:rPr>
             <w:rStyle w:val="Hyperlink"/>
@@ -8810,8 +8928,8 @@
         <w:t xml:space="preserve">.</w:t>
       </w:r>
     </w:p>
-    <w:bookmarkEnd w:id="130"/>
-    <w:bookmarkStart w:id="132" w:name="X023758d2a089016cd8f0c9d2421079cf7d062ff"/>
+    <w:bookmarkEnd w:id="134"/>
+    <w:bookmarkStart w:id="136" w:name="X023758d2a089016cd8f0c9d2421079cf7d062ff"/>
     <w:p>
       <w:pPr>
         <w:pStyle w:val="Bibliography"/>
@@ -8844,7 +8962,7 @@
       <w:r>
         <w:t xml:space="preserve"> </w:t>
       </w:r>
-      <w:hyperlink r:id="rId131">
+      <w:hyperlink r:id="rId135">
         <w:r>
           <w:rPr>
             <w:rStyle w:val="Hyperlink"/>
@@ -8856,8 +8974,8 @@
         <w:t xml:space="preserve">.</w:t>
       </w:r>
     </w:p>
-    <w:bookmarkEnd w:id="132"/>
-    <w:bookmarkStart w:id="134" w:name="ref-poisotMangalMakingEcological2016"/>
+    <w:bookmarkEnd w:id="136"/>
+    <w:bookmarkStart w:id="138" w:name="ref-poisotMangalMakingEcological2016"/>
     <w:p>
       <w:pPr>
         <w:pStyle w:val="Bibliography"/>
@@ -8890,7 +9008,7 @@
       <w:r>
         <w:t xml:space="preserve"> </w:t>
       </w:r>
-      <w:hyperlink r:id="rId133">
+      <w:hyperlink r:id="rId137">
         <w:r>
           <w:rPr>
             <w:rStyle w:val="Hyperlink"/>
@@ -8902,8 +9020,8 @@
         <w:t xml:space="preserve">.</w:t>
       </w:r>
     </w:p>
-    <w:bookmarkEnd w:id="134"/>
-    <w:bookmarkStart w:id="136" w:name="ref-poisotGlobalKnowledgeGaps2021"/>
+    <w:bookmarkEnd w:id="138"/>
+    <w:bookmarkStart w:id="140" w:name="ref-poisotGlobalKnowledgeGaps2021"/>
     <w:p>
       <w:pPr>
         <w:pStyle w:val="Bibliography"/>
@@ -8936,7 +9054,7 @@
       <w:r>
         <w:t xml:space="preserve"> </w:t>
       </w:r>
-      <w:hyperlink r:id="rId135">
+      <w:hyperlink r:id="rId139">
         <w:r>
           <w:rPr>
             <w:rStyle w:val="Hyperlink"/>
@@ -8948,8 +9066,8 @@
         <w:t xml:space="preserve">.</w:t>
       </w:r>
     </w:p>
-    <w:bookmarkEnd w:id="136"/>
-    <w:bookmarkStart w:id="138" w:name="ref-poisotSpeciesWhyEcological2015"/>
+    <w:bookmarkEnd w:id="140"/>
+    <w:bookmarkStart w:id="142" w:name="ref-poisotSpeciesWhyEcological2015"/>
     <w:p>
       <w:pPr>
         <w:pStyle w:val="Bibliography"/>
@@ -8982,7 +9100,7 @@
       <w:r>
         <w:t xml:space="preserve"> </w:t>
       </w:r>
-      <w:hyperlink r:id="rId137">
+      <w:hyperlink r:id="rId141">
         <w:r>
           <w:rPr>
             <w:rStyle w:val="Hyperlink"/>
@@ -8994,8 +9112,8 @@
         <w:t xml:space="preserve">.</w:t>
       </w:r>
     </w:p>
-    <w:bookmarkEnd w:id="138"/>
-    <w:bookmarkStart w:id="140" w:name="ref-poisotDescribeUnderstandPredict2016"/>
+    <w:bookmarkEnd w:id="142"/>
+    <w:bookmarkStart w:id="144" w:name="ref-poisotDescribeUnderstandPredict2016"/>
     <w:p>
       <w:pPr>
         <w:pStyle w:val="Bibliography"/>
@@ -9028,7 +9146,7 @@
       <w:r>
         <w:t xml:space="preserve"> </w:t>
       </w:r>
-      <w:hyperlink r:id="rId139">
+      <w:hyperlink r:id="rId143">
         <w:r>
           <w:rPr>
             <w:rStyle w:val="Hyperlink"/>
@@ -9040,8 +9158,8 @@
         <w:t xml:space="preserve">.</w:t>
       </w:r>
     </w:p>
-    <w:bookmarkEnd w:id="140"/>
-    <w:bookmarkStart w:id="142" w:name="ref-pomeranzInferringPredatorPrey2019"/>
+    <w:bookmarkEnd w:id="144"/>
+    <w:bookmarkStart w:id="146" w:name="ref-pomeranzInferringPredatorPrey2019"/>
     <w:p>
       <w:pPr>
         <w:pStyle w:val="Bibliography"/>
@@ -9074,7 +9192,7 @@
       <w:r>
         <w:t xml:space="preserve"> </w:t>
       </w:r>
-      <w:hyperlink r:id="rId141">
+      <w:hyperlink r:id="rId145">
         <w:r>
           <w:rPr>
             <w:rStyle w:val="Hyperlink"/>
@@ -9086,8 +9204,8 @@
         <w:t xml:space="preserve">.</w:t>
       </w:r>
     </w:p>
-    <w:bookmarkEnd w:id="142"/>
-    <w:bookmarkStart w:id="144" w:name="ref-pringleUntanglingFoodWebs2020"/>
+    <w:bookmarkEnd w:id="146"/>
+    <w:bookmarkStart w:id="148" w:name="ref-pringleUntanglingFoodWebs2020"/>
     <w:p>
       <w:pPr>
         <w:pStyle w:val="Bibliography"/>
@@ -9146,7 +9264,7 @@
       <w:r>
         <w:t xml:space="preserve"> </w:t>
       </w:r>
-      <w:hyperlink r:id="rId143">
+      <w:hyperlink r:id="rId147">
         <w:r>
           <w:rPr>
             <w:rStyle w:val="Hyperlink"/>
@@ -9158,8 +9276,8 @@
         <w:t xml:space="preserve">.</w:t>
       </w:r>
     </w:p>
-    <w:bookmarkEnd w:id="144"/>
-    <w:bookmarkStart w:id="146" w:name="ref-pringleResolvingFoodWebStructure2020"/>
+    <w:bookmarkEnd w:id="148"/>
+    <w:bookmarkStart w:id="150" w:name="ref-pringleResolvingFoodWebStructure2020"/>
     <w:p>
       <w:pPr>
         <w:pStyle w:val="Bibliography"/>
@@ -9201,7 +9319,7 @@
       <w:r>
         <w:t xml:space="preserve"> </w:t>
       </w:r>
-      <w:hyperlink r:id="rId145">
+      <w:hyperlink r:id="rId149">
         <w:r>
           <w:rPr>
             <w:rStyle w:val="Hyperlink"/>
@@ -9213,8 +9331,8 @@
         <w:t xml:space="preserve">.</w:t>
       </w:r>
     </w:p>
-    <w:bookmarkEnd w:id="146"/>
-    <w:bookmarkStart w:id="148" w:name="ref-rohrModelingFoodWebs2010"/>
+    <w:bookmarkEnd w:id="150"/>
+    <w:bookmarkStart w:id="152" w:name="ref-rohrModelingFoodWebs2010"/>
     <w:p>
       <w:pPr>
         <w:pStyle w:val="Bibliography"/>
@@ -9265,7 +9383,7 @@
       <w:r>
         <w:t xml:space="preserve"> </w:t>
       </w:r>
-      <w:hyperlink r:id="rId147">
+      <w:hyperlink r:id="rId151">
         <w:r>
           <w:rPr>
             <w:rStyle w:val="Hyperlink"/>
@@ -9277,8 +9395,8 @@
         <w:t xml:space="preserve">.</w:t>
       </w:r>
     </w:p>
-    <w:bookmarkEnd w:id="148"/>
-    <w:bookmarkStart w:id="150" w:name="X0fb50f1746fa9d2b24f89ed5bfe6ae1a2f58cc2"/>
+    <w:bookmarkEnd w:id="152"/>
+    <w:bookmarkStart w:id="154" w:name="X0fb50f1746fa9d2b24f89ed5bfe6ae1a2f58cc2"/>
     <w:p>
       <w:pPr>
         <w:pStyle w:val="Bibliography"/>
@@ -9301,7 +9419,7 @@
       <w:r>
         <w:t xml:space="preserve"> </w:t>
       </w:r>
-      <w:hyperlink r:id="rId149">
+      <w:hyperlink r:id="rId153">
         <w:r>
           <w:rPr>
             <w:rStyle w:val="Hyperlink"/>
@@ -9313,8 +9431,8 @@
         <w:t xml:space="preserve">.</w:t>
       </w:r>
     </w:p>
-    <w:bookmarkEnd w:id="150"/>
-    <w:bookmarkStart w:id="152" w:name="X03e9e0a0d566f92bb17f572b5d8593be755e14a"/>
+    <w:bookmarkEnd w:id="154"/>
+    <w:bookmarkStart w:id="156" w:name="X03e9e0a0d566f92bb17f572b5d8593be755e14a"/>
     <w:p>
       <w:pPr>
         <w:pStyle w:val="Bibliography"/>
@@ -9347,7 +9465,7 @@
       <w:r>
         <w:t xml:space="preserve"> </w:t>
       </w:r>
-      <w:hyperlink r:id="rId151">
+      <w:hyperlink r:id="rId155">
         <w:r>
           <w:rPr>
             <w:rStyle w:val="Hyperlink"/>
@@ -9359,8 +9477,8 @@
         <w:t xml:space="preserve">.</w:t>
       </w:r>
     </w:p>
-    <w:bookmarkEnd w:id="152"/>
-    <w:bookmarkStart w:id="154" w:name="ref-stoufferEvidenceExistenceRobust2007"/>
+    <w:bookmarkEnd w:id="156"/>
+    <w:bookmarkStart w:id="158" w:name="ref-stoufferEvidenceExistenceRobust2007"/>
     <w:p>
       <w:pPr>
         <w:pStyle w:val="Bibliography"/>
@@ -9393,7 +9511,7 @@
       <w:r>
         <w:t xml:space="preserve"> </w:t>
       </w:r>
-      <w:hyperlink r:id="rId153">
+      <w:hyperlink r:id="rId157">
         <w:r>
           <w:rPr>
             <w:rStyle w:val="Hyperlink"/>
@@ -9405,8 +9523,8 @@
         <w:t xml:space="preserve">.</w:t>
       </w:r>
     </w:p>
-    <w:bookmarkEnd w:id="154"/>
-    <w:bookmarkStart w:id="156" w:name="ref-strydomFoodWebReconstruction2022"/>
+    <w:bookmarkEnd w:id="158"/>
+    <w:bookmarkStart w:id="160" w:name="ref-strydomFoodWebReconstruction2022"/>
     <w:p>
       <w:pPr>
         <w:pStyle w:val="Bibliography"/>
@@ -9439,7 +9557,7 @@
       <w:r>
         <w:t xml:space="preserve"> </w:t>
       </w:r>
-      <w:hyperlink r:id="rId155">
+      <w:hyperlink r:id="rId159">
         <w:r>
           <w:rPr>
             <w:rStyle w:val="Hyperlink"/>
@@ -9451,8 +9569,8 @@
         <w:t xml:space="preserve">.</w:t>
       </w:r>
     </w:p>
-    <w:bookmarkEnd w:id="156"/>
-    <w:bookmarkStart w:id="158" w:name="ref-strydomGraphEmbeddingTransfer2023"/>
+    <w:bookmarkEnd w:id="160"/>
+    <w:bookmarkStart w:id="162" w:name="ref-strydomGraphEmbeddingTransfer2023"/>
     <w:p>
       <w:pPr>
         <w:pStyle w:val="Bibliography"/>
@@ -9485,7 +9603,7 @@
       <w:r>
         <w:t xml:space="preserve"> </w:t>
       </w:r>
-      <w:hyperlink r:id="rId157">
+      <w:hyperlink r:id="rId161">
         <w:r>
           <w:rPr>
             <w:rStyle w:val="Hyperlink"/>
@@ -9497,8 +9615,8 @@
         <w:t xml:space="preserve">.</w:t>
       </w:r>
     </w:p>
-    <w:bookmarkEnd w:id="158"/>
-    <w:bookmarkStart w:id="160" w:name="ref-strydomRoadmapPredictingSpecies2021"/>
+    <w:bookmarkEnd w:id="162"/>
+    <w:bookmarkStart w:id="164" w:name="ref-strydomRoadmapPredictingSpecies2021"/>
     <w:p>
       <w:pPr>
         <w:pStyle w:val="Bibliography"/>
@@ -9531,7 +9649,7 @@
       <w:r>
         <w:t xml:space="preserve"> </w:t>
       </w:r>
-      <w:hyperlink r:id="rId159">
+      <w:hyperlink r:id="rId163">
         <w:r>
           <w:rPr>
             <w:rStyle w:val="Hyperlink"/>
@@ -9543,8 +9661,8 @@
         <w:t xml:space="preserve">.</w:t>
       </w:r>
     </w:p>
-    <w:bookmarkEnd w:id="160"/>
-    <w:bookmarkStart w:id="162" w:name="ref-strydomSVDEntropyReveals2021"/>
+    <w:bookmarkEnd w:id="164"/>
+    <w:bookmarkStart w:id="166" w:name="ref-strydomSVDEntropyReveals2021"/>
     <w:p>
       <w:pPr>
         <w:pStyle w:val="Bibliography"/>
@@ -9607,7 +9725,7 @@
       <w:r>
         <w:t xml:space="preserve"> </w:t>
       </w:r>
-      <w:hyperlink r:id="rId161">
+      <w:hyperlink r:id="rId165">
         <w:r>
           <w:rPr>
             <w:rStyle w:val="Hyperlink"/>
@@ -9619,8 +9737,8 @@
         <w:t xml:space="preserve">.</w:t>
       </w:r>
     </w:p>
-    <w:bookmarkEnd w:id="162"/>
-    <w:bookmarkStart w:id="164" w:name="X31a4fa003bce600ed04df56db844e85b8f7350e"/>
+    <w:bookmarkEnd w:id="166"/>
+    <w:bookmarkStart w:id="168" w:name="X31a4fa003bce600ed04df56db844e85b8f7350e"/>
     <w:p>
       <w:pPr>
         <w:pStyle w:val="Bibliography"/>
@@ -9653,7 +9771,7 @@
       <w:r>
         <w:t xml:space="preserve"> </w:t>
       </w:r>
-      <w:hyperlink r:id="rId163">
+      <w:hyperlink r:id="rId167">
         <w:r>
           <w:rPr>
             <w:rStyle w:val="Hyperlink"/>
@@ -9665,8 +9783,8 @@
         <w:t xml:space="preserve">.</w:t>
       </w:r>
     </w:p>
-    <w:bookmarkEnd w:id="164"/>
-    <w:bookmarkStart w:id="166" w:name="ref-uphamInferringMammalTree2019"/>
+    <w:bookmarkEnd w:id="168"/>
+    <w:bookmarkStart w:id="170" w:name="ref-uphamInferringMammalTree2019"/>
     <w:p>
       <w:pPr>
         <w:pStyle w:val="Bibliography"/>
@@ -9711,7 +9829,7 @@
       <w:r>
         <w:t xml:space="preserve"> </w:t>
       </w:r>
-      <w:hyperlink r:id="rId165">
+      <w:hyperlink r:id="rId169">
         <w:r>
           <w:rPr>
             <w:rStyle w:val="Hyperlink"/>
@@ -9723,8 +9841,8 @@
         <w:t xml:space="preserve">.</w:t>
       </w:r>
     </w:p>
-    <w:bookmarkEnd w:id="166"/>
-    <w:bookmarkStart w:id="168" w:name="X2cae758a57fb7b500a696ee22ace3d032a23796"/>
+    <w:bookmarkEnd w:id="170"/>
+    <w:bookmarkStart w:id="172" w:name="X2cae758a57fb7b500a696ee22ace3d032a23796"/>
     <w:p>
       <w:pPr>
         <w:pStyle w:val="Bibliography"/>
@@ -9757,7 +9875,7 @@
       <w:r>
         <w:t xml:space="preserve"> </w:t>
       </w:r>
-      <w:hyperlink r:id="rId167">
+      <w:hyperlink r:id="rId171">
         <w:r>
           <w:rPr>
             <w:rStyle w:val="Hyperlink"/>
@@ -9769,8 +9887,8 @@
         <w:t xml:space="preserve">.</w:t>
       </w:r>
     </w:p>
-    <w:bookmarkEnd w:id="168"/>
-    <w:bookmarkStart w:id="170" w:name="ref-vermaatMajorDimensionsFoodweb2009"/>
+    <w:bookmarkEnd w:id="172"/>
+    <w:bookmarkStart w:id="174" w:name="ref-vermaatMajorDimensionsFoodweb2009"/>
     <w:p>
       <w:pPr>
         <w:pStyle w:val="Bibliography"/>
@@ -9803,7 +9921,7 @@
       <w:r>
         <w:t xml:space="preserve"> </w:t>
       </w:r>
-      <w:hyperlink r:id="rId169">
+      <w:hyperlink r:id="rId173">
         <w:r>
           <w:rPr>
             <w:rStyle w:val="Hyperlink"/>
@@ -9815,8 +9933,8 @@
         <w:t xml:space="preserve">.</w:t>
       </w:r>
     </w:p>
-    <w:bookmarkEnd w:id="170"/>
-    <w:bookmarkStart w:id="172" w:name="ref-williamsSimpleRulesYield2000"/>
+    <w:bookmarkEnd w:id="174"/>
+    <w:bookmarkStart w:id="176" w:name="ref-williamsSimpleRulesYield2000"/>
     <w:p>
       <w:pPr>
         <w:pStyle w:val="Bibliography"/>
@@ -9849,7 +9967,7 @@
       <w:r>
         <w:t xml:space="preserve"> </w:t>
       </w:r>
-      <w:hyperlink r:id="rId171">
+      <w:hyperlink r:id="rId175">
         <w:r>
           <w:rPr>
             <w:rStyle w:val="Hyperlink"/>
@@ -9861,8 +9979,8 @@
         <w:t xml:space="preserve">.</w:t>
       </w:r>
     </w:p>
-    <w:bookmarkEnd w:id="172"/>
-    <w:bookmarkStart w:id="174" w:name="ref-williamsSuccessItsLimits2008"/>
+    <w:bookmarkEnd w:id="176"/>
+    <w:bookmarkStart w:id="178" w:name="ref-williamsSuccessItsLimits2008"/>
     <w:p>
       <w:pPr>
         <w:pStyle w:val="Bibliography"/>
@@ -9895,7 +10013,7 @@
       <w:r>
         <w:t xml:space="preserve"> </w:t>
       </w:r>
-      <w:hyperlink r:id="rId173">
+      <w:hyperlink r:id="rId177">
         <w:r>
           <w:rPr>
             <w:rStyle w:val="Hyperlink"/>
@@ -9907,8 +10025,8 @@
         <w:t xml:space="preserve">.</w:t>
       </w:r>
     </w:p>
-    <w:bookmarkEnd w:id="174"/>
-    <w:bookmarkStart w:id="176" w:name="X3fc2d14386dedf5f1ba7e24ee00e41a20bbf03b"/>
+    <w:bookmarkEnd w:id="178"/>
+    <w:bookmarkStart w:id="180" w:name="X3fc2d14386dedf5f1ba7e24ee00e41a20bbf03b"/>
     <w:p>
       <w:pPr>
         <w:pStyle w:val="Bibliography"/>
@@ -9962,7 +10080,7 @@
       <w:r>
         <w:t xml:space="preserve"> </w:t>
       </w:r>
-      <w:hyperlink r:id="rId175">
+      <w:hyperlink r:id="rId179">
         <w:r>
           <w:rPr>
             <w:rStyle w:val="Hyperlink"/>
@@ -9974,8 +10092,8 @@
         <w:t xml:space="preserve">.</w:t>
       </w:r>
     </w:p>
-    <w:bookmarkEnd w:id="176"/>
-    <w:bookmarkStart w:id="178" w:name="X88f1d6f63b0836bbf1d6ae3f885d8fb9f247ff3"/>
+    <w:bookmarkEnd w:id="180"/>
+    <w:bookmarkStart w:id="182" w:name="X88f1d6f63b0836bbf1d6ae3f885d8fb9f247ff3"/>
     <w:p>
       <w:pPr>
         <w:pStyle w:val="Bibliography"/>
@@ -10029,7 +10147,7 @@
       <w:r>
         <w:t xml:space="preserve"> </w:t>
       </w:r>
-      <w:hyperlink r:id="rId177">
+      <w:hyperlink r:id="rId181">
         <w:r>
           <w:rPr>
             <w:rStyle w:val="Hyperlink"/>
@@ -10041,9 +10159,9 @@
         <w:t xml:space="preserve">.</w:t>
       </w:r>
     </w:p>
-    <w:bookmarkEnd w:id="178"/>
-    <w:bookmarkEnd w:id="179"/>
-    <w:bookmarkEnd w:id="180"/>
+    <w:bookmarkEnd w:id="182"/>
+    <w:bookmarkEnd w:id="183"/>
+    <w:bookmarkEnd w:id="184"/>
     <w:sectPr/>
   </w:body>
 </w:document>

</xml_diff>

<commit_message>
🍽️ attempted to fix the table... hope you're hungry for nothing
</commit_message>
<xml_diff>
--- a/_manuscript/index.docx
+++ b/_manuscript/index.docx
@@ -986,6 +986,30 @@
       </w:r>
       <w:r>
         <w:t xml:space="preserve">Poisot, Stouffer, and Kéfi (2016)</w:t>
+      </w:r>
+    </w:p>
+    <w:p>
+      <w:pPr>
+        <w:numPr>
+          <w:ilvl w:val="1"/>
+          <w:numId w:val="1004"/>
+        </w:numPr>
+        <w:pStyle w:val="Compact"/>
+      </w:pPr>
+      <w:r>
+        <w:t xml:space="preserve">“</w:t>
+      </w:r>
+      <w:r>
+        <w:t xml:space="preserve">Further study is needed to determine whether the discrepancies in observed degree distributions are best explained by the differences in the coding of network structure or by biological differences between food webs and plant–animal interaction networks.</w:t>
+      </w:r>
+      <w:r>
+        <w:t xml:space="preserve">”</w:t>
+      </w:r>
+      <w:r>
+        <w:t xml:space="preserve"> </w:t>
+      </w:r>
+      <w:r>
+        <w:t xml:space="preserve">Proulx, Promislow, and Phillips (2005)</w:t>
       </w:r>
     </w:p>
     <w:p>
@@ -3348,16 +3372,15 @@
               <w:tblLayout w:type="fixed"/>
             </w:tblPr>
             <w:tblGrid>
-              <w:gridCol w:w="792"/>
-              <w:gridCol w:w="792"/>
-              <w:gridCol w:w="792"/>
-              <w:gridCol w:w="792"/>
-              <w:gridCol w:w="792"/>
-              <w:gridCol w:w="792"/>
-              <w:gridCol w:w="792"/>
-              <w:gridCol w:w="792"/>
-              <w:gridCol w:w="792"/>
-              <w:gridCol w:w="792"/>
+              <w:gridCol w:w="879"/>
+              <w:gridCol w:w="879"/>
+              <w:gridCol w:w="879"/>
+              <w:gridCol w:w="879"/>
+              <w:gridCol w:w="879"/>
+              <w:gridCol w:w="879"/>
+              <w:gridCol w:w="879"/>
+              <w:gridCol w:w="879"/>
+              <w:gridCol w:w="879"/>
             </w:tblGrid>
             <w:tr>
               <w:trPr>
@@ -3386,19 +3409,6 @@
                   </w:pPr>
                   <w:r>
                     <w:t xml:space="preserve">Theory</w:t>
-                  </w:r>
-                </w:p>
-              </w:tc>
-              <w:tc>
-                <w:tcPr/>
-                <w:p>
-                  <w:pPr>
-                    <w:pStyle w:val="Compact"/>
-                    <w:jc w:val="left"/>
-                    <w:jc w:val="center"/>
-                  </w:pPr>
-                  <w:r>
-                    <w:t xml:space="preserve">Example used</w:t>
                   </w:r>
                 </w:p>
               </w:tc>
@@ -3548,14 +3558,6 @@
                 <w:p>
                   <w:pPr>
                     <w:pStyle w:val="Compact"/>
-                  </w:pPr>
-                </w:p>
-              </w:tc>
-              <w:tc>
-                <w:tcPr/>
-                <w:p>
-                  <w:pPr>
-                    <w:pStyle w:val="Compact"/>
                     <w:jc w:val="left"/>
                     <w:jc w:val="center"/>
                   </w:pPr>
@@ -3662,19 +3664,6 @@
                   </w:pPr>
                   <w:r>
                     <w:t xml:space="preserve">Network structure is random, but species abundance plays a role</w:t>
-                  </w:r>
-                </w:p>
-              </w:tc>
-              <w:tc>
-                <w:tcPr/>
-                <w:p>
-                  <w:pPr>
-                    <w:pStyle w:val="Compact"/>
-                    <w:jc w:val="left"/>
-                    <w:jc w:val="center"/>
-                  </w:pPr>
-                  <w:r>
-                    <w:t xml:space="preserve">Pomeranz et al. (2019)</w:t>
                   </w:r>
                 </w:p>
               </w:tc>
@@ -3802,14 +3791,6 @@
                   <w:r>
                     <w:t xml:space="preserve">’</w:t>
                   </w:r>
-                </w:p>
-              </w:tc>
-              <w:tc>
-                <w:tcPr/>
-                <w:p>
-                  <w:pPr>
-                    <w:pStyle w:val="Compact"/>
-                  </w:pPr>
                 </w:p>
               </w:tc>
               <w:tc>
@@ -3946,25 +3927,6 @@
                     <w:jc w:val="center"/>
                   </w:pPr>
                   <w:r>
-                    <w:t xml:space="preserve">Maximum Entropy</w:t>
-                  </w:r>
-                  <w:r>
-                    <w:t xml:space="preserve"> </w:t>
-                  </w:r>
-                  <w:r>
-                    <w:t xml:space="preserve">(Banville, Gravel, and Poisot 2023)</w:t>
-                  </w:r>
-                </w:p>
-              </w:tc>
-              <w:tc>
-                <w:tcPr/>
-                <w:p>
-                  <w:pPr>
-                    <w:pStyle w:val="Compact"/>
-                    <w:jc w:val="left"/>
-                    <w:jc w:val="center"/>
-                  </w:pPr>
-                  <w:r>
                     <w:t xml:space="preserve">structure</w:t>
                   </w:r>
                 </w:p>
@@ -4068,25 +4030,6 @@
                   </w:pPr>
                   <w:r>
                     <w:t xml:space="preserve">Interactions are determined by foraging theory (feeding links)</w:t>
-                  </w:r>
-                </w:p>
-              </w:tc>
-              <w:tc>
-                <w:tcPr/>
-                <w:p>
-                  <w:pPr>
-                    <w:pStyle w:val="Compact"/>
-                    <w:jc w:val="left"/>
-                    <w:jc w:val="center"/>
-                  </w:pPr>
-                  <w:r>
-                    <w:t xml:space="preserve">ADBM</w:t>
-                  </w:r>
-                  <w:r>
-                    <w:t xml:space="preserve"> </w:t>
-                  </w:r>
-                  <w:r>
-                    <w:t xml:space="preserve">(Petchey et al. 2008)</w:t>
                   </w:r>
                 </w:p>
               </w:tc>
@@ -4213,25 +4156,6 @@
                     <w:jc w:val="center"/>
                   </w:pPr>
                   <w:r>
-                    <w:t xml:space="preserve">Transfer Learning</w:t>
-                  </w:r>
-                  <w:r>
-                    <w:t xml:space="preserve"> </w:t>
-                  </w:r>
-                  <w:r>
-                    <w:t xml:space="preserve">(Strydom et al. 2022)</w:t>
-                  </w:r>
-                </w:p>
-              </w:tc>
-              <w:tc>
-                <w:tcPr/>
-                <w:p>
-                  <w:pPr>
-                    <w:pStyle w:val="Compact"/>
-                    <w:jc w:val="left"/>
-                    <w:jc w:val="center"/>
-                  </w:pPr>
-                  <w:r>
                     <w:t xml:space="preserve">interactions</w:t>
                   </w:r>
                 </w:p>
@@ -4329,25 +4253,6 @@
                   </w:pPr>
                   <w:r>
                     <w:t xml:space="preserve">Interactions can be inferred by a mechanistic framework/relationships</w:t>
-                  </w:r>
-                </w:p>
-              </w:tc>
-              <w:tc>
-                <w:tcPr/>
-                <w:p>
-                  <w:pPr>
-                    <w:pStyle w:val="Compact"/>
-                    <w:jc w:val="left"/>
-                    <w:jc w:val="center"/>
-                  </w:pPr>
-                  <w:r>
-                    <w:t xml:space="preserve">PFIM</w:t>
-                  </w:r>
-                  <w:r>
-                    <w:t xml:space="preserve"> </w:t>
-                  </w:r>
-                  <w:r>
-                    <w:t xml:space="preserve">(Shaw et al. 2024)</w:t>
                   </w:r>
                 </w:p>
               </w:tc>
@@ -4483,14 +4388,6 @@
                 <w:p>
                   <w:pPr>
                     <w:pStyle w:val="Compact"/>
-                  </w:pPr>
-                </w:p>
-              </w:tc>
-              <w:tc>
-                <w:tcPr/>
-                <w:p>
-                  <w:pPr>
-                    <w:pStyle w:val="Compact"/>
                     <w:jc w:val="left"/>
                     <w:jc w:val="center"/>
                   </w:pPr>
@@ -4612,14 +4509,6 @@
                 <w:p>
                   <w:pPr>
                     <w:pStyle w:val="Compact"/>
-                  </w:pPr>
-                </w:p>
-              </w:tc>
-              <w:tc>
-                <w:tcPr/>
-                <w:p>
-                  <w:pPr>
-                    <w:pStyle w:val="Compact"/>
                     <w:jc w:val="left"/>
                     <w:jc w:val="center"/>
                   </w:pPr>
@@ -4727,14 +4616,6 @@
                   <w:r>
                     <w:t xml:space="preserve">Webscraping to create networks from online databases</w:t>
                   </w:r>
-                </w:p>
-              </w:tc>
-              <w:tc>
-                <w:tcPr/>
-                <w:p>
-                  <w:pPr>
-                    <w:pStyle w:val="Compact"/>
-                  </w:pPr>
                 </w:p>
               </w:tc>
               <w:tc>
@@ -4851,14 +4732,6 @@
                 <w:p>
                   <w:pPr>
                     <w:pStyle w:val="Compact"/>
-                  </w:pPr>
-                </w:p>
-              </w:tc>
-              <w:tc>
-                <w:tcPr/>
-                <w:p>
-                  <w:pPr>
-                    <w:pStyle w:val="Compact"/>
                     <w:jc w:val="left"/>
                     <w:jc w:val="center"/>
                   </w:pPr>
@@ -5767,13 +5640,13 @@
       </w:r>
     </w:p>
     <w:bookmarkEnd w:id="39"/>
-    <w:bookmarkStart w:id="40" w:name="pva-action-plan"/>
+    <w:bookmarkStart w:id="40" w:name="action-plan"/>
     <w:p>
       <w:pPr>
         <w:pStyle w:val="Heading4"/>
       </w:pPr>
       <w:r>
-        <w:t xml:space="preserve">4.3.3 PVA (action plan)</w:t>
+        <w:t xml:space="preserve">4.3.3 Action plan</w:t>
       </w:r>
     </w:p>
     <w:p>
@@ -6422,7 +6295,7 @@
               <w:pStyle w:val="ImageCaption"/>
             </w:pPr>
             <w:r>
-              <w:t xml:space="preserve">Figure 4: DIfference between real and model network property. S1 - S5 represent the different motif structures identified in</w:t>
+              <w:t xml:space="preserve">Figure 4: Difference between real and model network property. S1 - S5 represent the different motif structures identified in</w:t>
             </w:r>
             <w:r>
               <w:t xml:space="preserve"> </w:t>
@@ -6810,7 +6683,7 @@
       </w:r>
     </w:p>
     <w:bookmarkEnd w:id="63"/>
-    <w:bookmarkStart w:id="184" w:name="references"/>
+    <w:bookmarkStart w:id="186" w:name="references"/>
     <w:p>
       <w:pPr>
         <w:pStyle w:val="Heading2"/>
@@ -6845,7 +6718,7 @@
         </w:r>
       </w:hyperlink>
     </w:p>
-    <w:bookmarkStart w:id="183" w:name="refs"/>
+    <w:bookmarkStart w:id="185" w:name="refs"/>
     <w:bookmarkStart w:id="65" w:name="ref-allesinaGeneralModelFood2008"/>
     <w:p>
       <w:pPr>
@@ -9332,12 +9205,58 @@
       </w:r>
     </w:p>
     <w:bookmarkEnd w:id="150"/>
-    <w:bookmarkStart w:id="152" w:name="ref-rohrModelingFoodWebs2010"/>
+    <w:bookmarkStart w:id="152" w:name="ref-proulxNetworkThinkingEcology2005"/>
     <w:p>
       <w:pPr>
         <w:pStyle w:val="Bibliography"/>
       </w:pPr>
       <w:r>
+        <w:t xml:space="preserve">Proulx, Stephen R., Daniel E. L. Promislow, and Patrick C. Phillips. 2005.</w:t>
+      </w:r>
+      <w:r>
+        <w:t xml:space="preserve"> </w:t>
+      </w:r>
+      <w:r>
+        <w:t xml:space="preserve">“Network Thinking in Ecology and Evolution.”</w:t>
+      </w:r>
+      <w:r>
+        <w:t xml:space="preserve"> </w:t>
+      </w:r>
+      <w:r>
+        <w:rPr>
+          <w:iCs/>
+          <w:i/>
+        </w:rPr>
+        <w:t xml:space="preserve">Trends in Ecology &amp; Evolution</w:t>
+      </w:r>
+      <w:r>
+        <w:t xml:space="preserve"> </w:t>
+      </w:r>
+      <w:r>
+        <w:t xml:space="preserve">20 (6): 345–53.</w:t>
+      </w:r>
+      <w:r>
+        <w:t xml:space="preserve"> </w:t>
+      </w:r>
+      <w:hyperlink r:id="rId151">
+        <w:r>
+          <w:rPr>
+            <w:rStyle w:val="Hyperlink"/>
+          </w:rPr>
+          <w:t xml:space="preserve">https://doi.org/10.1016/j.tree.2005.04.004</w:t>
+        </w:r>
+      </w:hyperlink>
+      <w:r>
+        <w:t xml:space="preserve">.</w:t>
+      </w:r>
+    </w:p>
+    <w:bookmarkEnd w:id="152"/>
+    <w:bookmarkStart w:id="154" w:name="ref-rohrModelingFoodWebs2010"/>
+    <w:p>
+      <w:pPr>
+        <w:pStyle w:val="Bibliography"/>
+      </w:pPr>
+      <w:r>
         <w:t xml:space="preserve">Rohr, Rudolf Philippe, Heike Scherer, Patrik Kehrli, Christian Mazza, and Louis-Félix Bersier. 2010.</w:t>
       </w:r>
       <w:r>
@@ -9383,7 +9302,7 @@
       <w:r>
         <w:t xml:space="preserve"> </w:t>
       </w:r>
-      <w:hyperlink r:id="rId151">
+      <w:hyperlink r:id="rId153">
         <w:r>
           <w:rPr>
             <w:rStyle w:val="Hyperlink"/>
@@ -9395,8 +9314,8 @@
         <w:t xml:space="preserve">.</w:t>
       </w:r>
     </w:p>
-    <w:bookmarkEnd w:id="152"/>
-    <w:bookmarkStart w:id="154" w:name="X0fb50f1746fa9d2b24f89ed5bfe6ae1a2f58cc2"/>
+    <w:bookmarkEnd w:id="154"/>
+    <w:bookmarkStart w:id="156" w:name="X0fb50f1746fa9d2b24f89ed5bfe6ae1a2f58cc2"/>
     <w:p>
       <w:pPr>
         <w:pStyle w:val="Bibliography"/>
@@ -9419,7 +9338,7 @@
       <w:r>
         <w:t xml:space="preserve"> </w:t>
       </w:r>
-      <w:hyperlink r:id="rId153">
+      <w:hyperlink r:id="rId155">
         <w:r>
           <w:rPr>
             <w:rStyle w:val="Hyperlink"/>
@@ -9431,8 +9350,8 @@
         <w:t xml:space="preserve">.</w:t>
       </w:r>
     </w:p>
-    <w:bookmarkEnd w:id="154"/>
-    <w:bookmarkStart w:id="156" w:name="X03e9e0a0d566f92bb17f572b5d8593be755e14a"/>
+    <w:bookmarkEnd w:id="156"/>
+    <w:bookmarkStart w:id="158" w:name="X03e9e0a0d566f92bb17f572b5d8593be755e14a"/>
     <w:p>
       <w:pPr>
         <w:pStyle w:val="Bibliography"/>
@@ -9465,7 +9384,7 @@
       <w:r>
         <w:t xml:space="preserve"> </w:t>
       </w:r>
-      <w:hyperlink r:id="rId155">
+      <w:hyperlink r:id="rId157">
         <w:r>
           <w:rPr>
             <w:rStyle w:val="Hyperlink"/>
@@ -9477,8 +9396,8 @@
         <w:t xml:space="preserve">.</w:t>
       </w:r>
     </w:p>
-    <w:bookmarkEnd w:id="156"/>
-    <w:bookmarkStart w:id="158" w:name="ref-stoufferEvidenceExistenceRobust2007"/>
+    <w:bookmarkEnd w:id="158"/>
+    <w:bookmarkStart w:id="160" w:name="ref-stoufferEvidenceExistenceRobust2007"/>
     <w:p>
       <w:pPr>
         <w:pStyle w:val="Bibliography"/>
@@ -9511,7 +9430,7 @@
       <w:r>
         <w:t xml:space="preserve"> </w:t>
       </w:r>
-      <w:hyperlink r:id="rId157">
+      <w:hyperlink r:id="rId159">
         <w:r>
           <w:rPr>
             <w:rStyle w:val="Hyperlink"/>
@@ -9523,8 +9442,8 @@
         <w:t xml:space="preserve">.</w:t>
       </w:r>
     </w:p>
-    <w:bookmarkEnd w:id="158"/>
-    <w:bookmarkStart w:id="160" w:name="ref-strydomFoodWebReconstruction2022"/>
+    <w:bookmarkEnd w:id="160"/>
+    <w:bookmarkStart w:id="162" w:name="ref-strydomFoodWebReconstruction2022"/>
     <w:p>
       <w:pPr>
         <w:pStyle w:val="Bibliography"/>
@@ -9557,7 +9476,7 @@
       <w:r>
         <w:t xml:space="preserve"> </w:t>
       </w:r>
-      <w:hyperlink r:id="rId159">
+      <w:hyperlink r:id="rId161">
         <w:r>
           <w:rPr>
             <w:rStyle w:val="Hyperlink"/>
@@ -9569,8 +9488,8 @@
         <w:t xml:space="preserve">.</w:t>
       </w:r>
     </w:p>
-    <w:bookmarkEnd w:id="160"/>
-    <w:bookmarkStart w:id="162" w:name="ref-strydomGraphEmbeddingTransfer2023"/>
+    <w:bookmarkEnd w:id="162"/>
+    <w:bookmarkStart w:id="164" w:name="ref-strydomGraphEmbeddingTransfer2023"/>
     <w:p>
       <w:pPr>
         <w:pStyle w:val="Bibliography"/>
@@ -9603,7 +9522,7 @@
       <w:r>
         <w:t xml:space="preserve"> </w:t>
       </w:r>
-      <w:hyperlink r:id="rId161">
+      <w:hyperlink r:id="rId163">
         <w:r>
           <w:rPr>
             <w:rStyle w:val="Hyperlink"/>
@@ -9615,8 +9534,8 @@
         <w:t xml:space="preserve">.</w:t>
       </w:r>
     </w:p>
-    <w:bookmarkEnd w:id="162"/>
-    <w:bookmarkStart w:id="164" w:name="ref-strydomRoadmapPredictingSpecies2021"/>
+    <w:bookmarkEnd w:id="164"/>
+    <w:bookmarkStart w:id="166" w:name="ref-strydomRoadmapPredictingSpecies2021"/>
     <w:p>
       <w:pPr>
         <w:pStyle w:val="Bibliography"/>
@@ -9649,7 +9568,7 @@
       <w:r>
         <w:t xml:space="preserve"> </w:t>
       </w:r>
-      <w:hyperlink r:id="rId163">
+      <w:hyperlink r:id="rId165">
         <w:r>
           <w:rPr>
             <w:rStyle w:val="Hyperlink"/>
@@ -9661,8 +9580,8 @@
         <w:t xml:space="preserve">.</w:t>
       </w:r>
     </w:p>
-    <w:bookmarkEnd w:id="164"/>
-    <w:bookmarkStart w:id="166" w:name="ref-strydomSVDEntropyReveals2021"/>
+    <w:bookmarkEnd w:id="166"/>
+    <w:bookmarkStart w:id="168" w:name="ref-strydomSVDEntropyReveals2021"/>
     <w:p>
       <w:pPr>
         <w:pStyle w:val="Bibliography"/>
@@ -9725,7 +9644,7 @@
       <w:r>
         <w:t xml:space="preserve"> </w:t>
       </w:r>
-      <w:hyperlink r:id="rId165">
+      <w:hyperlink r:id="rId167">
         <w:r>
           <w:rPr>
             <w:rStyle w:val="Hyperlink"/>
@@ -9737,8 +9656,8 @@
         <w:t xml:space="preserve">.</w:t>
       </w:r>
     </w:p>
-    <w:bookmarkEnd w:id="166"/>
-    <w:bookmarkStart w:id="168" w:name="X31a4fa003bce600ed04df56db844e85b8f7350e"/>
+    <w:bookmarkEnd w:id="168"/>
+    <w:bookmarkStart w:id="170" w:name="X31a4fa003bce600ed04df56db844e85b8f7350e"/>
     <w:p>
       <w:pPr>
         <w:pStyle w:val="Bibliography"/>
@@ -9771,7 +9690,7 @@
       <w:r>
         <w:t xml:space="preserve"> </w:t>
       </w:r>
-      <w:hyperlink r:id="rId167">
+      <w:hyperlink r:id="rId169">
         <w:r>
           <w:rPr>
             <w:rStyle w:val="Hyperlink"/>
@@ -9783,8 +9702,8 @@
         <w:t xml:space="preserve">.</w:t>
       </w:r>
     </w:p>
-    <w:bookmarkEnd w:id="168"/>
-    <w:bookmarkStart w:id="170" w:name="ref-uphamInferringMammalTree2019"/>
+    <w:bookmarkEnd w:id="170"/>
+    <w:bookmarkStart w:id="172" w:name="ref-uphamInferringMammalTree2019"/>
     <w:p>
       <w:pPr>
         <w:pStyle w:val="Bibliography"/>
@@ -9829,7 +9748,7 @@
       <w:r>
         <w:t xml:space="preserve"> </w:t>
       </w:r>
-      <w:hyperlink r:id="rId169">
+      <w:hyperlink r:id="rId171">
         <w:r>
           <w:rPr>
             <w:rStyle w:val="Hyperlink"/>
@@ -9841,8 +9760,8 @@
         <w:t xml:space="preserve">.</w:t>
       </w:r>
     </w:p>
-    <w:bookmarkEnd w:id="170"/>
-    <w:bookmarkStart w:id="172" w:name="X2cae758a57fb7b500a696ee22ace3d032a23796"/>
+    <w:bookmarkEnd w:id="172"/>
+    <w:bookmarkStart w:id="174" w:name="X2cae758a57fb7b500a696ee22ace3d032a23796"/>
     <w:p>
       <w:pPr>
         <w:pStyle w:val="Bibliography"/>
@@ -9875,7 +9794,7 @@
       <w:r>
         <w:t xml:space="preserve"> </w:t>
       </w:r>
-      <w:hyperlink r:id="rId171">
+      <w:hyperlink r:id="rId173">
         <w:r>
           <w:rPr>
             <w:rStyle w:val="Hyperlink"/>
@@ -9887,8 +9806,8 @@
         <w:t xml:space="preserve">.</w:t>
       </w:r>
     </w:p>
-    <w:bookmarkEnd w:id="172"/>
-    <w:bookmarkStart w:id="174" w:name="ref-vermaatMajorDimensionsFoodweb2009"/>
+    <w:bookmarkEnd w:id="174"/>
+    <w:bookmarkStart w:id="176" w:name="ref-vermaatMajorDimensionsFoodweb2009"/>
     <w:p>
       <w:pPr>
         <w:pStyle w:val="Bibliography"/>
@@ -9921,7 +9840,7 @@
       <w:r>
         <w:t xml:space="preserve"> </w:t>
       </w:r>
-      <w:hyperlink r:id="rId173">
+      <w:hyperlink r:id="rId175">
         <w:r>
           <w:rPr>
             <w:rStyle w:val="Hyperlink"/>
@@ -9933,8 +9852,8 @@
         <w:t xml:space="preserve">.</w:t>
       </w:r>
     </w:p>
-    <w:bookmarkEnd w:id="174"/>
-    <w:bookmarkStart w:id="176" w:name="ref-williamsSimpleRulesYield2000"/>
+    <w:bookmarkEnd w:id="176"/>
+    <w:bookmarkStart w:id="178" w:name="ref-williamsSimpleRulesYield2000"/>
     <w:p>
       <w:pPr>
         <w:pStyle w:val="Bibliography"/>
@@ -9967,7 +9886,7 @@
       <w:r>
         <w:t xml:space="preserve"> </w:t>
       </w:r>
-      <w:hyperlink r:id="rId175">
+      <w:hyperlink r:id="rId177">
         <w:r>
           <w:rPr>
             <w:rStyle w:val="Hyperlink"/>
@@ -9979,8 +9898,8 @@
         <w:t xml:space="preserve">.</w:t>
       </w:r>
     </w:p>
-    <w:bookmarkEnd w:id="176"/>
-    <w:bookmarkStart w:id="178" w:name="ref-williamsSuccessItsLimits2008"/>
+    <w:bookmarkEnd w:id="178"/>
+    <w:bookmarkStart w:id="180" w:name="ref-williamsSuccessItsLimits2008"/>
     <w:p>
       <w:pPr>
         <w:pStyle w:val="Bibliography"/>
@@ -10013,7 +9932,7 @@
       <w:r>
         <w:t xml:space="preserve"> </w:t>
       </w:r>
-      <w:hyperlink r:id="rId177">
+      <w:hyperlink r:id="rId179">
         <w:r>
           <w:rPr>
             <w:rStyle w:val="Hyperlink"/>
@@ -10025,8 +9944,8 @@
         <w:t xml:space="preserve">.</w:t>
       </w:r>
     </w:p>
-    <w:bookmarkEnd w:id="178"/>
-    <w:bookmarkStart w:id="180" w:name="X3fc2d14386dedf5f1ba7e24ee00e41a20bbf03b"/>
+    <w:bookmarkEnd w:id="180"/>
+    <w:bookmarkStart w:id="182" w:name="X3fc2d14386dedf5f1ba7e24ee00e41a20bbf03b"/>
     <w:p>
       <w:pPr>
         <w:pStyle w:val="Bibliography"/>
@@ -10080,7 +9999,7 @@
       <w:r>
         <w:t xml:space="preserve"> </w:t>
       </w:r>
-      <w:hyperlink r:id="rId179">
+      <w:hyperlink r:id="rId181">
         <w:r>
           <w:rPr>
             <w:rStyle w:val="Hyperlink"/>
@@ -10092,8 +10011,8 @@
         <w:t xml:space="preserve">.</w:t>
       </w:r>
     </w:p>
-    <w:bookmarkEnd w:id="180"/>
-    <w:bookmarkStart w:id="182" w:name="X88f1d6f63b0836bbf1d6ae3f885d8fb9f247ff3"/>
+    <w:bookmarkEnd w:id="182"/>
+    <w:bookmarkStart w:id="184" w:name="X88f1d6f63b0836bbf1d6ae3f885d8fb9f247ff3"/>
     <w:p>
       <w:pPr>
         <w:pStyle w:val="Bibliography"/>
@@ -10147,7 +10066,7 @@
       <w:r>
         <w:t xml:space="preserve"> </w:t>
       </w:r>
-      <w:hyperlink r:id="rId181">
+      <w:hyperlink r:id="rId183">
         <w:r>
           <w:rPr>
             <w:rStyle w:val="Hyperlink"/>
@@ -10159,9 +10078,9 @@
         <w:t xml:space="preserve">.</w:t>
       </w:r>
     </w:p>
-    <w:bookmarkEnd w:id="182"/>
-    <w:bookmarkEnd w:id="183"/>
     <w:bookmarkEnd w:id="184"/>
+    <w:bookmarkEnd w:id="185"/>
+    <w:bookmarkEnd w:id="186"/>
     <w:sectPr/>
   </w:body>
 </w:document>

</xml_diff>

<commit_message>
🍽️ table it getting there
</commit_message>
<xml_diff>
--- a/_manuscript/index.docx
+++ b/_manuscript/index.docx
@@ -101,7 +101,7 @@
         <w:pStyle w:val="Date"/>
       </w:pPr>
       <w:r>
-        <w:t xml:space="preserve">2024-04-23</w:t>
+        <w:t xml:space="preserve">2024-04-24</w:t>
       </w:r>
     </w:p>
     <w:p>
@@ -727,6 +727,62 @@
       </w:pPr>
       <w:r>
         <w:t xml:space="preserve">1 Introduction</w:t>
+      </w:r>
+    </w:p>
+    <w:p>
+      <w:pPr>
+        <w:pStyle w:val="FirstParagraph"/>
+      </w:pPr>
+      <w:r>
+        <w:t xml:space="preserve">Some more general thotsTM</w:t>
+      </w:r>
+    </w:p>
+    <w:bookmarkEnd w:id="20"/>
+    <w:bookmarkStart w:id="21" w:name="what-does-a-network-mean"/>
+    <w:p>
+      <w:pPr>
+        <w:pStyle w:val="Heading2"/>
+      </w:pPr>
+      <w:r>
+        <w:t xml:space="preserve">2 What does a</w:t>
+      </w:r>
+      <w:r>
+        <w:t xml:space="preserve"> </w:t>
+      </w:r>
+      <w:r>
+        <w:t xml:space="preserve">‘</w:t>
+      </w:r>
+      <w:r>
+        <w:t xml:space="preserve">network</w:t>
+      </w:r>
+      <w:r>
+        <w:t xml:space="preserve">’</w:t>
+      </w:r>
+      <w:r>
+        <w:t xml:space="preserve"> </w:t>
+      </w:r>
+      <w:r>
+        <w:t xml:space="preserve">mean?</w:t>
+      </w:r>
+    </w:p>
+    <w:bookmarkEnd w:id="21"/>
+    <w:bookmarkStart w:id="22" w:name="X1837345440c4a46ec945e97106ddac6ef4798ed"/>
+    <w:p>
+      <w:pPr>
+        <w:pStyle w:val="Heading2"/>
+      </w:pPr>
+      <w:r>
+        <w:t xml:space="preserve">3 What do we mean when we generate a network?</w:t>
+      </w:r>
+    </w:p>
+    <w:bookmarkEnd w:id="22"/>
+    <w:bookmarkStart w:id="23" w:name="X58e00b84f2f1f9bb9f32a014a84d30fc79324ae"/>
+    <w:p>
+      <w:pPr>
+        <w:pStyle w:val="Heading2"/>
+      </w:pPr>
+      <w:r>
+        <w:t xml:space="preserve">4 How does network ecology link to the outstanding questions in ecology</w:t>
       </w:r>
     </w:p>
     <w:p>
@@ -1565,14 +1621,14 @@
         <w:t xml:space="preserve">— Roslin et al. (2013, p. 2)</w:t>
       </w:r>
     </w:p>
-    <w:bookmarkEnd w:id="20"/>
-    <w:bookmarkStart w:id="28" w:name="model-families"/>
+    <w:bookmarkEnd w:id="23"/>
+    <w:bookmarkStart w:id="31" w:name="model-families"/>
     <w:p>
       <w:pPr>
         <w:pStyle w:val="Heading2"/>
       </w:pPr>
       <w:r>
-        <w:t xml:space="preserve">2 Model families</w:t>
+        <w:t xml:space="preserve">5 Model families</w:t>
       </w:r>
     </w:p>
     <w:p>
@@ -1672,7 +1728,7 @@
       <w:tr>
         <w:tc>
           <w:tcPr/>
-          <w:bookmarkStart w:id="24" w:name="fig-concept"/>
+          <w:bookmarkStart w:id="27" w:name="fig-concept"/>
           <w:p>
             <w:pPr>
               <w:pStyle w:val="Compact"/>
@@ -1683,18 +1739,18 @@
                 <wp:inline>
                   <wp:extent cx="5334000" cy="7636446"/>
                   <wp:effectExtent b="0" l="0" r="0" t="0"/>
-                  <wp:docPr descr="" title="" id="22" name="Picture"/>
+                  <wp:docPr descr="" title="" id="25" name="Picture"/>
                   <a:graphic>
                     <a:graphicData uri="http://schemas.openxmlformats.org/drawingml/2006/picture">
                       <pic:pic>
                         <pic:nvPicPr>
-                          <pic:cNvPr descr="images/concept.jpeg" id="23" name="Picture"/>
+                          <pic:cNvPr descr="images/concept.jpeg" id="26" name="Picture"/>
                           <pic:cNvPicPr>
                             <a:picLocks noChangeArrowheads="1" noChangeAspect="1"/>
                           </pic:cNvPicPr>
                         </pic:nvPicPr>
                         <pic:blipFill>
-                          <a:blip r:embed="rId21"/>
+                          <a:blip r:embed="rId24"/>
                           <a:stretch>
                             <a:fillRect/>
                           </a:stretch>
@@ -1764,7 +1820,7 @@
               <w:t xml:space="preserve">/benchmark for a model based on it being either a network or interaction predicting model</w:t>
             </w:r>
           </w:p>
-          <w:bookmarkEnd w:id="24"/>
+          <w:bookmarkEnd w:id="27"/>
         </w:tc>
       </w:tr>
     </w:tbl>
@@ -1777,18 +1833,18 @@
           <wp:inline>
             <wp:extent cx="5334000" cy="2644440"/>
             <wp:effectExtent b="0" l="0" r="0" t="0"/>
-            <wp:docPr descr="I like the use of the different source indicator items (not too dissimilar from Tall Tom’s nature paper but also different). This is from Thuiller et al. (2024)" title="" id="26" name="Picture"/>
+            <wp:docPr descr="I like the use of the different source indicator items (not too dissimilar from Tall Tom’s nature paper but also different). This is from Thuiller et al. (2024)" title="" id="29" name="Picture"/>
             <a:graphic>
               <a:graphicData uri="http://schemas.openxmlformats.org/drawingml/2006/picture">
                 <pic:pic>
                   <pic:nvPicPr>
-                    <pic:cNvPr descr="images/thullier_2023_concept.jpeg" id="27" name="Picture"/>
+                    <pic:cNvPr descr="images/thullier_2023_concept.jpeg" id="30" name="Picture"/>
                     <pic:cNvPicPr>
                       <a:picLocks noChangeArrowheads="1" noChangeAspect="1"/>
                     </pic:cNvPicPr>
                   </pic:nvPicPr>
                   <pic:blipFill>
-                    <a:blip r:embed="rId25"/>
+                    <a:blip r:embed="rId28"/>
                     <a:stretch>
                       <a:fillRect/>
                     </a:stretch>
@@ -2739,14 +2795,14 @@
         <w:t xml:space="preserve">seems to agree with me at least a little bit.</w:t>
       </w:r>
     </w:p>
-    <w:bookmarkEnd w:id="28"/>
-    <w:bookmarkStart w:id="31" w:name="model-benchmarking"/>
+    <w:bookmarkEnd w:id="31"/>
+    <w:bookmarkStart w:id="34" w:name="model-benchmarking"/>
     <w:p>
       <w:pPr>
         <w:pStyle w:val="Heading2"/>
       </w:pPr>
       <w:r>
-        <w:t xml:space="preserve">3 Model benchmarking</w:t>
+        <w:t xml:space="preserve">6 Model benchmarking</w:t>
       </w:r>
     </w:p>
     <w:p>
@@ -2884,13 +2940,13 @@
         <w:t xml:space="preserve">Poisot (2023)</w:t>
       </w:r>
     </w:p>
-    <w:bookmarkStart w:id="29" w:name="benchmarking-network-models"/>
+    <w:bookmarkStart w:id="32" w:name="benchmarking-network-models"/>
     <w:p>
       <w:pPr>
         <w:pStyle w:val="Heading3"/>
       </w:pPr>
       <w:r>
-        <w:t xml:space="preserve">3.1 Benchmarking network models</w:t>
+        <w:t xml:space="preserve">6.1 Benchmarking network models</w:t>
       </w:r>
     </w:p>
     <w:p>
@@ -2982,14 +3038,14 @@
         <w:t xml:space="preserve">Allesina, Alonso, and Pascual (2008)</w:t>
       </w:r>
     </w:p>
-    <w:bookmarkEnd w:id="29"/>
-    <w:bookmarkStart w:id="30" w:name="benchmarking-interaction-models"/>
+    <w:bookmarkEnd w:id="32"/>
+    <w:bookmarkStart w:id="33" w:name="benchmarking-interaction-models"/>
     <w:p>
       <w:pPr>
         <w:pStyle w:val="Heading3"/>
       </w:pPr>
       <w:r>
-        <w:t xml:space="preserve">3.2 Benchmarking interaction models</w:t>
+        <w:t xml:space="preserve">6.2 Benchmarking interaction models</w:t>
       </w:r>
     </w:p>
     <w:p>
@@ -3232,24 +3288,24 @@
         <w:t xml:space="preserve">that discuss how the local factors are going to play a role.</w:t>
       </w:r>
     </w:p>
-    <w:bookmarkEnd w:id="30"/>
-    <w:bookmarkEnd w:id="31"/>
-    <w:bookmarkStart w:id="42" w:name="sec-data-methods"/>
+    <w:bookmarkEnd w:id="33"/>
+    <w:bookmarkEnd w:id="34"/>
+    <w:bookmarkStart w:id="45" w:name="sec-data-methods"/>
     <w:p>
       <w:pPr>
         <w:pStyle w:val="Heading2"/>
       </w:pPr>
       <w:r>
-        <w:t xml:space="preserve">4 Data &amp; Methods</w:t>
-      </w:r>
-    </w:p>
-    <w:bookmarkStart w:id="33" w:name="selecting-models"/>
+        <w:t xml:space="preserve">7 Data &amp; Methods</w:t>
+      </w:r>
+    </w:p>
+    <w:bookmarkStart w:id="36" w:name="selecting-models"/>
     <w:p>
       <w:pPr>
         <w:pStyle w:val="Heading3"/>
       </w:pPr>
       <w:r>
-        <w:t xml:space="preserve">4.1 Selecting models</w:t>
+        <w:t xml:space="preserve">7.1 Selecting models</w:t>
       </w:r>
     </w:p>
     <w:p>
@@ -3297,7 +3353,7 @@
       <w:tr>
         <w:tc>
           <w:tcPr/>
-          <w:bookmarkStart w:id="32" w:name="tbl-history"/>
+          <w:bookmarkStart w:id="35" w:name="tbl-history"/>
           <w:p>
             <w:pPr>
               <w:jc w:val="center"/>
@@ -4800,28 +4856,28 @@
               </w:tc>
             </w:tr>
           </w:tbl>
-          <w:bookmarkEnd w:id="32"/>
+          <w:bookmarkEnd w:id="35"/>
           <w:p/>
         </w:tc>
       </w:tr>
     </w:tbl>
-    <w:bookmarkEnd w:id="33"/>
-    <w:bookmarkStart w:id="36" w:name="datasets-used"/>
+    <w:bookmarkEnd w:id="36"/>
+    <w:bookmarkStart w:id="39" w:name="datasets-used"/>
     <w:p>
       <w:pPr>
         <w:pStyle w:val="Heading3"/>
       </w:pPr>
       <w:r>
-        <w:t xml:space="preserve">4.2 Datasets used</w:t>
-      </w:r>
-    </w:p>
-    <w:bookmarkStart w:id="34" w:name="mangal-networks"/>
+        <w:t xml:space="preserve">7.2 Datasets used</w:t>
+      </w:r>
+    </w:p>
+    <w:bookmarkStart w:id="37" w:name="mangal-networks"/>
     <w:p>
       <w:pPr>
         <w:pStyle w:val="Heading4"/>
       </w:pPr>
       <w:r>
-        <w:t xml:space="preserve">4.2.1 Mangal networks</w:t>
+        <w:t xml:space="preserve">7.2.1 Mangal networks</w:t>
       </w:r>
     </w:p>
     <w:p>
@@ -4929,7 +4985,7 @@
           <w:rPr>
             <w:rStyle w:val="Hyperlink"/>
           </w:rPr>
-          <w:t xml:space="preserve">Section 4.3</w:t>
+          <w:t xml:space="preserve">Section 7.3</w:t>
         </w:r>
       </w:hyperlink>
       <w:r>
@@ -4987,14 +5043,14 @@
         <w:t xml:space="preserve">(something to think about…)</w:t>
       </w:r>
     </w:p>
-    <w:bookmarkEnd w:id="34"/>
-    <w:bookmarkStart w:id="35" w:name="empirical-networks"/>
+    <w:bookmarkEnd w:id="37"/>
+    <w:bookmarkStart w:id="38" w:name="empirical-networks"/>
     <w:p>
       <w:pPr>
         <w:pStyle w:val="Heading4"/>
       </w:pPr>
       <w:r>
-        <w:t xml:space="preserve">4.2.2 Empirical networks</w:t>
+        <w:t xml:space="preserve">7.2.2 Empirical networks</w:t>
       </w:r>
     </w:p>
     <w:p>
@@ -5194,15 +5250,15 @@
         <w:t xml:space="preserve">work. Because 1) it gives the paleo-centric methods their moment in the sun and 2) I think it also brings up the interesting question of can we use modern structure to predict past ones?</w:t>
       </w:r>
     </w:p>
-    <w:bookmarkEnd w:id="35"/>
-    <w:bookmarkEnd w:id="36"/>
-    <w:bookmarkStart w:id="41" w:name="sec-model-benchmarking"/>
+    <w:bookmarkEnd w:id="38"/>
+    <w:bookmarkEnd w:id="39"/>
+    <w:bookmarkStart w:id="44" w:name="sec-model-benchmarking"/>
     <w:p>
       <w:pPr>
         <w:pStyle w:val="Heading3"/>
       </w:pPr>
       <w:r>
-        <w:t xml:space="preserve">4.3 Model benchmarking</w:t>
+        <w:t xml:space="preserve">7.3 Model benchmarking</w:t>
       </w:r>
     </w:p>
     <w:p>
@@ -5215,7 +5271,7 @@
       <w:r>
         <w:t xml:space="preserve"> </w:t>
       </w:r>
-      <w:hyperlink r:id="rId37">
+      <w:hyperlink r:id="rId40">
         <w:r>
           <w:rPr>
             <w:rStyle w:val="Hyperlink"/>
@@ -5327,13 +5383,13 @@
         <w:t xml:space="preserve">weighted) links are the way</w:t>
       </w:r>
     </w:p>
-    <w:bookmarkStart w:id="38" w:name="network-models"/>
+    <w:bookmarkStart w:id="41" w:name="network-models"/>
     <w:p>
       <w:pPr>
         <w:pStyle w:val="Heading4"/>
       </w:pPr>
       <w:r>
-        <w:t xml:space="preserve">4.3.1 Network models</w:t>
+        <w:t xml:space="preserve">7.3.1 Network models</w:t>
       </w:r>
     </w:p>
     <w:p>
@@ -5572,14 +5628,14 @@
         <w:t xml:space="preserve">S5: Number of direct competition motifs</w:t>
       </w:r>
     </w:p>
-    <w:bookmarkEnd w:id="38"/>
-    <w:bookmarkStart w:id="39" w:name="interaction-models"/>
+    <w:bookmarkEnd w:id="41"/>
+    <w:bookmarkStart w:id="42" w:name="interaction-models"/>
     <w:p>
       <w:pPr>
         <w:pStyle w:val="Heading4"/>
       </w:pPr>
       <w:r>
-        <w:t xml:space="preserve">4.3.2 Interaction models</w:t>
+        <w:t xml:space="preserve">7.3.2 Interaction models</w:t>
       </w:r>
     </w:p>
     <w:p>
@@ -5639,14 +5695,14 @@
         <w:t xml:space="preserve">Maybe same measures we use for the network models</w:t>
       </w:r>
     </w:p>
-    <w:bookmarkEnd w:id="39"/>
-    <w:bookmarkStart w:id="40" w:name="action-plan"/>
+    <w:bookmarkEnd w:id="42"/>
+    <w:bookmarkStart w:id="43" w:name="action-plan"/>
     <w:p>
       <w:pPr>
         <w:pStyle w:val="Heading4"/>
       </w:pPr>
       <w:r>
-        <w:t xml:space="preserve">4.3.3 Action plan</w:t>
+        <w:t xml:space="preserve">7.3.3 Action plan</w:t>
       </w:r>
     </w:p>
     <w:p>
@@ -5895,16 +5951,16 @@
         <w:t xml:space="preserve">Taxonomic harmonisation - something to think about and check</w:t>
       </w:r>
     </w:p>
-    <w:bookmarkEnd w:id="40"/>
-    <w:bookmarkEnd w:id="41"/>
-    <w:bookmarkEnd w:id="42"/>
-    <w:bookmarkStart w:id="62" w:name="results"/>
+    <w:bookmarkEnd w:id="43"/>
+    <w:bookmarkEnd w:id="44"/>
+    <w:bookmarkEnd w:id="45"/>
+    <w:bookmarkStart w:id="65" w:name="results"/>
     <w:p>
       <w:pPr>
         <w:pStyle w:val="Heading2"/>
       </w:pPr>
       <w:r>
-        <w:t xml:space="preserve">5 Results</w:t>
+        <w:t xml:space="preserve">8 Results</w:t>
       </w:r>
     </w:p>
     <w:p>
@@ -5933,13 +5989,13 @@
         <w:t xml:space="preserve">also highlights how structural models really only work for small communities</w:t>
       </w:r>
     </w:p>
-    <w:bookmarkStart w:id="51" w:name="qualitative-stuff"/>
+    <w:bookmarkStart w:id="54" w:name="qualitative-stuff"/>
     <w:p>
       <w:pPr>
         <w:pStyle w:val="Heading3"/>
       </w:pPr>
       <w:r>
-        <w:t xml:space="preserve">5.1 Qualitative stuff</w:t>
+        <w:t xml:space="preserve">8.1 Qualitative stuff</w:t>
       </w:r>
     </w:p>
     <w:p>
@@ -6058,7 +6114,7 @@
       <w:tr>
         <w:tc>
           <w:tcPr/>
-          <w:bookmarkStart w:id="46" w:name="fig-venn"/>
+          <w:bookmarkStart w:id="49" w:name="fig-venn"/>
           <w:p>
             <w:pPr>
               <w:pStyle w:val="Compact"/>
@@ -6069,18 +6125,18 @@
                 <wp:inline>
                   <wp:extent cx="5334000" cy="3725758"/>
                   <wp:effectExtent b="0" l="0" r="0" t="0"/>
-                  <wp:docPr descr="" title="" id="44" name="Picture"/>
+                  <wp:docPr descr="" title="" id="47" name="Picture"/>
                   <a:graphic>
                     <a:graphicData uri="http://schemas.openxmlformats.org/drawingml/2006/picture">
                       <pic:pic>
                         <pic:nvPicPr>
-                          <pic:cNvPr descr="images/model_venn.png" id="45" name="Picture"/>
+                          <pic:cNvPr descr="images/model_venn.png" id="48" name="Picture"/>
                           <pic:cNvPicPr>
                             <a:picLocks noChangeArrowheads="1" noChangeAspect="1"/>
                           </pic:cNvPicPr>
                         </pic:nvPicPr>
                         <pic:blipFill>
-                          <a:blip r:embed="rId43"/>
+                          <a:blip r:embed="rId46"/>
                           <a:stretch>
                             <a:fillRect/>
                           </a:stretch>
@@ -6120,7 +6176,7 @@
               <w:t xml:space="preserve">Figure 2: I still haven’t given up on a sort of venn diagram idea but maybe it going to be more of a venn-flow chart hybrid…</w:t>
             </w:r>
           </w:p>
-          <w:bookmarkEnd w:id="46"/>
+          <w:bookmarkEnd w:id="49"/>
         </w:tc>
       </w:tr>
     </w:tbl>
@@ -6146,7 +6202,7 @@
       <w:tr>
         <w:tc>
           <w:tcPr/>
-          <w:bookmarkStart w:id="50" w:name="fig-outhwaite"/>
+          <w:bookmarkStart w:id="53" w:name="fig-outhwaite"/>
           <w:p>
             <w:pPr>
               <w:pStyle w:val="Compact"/>
@@ -6157,18 +6213,18 @@
                 <wp:inline>
                   <wp:extent cx="5334000" cy="4000500"/>
                   <wp:effectExtent b="0" l="0" r="0" t="0"/>
-                  <wp:docPr descr="" title="" id="48" name="Picture"/>
+                  <wp:docPr descr="" title="" id="51" name="Picture"/>
                   <a:graphic>
                     <a:graphicData uri="http://schemas.openxmlformats.org/drawingml/2006/picture">
                       <pic:pic>
                         <pic:nvPicPr>
-                          <pic:cNvPr descr="images/outhwaite_schematic.jpeg" id="49" name="Picture"/>
+                          <pic:cNvPr descr="images/outhwaite_schematic.jpeg" id="52" name="Picture"/>
                           <pic:cNvPicPr>
                             <a:picLocks noChangeArrowheads="1" noChangeAspect="1"/>
                           </pic:cNvPicPr>
                         </pic:nvPicPr>
                         <pic:blipFill>
-                          <a:blip r:embed="rId47"/>
+                          <a:blip r:embed="rId50"/>
                           <a:stretch>
                             <a:fillRect/>
                           </a:stretch>
@@ -6208,18 +6264,18 @@
               <w:t xml:space="preserve">Figure 3: I like these schematics that Charlie Outhwaite presented at the EEB seminar (there was a series of them).</w:t>
             </w:r>
           </w:p>
-          <w:bookmarkEnd w:id="50"/>
+          <w:bookmarkEnd w:id="53"/>
         </w:tc>
       </w:tr>
     </w:tbl>
-    <w:bookmarkEnd w:id="51"/>
-    <w:bookmarkStart w:id="61" w:name="quantitative-stuff"/>
+    <w:bookmarkEnd w:id="54"/>
+    <w:bookmarkStart w:id="64" w:name="quantitative-stuff"/>
     <w:p>
       <w:pPr>
         <w:pStyle w:val="Heading3"/>
       </w:pPr>
       <w:r>
-        <w:t xml:space="preserve">5.2 Quantitative stuff</w:t>
+        <w:t xml:space="preserve">8.2 Quantitative stuff</w:t>
       </w:r>
     </w:p>
     <w:tbl>
@@ -6236,7 +6292,7 @@
       <w:tr>
         <w:tc>
           <w:tcPr/>
-          <w:bookmarkStart w:id="55" w:name="fig-topology"/>
+          <w:bookmarkStart w:id="58" w:name="fig-topology"/>
           <w:p>
             <w:pPr>
               <w:pStyle w:val="Compact"/>
@@ -6247,18 +6303,18 @@
                 <wp:inline>
                   <wp:extent cx="5334000" cy="3810000"/>
                   <wp:effectExtent b="0" l="0" r="0" t="0"/>
-                  <wp:docPr descr="" title="" id="53" name="Picture"/>
+                  <wp:docPr descr="" title="" id="56" name="Picture"/>
                   <a:graphic>
                     <a:graphicData uri="http://schemas.openxmlformats.org/drawingml/2006/picture">
                       <pic:pic>
                         <pic:nvPicPr>
-                          <pic:cNvPr descr="index_files/figure-docx/notebooks-model_quantitative-fig-topology-output-2.png" id="54" name="Picture"/>
+                          <pic:cNvPr descr="index_files/figure-docx/notebooks-model_quantitative-fig-topology-output-2.png" id="57" name="Picture"/>
                           <pic:cNvPicPr>
                             <a:picLocks noChangeArrowheads="1" noChangeAspect="1"/>
                           </pic:cNvPicPr>
                         </pic:nvPicPr>
                         <pic:blipFill>
-                          <a:blip r:embed="rId52"/>
+                          <a:blip r:embed="rId55"/>
                           <a:stretch>
                             <a:fillRect/>
                           </a:stretch>
@@ -6307,7 +6363,7 @@
               <w:t xml:space="preserve">.</w:t>
             </w:r>
           </w:p>
-          <w:bookmarkEnd w:id="55"/>
+          <w:bookmarkEnd w:id="58"/>
         </w:tc>
       </w:tr>
     </w:tbl>
@@ -6327,7 +6383,7 @@
         </w:rPr>
         <w:t xml:space="preserve"> </w:t>
       </w:r>
-      <w:hyperlink r:id="rId56">
+      <w:hyperlink r:id="rId59">
         <w:r>
           <w:rPr>
             <w:rStyle w:val="Hyperlink"/>
@@ -6365,7 +6421,7 @@
       <w:tr>
         <w:tc>
           <w:tcPr/>
-          <w:bookmarkStart w:id="60" w:name="fig-pichler"/>
+          <w:bookmarkStart w:id="63" w:name="fig-pichler"/>
           <w:p>
             <w:pPr>
               <w:pStyle w:val="Compact"/>
@@ -6376,18 +6432,18 @@
                 <wp:inline>
                   <wp:extent cx="5334000" cy="3895724"/>
                   <wp:effectExtent b="0" l="0" r="0" t="0"/>
-                  <wp:docPr descr="" title="" id="58" name="Picture"/>
+                  <wp:docPr descr="" title="" id="61" name="Picture"/>
                   <a:graphic>
                     <a:graphicData uri="http://schemas.openxmlformats.org/drawingml/2006/picture">
                       <pic:pic>
                         <pic:nvPicPr>
-                          <pic:cNvPr descr="images/pichler_result.png" id="59" name="Picture"/>
+                          <pic:cNvPr descr="images/pichler_result.png" id="62" name="Picture"/>
                           <pic:cNvPicPr>
                             <a:picLocks noChangeArrowheads="1" noChangeAspect="1"/>
                           </pic:cNvPicPr>
                         </pic:nvPicPr>
                         <pic:blipFill>
-                          <a:blip r:embed="rId57"/>
+                          <a:blip r:embed="rId60"/>
                           <a:stretch>
                             <a:fillRect/>
                           </a:stretch>
@@ -6433,19 +6489,19 @@
               <w:t xml:space="preserve">Pichler et al. (2020)</w:t>
             </w:r>
           </w:p>
-          <w:bookmarkEnd w:id="60"/>
+          <w:bookmarkEnd w:id="63"/>
         </w:tc>
       </w:tr>
     </w:tbl>
-    <w:bookmarkEnd w:id="61"/>
-    <w:bookmarkEnd w:id="62"/>
-    <w:bookmarkStart w:id="63" w:name="discussion"/>
+    <w:bookmarkEnd w:id="64"/>
+    <w:bookmarkEnd w:id="65"/>
+    <w:bookmarkStart w:id="66" w:name="discussion"/>
     <w:p>
       <w:pPr>
         <w:pStyle w:val="Heading2"/>
       </w:pPr>
       <w:r>
-        <w:t xml:space="preserve">6 Discussion</w:t>
+        <w:t xml:space="preserve">9 Discussion</w:t>
       </w:r>
     </w:p>
     <w:p>
@@ -6682,8 +6738,8 @@
         <w:t xml:space="preserve">)</w:t>
       </w:r>
     </w:p>
-    <w:bookmarkEnd w:id="63"/>
-    <w:bookmarkStart w:id="186" w:name="references"/>
+    <w:bookmarkEnd w:id="66"/>
+    <w:bookmarkStart w:id="189" w:name="references"/>
     <w:p>
       <w:pPr>
         <w:pStyle w:val="Heading2"/>
@@ -6708,7 +6764,7 @@
         </w:rPr>
         <w:t xml:space="preserve"> </w:t>
       </w:r>
-      <w:hyperlink r:id="rId56">
+      <w:hyperlink r:id="rId59">
         <w:r>
           <w:rPr>
             <w:rStyle w:val="Hyperlink"/>
@@ -6718,8 +6774,8 @@
         </w:r>
       </w:hyperlink>
     </w:p>
-    <w:bookmarkStart w:id="185" w:name="refs"/>
-    <w:bookmarkStart w:id="65" w:name="ref-allesinaGeneralModelFood2008"/>
+    <w:bookmarkStart w:id="188" w:name="refs"/>
+    <w:bookmarkStart w:id="68" w:name="ref-allesinaGeneralModelFood2008"/>
     <w:p>
       <w:pPr>
         <w:pStyle w:val="Bibliography"/>
@@ -6773,7 +6829,7 @@
       <w:r>
         <w:t xml:space="preserve"> </w:t>
       </w:r>
-      <w:hyperlink r:id="rId64">
+      <w:hyperlink r:id="rId67">
         <w:r>
           <w:rPr>
             <w:rStyle w:val="Hyperlink"/>
@@ -6785,8 +6841,8 @@
         <w:t xml:space="preserve">.</w:t>
       </w:r>
     </w:p>
-    <w:bookmarkEnd w:id="65"/>
-    <w:bookmarkStart w:id="67" w:name="ref-bambachAutecologyFillingEcospace2007"/>
+    <w:bookmarkEnd w:id="68"/>
+    <w:bookmarkStart w:id="70" w:name="ref-bambachAutecologyFillingEcospace2007"/>
     <w:p>
       <w:pPr>
         <w:pStyle w:val="Bibliography"/>
@@ -6849,7 +6905,7 @@
       <w:r>
         <w:t xml:space="preserve"> </w:t>
       </w:r>
-      <w:hyperlink r:id="rId66">
+      <w:hyperlink r:id="rId69">
         <w:r>
           <w:rPr>
             <w:rStyle w:val="Hyperlink"/>
@@ -6861,8 +6917,8 @@
         <w:t xml:space="preserve">.</w:t>
       </w:r>
     </w:p>
-    <w:bookmarkEnd w:id="67"/>
-    <w:bookmarkStart w:id="69" w:name="ref-banvilleWhatConstrainsFood2023"/>
+    <w:bookmarkEnd w:id="70"/>
+    <w:bookmarkStart w:id="72" w:name="ref-banvilleWhatConstrainsFood2023"/>
     <w:p>
       <w:pPr>
         <w:pStyle w:val="Bibliography"/>
@@ -6907,7 +6963,7 @@
       <w:r>
         <w:t xml:space="preserve"> </w:t>
       </w:r>
-      <w:hyperlink r:id="rId68">
+      <w:hyperlink r:id="rId71">
         <w:r>
           <w:rPr>
             <w:rStyle w:val="Hyperlink"/>
@@ -6919,8 +6975,8 @@
         <w:t xml:space="preserve">.</w:t>
       </w:r>
     </w:p>
-    <w:bookmarkEnd w:id="69"/>
-    <w:bookmarkStart w:id="71" w:name="Xf46d66f38296066c1100d9812a6303bc71ed153"/>
+    <w:bookmarkEnd w:id="72"/>
+    <w:bookmarkStart w:id="74" w:name="Xf46d66f38296066c1100d9812a6303bc71ed153"/>
     <w:p>
       <w:pPr>
         <w:pStyle w:val="Bibliography"/>
@@ -6953,7 +7009,7 @@
       <w:r>
         <w:t xml:space="preserve"> </w:t>
       </w:r>
-      <w:hyperlink r:id="rId70">
+      <w:hyperlink r:id="rId73">
         <w:r>
           <w:rPr>
             <w:rStyle w:val="Hyperlink"/>
@@ -6965,8 +7021,8 @@
         <w:t xml:space="preserve">.</w:t>
       </w:r>
     </w:p>
-    <w:bookmarkEnd w:id="71"/>
-    <w:bookmarkStart w:id="73" w:name="ref-beckerOptimisingPredictiveModels2022"/>
+    <w:bookmarkEnd w:id="74"/>
+    <w:bookmarkStart w:id="76" w:name="ref-beckerOptimisingPredictiveModels2022"/>
     <w:p>
       <w:pPr>
         <w:pStyle w:val="Bibliography"/>
@@ -6999,7 +7055,7 @@
       <w:r>
         <w:t xml:space="preserve"> </w:t>
       </w:r>
-      <w:hyperlink r:id="rId72">
+      <w:hyperlink r:id="rId75">
         <w:r>
           <w:rPr>
             <w:rStyle w:val="Hyperlink"/>
@@ -7011,8 +7067,8 @@
         <w:t xml:space="preserve">.</w:t>
       </w:r>
     </w:p>
-    <w:bookmarkEnd w:id="73"/>
-    <w:bookmarkStart w:id="75" w:name="ref-beckermanForagingBiologyPredicts2006"/>
+    <w:bookmarkEnd w:id="76"/>
+    <w:bookmarkStart w:id="78" w:name="ref-beckermanForagingBiologyPredicts2006"/>
     <w:p>
       <w:pPr>
         <w:pStyle w:val="Bibliography"/>
@@ -7045,7 +7101,7 @@
       <w:r>
         <w:t xml:space="preserve"> </w:t>
       </w:r>
-      <w:hyperlink r:id="rId74">
+      <w:hyperlink r:id="rId77">
         <w:r>
           <w:rPr>
             <w:rStyle w:val="Hyperlink"/>
@@ -7057,8 +7113,8 @@
         <w:t xml:space="preserve">.</w:t>
       </w:r>
     </w:p>
-    <w:bookmarkEnd w:id="75"/>
-    <w:bookmarkStart w:id="77" w:name="ref-berlowGoldilocksFactorFood2008"/>
+    <w:bookmarkEnd w:id="78"/>
+    <w:bookmarkStart w:id="80" w:name="ref-berlowGoldilocksFactorFood2008"/>
     <w:p>
       <w:pPr>
         <w:pStyle w:val="Bibliography"/>
@@ -7112,7 +7168,7 @@
       <w:r>
         <w:t xml:space="preserve"> </w:t>
       </w:r>
-      <w:hyperlink r:id="rId76">
+      <w:hyperlink r:id="rId79">
         <w:r>
           <w:rPr>
             <w:rStyle w:val="Hyperlink"/>
@@ -7124,8 +7180,8 @@
         <w:t xml:space="preserve">.</w:t>
       </w:r>
     </w:p>
-    <w:bookmarkEnd w:id="77"/>
-    <w:bookmarkStart w:id="79" w:name="ref-blanchetCooccurrenceNotEvidence2020"/>
+    <w:bookmarkEnd w:id="80"/>
+    <w:bookmarkStart w:id="82" w:name="ref-blanchetCooccurrenceNotEvidence2020"/>
     <w:p>
       <w:pPr>
         <w:pStyle w:val="Bibliography"/>
@@ -7158,7 +7214,7 @@
       <w:r>
         <w:t xml:space="preserve"> </w:t>
       </w:r>
-      <w:hyperlink r:id="rId78">
+      <w:hyperlink r:id="rId81">
         <w:r>
           <w:rPr>
             <w:rStyle w:val="Hyperlink"/>
@@ -7170,8 +7226,8 @@
         <w:t xml:space="preserve">.</w:t>
       </w:r>
     </w:p>
-    <w:bookmarkEnd w:id="79"/>
-    <w:bookmarkStart w:id="81" w:name="ref-brimacombeApplyingMethodIts2024"/>
+    <w:bookmarkEnd w:id="82"/>
+    <w:bookmarkStart w:id="84" w:name="ref-brimacombeApplyingMethodIts2024"/>
     <w:p>
       <w:pPr>
         <w:pStyle w:val="Bibliography"/>
@@ -7200,7 +7256,7 @@
       <w:r>
         <w:t xml:space="preserve"> </w:t>
       </w:r>
-      <w:hyperlink r:id="rId80">
+      <w:hyperlink r:id="rId83">
         <w:r>
           <w:rPr>
             <w:rStyle w:val="Hyperlink"/>
@@ -7212,8 +7268,8 @@
         <w:t xml:space="preserve">.</w:t>
       </w:r>
     </w:p>
-    <w:bookmarkEnd w:id="81"/>
-    <w:bookmarkStart w:id="83" w:name="X539896ce86e228708f5963ceeaf0e82711f0c07"/>
+    <w:bookmarkEnd w:id="84"/>
+    <w:bookmarkStart w:id="86" w:name="X539896ce86e228708f5963ceeaf0e82711f0c07"/>
     <w:p>
       <w:pPr>
         <w:pStyle w:val="Bibliography"/>
@@ -7246,7 +7302,7 @@
       <w:r>
         <w:t xml:space="preserve"> </w:t>
       </w:r>
-      <w:hyperlink r:id="rId82">
+      <w:hyperlink r:id="rId85">
         <w:r>
           <w:rPr>
             <w:rStyle w:val="Hyperlink"/>
@@ -7258,8 +7314,8 @@
         <w:t xml:space="preserve">.</w:t>
       </w:r>
     </w:p>
-    <w:bookmarkEnd w:id="83"/>
-    <w:bookmarkStart w:id="85" w:name="ref-caronTraitmatchingModelsPredict2024"/>
+    <w:bookmarkEnd w:id="86"/>
+    <w:bookmarkStart w:id="88" w:name="ref-caronTraitmatchingModelsPredict2024"/>
     <w:p>
       <w:pPr>
         <w:pStyle w:val="Bibliography"/>
@@ -7292,7 +7348,7 @@
       <w:r>
         <w:t xml:space="preserve"> </w:t>
       </w:r>
-      <w:hyperlink r:id="rId84">
+      <w:hyperlink r:id="rId87">
         <w:r>
           <w:rPr>
             <w:rStyle w:val="Hyperlink"/>
@@ -7304,8 +7360,8 @@
         <w:t xml:space="preserve">.</w:t>
       </w:r>
     </w:p>
-    <w:bookmarkEnd w:id="85"/>
-    <w:bookmarkStart w:id="87" w:name="ref-caronAddressingEltonianShortfall2022"/>
+    <w:bookmarkEnd w:id="88"/>
+    <w:bookmarkStart w:id="90" w:name="ref-caronAddressingEltonianShortfall2022"/>
     <w:p>
       <w:pPr>
         <w:pStyle w:val="Bibliography"/>
@@ -7350,7 +7406,7 @@
       <w:r>
         <w:t xml:space="preserve"> </w:t>
       </w:r>
-      <w:hyperlink r:id="rId86">
+      <w:hyperlink r:id="rId89">
         <w:r>
           <w:rPr>
             <w:rStyle w:val="Hyperlink"/>
@@ -7362,8 +7418,8 @@
         <w:t xml:space="preserve">.</w:t>
       </w:r>
     </w:p>
-    <w:bookmarkEnd w:id="87"/>
-    <w:bookmarkStart w:id="89" w:name="X5c779d5ad003a7245ae62c5694cc82a24ffb865"/>
+    <w:bookmarkEnd w:id="90"/>
+    <w:bookmarkStart w:id="92" w:name="X5c779d5ad003a7245ae62c5694cc82a24ffb865"/>
     <w:p>
       <w:pPr>
         <w:pStyle w:val="Bibliography"/>
@@ -7396,7 +7452,7 @@
       <w:r>
         <w:t xml:space="preserve"> </w:t>
       </w:r>
-      <w:hyperlink r:id="rId88">
+      <w:hyperlink r:id="rId91">
         <w:r>
           <w:rPr>
             <w:rStyle w:val="Hyperlink"/>
@@ -7408,8 +7464,8 @@
         <w:t xml:space="preserve">.</w:t>
       </w:r>
     </w:p>
-    <w:bookmarkEnd w:id="89"/>
-    <w:bookmarkStart w:id="91" w:name="Xb1d8b6b275822be1886d160023287af73cce966"/>
+    <w:bookmarkEnd w:id="92"/>
+    <w:bookmarkStart w:id="94" w:name="Xb1d8b6b275822be1886d160023287af73cce966"/>
     <w:p>
       <w:pPr>
         <w:pStyle w:val="Bibliography"/>
@@ -7442,7 +7498,7 @@
       <w:r>
         <w:t xml:space="preserve"> </w:t>
       </w:r>
-      <w:hyperlink r:id="rId90">
+      <w:hyperlink r:id="rId93">
         <w:r>
           <w:rPr>
             <w:rStyle w:val="Hyperlink"/>
@@ -7454,8 +7510,8 @@
         <w:t xml:space="preserve">.</w:t>
       </w:r>
     </w:p>
-    <w:bookmarkEnd w:id="91"/>
-    <w:bookmarkStart w:id="92" w:name="ref-cohenCommunityFoodWebs1990"/>
+    <w:bookmarkEnd w:id="94"/>
+    <w:bookmarkStart w:id="95" w:name="ref-cohenCommunityFoodWebs1990"/>
     <w:p>
       <w:pPr>
         <w:pStyle w:val="Bibliography"/>
@@ -7540,8 +7596,8 @@
         <w:t xml:space="preserve">. Biomathematics. Berlin Heidelberg: Springer-Verlag.</w:t>
       </w:r>
     </w:p>
-    <w:bookmarkEnd w:id="92"/>
-    <w:bookmarkStart w:id="94" w:name="ref-cohenStochasticTheoryCommunity1985"/>
+    <w:bookmarkEnd w:id="95"/>
+    <w:bookmarkStart w:id="97" w:name="ref-cohenStochasticTheoryCommunity1985"/>
     <w:p>
       <w:pPr>
         <w:pStyle w:val="Bibliography"/>
@@ -7595,7 +7651,7 @@
       <w:r>
         <w:t xml:space="preserve"> </w:t>
       </w:r>
-      <w:hyperlink r:id="rId93">
+      <w:hyperlink r:id="rId96">
         <w:r>
           <w:rPr>
             <w:rStyle w:val="Hyperlink"/>
@@ -7607,8 +7663,8 @@
         <w:t xml:space="preserve">.</w:t>
       </w:r>
     </w:p>
-    <w:bookmarkEnd w:id="94"/>
-    <w:bookmarkStart w:id="96" w:name="ref-deangelisModelTropicInteraction1975"/>
+    <w:bookmarkEnd w:id="97"/>
+    <w:bookmarkStart w:id="99" w:name="ref-deangelisModelTropicInteraction1975"/>
     <w:p>
       <w:pPr>
         <w:pStyle w:val="Bibliography"/>
@@ -7662,7 +7718,7 @@
       <w:r>
         <w:t xml:space="preserve"> </w:t>
       </w:r>
-      <w:hyperlink r:id="rId95">
+      <w:hyperlink r:id="rId98">
         <w:r>
           <w:rPr>
             <w:rStyle w:val="Hyperlink"/>
@@ -7674,8 +7730,8 @@
         <w:t xml:space="preserve">.</w:t>
       </w:r>
     </w:p>
-    <w:bookmarkEnd w:id="96"/>
-    <w:bookmarkStart w:id="98" w:name="Xbdf894eb48feca28c76080dbbbcbceedf5db43e"/>
+    <w:bookmarkEnd w:id="99"/>
+    <w:bookmarkStart w:id="101" w:name="Xbdf894eb48feca28c76080dbbbcbceedf5db43e"/>
     <w:p>
       <w:pPr>
         <w:pStyle w:val="Bibliography"/>
@@ -7720,7 +7776,7 @@
       <w:r>
         <w:t xml:space="preserve"> </w:t>
       </w:r>
-      <w:hyperlink r:id="rId97">
+      <w:hyperlink r:id="rId100">
         <w:r>
           <w:rPr>
             <w:rStyle w:val="Hyperlink"/>
@@ -7732,8 +7788,8 @@
         <w:t xml:space="preserve">.</w:t>
       </w:r>
     </w:p>
-    <w:bookmarkEnd w:id="98"/>
-    <w:bookmarkStart w:id="99" w:name="ref-dunneNetworkStructureFood2006"/>
+    <w:bookmarkEnd w:id="101"/>
+    <w:bookmarkStart w:id="102" w:name="ref-dunneNetworkStructureFood2006"/>
     <w:p>
       <w:pPr>
         <w:pStyle w:val="Bibliography"/>
@@ -7816,8 +7872,8 @@
         <w:t xml:space="preserve">, edited by Jennifer A Dunne and Mercedes Pascual, 27–86. Oxford University Press.</w:t>
       </w:r>
     </w:p>
-    <w:bookmarkEnd w:id="99"/>
-    <w:bookmarkStart w:id="101" w:name="ref-dunneCompilationNetworkAnalyses2008"/>
+    <w:bookmarkEnd w:id="102"/>
+    <w:bookmarkStart w:id="104" w:name="ref-dunneCompilationNetworkAnalyses2008"/>
     <w:p>
       <w:pPr>
         <w:pStyle w:val="Bibliography"/>
@@ -7871,7 +7927,7 @@
       <w:r>
         <w:t xml:space="preserve"> </w:t>
       </w:r>
-      <w:hyperlink r:id="rId100">
+      <w:hyperlink r:id="rId103">
         <w:r>
           <w:rPr>
             <w:rStyle w:val="Hyperlink"/>
@@ -7883,8 +7939,8 @@
         <w:t xml:space="preserve">.</w:t>
       </w:r>
     </w:p>
-    <w:bookmarkEnd w:id="101"/>
-    <w:bookmarkStart w:id="103" w:name="ref-eklofSecondaryExtinctionsFood2013"/>
+    <w:bookmarkEnd w:id="104"/>
+    <w:bookmarkStart w:id="106" w:name="ref-eklofSecondaryExtinctionsFood2013"/>
     <w:p>
       <w:pPr>
         <w:pStyle w:val="Bibliography"/>
@@ -7935,7 +7991,7 @@
       <w:r>
         <w:t xml:space="preserve"> </w:t>
       </w:r>
-      <w:hyperlink r:id="rId102">
+      <w:hyperlink r:id="rId105">
         <w:r>
           <w:rPr>
             <w:rStyle w:val="Hyperlink"/>
@@ -7947,8 +8003,8 @@
         <w:t xml:space="preserve">.</w:t>
       </w:r>
     </w:p>
-    <w:bookmarkEnd w:id="103"/>
-    <w:bookmarkStart w:id="105" w:name="ref-fortunaHabitatLossStructure2006"/>
+    <w:bookmarkEnd w:id="106"/>
+    <w:bookmarkStart w:id="108" w:name="ref-fortunaHabitatLossStructure2006"/>
     <w:p>
       <w:pPr>
         <w:pStyle w:val="Bibliography"/>
@@ -7993,7 +8049,7 @@
       <w:r>
         <w:t xml:space="preserve"> </w:t>
       </w:r>
-      <w:hyperlink r:id="rId104">
+      <w:hyperlink r:id="rId107">
         <w:r>
           <w:rPr>
             <w:rStyle w:val="Hyperlink"/>
@@ -8005,8 +8061,8 @@
         <w:t xml:space="preserve">.</w:t>
       </w:r>
     </w:p>
-    <w:bookmarkEnd w:id="105"/>
-    <w:bookmarkStart w:id="107" w:name="ref-gravelInferringFoodWeb2013"/>
+    <w:bookmarkEnd w:id="108"/>
+    <w:bookmarkStart w:id="110" w:name="ref-gravelInferringFoodWeb2013"/>
     <w:p>
       <w:pPr>
         <w:pStyle w:val="Bibliography"/>
@@ -8039,7 +8095,7 @@
       <w:r>
         <w:t xml:space="preserve"> </w:t>
       </w:r>
-      <w:hyperlink r:id="rId106">
+      <w:hyperlink r:id="rId109">
         <w:r>
           <w:rPr>
             <w:rStyle w:val="Hyperlink"/>
@@ -8051,8 +8107,8 @@
         <w:t xml:space="preserve">.</w:t>
       </w:r>
     </w:p>
-    <w:bookmarkEnd w:id="107"/>
-    <w:bookmarkStart w:id="109" w:name="ref-grayJoiningDotsAutomated2015"/>
+    <w:bookmarkEnd w:id="110"/>
+    <w:bookmarkStart w:id="112" w:name="ref-grayJoiningDotsAutomated2015"/>
     <w:p>
       <w:pPr>
         <w:pStyle w:val="Bibliography"/>
@@ -8097,7 +8153,7 @@
       <w:r>
         <w:t xml:space="preserve"> </w:t>
       </w:r>
-      <w:hyperlink r:id="rId108">
+      <w:hyperlink r:id="rId111">
         <w:r>
           <w:rPr>
             <w:rStyle w:val="Hyperlink"/>
@@ -8109,8 +8165,8 @@
         <w:t xml:space="preserve">.</w:t>
       </w:r>
     </w:p>
-    <w:bookmarkEnd w:id="109"/>
-    <w:bookmarkStart w:id="111" w:name="X71df985a3947d16253b3f31bba0a0cf887d8f0b"/>
+    <w:bookmarkEnd w:id="112"/>
+    <w:bookmarkStart w:id="114" w:name="X71df985a3947d16253b3f31bba0a0cf887d8f0b"/>
     <w:p>
       <w:pPr>
         <w:pStyle w:val="Bibliography"/>
@@ -8152,7 +8208,7 @@
       <w:r>
         <w:t xml:space="preserve"> </w:t>
       </w:r>
-      <w:hyperlink r:id="rId110">
+      <w:hyperlink r:id="rId113">
         <w:r>
           <w:rPr>
             <w:rStyle w:val="Hyperlink"/>
@@ -8164,8 +8220,8 @@
         <w:t xml:space="preserve">.</w:t>
       </w:r>
     </w:p>
-    <w:bookmarkEnd w:id="111"/>
-    <w:bookmarkStart w:id="113" w:name="X86d653ee97d7a95323716d8e0c0300171c8d8cb"/>
+    <w:bookmarkEnd w:id="114"/>
+    <w:bookmarkStart w:id="116" w:name="X86d653ee97d7a95323716d8e0c0300171c8d8cb"/>
     <w:p>
       <w:pPr>
         <w:pStyle w:val="Bibliography"/>
@@ -8204,7 +8260,7 @@
       <w:r>
         <w:t xml:space="preserve"> </w:t>
       </w:r>
-      <w:hyperlink r:id="rId112">
+      <w:hyperlink r:id="rId115">
         <w:r>
           <w:rPr>
             <w:rStyle w:val="Hyperlink"/>
@@ -8216,8 +8272,8 @@
         <w:t xml:space="preserve">.</w:t>
       </w:r>
     </w:p>
-    <w:bookmarkEnd w:id="113"/>
-    <w:bookmarkStart w:id="115" w:name="Xf53c03f1c3fea4e4289657cbb0682f5f23e8b1d"/>
+    <w:bookmarkEnd w:id="116"/>
+    <w:bookmarkStart w:id="118" w:name="Xf53c03f1c3fea4e4289657cbb0682f5f23e8b1d"/>
     <w:p>
       <w:pPr>
         <w:pStyle w:val="Bibliography"/>
@@ -8259,7 +8315,7 @@
       <w:r>
         <w:t xml:space="preserve"> </w:t>
       </w:r>
-      <w:hyperlink r:id="rId114">
+      <w:hyperlink r:id="rId117">
         <w:r>
           <w:rPr>
             <w:rStyle w:val="Hyperlink"/>
@@ -8271,8 +8327,8 @@
         <w:t xml:space="preserve">.</w:t>
       </w:r>
     </w:p>
-    <w:bookmarkEnd w:id="115"/>
-    <w:bookmarkStart w:id="117" w:name="X2d6834cb08966b7d5da0c61c80079bb46b07a34"/>
+    <w:bookmarkEnd w:id="118"/>
+    <w:bookmarkStart w:id="120" w:name="X2d6834cb08966b7d5da0c61c80079bb46b07a34"/>
     <w:p>
       <w:pPr>
         <w:pStyle w:val="Bibliography"/>
@@ -8302,7 +8358,7 @@
       <w:r>
         <w:t xml:space="preserve"> </w:t>
       </w:r>
-      <w:hyperlink r:id="rId116">
+      <w:hyperlink r:id="rId119">
         <w:r>
           <w:rPr>
             <w:rStyle w:val="Hyperlink"/>
@@ -8314,8 +8370,8 @@
         <w:t xml:space="preserve">.</w:t>
       </w:r>
     </w:p>
-    <w:bookmarkEnd w:id="117"/>
-    <w:bookmarkStart w:id="119" w:name="ref-llewelynPredictingPredatorPrey2023"/>
+    <w:bookmarkEnd w:id="120"/>
+    <w:bookmarkStart w:id="122" w:name="ref-llewelynPredictingPredatorPrey2023"/>
     <w:p>
       <w:pPr>
         <w:pStyle w:val="Bibliography"/>
@@ -8348,7 +8404,7 @@
       <w:r>
         <w:t xml:space="preserve"> </w:t>
       </w:r>
-      <w:hyperlink r:id="rId118">
+      <w:hyperlink r:id="rId121">
         <w:r>
           <w:rPr>
             <w:rStyle w:val="Hyperlink"/>
@@ -8360,8 +8416,8 @@
         <w:t xml:space="preserve">.</w:t>
       </w:r>
     </w:p>
-    <w:bookmarkEnd w:id="119"/>
-    <w:bookmarkStart w:id="121" w:name="X159b3081d161fe48d811a7a266284af476e9565"/>
+    <w:bookmarkEnd w:id="122"/>
+    <w:bookmarkStart w:id="124" w:name="X159b3081d161fe48d811a7a266284af476e9565"/>
     <w:p>
       <w:pPr>
         <w:pStyle w:val="Bibliography"/>
@@ -8427,7 +8483,7 @@
       <w:r>
         <w:t xml:space="preserve"> </w:t>
       </w:r>
-      <w:hyperlink r:id="rId120">
+      <w:hyperlink r:id="rId123">
         <w:r>
           <w:rPr>
             <w:rStyle w:val="Hyperlink"/>
@@ -8439,8 +8495,8 @@
         <w:t xml:space="preserve">.</w:t>
       </w:r>
     </w:p>
-    <w:bookmarkEnd w:id="121"/>
-    <w:bookmarkStart w:id="123" w:name="X9a5602d39772ae027b885bf5c9cb3d36ba71c0c"/>
+    <w:bookmarkEnd w:id="124"/>
+    <w:bookmarkStart w:id="126" w:name="X9a5602d39772ae027b885bf5c9cb3d36ba71c0c"/>
     <w:p>
       <w:pPr>
         <w:pStyle w:val="Bibliography"/>
@@ -8473,7 +8529,7 @@
       <w:r>
         <w:t xml:space="preserve"> </w:t>
       </w:r>
-      <w:hyperlink r:id="rId122">
+      <w:hyperlink r:id="rId125">
         <w:r>
           <w:rPr>
             <w:rStyle w:val="Hyperlink"/>
@@ -8485,8 +8541,8 @@
         <w:t xml:space="preserve">.</w:t>
       </w:r>
     </w:p>
-    <w:bookmarkEnd w:id="123"/>
-    <w:bookmarkStart w:id="124" w:name="ref-newmanNetworksIntroduction2010"/>
+    <w:bookmarkEnd w:id="126"/>
+    <w:bookmarkStart w:id="127" w:name="ref-newmanNetworksIntroduction2010"/>
     <w:p>
       <w:pPr>
         <w:pStyle w:val="Bibliography"/>
@@ -8536,8 +8592,8 @@
         <w:t xml:space="preserve">. New York, NY: Oxford University Press.</w:t>
       </w:r>
     </w:p>
-    <w:bookmarkEnd w:id="124"/>
-    <w:bookmarkStart w:id="126" w:name="ref-ohlmannMappingImprintBiotic2018"/>
+    <w:bookmarkEnd w:id="127"/>
+    <w:bookmarkStart w:id="129" w:name="ref-ohlmannMappingImprintBiotic2018"/>
     <w:p>
       <w:pPr>
         <w:pStyle w:val="Bibliography"/>
@@ -8581,7 +8637,7 @@
       <w:r>
         <w:t xml:space="preserve"> </w:t>
       </w:r>
-      <w:hyperlink r:id="rId125">
+      <w:hyperlink r:id="rId128">
         <w:r>
           <w:rPr>
             <w:rStyle w:val="Hyperlink"/>
@@ -8593,8 +8649,8 @@
         <w:t xml:space="preserve">.</w:t>
       </w:r>
     </w:p>
-    <w:bookmarkEnd w:id="126"/>
-    <w:bookmarkStart w:id="128" w:name="ref-petcheySizeForagingFood2008"/>
+    <w:bookmarkEnd w:id="129"/>
+    <w:bookmarkStart w:id="131" w:name="ref-petcheySizeForagingFood2008"/>
     <w:p>
       <w:pPr>
         <w:pStyle w:val="Bibliography"/>
@@ -8627,7 +8683,7 @@
       <w:r>
         <w:t xml:space="preserve"> </w:t>
       </w:r>
-      <w:hyperlink r:id="rId127">
+      <w:hyperlink r:id="rId130">
         <w:r>
           <w:rPr>
             <w:rStyle w:val="Hyperlink"/>
@@ -8639,8 +8695,8 @@
         <w:t xml:space="preserve">.</w:t>
       </w:r>
     </w:p>
-    <w:bookmarkEnd w:id="128"/>
-    <w:bookmarkStart w:id="130" w:name="ref-petcheyFitEfficiencyBiology2011"/>
+    <w:bookmarkEnd w:id="131"/>
+    <w:bookmarkStart w:id="133" w:name="ref-petcheyFitEfficiencyBiology2011"/>
     <w:p>
       <w:pPr>
         <w:pStyle w:val="Bibliography"/>
@@ -8685,7 +8741,7 @@
       <w:r>
         <w:t xml:space="preserve"> </w:t>
       </w:r>
-      <w:hyperlink r:id="rId129">
+      <w:hyperlink r:id="rId132">
         <w:r>
           <w:rPr>
             <w:rStyle w:val="Hyperlink"/>
@@ -8697,8 +8753,8 @@
         <w:t xml:space="preserve">.</w:t>
       </w:r>
     </w:p>
-    <w:bookmarkEnd w:id="130"/>
-    <w:bookmarkStart w:id="132" w:name="ref-pichlerMachineLearningAlgorithms2020"/>
+    <w:bookmarkEnd w:id="133"/>
+    <w:bookmarkStart w:id="135" w:name="ref-pichlerMachineLearningAlgorithms2020"/>
     <w:p>
       <w:pPr>
         <w:pStyle w:val="Bibliography"/>
@@ -8731,7 +8787,7 @@
       <w:r>
         <w:t xml:space="preserve"> </w:t>
       </w:r>
-      <w:hyperlink r:id="rId131">
+      <w:hyperlink r:id="rId134">
         <w:r>
           <w:rPr>
             <w:rStyle w:val="Hyperlink"/>
@@ -8743,8 +8799,8 @@
         <w:t xml:space="preserve">.</w:t>
       </w:r>
     </w:p>
-    <w:bookmarkEnd w:id="132"/>
-    <w:bookmarkStart w:id="134" w:name="ref-poelenGlobalBioticInteractions2014"/>
+    <w:bookmarkEnd w:id="135"/>
+    <w:bookmarkStart w:id="137" w:name="ref-poelenGlobalBioticInteractions2014"/>
     <w:p>
       <w:pPr>
         <w:pStyle w:val="Bibliography"/>
@@ -8789,7 +8845,7 @@
       <w:r>
         <w:t xml:space="preserve"> </w:t>
       </w:r>
-      <w:hyperlink r:id="rId133">
+      <w:hyperlink r:id="rId136">
         <w:r>
           <w:rPr>
             <w:rStyle w:val="Hyperlink"/>
@@ -8801,8 +8857,8 @@
         <w:t xml:space="preserve">.</w:t>
       </w:r>
     </w:p>
-    <w:bookmarkEnd w:id="134"/>
-    <w:bookmarkStart w:id="136" w:name="X023758d2a089016cd8f0c9d2421079cf7d062ff"/>
+    <w:bookmarkEnd w:id="137"/>
+    <w:bookmarkStart w:id="139" w:name="X023758d2a089016cd8f0c9d2421079cf7d062ff"/>
     <w:p>
       <w:pPr>
         <w:pStyle w:val="Bibliography"/>
@@ -8835,7 +8891,7 @@
       <w:r>
         <w:t xml:space="preserve"> </w:t>
       </w:r>
-      <w:hyperlink r:id="rId135">
+      <w:hyperlink r:id="rId138">
         <w:r>
           <w:rPr>
             <w:rStyle w:val="Hyperlink"/>
@@ -8847,8 +8903,8 @@
         <w:t xml:space="preserve">.</w:t>
       </w:r>
     </w:p>
-    <w:bookmarkEnd w:id="136"/>
-    <w:bookmarkStart w:id="138" w:name="ref-poisotMangalMakingEcological2016"/>
+    <w:bookmarkEnd w:id="139"/>
+    <w:bookmarkStart w:id="141" w:name="ref-poisotMangalMakingEcological2016"/>
     <w:p>
       <w:pPr>
         <w:pStyle w:val="Bibliography"/>
@@ -8881,7 +8937,7 @@
       <w:r>
         <w:t xml:space="preserve"> </w:t>
       </w:r>
-      <w:hyperlink r:id="rId137">
+      <w:hyperlink r:id="rId140">
         <w:r>
           <w:rPr>
             <w:rStyle w:val="Hyperlink"/>
@@ -8893,8 +8949,8 @@
         <w:t xml:space="preserve">.</w:t>
       </w:r>
     </w:p>
-    <w:bookmarkEnd w:id="138"/>
-    <w:bookmarkStart w:id="140" w:name="ref-poisotGlobalKnowledgeGaps2021"/>
+    <w:bookmarkEnd w:id="141"/>
+    <w:bookmarkStart w:id="143" w:name="ref-poisotGlobalKnowledgeGaps2021"/>
     <w:p>
       <w:pPr>
         <w:pStyle w:val="Bibliography"/>
@@ -8927,7 +8983,7 @@
       <w:r>
         <w:t xml:space="preserve"> </w:t>
       </w:r>
-      <w:hyperlink r:id="rId139">
+      <w:hyperlink r:id="rId142">
         <w:r>
           <w:rPr>
             <w:rStyle w:val="Hyperlink"/>
@@ -8939,8 +8995,8 @@
         <w:t xml:space="preserve">.</w:t>
       </w:r>
     </w:p>
-    <w:bookmarkEnd w:id="140"/>
-    <w:bookmarkStart w:id="142" w:name="ref-poisotSpeciesWhyEcological2015"/>
+    <w:bookmarkEnd w:id="143"/>
+    <w:bookmarkStart w:id="145" w:name="ref-poisotSpeciesWhyEcological2015"/>
     <w:p>
       <w:pPr>
         <w:pStyle w:val="Bibliography"/>
@@ -8973,7 +9029,7 @@
       <w:r>
         <w:t xml:space="preserve"> </w:t>
       </w:r>
-      <w:hyperlink r:id="rId141">
+      <w:hyperlink r:id="rId144">
         <w:r>
           <w:rPr>
             <w:rStyle w:val="Hyperlink"/>
@@ -8985,8 +9041,8 @@
         <w:t xml:space="preserve">.</w:t>
       </w:r>
     </w:p>
-    <w:bookmarkEnd w:id="142"/>
-    <w:bookmarkStart w:id="144" w:name="ref-poisotDescribeUnderstandPredict2016"/>
+    <w:bookmarkEnd w:id="145"/>
+    <w:bookmarkStart w:id="147" w:name="ref-poisotDescribeUnderstandPredict2016"/>
     <w:p>
       <w:pPr>
         <w:pStyle w:val="Bibliography"/>
@@ -9019,7 +9075,7 @@
       <w:r>
         <w:t xml:space="preserve"> </w:t>
       </w:r>
-      <w:hyperlink r:id="rId143">
+      <w:hyperlink r:id="rId146">
         <w:r>
           <w:rPr>
             <w:rStyle w:val="Hyperlink"/>
@@ -9031,8 +9087,8 @@
         <w:t xml:space="preserve">.</w:t>
       </w:r>
     </w:p>
-    <w:bookmarkEnd w:id="144"/>
-    <w:bookmarkStart w:id="146" w:name="ref-pomeranzInferringPredatorPrey2019"/>
+    <w:bookmarkEnd w:id="147"/>
+    <w:bookmarkStart w:id="149" w:name="ref-pomeranzInferringPredatorPrey2019"/>
     <w:p>
       <w:pPr>
         <w:pStyle w:val="Bibliography"/>
@@ -9065,7 +9121,7 @@
       <w:r>
         <w:t xml:space="preserve"> </w:t>
       </w:r>
-      <w:hyperlink r:id="rId145">
+      <w:hyperlink r:id="rId148">
         <w:r>
           <w:rPr>
             <w:rStyle w:val="Hyperlink"/>
@@ -9077,8 +9133,8 @@
         <w:t xml:space="preserve">.</w:t>
       </w:r>
     </w:p>
-    <w:bookmarkEnd w:id="146"/>
-    <w:bookmarkStart w:id="148" w:name="ref-pringleUntanglingFoodWebs2020"/>
+    <w:bookmarkEnd w:id="149"/>
+    <w:bookmarkStart w:id="151" w:name="ref-pringleUntanglingFoodWebs2020"/>
     <w:p>
       <w:pPr>
         <w:pStyle w:val="Bibliography"/>
@@ -9137,7 +9193,7 @@
       <w:r>
         <w:t xml:space="preserve"> </w:t>
       </w:r>
-      <w:hyperlink r:id="rId147">
+      <w:hyperlink r:id="rId150">
         <w:r>
           <w:rPr>
             <w:rStyle w:val="Hyperlink"/>
@@ -9149,8 +9205,8 @@
         <w:t xml:space="preserve">.</w:t>
       </w:r>
     </w:p>
-    <w:bookmarkEnd w:id="148"/>
-    <w:bookmarkStart w:id="150" w:name="ref-pringleResolvingFoodWebStructure2020"/>
+    <w:bookmarkEnd w:id="151"/>
+    <w:bookmarkStart w:id="153" w:name="ref-pringleResolvingFoodWebStructure2020"/>
     <w:p>
       <w:pPr>
         <w:pStyle w:val="Bibliography"/>
@@ -9192,7 +9248,7 @@
       <w:r>
         <w:t xml:space="preserve"> </w:t>
       </w:r>
-      <w:hyperlink r:id="rId149">
+      <w:hyperlink r:id="rId152">
         <w:r>
           <w:rPr>
             <w:rStyle w:val="Hyperlink"/>
@@ -9204,8 +9260,8 @@
         <w:t xml:space="preserve">.</w:t>
       </w:r>
     </w:p>
-    <w:bookmarkEnd w:id="150"/>
-    <w:bookmarkStart w:id="152" w:name="ref-proulxNetworkThinkingEcology2005"/>
+    <w:bookmarkEnd w:id="153"/>
+    <w:bookmarkStart w:id="155" w:name="ref-proulxNetworkThinkingEcology2005"/>
     <w:p>
       <w:pPr>
         <w:pStyle w:val="Bibliography"/>
@@ -9238,7 +9294,7 @@
       <w:r>
         <w:t xml:space="preserve"> </w:t>
       </w:r>
-      <w:hyperlink r:id="rId151">
+      <w:hyperlink r:id="rId154">
         <w:r>
           <w:rPr>
             <w:rStyle w:val="Hyperlink"/>
@@ -9250,8 +9306,8 @@
         <w:t xml:space="preserve">.</w:t>
       </w:r>
     </w:p>
-    <w:bookmarkEnd w:id="152"/>
-    <w:bookmarkStart w:id="154" w:name="ref-rohrModelingFoodWebs2010"/>
+    <w:bookmarkEnd w:id="155"/>
+    <w:bookmarkStart w:id="157" w:name="ref-rohrModelingFoodWebs2010"/>
     <w:p>
       <w:pPr>
         <w:pStyle w:val="Bibliography"/>
@@ -9302,7 +9358,7 @@
       <w:r>
         <w:t xml:space="preserve"> </w:t>
       </w:r>
-      <w:hyperlink r:id="rId153">
+      <w:hyperlink r:id="rId156">
         <w:r>
           <w:rPr>
             <w:rStyle w:val="Hyperlink"/>
@@ -9314,8 +9370,8 @@
         <w:t xml:space="preserve">.</w:t>
       </w:r>
     </w:p>
-    <w:bookmarkEnd w:id="154"/>
-    <w:bookmarkStart w:id="156" w:name="X0fb50f1746fa9d2b24f89ed5bfe6ae1a2f58cc2"/>
+    <w:bookmarkEnd w:id="157"/>
+    <w:bookmarkStart w:id="159" w:name="X0fb50f1746fa9d2b24f89ed5bfe6ae1a2f58cc2"/>
     <w:p>
       <w:pPr>
         <w:pStyle w:val="Bibliography"/>
@@ -9338,7 +9394,7 @@
       <w:r>
         <w:t xml:space="preserve"> </w:t>
       </w:r>
-      <w:hyperlink r:id="rId155">
+      <w:hyperlink r:id="rId158">
         <w:r>
           <w:rPr>
             <w:rStyle w:val="Hyperlink"/>
@@ -9350,8 +9406,8 @@
         <w:t xml:space="preserve">.</w:t>
       </w:r>
     </w:p>
-    <w:bookmarkEnd w:id="156"/>
-    <w:bookmarkStart w:id="158" w:name="X03e9e0a0d566f92bb17f572b5d8593be755e14a"/>
+    <w:bookmarkEnd w:id="159"/>
+    <w:bookmarkStart w:id="161" w:name="X03e9e0a0d566f92bb17f572b5d8593be755e14a"/>
     <w:p>
       <w:pPr>
         <w:pStyle w:val="Bibliography"/>
@@ -9384,7 +9440,7 @@
       <w:r>
         <w:t xml:space="preserve"> </w:t>
       </w:r>
-      <w:hyperlink r:id="rId157">
+      <w:hyperlink r:id="rId160">
         <w:r>
           <w:rPr>
             <w:rStyle w:val="Hyperlink"/>
@@ -9396,8 +9452,8 @@
         <w:t xml:space="preserve">.</w:t>
       </w:r>
     </w:p>
-    <w:bookmarkEnd w:id="158"/>
-    <w:bookmarkStart w:id="160" w:name="ref-stoufferEvidenceExistenceRobust2007"/>
+    <w:bookmarkEnd w:id="161"/>
+    <w:bookmarkStart w:id="163" w:name="ref-stoufferEvidenceExistenceRobust2007"/>
     <w:p>
       <w:pPr>
         <w:pStyle w:val="Bibliography"/>
@@ -9430,7 +9486,7 @@
       <w:r>
         <w:t xml:space="preserve"> </w:t>
       </w:r>
-      <w:hyperlink r:id="rId159">
+      <w:hyperlink r:id="rId162">
         <w:r>
           <w:rPr>
             <w:rStyle w:val="Hyperlink"/>
@@ -9442,8 +9498,8 @@
         <w:t xml:space="preserve">.</w:t>
       </w:r>
     </w:p>
-    <w:bookmarkEnd w:id="160"/>
-    <w:bookmarkStart w:id="162" w:name="ref-strydomFoodWebReconstruction2022"/>
+    <w:bookmarkEnd w:id="163"/>
+    <w:bookmarkStart w:id="165" w:name="ref-strydomFoodWebReconstruction2022"/>
     <w:p>
       <w:pPr>
         <w:pStyle w:val="Bibliography"/>
@@ -9476,7 +9532,7 @@
       <w:r>
         <w:t xml:space="preserve"> </w:t>
       </w:r>
-      <w:hyperlink r:id="rId161">
+      <w:hyperlink r:id="rId164">
         <w:r>
           <w:rPr>
             <w:rStyle w:val="Hyperlink"/>
@@ -9488,8 +9544,8 @@
         <w:t xml:space="preserve">.</w:t>
       </w:r>
     </w:p>
-    <w:bookmarkEnd w:id="162"/>
-    <w:bookmarkStart w:id="164" w:name="ref-strydomGraphEmbeddingTransfer2023"/>
+    <w:bookmarkEnd w:id="165"/>
+    <w:bookmarkStart w:id="167" w:name="ref-strydomGraphEmbeddingTransfer2023"/>
     <w:p>
       <w:pPr>
         <w:pStyle w:val="Bibliography"/>
@@ -9522,7 +9578,7 @@
       <w:r>
         <w:t xml:space="preserve"> </w:t>
       </w:r>
-      <w:hyperlink r:id="rId163">
+      <w:hyperlink r:id="rId166">
         <w:r>
           <w:rPr>
             <w:rStyle w:val="Hyperlink"/>
@@ -9534,8 +9590,8 @@
         <w:t xml:space="preserve">.</w:t>
       </w:r>
     </w:p>
-    <w:bookmarkEnd w:id="164"/>
-    <w:bookmarkStart w:id="166" w:name="ref-strydomRoadmapPredictingSpecies2021"/>
+    <w:bookmarkEnd w:id="167"/>
+    <w:bookmarkStart w:id="169" w:name="ref-strydomRoadmapPredictingSpecies2021"/>
     <w:p>
       <w:pPr>
         <w:pStyle w:val="Bibliography"/>
@@ -9568,7 +9624,7 @@
       <w:r>
         <w:t xml:space="preserve"> </w:t>
       </w:r>
-      <w:hyperlink r:id="rId165">
+      <w:hyperlink r:id="rId168">
         <w:r>
           <w:rPr>
             <w:rStyle w:val="Hyperlink"/>
@@ -9580,8 +9636,8 @@
         <w:t xml:space="preserve">.</w:t>
       </w:r>
     </w:p>
-    <w:bookmarkEnd w:id="166"/>
-    <w:bookmarkStart w:id="168" w:name="ref-strydomSVDEntropyReveals2021"/>
+    <w:bookmarkEnd w:id="169"/>
+    <w:bookmarkStart w:id="171" w:name="ref-strydomSVDEntropyReveals2021"/>
     <w:p>
       <w:pPr>
         <w:pStyle w:val="Bibliography"/>
@@ -9644,7 +9700,7 @@
       <w:r>
         <w:t xml:space="preserve"> </w:t>
       </w:r>
-      <w:hyperlink r:id="rId167">
+      <w:hyperlink r:id="rId170">
         <w:r>
           <w:rPr>
             <w:rStyle w:val="Hyperlink"/>
@@ -9656,8 +9712,8 @@
         <w:t xml:space="preserve">.</w:t>
       </w:r>
     </w:p>
-    <w:bookmarkEnd w:id="168"/>
-    <w:bookmarkStart w:id="170" w:name="X31a4fa003bce600ed04df56db844e85b8f7350e"/>
+    <w:bookmarkEnd w:id="171"/>
+    <w:bookmarkStart w:id="173" w:name="X31a4fa003bce600ed04df56db844e85b8f7350e"/>
     <w:p>
       <w:pPr>
         <w:pStyle w:val="Bibliography"/>
@@ -9690,7 +9746,7 @@
       <w:r>
         <w:t xml:space="preserve"> </w:t>
       </w:r>
-      <w:hyperlink r:id="rId169">
+      <w:hyperlink r:id="rId172">
         <w:r>
           <w:rPr>
             <w:rStyle w:val="Hyperlink"/>
@@ -9702,8 +9758,8 @@
         <w:t xml:space="preserve">.</w:t>
       </w:r>
     </w:p>
-    <w:bookmarkEnd w:id="170"/>
-    <w:bookmarkStart w:id="172" w:name="ref-uphamInferringMammalTree2019"/>
+    <w:bookmarkEnd w:id="173"/>
+    <w:bookmarkStart w:id="175" w:name="ref-uphamInferringMammalTree2019"/>
     <w:p>
       <w:pPr>
         <w:pStyle w:val="Bibliography"/>
@@ -9748,7 +9804,7 @@
       <w:r>
         <w:t xml:space="preserve"> </w:t>
       </w:r>
-      <w:hyperlink r:id="rId171">
+      <w:hyperlink r:id="rId174">
         <w:r>
           <w:rPr>
             <w:rStyle w:val="Hyperlink"/>
@@ -9760,8 +9816,8 @@
         <w:t xml:space="preserve">.</w:t>
       </w:r>
     </w:p>
-    <w:bookmarkEnd w:id="172"/>
-    <w:bookmarkStart w:id="174" w:name="X2cae758a57fb7b500a696ee22ace3d032a23796"/>
+    <w:bookmarkEnd w:id="175"/>
+    <w:bookmarkStart w:id="177" w:name="X2cae758a57fb7b500a696ee22ace3d032a23796"/>
     <w:p>
       <w:pPr>
         <w:pStyle w:val="Bibliography"/>
@@ -9794,7 +9850,7 @@
       <w:r>
         <w:t xml:space="preserve"> </w:t>
       </w:r>
-      <w:hyperlink r:id="rId173">
+      <w:hyperlink r:id="rId176">
         <w:r>
           <w:rPr>
             <w:rStyle w:val="Hyperlink"/>
@@ -9806,8 +9862,8 @@
         <w:t xml:space="preserve">.</w:t>
       </w:r>
     </w:p>
-    <w:bookmarkEnd w:id="174"/>
-    <w:bookmarkStart w:id="176" w:name="ref-vermaatMajorDimensionsFoodweb2009"/>
+    <w:bookmarkEnd w:id="177"/>
+    <w:bookmarkStart w:id="179" w:name="ref-vermaatMajorDimensionsFoodweb2009"/>
     <w:p>
       <w:pPr>
         <w:pStyle w:val="Bibliography"/>
@@ -9840,7 +9896,7 @@
       <w:r>
         <w:t xml:space="preserve"> </w:t>
       </w:r>
-      <w:hyperlink r:id="rId175">
+      <w:hyperlink r:id="rId178">
         <w:r>
           <w:rPr>
             <w:rStyle w:val="Hyperlink"/>
@@ -9852,8 +9908,8 @@
         <w:t xml:space="preserve">.</w:t>
       </w:r>
     </w:p>
-    <w:bookmarkEnd w:id="176"/>
-    <w:bookmarkStart w:id="178" w:name="ref-williamsSimpleRulesYield2000"/>
+    <w:bookmarkEnd w:id="179"/>
+    <w:bookmarkStart w:id="181" w:name="ref-williamsSimpleRulesYield2000"/>
     <w:p>
       <w:pPr>
         <w:pStyle w:val="Bibliography"/>
@@ -9886,7 +9942,7 @@
       <w:r>
         <w:t xml:space="preserve"> </w:t>
       </w:r>
-      <w:hyperlink r:id="rId177">
+      <w:hyperlink r:id="rId180">
         <w:r>
           <w:rPr>
             <w:rStyle w:val="Hyperlink"/>
@@ -9898,8 +9954,8 @@
         <w:t xml:space="preserve">.</w:t>
       </w:r>
     </w:p>
-    <w:bookmarkEnd w:id="178"/>
-    <w:bookmarkStart w:id="180" w:name="ref-williamsSuccessItsLimits2008"/>
+    <w:bookmarkEnd w:id="181"/>
+    <w:bookmarkStart w:id="183" w:name="ref-williamsSuccessItsLimits2008"/>
     <w:p>
       <w:pPr>
         <w:pStyle w:val="Bibliography"/>
@@ -9932,7 +9988,7 @@
       <w:r>
         <w:t xml:space="preserve"> </w:t>
       </w:r>
-      <w:hyperlink r:id="rId179">
+      <w:hyperlink r:id="rId182">
         <w:r>
           <w:rPr>
             <w:rStyle w:val="Hyperlink"/>
@@ -9944,8 +10000,8 @@
         <w:t xml:space="preserve">.</w:t>
       </w:r>
     </w:p>
-    <w:bookmarkEnd w:id="180"/>
-    <w:bookmarkStart w:id="182" w:name="X3fc2d14386dedf5f1ba7e24ee00e41a20bbf03b"/>
+    <w:bookmarkEnd w:id="183"/>
+    <w:bookmarkStart w:id="185" w:name="X3fc2d14386dedf5f1ba7e24ee00e41a20bbf03b"/>
     <w:p>
       <w:pPr>
         <w:pStyle w:val="Bibliography"/>
@@ -9999,7 +10055,7 @@
       <w:r>
         <w:t xml:space="preserve"> </w:t>
       </w:r>
-      <w:hyperlink r:id="rId181">
+      <w:hyperlink r:id="rId184">
         <w:r>
           <w:rPr>
             <w:rStyle w:val="Hyperlink"/>
@@ -10011,8 +10067,8 @@
         <w:t xml:space="preserve">.</w:t>
       </w:r>
     </w:p>
-    <w:bookmarkEnd w:id="182"/>
-    <w:bookmarkStart w:id="184" w:name="X88f1d6f63b0836bbf1d6ae3f885d8fb9f247ff3"/>
+    <w:bookmarkEnd w:id="185"/>
+    <w:bookmarkStart w:id="187" w:name="X88f1d6f63b0836bbf1d6ae3f885d8fb9f247ff3"/>
     <w:p>
       <w:pPr>
         <w:pStyle w:val="Bibliography"/>
@@ -10066,7 +10122,7 @@
       <w:r>
         <w:t xml:space="preserve"> </w:t>
       </w:r>
-      <w:hyperlink r:id="rId183">
+      <w:hyperlink r:id="rId186">
         <w:r>
           <w:rPr>
             <w:rStyle w:val="Hyperlink"/>
@@ -10078,9 +10134,9 @@
         <w:t xml:space="preserve">.</w:t>
       </w:r>
     </w:p>
-    <w:bookmarkEnd w:id="184"/>
-    <w:bookmarkEnd w:id="185"/>
-    <w:bookmarkEnd w:id="186"/>
+    <w:bookmarkEnd w:id="187"/>
+    <w:bookmarkEnd w:id="188"/>
+    <w:bookmarkEnd w:id="189"/>
     <w:sectPr/>
   </w:body>
 </w:document>

</xml_diff>

<commit_message>
🪩 houston we have a pca
</commit_message>
<xml_diff>
--- a/_manuscript/index.docx
+++ b/_manuscript/index.docx
@@ -5407,7 +5407,7 @@
           <w:rPr>
             <w:rStyle w:val="Hyperlink"/>
           </w:rPr>
-          <w:t xml:space="preserve">Figure 4</w:t>
+          <w:t xml:space="preserve">Figure 5</w:t>
         </w:r>
       </w:hyperlink>
     </w:p>
@@ -5954,7 +5954,7 @@
     <w:bookmarkEnd w:id="43"/>
     <w:bookmarkEnd w:id="44"/>
     <w:bookmarkEnd w:id="45"/>
-    <w:bookmarkStart w:id="65" w:name="results"/>
+    <w:bookmarkStart w:id="69" w:name="results"/>
     <w:p>
       <w:pPr>
         <w:pStyle w:val="Heading2"/>
@@ -5989,7 +5989,7 @@
         <w:t xml:space="preserve">also highlights how structural models really only work for small communities</w:t>
       </w:r>
     </w:p>
-    <w:bookmarkStart w:id="54" w:name="qualitative-stuff"/>
+    <w:bookmarkStart w:id="59" w:name="qualitative-stuff"/>
     <w:p>
       <w:pPr>
         <w:pStyle w:val="Heading3"/>
@@ -6268,16 +6268,6 @@
         </w:tc>
       </w:tr>
     </w:tbl>
-    <w:bookmarkEnd w:id="54"/>
-    <w:bookmarkStart w:id="64" w:name="quantitative-stuff"/>
-    <w:p>
-      <w:pPr>
-        <w:pStyle w:val="Heading3"/>
-      </w:pPr>
-      <w:r>
-        <w:t xml:space="preserve">8.2 Quantitative stuff</w:t>
-      </w:r>
-    </w:p>
     <w:tbl>
       <w:tblPr>
         <w:tblStyle w:val="Table"/>
@@ -6292,7 +6282,7 @@
       <w:tr>
         <w:tc>
           <w:tcPr/>
-          <w:bookmarkStart w:id="58" w:name="fig-topology"/>
+          <w:bookmarkStart w:id="57" w:name="fig-pca"/>
           <w:p>
             <w:pPr>
               <w:pStyle w:val="Compact"/>
@@ -6303,18 +6293,18 @@
                 <wp:inline>
                   <wp:extent cx="5334000" cy="3810000"/>
                   <wp:effectExtent b="0" l="0" r="0" t="0"/>
-                  <wp:docPr descr="" title="" id="56" name="Picture"/>
+                  <wp:docPr descr="" title="" id="55" name="Picture"/>
                   <a:graphic>
                     <a:graphicData uri="http://schemas.openxmlformats.org/drawingml/2006/picture">
                       <pic:pic>
                         <pic:nvPicPr>
-                          <pic:cNvPr descr="index_files/figure-docx/notebooks-model_quantitative-fig-topology-output-2.png" id="57" name="Picture"/>
+                          <pic:cNvPr descr="index_files/figure-docx/notebooks-model_qualitative-fig-pca-output-2.png" id="56" name="Picture"/>
                           <pic:cNvPicPr>
                             <a:picLocks noChangeArrowheads="1" noChangeAspect="1"/>
                           </pic:cNvPicPr>
                         </pic:nvPicPr>
                         <pic:blipFill>
-                          <a:blip r:embed="rId55"/>
+                          <a:blip r:embed="rId54"/>
                           <a:stretch>
                             <a:fillRect/>
                           </a:stretch>
@@ -6351,19 +6341,10 @@
               <w:pStyle w:val="ImageCaption"/>
             </w:pPr>
             <w:r>
-              <w:t xml:space="preserve">Figure 4: Difference between real and model network property. S1 - S5 represent the different motif structures identified in</w:t>
-            </w:r>
-            <w:r>
-              <w:t xml:space="preserve"> </w:t>
-            </w:r>
-            <w:r>
-              <w:t xml:space="preserve">Stouffer et al. (2007)</w:t>
-            </w:r>
-            <w:r>
-              <w:t xml:space="preserve">.</w:t>
+              <w:t xml:space="preserve">Figure 4: PCA of the trait table</w:t>
             </w:r>
           </w:p>
-          <w:bookmarkEnd w:id="58"/>
+          <w:bookmarkEnd w:id="57"/>
         </w:tc>
       </w:tr>
     </w:tbl>
@@ -6383,7 +6364,7 @@
         </w:rPr>
         <w:t xml:space="preserve"> </w:t>
       </w:r>
-      <w:hyperlink r:id="rId59">
+      <w:hyperlink r:id="rId58">
         <w:r>
           <w:rPr>
             <w:rStyle w:val="Hyperlink"/>
@@ -6393,18 +6374,14 @@
         </w:r>
       </w:hyperlink>
     </w:p>
-    <w:p>
-      <w:pPr>
-        <w:pStyle w:val="BodyText"/>
-      </w:pPr>
-      <w:r>
-        <w:t xml:space="preserve">I really like this way of plotting results from</w:t>
-      </w:r>
-      <w:r>
-        <w:t xml:space="preserve"> </w:t>
-      </w:r>
-      <w:r>
-        <w:t xml:space="preserve">Pichler et al. (2020)</w:t>
+    <w:bookmarkEnd w:id="59"/>
+    <w:bookmarkStart w:id="68" w:name="quantitative-stuff"/>
+    <w:p>
+      <w:pPr>
+        <w:pStyle w:val="Heading3"/>
+      </w:pPr>
+      <w:r>
+        <w:t xml:space="preserve">8.2 Quantitative stuff</w:t>
       </w:r>
     </w:p>
     <w:tbl>
@@ -6421,7 +6398,136 @@
       <w:tr>
         <w:tc>
           <w:tcPr/>
-          <w:bookmarkStart w:id="63" w:name="fig-pichler"/>
+          <w:bookmarkStart w:id="63" w:name="fig-topology"/>
+          <w:p>
+            <w:pPr>
+              <w:pStyle w:val="Compact"/>
+              <w:jc w:val="center"/>
+            </w:pPr>
+            <w:r>
+              <w:drawing>
+                <wp:inline>
+                  <wp:extent cx="5334000" cy="3810000"/>
+                  <wp:effectExtent b="0" l="0" r="0" t="0"/>
+                  <wp:docPr descr="" title="" id="61" name="Picture"/>
+                  <a:graphic>
+                    <a:graphicData uri="http://schemas.openxmlformats.org/drawingml/2006/picture">
+                      <pic:pic>
+                        <pic:nvPicPr>
+                          <pic:cNvPr descr="index_files/figure-docx/notebooks-model_quantitative-fig-topology-output-2.png" id="62" name="Picture"/>
+                          <pic:cNvPicPr>
+                            <a:picLocks noChangeArrowheads="1" noChangeAspect="1"/>
+                          </pic:cNvPicPr>
+                        </pic:nvPicPr>
+                        <pic:blipFill>
+                          <a:blip r:embed="rId60"/>
+                          <a:stretch>
+                            <a:fillRect/>
+                          </a:stretch>
+                        </pic:blipFill>
+                        <pic:spPr bwMode="auto">
+                          <a:xfrm>
+                            <a:off x="0" y="0"/>
+                            <a:ext cx="5334000" cy="3810000"/>
+                          </a:xfrm>
+                          <a:prstGeom prst="rect">
+                            <a:avLst/>
+                          </a:prstGeom>
+                          <a:noFill/>
+                          <a:ln w="9525">
+                            <a:noFill/>
+                            <a:headEnd/>
+                            <a:tailEnd/>
+                          </a:ln>
+                        </pic:spPr>
+                      </pic:pic>
+                    </a:graphicData>
+                  </a:graphic>
+                </wp:inline>
+              </w:drawing>
+            </w:r>
+          </w:p>
+          <w:p>
+            <w:pPr>
+              <w:jc w:val="center"/>
+            </w:pPr>
+            <w:pPr>
+              <w:jc w:val="start"/>
+              <w:spacing w:before="200"/>
+              <w:pStyle w:val="ImageCaption"/>
+            </w:pPr>
+            <w:r>
+              <w:t xml:space="preserve">Figure 5: Difference between real and model network property. S1 - S5 represent the different motif structures identified in</w:t>
+            </w:r>
+            <w:r>
+              <w:t xml:space="preserve"> </w:t>
+            </w:r>
+            <w:r>
+              <w:t xml:space="preserve">Stouffer et al. (2007)</w:t>
+            </w:r>
+            <w:r>
+              <w:t xml:space="preserve">.</w:t>
+            </w:r>
+          </w:p>
+          <w:bookmarkEnd w:id="63"/>
+        </w:tc>
+      </w:tr>
+    </w:tbl>
+    <w:p>
+      <w:pPr>
+        <w:pStyle w:val="BodyText"/>
+      </w:pPr>
+      <w:r>
+        <w:rPr>
+          <w:vertAlign w:val="subscript"/>
+        </w:rPr>
+        <w:t xml:space="preserve">Source:</w:t>
+      </w:r>
+      <w:r>
+        <w:rPr>
+          <w:vertAlign w:val="subscript"/>
+        </w:rPr>
+        <w:t xml:space="preserve"> </w:t>
+      </w:r>
+      <w:hyperlink r:id="rId58">
+        <w:r>
+          <w:rPr>
+            <w:rStyle w:val="Hyperlink"/>
+            <w:vertAlign w:val="subscript"/>
+          </w:rPr>
+          <w:t xml:space="preserve">Article Notebook</w:t>
+        </w:r>
+      </w:hyperlink>
+    </w:p>
+    <w:p>
+      <w:pPr>
+        <w:pStyle w:val="BodyText"/>
+      </w:pPr>
+      <w:r>
+        <w:t xml:space="preserve">I really like this way of plotting results from</w:t>
+      </w:r>
+      <w:r>
+        <w:t xml:space="preserve"> </w:t>
+      </w:r>
+      <w:r>
+        <w:t xml:space="preserve">Pichler et al. (2020)</w:t>
+      </w:r>
+    </w:p>
+    <w:tbl>
+      <w:tblPr>
+        <w:tblStyle w:val="Table"/>
+        <w:tblW w:type="pct" w:w="5000"/>
+        <w:tblLook w:firstRow="0" w:lastRow="0" w:firstColumn="0" w:lastColumn="0" w:noHBand="0" w:noVBand="0" w:val="0000"/>
+        <w:jc w:val="start"/>
+        <w:tblLayout w:type="fixed"/>
+      </w:tblPr>
+      <w:tblGrid>
+        <w:gridCol w:w="7920"/>
+      </w:tblGrid>
+      <w:tr>
+        <w:tc>
+          <w:tcPr/>
+          <w:bookmarkStart w:id="67" w:name="fig-pichler"/>
           <w:p>
             <w:pPr>
               <w:pStyle w:val="Compact"/>
@@ -6432,18 +6538,18 @@
                 <wp:inline>
                   <wp:extent cx="5334000" cy="3895724"/>
                   <wp:effectExtent b="0" l="0" r="0" t="0"/>
-                  <wp:docPr descr="" title="" id="61" name="Picture"/>
+                  <wp:docPr descr="" title="" id="65" name="Picture"/>
                   <a:graphic>
                     <a:graphicData uri="http://schemas.openxmlformats.org/drawingml/2006/picture">
                       <pic:pic>
                         <pic:nvPicPr>
-                          <pic:cNvPr descr="images/pichler_result.png" id="62" name="Picture"/>
+                          <pic:cNvPr descr="images/pichler_result.png" id="66" name="Picture"/>
                           <pic:cNvPicPr>
                             <a:picLocks noChangeArrowheads="1" noChangeAspect="1"/>
                           </pic:cNvPicPr>
                         </pic:nvPicPr>
                         <pic:blipFill>
-                          <a:blip r:embed="rId60"/>
+                          <a:blip r:embed="rId64"/>
                           <a:stretch>
                             <a:fillRect/>
                           </a:stretch>
@@ -6480,7 +6586,7 @@
               <w:pStyle w:val="ImageCaption"/>
             </w:pPr>
             <w:r>
-              <w:t xml:space="preserve">Figure 5: Cool way to conceptualise results from</w:t>
+              <w:t xml:space="preserve">Figure 6: Cool way to conceptualise results from</w:t>
             </w:r>
             <w:r>
               <w:t xml:space="preserve"> </w:t>
@@ -6489,13 +6595,13 @@
               <w:t xml:space="preserve">Pichler et al. (2020)</w:t>
             </w:r>
           </w:p>
-          <w:bookmarkEnd w:id="63"/>
+          <w:bookmarkEnd w:id="67"/>
         </w:tc>
       </w:tr>
     </w:tbl>
-    <w:bookmarkEnd w:id="64"/>
-    <w:bookmarkEnd w:id="65"/>
-    <w:bookmarkStart w:id="66" w:name="discussion"/>
+    <w:bookmarkEnd w:id="68"/>
+    <w:bookmarkEnd w:id="69"/>
+    <w:bookmarkStart w:id="70" w:name="discussion"/>
     <w:p>
       <w:pPr>
         <w:pStyle w:val="Heading2"/>
@@ -6738,8 +6844,8 @@
         <w:t xml:space="preserve">)</w:t>
       </w:r>
     </w:p>
-    <w:bookmarkEnd w:id="66"/>
-    <w:bookmarkStart w:id="189" w:name="references"/>
+    <w:bookmarkEnd w:id="70"/>
+    <w:bookmarkStart w:id="193" w:name="references"/>
     <w:p>
       <w:pPr>
         <w:pStyle w:val="Heading2"/>
@@ -6764,7 +6870,7 @@
         </w:rPr>
         <w:t xml:space="preserve"> </w:t>
       </w:r>
-      <w:hyperlink r:id="rId59">
+      <w:hyperlink r:id="rId58">
         <w:r>
           <w:rPr>
             <w:rStyle w:val="Hyperlink"/>
@@ -6774,8 +6880,8 @@
         </w:r>
       </w:hyperlink>
     </w:p>
-    <w:bookmarkStart w:id="188" w:name="refs"/>
-    <w:bookmarkStart w:id="68" w:name="ref-allesinaGeneralModelFood2008"/>
+    <w:bookmarkStart w:id="192" w:name="refs"/>
+    <w:bookmarkStart w:id="72" w:name="ref-allesinaGeneralModelFood2008"/>
     <w:p>
       <w:pPr>
         <w:pStyle w:val="Bibliography"/>
@@ -6829,7 +6935,7 @@
       <w:r>
         <w:t xml:space="preserve"> </w:t>
       </w:r>
-      <w:hyperlink r:id="rId67">
+      <w:hyperlink r:id="rId71">
         <w:r>
           <w:rPr>
             <w:rStyle w:val="Hyperlink"/>
@@ -6841,8 +6947,8 @@
         <w:t xml:space="preserve">.</w:t>
       </w:r>
     </w:p>
-    <w:bookmarkEnd w:id="68"/>
-    <w:bookmarkStart w:id="70" w:name="ref-bambachAutecologyFillingEcospace2007"/>
+    <w:bookmarkEnd w:id="72"/>
+    <w:bookmarkStart w:id="74" w:name="ref-bambachAutecologyFillingEcospace2007"/>
     <w:p>
       <w:pPr>
         <w:pStyle w:val="Bibliography"/>
@@ -6905,7 +7011,7 @@
       <w:r>
         <w:t xml:space="preserve"> </w:t>
       </w:r>
-      <w:hyperlink r:id="rId69">
+      <w:hyperlink r:id="rId73">
         <w:r>
           <w:rPr>
             <w:rStyle w:val="Hyperlink"/>
@@ -6917,8 +7023,8 @@
         <w:t xml:space="preserve">.</w:t>
       </w:r>
     </w:p>
-    <w:bookmarkEnd w:id="70"/>
-    <w:bookmarkStart w:id="72" w:name="ref-banvilleWhatConstrainsFood2023"/>
+    <w:bookmarkEnd w:id="74"/>
+    <w:bookmarkStart w:id="76" w:name="ref-banvilleWhatConstrainsFood2023"/>
     <w:p>
       <w:pPr>
         <w:pStyle w:val="Bibliography"/>
@@ -6963,7 +7069,7 @@
       <w:r>
         <w:t xml:space="preserve"> </w:t>
       </w:r>
-      <w:hyperlink r:id="rId71">
+      <w:hyperlink r:id="rId75">
         <w:r>
           <w:rPr>
             <w:rStyle w:val="Hyperlink"/>
@@ -6975,8 +7081,8 @@
         <w:t xml:space="preserve">.</w:t>
       </w:r>
     </w:p>
-    <w:bookmarkEnd w:id="72"/>
-    <w:bookmarkStart w:id="74" w:name="Xf46d66f38296066c1100d9812a6303bc71ed153"/>
+    <w:bookmarkEnd w:id="76"/>
+    <w:bookmarkStart w:id="78" w:name="Xf46d66f38296066c1100d9812a6303bc71ed153"/>
     <w:p>
       <w:pPr>
         <w:pStyle w:val="Bibliography"/>
@@ -7009,7 +7115,7 @@
       <w:r>
         <w:t xml:space="preserve"> </w:t>
       </w:r>
-      <w:hyperlink r:id="rId73">
+      <w:hyperlink r:id="rId77">
         <w:r>
           <w:rPr>
             <w:rStyle w:val="Hyperlink"/>
@@ -7021,8 +7127,8 @@
         <w:t xml:space="preserve">.</w:t>
       </w:r>
     </w:p>
-    <w:bookmarkEnd w:id="74"/>
-    <w:bookmarkStart w:id="76" w:name="ref-beckerOptimisingPredictiveModels2022"/>
+    <w:bookmarkEnd w:id="78"/>
+    <w:bookmarkStart w:id="80" w:name="ref-beckerOptimisingPredictiveModels2022"/>
     <w:p>
       <w:pPr>
         <w:pStyle w:val="Bibliography"/>
@@ -7055,7 +7161,7 @@
       <w:r>
         <w:t xml:space="preserve"> </w:t>
       </w:r>
-      <w:hyperlink r:id="rId75">
+      <w:hyperlink r:id="rId79">
         <w:r>
           <w:rPr>
             <w:rStyle w:val="Hyperlink"/>
@@ -7067,8 +7173,8 @@
         <w:t xml:space="preserve">.</w:t>
       </w:r>
     </w:p>
-    <w:bookmarkEnd w:id="76"/>
-    <w:bookmarkStart w:id="78" w:name="ref-beckermanForagingBiologyPredicts2006"/>
+    <w:bookmarkEnd w:id="80"/>
+    <w:bookmarkStart w:id="82" w:name="ref-beckermanForagingBiologyPredicts2006"/>
     <w:p>
       <w:pPr>
         <w:pStyle w:val="Bibliography"/>
@@ -7101,7 +7207,7 @@
       <w:r>
         <w:t xml:space="preserve"> </w:t>
       </w:r>
-      <w:hyperlink r:id="rId77">
+      <w:hyperlink r:id="rId81">
         <w:r>
           <w:rPr>
             <w:rStyle w:val="Hyperlink"/>
@@ -7113,8 +7219,8 @@
         <w:t xml:space="preserve">.</w:t>
       </w:r>
     </w:p>
-    <w:bookmarkEnd w:id="78"/>
-    <w:bookmarkStart w:id="80" w:name="ref-berlowGoldilocksFactorFood2008"/>
+    <w:bookmarkEnd w:id="82"/>
+    <w:bookmarkStart w:id="84" w:name="ref-berlowGoldilocksFactorFood2008"/>
     <w:p>
       <w:pPr>
         <w:pStyle w:val="Bibliography"/>
@@ -7168,7 +7274,7 @@
       <w:r>
         <w:t xml:space="preserve"> </w:t>
       </w:r>
-      <w:hyperlink r:id="rId79">
+      <w:hyperlink r:id="rId83">
         <w:r>
           <w:rPr>
             <w:rStyle w:val="Hyperlink"/>
@@ -7180,8 +7286,8 @@
         <w:t xml:space="preserve">.</w:t>
       </w:r>
     </w:p>
-    <w:bookmarkEnd w:id="80"/>
-    <w:bookmarkStart w:id="82" w:name="ref-blanchetCooccurrenceNotEvidence2020"/>
+    <w:bookmarkEnd w:id="84"/>
+    <w:bookmarkStart w:id="86" w:name="ref-blanchetCooccurrenceNotEvidence2020"/>
     <w:p>
       <w:pPr>
         <w:pStyle w:val="Bibliography"/>
@@ -7214,7 +7320,7 @@
       <w:r>
         <w:t xml:space="preserve"> </w:t>
       </w:r>
-      <w:hyperlink r:id="rId81">
+      <w:hyperlink r:id="rId85">
         <w:r>
           <w:rPr>
             <w:rStyle w:val="Hyperlink"/>
@@ -7226,8 +7332,8 @@
         <w:t xml:space="preserve">.</w:t>
       </w:r>
     </w:p>
-    <w:bookmarkEnd w:id="82"/>
-    <w:bookmarkStart w:id="84" w:name="ref-brimacombeApplyingMethodIts2024"/>
+    <w:bookmarkEnd w:id="86"/>
+    <w:bookmarkStart w:id="88" w:name="ref-brimacombeApplyingMethodIts2024"/>
     <w:p>
       <w:pPr>
         <w:pStyle w:val="Bibliography"/>
@@ -7256,7 +7362,7 @@
       <w:r>
         <w:t xml:space="preserve"> </w:t>
       </w:r>
-      <w:hyperlink r:id="rId83">
+      <w:hyperlink r:id="rId87">
         <w:r>
           <w:rPr>
             <w:rStyle w:val="Hyperlink"/>
@@ -7268,8 +7374,8 @@
         <w:t xml:space="preserve">.</w:t>
       </w:r>
     </w:p>
-    <w:bookmarkEnd w:id="84"/>
-    <w:bookmarkStart w:id="86" w:name="X539896ce86e228708f5963ceeaf0e82711f0c07"/>
+    <w:bookmarkEnd w:id="88"/>
+    <w:bookmarkStart w:id="90" w:name="X539896ce86e228708f5963ceeaf0e82711f0c07"/>
     <w:p>
       <w:pPr>
         <w:pStyle w:val="Bibliography"/>
@@ -7302,7 +7408,7 @@
       <w:r>
         <w:t xml:space="preserve"> </w:t>
       </w:r>
-      <w:hyperlink r:id="rId85">
+      <w:hyperlink r:id="rId89">
         <w:r>
           <w:rPr>
             <w:rStyle w:val="Hyperlink"/>
@@ -7314,8 +7420,8 @@
         <w:t xml:space="preserve">.</w:t>
       </w:r>
     </w:p>
-    <w:bookmarkEnd w:id="86"/>
-    <w:bookmarkStart w:id="88" w:name="ref-caronTraitmatchingModelsPredict2024"/>
+    <w:bookmarkEnd w:id="90"/>
+    <w:bookmarkStart w:id="92" w:name="ref-caronTraitmatchingModelsPredict2024"/>
     <w:p>
       <w:pPr>
         <w:pStyle w:val="Bibliography"/>
@@ -7348,7 +7454,7 @@
       <w:r>
         <w:t xml:space="preserve"> </w:t>
       </w:r>
-      <w:hyperlink r:id="rId87">
+      <w:hyperlink r:id="rId91">
         <w:r>
           <w:rPr>
             <w:rStyle w:val="Hyperlink"/>
@@ -7360,8 +7466,8 @@
         <w:t xml:space="preserve">.</w:t>
       </w:r>
     </w:p>
-    <w:bookmarkEnd w:id="88"/>
-    <w:bookmarkStart w:id="90" w:name="ref-caronAddressingEltonianShortfall2022"/>
+    <w:bookmarkEnd w:id="92"/>
+    <w:bookmarkStart w:id="94" w:name="ref-caronAddressingEltonianShortfall2022"/>
     <w:p>
       <w:pPr>
         <w:pStyle w:val="Bibliography"/>
@@ -7406,7 +7512,7 @@
       <w:r>
         <w:t xml:space="preserve"> </w:t>
       </w:r>
-      <w:hyperlink r:id="rId89">
+      <w:hyperlink r:id="rId93">
         <w:r>
           <w:rPr>
             <w:rStyle w:val="Hyperlink"/>
@@ -7418,8 +7524,8 @@
         <w:t xml:space="preserve">.</w:t>
       </w:r>
     </w:p>
-    <w:bookmarkEnd w:id="90"/>
-    <w:bookmarkStart w:id="92" w:name="X5c779d5ad003a7245ae62c5694cc82a24ffb865"/>
+    <w:bookmarkEnd w:id="94"/>
+    <w:bookmarkStart w:id="96" w:name="X5c779d5ad003a7245ae62c5694cc82a24ffb865"/>
     <w:p>
       <w:pPr>
         <w:pStyle w:val="Bibliography"/>
@@ -7452,7 +7558,7 @@
       <w:r>
         <w:t xml:space="preserve"> </w:t>
       </w:r>
-      <w:hyperlink r:id="rId91">
+      <w:hyperlink r:id="rId95">
         <w:r>
           <w:rPr>
             <w:rStyle w:val="Hyperlink"/>
@@ -7464,8 +7570,8 @@
         <w:t xml:space="preserve">.</w:t>
       </w:r>
     </w:p>
-    <w:bookmarkEnd w:id="92"/>
-    <w:bookmarkStart w:id="94" w:name="Xb1d8b6b275822be1886d160023287af73cce966"/>
+    <w:bookmarkEnd w:id="96"/>
+    <w:bookmarkStart w:id="98" w:name="Xb1d8b6b275822be1886d160023287af73cce966"/>
     <w:p>
       <w:pPr>
         <w:pStyle w:val="Bibliography"/>
@@ -7498,7 +7604,7 @@
       <w:r>
         <w:t xml:space="preserve"> </w:t>
       </w:r>
-      <w:hyperlink r:id="rId93">
+      <w:hyperlink r:id="rId97">
         <w:r>
           <w:rPr>
             <w:rStyle w:val="Hyperlink"/>
@@ -7510,8 +7616,8 @@
         <w:t xml:space="preserve">.</w:t>
       </w:r>
     </w:p>
-    <w:bookmarkEnd w:id="94"/>
-    <w:bookmarkStart w:id="95" w:name="ref-cohenCommunityFoodWebs1990"/>
+    <w:bookmarkEnd w:id="98"/>
+    <w:bookmarkStart w:id="99" w:name="ref-cohenCommunityFoodWebs1990"/>
     <w:p>
       <w:pPr>
         <w:pStyle w:val="Bibliography"/>
@@ -7596,8 +7702,8 @@
         <w:t xml:space="preserve">. Biomathematics. Berlin Heidelberg: Springer-Verlag.</w:t>
       </w:r>
     </w:p>
-    <w:bookmarkEnd w:id="95"/>
-    <w:bookmarkStart w:id="97" w:name="ref-cohenStochasticTheoryCommunity1985"/>
+    <w:bookmarkEnd w:id="99"/>
+    <w:bookmarkStart w:id="101" w:name="ref-cohenStochasticTheoryCommunity1985"/>
     <w:p>
       <w:pPr>
         <w:pStyle w:val="Bibliography"/>
@@ -7651,7 +7757,7 @@
       <w:r>
         <w:t xml:space="preserve"> </w:t>
       </w:r>
-      <w:hyperlink r:id="rId96">
+      <w:hyperlink r:id="rId100">
         <w:r>
           <w:rPr>
             <w:rStyle w:val="Hyperlink"/>
@@ -7663,8 +7769,8 @@
         <w:t xml:space="preserve">.</w:t>
       </w:r>
     </w:p>
-    <w:bookmarkEnd w:id="97"/>
-    <w:bookmarkStart w:id="99" w:name="ref-deangelisModelTropicInteraction1975"/>
+    <w:bookmarkEnd w:id="101"/>
+    <w:bookmarkStart w:id="103" w:name="ref-deangelisModelTropicInteraction1975"/>
     <w:p>
       <w:pPr>
         <w:pStyle w:val="Bibliography"/>
@@ -7718,7 +7824,7 @@
       <w:r>
         <w:t xml:space="preserve"> </w:t>
       </w:r>
-      <w:hyperlink r:id="rId98">
+      <w:hyperlink r:id="rId102">
         <w:r>
           <w:rPr>
             <w:rStyle w:val="Hyperlink"/>
@@ -7730,8 +7836,8 @@
         <w:t xml:space="preserve">.</w:t>
       </w:r>
     </w:p>
-    <w:bookmarkEnd w:id="99"/>
-    <w:bookmarkStart w:id="101" w:name="Xbdf894eb48feca28c76080dbbbcbceedf5db43e"/>
+    <w:bookmarkEnd w:id="103"/>
+    <w:bookmarkStart w:id="105" w:name="Xbdf894eb48feca28c76080dbbbcbceedf5db43e"/>
     <w:p>
       <w:pPr>
         <w:pStyle w:val="Bibliography"/>
@@ -7776,7 +7882,7 @@
       <w:r>
         <w:t xml:space="preserve"> </w:t>
       </w:r>
-      <w:hyperlink r:id="rId100">
+      <w:hyperlink r:id="rId104">
         <w:r>
           <w:rPr>
             <w:rStyle w:val="Hyperlink"/>
@@ -7788,8 +7894,8 @@
         <w:t xml:space="preserve">.</w:t>
       </w:r>
     </w:p>
-    <w:bookmarkEnd w:id="101"/>
-    <w:bookmarkStart w:id="102" w:name="ref-dunneNetworkStructureFood2006"/>
+    <w:bookmarkEnd w:id="105"/>
+    <w:bookmarkStart w:id="106" w:name="ref-dunneNetworkStructureFood2006"/>
     <w:p>
       <w:pPr>
         <w:pStyle w:val="Bibliography"/>
@@ -7872,8 +7978,8 @@
         <w:t xml:space="preserve">, edited by Jennifer A Dunne and Mercedes Pascual, 27–86. Oxford University Press.</w:t>
       </w:r>
     </w:p>
-    <w:bookmarkEnd w:id="102"/>
-    <w:bookmarkStart w:id="104" w:name="ref-dunneCompilationNetworkAnalyses2008"/>
+    <w:bookmarkEnd w:id="106"/>
+    <w:bookmarkStart w:id="108" w:name="ref-dunneCompilationNetworkAnalyses2008"/>
     <w:p>
       <w:pPr>
         <w:pStyle w:val="Bibliography"/>
@@ -7927,7 +8033,7 @@
       <w:r>
         <w:t xml:space="preserve"> </w:t>
       </w:r>
-      <w:hyperlink r:id="rId103">
+      <w:hyperlink r:id="rId107">
         <w:r>
           <w:rPr>
             <w:rStyle w:val="Hyperlink"/>
@@ -7939,8 +8045,8 @@
         <w:t xml:space="preserve">.</w:t>
       </w:r>
     </w:p>
-    <w:bookmarkEnd w:id="104"/>
-    <w:bookmarkStart w:id="106" w:name="ref-eklofSecondaryExtinctionsFood2013"/>
+    <w:bookmarkEnd w:id="108"/>
+    <w:bookmarkStart w:id="110" w:name="ref-eklofSecondaryExtinctionsFood2013"/>
     <w:p>
       <w:pPr>
         <w:pStyle w:val="Bibliography"/>
@@ -7991,7 +8097,7 @@
       <w:r>
         <w:t xml:space="preserve"> </w:t>
       </w:r>
-      <w:hyperlink r:id="rId105">
+      <w:hyperlink r:id="rId109">
         <w:r>
           <w:rPr>
             <w:rStyle w:val="Hyperlink"/>
@@ -8003,8 +8109,8 @@
         <w:t xml:space="preserve">.</w:t>
       </w:r>
     </w:p>
-    <w:bookmarkEnd w:id="106"/>
-    <w:bookmarkStart w:id="108" w:name="ref-fortunaHabitatLossStructure2006"/>
+    <w:bookmarkEnd w:id="110"/>
+    <w:bookmarkStart w:id="112" w:name="ref-fortunaHabitatLossStructure2006"/>
     <w:p>
       <w:pPr>
         <w:pStyle w:val="Bibliography"/>
@@ -8049,7 +8155,7 @@
       <w:r>
         <w:t xml:space="preserve"> </w:t>
       </w:r>
-      <w:hyperlink r:id="rId107">
+      <w:hyperlink r:id="rId111">
         <w:r>
           <w:rPr>
             <w:rStyle w:val="Hyperlink"/>
@@ -8061,8 +8167,8 @@
         <w:t xml:space="preserve">.</w:t>
       </w:r>
     </w:p>
-    <w:bookmarkEnd w:id="108"/>
-    <w:bookmarkStart w:id="110" w:name="ref-gravelInferringFoodWeb2013"/>
+    <w:bookmarkEnd w:id="112"/>
+    <w:bookmarkStart w:id="114" w:name="ref-gravelInferringFoodWeb2013"/>
     <w:p>
       <w:pPr>
         <w:pStyle w:val="Bibliography"/>
@@ -8095,7 +8201,7 @@
       <w:r>
         <w:t xml:space="preserve"> </w:t>
       </w:r>
-      <w:hyperlink r:id="rId109">
+      <w:hyperlink r:id="rId113">
         <w:r>
           <w:rPr>
             <w:rStyle w:val="Hyperlink"/>
@@ -8107,8 +8213,8 @@
         <w:t xml:space="preserve">.</w:t>
       </w:r>
     </w:p>
-    <w:bookmarkEnd w:id="110"/>
-    <w:bookmarkStart w:id="112" w:name="ref-grayJoiningDotsAutomated2015"/>
+    <w:bookmarkEnd w:id="114"/>
+    <w:bookmarkStart w:id="116" w:name="ref-grayJoiningDotsAutomated2015"/>
     <w:p>
       <w:pPr>
         <w:pStyle w:val="Bibliography"/>
@@ -8153,7 +8259,7 @@
       <w:r>
         <w:t xml:space="preserve"> </w:t>
       </w:r>
-      <w:hyperlink r:id="rId111">
+      <w:hyperlink r:id="rId115">
         <w:r>
           <w:rPr>
             <w:rStyle w:val="Hyperlink"/>
@@ -8165,8 +8271,8 @@
         <w:t xml:space="preserve">.</w:t>
       </w:r>
     </w:p>
-    <w:bookmarkEnd w:id="112"/>
-    <w:bookmarkStart w:id="114" w:name="X71df985a3947d16253b3f31bba0a0cf887d8f0b"/>
+    <w:bookmarkEnd w:id="116"/>
+    <w:bookmarkStart w:id="118" w:name="X71df985a3947d16253b3f31bba0a0cf887d8f0b"/>
     <w:p>
       <w:pPr>
         <w:pStyle w:val="Bibliography"/>
@@ -8208,7 +8314,7 @@
       <w:r>
         <w:t xml:space="preserve"> </w:t>
       </w:r>
-      <w:hyperlink r:id="rId113">
+      <w:hyperlink r:id="rId117">
         <w:r>
           <w:rPr>
             <w:rStyle w:val="Hyperlink"/>
@@ -8220,8 +8326,8 @@
         <w:t xml:space="preserve">.</w:t>
       </w:r>
     </w:p>
-    <w:bookmarkEnd w:id="114"/>
-    <w:bookmarkStart w:id="116" w:name="X86d653ee97d7a95323716d8e0c0300171c8d8cb"/>
+    <w:bookmarkEnd w:id="118"/>
+    <w:bookmarkStart w:id="120" w:name="X86d653ee97d7a95323716d8e0c0300171c8d8cb"/>
     <w:p>
       <w:pPr>
         <w:pStyle w:val="Bibliography"/>
@@ -8260,7 +8366,7 @@
       <w:r>
         <w:t xml:space="preserve"> </w:t>
       </w:r>
-      <w:hyperlink r:id="rId115">
+      <w:hyperlink r:id="rId119">
         <w:r>
           <w:rPr>
             <w:rStyle w:val="Hyperlink"/>
@@ -8272,8 +8378,8 @@
         <w:t xml:space="preserve">.</w:t>
       </w:r>
     </w:p>
-    <w:bookmarkEnd w:id="116"/>
-    <w:bookmarkStart w:id="118" w:name="Xf53c03f1c3fea4e4289657cbb0682f5f23e8b1d"/>
+    <w:bookmarkEnd w:id="120"/>
+    <w:bookmarkStart w:id="122" w:name="Xf53c03f1c3fea4e4289657cbb0682f5f23e8b1d"/>
     <w:p>
       <w:pPr>
         <w:pStyle w:val="Bibliography"/>
@@ -8315,7 +8421,7 @@
       <w:r>
         <w:t xml:space="preserve"> </w:t>
       </w:r>
-      <w:hyperlink r:id="rId117">
+      <w:hyperlink r:id="rId121">
         <w:r>
           <w:rPr>
             <w:rStyle w:val="Hyperlink"/>
@@ -8327,8 +8433,8 @@
         <w:t xml:space="preserve">.</w:t>
       </w:r>
     </w:p>
-    <w:bookmarkEnd w:id="118"/>
-    <w:bookmarkStart w:id="120" w:name="X2d6834cb08966b7d5da0c61c80079bb46b07a34"/>
+    <w:bookmarkEnd w:id="122"/>
+    <w:bookmarkStart w:id="124" w:name="X2d6834cb08966b7d5da0c61c80079bb46b07a34"/>
     <w:p>
       <w:pPr>
         <w:pStyle w:val="Bibliography"/>
@@ -8358,7 +8464,7 @@
       <w:r>
         <w:t xml:space="preserve"> </w:t>
       </w:r>
-      <w:hyperlink r:id="rId119">
+      <w:hyperlink r:id="rId123">
         <w:r>
           <w:rPr>
             <w:rStyle w:val="Hyperlink"/>
@@ -8370,8 +8476,8 @@
         <w:t xml:space="preserve">.</w:t>
       </w:r>
     </w:p>
-    <w:bookmarkEnd w:id="120"/>
-    <w:bookmarkStart w:id="122" w:name="ref-llewelynPredictingPredatorPrey2023"/>
+    <w:bookmarkEnd w:id="124"/>
+    <w:bookmarkStart w:id="126" w:name="ref-llewelynPredictingPredatorPrey2023"/>
     <w:p>
       <w:pPr>
         <w:pStyle w:val="Bibliography"/>
@@ -8404,7 +8510,7 @@
       <w:r>
         <w:t xml:space="preserve"> </w:t>
       </w:r>
-      <w:hyperlink r:id="rId121">
+      <w:hyperlink r:id="rId125">
         <w:r>
           <w:rPr>
             <w:rStyle w:val="Hyperlink"/>
@@ -8416,8 +8522,8 @@
         <w:t xml:space="preserve">.</w:t>
       </w:r>
     </w:p>
-    <w:bookmarkEnd w:id="122"/>
-    <w:bookmarkStart w:id="124" w:name="X159b3081d161fe48d811a7a266284af476e9565"/>
+    <w:bookmarkEnd w:id="126"/>
+    <w:bookmarkStart w:id="128" w:name="X159b3081d161fe48d811a7a266284af476e9565"/>
     <w:p>
       <w:pPr>
         <w:pStyle w:val="Bibliography"/>
@@ -8483,7 +8589,7 @@
       <w:r>
         <w:t xml:space="preserve"> </w:t>
       </w:r>
-      <w:hyperlink r:id="rId123">
+      <w:hyperlink r:id="rId127">
         <w:r>
           <w:rPr>
             <w:rStyle w:val="Hyperlink"/>
@@ -8495,8 +8601,8 @@
         <w:t xml:space="preserve">.</w:t>
       </w:r>
     </w:p>
-    <w:bookmarkEnd w:id="124"/>
-    <w:bookmarkStart w:id="126" w:name="X9a5602d39772ae027b885bf5c9cb3d36ba71c0c"/>
+    <w:bookmarkEnd w:id="128"/>
+    <w:bookmarkStart w:id="130" w:name="X9a5602d39772ae027b885bf5c9cb3d36ba71c0c"/>
     <w:p>
       <w:pPr>
         <w:pStyle w:val="Bibliography"/>
@@ -8529,7 +8635,7 @@
       <w:r>
         <w:t xml:space="preserve"> </w:t>
       </w:r>
-      <w:hyperlink r:id="rId125">
+      <w:hyperlink r:id="rId129">
         <w:r>
           <w:rPr>
             <w:rStyle w:val="Hyperlink"/>
@@ -8541,8 +8647,8 @@
         <w:t xml:space="preserve">.</w:t>
       </w:r>
     </w:p>
-    <w:bookmarkEnd w:id="126"/>
-    <w:bookmarkStart w:id="127" w:name="ref-newmanNetworksIntroduction2010"/>
+    <w:bookmarkEnd w:id="130"/>
+    <w:bookmarkStart w:id="131" w:name="ref-newmanNetworksIntroduction2010"/>
     <w:p>
       <w:pPr>
         <w:pStyle w:val="Bibliography"/>
@@ -8592,8 +8698,8 @@
         <w:t xml:space="preserve">. New York, NY: Oxford University Press.</w:t>
       </w:r>
     </w:p>
-    <w:bookmarkEnd w:id="127"/>
-    <w:bookmarkStart w:id="129" w:name="ref-ohlmannMappingImprintBiotic2018"/>
+    <w:bookmarkEnd w:id="131"/>
+    <w:bookmarkStart w:id="133" w:name="ref-ohlmannMappingImprintBiotic2018"/>
     <w:p>
       <w:pPr>
         <w:pStyle w:val="Bibliography"/>
@@ -8637,7 +8743,7 @@
       <w:r>
         <w:t xml:space="preserve"> </w:t>
       </w:r>
-      <w:hyperlink r:id="rId128">
+      <w:hyperlink r:id="rId132">
         <w:r>
           <w:rPr>
             <w:rStyle w:val="Hyperlink"/>
@@ -8649,8 +8755,8 @@
         <w:t xml:space="preserve">.</w:t>
       </w:r>
     </w:p>
-    <w:bookmarkEnd w:id="129"/>
-    <w:bookmarkStart w:id="131" w:name="ref-petcheySizeForagingFood2008"/>
+    <w:bookmarkEnd w:id="133"/>
+    <w:bookmarkStart w:id="135" w:name="ref-petcheySizeForagingFood2008"/>
     <w:p>
       <w:pPr>
         <w:pStyle w:val="Bibliography"/>
@@ -8683,7 +8789,7 @@
       <w:r>
         <w:t xml:space="preserve"> </w:t>
       </w:r>
-      <w:hyperlink r:id="rId130">
+      <w:hyperlink r:id="rId134">
         <w:r>
           <w:rPr>
             <w:rStyle w:val="Hyperlink"/>
@@ -8695,8 +8801,8 @@
         <w:t xml:space="preserve">.</w:t>
       </w:r>
     </w:p>
-    <w:bookmarkEnd w:id="131"/>
-    <w:bookmarkStart w:id="133" w:name="ref-petcheyFitEfficiencyBiology2011"/>
+    <w:bookmarkEnd w:id="135"/>
+    <w:bookmarkStart w:id="137" w:name="ref-petcheyFitEfficiencyBiology2011"/>
     <w:p>
       <w:pPr>
         <w:pStyle w:val="Bibliography"/>
@@ -8741,7 +8847,7 @@
       <w:r>
         <w:t xml:space="preserve"> </w:t>
       </w:r>
-      <w:hyperlink r:id="rId132">
+      <w:hyperlink r:id="rId136">
         <w:r>
           <w:rPr>
             <w:rStyle w:val="Hyperlink"/>
@@ -8753,8 +8859,8 @@
         <w:t xml:space="preserve">.</w:t>
       </w:r>
     </w:p>
-    <w:bookmarkEnd w:id="133"/>
-    <w:bookmarkStart w:id="135" w:name="ref-pichlerMachineLearningAlgorithms2020"/>
+    <w:bookmarkEnd w:id="137"/>
+    <w:bookmarkStart w:id="139" w:name="ref-pichlerMachineLearningAlgorithms2020"/>
     <w:p>
       <w:pPr>
         <w:pStyle w:val="Bibliography"/>
@@ -8787,7 +8893,7 @@
       <w:r>
         <w:t xml:space="preserve"> </w:t>
       </w:r>
-      <w:hyperlink r:id="rId134">
+      <w:hyperlink r:id="rId138">
         <w:r>
           <w:rPr>
             <w:rStyle w:val="Hyperlink"/>
@@ -8799,8 +8905,8 @@
         <w:t xml:space="preserve">.</w:t>
       </w:r>
     </w:p>
-    <w:bookmarkEnd w:id="135"/>
-    <w:bookmarkStart w:id="137" w:name="ref-poelenGlobalBioticInteractions2014"/>
+    <w:bookmarkEnd w:id="139"/>
+    <w:bookmarkStart w:id="141" w:name="ref-poelenGlobalBioticInteractions2014"/>
     <w:p>
       <w:pPr>
         <w:pStyle w:val="Bibliography"/>
@@ -8845,7 +8951,7 @@
       <w:r>
         <w:t xml:space="preserve"> </w:t>
       </w:r>
-      <w:hyperlink r:id="rId136">
+      <w:hyperlink r:id="rId140">
         <w:r>
           <w:rPr>
             <w:rStyle w:val="Hyperlink"/>
@@ -8857,8 +8963,8 @@
         <w:t xml:space="preserve">.</w:t>
       </w:r>
     </w:p>
-    <w:bookmarkEnd w:id="137"/>
-    <w:bookmarkStart w:id="139" w:name="X023758d2a089016cd8f0c9d2421079cf7d062ff"/>
+    <w:bookmarkEnd w:id="141"/>
+    <w:bookmarkStart w:id="143" w:name="X023758d2a089016cd8f0c9d2421079cf7d062ff"/>
     <w:p>
       <w:pPr>
         <w:pStyle w:val="Bibliography"/>
@@ -8891,7 +8997,7 @@
       <w:r>
         <w:t xml:space="preserve"> </w:t>
       </w:r>
-      <w:hyperlink r:id="rId138">
+      <w:hyperlink r:id="rId142">
         <w:r>
           <w:rPr>
             <w:rStyle w:val="Hyperlink"/>
@@ -8903,8 +9009,8 @@
         <w:t xml:space="preserve">.</w:t>
       </w:r>
     </w:p>
-    <w:bookmarkEnd w:id="139"/>
-    <w:bookmarkStart w:id="141" w:name="ref-poisotMangalMakingEcological2016"/>
+    <w:bookmarkEnd w:id="143"/>
+    <w:bookmarkStart w:id="145" w:name="ref-poisotMangalMakingEcological2016"/>
     <w:p>
       <w:pPr>
         <w:pStyle w:val="Bibliography"/>
@@ -8937,7 +9043,7 @@
       <w:r>
         <w:t xml:space="preserve"> </w:t>
       </w:r>
-      <w:hyperlink r:id="rId140">
+      <w:hyperlink r:id="rId144">
         <w:r>
           <w:rPr>
             <w:rStyle w:val="Hyperlink"/>
@@ -8949,8 +9055,8 @@
         <w:t xml:space="preserve">.</w:t>
       </w:r>
     </w:p>
-    <w:bookmarkEnd w:id="141"/>
-    <w:bookmarkStart w:id="143" w:name="ref-poisotGlobalKnowledgeGaps2021"/>
+    <w:bookmarkEnd w:id="145"/>
+    <w:bookmarkStart w:id="147" w:name="ref-poisotGlobalKnowledgeGaps2021"/>
     <w:p>
       <w:pPr>
         <w:pStyle w:val="Bibliography"/>
@@ -8983,7 +9089,7 @@
       <w:r>
         <w:t xml:space="preserve"> </w:t>
       </w:r>
-      <w:hyperlink r:id="rId142">
+      <w:hyperlink r:id="rId146">
         <w:r>
           <w:rPr>
             <w:rStyle w:val="Hyperlink"/>
@@ -8995,8 +9101,8 @@
         <w:t xml:space="preserve">.</w:t>
       </w:r>
     </w:p>
-    <w:bookmarkEnd w:id="143"/>
-    <w:bookmarkStart w:id="145" w:name="ref-poisotSpeciesWhyEcological2015"/>
+    <w:bookmarkEnd w:id="147"/>
+    <w:bookmarkStart w:id="149" w:name="ref-poisotSpeciesWhyEcological2015"/>
     <w:p>
       <w:pPr>
         <w:pStyle w:val="Bibliography"/>
@@ -9029,7 +9135,7 @@
       <w:r>
         <w:t xml:space="preserve"> </w:t>
       </w:r>
-      <w:hyperlink r:id="rId144">
+      <w:hyperlink r:id="rId148">
         <w:r>
           <w:rPr>
             <w:rStyle w:val="Hyperlink"/>
@@ -9041,8 +9147,8 @@
         <w:t xml:space="preserve">.</w:t>
       </w:r>
     </w:p>
-    <w:bookmarkEnd w:id="145"/>
-    <w:bookmarkStart w:id="147" w:name="ref-poisotDescribeUnderstandPredict2016"/>
+    <w:bookmarkEnd w:id="149"/>
+    <w:bookmarkStart w:id="151" w:name="ref-poisotDescribeUnderstandPredict2016"/>
     <w:p>
       <w:pPr>
         <w:pStyle w:val="Bibliography"/>
@@ -9075,7 +9181,7 @@
       <w:r>
         <w:t xml:space="preserve"> </w:t>
       </w:r>
-      <w:hyperlink r:id="rId146">
+      <w:hyperlink r:id="rId150">
         <w:r>
           <w:rPr>
             <w:rStyle w:val="Hyperlink"/>
@@ -9087,8 +9193,8 @@
         <w:t xml:space="preserve">.</w:t>
       </w:r>
     </w:p>
-    <w:bookmarkEnd w:id="147"/>
-    <w:bookmarkStart w:id="149" w:name="ref-pomeranzInferringPredatorPrey2019"/>
+    <w:bookmarkEnd w:id="151"/>
+    <w:bookmarkStart w:id="153" w:name="ref-pomeranzInferringPredatorPrey2019"/>
     <w:p>
       <w:pPr>
         <w:pStyle w:val="Bibliography"/>
@@ -9121,7 +9227,7 @@
       <w:r>
         <w:t xml:space="preserve"> </w:t>
       </w:r>
-      <w:hyperlink r:id="rId148">
+      <w:hyperlink r:id="rId152">
         <w:r>
           <w:rPr>
             <w:rStyle w:val="Hyperlink"/>
@@ -9133,8 +9239,8 @@
         <w:t xml:space="preserve">.</w:t>
       </w:r>
     </w:p>
-    <w:bookmarkEnd w:id="149"/>
-    <w:bookmarkStart w:id="151" w:name="ref-pringleUntanglingFoodWebs2020"/>
+    <w:bookmarkEnd w:id="153"/>
+    <w:bookmarkStart w:id="155" w:name="ref-pringleUntanglingFoodWebs2020"/>
     <w:p>
       <w:pPr>
         <w:pStyle w:val="Bibliography"/>
@@ -9193,7 +9299,7 @@
       <w:r>
         <w:t xml:space="preserve"> </w:t>
       </w:r>
-      <w:hyperlink r:id="rId150">
+      <w:hyperlink r:id="rId154">
         <w:r>
           <w:rPr>
             <w:rStyle w:val="Hyperlink"/>
@@ -9205,8 +9311,8 @@
         <w:t xml:space="preserve">.</w:t>
       </w:r>
     </w:p>
-    <w:bookmarkEnd w:id="151"/>
-    <w:bookmarkStart w:id="153" w:name="ref-pringleResolvingFoodWebStructure2020"/>
+    <w:bookmarkEnd w:id="155"/>
+    <w:bookmarkStart w:id="157" w:name="ref-pringleResolvingFoodWebStructure2020"/>
     <w:p>
       <w:pPr>
         <w:pStyle w:val="Bibliography"/>
@@ -9248,7 +9354,7 @@
       <w:r>
         <w:t xml:space="preserve"> </w:t>
       </w:r>
-      <w:hyperlink r:id="rId152">
+      <w:hyperlink r:id="rId156">
         <w:r>
           <w:rPr>
             <w:rStyle w:val="Hyperlink"/>
@@ -9260,8 +9366,8 @@
         <w:t xml:space="preserve">.</w:t>
       </w:r>
     </w:p>
-    <w:bookmarkEnd w:id="153"/>
-    <w:bookmarkStart w:id="155" w:name="ref-proulxNetworkThinkingEcology2005"/>
+    <w:bookmarkEnd w:id="157"/>
+    <w:bookmarkStart w:id="159" w:name="ref-proulxNetworkThinkingEcology2005"/>
     <w:p>
       <w:pPr>
         <w:pStyle w:val="Bibliography"/>
@@ -9294,7 +9400,7 @@
       <w:r>
         <w:t xml:space="preserve"> </w:t>
       </w:r>
-      <w:hyperlink r:id="rId154">
+      <w:hyperlink r:id="rId158">
         <w:r>
           <w:rPr>
             <w:rStyle w:val="Hyperlink"/>
@@ -9306,8 +9412,8 @@
         <w:t xml:space="preserve">.</w:t>
       </w:r>
     </w:p>
-    <w:bookmarkEnd w:id="155"/>
-    <w:bookmarkStart w:id="157" w:name="ref-rohrModelingFoodWebs2010"/>
+    <w:bookmarkEnd w:id="159"/>
+    <w:bookmarkStart w:id="161" w:name="ref-rohrModelingFoodWebs2010"/>
     <w:p>
       <w:pPr>
         <w:pStyle w:val="Bibliography"/>
@@ -9358,7 +9464,7 @@
       <w:r>
         <w:t xml:space="preserve"> </w:t>
       </w:r>
-      <w:hyperlink r:id="rId156">
+      <w:hyperlink r:id="rId160">
         <w:r>
           <w:rPr>
             <w:rStyle w:val="Hyperlink"/>
@@ -9370,8 +9476,8 @@
         <w:t xml:space="preserve">.</w:t>
       </w:r>
     </w:p>
-    <w:bookmarkEnd w:id="157"/>
-    <w:bookmarkStart w:id="159" w:name="X0fb50f1746fa9d2b24f89ed5bfe6ae1a2f58cc2"/>
+    <w:bookmarkEnd w:id="161"/>
+    <w:bookmarkStart w:id="163" w:name="X0fb50f1746fa9d2b24f89ed5bfe6ae1a2f58cc2"/>
     <w:p>
       <w:pPr>
         <w:pStyle w:val="Bibliography"/>
@@ -9394,7 +9500,7 @@
       <w:r>
         <w:t xml:space="preserve"> </w:t>
       </w:r>
-      <w:hyperlink r:id="rId158">
+      <w:hyperlink r:id="rId162">
         <w:r>
           <w:rPr>
             <w:rStyle w:val="Hyperlink"/>
@@ -9406,8 +9512,8 @@
         <w:t xml:space="preserve">.</w:t>
       </w:r>
     </w:p>
-    <w:bookmarkEnd w:id="159"/>
-    <w:bookmarkStart w:id="161" w:name="X03e9e0a0d566f92bb17f572b5d8593be755e14a"/>
+    <w:bookmarkEnd w:id="163"/>
+    <w:bookmarkStart w:id="165" w:name="X03e9e0a0d566f92bb17f572b5d8593be755e14a"/>
     <w:p>
       <w:pPr>
         <w:pStyle w:val="Bibliography"/>
@@ -9440,7 +9546,7 @@
       <w:r>
         <w:t xml:space="preserve"> </w:t>
       </w:r>
-      <w:hyperlink r:id="rId160">
+      <w:hyperlink r:id="rId164">
         <w:r>
           <w:rPr>
             <w:rStyle w:val="Hyperlink"/>
@@ -9452,8 +9558,8 @@
         <w:t xml:space="preserve">.</w:t>
       </w:r>
     </w:p>
-    <w:bookmarkEnd w:id="161"/>
-    <w:bookmarkStart w:id="163" w:name="ref-stoufferEvidenceExistenceRobust2007"/>
+    <w:bookmarkEnd w:id="165"/>
+    <w:bookmarkStart w:id="167" w:name="ref-stoufferEvidenceExistenceRobust2007"/>
     <w:p>
       <w:pPr>
         <w:pStyle w:val="Bibliography"/>
@@ -9486,7 +9592,7 @@
       <w:r>
         <w:t xml:space="preserve"> </w:t>
       </w:r>
-      <w:hyperlink r:id="rId162">
+      <w:hyperlink r:id="rId166">
         <w:r>
           <w:rPr>
             <w:rStyle w:val="Hyperlink"/>
@@ -9498,8 +9604,8 @@
         <w:t xml:space="preserve">.</w:t>
       </w:r>
     </w:p>
-    <w:bookmarkEnd w:id="163"/>
-    <w:bookmarkStart w:id="165" w:name="ref-strydomFoodWebReconstruction2022"/>
+    <w:bookmarkEnd w:id="167"/>
+    <w:bookmarkStart w:id="169" w:name="ref-strydomFoodWebReconstruction2022"/>
     <w:p>
       <w:pPr>
         <w:pStyle w:val="Bibliography"/>
@@ -9532,7 +9638,7 @@
       <w:r>
         <w:t xml:space="preserve"> </w:t>
       </w:r>
-      <w:hyperlink r:id="rId164">
+      <w:hyperlink r:id="rId168">
         <w:r>
           <w:rPr>
             <w:rStyle w:val="Hyperlink"/>
@@ -9544,8 +9650,8 @@
         <w:t xml:space="preserve">.</w:t>
       </w:r>
     </w:p>
-    <w:bookmarkEnd w:id="165"/>
-    <w:bookmarkStart w:id="167" w:name="ref-strydomGraphEmbeddingTransfer2023"/>
+    <w:bookmarkEnd w:id="169"/>
+    <w:bookmarkStart w:id="171" w:name="ref-strydomGraphEmbeddingTransfer2023"/>
     <w:p>
       <w:pPr>
         <w:pStyle w:val="Bibliography"/>
@@ -9578,7 +9684,7 @@
       <w:r>
         <w:t xml:space="preserve"> </w:t>
       </w:r>
-      <w:hyperlink r:id="rId166">
+      <w:hyperlink r:id="rId170">
         <w:r>
           <w:rPr>
             <w:rStyle w:val="Hyperlink"/>
@@ -9590,8 +9696,8 @@
         <w:t xml:space="preserve">.</w:t>
       </w:r>
     </w:p>
-    <w:bookmarkEnd w:id="167"/>
-    <w:bookmarkStart w:id="169" w:name="ref-strydomRoadmapPredictingSpecies2021"/>
+    <w:bookmarkEnd w:id="171"/>
+    <w:bookmarkStart w:id="173" w:name="ref-strydomRoadmapPredictingSpecies2021"/>
     <w:p>
       <w:pPr>
         <w:pStyle w:val="Bibliography"/>
@@ -9624,7 +9730,7 @@
       <w:r>
         <w:t xml:space="preserve"> </w:t>
       </w:r>
-      <w:hyperlink r:id="rId168">
+      <w:hyperlink r:id="rId172">
         <w:r>
           <w:rPr>
             <w:rStyle w:val="Hyperlink"/>
@@ -9636,8 +9742,8 @@
         <w:t xml:space="preserve">.</w:t>
       </w:r>
     </w:p>
-    <w:bookmarkEnd w:id="169"/>
-    <w:bookmarkStart w:id="171" w:name="ref-strydomSVDEntropyReveals2021"/>
+    <w:bookmarkEnd w:id="173"/>
+    <w:bookmarkStart w:id="175" w:name="ref-strydomSVDEntropyReveals2021"/>
     <w:p>
       <w:pPr>
         <w:pStyle w:val="Bibliography"/>
@@ -9700,7 +9806,7 @@
       <w:r>
         <w:t xml:space="preserve"> </w:t>
       </w:r>
-      <w:hyperlink r:id="rId170">
+      <w:hyperlink r:id="rId174">
         <w:r>
           <w:rPr>
             <w:rStyle w:val="Hyperlink"/>
@@ -9712,8 +9818,8 @@
         <w:t xml:space="preserve">.</w:t>
       </w:r>
     </w:p>
-    <w:bookmarkEnd w:id="171"/>
-    <w:bookmarkStart w:id="173" w:name="X31a4fa003bce600ed04df56db844e85b8f7350e"/>
+    <w:bookmarkEnd w:id="175"/>
+    <w:bookmarkStart w:id="177" w:name="X31a4fa003bce600ed04df56db844e85b8f7350e"/>
     <w:p>
       <w:pPr>
         <w:pStyle w:val="Bibliography"/>
@@ -9746,7 +9852,7 @@
       <w:r>
         <w:t xml:space="preserve"> </w:t>
       </w:r>
-      <w:hyperlink r:id="rId172">
+      <w:hyperlink r:id="rId176">
         <w:r>
           <w:rPr>
             <w:rStyle w:val="Hyperlink"/>
@@ -9758,8 +9864,8 @@
         <w:t xml:space="preserve">.</w:t>
       </w:r>
     </w:p>
-    <w:bookmarkEnd w:id="173"/>
-    <w:bookmarkStart w:id="175" w:name="ref-uphamInferringMammalTree2019"/>
+    <w:bookmarkEnd w:id="177"/>
+    <w:bookmarkStart w:id="179" w:name="ref-uphamInferringMammalTree2019"/>
     <w:p>
       <w:pPr>
         <w:pStyle w:val="Bibliography"/>
@@ -9804,7 +9910,7 @@
       <w:r>
         <w:t xml:space="preserve"> </w:t>
       </w:r>
-      <w:hyperlink r:id="rId174">
+      <w:hyperlink r:id="rId178">
         <w:r>
           <w:rPr>
             <w:rStyle w:val="Hyperlink"/>
@@ -9816,8 +9922,8 @@
         <w:t xml:space="preserve">.</w:t>
       </w:r>
     </w:p>
-    <w:bookmarkEnd w:id="175"/>
-    <w:bookmarkStart w:id="177" w:name="X2cae758a57fb7b500a696ee22ace3d032a23796"/>
+    <w:bookmarkEnd w:id="179"/>
+    <w:bookmarkStart w:id="181" w:name="X2cae758a57fb7b500a696ee22ace3d032a23796"/>
     <w:p>
       <w:pPr>
         <w:pStyle w:val="Bibliography"/>
@@ -9850,7 +9956,7 @@
       <w:r>
         <w:t xml:space="preserve"> </w:t>
       </w:r>
-      <w:hyperlink r:id="rId176">
+      <w:hyperlink r:id="rId180">
         <w:r>
           <w:rPr>
             <w:rStyle w:val="Hyperlink"/>
@@ -9862,8 +9968,8 @@
         <w:t xml:space="preserve">.</w:t>
       </w:r>
     </w:p>
-    <w:bookmarkEnd w:id="177"/>
-    <w:bookmarkStart w:id="179" w:name="ref-vermaatMajorDimensionsFoodweb2009"/>
+    <w:bookmarkEnd w:id="181"/>
+    <w:bookmarkStart w:id="183" w:name="ref-vermaatMajorDimensionsFoodweb2009"/>
     <w:p>
       <w:pPr>
         <w:pStyle w:val="Bibliography"/>
@@ -9896,7 +10002,7 @@
       <w:r>
         <w:t xml:space="preserve"> </w:t>
       </w:r>
-      <w:hyperlink r:id="rId178">
+      <w:hyperlink r:id="rId182">
         <w:r>
           <w:rPr>
             <w:rStyle w:val="Hyperlink"/>
@@ -9908,8 +10014,8 @@
         <w:t xml:space="preserve">.</w:t>
       </w:r>
     </w:p>
-    <w:bookmarkEnd w:id="179"/>
-    <w:bookmarkStart w:id="181" w:name="ref-williamsSimpleRulesYield2000"/>
+    <w:bookmarkEnd w:id="183"/>
+    <w:bookmarkStart w:id="185" w:name="ref-williamsSimpleRulesYield2000"/>
     <w:p>
       <w:pPr>
         <w:pStyle w:val="Bibliography"/>
@@ -9942,7 +10048,7 @@
       <w:r>
         <w:t xml:space="preserve"> </w:t>
       </w:r>
-      <w:hyperlink r:id="rId180">
+      <w:hyperlink r:id="rId184">
         <w:r>
           <w:rPr>
             <w:rStyle w:val="Hyperlink"/>
@@ -9954,8 +10060,8 @@
         <w:t xml:space="preserve">.</w:t>
       </w:r>
     </w:p>
-    <w:bookmarkEnd w:id="181"/>
-    <w:bookmarkStart w:id="183" w:name="ref-williamsSuccessItsLimits2008"/>
+    <w:bookmarkEnd w:id="185"/>
+    <w:bookmarkStart w:id="187" w:name="ref-williamsSuccessItsLimits2008"/>
     <w:p>
       <w:pPr>
         <w:pStyle w:val="Bibliography"/>
@@ -9988,7 +10094,7 @@
       <w:r>
         <w:t xml:space="preserve"> </w:t>
       </w:r>
-      <w:hyperlink r:id="rId182">
+      <w:hyperlink r:id="rId186">
         <w:r>
           <w:rPr>
             <w:rStyle w:val="Hyperlink"/>
@@ -10000,8 +10106,8 @@
         <w:t xml:space="preserve">.</w:t>
       </w:r>
     </w:p>
-    <w:bookmarkEnd w:id="183"/>
-    <w:bookmarkStart w:id="185" w:name="X3fc2d14386dedf5f1ba7e24ee00e41a20bbf03b"/>
+    <w:bookmarkEnd w:id="187"/>
+    <w:bookmarkStart w:id="189" w:name="X3fc2d14386dedf5f1ba7e24ee00e41a20bbf03b"/>
     <w:p>
       <w:pPr>
         <w:pStyle w:val="Bibliography"/>
@@ -10055,7 +10161,7 @@
       <w:r>
         <w:t xml:space="preserve"> </w:t>
       </w:r>
-      <w:hyperlink r:id="rId184">
+      <w:hyperlink r:id="rId188">
         <w:r>
           <w:rPr>
             <w:rStyle w:val="Hyperlink"/>
@@ -10067,8 +10173,8 @@
         <w:t xml:space="preserve">.</w:t>
       </w:r>
     </w:p>
-    <w:bookmarkEnd w:id="185"/>
-    <w:bookmarkStart w:id="187" w:name="X88f1d6f63b0836bbf1d6ae3f885d8fb9f247ff3"/>
+    <w:bookmarkEnd w:id="189"/>
+    <w:bookmarkStart w:id="191" w:name="X88f1d6f63b0836bbf1d6ae3f885d8fb9f247ff3"/>
     <w:p>
       <w:pPr>
         <w:pStyle w:val="Bibliography"/>
@@ -10122,7 +10228,7 @@
       <w:r>
         <w:t xml:space="preserve"> </w:t>
       </w:r>
-      <w:hyperlink r:id="rId186">
+      <w:hyperlink r:id="rId190">
         <w:r>
           <w:rPr>
             <w:rStyle w:val="Hyperlink"/>
@@ -10134,9 +10240,9 @@
         <w:t xml:space="preserve">.</w:t>
       </w:r>
     </w:p>
-    <w:bookmarkEnd w:id="187"/>
-    <w:bookmarkEnd w:id="188"/>
-    <w:bookmarkEnd w:id="189"/>
+    <w:bookmarkEnd w:id="191"/>
+    <w:bookmarkEnd w:id="192"/>
+    <w:bookmarkEnd w:id="193"/>
     <w:sectPr/>
   </w:body>
 </w:document>

</xml_diff>

<commit_message>
🩻 more on the anatomy of networks
</commit_message>
<xml_diff>
--- a/_manuscript/index.docx
+++ b/_manuscript/index.docx
@@ -741,7 +741,40 @@
         <w:t xml:space="preserve"> </w:t>
       </w:r>
       <w:r>
-        <w:t xml:space="preserve">the range of plant will be determined by the range of its pollinator [ref]. And although the idea of species interactions and the resulting networks that they form has been a part of the ecological canon since the times of Darwin [ref], if not since Aristotle??? [ref], however the adoption of network ecology into other disciplines has been limited. This was primarily driven by two limitations; firstly, it is extremely challenging to actually record species interactions in the field</w:t>
+        <w:t xml:space="preserve">the range of plant will be determined by the range of its pollinator, and although the importance of species interactions and the resulting networks that they form has been an acknowledged part of the ecological canon since Darwin’s</w:t>
+      </w:r>
+      <w:r>
+        <w:t xml:space="preserve"> </w:t>
+      </w:r>
+      <w:r>
+        <w:t xml:space="preserve">‘</w:t>
+      </w:r>
+      <w:r>
+        <w:t xml:space="preserve">entangled bank</w:t>
+      </w:r>
+      <w:r>
+        <w:t xml:space="preserve">’</w:t>
+      </w:r>
+      <w:r>
+        <w:t xml:space="preserve"> </w:t>
+      </w:r>
+      <w:r>
+        <w:t xml:space="preserve">(Darwin 1859)</w:t>
+      </w:r>
+      <w:r>
+        <w:t xml:space="preserve"> </w:t>
+      </w:r>
+      <w:r>
+        <w:t xml:space="preserve">(if not even earlier, stemming from Greek Antiquity</w:t>
+      </w:r>
+      <w:r>
+        <w:t xml:space="preserve"> </w:t>
+      </w:r>
+      <w:r>
+        <w:t xml:space="preserve">(Thanos 1994)</w:t>
+      </w:r>
+      <w:r>
+        <w:t xml:space="preserve">), the adoption of network ecology into other disciplines of ecology has been limited. This was primarily driven by two limitations; firstly, it is extremely challenging to actually record species interactions in the field</w:t>
       </w:r>
       <w:r>
         <w:t xml:space="preserve"> </w:t>
@@ -759,7 +792,7 @@
         <w:t xml:space="preserve">(Poisot et al. 2021)</w:t>
       </w:r>
       <w:r>
-        <w:t xml:space="preserve">. The second is the need to develop a set of tools and terminology to construct, conceptualise, and analyse these networks. Although measuring interactions in the field remains a challenge the development of both practical tools (</w:t>
+        <w:t xml:space="preserve">, secondly has been the need to develop a set of tools and terminology to construct, conceptualise, and analyse these networks. Although measuring interactions in the field remains a challenge the development of both practical tools (</w:t>
       </w:r>
       <w:r>
         <w:rPr>
@@ -808,7 +841,28 @@
         <w:t xml:space="preserve">’</w:t>
       </w:r>
       <w:r>
-        <w:t xml:space="preserve">. Additionally there has been extensive development of tools that focus on quantifying the structure [ref], analysis [graph theory ref], properties [ref] of networks. All together these tools means that as a field network ecology can (and should) be integrated into ecology</w:t>
+        <w:t xml:space="preserve">. Additionally, there has been extensive development of tools that focus on quantifying the structure [ref], analysis</w:t>
+      </w:r>
+      <w:r>
+        <w:t xml:space="preserve"> </w:t>
+      </w:r>
+      <w:r>
+        <w:t xml:space="preserve">(Dale and Fortin 2010)</w:t>
+      </w:r>
+      <w:r>
+        <w:t xml:space="preserve">, properties</w:t>
+      </w:r>
+      <w:r>
+        <w:t xml:space="preserve"> </w:t>
+      </w:r>
+      <w:r>
+        <w:t xml:space="preserve">(Delmas et al. 2019)</w:t>
+      </w:r>
+      <w:r>
+        <w:t xml:space="preserve"> </w:t>
+      </w:r>
+      <w:r>
+        <w:t xml:space="preserve">of networks. All together these tools means that as a field network ecology can (and should) be integrated into ecology</w:t>
       </w:r>
       <w:r>
         <w:t xml:space="preserve"> </w:t>
@@ -836,7 +890,15 @@
         <w:t xml:space="preserve">and conservation biology. However (as with any new tool or model), it is important that one has a firm grasp of how networks (particularly synthetic ones) are generated and how the underlying philosophy thereof maps onto the questions being asked. Here we provide; a discussion of the underlying assumptions that are made when we attempt to delimit and describe a food webs, a synthesis of the different families of tools that are used to construct food webs, and a discussion linking network ecology to some of the outstanding questions in ecology.</w:t>
       </w:r>
     </w:p>
-    <w:bookmarkStart w:id="20" w:name="the-anatomy-of-a-food-web"/>
+    <w:p>
+      <w:pPr>
+        <w:pStyle w:val="BlockText"/>
+      </w:pPr>
+      <w:r>
+        <w:t xml:space="preserve">Three themes that are aimed at: providing a standardisation of terms that are sued when we are talking about both networks as well as what we mean when we are generating networks. The final theme aims to map network ecology to some of the outstanding questions in ecology</w:t>
+      </w:r>
+    </w:p>
+    <w:bookmarkStart w:id="24" w:name="the-anatomy-of-a-food-web"/>
     <w:p>
       <w:pPr>
         <w:pStyle w:val="Heading2"/>
@@ -951,7 +1013,258 @@
         <w:t xml:space="preserve"> </w:t>
       </w:r>
       <w:r>
-        <w:t xml:space="preserve">binary vs probabilistic) and even how the network itself is delimited (does it represent an aggregation of interactions over time?, what is the spatial extent?).</w:t>
+        <w:t xml:space="preserve">binary vs probabilistic) and even how the network itself is delimited (does it represent an aggregation of interactions over time?, what is the spatial extent?). All these decisions will have an impact on the resultant structure and potential use-cases of the network.</w:t>
+      </w:r>
+    </w:p>
+    <w:bookmarkStart w:id="20" w:name="how-do-we-define-a-node"/>
+    <w:p>
+      <w:pPr>
+        <w:pStyle w:val="Heading3"/>
+      </w:pPr>
+      <w:r>
+        <w:t xml:space="preserve">1.1 How do we define a node?</w:t>
+      </w:r>
+    </w:p>
+    <w:p>
+      <w:pPr>
+        <w:pStyle w:val="FirstParagraph"/>
+      </w:pPr>
+      <w:r>
+        <w:t xml:space="preserve">Although this may seem an elementary question in the context of food webs — a node should represent a species, the reality is that nodes can often represent an aggregate of different (taxonomic) species - so called</w:t>
+      </w:r>
+      <w:r>
+        <w:t xml:space="preserve"> </w:t>
+      </w:r>
+      <w:r>
+        <w:t xml:space="preserve">‘</w:t>
+      </w:r>
+      <w:r>
+        <w:t xml:space="preserve">trophic species</w:t>
+      </w:r>
+      <w:r>
+        <w:t xml:space="preserve">’</w:t>
+      </w:r>
+      <w:r>
+        <w:t xml:space="preserve">, and it is not uncommon that networks can have nodes that represent both taxonomic and trophic species (</w:t>
+      </w:r>
+      <w:r>
+        <w:rPr>
+          <w:iCs/>
+          <w:i/>
+        </w:rPr>
+        <w:t xml:space="preserve">e.g.,</w:t>
+      </w:r>
+      <w:r>
+        <w:t xml:space="preserve"> </w:t>
+      </w:r>
+      <w:r>
+        <w:t xml:space="preserve">there are many that do the basal</w:t>
+      </w:r>
+      <w:r>
+        <w:t xml:space="preserve"> </w:t>
+      </w:r>
+      <w:r>
+        <w:t xml:space="preserve">‘</w:t>
+      </w:r>
+      <w:r>
+        <w:t xml:space="preserve">plant/plant ally</w:t>
+      </w:r>
+      <w:r>
+        <w:t xml:space="preserve">’</w:t>
+      </w:r>
+      <w:r>
+        <w:t xml:space="preserve"> </w:t>
+      </w:r>
+      <w:r>
+        <w:t xml:space="preserve">node but include at least one REF). Practical implications of how we are aggregating the nodes is that the resolution may not be</w:t>
+      </w:r>
+      <w:r>
+        <w:t xml:space="preserve"> </w:t>
+      </w:r>
+      <w:r>
+        <w:t xml:space="preserve">‘</w:t>
+      </w:r>
+      <w:r>
+        <w:t xml:space="preserve">pixel perfect</w:t>
+      </w:r>
+      <w:r>
+        <w:t xml:space="preserve">’</w:t>
+      </w:r>
+      <w:r>
+        <w:t xml:space="preserve"> </w:t>
+      </w:r>
+      <w:r>
+        <w:rPr>
+          <w:iCs/>
+          <w:i/>
+        </w:rPr>
+        <w:t xml:space="preserve">i.e.,</w:t>
+      </w:r>
+      <w:r>
+        <w:t xml:space="preserve"> </w:t>
+      </w:r>
+      <w:r>
+        <w:t xml:space="preserve">we may be unable to assess the co-extinction risk of a species pair [mutualism ref, at least there should be one of them], however there is value in</w:t>
+      </w:r>
+      <w:r>
+        <w:t xml:space="preserve"> </w:t>
+      </w:r>
+      <w:r>
+        <w:t xml:space="preserve">‘</w:t>
+      </w:r>
+      <w:r>
+        <w:t xml:space="preserve">low-resolution</w:t>
+      </w:r>
+      <w:r>
+        <w:t xml:space="preserve">’</w:t>
+      </w:r>
+      <w:r>
+        <w:t xml:space="preserve"> </w:t>
+      </w:r>
+      <w:r>
+        <w:t xml:space="preserve">nodes because it pains a more generalist picture??</w:t>
+      </w:r>
+    </w:p>
+    <w:bookmarkEnd w:id="20"/>
+    <w:bookmarkStart w:id="21" w:name="what-is-meant-by-an-edge"/>
+    <w:p>
+      <w:pPr>
+        <w:pStyle w:val="Heading3"/>
+      </w:pPr>
+      <w:r>
+        <w:t xml:space="preserve">1.2 What is meant by an edge?</w:t>
+      </w:r>
+    </w:p>
+    <w:p>
+      <w:pPr>
+        <w:pStyle w:val="FirstParagraph"/>
+      </w:pPr>
+      <w:r>
+        <w:t xml:space="preserve">As discussed earlier there are many ways to define the links between species — even feeding links. At its core links within food webs can be thought of a representation of the flow of a resource [ref], realised</w:t>
+      </w:r>
+      <w:r>
+        <w:t xml:space="preserve"> </w:t>
+      </w:r>
+      <w:r>
+        <w:t xml:space="preserve">(Pringle and Hutchinson 2020)</w:t>
+      </w:r>
+      <w:r>
+        <w:t xml:space="preserve"> </w:t>
+      </w:r>
+      <w:r>
+        <w:t xml:space="preserve">or potential</w:t>
+      </w:r>
+      <w:r>
+        <w:t xml:space="preserve"> </w:t>
+      </w:r>
+      <w:r>
+        <w:t xml:space="preserve">(Jennifer A. Dunne 2006)</w:t>
+      </w:r>
+      <w:r>
+        <w:t xml:space="preserve"> </w:t>
+      </w:r>
+      <w:r>
+        <w:t xml:space="preserve">feeding links, or the flow of energy</w:t>
+      </w:r>
+      <w:r>
+        <w:t xml:space="preserve"> </w:t>
+      </w:r>
+      <w:r>
+        <w:t xml:space="preserve">(sensu the ADBM Petchey et al. 2008 ??)</w:t>
+      </w:r>
+      <w:r>
+        <w:t xml:space="preserve">. How we quantify links will influence how the resulting structure of the network - and the inferences we will make thereof. For example taking a food web that consists of links representing</w:t>
+      </w:r>
+      <w:r>
+        <w:t xml:space="preserve"> </w:t>
+      </w:r>
+      <w:r>
+        <w:rPr>
+          <w:iCs/>
+          <w:i/>
+        </w:rPr>
+        <w:t xml:space="preserve">potential</w:t>
+      </w:r>
+      <w:r>
+        <w:t xml:space="preserve"> </w:t>
+      </w:r>
+      <w:r>
+        <w:t xml:space="preserve">feeding links between species (</w:t>
+      </w:r>
+      <w:r>
+        <w:rPr>
+          <w:iCs/>
+          <w:i/>
+        </w:rPr>
+        <w:t xml:space="preserve">i.e.,</w:t>
+      </w:r>
+      <w:r>
+        <w:t xml:space="preserve"> </w:t>
+      </w:r>
+      <w:r>
+        <w:t xml:space="preserve">species</w:t>
+      </w:r>
+      <w:r>
+        <w:t xml:space="preserve"> </w:t>
+      </w:r>
+      <w:r>
+        <w:rPr>
+          <w:iCs/>
+          <w:i/>
+        </w:rPr>
+        <w:t xml:space="preserve">a</w:t>
+      </w:r>
+      <w:r>
+        <w:t xml:space="preserve"> </w:t>
+      </w:r>
+      <w:r>
+        <w:t xml:space="preserve">may have the ability to consume species</w:t>
+      </w:r>
+      <w:r>
+        <w:t xml:space="preserve"> </w:t>
+      </w:r>
+      <w:r>
+        <w:rPr>
+          <w:iCs/>
+          <w:i/>
+        </w:rPr>
+        <w:t xml:space="preserve">b</w:t>
+      </w:r>
+      <w:r>
+        <w:t xml:space="preserve"> </w:t>
+      </w:r>
+      <w:r>
+        <w:t xml:space="preserve">it does not mean that it will be realised</w:t>
+      </w:r>
+      <w:r>
+        <w:t xml:space="preserve"> </w:t>
+      </w:r>
+      <w:r>
+        <w:t xml:space="preserve">‘</w:t>
+      </w:r>
+      <w:r>
+        <w:t xml:space="preserve">in the field</w:t>
+      </w:r>
+      <w:r>
+        <w:t xml:space="preserve">’</w:t>
+      </w:r>
+      <w:r>
+        <w:t xml:space="preserve">) will be meaningless if you are interested in understanding feeding preferences within/between communities as the links are</w:t>
+      </w:r>
+      <w:r>
+        <w:t xml:space="preserve"> </w:t>
+      </w:r>
+      <w:r>
+        <w:t xml:space="preserve">‘</w:t>
+      </w:r>
+      <w:r>
+        <w:t xml:space="preserve">over distributed</w:t>
+      </w:r>
+      <w:r>
+        <w:t xml:space="preserve">’</w:t>
+      </w:r>
+      <w:r>
+        <w:t xml:space="preserve">.</w:t>
       </w:r>
     </w:p>
     <w:p>
@@ -959,6 +1272,65 @@
         <w:pStyle w:val="BodyText"/>
       </w:pPr>
       <w:r>
+        <w:t xml:space="preserve">In order to understand why the links in a food web can be coded to represent different things it is perhaps meaningful to understand the theory behind how the links between nodes are thought to arise. Here I think we can think about the theory of intervality and structural constraints, trait matching, and foraging theory</w:t>
+      </w:r>
+    </w:p>
+    <w:bookmarkEnd w:id="21"/>
+    <w:bookmarkStart w:id="22" w:name="Xdd3a10feca637eff5600fa9b9b45eb175624579"/>
+    <w:p>
+      <w:pPr>
+        <w:pStyle w:val="Heading3"/>
+      </w:pPr>
+      <w:r>
+        <w:t xml:space="preserve">1.3 How do we quantify the links between nodes?</w:t>
+      </w:r>
+    </w:p>
+    <w:p>
+      <w:pPr>
+        <w:pStyle w:val="FirstParagraph"/>
+      </w:pPr>
+      <w:r>
+        <w:t xml:space="preserve">Key THMs here is that not only what the link represent but how it is quantified can differ. Big there is binary, probabilistic (</w:t>
+      </w:r>
+      <w:r>
+        <w:t xml:space="preserve">‘</w:t>
+      </w:r>
+      <w:r>
+        <w:t xml:space="preserve">continuous</w:t>
+      </w:r>
+      <w:r>
+        <w:t xml:space="preserve">’</w:t>
+      </w:r>
+      <w:r>
+        <w:t xml:space="preserve"> </w:t>
+      </w:r>
+      <w:r>
+        <w:t xml:space="preserve">distribution between 0 and 1) and weighted (continuous but not bound by 0, 1). I think the (when it finally goes to preprint) probabilities manuscript will come in here…</w:t>
+      </w:r>
+    </w:p>
+    <w:bookmarkEnd w:id="22"/>
+    <w:bookmarkStart w:id="23" w:name="Xbea617148b4b95ef4c4c6f6948cd60290633374"/>
+    <w:p>
+      <w:pPr>
+        <w:pStyle w:val="Heading3"/>
+      </w:pPr>
+      <w:r>
+        <w:t xml:space="preserve">1.4 How do we interpret the resulting network????</w:t>
+      </w:r>
+    </w:p>
+    <w:p>
+      <w:pPr>
+        <w:pStyle w:val="FirstParagraph"/>
+      </w:pPr>
+      <w:r>
+        <w:t xml:space="preserve">Talking about delimiting, the idea of aggregating over time or aggregating over space…</w:t>
+      </w:r>
+    </w:p>
+    <w:p>
+      <w:pPr>
+        <w:pStyle w:val="BodyText"/>
+      </w:pPr>
+      <w:r>
         <w:rPr>
           <w:iCs/>
           <w:i/>
@@ -966,8 +1338,9 @@
         <w:t xml:space="preserve">something, something, introducing that the same problem (different philosophies) is also a thing that you need to think about when generating networks.</w:t>
       </w:r>
     </w:p>
-    <w:bookmarkEnd w:id="20"/>
-    <w:bookmarkStart w:id="59" w:name="how-do-we-construct-ecological-networks"/>
+    <w:bookmarkEnd w:id="23"/>
+    <w:bookmarkEnd w:id="24"/>
+    <w:bookmarkStart w:id="64" w:name="how-do-we-construct-ecological-networks"/>
     <w:p>
       <w:pPr>
         <w:pStyle w:val="Heading2"/>
@@ -1073,9 +1446,18 @@
         <w:t xml:space="preserve">local-level predictions between specific species).</w:t>
       </w:r>
     </w:p>
-    <w:p>
-      <w:pPr>
-        <w:pStyle w:val="BodyText"/>
+    <w:bookmarkStart w:id="25" w:name="predicting-structure-or-interactions"/>
+    <w:p>
+      <w:pPr>
+        <w:pStyle w:val="Heading3"/>
+      </w:pPr>
+      <w:r>
+        <w:t xml:space="preserve">2.1 Predicting structure or interactions?</w:t>
+      </w:r>
+    </w:p>
+    <w:p>
+      <w:pPr>
+        <w:pStyle w:val="FirstParagraph"/>
       </w:pPr>
       <w:r>
         <w:t xml:space="preserve">These two groups are they themselves made up of different tools that also have their own underlying rules and assumptions that are made when constructing a food web, which will determine and influence the resulting structure or inferred interactions</w:t>
@@ -1150,13 +1532,14 @@
         <w:t xml:space="preserve">because traits</w:t>
       </w:r>
     </w:p>
-    <w:bookmarkStart w:id="58" w:name="model-families"/>
+    <w:bookmarkEnd w:id="25"/>
+    <w:bookmarkStart w:id="63" w:name="model-families"/>
     <w:p>
       <w:pPr>
         <w:pStyle w:val="Heading3"/>
       </w:pPr>
       <w:r>
-        <w:t xml:space="preserve">2.1 Model families</w:t>
+        <w:t xml:space="preserve">2.2 Model families</w:t>
       </w:r>
     </w:p>
     <w:p>
@@ -1256,7 +1639,7 @@
       <w:tr>
         <w:tc>
           <w:tcPr/>
-          <w:bookmarkStart w:id="24" w:name="fig-concept"/>
+          <w:bookmarkStart w:id="29" w:name="fig-concept"/>
           <w:p>
             <w:pPr>
               <w:pStyle w:val="Compact"/>
@@ -1267,18 +1650,18 @@
                 <wp:inline>
                   <wp:extent cx="5334000" cy="7636446"/>
                   <wp:effectExtent b="0" l="0" r="0" t="0"/>
-                  <wp:docPr descr="" title="" id="22" name="Picture"/>
+                  <wp:docPr descr="" title="" id="27" name="Picture"/>
                   <a:graphic>
                     <a:graphicData uri="http://schemas.openxmlformats.org/drawingml/2006/picture">
                       <pic:pic>
                         <pic:nvPicPr>
-                          <pic:cNvPr descr="images/concept.jpeg" id="23" name="Picture"/>
+                          <pic:cNvPr descr="images/concept.jpeg" id="28" name="Picture"/>
                           <pic:cNvPicPr>
                             <a:picLocks noChangeArrowheads="1" noChangeAspect="1"/>
                           </pic:cNvPicPr>
                         </pic:nvPicPr>
                         <pic:blipFill>
-                          <a:blip r:embed="rId21"/>
+                          <a:blip r:embed="rId26"/>
                           <a:stretch>
                             <a:fillRect/>
                           </a:stretch>
@@ -1348,7 +1731,7 @@
               <w:t xml:space="preserve">/benchmark for a model based on it being either a network or interaction predicting model</w:t>
             </w:r>
           </w:p>
-          <w:bookmarkEnd w:id="24"/>
+          <w:bookmarkEnd w:id="29"/>
         </w:tc>
       </w:tr>
     </w:tbl>
@@ -1361,18 +1744,18 @@
           <wp:inline>
             <wp:extent cx="5334000" cy="2644440"/>
             <wp:effectExtent b="0" l="0" r="0" t="0"/>
-            <wp:docPr descr="I like the use of the different source indicator items (not too dissimilar from Tall Tom’s nature paper but also different). This is from Thuiller et al. (2024)" title="" id="26" name="Picture"/>
+            <wp:docPr descr="I like the use of the different source indicator items (not too dissimilar from Tall Tom’s nature paper but also different). This is from Thuiller et al. (2024)" title="" id="31" name="Picture"/>
             <a:graphic>
               <a:graphicData uri="http://schemas.openxmlformats.org/drawingml/2006/picture">
                 <pic:pic>
                   <pic:nvPicPr>
-                    <pic:cNvPr descr="images/thullier_2023_concept.jpeg" id="27" name="Picture"/>
+                    <pic:cNvPr descr="images/thullier_2023_concept.jpeg" id="32" name="Picture"/>
                     <pic:cNvPicPr>
                       <a:picLocks noChangeArrowheads="1" noChangeAspect="1"/>
                     </pic:cNvPicPr>
                   </pic:nvPicPr>
                   <pic:blipFill>
-                    <a:blip r:embed="rId25"/>
+                    <a:blip r:embed="rId30"/>
                     <a:stretch>
                       <a:fillRect/>
                     </a:stretch>
@@ -2337,7 +2720,7 @@
       <w:tr>
         <w:tc>
           <w:tcPr/>
-          <w:bookmarkStart w:id="28" w:name="tbl-history"/>
+          <w:bookmarkStart w:id="33" w:name="tbl-history"/>
           <w:p>
             <w:pPr>
               <w:jc w:val="center"/>
@@ -3840,18 +4223,18 @@
               </w:tc>
             </w:tr>
           </w:tbl>
-          <w:bookmarkEnd w:id="28"/>
+          <w:bookmarkEnd w:id="33"/>
           <w:p/>
         </w:tc>
       </w:tr>
     </w:tbl>
-    <w:bookmarkStart w:id="46" w:name="when-to-use-what"/>
+    <w:bookmarkStart w:id="51" w:name="when-to-use-what"/>
     <w:p>
       <w:pPr>
         <w:pStyle w:val="Heading4"/>
       </w:pPr>
       <w:r>
-        <w:t xml:space="preserve">2.1.1 When to use what?</w:t>
+        <w:t xml:space="preserve">2.2.1 When to use what?</w:t>
       </w:r>
     </w:p>
     <w:tbl>
@@ -3868,7 +4251,7 @@
       <w:tr>
         <w:tc>
           <w:tcPr/>
-          <w:bookmarkStart w:id="32" w:name="fig-venn"/>
+          <w:bookmarkStart w:id="37" w:name="fig-venn"/>
           <w:p>
             <w:pPr>
               <w:pStyle w:val="Compact"/>
@@ -3879,18 +4262,18 @@
                 <wp:inline>
                   <wp:extent cx="5334000" cy="3725758"/>
                   <wp:effectExtent b="0" l="0" r="0" t="0"/>
-                  <wp:docPr descr="" title="" id="30" name="Picture"/>
+                  <wp:docPr descr="" title="" id="35" name="Picture"/>
                   <a:graphic>
                     <a:graphicData uri="http://schemas.openxmlformats.org/drawingml/2006/picture">
                       <pic:pic>
                         <pic:nvPicPr>
-                          <pic:cNvPr descr="images/model_venn.png" id="31" name="Picture"/>
+                          <pic:cNvPr descr="images/model_venn.png" id="36" name="Picture"/>
                           <pic:cNvPicPr>
                             <a:picLocks noChangeArrowheads="1" noChangeAspect="1"/>
                           </pic:cNvPicPr>
                         </pic:nvPicPr>
                         <pic:blipFill>
-                          <a:blip r:embed="rId29"/>
+                          <a:blip r:embed="rId34"/>
                           <a:stretch>
                             <a:fillRect/>
                           </a:stretch>
@@ -3930,7 +4313,7 @@
               <w:t xml:space="preserve">Figure 2: I still haven’t given up on a sort of venn diagram idea but maybe it going to be more of a venn-flow chart hybrid…</w:t>
             </w:r>
           </w:p>
-          <w:bookmarkEnd w:id="32"/>
+          <w:bookmarkEnd w:id="37"/>
         </w:tc>
       </w:tr>
     </w:tbl>
@@ -3956,7 +4339,7 @@
       <w:tr>
         <w:tc>
           <w:tcPr/>
-          <w:bookmarkStart w:id="36" w:name="fig-outhwaite"/>
+          <w:bookmarkStart w:id="41" w:name="fig-outhwaite"/>
           <w:p>
             <w:pPr>
               <w:pStyle w:val="Compact"/>
@@ -3967,18 +4350,18 @@
                 <wp:inline>
                   <wp:extent cx="5334000" cy="4000500"/>
                   <wp:effectExtent b="0" l="0" r="0" t="0"/>
-                  <wp:docPr descr="" title="" id="34" name="Picture"/>
+                  <wp:docPr descr="" title="" id="39" name="Picture"/>
                   <a:graphic>
                     <a:graphicData uri="http://schemas.openxmlformats.org/drawingml/2006/picture">
                       <pic:pic>
                         <pic:nvPicPr>
-                          <pic:cNvPr descr="images/outhwaite_schematic.jpeg" id="35" name="Picture"/>
+                          <pic:cNvPr descr="images/outhwaite_schematic.jpeg" id="40" name="Picture"/>
                           <pic:cNvPicPr>
                             <a:picLocks noChangeArrowheads="1" noChangeAspect="1"/>
                           </pic:cNvPicPr>
                         </pic:nvPicPr>
                         <pic:blipFill>
-                          <a:blip r:embed="rId33"/>
+                          <a:blip r:embed="rId38"/>
                           <a:stretch>
                             <a:fillRect/>
                           </a:stretch>
@@ -4018,7 +4401,7 @@
               <w:t xml:space="preserve">Figure 3: I like these schematics that Charlie Outhwaite presented at the EEB seminar (there was a series of them).</w:t>
             </w:r>
           </w:p>
-          <w:bookmarkEnd w:id="36"/>
+          <w:bookmarkEnd w:id="41"/>
         </w:tc>
       </w:tr>
     </w:tbl>
@@ -4036,113 +4419,7 @@
       <w:tr>
         <w:tc>
           <w:tcPr/>
-          <w:bookmarkStart w:id="40" w:name="fig-pca"/>
-          <w:p>
-            <w:pPr>
-              <w:pStyle w:val="Compact"/>
-              <w:jc w:val="center"/>
-            </w:pPr>
-            <w:r>
-              <w:drawing>
-                <wp:inline>
-                  <wp:extent cx="5334000" cy="3810000"/>
-                  <wp:effectExtent b="0" l="0" r="0" t="0"/>
-                  <wp:docPr descr="" title="" id="38" name="Picture"/>
-                  <a:graphic>
-                    <a:graphicData uri="http://schemas.openxmlformats.org/drawingml/2006/picture">
-                      <pic:pic>
-                        <pic:nvPicPr>
-                          <pic:cNvPr descr="index_files/figure-docx/notebooks-model_qualitative-fig-pca-output-2.png" id="39" name="Picture"/>
-                          <pic:cNvPicPr>
-                            <a:picLocks noChangeArrowheads="1" noChangeAspect="1"/>
-                          </pic:cNvPicPr>
-                        </pic:nvPicPr>
-                        <pic:blipFill>
-                          <a:blip r:embed="rId37"/>
-                          <a:stretch>
-                            <a:fillRect/>
-                          </a:stretch>
-                        </pic:blipFill>
-                        <pic:spPr bwMode="auto">
-                          <a:xfrm>
-                            <a:off x="0" y="0"/>
-                            <a:ext cx="5334000" cy="3810000"/>
-                          </a:xfrm>
-                          <a:prstGeom prst="rect">
-                            <a:avLst/>
-                          </a:prstGeom>
-                          <a:noFill/>
-                          <a:ln w="9525">
-                            <a:noFill/>
-                            <a:headEnd/>
-                            <a:tailEnd/>
-                          </a:ln>
-                        </pic:spPr>
-                      </pic:pic>
-                    </a:graphicData>
-                  </a:graphic>
-                </wp:inline>
-              </w:drawing>
-            </w:r>
-          </w:p>
-          <w:p>
-            <w:pPr>
-              <w:jc w:val="center"/>
-            </w:pPr>
-            <w:pPr>
-              <w:jc w:val="start"/>
-              <w:spacing w:before="200"/>
-              <w:pStyle w:val="ImageCaption"/>
-            </w:pPr>
-            <w:r>
-              <w:t xml:space="preserve">Figure 4: PCA of the trait table</w:t>
-            </w:r>
-          </w:p>
-          <w:bookmarkEnd w:id="40"/>
-        </w:tc>
-      </w:tr>
-    </w:tbl>
-    <w:p>
-      <w:pPr>
-        <w:pStyle w:val="BodyText"/>
-      </w:pPr>
-      <w:r>
-        <w:rPr>
-          <w:vertAlign w:val="subscript"/>
-        </w:rPr>
-        <w:t xml:space="preserve">Source:</w:t>
-      </w:r>
-      <w:r>
-        <w:rPr>
-          <w:vertAlign w:val="subscript"/>
-        </w:rPr>
-        <w:t xml:space="preserve"> </w:t>
-      </w:r>
-      <w:hyperlink r:id="rId41">
-        <w:r>
-          <w:rPr>
-            <w:rStyle w:val="Hyperlink"/>
-            <w:vertAlign w:val="subscript"/>
-          </w:rPr>
-          <w:t xml:space="preserve">Article Notebook</w:t>
-        </w:r>
-      </w:hyperlink>
-    </w:p>
-    <w:tbl>
-      <w:tblPr>
-        <w:tblStyle w:val="Table"/>
-        <w:tblW w:type="pct" w:w="5000"/>
-        <w:tblLook w:firstRow="0" w:lastRow="0" w:firstColumn="0" w:lastColumn="0" w:noHBand="0" w:noVBand="0" w:val="0000"/>
-        <w:jc w:val="start"/>
-        <w:tblLayout w:type="fixed"/>
-      </w:tblPr>
-      <w:tblGrid>
-        <w:gridCol w:w="7920"/>
-      </w:tblGrid>
-      <w:tr>
-        <w:tc>
-          <w:tcPr/>
-          <w:bookmarkStart w:id="45" w:name="fig-dendo"/>
+          <w:bookmarkStart w:id="45" w:name="fig-pca"/>
           <w:p>
             <w:pPr>
               <w:pStyle w:val="Compact"/>
@@ -4158,7 +4435,7 @@
                     <a:graphicData uri="http://schemas.openxmlformats.org/drawingml/2006/picture">
                       <pic:pic>
                         <pic:nvPicPr>
-                          <pic:cNvPr descr="index_files/figure-docx/notebooks-model_qualitative-fig-dendo-output-1.png" id="44" name="Picture"/>
+                          <pic:cNvPr descr="index_files/figure-docx/notebooks-model_qualitative-fig-pca-output-2.png" id="44" name="Picture"/>
                           <pic:cNvPicPr>
                             <a:picLocks noChangeArrowheads="1" noChangeAspect="1"/>
                           </pic:cNvPicPr>
@@ -4201,7 +4478,7 @@
               <w:pStyle w:val="ImageCaption"/>
             </w:pPr>
             <w:r>
-              <w:t xml:space="preserve">Figure 5: Dendrogram of the trait table</w:t>
+              <w:t xml:space="preserve">Figure 4: PCA of the trait table</w:t>
             </w:r>
           </w:p>
           <w:bookmarkEnd w:id="45"/>
@@ -4224,7 +4501,7 @@
         </w:rPr>
         <w:t xml:space="preserve"> </w:t>
       </w:r>
-      <w:hyperlink r:id="rId41">
+      <w:hyperlink r:id="rId46">
         <w:r>
           <w:rPr>
             <w:rStyle w:val="Hyperlink"/>
@@ -4233,499 +4510,6 @@
           <w:t xml:space="preserve">Article Notebook</w:t>
         </w:r>
       </w:hyperlink>
-    </w:p>
-    <w:bookmarkEnd w:id="46"/>
-    <w:bookmarkStart w:id="57" w:name="model-benchmarking"/>
-    <w:p>
-      <w:pPr>
-        <w:pStyle w:val="Heading4"/>
-      </w:pPr>
-      <w:r>
-        <w:t xml:space="preserve">2.1.2 Model benchmarking</w:t>
-      </w:r>
-    </w:p>
-    <w:p>
-      <w:pPr>
-        <w:numPr>
-          <w:ilvl w:val="0"/>
-          <w:numId w:val="1002"/>
-        </w:numPr>
-      </w:pPr>
-      <w:r>
-        <w:t xml:space="preserve">‘</w:t>
-      </w:r>
-      <w:r>
-        <w:t xml:space="preserve">Testing</w:t>
-      </w:r>
-      <w:r>
-        <w:t xml:space="preserve">’</w:t>
-      </w:r>
-      <w:r>
-        <w:t xml:space="preserve"> </w:t>
-      </w:r>
-      <w:r>
-        <w:t xml:space="preserve">the performance of a model is going to depend on some of the core limitations of the model itself thus it makes sense to think of two sets benchmarking rules for network and interaction prediction models respectively (see</w:t>
-      </w:r>
-      <w:r>
-        <w:t xml:space="preserve"> </w:t>
-      </w:r>
-      <w:hyperlink w:anchor="fig-concept">
-        <w:r>
-          <w:rPr>
-            <w:rStyle w:val="Hyperlink"/>
-          </w:rPr>
-          <w:t xml:space="preserve">Figure 1</w:t>
-        </w:r>
-      </w:hyperlink>
-      <w:r>
-        <w:t xml:space="preserve"> </w:t>
-      </w:r>
-      <w:r>
-        <w:t xml:space="preserve">panel B).</w:t>
-      </w:r>
-    </w:p>
-    <w:p>
-      <w:pPr>
-        <w:numPr>
-          <w:ilvl w:val="0"/>
-          <w:numId w:val="1002"/>
-        </w:numPr>
-      </w:pPr>
-      <w:r>
-        <w:t xml:space="preserve">When it comes to network models we are concerned with the</w:t>
-      </w:r>
-      <w:r>
-        <w:t xml:space="preserve"> </w:t>
-      </w:r>
-      <w:r>
-        <w:t xml:space="preserve">‘</w:t>
-      </w:r>
-      <w:r>
-        <w:t xml:space="preserve">preservation</w:t>
-      </w:r>
-      <w:r>
-        <w:t xml:space="preserve">’</w:t>
-      </w:r>
-      <w:r>
-        <w:t xml:space="preserve"> </w:t>
-      </w:r>
-      <w:r>
-        <w:t xml:space="preserve">of structure and distribution of links across the network. For interaction models we want to ensure that we are able to retrieve interactions that really exist but also those that cannot exist (</w:t>
-      </w:r>
-      <w:r>
-        <w:rPr>
-          <w:iCs/>
-          <w:i/>
-        </w:rPr>
-        <w:t xml:space="preserve">sensu</w:t>
-      </w:r>
-      <w:r>
-        <w:t xml:space="preserve"> </w:t>
-      </w:r>
-      <w:r>
-        <w:t xml:space="preserve">forbidden links</w:t>
-      </w:r>
-      <w:r>
-        <w:t xml:space="preserve"> </w:t>
-      </w:r>
-      <w:r>
-        <w:t xml:space="preserve">Jordano (2016b)</w:t>
-      </w:r>
-      <w:r>
-        <w:t xml:space="preserve">)</w:t>
-      </w:r>
-    </w:p>
-    <w:p>
-      <w:pPr>
-        <w:pStyle w:val="BlockText"/>
-      </w:pPr>
-      <w:r>
-        <w:t xml:space="preserve">“</w:t>
-      </w:r>
-      <w:r>
-        <w:t xml:space="preserve">As long as these predictions are not perfect, some interactions will be predicted at the</w:t>
-      </w:r>
-      <w:r>
-        <w:t xml:space="preserve"> </w:t>
-      </w:r>
-      <w:r>
-        <w:t xml:space="preserve">‘</w:t>
-      </w:r>
-      <w:r>
-        <w:t xml:space="preserve">wrong</w:t>
-      </w:r>
-      <w:r>
-        <w:t xml:space="preserve">’</w:t>
-      </w:r>
-      <w:r>
-        <w:t xml:space="preserve"> </w:t>
-      </w:r>
-      <w:r>
-        <w:t xml:space="preserve">position in the network; these measures cannot describe the structural effect of these mistakes. On the other hand, measures of network structure can have the same value with interactions that fall at drastically different positions; this is in part because a lot of these measures covary with connectance, and in part because as long as these values are not 0 or their respective maximum, there is a large number of network configurations that can have the same value.</w:t>
-      </w:r>
-      <w:r>
-        <w:t xml:space="preserve">”</w:t>
-      </w:r>
-      <w:r>
-        <w:t xml:space="preserve"> </w:t>
-      </w:r>
-      <w:r>
-        <w:t xml:space="preserve">-</w:t>
-      </w:r>
-      <w:r>
-        <w:t xml:space="preserve"> </w:t>
-      </w:r>
-      <w:r>
-        <w:t xml:space="preserve">Poisot (2023)</w:t>
-      </w:r>
-    </w:p>
-    <w:bookmarkStart w:id="47" w:name="benchmarking-network-models"/>
-    <w:p>
-      <w:pPr>
-        <w:pStyle w:val="Heading5"/>
-      </w:pPr>
-      <w:r>
-        <w:t xml:space="preserve">2.1.2.1 Benchmarking network models</w:t>
-      </w:r>
-    </w:p>
-    <w:p>
-      <w:pPr>
-        <w:numPr>
-          <w:ilvl w:val="0"/>
-          <w:numId w:val="1003"/>
-        </w:numPr>
-      </w:pPr>
-      <w:r>
-        <w:t xml:space="preserve">Maybe look at some of the historic papers that compare some of the</w:t>
-      </w:r>
-      <w:r>
-        <w:t xml:space="preserve"> </w:t>
-      </w:r>
-      <w:r>
-        <w:t xml:space="preserve">‘</w:t>
-      </w:r>
-      <w:r>
-        <w:t xml:space="preserve">resource models</w:t>
-      </w:r>
-      <w:r>
-        <w:t xml:space="preserve">’</w:t>
-      </w:r>
-    </w:p>
-    <w:p>
-      <w:pPr>
-        <w:numPr>
-          <w:ilvl w:val="0"/>
-          <w:numId w:val="1003"/>
-        </w:numPr>
-      </w:pPr>
-      <w:r>
-        <w:t xml:space="preserve">See also</w:t>
-      </w:r>
-      <w:r>
-        <w:t xml:space="preserve"> </w:t>
-      </w:r>
-      <w:r>
-        <w:t xml:space="preserve">Allesina, Alonso, and Pascual (2008)</w:t>
-      </w:r>
-      <w:r>
-        <w:t xml:space="preserve"> </w:t>
-      </w:r>
-      <w:r>
-        <w:t xml:space="preserve">and the likelihood function that they use for model selection</w:t>
-      </w:r>
-    </w:p>
-    <w:p>
-      <w:pPr>
-        <w:numPr>
-          <w:ilvl w:val="0"/>
-          <w:numId w:val="1003"/>
-        </w:numPr>
-      </w:pPr>
-      <w:r>
-        <w:t xml:space="preserve">Look at</w:t>
-      </w:r>
-      <w:r>
-        <w:t xml:space="preserve"> </w:t>
-      </w:r>
-      <w:r>
-        <w:t xml:space="preserve">Vermaat, Dunne, and Gilbert (2009)</w:t>
-      </w:r>
-    </w:p>
-    <w:p>
-      <w:pPr>
-        <w:pStyle w:val="BlockText"/>
-      </w:pPr>
-      <w:r>
-        <w:t xml:space="preserve">“</w:t>
-      </w:r>
-      <w:r>
-        <w:t xml:space="preserve">Possibly, the most striking caveat of the use of summary statistics is that it cannot tell us whether or not a model is able to fully replicate empirical networks.</w:t>
-      </w:r>
-      <w:r>
-        <w:t xml:space="preserve">”</w:t>
-      </w:r>
-      <w:r>
-        <w:t xml:space="preserve"> </w:t>
-      </w:r>
-      <w:r>
-        <w:t xml:space="preserve">-</w:t>
-      </w:r>
-      <w:r>
-        <w:t xml:space="preserve"> </w:t>
-      </w:r>
-      <w:r>
-        <w:t xml:space="preserve">Allesina, Alonso, and Pascual (2008)</w:t>
-      </w:r>
-    </w:p>
-    <w:bookmarkEnd w:id="47"/>
-    <w:bookmarkStart w:id="56" w:name="benchmarking-interaction-models"/>
-    <w:p>
-      <w:pPr>
-        <w:pStyle w:val="Heading5"/>
-      </w:pPr>
-      <w:r>
-        <w:t xml:space="preserve">2.1.2.2 Benchmarking interaction models</w:t>
-      </w:r>
-    </w:p>
-    <w:p>
-      <w:pPr>
-        <w:numPr>
-          <w:ilvl w:val="0"/>
-          <w:numId w:val="1004"/>
-        </w:numPr>
-      </w:pPr>
-      <w:r>
-        <w:t xml:space="preserve">Main concern with predicting interactions is that we want to test the</w:t>
-      </w:r>
-      <w:r>
-        <w:t xml:space="preserve"> </w:t>
-      </w:r>
-      <w:r>
-        <w:t xml:space="preserve">‘</w:t>
-      </w:r>
-      <w:r>
-        <w:t xml:space="preserve">quality</w:t>
-      </w:r>
-      <w:r>
-        <w:t xml:space="preserve">’</w:t>
-      </w:r>
-      <w:r>
-        <w:t xml:space="preserve"> </w:t>
-      </w:r>
-      <w:r>
-        <w:t xml:space="preserve">of the links we are predicting (both true positives and true negatives), but the inherit sparsity (meaning high class imbalance) means that we also need to look at the balance of these predictions.</w:t>
-      </w:r>
-    </w:p>
-    <w:p>
-      <w:pPr>
-        <w:numPr>
-          <w:ilvl w:val="0"/>
-          <w:numId w:val="1004"/>
-        </w:numPr>
-      </w:pPr>
-      <w:r>
-        <w:t xml:space="preserve">“</w:t>
-      </w:r>
-      <w:r>
-        <w:t xml:space="preserve">Both precision and recall may be useful in cases where there is imbalanced data. However, it may be valuable to prioritize one over the other in cases where the outcome of a false positive or false negative is costly.</w:t>
-      </w:r>
-      <w:r>
-        <w:t xml:space="preserve">”</w:t>
-      </w:r>
-    </w:p>
-    <w:p>
-      <w:pPr>
-        <w:numPr>
-          <w:ilvl w:val="0"/>
-          <w:numId w:val="1004"/>
-        </w:numPr>
-      </w:pPr>
-      <w:r>
-        <w:t xml:space="preserve">Caveat regarding the use of real world interaction data both for training and validating predictions?</w:t>
-      </w:r>
-      <w:r>
-        <w:t xml:space="preserve"> </w:t>
-      </w:r>
-      <w:r>
-        <w:rPr>
-          <w:iCs/>
-          <w:i/>
-        </w:rPr>
-        <w:t xml:space="preserve">e.g.,</w:t>
-      </w:r>
-      <w:r>
-        <w:t xml:space="preserve"> </w:t>
-      </w:r>
-      <w:r>
-        <w:t xml:space="preserve">Poisot, Ouellet, et al. et al 2021 and Catchen et al 2023</w:t>
-      </w:r>
-    </w:p>
-    <w:p>
-      <w:pPr>
-        <w:numPr>
-          <w:ilvl w:val="0"/>
-          <w:numId w:val="1004"/>
-        </w:numPr>
-      </w:pPr>
-      <w:r>
-        <w:t xml:space="preserve">See</w:t>
-      </w:r>
-      <w:r>
-        <w:t xml:space="preserve"> </w:t>
-      </w:r>
-      <w:r>
-        <w:t xml:space="preserve">Poisot (2023)</w:t>
-      </w:r>
-    </w:p>
-    <w:p>
-      <w:pPr>
-        <w:numPr>
-          <w:ilvl w:val="1"/>
-          <w:numId w:val="1005"/>
-        </w:numPr>
-      </w:pPr>
-      <w:r>
-        <w:t xml:space="preserve">skill (ability to make the right prediction; evaluate whether low prevalence can lull us into a false sense of predictive accuracy)</w:t>
-      </w:r>
-    </w:p>
-    <w:p>
-      <w:pPr>
-        <w:numPr>
-          <w:ilvl w:val="1"/>
-          <w:numId w:val="1005"/>
-        </w:numPr>
-      </w:pPr>
-      <w:r>
-        <w:t xml:space="preserve">bias (trends towards systematically over-predicting one class)</w:t>
-      </w:r>
-    </w:p>
-    <w:p>
-      <w:pPr>
-        <w:numPr>
-          <w:ilvl w:val="1"/>
-          <w:numId w:val="1005"/>
-        </w:numPr>
-      </w:pPr>
-      <w:r>
-        <w:t xml:space="preserve">class imbalance (the relative number of cases representing interactions)</w:t>
-      </w:r>
-    </w:p>
-    <w:p>
-      <w:pPr>
-        <w:numPr>
-          <w:ilvl w:val="0"/>
-          <w:numId w:val="1004"/>
-        </w:numPr>
-      </w:pPr>
-      <w:r>
-        <w:t xml:space="preserve">“</w:t>
-      </w:r>
-      <w:r>
-        <w:t xml:space="preserve">These results suggest that learning from a dataset with very low connectance can be a different task than for more connected networks: it becomes increasingly important to capture the mechanisms that make an interaction exist, and therefore having a slightly more biased training dataset might be beneficial. As connectance increases, the need for biased training sets is less prominent, as learning the rules for which interactions do not exist starts gaining importance</w:t>
-      </w:r>
-      <w:r>
-        <w:t xml:space="preserve">”</w:t>
-      </w:r>
-    </w:p>
-    <w:p>
-      <w:pPr>
-        <w:numPr>
-          <w:ilvl w:val="0"/>
-          <w:numId w:val="1004"/>
-        </w:numPr>
-      </w:pPr>
-      <w:r>
-        <w:t xml:space="preserve">Maybe also looking at how well a model can recover</w:t>
-      </w:r>
-      <w:r>
-        <w:t xml:space="preserve"> </w:t>
-      </w:r>
-      <w:r>
-        <w:t xml:space="preserve">‘</w:t>
-      </w:r>
-      <w:r>
-        <w:t xml:space="preserve">missing links</w:t>
-      </w:r>
-      <w:r>
-        <w:t xml:space="preserve">’</w:t>
-      </w:r>
-      <w:r>
-        <w:t xml:space="preserve"> </w:t>
-      </w:r>
-      <w:r>
-        <w:rPr>
-          <w:iCs/>
-          <w:i/>
-        </w:rPr>
-        <w:t xml:space="preserve">i.e.,</w:t>
-      </w:r>
-      <w:r>
-        <w:t xml:space="preserve"> </w:t>
-      </w:r>
-      <w:r>
-        <w:t xml:space="preserve">false negatives</w:t>
-      </w:r>
-      <w:r>
-        <w:t xml:space="preserve"> </w:t>
-      </w:r>
-      <w:r>
-        <w:rPr>
-          <w:iCs/>
-          <w:i/>
-        </w:rPr>
-        <w:t xml:space="preserve">sensu</w:t>
-      </w:r>
-      <w:r>
-        <w:t xml:space="preserve"> </w:t>
-      </w:r>
-      <w:r>
-        <w:t xml:space="preserve">what we did in</w:t>
-      </w:r>
-      <w:r>
-        <w:t xml:space="preserve"> </w:t>
-      </w:r>
-      <w:r>
-        <w:t xml:space="preserve">Strydom et al. (2022)</w:t>
-      </w:r>
-    </w:p>
-    <w:p>
-      <w:pPr>
-        <w:numPr>
-          <w:ilvl w:val="0"/>
-          <w:numId w:val="1004"/>
-        </w:numPr>
-      </w:pPr>
-      <w:r>
-        <w:t xml:space="preserve">Need to discuss the key differences and implications between predicting a metaweb (</w:t>
-      </w:r>
-      <w:r>
-        <w:rPr>
-          <w:iCs/>
-          <w:i/>
-        </w:rPr>
-        <w:t xml:space="preserve">sensu</w:t>
-      </w:r>
-      <w:r>
-        <w:t xml:space="preserve"> </w:t>
-      </w:r>
-      <w:r>
-        <w:t xml:space="preserve">Jennifer A. Dunne (2006)</w:t>
-      </w:r>
-      <w:r>
-        <w:t xml:space="preserve">) and a network realisation. Maybe also</w:t>
-      </w:r>
-      <w:r>
-        <w:t xml:space="preserve"> </w:t>
-      </w:r>
-      <w:r>
-        <w:t xml:space="preserve">Poisot, Stouffer, and Gravel (2015)</w:t>
-      </w:r>
-      <w:r>
-        <w:t xml:space="preserve"> </w:t>
-      </w:r>
-      <w:r>
-        <w:t xml:space="preserve">that discuss how the local factors are going to play a role.</w:t>
-      </w:r>
     </w:p>
     <w:tbl>
       <w:tblPr>
@@ -4741,7 +4525,7 @@
       <w:tr>
         <w:tc>
           <w:tcPr/>
-          <w:bookmarkStart w:id="51" w:name="fig-topology"/>
+          <w:bookmarkStart w:id="50" w:name="fig-dendo"/>
           <w:p>
             <w:pPr>
               <w:pStyle w:val="Compact"/>
@@ -4752,18 +4536,617 @@
                 <wp:inline>
                   <wp:extent cx="5334000" cy="3810000"/>
                   <wp:effectExtent b="0" l="0" r="0" t="0"/>
-                  <wp:docPr descr="" title="" id="49" name="Picture"/>
+                  <wp:docPr descr="" title="" id="48" name="Picture"/>
                   <a:graphic>
                     <a:graphicData uri="http://schemas.openxmlformats.org/drawingml/2006/picture">
                       <pic:pic>
                         <pic:nvPicPr>
-                          <pic:cNvPr descr="index_files/figure-docx/notebooks-model_quantitative-fig-topology-output-2.png" id="50" name="Picture"/>
+                          <pic:cNvPr descr="index_files/figure-docx/notebooks-model_qualitative-fig-dendo-output-1.png" id="49" name="Picture"/>
                           <pic:cNvPicPr>
                             <a:picLocks noChangeArrowheads="1" noChangeAspect="1"/>
                           </pic:cNvPicPr>
                         </pic:nvPicPr>
                         <pic:blipFill>
-                          <a:blip r:embed="rId48"/>
+                          <a:blip r:embed="rId47"/>
+                          <a:stretch>
+                            <a:fillRect/>
+                          </a:stretch>
+                        </pic:blipFill>
+                        <pic:spPr bwMode="auto">
+                          <a:xfrm>
+                            <a:off x="0" y="0"/>
+                            <a:ext cx="5334000" cy="3810000"/>
+                          </a:xfrm>
+                          <a:prstGeom prst="rect">
+                            <a:avLst/>
+                          </a:prstGeom>
+                          <a:noFill/>
+                          <a:ln w="9525">
+                            <a:noFill/>
+                            <a:headEnd/>
+                            <a:tailEnd/>
+                          </a:ln>
+                        </pic:spPr>
+                      </pic:pic>
+                    </a:graphicData>
+                  </a:graphic>
+                </wp:inline>
+              </w:drawing>
+            </w:r>
+          </w:p>
+          <w:p>
+            <w:pPr>
+              <w:jc w:val="center"/>
+            </w:pPr>
+            <w:pPr>
+              <w:jc w:val="start"/>
+              <w:spacing w:before="200"/>
+              <w:pStyle w:val="ImageCaption"/>
+            </w:pPr>
+            <w:r>
+              <w:t xml:space="preserve">Figure 5: Dendrogram of the trait table</w:t>
+            </w:r>
+          </w:p>
+          <w:bookmarkEnd w:id="50"/>
+        </w:tc>
+      </w:tr>
+    </w:tbl>
+    <w:p>
+      <w:pPr>
+        <w:pStyle w:val="BodyText"/>
+      </w:pPr>
+      <w:r>
+        <w:rPr>
+          <w:vertAlign w:val="subscript"/>
+        </w:rPr>
+        <w:t xml:space="preserve">Source:</w:t>
+      </w:r>
+      <w:r>
+        <w:rPr>
+          <w:vertAlign w:val="subscript"/>
+        </w:rPr>
+        <w:t xml:space="preserve"> </w:t>
+      </w:r>
+      <w:hyperlink r:id="rId46">
+        <w:r>
+          <w:rPr>
+            <w:rStyle w:val="Hyperlink"/>
+            <w:vertAlign w:val="subscript"/>
+          </w:rPr>
+          <w:t xml:space="preserve">Article Notebook</w:t>
+        </w:r>
+      </w:hyperlink>
+    </w:p>
+    <w:bookmarkEnd w:id="51"/>
+    <w:bookmarkStart w:id="62" w:name="model-benchmarking"/>
+    <w:p>
+      <w:pPr>
+        <w:pStyle w:val="Heading4"/>
+      </w:pPr>
+      <w:r>
+        <w:t xml:space="preserve">2.2.2 Model benchmarking</w:t>
+      </w:r>
+    </w:p>
+    <w:p>
+      <w:pPr>
+        <w:numPr>
+          <w:ilvl w:val="0"/>
+          <w:numId w:val="1002"/>
+        </w:numPr>
+      </w:pPr>
+      <w:r>
+        <w:t xml:space="preserve">‘</w:t>
+      </w:r>
+      <w:r>
+        <w:t xml:space="preserve">Testing</w:t>
+      </w:r>
+      <w:r>
+        <w:t xml:space="preserve">’</w:t>
+      </w:r>
+      <w:r>
+        <w:t xml:space="preserve"> </w:t>
+      </w:r>
+      <w:r>
+        <w:t xml:space="preserve">the performance of a model is going to depend on some of the core limitations of the model itself thus it makes sense to think of two sets benchmarking rules for network and interaction prediction models respectively (see</w:t>
+      </w:r>
+      <w:r>
+        <w:t xml:space="preserve"> </w:t>
+      </w:r>
+      <w:hyperlink w:anchor="fig-concept">
+        <w:r>
+          <w:rPr>
+            <w:rStyle w:val="Hyperlink"/>
+          </w:rPr>
+          <w:t xml:space="preserve">Figure 1</w:t>
+        </w:r>
+      </w:hyperlink>
+      <w:r>
+        <w:t xml:space="preserve"> </w:t>
+      </w:r>
+      <w:r>
+        <w:t xml:space="preserve">panel B).</w:t>
+      </w:r>
+    </w:p>
+    <w:p>
+      <w:pPr>
+        <w:numPr>
+          <w:ilvl w:val="0"/>
+          <w:numId w:val="1002"/>
+        </w:numPr>
+      </w:pPr>
+      <w:r>
+        <w:t xml:space="preserve">When it comes to network models we are concerned with the</w:t>
+      </w:r>
+      <w:r>
+        <w:t xml:space="preserve"> </w:t>
+      </w:r>
+      <w:r>
+        <w:t xml:space="preserve">‘</w:t>
+      </w:r>
+      <w:r>
+        <w:t xml:space="preserve">preservation</w:t>
+      </w:r>
+      <w:r>
+        <w:t xml:space="preserve">’</w:t>
+      </w:r>
+      <w:r>
+        <w:t xml:space="preserve"> </w:t>
+      </w:r>
+      <w:r>
+        <w:t xml:space="preserve">of structure and distribution of links across the network. For interaction models we want to ensure that we are able to retrieve interactions that really exist but also those that cannot exist (</w:t>
+      </w:r>
+      <w:r>
+        <w:rPr>
+          <w:iCs/>
+          <w:i/>
+        </w:rPr>
+        <w:t xml:space="preserve">sensu</w:t>
+      </w:r>
+      <w:r>
+        <w:t xml:space="preserve"> </w:t>
+      </w:r>
+      <w:r>
+        <w:t xml:space="preserve">forbidden links</w:t>
+      </w:r>
+      <w:r>
+        <w:t xml:space="preserve"> </w:t>
+      </w:r>
+      <w:r>
+        <w:t xml:space="preserve">Jordano (2016b)</w:t>
+      </w:r>
+      <w:r>
+        <w:t xml:space="preserve">)</w:t>
+      </w:r>
+    </w:p>
+    <w:p>
+      <w:pPr>
+        <w:pStyle w:val="BlockText"/>
+      </w:pPr>
+      <w:r>
+        <w:t xml:space="preserve">“</w:t>
+      </w:r>
+      <w:r>
+        <w:t xml:space="preserve">As long as these predictions are not perfect, some interactions will be predicted at the</w:t>
+      </w:r>
+      <w:r>
+        <w:t xml:space="preserve"> </w:t>
+      </w:r>
+      <w:r>
+        <w:t xml:space="preserve">‘</w:t>
+      </w:r>
+      <w:r>
+        <w:t xml:space="preserve">wrong</w:t>
+      </w:r>
+      <w:r>
+        <w:t xml:space="preserve">’</w:t>
+      </w:r>
+      <w:r>
+        <w:t xml:space="preserve"> </w:t>
+      </w:r>
+      <w:r>
+        <w:t xml:space="preserve">position in the network; these measures cannot describe the structural effect of these mistakes. On the other hand, measures of network structure can have the same value with interactions that fall at drastically different positions; this is in part because a lot of these measures covary with connectance, and in part because as long as these values are not 0 or their respective maximum, there is a large number of network configurations that can have the same value.</w:t>
+      </w:r>
+      <w:r>
+        <w:t xml:space="preserve">”</w:t>
+      </w:r>
+      <w:r>
+        <w:t xml:space="preserve"> </w:t>
+      </w:r>
+      <w:r>
+        <w:t xml:space="preserve">-</w:t>
+      </w:r>
+      <w:r>
+        <w:t xml:space="preserve"> </w:t>
+      </w:r>
+      <w:r>
+        <w:t xml:space="preserve">Poisot (2023)</w:t>
+      </w:r>
+    </w:p>
+    <w:bookmarkStart w:id="52" w:name="benchmarking-network-models"/>
+    <w:p>
+      <w:pPr>
+        <w:pStyle w:val="Heading5"/>
+      </w:pPr>
+      <w:r>
+        <w:t xml:space="preserve">2.2.2.1 Benchmarking network models</w:t>
+      </w:r>
+    </w:p>
+    <w:p>
+      <w:pPr>
+        <w:numPr>
+          <w:ilvl w:val="0"/>
+          <w:numId w:val="1003"/>
+        </w:numPr>
+      </w:pPr>
+      <w:r>
+        <w:t xml:space="preserve">Maybe look at some of the historic papers that compare some of the</w:t>
+      </w:r>
+      <w:r>
+        <w:t xml:space="preserve"> </w:t>
+      </w:r>
+      <w:r>
+        <w:t xml:space="preserve">‘</w:t>
+      </w:r>
+      <w:r>
+        <w:t xml:space="preserve">resource models</w:t>
+      </w:r>
+      <w:r>
+        <w:t xml:space="preserve">’</w:t>
+      </w:r>
+    </w:p>
+    <w:p>
+      <w:pPr>
+        <w:numPr>
+          <w:ilvl w:val="0"/>
+          <w:numId w:val="1003"/>
+        </w:numPr>
+      </w:pPr>
+      <w:r>
+        <w:t xml:space="preserve">See also</w:t>
+      </w:r>
+      <w:r>
+        <w:t xml:space="preserve"> </w:t>
+      </w:r>
+      <w:r>
+        <w:t xml:space="preserve">Allesina, Alonso, and Pascual (2008)</w:t>
+      </w:r>
+      <w:r>
+        <w:t xml:space="preserve"> </w:t>
+      </w:r>
+      <w:r>
+        <w:t xml:space="preserve">and the likelihood function that they use for model selection</w:t>
+      </w:r>
+    </w:p>
+    <w:p>
+      <w:pPr>
+        <w:numPr>
+          <w:ilvl w:val="0"/>
+          <w:numId w:val="1003"/>
+        </w:numPr>
+      </w:pPr>
+      <w:r>
+        <w:t xml:space="preserve">Look at</w:t>
+      </w:r>
+      <w:r>
+        <w:t xml:space="preserve"> </w:t>
+      </w:r>
+      <w:r>
+        <w:t xml:space="preserve">Vermaat, Dunne, and Gilbert (2009)</w:t>
+      </w:r>
+    </w:p>
+    <w:p>
+      <w:pPr>
+        <w:pStyle w:val="BlockText"/>
+      </w:pPr>
+      <w:r>
+        <w:t xml:space="preserve">“</w:t>
+      </w:r>
+      <w:r>
+        <w:t xml:space="preserve">Possibly, the most striking caveat of the use of summary statistics is that it cannot tell us whether or not a model is able to fully replicate empirical networks.</w:t>
+      </w:r>
+      <w:r>
+        <w:t xml:space="preserve">”</w:t>
+      </w:r>
+      <w:r>
+        <w:t xml:space="preserve"> </w:t>
+      </w:r>
+      <w:r>
+        <w:t xml:space="preserve">-</w:t>
+      </w:r>
+      <w:r>
+        <w:t xml:space="preserve"> </w:t>
+      </w:r>
+      <w:r>
+        <w:t xml:space="preserve">Allesina, Alonso, and Pascual (2008)</w:t>
+      </w:r>
+    </w:p>
+    <w:bookmarkEnd w:id="52"/>
+    <w:bookmarkStart w:id="61" w:name="benchmarking-interaction-models"/>
+    <w:p>
+      <w:pPr>
+        <w:pStyle w:val="Heading5"/>
+      </w:pPr>
+      <w:r>
+        <w:t xml:space="preserve">2.2.2.2 Benchmarking interaction models</w:t>
+      </w:r>
+    </w:p>
+    <w:p>
+      <w:pPr>
+        <w:numPr>
+          <w:ilvl w:val="0"/>
+          <w:numId w:val="1004"/>
+        </w:numPr>
+      </w:pPr>
+      <w:r>
+        <w:t xml:space="preserve">Main concern with predicting interactions is that we want to test the</w:t>
+      </w:r>
+      <w:r>
+        <w:t xml:space="preserve"> </w:t>
+      </w:r>
+      <w:r>
+        <w:t xml:space="preserve">‘</w:t>
+      </w:r>
+      <w:r>
+        <w:t xml:space="preserve">quality</w:t>
+      </w:r>
+      <w:r>
+        <w:t xml:space="preserve">’</w:t>
+      </w:r>
+      <w:r>
+        <w:t xml:space="preserve"> </w:t>
+      </w:r>
+      <w:r>
+        <w:t xml:space="preserve">of the links we are predicting (both true positives and true negatives), but the inherit sparsity (meaning high class imbalance) means that we also need to look at the balance of these predictions.</w:t>
+      </w:r>
+    </w:p>
+    <w:p>
+      <w:pPr>
+        <w:numPr>
+          <w:ilvl w:val="0"/>
+          <w:numId w:val="1004"/>
+        </w:numPr>
+      </w:pPr>
+      <w:r>
+        <w:t xml:space="preserve">“</w:t>
+      </w:r>
+      <w:r>
+        <w:t xml:space="preserve">Both precision and recall may be useful in cases where there is imbalanced data. However, it may be valuable to prioritize one over the other in cases where the outcome of a false positive or false negative is costly.</w:t>
+      </w:r>
+      <w:r>
+        <w:t xml:space="preserve">”</w:t>
+      </w:r>
+    </w:p>
+    <w:p>
+      <w:pPr>
+        <w:numPr>
+          <w:ilvl w:val="0"/>
+          <w:numId w:val="1004"/>
+        </w:numPr>
+      </w:pPr>
+      <w:r>
+        <w:t xml:space="preserve">Caveat regarding the use of real world interaction data both for training and validating predictions?</w:t>
+      </w:r>
+      <w:r>
+        <w:t xml:space="preserve"> </w:t>
+      </w:r>
+      <w:r>
+        <w:rPr>
+          <w:iCs/>
+          <w:i/>
+        </w:rPr>
+        <w:t xml:space="preserve">e.g.,</w:t>
+      </w:r>
+      <w:r>
+        <w:t xml:space="preserve"> </w:t>
+      </w:r>
+      <w:r>
+        <w:t xml:space="preserve">Poisot, Ouellet, et al. et al 2021 and Catchen et al 2023</w:t>
+      </w:r>
+    </w:p>
+    <w:p>
+      <w:pPr>
+        <w:numPr>
+          <w:ilvl w:val="0"/>
+          <w:numId w:val="1004"/>
+        </w:numPr>
+      </w:pPr>
+      <w:r>
+        <w:t xml:space="preserve">See</w:t>
+      </w:r>
+      <w:r>
+        <w:t xml:space="preserve"> </w:t>
+      </w:r>
+      <w:r>
+        <w:t xml:space="preserve">Poisot (2023)</w:t>
+      </w:r>
+    </w:p>
+    <w:p>
+      <w:pPr>
+        <w:numPr>
+          <w:ilvl w:val="1"/>
+          <w:numId w:val="1005"/>
+        </w:numPr>
+      </w:pPr>
+      <w:r>
+        <w:t xml:space="preserve">skill (ability to make the right prediction; evaluate whether low prevalence can lull us into a false sense of predictive accuracy)</w:t>
+      </w:r>
+    </w:p>
+    <w:p>
+      <w:pPr>
+        <w:numPr>
+          <w:ilvl w:val="1"/>
+          <w:numId w:val="1005"/>
+        </w:numPr>
+      </w:pPr>
+      <w:r>
+        <w:t xml:space="preserve">bias (trends towards systematically over-predicting one class)</w:t>
+      </w:r>
+    </w:p>
+    <w:p>
+      <w:pPr>
+        <w:numPr>
+          <w:ilvl w:val="1"/>
+          <w:numId w:val="1005"/>
+        </w:numPr>
+      </w:pPr>
+      <w:r>
+        <w:t xml:space="preserve">class imbalance (the relative number of cases representing interactions)</w:t>
+      </w:r>
+    </w:p>
+    <w:p>
+      <w:pPr>
+        <w:numPr>
+          <w:ilvl w:val="0"/>
+          <w:numId w:val="1004"/>
+        </w:numPr>
+      </w:pPr>
+      <w:r>
+        <w:t xml:space="preserve">“</w:t>
+      </w:r>
+      <w:r>
+        <w:t xml:space="preserve">These results suggest that learning from a dataset with very low connectance can be a different task than for more connected networks: it becomes increasingly important to capture the mechanisms that make an interaction exist, and therefore having a slightly more biased training dataset might be beneficial. As connectance increases, the need for biased training sets is less prominent, as learning the rules for which interactions do not exist starts gaining importance</w:t>
+      </w:r>
+      <w:r>
+        <w:t xml:space="preserve">”</w:t>
+      </w:r>
+    </w:p>
+    <w:p>
+      <w:pPr>
+        <w:numPr>
+          <w:ilvl w:val="0"/>
+          <w:numId w:val="1004"/>
+        </w:numPr>
+      </w:pPr>
+      <w:r>
+        <w:t xml:space="preserve">Maybe also looking at how well a model can recover</w:t>
+      </w:r>
+      <w:r>
+        <w:t xml:space="preserve"> </w:t>
+      </w:r>
+      <w:r>
+        <w:t xml:space="preserve">‘</w:t>
+      </w:r>
+      <w:r>
+        <w:t xml:space="preserve">missing links</w:t>
+      </w:r>
+      <w:r>
+        <w:t xml:space="preserve">’</w:t>
+      </w:r>
+      <w:r>
+        <w:t xml:space="preserve"> </w:t>
+      </w:r>
+      <w:r>
+        <w:rPr>
+          <w:iCs/>
+          <w:i/>
+        </w:rPr>
+        <w:t xml:space="preserve">i.e.,</w:t>
+      </w:r>
+      <w:r>
+        <w:t xml:space="preserve"> </w:t>
+      </w:r>
+      <w:r>
+        <w:t xml:space="preserve">false negatives</w:t>
+      </w:r>
+      <w:r>
+        <w:t xml:space="preserve"> </w:t>
+      </w:r>
+      <w:r>
+        <w:rPr>
+          <w:iCs/>
+          <w:i/>
+        </w:rPr>
+        <w:t xml:space="preserve">sensu</w:t>
+      </w:r>
+      <w:r>
+        <w:t xml:space="preserve"> </w:t>
+      </w:r>
+      <w:r>
+        <w:t xml:space="preserve">what we did in</w:t>
+      </w:r>
+      <w:r>
+        <w:t xml:space="preserve"> </w:t>
+      </w:r>
+      <w:r>
+        <w:t xml:space="preserve">Strydom et al. (2022)</w:t>
+      </w:r>
+    </w:p>
+    <w:p>
+      <w:pPr>
+        <w:numPr>
+          <w:ilvl w:val="0"/>
+          <w:numId w:val="1004"/>
+        </w:numPr>
+      </w:pPr>
+      <w:r>
+        <w:t xml:space="preserve">Need to discuss the key differences and implications between predicting a metaweb (</w:t>
+      </w:r>
+      <w:r>
+        <w:rPr>
+          <w:iCs/>
+          <w:i/>
+        </w:rPr>
+        <w:t xml:space="preserve">sensu</w:t>
+      </w:r>
+      <w:r>
+        <w:t xml:space="preserve"> </w:t>
+      </w:r>
+      <w:r>
+        <w:t xml:space="preserve">Jennifer A. Dunne (2006)</w:t>
+      </w:r>
+      <w:r>
+        <w:t xml:space="preserve">) and a network realisation. Maybe also</w:t>
+      </w:r>
+      <w:r>
+        <w:t xml:space="preserve"> </w:t>
+      </w:r>
+      <w:r>
+        <w:t xml:space="preserve">Poisot, Stouffer, and Gravel (2015)</w:t>
+      </w:r>
+      <w:r>
+        <w:t xml:space="preserve"> </w:t>
+      </w:r>
+      <w:r>
+        <w:t xml:space="preserve">that discuss how the local factors are going to play a role.</w:t>
+      </w:r>
+    </w:p>
+    <w:tbl>
+      <w:tblPr>
+        <w:tblStyle w:val="Table"/>
+        <w:tblW w:type="pct" w:w="5000"/>
+        <w:tblLook w:firstRow="0" w:lastRow="0" w:firstColumn="0" w:lastColumn="0" w:noHBand="0" w:noVBand="0" w:val="0000"/>
+        <w:jc w:val="start"/>
+        <w:tblLayout w:type="fixed"/>
+      </w:tblPr>
+      <w:tblGrid>
+        <w:gridCol w:w="7920"/>
+      </w:tblGrid>
+      <w:tr>
+        <w:tc>
+          <w:tcPr/>
+          <w:bookmarkStart w:id="56" w:name="fig-topology"/>
+          <w:p>
+            <w:pPr>
+              <w:pStyle w:val="Compact"/>
+              <w:jc w:val="center"/>
+            </w:pPr>
+            <w:r>
+              <w:drawing>
+                <wp:inline>
+                  <wp:extent cx="5334000" cy="3810000"/>
+                  <wp:effectExtent b="0" l="0" r="0" t="0"/>
+                  <wp:docPr descr="" title="" id="54" name="Picture"/>
+                  <a:graphic>
+                    <a:graphicData uri="http://schemas.openxmlformats.org/drawingml/2006/picture">
+                      <pic:pic>
+                        <pic:nvPicPr>
+                          <pic:cNvPr descr="index_files/figure-docx/notebooks-model_quantitative-fig-topology-output-2.png" id="55" name="Picture"/>
+                          <pic:cNvPicPr>
+                            <a:picLocks noChangeArrowheads="1" noChangeAspect="1"/>
+                          </pic:cNvPicPr>
+                        </pic:nvPicPr>
+                        <pic:blipFill>
+                          <a:blip r:embed="rId53"/>
                           <a:stretch>
                             <a:fillRect/>
                           </a:stretch>
@@ -4812,7 +5195,7 @@
               <w:t xml:space="preserve">.</w:t>
             </w:r>
           </w:p>
-          <w:bookmarkEnd w:id="51"/>
+          <w:bookmarkEnd w:id="56"/>
         </w:tc>
       </w:tr>
     </w:tbl>
@@ -4832,7 +5215,7 @@
         </w:rPr>
         <w:t xml:space="preserve"> </w:t>
       </w:r>
-      <w:hyperlink r:id="rId41">
+      <w:hyperlink r:id="rId46">
         <w:r>
           <w:rPr>
             <w:rStyle w:val="Hyperlink"/>
@@ -4870,7 +5253,7 @@
       <w:tr>
         <w:tc>
           <w:tcPr/>
-          <w:bookmarkStart w:id="55" w:name="fig-pichler"/>
+          <w:bookmarkStart w:id="60" w:name="fig-pichler"/>
           <w:p>
             <w:pPr>
               <w:pStyle w:val="Compact"/>
@@ -4881,18 +5264,18 @@
                 <wp:inline>
                   <wp:extent cx="5334000" cy="3895724"/>
                   <wp:effectExtent b="0" l="0" r="0" t="0"/>
-                  <wp:docPr descr="" title="" id="53" name="Picture"/>
+                  <wp:docPr descr="" title="" id="58" name="Picture"/>
                   <a:graphic>
                     <a:graphicData uri="http://schemas.openxmlformats.org/drawingml/2006/picture">
                       <pic:pic>
                         <pic:nvPicPr>
-                          <pic:cNvPr descr="images/pichler_result.png" id="54" name="Picture"/>
+                          <pic:cNvPr descr="images/pichler_result.png" id="59" name="Picture"/>
                           <pic:cNvPicPr>
                             <a:picLocks noChangeArrowheads="1" noChangeAspect="1"/>
                           </pic:cNvPicPr>
                         </pic:nvPicPr>
                         <pic:blipFill>
-                          <a:blip r:embed="rId52"/>
+                          <a:blip r:embed="rId57"/>
                           <a:stretch>
                             <a:fillRect/>
                           </a:stretch>
@@ -4938,15 +5321,15 @@
               <w:t xml:space="preserve">Pichler et al. (2020)</w:t>
             </w:r>
           </w:p>
-          <w:bookmarkEnd w:id="55"/>
+          <w:bookmarkEnd w:id="60"/>
         </w:tc>
       </w:tr>
     </w:tbl>
-    <w:bookmarkEnd w:id="56"/>
-    <w:bookmarkEnd w:id="57"/>
-    <w:bookmarkEnd w:id="58"/>
-    <w:bookmarkEnd w:id="59"/>
-    <w:bookmarkStart w:id="60" w:name="X10d4c98949b0b8bd04c4327e5077e0346a49cab"/>
+    <w:bookmarkEnd w:id="61"/>
+    <w:bookmarkEnd w:id="62"/>
+    <w:bookmarkEnd w:id="63"/>
+    <w:bookmarkEnd w:id="64"/>
+    <w:bookmarkStart w:id="65" w:name="X10d4c98949b0b8bd04c4327e5077e0346a49cab"/>
     <w:p>
       <w:pPr>
         <w:pStyle w:val="Heading2"/>
@@ -5308,8 +5691,8 @@
         <w:t xml:space="preserve">— Roslin et al. (2013, p. 2)</w:t>
       </w:r>
     </w:p>
-    <w:bookmarkEnd w:id="60"/>
-    <w:bookmarkStart w:id="61" w:name="discussion"/>
+    <w:bookmarkEnd w:id="65"/>
+    <w:bookmarkStart w:id="66" w:name="discussion"/>
     <w:p>
       <w:pPr>
         <w:pStyle w:val="Heading2"/>
@@ -5552,8 +5935,8 @@
         <w:t xml:space="preserve">)</w:t>
       </w:r>
     </w:p>
-    <w:bookmarkEnd w:id="61"/>
-    <w:bookmarkStart w:id="164" w:name="references"/>
+    <w:bookmarkEnd w:id="66"/>
+    <w:bookmarkStart w:id="176" w:name="references"/>
     <w:p>
       <w:pPr>
         <w:pStyle w:val="Heading2"/>
@@ -5578,7 +5961,7 @@
         </w:rPr>
         <w:t xml:space="preserve"> </w:t>
       </w:r>
-      <w:hyperlink r:id="rId41">
+      <w:hyperlink r:id="rId46">
         <w:r>
           <w:rPr>
             <w:rStyle w:val="Hyperlink"/>
@@ -5588,8 +5971,8 @@
         </w:r>
       </w:hyperlink>
     </w:p>
-    <w:bookmarkStart w:id="163" w:name="refs"/>
-    <w:bookmarkStart w:id="63" w:name="ref-allesinaGeneralModelFood2008"/>
+    <w:bookmarkStart w:id="175" w:name="refs"/>
+    <w:bookmarkStart w:id="68" w:name="ref-allesinaGeneralModelFood2008"/>
     <w:p>
       <w:pPr>
         <w:pStyle w:val="Bibliography"/>
@@ -5643,7 +6026,7 @@
       <w:r>
         <w:t xml:space="preserve"> </w:t>
       </w:r>
-      <w:hyperlink r:id="rId62">
+      <w:hyperlink r:id="rId67">
         <w:r>
           <w:rPr>
             <w:rStyle w:val="Hyperlink"/>
@@ -5655,8 +6038,8 @@
         <w:t xml:space="preserve">.</w:t>
       </w:r>
     </w:p>
-    <w:bookmarkEnd w:id="63"/>
-    <w:bookmarkStart w:id="65" w:name="ref-banvilleWhatConstrainsFood2023"/>
+    <w:bookmarkEnd w:id="68"/>
+    <w:bookmarkStart w:id="70" w:name="ref-banvilleWhatConstrainsFood2023"/>
     <w:p>
       <w:pPr>
         <w:pStyle w:val="Bibliography"/>
@@ -5701,7 +6084,7 @@
       <w:r>
         <w:t xml:space="preserve"> </w:t>
       </w:r>
-      <w:hyperlink r:id="rId64">
+      <w:hyperlink r:id="rId69">
         <w:r>
           <w:rPr>
             <w:rStyle w:val="Hyperlink"/>
@@ -5713,8 +6096,8 @@
         <w:t xml:space="preserve">.</w:t>
       </w:r>
     </w:p>
-    <w:bookmarkEnd w:id="65"/>
-    <w:bookmarkStart w:id="67" w:name="Xf46d66f38296066c1100d9812a6303bc71ed153"/>
+    <w:bookmarkEnd w:id="70"/>
+    <w:bookmarkStart w:id="72" w:name="Xf46d66f38296066c1100d9812a6303bc71ed153"/>
     <w:p>
       <w:pPr>
         <w:pStyle w:val="Bibliography"/>
@@ -5747,7 +6130,7 @@
       <w:r>
         <w:t xml:space="preserve"> </w:t>
       </w:r>
-      <w:hyperlink r:id="rId66">
+      <w:hyperlink r:id="rId71">
         <w:r>
           <w:rPr>
             <w:rStyle w:val="Hyperlink"/>
@@ -5759,8 +6142,8 @@
         <w:t xml:space="preserve">.</w:t>
       </w:r>
     </w:p>
-    <w:bookmarkEnd w:id="67"/>
-    <w:bookmarkStart w:id="69" w:name="ref-beckerOptimisingPredictiveModels2022"/>
+    <w:bookmarkEnd w:id="72"/>
+    <w:bookmarkStart w:id="74" w:name="ref-beckerOptimisingPredictiveModels2022"/>
     <w:p>
       <w:pPr>
         <w:pStyle w:val="Bibliography"/>
@@ -5793,7 +6176,7 @@
       <w:r>
         <w:t xml:space="preserve"> </w:t>
       </w:r>
-      <w:hyperlink r:id="rId68">
+      <w:hyperlink r:id="rId73">
         <w:r>
           <w:rPr>
             <w:rStyle w:val="Hyperlink"/>
@@ -5805,8 +6188,8 @@
         <w:t xml:space="preserve">.</w:t>
       </w:r>
     </w:p>
-    <w:bookmarkEnd w:id="69"/>
-    <w:bookmarkStart w:id="71" w:name="ref-beckermanForagingBiologyPredicts2006"/>
+    <w:bookmarkEnd w:id="74"/>
+    <w:bookmarkStart w:id="76" w:name="ref-beckermanForagingBiologyPredicts2006"/>
     <w:p>
       <w:pPr>
         <w:pStyle w:val="Bibliography"/>
@@ -5839,7 +6222,7 @@
       <w:r>
         <w:t xml:space="preserve"> </w:t>
       </w:r>
-      <w:hyperlink r:id="rId70">
+      <w:hyperlink r:id="rId75">
         <w:r>
           <w:rPr>
             <w:rStyle w:val="Hyperlink"/>
@@ -5851,8 +6234,8 @@
         <w:t xml:space="preserve">.</w:t>
       </w:r>
     </w:p>
-    <w:bookmarkEnd w:id="71"/>
-    <w:bookmarkStart w:id="73" w:name="ref-berlowGoldilocksFactorFood2008"/>
+    <w:bookmarkEnd w:id="76"/>
+    <w:bookmarkStart w:id="78" w:name="ref-berlowGoldilocksFactorFood2008"/>
     <w:p>
       <w:pPr>
         <w:pStyle w:val="Bibliography"/>
@@ -5906,7 +6289,7 @@
       <w:r>
         <w:t xml:space="preserve"> </w:t>
       </w:r>
-      <w:hyperlink r:id="rId72">
+      <w:hyperlink r:id="rId77">
         <w:r>
           <w:rPr>
             <w:rStyle w:val="Hyperlink"/>
@@ -5918,8 +6301,8 @@
         <w:t xml:space="preserve">.</w:t>
       </w:r>
     </w:p>
-    <w:bookmarkEnd w:id="73"/>
-    <w:bookmarkStart w:id="75" w:name="ref-blanchetCooccurrenceNotEvidence2020"/>
+    <w:bookmarkEnd w:id="78"/>
+    <w:bookmarkStart w:id="80" w:name="ref-blanchetCooccurrenceNotEvidence2020"/>
     <w:p>
       <w:pPr>
         <w:pStyle w:val="Bibliography"/>
@@ -5952,7 +6335,7 @@
       <w:r>
         <w:t xml:space="preserve"> </w:t>
       </w:r>
-      <w:hyperlink r:id="rId74">
+      <w:hyperlink r:id="rId79">
         <w:r>
           <w:rPr>
             <w:rStyle w:val="Hyperlink"/>
@@ -5964,8 +6347,8 @@
         <w:t xml:space="preserve">.</w:t>
       </w:r>
     </w:p>
-    <w:bookmarkEnd w:id="75"/>
-    <w:bookmarkStart w:id="77" w:name="ref-brimacombeApplyingMethodIts2024"/>
+    <w:bookmarkEnd w:id="80"/>
+    <w:bookmarkStart w:id="82" w:name="ref-brimacombeApplyingMethodIts2024"/>
     <w:p>
       <w:pPr>
         <w:pStyle w:val="Bibliography"/>
@@ -5994,7 +6377,7 @@
       <w:r>
         <w:t xml:space="preserve"> </w:t>
       </w:r>
-      <w:hyperlink r:id="rId76">
+      <w:hyperlink r:id="rId81">
         <w:r>
           <w:rPr>
             <w:rStyle w:val="Hyperlink"/>
@@ -6006,8 +6389,8 @@
         <w:t xml:space="preserve">.</w:t>
       </w:r>
     </w:p>
-    <w:bookmarkEnd w:id="77"/>
-    <w:bookmarkStart w:id="79" w:name="X539896ce86e228708f5963ceeaf0e82711f0c07"/>
+    <w:bookmarkEnd w:id="82"/>
+    <w:bookmarkStart w:id="84" w:name="X539896ce86e228708f5963ceeaf0e82711f0c07"/>
     <w:p>
       <w:pPr>
         <w:pStyle w:val="Bibliography"/>
@@ -6040,7 +6423,7 @@
       <w:r>
         <w:t xml:space="preserve"> </w:t>
       </w:r>
-      <w:hyperlink r:id="rId78">
+      <w:hyperlink r:id="rId83">
         <w:r>
           <w:rPr>
             <w:rStyle w:val="Hyperlink"/>
@@ -6052,8 +6435,8 @@
         <w:t xml:space="preserve">.</w:t>
       </w:r>
     </w:p>
-    <w:bookmarkEnd w:id="79"/>
-    <w:bookmarkStart w:id="81" w:name="ref-caronAddressingEltonianShortfall2022"/>
+    <w:bookmarkEnd w:id="84"/>
+    <w:bookmarkStart w:id="86" w:name="ref-caronAddressingEltonianShortfall2022"/>
     <w:p>
       <w:pPr>
         <w:pStyle w:val="Bibliography"/>
@@ -6098,7 +6481,7 @@
       <w:r>
         <w:t xml:space="preserve"> </w:t>
       </w:r>
-      <w:hyperlink r:id="rId80">
+      <w:hyperlink r:id="rId85">
         <w:r>
           <w:rPr>
             <w:rStyle w:val="Hyperlink"/>
@@ -6110,8 +6493,8 @@
         <w:t xml:space="preserve">.</w:t>
       </w:r>
     </w:p>
-    <w:bookmarkEnd w:id="81"/>
-    <w:bookmarkStart w:id="83" w:name="X5c779d5ad003a7245ae62c5694cc82a24ffb865"/>
+    <w:bookmarkEnd w:id="86"/>
+    <w:bookmarkStart w:id="88" w:name="X5c779d5ad003a7245ae62c5694cc82a24ffb865"/>
     <w:p>
       <w:pPr>
         <w:pStyle w:val="Bibliography"/>
@@ -6144,7 +6527,7 @@
       <w:r>
         <w:t xml:space="preserve"> </w:t>
       </w:r>
-      <w:hyperlink r:id="rId82">
+      <w:hyperlink r:id="rId87">
         <w:r>
           <w:rPr>
             <w:rStyle w:val="Hyperlink"/>
@@ -6156,8 +6539,8 @@
         <w:t xml:space="preserve">.</w:t>
       </w:r>
     </w:p>
-    <w:bookmarkEnd w:id="83"/>
-    <w:bookmarkStart w:id="85" w:name="Xb1d8b6b275822be1886d160023287af73cce966"/>
+    <w:bookmarkEnd w:id="88"/>
+    <w:bookmarkStart w:id="90" w:name="Xb1d8b6b275822be1886d160023287af73cce966"/>
     <w:p>
       <w:pPr>
         <w:pStyle w:val="Bibliography"/>
@@ -6190,7 +6573,7 @@
       <w:r>
         <w:t xml:space="preserve"> </w:t>
       </w:r>
-      <w:hyperlink r:id="rId84">
+      <w:hyperlink r:id="rId89">
         <w:r>
           <w:rPr>
             <w:rStyle w:val="Hyperlink"/>
@@ -6202,8 +6585,8 @@
         <w:t xml:space="preserve">.</w:t>
       </w:r>
     </w:p>
-    <w:bookmarkEnd w:id="85"/>
-    <w:bookmarkStart w:id="86" w:name="ref-cohenCommunityFoodWebs1990"/>
+    <w:bookmarkEnd w:id="90"/>
+    <w:bookmarkStart w:id="91" w:name="ref-cohenCommunityFoodWebs1990"/>
     <w:p>
       <w:pPr>
         <w:pStyle w:val="Bibliography"/>
@@ -6288,8 +6671,8 @@
         <w:t xml:space="preserve">. Biomathematics. Berlin Heidelberg: Springer-Verlag.</w:t>
       </w:r>
     </w:p>
-    <w:bookmarkEnd w:id="86"/>
-    <w:bookmarkStart w:id="88" w:name="ref-cohenStochasticTheoryCommunity1985"/>
+    <w:bookmarkEnd w:id="91"/>
+    <w:bookmarkStart w:id="93" w:name="ref-cohenStochasticTheoryCommunity1985"/>
     <w:p>
       <w:pPr>
         <w:pStyle w:val="Bibliography"/>
@@ -6343,7 +6726,7 @@
       <w:r>
         <w:t xml:space="preserve"> </w:t>
       </w:r>
-      <w:hyperlink r:id="rId87">
+      <w:hyperlink r:id="rId92">
         <w:r>
           <w:rPr>
             <w:rStyle w:val="Hyperlink"/>
@@ -6355,13 +6738,306 @@
         <w:t xml:space="preserve">.</w:t>
       </w:r>
     </w:p>
-    <w:bookmarkEnd w:id="88"/>
-    <w:bookmarkStart w:id="90" w:name="ref-deangelisModelTropicInteraction1975"/>
+    <w:bookmarkEnd w:id="93"/>
+    <w:bookmarkStart w:id="95" w:name="ref-daleGraphsSpatialGraphs2010"/>
     <w:p>
       <w:pPr>
         <w:pStyle w:val="Bibliography"/>
       </w:pPr>
       <w:r>
+        <w:t xml:space="preserve">Dale, M. R. T., and M.-J. Fortin. 2010.</w:t>
+      </w:r>
+      <w:r>
+        <w:t xml:space="preserve"> </w:t>
+      </w:r>
+      <w:r>
+        <w:t xml:space="preserve">“From</w:t>
+      </w:r>
+      <w:r>
+        <w:t xml:space="preserve"> </w:t>
+      </w:r>
+      <w:r>
+        <w:t xml:space="preserve">Graphs</w:t>
+      </w:r>
+      <w:r>
+        <w:t xml:space="preserve"> </w:t>
+      </w:r>
+      <w:r>
+        <w:t xml:space="preserve">to</w:t>
+      </w:r>
+      <w:r>
+        <w:t xml:space="preserve"> </w:t>
+      </w:r>
+      <w:r>
+        <w:t xml:space="preserve">Spatial Graphs</w:t>
+      </w:r>
+      <w:r>
+        <w:t xml:space="preserve">.”</w:t>
+      </w:r>
+      <w:r>
+        <w:t xml:space="preserve"> </w:t>
+      </w:r>
+      <w:r>
+        <w:rPr>
+          <w:iCs/>
+          <w:i/>
+        </w:rPr>
+        <w:t xml:space="preserve">Annual Review of Ecology, Evolution, and Systematics</w:t>
+      </w:r>
+      <w:r>
+        <w:t xml:space="preserve"> </w:t>
+      </w:r>
+      <w:r>
+        <w:t xml:space="preserve">41: 21–38.</w:t>
+      </w:r>
+      <w:r>
+        <w:t xml:space="preserve"> </w:t>
+      </w:r>
+      <w:hyperlink r:id="rId94">
+        <w:r>
+          <w:rPr>
+            <w:rStyle w:val="Hyperlink"/>
+          </w:rPr>
+          <w:t xml:space="preserve">https://www.jstor.org/stable/27896212</w:t>
+        </w:r>
+      </w:hyperlink>
+      <w:r>
+        <w:t xml:space="preserve">.</w:t>
+      </w:r>
+    </w:p>
+    <w:bookmarkEnd w:id="95"/>
+    <w:bookmarkStart w:id="96" w:name="ref-darwinOriginSpeciesMeans1859"/>
+    <w:p>
+      <w:pPr>
+        <w:pStyle w:val="Bibliography"/>
+      </w:pPr>
+      <w:r>
+        <w:t xml:space="preserve">Darwin, Charles. 1859.</w:t>
+      </w:r>
+      <w:r>
+        <w:t xml:space="preserve"> </w:t>
+      </w:r>
+      <w:r>
+        <w:rPr>
+          <w:iCs/>
+          <w:i/>
+        </w:rPr>
+        <w:t xml:space="preserve">On the</w:t>
+      </w:r>
+      <w:r>
+        <w:rPr>
+          <w:iCs/>
+          <w:i/>
+        </w:rPr>
+        <w:t xml:space="preserve"> </w:t>
+      </w:r>
+      <w:r>
+        <w:rPr>
+          <w:iCs/>
+          <w:i/>
+        </w:rPr>
+        <w:t xml:space="preserve">Origin</w:t>
+      </w:r>
+      <w:r>
+        <w:rPr>
+          <w:iCs/>
+          <w:i/>
+        </w:rPr>
+        <w:t xml:space="preserve"> </w:t>
+      </w:r>
+      <w:r>
+        <w:rPr>
+          <w:iCs/>
+          <w:i/>
+        </w:rPr>
+        <w:t xml:space="preserve">of</w:t>
+      </w:r>
+      <w:r>
+        <w:rPr>
+          <w:iCs/>
+          <w:i/>
+        </w:rPr>
+        <w:t xml:space="preserve"> </w:t>
+      </w:r>
+      <w:r>
+        <w:rPr>
+          <w:iCs/>
+          <w:i/>
+        </w:rPr>
+        <w:t xml:space="preserve">Species</w:t>
+      </w:r>
+      <w:r>
+        <w:rPr>
+          <w:iCs/>
+          <w:i/>
+        </w:rPr>
+        <w:t xml:space="preserve"> </w:t>
+      </w:r>
+      <w:r>
+        <w:rPr>
+          <w:iCs/>
+          <w:i/>
+        </w:rPr>
+        <w:t xml:space="preserve">by</w:t>
+      </w:r>
+      <w:r>
+        <w:rPr>
+          <w:iCs/>
+          <w:i/>
+        </w:rPr>
+        <w:t xml:space="preserve"> </w:t>
+      </w:r>
+      <w:r>
+        <w:rPr>
+          <w:iCs/>
+          <w:i/>
+        </w:rPr>
+        <w:t xml:space="preserve">Means</w:t>
+      </w:r>
+      <w:r>
+        <w:rPr>
+          <w:iCs/>
+          <w:i/>
+        </w:rPr>
+        <w:t xml:space="preserve"> </w:t>
+      </w:r>
+      <w:r>
+        <w:rPr>
+          <w:iCs/>
+          <w:i/>
+        </w:rPr>
+        <w:t xml:space="preserve">of</w:t>
+      </w:r>
+      <w:r>
+        <w:rPr>
+          <w:iCs/>
+          <w:i/>
+        </w:rPr>
+        <w:t xml:space="preserve"> </w:t>
+      </w:r>
+      <w:r>
+        <w:rPr>
+          <w:iCs/>
+          <w:i/>
+        </w:rPr>
+        <w:t xml:space="preserve">Natural Selection</w:t>
+      </w:r>
+      <w:r>
+        <w:rPr>
+          <w:iCs/>
+          <w:i/>
+        </w:rPr>
+        <w:t xml:space="preserve">, or the</w:t>
+      </w:r>
+      <w:r>
+        <w:rPr>
+          <w:iCs/>
+          <w:i/>
+        </w:rPr>
+        <w:t xml:space="preserve"> </w:t>
+      </w:r>
+      <w:r>
+        <w:rPr>
+          <w:iCs/>
+          <w:i/>
+        </w:rPr>
+        <w:t xml:space="preserve">Preservation</w:t>
+      </w:r>
+      <w:r>
+        <w:rPr>
+          <w:iCs/>
+          <w:i/>
+        </w:rPr>
+        <w:t xml:space="preserve"> </w:t>
+      </w:r>
+      <w:r>
+        <w:rPr>
+          <w:iCs/>
+          <w:i/>
+        </w:rPr>
+        <w:t xml:space="preserve">of</w:t>
+      </w:r>
+      <w:r>
+        <w:rPr>
+          <w:iCs/>
+          <w:i/>
+        </w:rPr>
+        <w:t xml:space="preserve"> </w:t>
+      </w:r>
+      <w:r>
+        <w:rPr>
+          <w:iCs/>
+          <w:i/>
+        </w:rPr>
+        <w:t xml:space="preserve">Favoured Races</w:t>
+      </w:r>
+      <w:r>
+        <w:rPr>
+          <w:iCs/>
+          <w:i/>
+        </w:rPr>
+        <w:t xml:space="preserve"> </w:t>
+      </w:r>
+      <w:r>
+        <w:rPr>
+          <w:iCs/>
+          <w:i/>
+        </w:rPr>
+        <w:t xml:space="preserve">in the</w:t>
+      </w:r>
+      <w:r>
+        <w:rPr>
+          <w:iCs/>
+          <w:i/>
+        </w:rPr>
+        <w:t xml:space="preserve"> </w:t>
+      </w:r>
+      <w:r>
+        <w:rPr>
+          <w:iCs/>
+          <w:i/>
+        </w:rPr>
+        <w:t xml:space="preserve">Struggle</w:t>
+      </w:r>
+      <w:r>
+        <w:rPr>
+          <w:iCs/>
+          <w:i/>
+        </w:rPr>
+        <w:t xml:space="preserve"> </w:t>
+      </w:r>
+      <w:r>
+        <w:rPr>
+          <w:iCs/>
+          <w:i/>
+        </w:rPr>
+        <w:t xml:space="preserve">for</w:t>
+      </w:r>
+      <w:r>
+        <w:rPr>
+          <w:iCs/>
+          <w:i/>
+        </w:rPr>
+        <w:t xml:space="preserve"> </w:t>
+      </w:r>
+      <w:r>
+        <w:rPr>
+          <w:iCs/>
+          <w:i/>
+        </w:rPr>
+        <w:t xml:space="preserve">Life</w:t>
+      </w:r>
+      <w:r>
+        <w:t xml:space="preserve">. London: J. Murray.</w:t>
+      </w:r>
+    </w:p>
+    <w:bookmarkEnd w:id="96"/>
+    <w:bookmarkStart w:id="98" w:name="ref-deangelisModelTropicInteraction1975"/>
+    <w:p>
+      <w:pPr>
+        <w:pStyle w:val="Bibliography"/>
+      </w:pPr>
+      <w:r>
         <w:t xml:space="preserve">DeAngelis, D. L., R. A. Goldstein, and R. V. O’Neill. 1975.</w:t>
       </w:r>
       <w:r>
@@ -6410,7 +7086,7 @@
       <w:r>
         <w:t xml:space="preserve"> </w:t>
       </w:r>
-      <w:hyperlink r:id="rId89">
+      <w:hyperlink r:id="rId97">
         <w:r>
           <w:rPr>
             <w:rStyle w:val="Hyperlink"/>
@@ -6422,13 +7098,59 @@
         <w:t xml:space="preserve">.</w:t>
       </w:r>
     </w:p>
-    <w:bookmarkEnd w:id="90"/>
-    <w:bookmarkStart w:id="92" w:name="Xbdf894eb48feca28c76080dbbbcbceedf5db43e"/>
+    <w:bookmarkEnd w:id="98"/>
+    <w:bookmarkStart w:id="100" w:name="X0cd8b1b2c315f3e3186e0dbbf2fc454fbc2ad9d"/>
     <w:p>
       <w:pPr>
         <w:pStyle w:val="Bibliography"/>
       </w:pPr>
       <w:r>
+        <w:t xml:space="preserve">Delmas, Eva, Mathilde Besson, Marie-Hélène Brice, Laura A. Burkle, Giulio V. Dalla Riva, Marie-Josée Fortin, Dominique Gravel, et al. 2019.</w:t>
+      </w:r>
+      <w:r>
+        <w:t xml:space="preserve"> </w:t>
+      </w:r>
+      <w:r>
+        <w:t xml:space="preserve">“Analysing Ecological Networks of Species Interactions.”</w:t>
+      </w:r>
+      <w:r>
+        <w:t xml:space="preserve"> </w:t>
+      </w:r>
+      <w:r>
+        <w:rPr>
+          <w:iCs/>
+          <w:i/>
+        </w:rPr>
+        <w:t xml:space="preserve">Biological Reviews</w:t>
+      </w:r>
+      <w:r>
+        <w:t xml:space="preserve"> </w:t>
+      </w:r>
+      <w:r>
+        <w:t xml:space="preserve">94 (1): 16–36.</w:t>
+      </w:r>
+      <w:r>
+        <w:t xml:space="preserve"> </w:t>
+      </w:r>
+      <w:hyperlink r:id="rId99">
+        <w:r>
+          <w:rPr>
+            <w:rStyle w:val="Hyperlink"/>
+          </w:rPr>
+          <w:t xml:space="preserve">https://doi.org/10.1111/brv.12433</w:t>
+        </w:r>
+      </w:hyperlink>
+      <w:r>
+        <w:t xml:space="preserve">.</w:t>
+      </w:r>
+    </w:p>
+    <w:bookmarkEnd w:id="100"/>
+    <w:bookmarkStart w:id="102" w:name="Xbdf894eb48feca28c76080dbbbcbceedf5db43e"/>
+    <w:p>
+      <w:pPr>
+        <w:pStyle w:val="Bibliography"/>
+      </w:pPr>
+      <w:r>
         <w:t xml:space="preserve">Desjardins-Proulx, Philippe, Idaline Laigle, Timothée Poisot, and Dominique Gravel. 2017.</w:t>
       </w:r>
       <w:r>
@@ -6468,7 +7190,7 @@
       <w:r>
         <w:t xml:space="preserve"> </w:t>
       </w:r>
-      <w:hyperlink r:id="rId91">
+      <w:hyperlink r:id="rId101">
         <w:r>
           <w:rPr>
             <w:rStyle w:val="Hyperlink"/>
@@ -6480,8 +7202,8 @@
         <w:t xml:space="preserve">.</w:t>
       </w:r>
     </w:p>
-    <w:bookmarkEnd w:id="92"/>
-    <w:bookmarkStart w:id="93" w:name="ref-dunneNetworkStructureFood2006"/>
+    <w:bookmarkEnd w:id="102"/>
+    <w:bookmarkStart w:id="103" w:name="ref-dunneNetworkStructureFood2006"/>
     <w:p>
       <w:pPr>
         <w:pStyle w:val="Bibliography"/>
@@ -6564,8 +7286,8 @@
         <w:t xml:space="preserve">, edited by Jennifer A Dunne and Mercedes Pascual, 27–86. Oxford University Press.</w:t>
       </w:r>
     </w:p>
-    <w:bookmarkEnd w:id="93"/>
-    <w:bookmarkStart w:id="95" w:name="ref-dunneCompilationNetworkAnalyses2008"/>
+    <w:bookmarkEnd w:id="103"/>
+    <w:bookmarkStart w:id="105" w:name="ref-dunneCompilationNetworkAnalyses2008"/>
     <w:p>
       <w:pPr>
         <w:pStyle w:val="Bibliography"/>
@@ -6619,7 +7341,7 @@
       <w:r>
         <w:t xml:space="preserve"> </w:t>
       </w:r>
-      <w:hyperlink r:id="rId94">
+      <w:hyperlink r:id="rId104">
         <w:r>
           <w:rPr>
             <w:rStyle w:val="Hyperlink"/>
@@ -6631,8 +7353,8 @@
         <w:t xml:space="preserve">.</w:t>
       </w:r>
     </w:p>
-    <w:bookmarkEnd w:id="95"/>
-    <w:bookmarkStart w:id="97" w:name="ref-eklofSecondaryExtinctionsFood2013"/>
+    <w:bookmarkEnd w:id="105"/>
+    <w:bookmarkStart w:id="107" w:name="ref-eklofSecondaryExtinctionsFood2013"/>
     <w:p>
       <w:pPr>
         <w:pStyle w:val="Bibliography"/>
@@ -6683,7 +7405,7 @@
       <w:r>
         <w:t xml:space="preserve"> </w:t>
       </w:r>
-      <w:hyperlink r:id="rId96">
+      <w:hyperlink r:id="rId106">
         <w:r>
           <w:rPr>
             <w:rStyle w:val="Hyperlink"/>
@@ -6695,8 +7417,8 @@
         <w:t xml:space="preserve">.</w:t>
       </w:r>
     </w:p>
-    <w:bookmarkEnd w:id="97"/>
-    <w:bookmarkStart w:id="99" w:name="ref-fortunaHabitatLossStructure2006"/>
+    <w:bookmarkEnd w:id="107"/>
+    <w:bookmarkStart w:id="109" w:name="ref-fortunaHabitatLossStructure2006"/>
     <w:p>
       <w:pPr>
         <w:pStyle w:val="Bibliography"/>
@@ -6741,7 +7463,7 @@
       <w:r>
         <w:t xml:space="preserve"> </w:t>
       </w:r>
-      <w:hyperlink r:id="rId98">
+      <w:hyperlink r:id="rId108">
         <w:r>
           <w:rPr>
             <w:rStyle w:val="Hyperlink"/>
@@ -6753,8 +7475,8 @@
         <w:t xml:space="preserve">.</w:t>
       </w:r>
     </w:p>
-    <w:bookmarkEnd w:id="99"/>
-    <w:bookmarkStart w:id="101" w:name="ref-gravelInferringFoodWeb2013"/>
+    <w:bookmarkEnd w:id="109"/>
+    <w:bookmarkStart w:id="111" w:name="ref-gravelInferringFoodWeb2013"/>
     <w:p>
       <w:pPr>
         <w:pStyle w:val="Bibliography"/>
@@ -6787,7 +7509,7 @@
       <w:r>
         <w:t xml:space="preserve"> </w:t>
       </w:r>
-      <w:hyperlink r:id="rId100">
+      <w:hyperlink r:id="rId110">
         <w:r>
           <w:rPr>
             <w:rStyle w:val="Hyperlink"/>
@@ -6799,8 +7521,8 @@
         <w:t xml:space="preserve">.</w:t>
       </w:r>
     </w:p>
-    <w:bookmarkEnd w:id="101"/>
-    <w:bookmarkStart w:id="103" w:name="ref-grayJoiningDotsAutomated2015"/>
+    <w:bookmarkEnd w:id="111"/>
+    <w:bookmarkStart w:id="113" w:name="ref-grayJoiningDotsAutomated2015"/>
     <w:p>
       <w:pPr>
         <w:pStyle w:val="Bibliography"/>
@@ -6845,7 +7567,7 @@
       <w:r>
         <w:t xml:space="preserve"> </w:t>
       </w:r>
-      <w:hyperlink r:id="rId102">
+      <w:hyperlink r:id="rId112">
         <w:r>
           <w:rPr>
             <w:rStyle w:val="Hyperlink"/>
@@ -6857,8 +7579,8 @@
         <w:t xml:space="preserve">.</w:t>
       </w:r>
     </w:p>
-    <w:bookmarkEnd w:id="103"/>
-    <w:bookmarkStart w:id="105" w:name="Xf53c03f1c3fea4e4289657cbb0682f5f23e8b1d"/>
+    <w:bookmarkEnd w:id="113"/>
+    <w:bookmarkStart w:id="115" w:name="Xf53c03f1c3fea4e4289657cbb0682f5f23e8b1d"/>
     <w:p>
       <w:pPr>
         <w:pStyle w:val="Bibliography"/>
@@ -6900,7 +7622,7 @@
       <w:r>
         <w:t xml:space="preserve"> </w:t>
       </w:r>
-      <w:hyperlink r:id="rId104">
+      <w:hyperlink r:id="rId114">
         <w:r>
           <w:rPr>
             <w:rStyle w:val="Hyperlink"/>
@@ -6912,8 +7634,8 @@
         <w:t xml:space="preserve">.</w:t>
       </w:r>
     </w:p>
-    <w:bookmarkEnd w:id="105"/>
-    <w:bookmarkStart w:id="107" w:name="X2d6834cb08966b7d5da0c61c80079bb46b07a34"/>
+    <w:bookmarkEnd w:id="115"/>
+    <w:bookmarkStart w:id="117" w:name="X2d6834cb08966b7d5da0c61c80079bb46b07a34"/>
     <w:p>
       <w:pPr>
         <w:pStyle w:val="Bibliography"/>
@@ -6943,7 +7665,7 @@
       <w:r>
         <w:t xml:space="preserve"> </w:t>
       </w:r>
-      <w:hyperlink r:id="rId106">
+      <w:hyperlink r:id="rId116">
         <w:r>
           <w:rPr>
             <w:rStyle w:val="Hyperlink"/>
@@ -6955,8 +7677,8 @@
         <w:t xml:space="preserve">.</w:t>
       </w:r>
     </w:p>
-    <w:bookmarkEnd w:id="107"/>
-    <w:bookmarkStart w:id="109" w:name="ref-llewelynPredictingPredatorPrey2023"/>
+    <w:bookmarkEnd w:id="117"/>
+    <w:bookmarkStart w:id="119" w:name="ref-llewelynPredictingPredatorPrey2023"/>
     <w:p>
       <w:pPr>
         <w:pStyle w:val="Bibliography"/>
@@ -6989,7 +7711,7 @@
       <w:r>
         <w:t xml:space="preserve"> </w:t>
       </w:r>
-      <w:hyperlink r:id="rId108">
+      <w:hyperlink r:id="rId118">
         <w:r>
           <w:rPr>
             <w:rStyle w:val="Hyperlink"/>
@@ -7001,8 +7723,8 @@
         <w:t xml:space="preserve">.</w:t>
       </w:r>
     </w:p>
-    <w:bookmarkEnd w:id="109"/>
-    <w:bookmarkStart w:id="111" w:name="X159b3081d161fe48d811a7a266284af476e9565"/>
+    <w:bookmarkEnd w:id="119"/>
+    <w:bookmarkStart w:id="121" w:name="X159b3081d161fe48d811a7a266284af476e9565"/>
     <w:p>
       <w:pPr>
         <w:pStyle w:val="Bibliography"/>
@@ -7068,7 +7790,7 @@
       <w:r>
         <w:t xml:space="preserve"> </w:t>
       </w:r>
-      <w:hyperlink r:id="rId110">
+      <w:hyperlink r:id="rId120">
         <w:r>
           <w:rPr>
             <w:rStyle w:val="Hyperlink"/>
@@ -7080,8 +7802,8 @@
         <w:t xml:space="preserve">.</w:t>
       </w:r>
     </w:p>
-    <w:bookmarkEnd w:id="111"/>
-    <w:bookmarkStart w:id="113" w:name="X9a5602d39772ae027b885bf5c9cb3d36ba71c0c"/>
+    <w:bookmarkEnd w:id="121"/>
+    <w:bookmarkStart w:id="123" w:name="X9a5602d39772ae027b885bf5c9cb3d36ba71c0c"/>
     <w:p>
       <w:pPr>
         <w:pStyle w:val="Bibliography"/>
@@ -7114,7 +7836,7 @@
       <w:r>
         <w:t xml:space="preserve"> </w:t>
       </w:r>
-      <w:hyperlink r:id="rId112">
+      <w:hyperlink r:id="rId122">
         <w:r>
           <w:rPr>
             <w:rStyle w:val="Hyperlink"/>
@@ -7126,8 +7848,8 @@
         <w:t xml:space="preserve">.</w:t>
       </w:r>
     </w:p>
-    <w:bookmarkEnd w:id="113"/>
-    <w:bookmarkStart w:id="114" w:name="ref-newmanNetworksIntroduction2010"/>
+    <w:bookmarkEnd w:id="123"/>
+    <w:bookmarkStart w:id="124" w:name="ref-newmanNetworksIntroduction2010"/>
     <w:p>
       <w:pPr>
         <w:pStyle w:val="Bibliography"/>
@@ -7177,8 +7899,8 @@
         <w:t xml:space="preserve">. New York, NY: Oxford University Press.</w:t>
       </w:r>
     </w:p>
-    <w:bookmarkEnd w:id="114"/>
-    <w:bookmarkStart w:id="116" w:name="ref-ohlmannMappingImprintBiotic2018"/>
+    <w:bookmarkEnd w:id="124"/>
+    <w:bookmarkStart w:id="126" w:name="ref-ohlmannMappingImprintBiotic2018"/>
     <w:p>
       <w:pPr>
         <w:pStyle w:val="Bibliography"/>
@@ -7222,7 +7944,7 @@
       <w:r>
         <w:t xml:space="preserve"> </w:t>
       </w:r>
-      <w:hyperlink r:id="rId115">
+      <w:hyperlink r:id="rId125">
         <w:r>
           <w:rPr>
             <w:rStyle w:val="Hyperlink"/>
@@ -7234,8 +7956,8 @@
         <w:t xml:space="preserve">.</w:t>
       </w:r>
     </w:p>
-    <w:bookmarkEnd w:id="116"/>
-    <w:bookmarkStart w:id="118" w:name="ref-petcheySizeForagingFood2008"/>
+    <w:bookmarkEnd w:id="126"/>
+    <w:bookmarkStart w:id="128" w:name="ref-petcheySizeForagingFood2008"/>
     <w:p>
       <w:pPr>
         <w:pStyle w:val="Bibliography"/>
@@ -7268,7 +7990,7 @@
       <w:r>
         <w:t xml:space="preserve"> </w:t>
       </w:r>
-      <w:hyperlink r:id="rId117">
+      <w:hyperlink r:id="rId127">
         <w:r>
           <w:rPr>
             <w:rStyle w:val="Hyperlink"/>
@@ -7280,8 +8002,8 @@
         <w:t xml:space="preserve">.</w:t>
       </w:r>
     </w:p>
-    <w:bookmarkEnd w:id="118"/>
-    <w:bookmarkStart w:id="120" w:name="ref-petcheyFitEfficiencyBiology2011"/>
+    <w:bookmarkEnd w:id="128"/>
+    <w:bookmarkStart w:id="130" w:name="ref-petcheyFitEfficiencyBiology2011"/>
     <w:p>
       <w:pPr>
         <w:pStyle w:val="Bibliography"/>
@@ -7326,7 +8048,7 @@
       <w:r>
         <w:t xml:space="preserve"> </w:t>
       </w:r>
-      <w:hyperlink r:id="rId119">
+      <w:hyperlink r:id="rId129">
         <w:r>
           <w:rPr>
             <w:rStyle w:val="Hyperlink"/>
@@ -7338,8 +8060,8 @@
         <w:t xml:space="preserve">.</w:t>
       </w:r>
     </w:p>
-    <w:bookmarkEnd w:id="120"/>
-    <w:bookmarkStart w:id="122" w:name="ref-pichlerMachineLearningAlgorithms2020"/>
+    <w:bookmarkEnd w:id="130"/>
+    <w:bookmarkStart w:id="132" w:name="ref-pichlerMachineLearningAlgorithms2020"/>
     <w:p>
       <w:pPr>
         <w:pStyle w:val="Bibliography"/>
@@ -7372,7 +8094,7 @@
       <w:r>
         <w:t xml:space="preserve"> </w:t>
       </w:r>
-      <w:hyperlink r:id="rId121">
+      <w:hyperlink r:id="rId131">
         <w:r>
           <w:rPr>
             <w:rStyle w:val="Hyperlink"/>
@@ -7384,8 +8106,8 @@
         <w:t xml:space="preserve">.</w:t>
       </w:r>
     </w:p>
-    <w:bookmarkEnd w:id="122"/>
-    <w:bookmarkStart w:id="124" w:name="ref-poelenGlobalBioticInteractions2014"/>
+    <w:bookmarkEnd w:id="132"/>
+    <w:bookmarkStart w:id="134" w:name="ref-poelenGlobalBioticInteractions2014"/>
     <w:p>
       <w:pPr>
         <w:pStyle w:val="Bibliography"/>
@@ -7430,7 +8152,7 @@
       <w:r>
         <w:t xml:space="preserve"> </w:t>
       </w:r>
-      <w:hyperlink r:id="rId123">
+      <w:hyperlink r:id="rId133">
         <w:r>
           <w:rPr>
             <w:rStyle w:val="Hyperlink"/>
@@ -7442,8 +8164,8 @@
         <w:t xml:space="preserve">.</w:t>
       </w:r>
     </w:p>
-    <w:bookmarkEnd w:id="124"/>
-    <w:bookmarkStart w:id="126" w:name="X023758d2a089016cd8f0c9d2421079cf7d062ff"/>
+    <w:bookmarkEnd w:id="134"/>
+    <w:bookmarkStart w:id="136" w:name="X023758d2a089016cd8f0c9d2421079cf7d062ff"/>
     <w:p>
       <w:pPr>
         <w:pStyle w:val="Bibliography"/>
@@ -7476,7 +8198,7 @@
       <w:r>
         <w:t xml:space="preserve"> </w:t>
       </w:r>
-      <w:hyperlink r:id="rId125">
+      <w:hyperlink r:id="rId135">
         <w:r>
           <w:rPr>
             <w:rStyle w:val="Hyperlink"/>
@@ -7488,8 +8210,8 @@
         <w:t xml:space="preserve">.</w:t>
       </w:r>
     </w:p>
-    <w:bookmarkEnd w:id="126"/>
-    <w:bookmarkStart w:id="128" w:name="ref-poisotGlobalKnowledgeGaps2021"/>
+    <w:bookmarkEnd w:id="136"/>
+    <w:bookmarkStart w:id="138" w:name="ref-poisotGlobalKnowledgeGaps2021"/>
     <w:p>
       <w:pPr>
         <w:pStyle w:val="Bibliography"/>
@@ -7522,7 +8244,7 @@
       <w:r>
         <w:t xml:space="preserve"> </w:t>
       </w:r>
-      <w:hyperlink r:id="rId127">
+      <w:hyperlink r:id="rId137">
         <w:r>
           <w:rPr>
             <w:rStyle w:val="Hyperlink"/>
@@ -7534,8 +8256,8 @@
         <w:t xml:space="preserve">.</w:t>
       </w:r>
     </w:p>
-    <w:bookmarkEnd w:id="128"/>
-    <w:bookmarkStart w:id="130" w:name="ref-poisotSpeciesWhyEcological2015"/>
+    <w:bookmarkEnd w:id="138"/>
+    <w:bookmarkStart w:id="140" w:name="ref-poisotSpeciesWhyEcological2015"/>
     <w:p>
       <w:pPr>
         <w:pStyle w:val="Bibliography"/>
@@ -7568,7 +8290,7 @@
       <w:r>
         <w:t xml:space="preserve"> </w:t>
       </w:r>
-      <w:hyperlink r:id="rId129">
+      <w:hyperlink r:id="rId139">
         <w:r>
           <w:rPr>
             <w:rStyle w:val="Hyperlink"/>
@@ -7580,8 +8302,8 @@
         <w:t xml:space="preserve">.</w:t>
       </w:r>
     </w:p>
-    <w:bookmarkEnd w:id="130"/>
-    <w:bookmarkStart w:id="132" w:name="ref-poisotDescribeUnderstandPredict2016"/>
+    <w:bookmarkEnd w:id="140"/>
+    <w:bookmarkStart w:id="142" w:name="ref-poisotDescribeUnderstandPredict2016"/>
     <w:p>
       <w:pPr>
         <w:pStyle w:val="Bibliography"/>
@@ -7614,7 +8336,7 @@
       <w:r>
         <w:t xml:space="preserve"> </w:t>
       </w:r>
-      <w:hyperlink r:id="rId131">
+      <w:hyperlink r:id="rId141">
         <w:r>
           <w:rPr>
             <w:rStyle w:val="Hyperlink"/>
@@ -7626,8 +8348,8 @@
         <w:t xml:space="preserve">.</w:t>
       </w:r>
     </w:p>
-    <w:bookmarkEnd w:id="132"/>
-    <w:bookmarkStart w:id="134" w:name="ref-pomeranzInferringPredatorPrey2019"/>
+    <w:bookmarkEnd w:id="142"/>
+    <w:bookmarkStart w:id="144" w:name="ref-pomeranzInferringPredatorPrey2019"/>
     <w:p>
       <w:pPr>
         <w:pStyle w:val="Bibliography"/>
@@ -7660,7 +8382,7 @@
       <w:r>
         <w:t xml:space="preserve"> </w:t>
       </w:r>
-      <w:hyperlink r:id="rId133">
+      <w:hyperlink r:id="rId143">
         <w:r>
           <w:rPr>
             <w:rStyle w:val="Hyperlink"/>
@@ -7672,8 +8394,8 @@
         <w:t xml:space="preserve">.</w:t>
       </w:r>
     </w:p>
-    <w:bookmarkEnd w:id="134"/>
-    <w:bookmarkStart w:id="136" w:name="ref-pringleUntanglingFoodWebs2020"/>
+    <w:bookmarkEnd w:id="144"/>
+    <w:bookmarkStart w:id="146" w:name="ref-pringleUntanglingFoodWebs2020"/>
     <w:p>
       <w:pPr>
         <w:pStyle w:val="Bibliography"/>
@@ -7732,7 +8454,7 @@
       <w:r>
         <w:t xml:space="preserve"> </w:t>
       </w:r>
-      <w:hyperlink r:id="rId135">
+      <w:hyperlink r:id="rId145">
         <w:r>
           <w:rPr>
             <w:rStyle w:val="Hyperlink"/>
@@ -7744,8 +8466,8 @@
         <w:t xml:space="preserve">.</w:t>
       </w:r>
     </w:p>
-    <w:bookmarkEnd w:id="136"/>
-    <w:bookmarkStart w:id="138" w:name="ref-pringleResolvingFoodWebStructure2020"/>
+    <w:bookmarkEnd w:id="146"/>
+    <w:bookmarkStart w:id="148" w:name="ref-pringleResolvingFoodWebStructure2020"/>
     <w:p>
       <w:pPr>
         <w:pStyle w:val="Bibliography"/>
@@ -7787,7 +8509,7 @@
       <w:r>
         <w:t xml:space="preserve"> </w:t>
       </w:r>
-      <w:hyperlink r:id="rId137">
+      <w:hyperlink r:id="rId147">
         <w:r>
           <w:rPr>
             <w:rStyle w:val="Hyperlink"/>
@@ -7799,8 +8521,8 @@
         <w:t xml:space="preserve">.</w:t>
       </w:r>
     </w:p>
-    <w:bookmarkEnd w:id="138"/>
-    <w:bookmarkStart w:id="140" w:name="ref-proulxNetworkThinkingEcology2005"/>
+    <w:bookmarkEnd w:id="148"/>
+    <w:bookmarkStart w:id="150" w:name="ref-proulxNetworkThinkingEcology2005"/>
     <w:p>
       <w:pPr>
         <w:pStyle w:val="Bibliography"/>
@@ -7833,7 +8555,7 @@
       <w:r>
         <w:t xml:space="preserve"> </w:t>
       </w:r>
-      <w:hyperlink r:id="rId139">
+      <w:hyperlink r:id="rId149">
         <w:r>
           <w:rPr>
             <w:rStyle w:val="Hyperlink"/>
@@ -7845,8 +8567,8 @@
         <w:t xml:space="preserve">.</w:t>
       </w:r>
     </w:p>
-    <w:bookmarkEnd w:id="140"/>
-    <w:bookmarkStart w:id="142" w:name="ref-rohrModelingFoodWebs2010"/>
+    <w:bookmarkEnd w:id="150"/>
+    <w:bookmarkStart w:id="152" w:name="ref-rohrModelingFoodWebs2010"/>
     <w:p>
       <w:pPr>
         <w:pStyle w:val="Bibliography"/>
@@ -7897,7 +8619,7 @@
       <w:r>
         <w:t xml:space="preserve"> </w:t>
       </w:r>
-      <w:hyperlink r:id="rId141">
+      <w:hyperlink r:id="rId151">
         <w:r>
           <w:rPr>
             <w:rStyle w:val="Hyperlink"/>
@@ -7909,8 +8631,8 @@
         <w:t xml:space="preserve">.</w:t>
       </w:r>
     </w:p>
-    <w:bookmarkEnd w:id="142"/>
-    <w:bookmarkStart w:id="144" w:name="X0fb50f1746fa9d2b24f89ed5bfe6ae1a2f58cc2"/>
+    <w:bookmarkEnd w:id="152"/>
+    <w:bookmarkStart w:id="154" w:name="X0fb50f1746fa9d2b24f89ed5bfe6ae1a2f58cc2"/>
     <w:p>
       <w:pPr>
         <w:pStyle w:val="Bibliography"/>
@@ -7933,7 +8655,7 @@
       <w:r>
         <w:t xml:space="preserve"> </w:t>
       </w:r>
-      <w:hyperlink r:id="rId143">
+      <w:hyperlink r:id="rId153">
         <w:r>
           <w:rPr>
             <w:rStyle w:val="Hyperlink"/>
@@ -7945,8 +8667,8 @@
         <w:t xml:space="preserve">.</w:t>
       </w:r>
     </w:p>
-    <w:bookmarkEnd w:id="144"/>
-    <w:bookmarkStart w:id="146" w:name="ref-stoufferEvidenceExistenceRobust2007"/>
+    <w:bookmarkEnd w:id="154"/>
+    <w:bookmarkStart w:id="156" w:name="ref-stoufferEvidenceExistenceRobust2007"/>
     <w:p>
       <w:pPr>
         <w:pStyle w:val="Bibliography"/>
@@ -7979,7 +8701,7 @@
       <w:r>
         <w:t xml:space="preserve"> </w:t>
       </w:r>
-      <w:hyperlink r:id="rId145">
+      <w:hyperlink r:id="rId155">
         <w:r>
           <w:rPr>
             <w:rStyle w:val="Hyperlink"/>
@@ -7991,8 +8713,8 @@
         <w:t xml:space="preserve">.</w:t>
       </w:r>
     </w:p>
-    <w:bookmarkEnd w:id="146"/>
-    <w:bookmarkStart w:id="148" w:name="ref-strydomFoodWebReconstruction2022"/>
+    <w:bookmarkEnd w:id="156"/>
+    <w:bookmarkStart w:id="158" w:name="ref-strydomFoodWebReconstruction2022"/>
     <w:p>
       <w:pPr>
         <w:pStyle w:val="Bibliography"/>
@@ -8025,7 +8747,7 @@
       <w:r>
         <w:t xml:space="preserve"> </w:t>
       </w:r>
-      <w:hyperlink r:id="rId147">
+      <w:hyperlink r:id="rId157">
         <w:r>
           <w:rPr>
             <w:rStyle w:val="Hyperlink"/>
@@ -8037,8 +8759,8 @@
         <w:t xml:space="preserve">.</w:t>
       </w:r>
     </w:p>
-    <w:bookmarkEnd w:id="148"/>
-    <w:bookmarkStart w:id="150" w:name="ref-strydomGraphEmbeddingTransfer2023"/>
+    <w:bookmarkEnd w:id="158"/>
+    <w:bookmarkStart w:id="160" w:name="ref-strydomGraphEmbeddingTransfer2023"/>
     <w:p>
       <w:pPr>
         <w:pStyle w:val="Bibliography"/>
@@ -8071,7 +8793,7 @@
       <w:r>
         <w:t xml:space="preserve"> </w:t>
       </w:r>
-      <w:hyperlink r:id="rId149">
+      <w:hyperlink r:id="rId159">
         <w:r>
           <w:rPr>
             <w:rStyle w:val="Hyperlink"/>
@@ -8083,8 +8805,8 @@
         <w:t xml:space="preserve">.</w:t>
       </w:r>
     </w:p>
-    <w:bookmarkEnd w:id="150"/>
-    <w:bookmarkStart w:id="152" w:name="ref-strydomRoadmapPredictingSpecies2021"/>
+    <w:bookmarkEnd w:id="160"/>
+    <w:bookmarkStart w:id="162" w:name="ref-strydomRoadmapPredictingSpecies2021"/>
     <w:p>
       <w:pPr>
         <w:pStyle w:val="Bibliography"/>
@@ -8117,7 +8839,7 @@
       <w:r>
         <w:t xml:space="preserve"> </w:t>
       </w:r>
-      <w:hyperlink r:id="rId151">
+      <w:hyperlink r:id="rId161">
         <w:r>
           <w:rPr>
             <w:rStyle w:val="Hyperlink"/>
@@ -8129,13 +8851,102 @@
         <w:t xml:space="preserve">.</w:t>
       </w:r>
     </w:p>
-    <w:bookmarkEnd w:id="152"/>
-    <w:bookmarkStart w:id="154" w:name="X31a4fa003bce600ed04df56db844e85b8f7350e"/>
+    <w:bookmarkEnd w:id="162"/>
+    <w:bookmarkStart w:id="164" w:name="X141c0540ac7dad5bc39e53d2ae1f5769b96004c"/>
     <w:p>
       <w:pPr>
         <w:pStyle w:val="Bibliography"/>
       </w:pPr>
       <w:r>
+        <w:t xml:space="preserve">Thanos, Costas A. 1994.</w:t>
+      </w:r>
+      <w:r>
+        <w:t xml:space="preserve"> </w:t>
+      </w:r>
+      <w:r>
+        <w:t xml:space="preserve">“Aristotle and</w:t>
+      </w:r>
+      <w:r>
+        <w:t xml:space="preserve"> </w:t>
+      </w:r>
+      <w:r>
+        <w:t xml:space="preserve">Theophrastus</w:t>
+      </w:r>
+      <w:r>
+        <w:t xml:space="preserve"> </w:t>
+      </w:r>
+      <w:r>
+        <w:t xml:space="preserve">on Plant-Animal Interactions.”</w:t>
+      </w:r>
+      <w:r>
+        <w:t xml:space="preserve"> </w:t>
+      </w:r>
+      <w:r>
+        <w:t xml:space="preserve">In</w:t>
+      </w:r>
+      <w:r>
+        <w:t xml:space="preserve"> </w:t>
+      </w:r>
+      <w:r>
+        <w:rPr>
+          <w:iCs/>
+          <w:i/>
+        </w:rPr>
+        <w:t xml:space="preserve">Plant-Animal Interactions in</w:t>
+      </w:r>
+      <w:r>
+        <w:rPr>
+          <w:iCs/>
+          <w:i/>
+        </w:rPr>
+        <w:t xml:space="preserve"> </w:t>
+      </w:r>
+      <w:r>
+        <w:rPr>
+          <w:iCs/>
+          <w:i/>
+        </w:rPr>
+        <w:t xml:space="preserve">Mediterranean-type</w:t>
+      </w:r>
+      <w:r>
+        <w:rPr>
+          <w:iCs/>
+          <w:i/>
+        </w:rPr>
+        <w:t xml:space="preserve"> </w:t>
+      </w:r>
+      <w:r>
+        <w:rPr>
+          <w:iCs/>
+          <w:i/>
+        </w:rPr>
+        <w:t xml:space="preserve">Ecosystems</w:t>
+      </w:r>
+      <w:r>
+        <w:t xml:space="preserve">, edited by M. Arianoutsou and R. H. Groves, 3–11. Dordrecht: Springer Netherlands.</w:t>
+      </w:r>
+      <w:r>
+        <w:t xml:space="preserve"> </w:t>
+      </w:r>
+      <w:hyperlink r:id="rId163">
+        <w:r>
+          <w:rPr>
+            <w:rStyle w:val="Hyperlink"/>
+          </w:rPr>
+          <w:t xml:space="preserve">https://doi.org/10.1007/978-94-011-0908-6_1</w:t>
+        </w:r>
+      </w:hyperlink>
+      <w:r>
+        <w:t xml:space="preserve">.</w:t>
+      </w:r>
+    </w:p>
+    <w:bookmarkEnd w:id="164"/>
+    <w:bookmarkStart w:id="166" w:name="X31a4fa003bce600ed04df56db844e85b8f7350e"/>
+    <w:p>
+      <w:pPr>
+        <w:pStyle w:val="Bibliography"/>
+      </w:pPr>
+      <w:r>
         <w:t xml:space="preserve">Thuiller, Wilfried, Irene Calderón-Sanou, Loïc Chalmandrier, Pierre Gaüzère, Louise M. J. O’Connor, Marc Ohlmann, Giovanni Poggiato, and Tamara Münkemüller. 2024.</w:t>
       </w:r>
       <w:r>
@@ -8163,7 +8974,7 @@
       <w:r>
         <w:t xml:space="preserve"> </w:t>
       </w:r>
-      <w:hyperlink r:id="rId153">
+      <w:hyperlink r:id="rId165">
         <w:r>
           <w:rPr>
             <w:rStyle w:val="Hyperlink"/>
@@ -8175,8 +8986,8 @@
         <w:t xml:space="preserve">.</w:t>
       </w:r>
     </w:p>
-    <w:bookmarkEnd w:id="154"/>
-    <w:bookmarkStart w:id="156" w:name="ref-vermaatMajorDimensionsFoodweb2009"/>
+    <w:bookmarkEnd w:id="166"/>
+    <w:bookmarkStart w:id="168" w:name="ref-vermaatMajorDimensionsFoodweb2009"/>
     <w:p>
       <w:pPr>
         <w:pStyle w:val="Bibliography"/>
@@ -8209,7 +9020,7 @@
       <w:r>
         <w:t xml:space="preserve"> </w:t>
       </w:r>
-      <w:hyperlink r:id="rId155">
+      <w:hyperlink r:id="rId167">
         <w:r>
           <w:rPr>
             <w:rStyle w:val="Hyperlink"/>
@@ -8221,8 +9032,8 @@
         <w:t xml:space="preserve">.</w:t>
       </w:r>
     </w:p>
-    <w:bookmarkEnd w:id="156"/>
-    <w:bookmarkStart w:id="158" w:name="ref-williamsSimpleRulesYield2000"/>
+    <w:bookmarkEnd w:id="168"/>
+    <w:bookmarkStart w:id="170" w:name="ref-williamsSimpleRulesYield2000"/>
     <w:p>
       <w:pPr>
         <w:pStyle w:val="Bibliography"/>
@@ -8255,7 +9066,7 @@
       <w:r>
         <w:t xml:space="preserve"> </w:t>
       </w:r>
-      <w:hyperlink r:id="rId157">
+      <w:hyperlink r:id="rId169">
         <w:r>
           <w:rPr>
             <w:rStyle w:val="Hyperlink"/>
@@ -8267,8 +9078,8 @@
         <w:t xml:space="preserve">.</w:t>
       </w:r>
     </w:p>
-    <w:bookmarkEnd w:id="158"/>
-    <w:bookmarkStart w:id="160" w:name="ref-williamsSuccessItsLimits2008"/>
+    <w:bookmarkEnd w:id="170"/>
+    <w:bookmarkStart w:id="172" w:name="ref-williamsSuccessItsLimits2008"/>
     <w:p>
       <w:pPr>
         <w:pStyle w:val="Bibliography"/>
@@ -8301,7 +9112,7 @@
       <w:r>
         <w:t xml:space="preserve"> </w:t>
       </w:r>
-      <w:hyperlink r:id="rId159">
+      <w:hyperlink r:id="rId171">
         <w:r>
           <w:rPr>
             <w:rStyle w:val="Hyperlink"/>
@@ -8313,8 +9124,8 @@
         <w:t xml:space="preserve">.</w:t>
       </w:r>
     </w:p>
-    <w:bookmarkEnd w:id="160"/>
-    <w:bookmarkStart w:id="162" w:name="X88f1d6f63b0836bbf1d6ae3f885d8fb9f247ff3"/>
+    <w:bookmarkEnd w:id="172"/>
+    <w:bookmarkStart w:id="174" w:name="X88f1d6f63b0836bbf1d6ae3f885d8fb9f247ff3"/>
     <w:p>
       <w:pPr>
         <w:pStyle w:val="Bibliography"/>
@@ -8368,7 +9179,7 @@
       <w:r>
         <w:t xml:space="preserve"> </w:t>
       </w:r>
-      <w:hyperlink r:id="rId161">
+      <w:hyperlink r:id="rId173">
         <w:r>
           <w:rPr>
             <w:rStyle w:val="Hyperlink"/>
@@ -8380,9 +9191,9 @@
         <w:t xml:space="preserve">.</w:t>
       </w:r>
     </w:p>
-    <w:bookmarkEnd w:id="162"/>
-    <w:bookmarkEnd w:id="163"/>
-    <w:bookmarkEnd w:id="164"/>
+    <w:bookmarkEnd w:id="174"/>
+    <w:bookmarkEnd w:id="175"/>
+    <w:bookmarkEnd w:id="176"/>
     <w:sectPr/>
   </w:body>
 </w:document>

</xml_diff>

<commit_message>
🪣 abandon ship on the glossary for now
</commit_message>
<xml_diff>
--- a/_manuscript/index.docx
+++ b/_manuscript/index.docx
@@ -101,7 +101,7 @@
         <w:pStyle w:val="Date"/>
       </w:pPr>
       <w:r>
-        <w:t xml:space="preserve">2024-04-25</w:t>
+        <w:t xml:space="preserve">2024-04-26</w:t>
       </w:r>
     </w:p>
     <w:p>
@@ -1202,7 +1202,7 @@
         <w:t xml:space="preserve"> </w:t>
       </w:r>
       <w:r>
-        <w:t xml:space="preserve">species</w:t>
+        <w:t xml:space="preserve">although species</w:t>
       </w:r>
       <w:r>
         <w:t xml:space="preserve"> </w:t>

</xml_diff>